<commit_message>
Bug fix TDAgent.java (inpSize) & small docu changes
Bug fixed: : replaced the hard-coded inpSize with flexible
m_feature.getInputSize
</commit_message>
<xml_diff>
--- a/TODO.docx
+++ b/TODO.docx
@@ -61,23 +61,7 @@
           <w:szCs w:val="21"/>
           <w:lang w:val="en-US"/>
         </w:rPr>
-        <w:t>The n-tuple agent developed for C4 (Connect Four) needs to be ported</w:t>
-      </w:r>
-      <w:r>
-        <w:rPr>
-          <w:rFonts w:cs="Arial"/>
-          <w:szCs w:val="21"/>
-          <w:lang w:val="en-US"/>
-        </w:rPr>
-        <w:t xml:space="preserve"> </w:t>
-      </w:r>
-      <w:r>
-        <w:rPr>
-          <w:rFonts w:cs="Arial"/>
-          <w:szCs w:val="21"/>
-          <w:lang w:val="en-US"/>
-        </w:rPr>
-        <w:t>to GBG.</w:t>
+        <w:t>The n-tuple agent developed for C4 (Connect Four) needs to be ported to GBG.</w:t>
       </w:r>
     </w:p>
     <w:p>
@@ -241,6 +225,420 @@
           <w:lang w:val="en-US"/>
         </w:rPr>
         <w:t xml:space="preserve"> Server</w:t>
+      </w:r>
+    </w:p>
+    <w:p>
+      <w:pPr>
+        <w:pStyle w:val="Listenabsatz"/>
+        <w:numPr>
+          <w:ilvl w:val="0"/>
+          <w:numId w:val="1"/>
+        </w:numPr>
+        <w:autoSpaceDE w:val="0"/>
+        <w:autoSpaceDN w:val="0"/>
+        <w:adjustRightInd w:val="0"/>
+        <w:spacing w:after="0" w:line="240" w:lineRule="auto"/>
+        <w:rPr>
+          <w:rFonts w:cs="Arial"/>
+          <w:szCs w:val="21"/>
+          <w:lang w:val="en-US"/>
+        </w:rPr>
+      </w:pPr>
+      <w:r>
+        <w:rPr>
+          <w:rFonts w:cs="Arial"/>
+          <w:szCs w:val="21"/>
+          <w:lang w:val="en-US"/>
+        </w:rPr>
+        <w:t xml:space="preserve">Saving (serializing) of things (logs, agents) is still not safe, if something changes in the classes being serialized. Is it possible (with minimal effort) to read </w:t>
+      </w:r>
+      <w:r>
+        <w:rPr>
+          <w:rFonts w:cs="Arial"/>
+          <w:szCs w:val="21"/>
+          <w:lang w:val="en-US"/>
+        </w:rPr>
+        <w:t>older versions of serialized objects as well?</w:t>
+      </w:r>
+    </w:p>
+    <w:p>
+      <w:pPr>
+        <w:pStyle w:val="Listenabsatz"/>
+        <w:numPr>
+          <w:ilvl w:val="0"/>
+          <w:numId w:val="1"/>
+        </w:numPr>
+        <w:autoSpaceDE w:val="0"/>
+        <w:autoSpaceDN w:val="0"/>
+        <w:adjustRightInd w:val="0"/>
+        <w:spacing w:after="0" w:line="240" w:lineRule="auto"/>
+        <w:rPr>
+          <w:rFonts w:cs="Arial"/>
+          <w:szCs w:val="21"/>
+          <w:lang w:val="en-US"/>
+        </w:rPr>
+      </w:pPr>
+      <w:r>
+        <w:rPr>
+          <w:rFonts w:cs="Arial"/>
+          <w:szCs w:val="21"/>
+          <w:lang w:val="en-US"/>
+        </w:rPr>
+        <w:t>Hex: extend to logging with subdirs</w:t>
+      </w:r>
+    </w:p>
+    <w:p>
+      <w:pPr>
+        <w:pStyle w:val="Listenabsatz"/>
+        <w:numPr>
+          <w:ilvl w:val="0"/>
+          <w:numId w:val="1"/>
+        </w:numPr>
+        <w:autoSpaceDE w:val="0"/>
+        <w:autoSpaceDN w:val="0"/>
+        <w:adjustRightInd w:val="0"/>
+        <w:spacing w:after="0" w:line="240" w:lineRule="auto"/>
+        <w:rPr>
+          <w:rFonts w:cs="Arial"/>
+          <w:szCs w:val="21"/>
+          <w:lang w:val="en-US"/>
+        </w:rPr>
+      </w:pPr>
+      <w:proofErr w:type="spellStart"/>
+      <w:r>
+        <w:rPr>
+          <w:rFonts w:cs="Arial"/>
+          <w:szCs w:val="21"/>
+          <w:lang w:val="en-US"/>
+        </w:rPr>
+        <w:t>Types.ACTIONS</w:t>
+      </w:r>
+      <w:proofErr w:type="spellEnd"/>
+      <w:r>
+        <w:rPr>
+          <w:rFonts w:cs="Arial"/>
+          <w:szCs w:val="21"/>
+          <w:lang w:val="en-US"/>
+        </w:rPr>
+        <w:t xml:space="preserve">: replace </w:t>
+      </w:r>
+      <w:proofErr w:type="spellStart"/>
+      <w:r>
+        <w:rPr>
+          <w:rFonts w:cs="Arial"/>
+          <w:szCs w:val="21"/>
+          <w:lang w:val="en-US"/>
+        </w:rPr>
+        <w:t>enum</w:t>
+      </w:r>
+      <w:proofErr w:type="spellEnd"/>
+      <w:r>
+        <w:rPr>
+          <w:rFonts w:cs="Arial"/>
+          <w:szCs w:val="21"/>
+          <w:lang w:val="en-US"/>
+        </w:rPr>
+        <w:t xml:space="preserve"> (which needs to be extended whenever we need more ACTIONS) by some class construct</w:t>
+      </w:r>
+    </w:p>
+    <w:p>
+      <w:pPr>
+        <w:pStyle w:val="Listenabsatz"/>
+        <w:numPr>
+          <w:ilvl w:val="0"/>
+          <w:numId w:val="1"/>
+        </w:numPr>
+        <w:autoSpaceDE w:val="0"/>
+        <w:autoSpaceDN w:val="0"/>
+        <w:adjustRightInd w:val="0"/>
+        <w:spacing w:after="0" w:line="240" w:lineRule="auto"/>
+        <w:rPr>
+          <w:rFonts w:cs="Arial"/>
+          <w:szCs w:val="21"/>
+          <w:lang w:val="en-US"/>
+        </w:rPr>
+      </w:pPr>
+      <w:r>
+        <w:rPr>
+          <w:rFonts w:cs="Arial"/>
+          <w:szCs w:val="21"/>
+          <w:lang w:val="en-US"/>
+        </w:rPr>
+        <w:t xml:space="preserve">OK: Bug fix in TDAgent.java: We needed to replace the hard-coded </w:t>
+      </w:r>
+      <w:r>
+        <w:rPr>
+          <w:rFonts w:cs="Arial"/>
+          <w:szCs w:val="21"/>
+          <w:lang w:val="en-US"/>
+        </w:rPr>
+        <w:br/>
+      </w:r>
+      <w:r>
+        <w:rPr>
+          <w:rFonts w:ascii="Courier New" w:hAnsi="Courier New" w:cs="Courier New"/>
+          <w:sz w:val="20"/>
+          <w:szCs w:val="21"/>
+          <w:lang w:val="en-US"/>
+        </w:rPr>
+        <w:t xml:space="preserve">private </w:t>
+      </w:r>
+      <w:proofErr w:type="spellStart"/>
+      <w:r>
+        <w:rPr>
+          <w:rFonts w:ascii="Courier New" w:hAnsi="Courier New" w:cs="Courier New"/>
+          <w:sz w:val="20"/>
+          <w:szCs w:val="21"/>
+          <w:lang w:val="en-US"/>
+        </w:rPr>
+        <w:t>int</w:t>
+      </w:r>
+      <w:proofErr w:type="spellEnd"/>
+      <w:r>
+        <w:rPr>
+          <w:rFonts w:ascii="Courier New" w:hAnsi="Courier New" w:cs="Courier New"/>
+          <w:sz w:val="20"/>
+          <w:szCs w:val="21"/>
+          <w:lang w:val="en-US"/>
+        </w:rPr>
+        <w:t xml:space="preserve"> </w:t>
+      </w:r>
+      <w:proofErr w:type="spellStart"/>
+      <w:r>
+        <w:rPr>
+          <w:rFonts w:ascii="Courier New" w:hAnsi="Courier New" w:cs="Courier New"/>
+          <w:sz w:val="20"/>
+          <w:szCs w:val="21"/>
+          <w:lang w:val="en-US"/>
+        </w:rPr>
+        <w:t>inpSize</w:t>
+      </w:r>
+      <w:proofErr w:type="spellEnd"/>
+      <w:r>
+        <w:rPr>
+          <w:rFonts w:ascii="Courier New" w:hAnsi="Courier New" w:cs="Courier New"/>
+          <w:sz w:val="20"/>
+          <w:szCs w:val="21"/>
+          <w:lang w:val="en-US"/>
+        </w:rPr>
+        <w:t>[] = { 6, 6, 10, 19, 13, 19, 0, 0, 0, 9 };</w:t>
+      </w:r>
+      <w:r>
+        <w:rPr>
+          <w:rFonts w:cs="Arial"/>
+          <w:szCs w:val="21"/>
+          <w:lang w:val="en-US"/>
+        </w:rPr>
+        <w:br/>
+        <w:t xml:space="preserve">by the flexible </w:t>
+      </w:r>
+      <w:proofErr w:type="spellStart"/>
+      <w:r>
+        <w:rPr>
+          <w:rFonts w:ascii="Courier New" w:hAnsi="Courier New" w:cs="Courier New"/>
+          <w:sz w:val="20"/>
+          <w:szCs w:val="21"/>
+          <w:lang w:val="en-US"/>
+        </w:rPr>
+        <w:t>m_feature.getInputSize</w:t>
+      </w:r>
+      <w:proofErr w:type="spellEnd"/>
+      <w:r>
+        <w:rPr>
+          <w:rFonts w:ascii="Courier New" w:hAnsi="Courier New" w:cs="Courier New"/>
+          <w:sz w:val="20"/>
+          <w:szCs w:val="21"/>
+          <w:lang w:val="en-US"/>
+        </w:rPr>
+        <w:t>(</w:t>
+      </w:r>
+      <w:proofErr w:type="spellStart"/>
+      <w:r>
+        <w:rPr>
+          <w:rFonts w:ascii="Courier New" w:hAnsi="Courier New" w:cs="Courier New"/>
+          <w:sz w:val="20"/>
+          <w:szCs w:val="21"/>
+          <w:lang w:val="en-US"/>
+        </w:rPr>
+        <w:t>m_feature.getFeatmode</w:t>
+      </w:r>
+      <w:proofErr w:type="spellEnd"/>
+      <w:r>
+        <w:rPr>
+          <w:rFonts w:ascii="Courier New" w:hAnsi="Courier New" w:cs="Courier New"/>
+          <w:sz w:val="20"/>
+          <w:szCs w:val="21"/>
+          <w:lang w:val="en-US"/>
+        </w:rPr>
+        <w:t>())</w:t>
+      </w:r>
+      <w:r>
+        <w:rPr>
+          <w:rFonts w:cs="Arial"/>
+          <w:szCs w:val="21"/>
+          <w:lang w:val="en-US"/>
+        </w:rPr>
+        <w:t>.</w:t>
+      </w:r>
+    </w:p>
+    <w:p>
+      <w:pPr>
+        <w:pStyle w:val="Listenabsatz"/>
+        <w:numPr>
+          <w:ilvl w:val="0"/>
+          <w:numId w:val="1"/>
+        </w:numPr>
+        <w:autoSpaceDE w:val="0"/>
+        <w:autoSpaceDN w:val="0"/>
+        <w:adjustRightInd w:val="0"/>
+        <w:spacing w:after="0" w:line="240" w:lineRule="auto"/>
+        <w:rPr>
+          <w:rFonts w:cs="Arial"/>
+          <w:szCs w:val="21"/>
+          <w:lang w:val="en-US"/>
+        </w:rPr>
+      </w:pPr>
+      <w:r>
+        <w:rPr>
+          <w:rFonts w:cs="Arial"/>
+          <w:szCs w:val="21"/>
+          <w:lang w:val="en-US"/>
+        </w:rPr>
+        <w:t xml:space="preserve">TD-pars tab: Constrain ‘Feature set’ (= value for </w:t>
+      </w:r>
+      <w:proofErr w:type="spellStart"/>
+      <w:r>
+        <w:rPr>
+          <w:rFonts w:cs="Arial"/>
+          <w:szCs w:val="21"/>
+          <w:lang w:val="en-US"/>
+        </w:rPr>
+        <w:t>featmode</w:t>
+      </w:r>
+      <w:proofErr w:type="spellEnd"/>
+      <w:r>
+        <w:rPr>
+          <w:rFonts w:cs="Arial"/>
+          <w:szCs w:val="21"/>
+          <w:lang w:val="en-US"/>
+        </w:rPr>
+        <w:t xml:space="preserve">) to the set of allowed </w:t>
+      </w:r>
+      <w:proofErr w:type="spellStart"/>
+      <w:r>
+        <w:rPr>
+          <w:rFonts w:cs="Arial"/>
+          <w:szCs w:val="21"/>
+          <w:lang w:val="en-US"/>
+        </w:rPr>
+        <w:t>featmode</w:t>
+      </w:r>
+      <w:proofErr w:type="spellEnd"/>
+      <w:r>
+        <w:rPr>
+          <w:rFonts w:cs="Arial"/>
+          <w:szCs w:val="21"/>
+          <w:lang w:val="en-US"/>
+        </w:rPr>
+        <w:t xml:space="preserve"> values for the current game (</w:t>
+      </w:r>
+      <w:proofErr w:type="spellStart"/>
+      <w:r>
+        <w:rPr>
+          <w:rFonts w:cs="Arial"/>
+          <w:szCs w:val="21"/>
+          <w:lang w:val="en-US"/>
+        </w:rPr>
+        <w:t>m_</w:t>
+      </w:r>
+      <w:proofErr w:type="gramStart"/>
+      <w:r>
+        <w:rPr>
+          <w:rFonts w:cs="Arial"/>
+          <w:szCs w:val="21"/>
+          <w:lang w:val="en-US"/>
+        </w:rPr>
+        <w:t>feature.</w:t>
+      </w:r>
+      <w:r>
+        <w:rPr>
+          <w:rFonts w:cs="Arial"/>
+          <w:szCs w:val="21"/>
+          <w:lang w:val="en-US"/>
+        </w:rPr>
+        <w:t>getAvailFeatmode</w:t>
+      </w:r>
+      <w:proofErr w:type="spellEnd"/>
+      <w:proofErr w:type="gramEnd"/>
+      <w:r>
+        <w:rPr>
+          <w:rFonts w:cs="Arial"/>
+          <w:szCs w:val="21"/>
+          <w:lang w:val="en-US"/>
+        </w:rPr>
+        <w:t xml:space="preserve">()) and set the initial value to a sensible value </w:t>
+      </w:r>
+    </w:p>
+    <w:p>
+      <w:pPr>
+        <w:pStyle w:val="Listenabsatz"/>
+        <w:numPr>
+          <w:ilvl w:val="0"/>
+          <w:numId w:val="1"/>
+        </w:numPr>
+        <w:autoSpaceDE w:val="0"/>
+        <w:autoSpaceDN w:val="0"/>
+        <w:adjustRightInd w:val="0"/>
+        <w:spacing w:after="0" w:line="240" w:lineRule="auto"/>
+        <w:rPr>
+          <w:rFonts w:cs="Arial"/>
+          <w:szCs w:val="21"/>
+          <w:lang w:val="en-US"/>
+        </w:rPr>
+      </w:pPr>
+      <w:r>
+        <w:rPr>
+          <w:rFonts w:cs="Arial"/>
+          <w:szCs w:val="21"/>
+          <w:lang w:val="en-US"/>
+        </w:rPr>
+        <w:t xml:space="preserve">During </w:t>
+      </w:r>
+      <w:proofErr w:type="spellStart"/>
+      <w:r>
+        <w:rPr>
+          <w:rFonts w:cs="Arial"/>
+          <w:szCs w:val="21"/>
+          <w:lang w:val="en-US"/>
+        </w:rPr>
+        <w:t>TDNTupleAgt</w:t>
+      </w:r>
+      <w:proofErr w:type="spellEnd"/>
+      <w:r>
+        <w:rPr>
+          <w:rFonts w:cs="Arial"/>
+          <w:szCs w:val="21"/>
+          <w:lang w:val="en-US"/>
+        </w:rPr>
+        <w:t xml:space="preserve">-training: Replace the Minimax-evaluation by proper general evaluation (replace </w:t>
+      </w:r>
+      <w:proofErr w:type="spellStart"/>
+      <w:r>
+        <w:rPr>
+          <w:rFonts w:cs="Arial"/>
+          <w:szCs w:val="21"/>
+          <w:lang w:val="en-US"/>
+        </w:rPr>
+        <w:t>JFreeChart</w:t>
+      </w:r>
+      <w:proofErr w:type="spellEnd"/>
+      <w:r>
+        <w:rPr>
+          <w:rFonts w:cs="Arial"/>
+          <w:szCs w:val="21"/>
+          <w:lang w:val="en-US"/>
+        </w:rPr>
+        <w:t xml:space="preserve"> plot title)</w:t>
       </w:r>
       <w:bookmarkStart w:id="0" w:name="_GoBack"/>
       <w:bookmarkEnd w:id="0"/>

</xml_diff>

<commit_message>
Default Featmode in setParamDefaults
</commit_message>
<xml_diff>
--- a/TODO.docx
+++ b/TODO.docx
@@ -282,9 +282,88 @@
         <w:rPr>
           <w:rFonts w:cs="Arial"/>
           <w:szCs w:val="21"/>
-          <w:lang w:val="en-US"/>
-        </w:rPr>
-        <w:t>Hex: extend to logging with subdirs</w:t>
+          <w:highlight w:val="yellow"/>
+          <w:lang w:val="en-US"/>
+        </w:rPr>
+        <w:t>Bug</w:t>
+      </w:r>
+      <w:r>
+        <w:rPr>
+          <w:rFonts w:cs="Arial"/>
+          <w:szCs w:val="21"/>
+          <w:lang w:val="en-US"/>
+        </w:rPr>
+        <w:t xml:space="preserve">: The current </w:t>
+      </w:r>
+      <w:proofErr w:type="spellStart"/>
+      <w:r>
+        <w:rPr>
+          <w:rFonts w:cs="Arial"/>
+          <w:szCs w:val="21"/>
+          <w:lang w:val="en-US"/>
+        </w:rPr>
+        <w:t>LoadAgent</w:t>
+      </w:r>
+      <w:proofErr w:type="spellEnd"/>
+      <w:r>
+        <w:rPr>
+          <w:rFonts w:cs="Arial"/>
+          <w:szCs w:val="21"/>
+          <w:lang w:val="en-US"/>
+        </w:rPr>
+        <w:t xml:space="preserve"> version ‘hangs’ if an agent with incompatible </w:t>
+      </w:r>
+      <w:proofErr w:type="spellStart"/>
+      <w:r>
+        <w:rPr>
+          <w:rFonts w:cs="Arial"/>
+          <w:szCs w:val="21"/>
+          <w:lang w:val="en-US"/>
+        </w:rPr>
+        <w:t>serialID</w:t>
+      </w:r>
+      <w:proofErr w:type="spellEnd"/>
+      <w:r>
+        <w:rPr>
+          <w:rFonts w:cs="Arial"/>
+          <w:szCs w:val="21"/>
+          <w:lang w:val="en-US"/>
+        </w:rPr>
+        <w:t xml:space="preserve"> is read (TTT agents TDS &amp; TD-</w:t>
+      </w:r>
+      <w:proofErr w:type="spellStart"/>
+      <w:r>
+        <w:rPr>
+          <w:rFonts w:cs="Arial"/>
+          <w:szCs w:val="21"/>
+          <w:lang w:val="en-US"/>
+        </w:rPr>
+        <w:t>NTuple</w:t>
+      </w:r>
+      <w:proofErr w:type="spellEnd"/>
+      <w:r>
+        <w:rPr>
+          <w:rFonts w:cs="Arial"/>
+          <w:szCs w:val="21"/>
+          <w:lang w:val="en-US"/>
+        </w:rPr>
+        <w:t xml:space="preserve">) </w:t>
+      </w:r>
+      <w:r>
+        <w:rPr>
+          <w:rFonts w:cs="Arial"/>
+          <w:szCs w:val="21"/>
+          <w:lang w:val="en-US"/>
+        </w:rPr>
+        <w:sym w:font="Wingdings" w:char="F0E0"/>
+      </w:r>
+      <w:r>
+        <w:rPr>
+          <w:rFonts w:cs="Arial"/>
+          <w:szCs w:val="21"/>
+          <w:lang w:val="en-US"/>
+        </w:rPr>
+        <w:t xml:space="preserve"> Fix this first.</w:t>
       </w:r>
     </w:p>
     <w:p>
@@ -304,41 +383,13 @@
           <w:lang w:val="en-US"/>
         </w:rPr>
       </w:pPr>
-      <w:proofErr w:type="spellStart"/>
-      <w:r>
-        <w:rPr>
-          <w:rFonts w:cs="Arial"/>
-          <w:szCs w:val="21"/>
-          <w:lang w:val="en-US"/>
-        </w:rPr>
-        <w:t>Types.ACTIONS</w:t>
-      </w:r>
-      <w:proofErr w:type="spellEnd"/>
-      <w:r>
-        <w:rPr>
-          <w:rFonts w:cs="Arial"/>
-          <w:szCs w:val="21"/>
-          <w:lang w:val="en-US"/>
-        </w:rPr>
-        <w:t xml:space="preserve">: replace </w:t>
-      </w:r>
-      <w:proofErr w:type="spellStart"/>
-      <w:r>
-        <w:rPr>
-          <w:rFonts w:cs="Arial"/>
-          <w:szCs w:val="21"/>
-          <w:lang w:val="en-US"/>
-        </w:rPr>
-        <w:t>enum</w:t>
-      </w:r>
-      <w:proofErr w:type="spellEnd"/>
-      <w:r>
-        <w:rPr>
-          <w:rFonts w:cs="Arial"/>
-          <w:szCs w:val="21"/>
-          <w:lang w:val="en-US"/>
-        </w:rPr>
-        <w:t xml:space="preserve"> (which needs to be extended whenever we need more ACTIONS) by some class construct</w:t>
+      <w:r>
+        <w:rPr>
+          <w:rFonts w:cs="Arial"/>
+          <w:szCs w:val="21"/>
+          <w:lang w:val="en-US"/>
+        </w:rPr>
+        <w:t>Hex: extend to logging with subdirs</w:t>
       </w:r>
     </w:p>
     <w:p>
@@ -358,127 +409,41 @@
           <w:lang w:val="en-US"/>
         </w:rPr>
       </w:pPr>
-      <w:r>
-        <w:rPr>
-          <w:rFonts w:cs="Arial"/>
-          <w:szCs w:val="21"/>
-          <w:lang w:val="en-US"/>
-        </w:rPr>
-        <w:t xml:space="preserve">OK: Bug fix in TDAgent.java: We needed to replace the hard-coded </w:t>
-      </w:r>
-      <w:r>
-        <w:rPr>
-          <w:rFonts w:cs="Arial"/>
-          <w:szCs w:val="21"/>
-          <w:lang w:val="en-US"/>
-        </w:rPr>
-        <w:br/>
-      </w:r>
-      <w:r>
-        <w:rPr>
-          <w:rFonts w:ascii="Courier New" w:hAnsi="Courier New" w:cs="Courier New"/>
-          <w:sz w:val="20"/>
-          <w:szCs w:val="21"/>
-          <w:lang w:val="en-US"/>
-        </w:rPr>
-        <w:t xml:space="preserve">private </w:t>
-      </w:r>
       <w:proofErr w:type="spellStart"/>
       <w:r>
         <w:rPr>
-          <w:rFonts w:ascii="Courier New" w:hAnsi="Courier New" w:cs="Courier New"/>
-          <w:sz w:val="20"/>
-          <w:szCs w:val="21"/>
-          <w:lang w:val="en-US"/>
-        </w:rPr>
-        <w:t>int</w:t>
+          <w:rFonts w:cs="Arial"/>
+          <w:szCs w:val="21"/>
+          <w:lang w:val="en-US"/>
+        </w:rPr>
+        <w:t>Types.ACTIONS</w:t>
       </w:r>
       <w:proofErr w:type="spellEnd"/>
       <w:r>
         <w:rPr>
-          <w:rFonts w:ascii="Courier New" w:hAnsi="Courier New" w:cs="Courier New"/>
-          <w:sz w:val="20"/>
-          <w:szCs w:val="21"/>
-          <w:lang w:val="en-US"/>
-        </w:rPr>
-        <w:t xml:space="preserve"> </w:t>
+          <w:rFonts w:cs="Arial"/>
+          <w:szCs w:val="21"/>
+          <w:lang w:val="en-US"/>
+        </w:rPr>
+        <w:t xml:space="preserve">: replace </w:t>
       </w:r>
       <w:proofErr w:type="spellStart"/>
       <w:r>
         <w:rPr>
-          <w:rFonts w:ascii="Courier New" w:hAnsi="Courier New" w:cs="Courier New"/>
-          <w:sz w:val="20"/>
-          <w:szCs w:val="21"/>
-          <w:lang w:val="en-US"/>
-        </w:rPr>
-        <w:t>inpSize</w:t>
+          <w:rFonts w:cs="Arial"/>
+          <w:szCs w:val="21"/>
+          <w:lang w:val="en-US"/>
+        </w:rPr>
+        <w:t>enum</w:t>
       </w:r>
       <w:proofErr w:type="spellEnd"/>
       <w:r>
         <w:rPr>
-          <w:rFonts w:ascii="Courier New" w:hAnsi="Courier New" w:cs="Courier New"/>
-          <w:sz w:val="20"/>
-          <w:szCs w:val="21"/>
-          <w:lang w:val="en-US"/>
-        </w:rPr>
-        <w:t>[] = { 6, 6, 10, 19, 13, 19, 0, 0, 0, 9 };</w:t>
-      </w:r>
-      <w:r>
-        <w:rPr>
-          <w:rFonts w:cs="Arial"/>
-          <w:szCs w:val="21"/>
-          <w:lang w:val="en-US"/>
-        </w:rPr>
-        <w:br/>
-        <w:t xml:space="preserve">by the flexible </w:t>
-      </w:r>
-      <w:proofErr w:type="spellStart"/>
-      <w:r>
-        <w:rPr>
-          <w:rFonts w:ascii="Courier New" w:hAnsi="Courier New" w:cs="Courier New"/>
-          <w:sz w:val="20"/>
-          <w:szCs w:val="21"/>
-          <w:lang w:val="en-US"/>
-        </w:rPr>
-        <w:t>m_feature.getInputSize</w:t>
-      </w:r>
-      <w:proofErr w:type="spellEnd"/>
-      <w:r>
-        <w:rPr>
-          <w:rFonts w:ascii="Courier New" w:hAnsi="Courier New" w:cs="Courier New"/>
-          <w:sz w:val="20"/>
-          <w:szCs w:val="21"/>
-          <w:lang w:val="en-US"/>
-        </w:rPr>
-        <w:t>(</w:t>
-      </w:r>
-      <w:proofErr w:type="spellStart"/>
-      <w:r>
-        <w:rPr>
-          <w:rFonts w:ascii="Courier New" w:hAnsi="Courier New" w:cs="Courier New"/>
-          <w:sz w:val="20"/>
-          <w:szCs w:val="21"/>
-          <w:lang w:val="en-US"/>
-        </w:rPr>
-        <w:t>m_feature.getFeatmode</w:t>
-      </w:r>
-      <w:proofErr w:type="spellEnd"/>
-      <w:r>
-        <w:rPr>
-          <w:rFonts w:ascii="Courier New" w:hAnsi="Courier New" w:cs="Courier New"/>
-          <w:sz w:val="20"/>
-          <w:szCs w:val="21"/>
-          <w:lang w:val="en-US"/>
-        </w:rPr>
-        <w:t>())</w:t>
-      </w:r>
-      <w:r>
-        <w:rPr>
-          <w:rFonts w:cs="Arial"/>
-          <w:szCs w:val="21"/>
-          <w:lang w:val="en-US"/>
-        </w:rPr>
-        <w:t>.</w:t>
+          <w:rFonts w:cs="Arial"/>
+          <w:szCs w:val="21"/>
+          <w:lang w:val="en-US"/>
+        </w:rPr>
+        <w:t xml:space="preserve"> (which needs to be extended whenever we need more ACTIONS) by some class construct</w:t>
       </w:r>
     </w:p>
     <w:p>
@@ -504,79 +469,121 @@
           <w:szCs w:val="21"/>
           <w:lang w:val="en-US"/>
         </w:rPr>
-        <w:t xml:space="preserve">TD-pars tab: Constrain ‘Feature set’ (= value for </w:t>
+        <w:t xml:space="preserve">OK: Bug fix in TDAgent.java: We needed to replace the hard-coded </w:t>
+      </w:r>
+      <w:r>
+        <w:rPr>
+          <w:rFonts w:cs="Arial"/>
+          <w:szCs w:val="21"/>
+          <w:lang w:val="en-US"/>
+        </w:rPr>
+        <w:br/>
+      </w:r>
+      <w:r>
+        <w:rPr>
+          <w:rFonts w:ascii="Courier New" w:hAnsi="Courier New" w:cs="Courier New"/>
+          <w:sz w:val="20"/>
+          <w:szCs w:val="21"/>
+          <w:lang w:val="en-US"/>
+        </w:rPr>
+        <w:t xml:space="preserve">private </w:t>
       </w:r>
       <w:proofErr w:type="spellStart"/>
       <w:r>
         <w:rPr>
-          <w:rFonts w:cs="Arial"/>
-          <w:szCs w:val="21"/>
-          <w:lang w:val="en-US"/>
-        </w:rPr>
-        <w:t>featmode</w:t>
+          <w:rFonts w:ascii="Courier New" w:hAnsi="Courier New" w:cs="Courier New"/>
+          <w:sz w:val="20"/>
+          <w:szCs w:val="21"/>
+          <w:lang w:val="en-US"/>
+        </w:rPr>
+        <w:t>int</w:t>
       </w:r>
       <w:proofErr w:type="spellEnd"/>
       <w:r>
         <w:rPr>
-          <w:rFonts w:cs="Arial"/>
-          <w:szCs w:val="21"/>
-          <w:lang w:val="en-US"/>
-        </w:rPr>
-        <w:t xml:space="preserve">) to the set of allowed </w:t>
+          <w:rFonts w:ascii="Courier New" w:hAnsi="Courier New" w:cs="Courier New"/>
+          <w:sz w:val="20"/>
+          <w:szCs w:val="21"/>
+          <w:lang w:val="en-US"/>
+        </w:rPr>
+        <w:t xml:space="preserve"> </w:t>
       </w:r>
       <w:proofErr w:type="spellStart"/>
       <w:r>
         <w:rPr>
-          <w:rFonts w:cs="Arial"/>
-          <w:szCs w:val="21"/>
-          <w:lang w:val="en-US"/>
-        </w:rPr>
-        <w:t>featmode</w:t>
+          <w:rFonts w:ascii="Courier New" w:hAnsi="Courier New" w:cs="Courier New"/>
+          <w:sz w:val="20"/>
+          <w:szCs w:val="21"/>
+          <w:lang w:val="en-US"/>
+        </w:rPr>
+        <w:t>inpSize</w:t>
       </w:r>
       <w:proofErr w:type="spellEnd"/>
       <w:r>
         <w:rPr>
-          <w:rFonts w:cs="Arial"/>
-          <w:szCs w:val="21"/>
-          <w:lang w:val="en-US"/>
-        </w:rPr>
-        <w:t xml:space="preserve"> values for the current game (</w:t>
+          <w:rFonts w:ascii="Courier New" w:hAnsi="Courier New" w:cs="Courier New"/>
+          <w:sz w:val="20"/>
+          <w:szCs w:val="21"/>
+          <w:lang w:val="en-US"/>
+        </w:rPr>
+        <w:t>[] = { 6, 6, 10, 19, 13, 19, 0, 0, 0, 9 };</w:t>
+      </w:r>
+      <w:r>
+        <w:rPr>
+          <w:rFonts w:cs="Arial"/>
+          <w:szCs w:val="21"/>
+          <w:lang w:val="en-US"/>
+        </w:rPr>
+        <w:br/>
+        <w:t xml:space="preserve">by the flexible </w:t>
       </w:r>
       <w:proofErr w:type="spellStart"/>
       <w:r>
         <w:rPr>
-          <w:rFonts w:cs="Arial"/>
-          <w:szCs w:val="21"/>
-          <w:lang w:val="en-US"/>
-        </w:rPr>
-        <w:t>m_</w:t>
-      </w:r>
-      <w:proofErr w:type="gramStart"/>
-      <w:r>
-        <w:rPr>
-          <w:rFonts w:cs="Arial"/>
-          <w:szCs w:val="21"/>
-          <w:lang w:val="en-US"/>
-        </w:rPr>
-        <w:t>feature.</w:t>
-      </w:r>
-      <w:r>
-        <w:rPr>
-          <w:rFonts w:cs="Arial"/>
-          <w:szCs w:val="21"/>
-          <w:lang w:val="en-US"/>
-        </w:rPr>
-        <w:t>getAvailFeatmode</w:t>
+          <w:rFonts w:ascii="Courier New" w:hAnsi="Courier New" w:cs="Courier New"/>
+          <w:sz w:val="20"/>
+          <w:szCs w:val="21"/>
+          <w:lang w:val="en-US"/>
+        </w:rPr>
+        <w:t>m_feature.getInputSize</w:t>
       </w:r>
       <w:proofErr w:type="spellEnd"/>
-      <w:proofErr w:type="gramEnd"/>
-      <w:r>
-        <w:rPr>
-          <w:rFonts w:cs="Arial"/>
-          <w:szCs w:val="21"/>
-          <w:lang w:val="en-US"/>
-        </w:rPr>
-        <w:t xml:space="preserve">()) and set the initial value to a sensible value </w:t>
+      <w:r>
+        <w:rPr>
+          <w:rFonts w:ascii="Courier New" w:hAnsi="Courier New" w:cs="Courier New"/>
+          <w:sz w:val="20"/>
+          <w:szCs w:val="21"/>
+          <w:lang w:val="en-US"/>
+        </w:rPr>
+        <w:t>(</w:t>
+      </w:r>
+      <w:proofErr w:type="spellStart"/>
+      <w:r>
+        <w:rPr>
+          <w:rFonts w:ascii="Courier New" w:hAnsi="Courier New" w:cs="Courier New"/>
+          <w:sz w:val="20"/>
+          <w:szCs w:val="21"/>
+          <w:lang w:val="en-US"/>
+        </w:rPr>
+        <w:t>m_feature.getFeatmode</w:t>
+      </w:r>
+      <w:proofErr w:type="spellEnd"/>
+      <w:r>
+        <w:rPr>
+          <w:rFonts w:ascii="Courier New" w:hAnsi="Courier New" w:cs="Courier New"/>
+          <w:sz w:val="20"/>
+          <w:szCs w:val="21"/>
+          <w:lang w:val="en-US"/>
+        </w:rPr>
+        <w:t>())</w:t>
+      </w:r>
+      <w:r>
+        <w:rPr>
+          <w:rFonts w:cs="Arial"/>
+          <w:szCs w:val="21"/>
+          <w:lang w:val="en-US"/>
+        </w:rPr>
+        <w:t>.</w:t>
       </w:r>
     </w:p>
     <w:p>
@@ -602,6 +609,110 @@
           <w:szCs w:val="21"/>
           <w:lang w:val="en-US"/>
         </w:rPr>
+        <w:t xml:space="preserve">TD-pars tab: Constrain ‘Feature set’ (= value for </w:t>
+      </w:r>
+      <w:proofErr w:type="spellStart"/>
+      <w:r>
+        <w:rPr>
+          <w:rFonts w:cs="Arial"/>
+          <w:szCs w:val="21"/>
+          <w:lang w:val="en-US"/>
+        </w:rPr>
+        <w:t>featmode</w:t>
+      </w:r>
+      <w:proofErr w:type="spellEnd"/>
+      <w:r>
+        <w:rPr>
+          <w:rFonts w:cs="Arial"/>
+          <w:szCs w:val="21"/>
+          <w:lang w:val="en-US"/>
+        </w:rPr>
+        <w:t xml:space="preserve">) to the set of allowed </w:t>
+      </w:r>
+      <w:proofErr w:type="spellStart"/>
+      <w:r>
+        <w:rPr>
+          <w:rFonts w:cs="Arial"/>
+          <w:szCs w:val="21"/>
+          <w:lang w:val="en-US"/>
+        </w:rPr>
+        <w:t>featmode</w:t>
+      </w:r>
+      <w:proofErr w:type="spellEnd"/>
+      <w:r>
+        <w:rPr>
+          <w:rFonts w:cs="Arial"/>
+          <w:szCs w:val="21"/>
+          <w:lang w:val="en-US"/>
+        </w:rPr>
+        <w:t xml:space="preserve"> values for the current game (</w:t>
+      </w:r>
+      <w:proofErr w:type="spellStart"/>
+      <w:r>
+        <w:rPr>
+          <w:rFonts w:cs="Arial"/>
+          <w:szCs w:val="21"/>
+          <w:lang w:val="en-US"/>
+        </w:rPr>
+        <w:t>m_feature.</w:t>
+      </w:r>
+      <w:r>
+        <w:rPr>
+          <w:rFonts w:cs="Arial"/>
+          <w:szCs w:val="21"/>
+          <w:lang w:val="en-US"/>
+        </w:rPr>
+        <w:t>getAvailFeatmode</w:t>
+      </w:r>
+      <w:proofErr w:type="spellEnd"/>
+      <w:r>
+        <w:rPr>
+          <w:rFonts w:cs="Arial"/>
+          <w:szCs w:val="21"/>
+          <w:lang w:val="en-US"/>
+        </w:rPr>
+        <w:t xml:space="preserve">()) and set the initial value to a sensible value </w:t>
+      </w:r>
+      <w:r>
+        <w:rPr>
+          <w:rFonts w:cs="Arial"/>
+          <w:szCs w:val="21"/>
+          <w:lang w:val="en-US"/>
+        </w:rPr>
+        <w:sym w:font="Wingdings" w:char="F0E0"/>
+      </w:r>
+      <w:r>
+        <w:rPr>
+          <w:rFonts w:cs="Arial"/>
+          <w:szCs w:val="21"/>
+          <w:lang w:val="en-US"/>
+        </w:rPr>
+        <w:t xml:space="preserve"> KG will fix this and generate a pull request</w:t>
+      </w:r>
+    </w:p>
+    <w:p>
+      <w:pPr>
+        <w:pStyle w:val="Listenabsatz"/>
+        <w:numPr>
+          <w:ilvl w:val="0"/>
+          <w:numId w:val="1"/>
+        </w:numPr>
+        <w:autoSpaceDE w:val="0"/>
+        <w:autoSpaceDN w:val="0"/>
+        <w:adjustRightInd w:val="0"/>
+        <w:spacing w:after="0" w:line="240" w:lineRule="auto"/>
+        <w:rPr>
+          <w:rFonts w:cs="Arial"/>
+          <w:szCs w:val="21"/>
+          <w:lang w:val="en-US"/>
+        </w:rPr>
+      </w:pPr>
+      <w:r>
+        <w:rPr>
+          <w:rFonts w:cs="Arial"/>
+          <w:szCs w:val="21"/>
+          <w:lang w:val="en-US"/>
+        </w:rPr>
         <w:t xml:space="preserve">During </w:t>
       </w:r>
       <w:proofErr w:type="spellStart"/>
@@ -640,9 +751,111 @@
         </w:rPr>
         <w:t xml:space="preserve"> plot title)</w:t>
       </w:r>
+    </w:p>
+    <w:p>
+      <w:pPr>
+        <w:pStyle w:val="Listenabsatz"/>
+        <w:numPr>
+          <w:ilvl w:val="0"/>
+          <w:numId w:val="1"/>
+        </w:numPr>
+        <w:autoSpaceDE w:val="0"/>
+        <w:autoSpaceDN w:val="0"/>
+        <w:adjustRightInd w:val="0"/>
+        <w:spacing w:after="0" w:line="240" w:lineRule="auto"/>
+        <w:rPr>
+          <w:rFonts w:cs="Arial"/>
+          <w:szCs w:val="21"/>
+          <w:lang w:val="en-US"/>
+        </w:rPr>
+      </w:pPr>
+      <w:r>
+        <w:rPr>
+          <w:rFonts w:cs="Arial"/>
+          <w:szCs w:val="21"/>
+          <w:highlight w:val="yellow"/>
+          <w:lang w:val="en-US"/>
+        </w:rPr>
+        <w:t>Bug</w:t>
+      </w:r>
+      <w:r>
+        <w:rPr>
+          <w:rFonts w:cs="Arial"/>
+          <w:szCs w:val="21"/>
+          <w:lang w:val="en-US"/>
+        </w:rPr>
+        <w:t xml:space="preserve">: </w:t>
+      </w:r>
+      <w:r>
+        <w:rPr>
+          <w:rFonts w:cs="Arial"/>
+          <w:szCs w:val="21"/>
+          <w:lang w:val="en-US"/>
+        </w:rPr>
+        <w:t xml:space="preserve">In some versions of Hex, the MC agent does not choose the best action, but </w:t>
+      </w:r>
+      <w:r>
+        <w:rPr>
+          <w:rFonts w:cs="Arial"/>
+          <w:b/>
+          <w:szCs w:val="21"/>
+          <w:lang w:val="en-US"/>
+        </w:rPr>
+        <w:t>instead the worst</w:t>
+      </w:r>
+      <w:r>
+        <w:rPr>
+          <w:rFonts w:cs="Arial"/>
+          <w:szCs w:val="21"/>
+          <w:lang w:val="en-US"/>
+        </w:rPr>
+        <w:t xml:space="preserve"> action (!!) This happens for (3x3, 1.), (4x4, 2.), (5,5, 1.), … and so on. The same behavior for TTT (3x3, 1.) </w:t>
+      </w:r>
+    </w:p>
+    <w:p>
+      <w:pPr>
+        <w:pStyle w:val="Listenabsatz"/>
+        <w:numPr>
+          <w:ilvl w:val="0"/>
+          <w:numId w:val="1"/>
+        </w:numPr>
+        <w:autoSpaceDE w:val="0"/>
+        <w:autoSpaceDN w:val="0"/>
+        <w:adjustRightInd w:val="0"/>
+        <w:spacing w:after="0" w:line="240" w:lineRule="auto"/>
+        <w:rPr>
+          <w:rFonts w:cs="Arial"/>
+          <w:szCs w:val="21"/>
+          <w:lang w:val="en-US"/>
+        </w:rPr>
+      </w:pPr>
       <w:bookmarkStart w:id="0" w:name="_GoBack"/>
-      <w:bookmarkEnd w:id="0"/>
-    </w:p>
+      <w:r>
+        <w:rPr>
+          <w:rFonts w:cs="Arial"/>
+          <w:szCs w:val="21"/>
+          <w:lang w:val="en-US"/>
+        </w:rPr>
+        <w:t xml:space="preserve">If MCTS has several actions with the same value (all are a ‘Win’), then it does not take the shortest path to victory. Instead it takes a random among all winning moves. </w:t>
+      </w:r>
+      <w:r>
+        <w:rPr>
+          <w:rFonts w:cs="Arial"/>
+          <w:szCs w:val="21"/>
+          <w:lang w:val="en-US"/>
+        </w:rPr>
+        <w:sym w:font="Wingdings" w:char="F0E0"/>
+      </w:r>
+      <w:r>
+        <w:rPr>
+          <w:rFonts w:cs="Arial"/>
+          <w:szCs w:val="21"/>
+          <w:lang w:val="en-US"/>
+        </w:rPr>
+        <w:t xml:space="preserve"> KG will think about an add-on to value function which breaks ties in favor of a shorter path.</w:t>
+      </w:r>
+    </w:p>
+    <w:bookmarkEnd w:id="0"/>
     <w:p>
       <w:pPr>
         <w:rPr>

</xml_diff>

<commit_message>
Bug fixes MCAgent for 2-person games
plus a few small comment changes
</commit_message>
<xml_diff>
--- a/TODO.docx
+++ b/TODO.docx
@@ -609,6 +609,14 @@
           <w:szCs w:val="21"/>
           <w:lang w:val="en-US"/>
         </w:rPr>
+        <w:t xml:space="preserve">OK </w:t>
+      </w:r>
+      <w:r>
+        <w:rPr>
+          <w:rFonts w:cs="Arial"/>
+          <w:szCs w:val="21"/>
+          <w:lang w:val="en-US"/>
+        </w:rPr>
         <w:t xml:space="preserve">TD-pars tab: Constrain ‘Feature set’ (= value for </w:t>
       </w:r>
       <w:proofErr w:type="spellStart"/>
@@ -687,7 +695,39 @@
           <w:szCs w:val="21"/>
           <w:lang w:val="en-US"/>
         </w:rPr>
-        <w:t xml:space="preserve"> KG will fix this and generate a pull request</w:t>
+        <w:t xml:space="preserve"> KG fix</w:t>
+      </w:r>
+      <w:r>
+        <w:rPr>
+          <w:rFonts w:cs="Arial"/>
+          <w:szCs w:val="21"/>
+          <w:lang w:val="en-US"/>
+        </w:rPr>
+        <w:t>ed</w:t>
+      </w:r>
+      <w:r>
+        <w:rPr>
+          <w:rFonts w:cs="Arial"/>
+          <w:szCs w:val="21"/>
+          <w:lang w:val="en-US"/>
+        </w:rPr>
+        <w:t xml:space="preserve"> this and generate</w:t>
+      </w:r>
+      <w:r>
+        <w:rPr>
+          <w:rFonts w:cs="Arial"/>
+          <w:szCs w:val="21"/>
+          <w:lang w:val="en-US"/>
+        </w:rPr>
+        <w:t>d</w:t>
+      </w:r>
+      <w:r>
+        <w:rPr>
+          <w:rFonts w:cs="Arial"/>
+          <w:szCs w:val="21"/>
+          <w:lang w:val="en-US"/>
+        </w:rPr>
+        <w:t xml:space="preserve"> a pull request</w:t>
       </w:r>
     </w:p>
     <w:p>
@@ -773,26 +813,27 @@
         <w:rPr>
           <w:rFonts w:cs="Arial"/>
           <w:szCs w:val="21"/>
-          <w:highlight w:val="yellow"/>
-          <w:lang w:val="en-US"/>
-        </w:rPr>
-        <w:t>Bug</w:t>
-      </w:r>
-      <w:r>
-        <w:rPr>
-          <w:rFonts w:cs="Arial"/>
-          <w:szCs w:val="21"/>
-          <w:lang w:val="en-US"/>
-        </w:rPr>
-        <w:t xml:space="preserve">: </w:t>
-      </w:r>
-      <w:r>
-        <w:rPr>
-          <w:rFonts w:cs="Arial"/>
-          <w:szCs w:val="21"/>
-          <w:lang w:val="en-US"/>
-        </w:rPr>
-        <w:t xml:space="preserve">In some versions of Hex, the MC agent does not choose the best action, but </w:t>
+          <w:lang w:val="en-US"/>
+        </w:rPr>
+        <w:t xml:space="preserve">OK: BUG1 + BUG2 fix for </w:t>
+      </w:r>
+      <w:proofErr w:type="spellStart"/>
+      <w:r>
+        <w:rPr>
+          <w:rFonts w:cs="Arial"/>
+          <w:szCs w:val="21"/>
+          <w:lang w:val="en-US"/>
+        </w:rPr>
+        <w:t>MCAgent</w:t>
+      </w:r>
+      <w:proofErr w:type="spellEnd"/>
+      <w:r>
+        <w:rPr>
+          <w:rFonts w:cs="Arial"/>
+          <w:szCs w:val="21"/>
+          <w:lang w:val="en-US"/>
+        </w:rPr>
+        <w:t xml:space="preserve">: In some versions of Hex, the MC agent does not choose the best action, but </w:t>
       </w:r>
       <w:r>
         <w:rPr>
@@ -809,7 +850,105 @@
           <w:szCs w:val="21"/>
           <w:lang w:val="en-US"/>
         </w:rPr>
-        <w:t xml:space="preserve"> action (!!) This happens for (3x3, 1.), (4x4, 2.), (5,5, 1.), … and so on. The same behavior for TTT (3x3, 1.) </w:t>
+        <w:t xml:space="preserve"> action (!!) This happens for (3x3, 1.), (4x4, 2.), (5,5, 1.), … and so on. The </w:t>
+      </w:r>
+      <w:r>
+        <w:rPr>
+          <w:rFonts w:cs="Arial"/>
+          <w:szCs w:val="21"/>
+          <w:lang w:val="en-US"/>
+        </w:rPr>
+        <w:t xml:space="preserve">same behavior for TTT (3x3, 1.) – This was due to 2 errors: (1) in </w:t>
+      </w:r>
+      <w:proofErr w:type="spellStart"/>
+      <w:r>
+        <w:rPr>
+          <w:rFonts w:cs="Arial"/>
+          <w:szCs w:val="21"/>
+          <w:lang w:val="en-US"/>
+        </w:rPr>
+        <w:t>RandomSearch</w:t>
+      </w:r>
+      <w:proofErr w:type="spellEnd"/>
+      <w:r>
+        <w:rPr>
+          <w:rFonts w:cs="Arial"/>
+          <w:szCs w:val="21"/>
+          <w:lang w:val="en-US"/>
+        </w:rPr>
+        <w:t xml:space="preserve"> there could be actions on </w:t>
+      </w:r>
+      <w:proofErr w:type="spellStart"/>
+      <w:r>
+        <w:rPr>
+          <w:rFonts w:cs="Arial"/>
+          <w:szCs w:val="21"/>
+          <w:lang w:val="en-US"/>
+        </w:rPr>
+        <w:t>newSob</w:t>
+      </w:r>
+      <w:proofErr w:type="spellEnd"/>
+      <w:r>
+        <w:rPr>
+          <w:rFonts w:cs="Arial"/>
+          <w:szCs w:val="21"/>
+          <w:lang w:val="en-US"/>
+        </w:rPr>
+        <w:t xml:space="preserve"> even if </w:t>
+      </w:r>
+      <w:proofErr w:type="spellStart"/>
+      <w:r>
+        <w:rPr>
+          <w:rFonts w:cs="Arial"/>
+          <w:szCs w:val="21"/>
+          <w:lang w:val="en-US"/>
+        </w:rPr>
+        <w:t>newSob</w:t>
+      </w:r>
+      <w:proofErr w:type="spellEnd"/>
+      <w:r>
+        <w:rPr>
+          <w:rFonts w:cs="Arial"/>
+          <w:szCs w:val="21"/>
+          <w:lang w:val="en-US"/>
+        </w:rPr>
+        <w:t xml:space="preserve"> is already a game-over-state (BUG1) and (2) </w:t>
+      </w:r>
+      <w:proofErr w:type="spellStart"/>
+      <w:r>
+        <w:rPr>
+          <w:rFonts w:cs="Arial"/>
+          <w:szCs w:val="21"/>
+          <w:lang w:val="en-US"/>
+        </w:rPr>
+        <w:t>newSob.getGameSorce</w:t>
+      </w:r>
+      <w:proofErr w:type="spellEnd"/>
+      <w:r>
+        <w:rPr>
+          <w:rFonts w:cs="Arial"/>
+          <w:szCs w:val="21"/>
+          <w:lang w:val="en-US"/>
+        </w:rPr>
+        <w:t xml:space="preserve"> has to be called with the </w:t>
+      </w:r>
+      <w:proofErr w:type="spellStart"/>
+      <w:r>
+        <w:rPr>
+          <w:rFonts w:cs="Arial"/>
+          <w:szCs w:val="21"/>
+          <w:lang w:val="en-US"/>
+        </w:rPr>
+        <w:t>referingState</w:t>
+      </w:r>
+      <w:proofErr w:type="spellEnd"/>
+      <w:r>
+        <w:rPr>
+          <w:rFonts w:cs="Arial"/>
+          <w:szCs w:val="21"/>
+          <w:lang w:val="en-US"/>
+        </w:rPr>
+        <w:t xml:space="preserve"> sob to get the sign right in every case (BUG2)</w:t>
       </w:r>
     </w:p>
     <w:p>
@@ -829,7 +968,298 @@
           <w:lang w:val="en-US"/>
         </w:rPr>
       </w:pPr>
+      <w:r>
+        <w:rPr>
+          <w:rFonts w:cs="Arial"/>
+          <w:szCs w:val="21"/>
+          <w:lang w:val="en-US"/>
+        </w:rPr>
+        <w:t>Improve TR-GBG around game score and game value:</w:t>
+      </w:r>
+      <w:r>
+        <w:rPr>
+          <w:rFonts w:cs="Arial"/>
+          <w:szCs w:val="21"/>
+          <w:lang w:val="en-US"/>
+        </w:rPr>
+        <w:t xml:space="preserve"> Make it simpler!</w:t>
+      </w:r>
+    </w:p>
+    <w:p>
+      <w:pPr>
+        <w:pStyle w:val="Listenabsatz"/>
+        <w:numPr>
+          <w:ilvl w:val="1"/>
+          <w:numId w:val="1"/>
+        </w:numPr>
+        <w:autoSpaceDE w:val="0"/>
+        <w:autoSpaceDN w:val="0"/>
+        <w:adjustRightInd w:val="0"/>
+        <w:spacing w:after="0" w:line="240" w:lineRule="auto"/>
+        <w:rPr>
+          <w:rFonts w:cs="Arial"/>
+          <w:szCs w:val="21"/>
+          <w:lang w:val="en-US"/>
+        </w:rPr>
+      </w:pPr>
+      <w:r>
+        <w:rPr>
+          <w:rFonts w:cs="Arial"/>
+          <w:szCs w:val="21"/>
+          <w:lang w:val="en-US"/>
+        </w:rPr>
+        <w:t xml:space="preserve">Concentrate Chap. 3.3 on </w:t>
+      </w:r>
+      <w:proofErr w:type="spellStart"/>
+      <w:proofErr w:type="gramStart"/>
+      <w:r>
+        <w:rPr>
+          <w:rFonts w:cs="Arial"/>
+          <w:szCs w:val="21"/>
+          <w:lang w:val="en-US"/>
+        </w:rPr>
+        <w:t>so.getGameS</w:t>
+      </w:r>
+      <w:r>
+        <w:rPr>
+          <w:rFonts w:cs="Arial"/>
+          <w:szCs w:val="21"/>
+          <w:lang w:val="en-US"/>
+        </w:rPr>
+        <w:t>core</w:t>
+      </w:r>
+      <w:proofErr w:type="spellEnd"/>
+      <w:proofErr w:type="gramEnd"/>
+      <w:r>
+        <w:rPr>
+          <w:rFonts w:cs="Arial"/>
+          <w:szCs w:val="21"/>
+          <w:lang w:val="en-US"/>
+        </w:rPr>
+        <w:t xml:space="preserve">() and </w:t>
+      </w:r>
+      <w:proofErr w:type="spellStart"/>
+      <w:r>
+        <w:rPr>
+          <w:rFonts w:cs="Arial"/>
+          <w:szCs w:val="21"/>
+          <w:lang w:val="en-US"/>
+        </w:rPr>
+        <w:t>so.getGameScore</w:t>
+      </w:r>
+      <w:proofErr w:type="spellEnd"/>
+      <w:r>
+        <w:rPr>
+          <w:rFonts w:cs="Arial"/>
+          <w:szCs w:val="21"/>
+          <w:lang w:val="en-US"/>
+        </w:rPr>
+        <w:t>(sob).</w:t>
+      </w:r>
+      <w:r>
+        <w:rPr>
+          <w:rFonts w:cs="Arial"/>
+          <w:szCs w:val="21"/>
+          <w:lang w:val="en-US"/>
+        </w:rPr>
+        <w:t xml:space="preserve"> </w:t>
+      </w:r>
+      <w:r>
+        <w:rPr>
+          <w:rFonts w:cs="Arial"/>
+          <w:szCs w:val="21"/>
+          <w:lang w:val="en-US"/>
+        </w:rPr>
+        <w:t>E</w:t>
+      </w:r>
+      <w:r>
+        <w:rPr>
+          <w:rFonts w:cs="Arial"/>
+          <w:szCs w:val="21"/>
+          <w:lang w:val="en-US"/>
+        </w:rPr>
+        <w:t>xplain the difference in pictures</w:t>
+      </w:r>
+      <w:r>
+        <w:rPr>
+          <w:rFonts w:cs="Arial"/>
+          <w:szCs w:val="21"/>
+          <w:lang w:val="en-US"/>
+        </w:rPr>
+        <w:t>. Give examples showing explicit values for both functions.</w:t>
+      </w:r>
+    </w:p>
+    <w:p>
+      <w:pPr>
+        <w:pStyle w:val="Listenabsatz"/>
+        <w:numPr>
+          <w:ilvl w:val="1"/>
+          <w:numId w:val="1"/>
+        </w:numPr>
+        <w:autoSpaceDE w:val="0"/>
+        <w:autoSpaceDN w:val="0"/>
+        <w:adjustRightInd w:val="0"/>
+        <w:spacing w:after="0" w:line="240" w:lineRule="auto"/>
+        <w:rPr>
+          <w:rFonts w:cs="Arial"/>
+          <w:szCs w:val="21"/>
+          <w:lang w:val="en-US"/>
+        </w:rPr>
+      </w:pPr>
+      <w:r>
+        <w:rPr>
+          <w:rFonts w:cs="Arial"/>
+          <w:szCs w:val="21"/>
+          <w:lang w:val="en-US"/>
+        </w:rPr>
+        <w:t xml:space="preserve">Move </w:t>
+      </w:r>
+      <w:proofErr w:type="spellStart"/>
+      <w:proofErr w:type="gramStart"/>
+      <w:r>
+        <w:rPr>
+          <w:rFonts w:cs="Arial"/>
+          <w:szCs w:val="21"/>
+          <w:lang w:val="en-US"/>
+        </w:rPr>
+        <w:t>pa.getGameScore</w:t>
+      </w:r>
+      <w:proofErr w:type="spellEnd"/>
+      <w:proofErr w:type="gramEnd"/>
+      <w:r>
+        <w:rPr>
+          <w:rFonts w:cs="Arial"/>
+          <w:szCs w:val="21"/>
+          <w:lang w:val="en-US"/>
+        </w:rPr>
+        <w:t>(so) to Chap. 3.4 (Game Value), because it is a game value, not a game score (think about renaming it</w:t>
+      </w:r>
+      <w:r>
+        <w:rPr>
+          <w:rFonts w:cs="Arial"/>
+          <w:szCs w:val="21"/>
+          <w:lang w:val="en-US"/>
+        </w:rPr>
+        <w:t xml:space="preserve"> to </w:t>
+      </w:r>
+      <w:proofErr w:type="spellStart"/>
+      <w:r>
+        <w:rPr>
+          <w:rFonts w:cs="Arial"/>
+          <w:szCs w:val="21"/>
+          <w:lang w:val="en-US"/>
+        </w:rPr>
+        <w:t>pa.getGameValue</w:t>
+      </w:r>
+      <w:proofErr w:type="spellEnd"/>
+      <w:r>
+        <w:rPr>
+          <w:rFonts w:cs="Arial"/>
+          <w:szCs w:val="21"/>
+          <w:lang w:val="en-US"/>
+        </w:rPr>
+        <w:t>)</w:t>
+      </w:r>
+      <w:r>
+        <w:rPr>
+          <w:rFonts w:cs="Arial"/>
+          <w:szCs w:val="21"/>
+          <w:lang w:val="en-US"/>
+        </w:rPr>
+        <w:t>. Move the mind-</w:t>
+      </w:r>
+      <w:proofErr w:type="spellStart"/>
+      <w:r>
+        <w:rPr>
+          <w:rFonts w:cs="Arial"/>
+          <w:szCs w:val="21"/>
+          <w:lang w:val="en-US"/>
+        </w:rPr>
+        <w:t>buggling</w:t>
+      </w:r>
+      <w:proofErr w:type="spellEnd"/>
+      <w:r>
+        <w:rPr>
+          <w:rFonts w:cs="Arial"/>
+          <w:szCs w:val="21"/>
+          <w:lang w:val="en-US"/>
+        </w:rPr>
+        <w:t xml:space="preserve"> complicated </w:t>
+      </w:r>
+      <w:proofErr w:type="spellStart"/>
+      <w:proofErr w:type="gramStart"/>
+      <w:r>
+        <w:rPr>
+          <w:rFonts w:cs="Arial"/>
+          <w:szCs w:val="21"/>
+          <w:lang w:val="en-US"/>
+        </w:rPr>
+        <w:t>so.getGameValue</w:t>
+      </w:r>
+      <w:proofErr w:type="spellEnd"/>
+      <w:proofErr w:type="gramEnd"/>
+      <w:r>
+        <w:rPr>
+          <w:rFonts w:cs="Arial"/>
+          <w:szCs w:val="21"/>
+          <w:lang w:val="en-US"/>
+        </w:rPr>
+        <w:t>()</w:t>
+      </w:r>
       <w:bookmarkStart w:id="0" w:name="_GoBack"/>
+      <w:bookmarkEnd w:id="0"/>
+      <w:r>
+        <w:rPr>
+          <w:rFonts w:cs="Arial"/>
+          <w:szCs w:val="21"/>
+          <w:lang w:val="en-US"/>
+        </w:rPr>
+        <w:t xml:space="preserve"> and </w:t>
+      </w:r>
+      <w:proofErr w:type="spellStart"/>
+      <w:r>
+        <w:rPr>
+          <w:rFonts w:cs="Arial"/>
+          <w:szCs w:val="21"/>
+          <w:lang w:val="en-US"/>
+        </w:rPr>
+        <w:t>pa.estimateGameValue</w:t>
+      </w:r>
+      <w:proofErr w:type="spellEnd"/>
+      <w:r>
+        <w:rPr>
+          <w:rFonts w:cs="Arial"/>
+          <w:szCs w:val="21"/>
+          <w:lang w:val="en-US"/>
+        </w:rPr>
+        <w:t xml:space="preserve">(so) to an appendix. </w:t>
+      </w:r>
+      <w:r>
+        <w:rPr>
+          <w:rFonts w:cs="Arial"/>
+          <w:szCs w:val="21"/>
+          <w:lang w:val="en-US"/>
+        </w:rPr>
+        <w:t xml:space="preserve"> </w:t>
+      </w:r>
+    </w:p>
+    <w:p>
+      <w:pPr>
+        <w:pStyle w:val="Listenabsatz"/>
+        <w:numPr>
+          <w:ilvl w:val="0"/>
+          <w:numId w:val="1"/>
+        </w:numPr>
+        <w:autoSpaceDE w:val="0"/>
+        <w:autoSpaceDN w:val="0"/>
+        <w:adjustRightInd w:val="0"/>
+        <w:spacing w:after="0" w:line="240" w:lineRule="auto"/>
+        <w:rPr>
+          <w:rFonts w:cs="Arial"/>
+          <w:szCs w:val="21"/>
+          <w:lang w:val="en-US"/>
+        </w:rPr>
+      </w:pPr>
       <w:r>
         <w:rPr>
           <w:rFonts w:cs="Arial"/>
@@ -855,7 +1285,6 @@
         <w:t xml:space="preserve"> KG will think about an add-on to value function which breaks ties in favor of a shorter path.</w:t>
       </w:r>
     </w:p>
-    <w:bookmarkEnd w:id="0"/>
     <w:p>
       <w:pPr>
         <w:rPr>
@@ -893,7 +1322,7 @@
         <w:rFonts w:ascii="Symbol" w:hAnsi="Symbol" w:hint="default"/>
       </w:rPr>
     </w:lvl>
-    <w:lvl w:ilvl="1" w:tplc="04070003" w:tentative="1">
+    <w:lvl w:ilvl="1" w:tplc="04070003">
       <w:start w:val="1"/>
       <w:numFmt w:val="bullet"/>
       <w:lvlText w:val="o"/>

</xml_diff>

<commit_message>
Evaluator.getDefaultEvalMode() and bug fixes ...
... for multiCompete, MCAgent, MCTSAgentT
</commit_message>
<xml_diff>
--- a/TODO.docx
+++ b/TODO.docx
@@ -1468,8 +1468,6 @@
         </w:rPr>
         <w:t xml:space="preserve"> are needed.</w:t>
       </w:r>
-      <w:bookmarkStart w:id="0" w:name="_GoBack"/>
-      <w:bookmarkEnd w:id="0"/>
     </w:p>
     <w:p>
       <w:pPr>
@@ -1511,6 +1509,614 @@
           <w:lang w:val="en-US"/>
         </w:rPr>
         <w:t xml:space="preserve"> KG will think about an add-on to value function which breaks ties in favor of a shorter path.</w:t>
+      </w:r>
+    </w:p>
+    <w:p>
+      <w:pPr>
+        <w:pStyle w:val="Listenabsatz"/>
+        <w:numPr>
+          <w:ilvl w:val="0"/>
+          <w:numId w:val="1"/>
+        </w:numPr>
+        <w:autoSpaceDE w:val="0"/>
+        <w:autoSpaceDN w:val="0"/>
+        <w:adjustRightInd w:val="0"/>
+        <w:spacing w:after="0" w:line="240" w:lineRule="auto"/>
+        <w:rPr>
+          <w:rFonts w:cs="Arial"/>
+          <w:szCs w:val="21"/>
+          <w:lang w:val="en-US"/>
+        </w:rPr>
+      </w:pPr>
+      <w:r>
+        <w:rPr>
+          <w:rFonts w:cs="Arial"/>
+          <w:szCs w:val="21"/>
+          <w:lang w:val="en-US"/>
+        </w:rPr>
+        <w:t xml:space="preserve">OK </w:t>
+      </w:r>
+      <w:proofErr w:type="spellStart"/>
+      <w:proofErr w:type="gramStart"/>
+      <w:r>
+        <w:rPr>
+          <w:rFonts w:cs="Arial"/>
+          <w:szCs w:val="21"/>
+          <w:lang w:val="en-US"/>
+        </w:rPr>
+        <w:t>XArenaFuncs</w:t>
+      </w:r>
+      <w:proofErr w:type="spellEnd"/>
+      <w:r>
+        <w:rPr>
+          <w:rFonts w:cs="Arial"/>
+          <w:szCs w:val="21"/>
+          <w:lang w:val="en-US"/>
+        </w:rPr>
+        <w:t>::</w:t>
+      </w:r>
+      <w:proofErr w:type="spellStart"/>
+      <w:proofErr w:type="gramEnd"/>
+      <w:r>
+        <w:rPr>
+          <w:rFonts w:cs="Arial"/>
+          <w:szCs w:val="21"/>
+          <w:lang w:val="en-US"/>
+        </w:rPr>
+        <w:t>multiCompete</w:t>
+      </w:r>
+      <w:proofErr w:type="spellEnd"/>
+      <w:r>
+        <w:rPr>
+          <w:rFonts w:cs="Arial"/>
+          <w:szCs w:val="21"/>
+          <w:lang w:val="en-US"/>
+        </w:rPr>
+        <w:t xml:space="preserve"> writes Arena.comp.csv now to agents/&lt;</w:t>
+      </w:r>
+      <w:proofErr w:type="spellStart"/>
+      <w:r>
+        <w:rPr>
+          <w:rFonts w:cs="Arial"/>
+          <w:szCs w:val="21"/>
+          <w:lang w:val="en-US"/>
+        </w:rPr>
+        <w:t>gameName</w:t>
+      </w:r>
+      <w:proofErr w:type="spellEnd"/>
+      <w:r>
+        <w:rPr>
+          <w:rFonts w:cs="Arial"/>
+          <w:szCs w:val="21"/>
+          <w:lang w:val="en-US"/>
+        </w:rPr>
+        <w:t>&gt; (and not to root of GBG)</w:t>
+      </w:r>
+    </w:p>
+    <w:p>
+      <w:pPr>
+        <w:pStyle w:val="Listenabsatz"/>
+        <w:numPr>
+          <w:ilvl w:val="0"/>
+          <w:numId w:val="1"/>
+        </w:numPr>
+        <w:autoSpaceDE w:val="0"/>
+        <w:autoSpaceDN w:val="0"/>
+        <w:adjustRightInd w:val="0"/>
+        <w:spacing w:after="0" w:line="240" w:lineRule="auto"/>
+        <w:rPr>
+          <w:rFonts w:cs="Arial"/>
+          <w:szCs w:val="21"/>
+          <w:lang w:val="en-US"/>
+        </w:rPr>
+      </w:pPr>
+      <w:r>
+        <w:rPr>
+          <w:rFonts w:cs="Arial"/>
+          <w:szCs w:val="21"/>
+          <w:lang w:val="en-US"/>
+        </w:rPr>
+        <w:t xml:space="preserve">OK </w:t>
+      </w:r>
+      <w:proofErr w:type="spellStart"/>
+      <w:proofErr w:type="gramStart"/>
+      <w:r>
+        <w:rPr>
+          <w:rFonts w:cs="Arial"/>
+          <w:szCs w:val="21"/>
+          <w:lang w:val="en-US"/>
+        </w:rPr>
+        <w:t>XArenaFuncs</w:t>
+      </w:r>
+      <w:proofErr w:type="spellEnd"/>
+      <w:r>
+        <w:rPr>
+          <w:rFonts w:cs="Arial"/>
+          <w:szCs w:val="21"/>
+          <w:lang w:val="en-US"/>
+        </w:rPr>
+        <w:t>::</w:t>
+      </w:r>
+      <w:proofErr w:type="spellStart"/>
+      <w:proofErr w:type="gramEnd"/>
+      <w:r>
+        <w:rPr>
+          <w:rFonts w:cs="Arial"/>
+          <w:szCs w:val="21"/>
+          <w:lang w:val="en-US"/>
+        </w:rPr>
+        <w:t>multiCompete</w:t>
+      </w:r>
+      <w:proofErr w:type="spellEnd"/>
+      <w:r>
+        <w:rPr>
+          <w:rFonts w:cs="Arial"/>
+          <w:szCs w:val="21"/>
+          <w:lang w:val="en-US"/>
+        </w:rPr>
+        <w:t xml:space="preserve"> has the evaluator mode hard-wired (9). This might fail for other games where the evaluator mode 9 is not present. Extend it that it fetches static </w:t>
+      </w:r>
+      <w:proofErr w:type="spellStart"/>
+      <w:r>
+        <w:rPr>
+          <w:rFonts w:cs="Arial"/>
+          <w:szCs w:val="21"/>
+          <w:lang w:val="en-US"/>
+        </w:rPr>
+        <w:t>Evaluator.get</w:t>
+      </w:r>
+      <w:r>
+        <w:rPr>
+          <w:rFonts w:cs="Arial"/>
+          <w:szCs w:val="21"/>
+          <w:lang w:val="en-US"/>
+        </w:rPr>
+        <w:t>DefaultEvalMode</w:t>
+      </w:r>
+      <w:proofErr w:type="spellEnd"/>
+      <w:r>
+        <w:rPr>
+          <w:rFonts w:cs="Arial"/>
+          <w:szCs w:val="21"/>
+          <w:lang w:val="en-US"/>
+        </w:rPr>
+        <w:t>().</w:t>
+      </w:r>
+    </w:p>
+    <w:p>
+      <w:pPr>
+        <w:pStyle w:val="Listenabsatz"/>
+        <w:numPr>
+          <w:ilvl w:val="0"/>
+          <w:numId w:val="1"/>
+        </w:numPr>
+        <w:autoSpaceDE w:val="0"/>
+        <w:autoSpaceDN w:val="0"/>
+        <w:adjustRightInd w:val="0"/>
+        <w:spacing w:after="0" w:line="240" w:lineRule="auto"/>
+        <w:rPr>
+          <w:rFonts w:cs="Arial"/>
+          <w:szCs w:val="21"/>
+          <w:lang w:val="en-US"/>
+        </w:rPr>
+      </w:pPr>
+      <w:r>
+        <w:rPr>
+          <w:rFonts w:cs="Arial"/>
+          <w:szCs w:val="21"/>
+          <w:lang w:val="en-US"/>
+        </w:rPr>
+        <w:t xml:space="preserve">OK </w:t>
+      </w:r>
+      <w:r>
+        <w:rPr>
+          <w:rFonts w:cs="Arial"/>
+          <w:szCs w:val="21"/>
+          <w:lang w:val="en-US"/>
+        </w:rPr>
+        <w:t xml:space="preserve">Why has </w:t>
+      </w:r>
+      <w:proofErr w:type="spellStart"/>
+      <w:proofErr w:type="gramStart"/>
+      <w:r>
+        <w:rPr>
+          <w:rFonts w:cs="Arial"/>
+          <w:szCs w:val="21"/>
+          <w:lang w:val="en-US"/>
+        </w:rPr>
+        <w:t>XArenaFuncs</w:t>
+      </w:r>
+      <w:proofErr w:type="spellEnd"/>
+      <w:r>
+        <w:rPr>
+          <w:rFonts w:cs="Arial"/>
+          <w:szCs w:val="21"/>
+          <w:lang w:val="en-US"/>
+        </w:rPr>
+        <w:t>::</w:t>
+      </w:r>
+      <w:proofErr w:type="spellStart"/>
+      <w:proofErr w:type="gramEnd"/>
+      <w:r>
+        <w:rPr>
+          <w:rFonts w:cs="Arial"/>
+          <w:szCs w:val="21"/>
+          <w:lang w:val="en-US"/>
+        </w:rPr>
+        <w:t>multiCompete</w:t>
+      </w:r>
+      <w:proofErr w:type="spellEnd"/>
+      <w:r>
+        <w:rPr>
+          <w:rFonts w:cs="Arial"/>
+          <w:szCs w:val="21"/>
+          <w:lang w:val="en-US"/>
+        </w:rPr>
+        <w:t xml:space="preserve"> the evaluator part excluded in case of agent MCTS? </w:t>
+      </w:r>
+      <w:r>
+        <w:rPr>
+          <w:rFonts w:cs="Arial"/>
+          <w:szCs w:val="21"/>
+          <w:lang w:val="en-US"/>
+        </w:rPr>
+        <w:t xml:space="preserve">– This was due to a wrong (incomplete) implementation of </w:t>
+      </w:r>
+      <w:proofErr w:type="spellStart"/>
+      <w:proofErr w:type="gramStart"/>
+      <w:r>
+        <w:rPr>
+          <w:rFonts w:cs="Arial"/>
+          <w:szCs w:val="21"/>
+          <w:lang w:val="en-US"/>
+        </w:rPr>
+        <w:t>MCTSAgent</w:t>
+      </w:r>
+      <w:r>
+        <w:rPr>
+          <w:rFonts w:cs="Arial"/>
+          <w:szCs w:val="21"/>
+          <w:lang w:val="en-US"/>
+        </w:rPr>
+        <w:t>T</w:t>
+      </w:r>
+      <w:proofErr w:type="spellEnd"/>
+      <w:r>
+        <w:rPr>
+          <w:rFonts w:cs="Arial"/>
+          <w:szCs w:val="21"/>
+          <w:lang w:val="en-US"/>
+        </w:rPr>
+        <w:t>::</w:t>
+      </w:r>
+      <w:proofErr w:type="spellStart"/>
+      <w:proofErr w:type="gramEnd"/>
+      <w:r>
+        <w:rPr>
+          <w:rFonts w:cs="Arial"/>
+          <w:szCs w:val="21"/>
+          <w:lang w:val="en-US"/>
+        </w:rPr>
+        <w:t>getScore</w:t>
+      </w:r>
+      <w:proofErr w:type="spellEnd"/>
+      <w:r>
+        <w:rPr>
+          <w:rFonts w:cs="Arial"/>
+          <w:szCs w:val="21"/>
+          <w:lang w:val="en-US"/>
+        </w:rPr>
+        <w:t xml:space="preserve"> (the part with </w:t>
+      </w:r>
+      <w:proofErr w:type="spellStart"/>
+      <w:r>
+        <w:rPr>
+          <w:rFonts w:cs="Arial"/>
+          <w:szCs w:val="21"/>
+          <w:lang w:val="en-US"/>
+        </w:rPr>
+        <w:t>nextActionScore</w:t>
+      </w:r>
+      <w:proofErr w:type="spellEnd"/>
+      <w:r>
+        <w:rPr>
+          <w:rFonts w:cs="Arial"/>
+          <w:szCs w:val="21"/>
+          <w:lang w:val="en-US"/>
+        </w:rPr>
+        <w:t xml:space="preserve">, same as in </w:t>
+      </w:r>
+      <w:proofErr w:type="spellStart"/>
+      <w:r>
+        <w:rPr>
+          <w:rFonts w:cs="Arial"/>
+          <w:szCs w:val="21"/>
+          <w:lang w:val="en-US"/>
+        </w:rPr>
+        <w:t>MCAgent</w:t>
+      </w:r>
+      <w:proofErr w:type="spellEnd"/>
+      <w:r>
+        <w:rPr>
+          <w:rFonts w:cs="Arial"/>
+          <w:szCs w:val="21"/>
+          <w:lang w:val="en-US"/>
+        </w:rPr>
+        <w:t xml:space="preserve">, was missing). </w:t>
+      </w:r>
+      <w:r>
+        <w:rPr>
+          <w:rFonts w:cs="Arial"/>
+          <w:szCs w:val="21"/>
+          <w:lang w:val="en-US"/>
+        </w:rPr>
+        <w:t xml:space="preserve">-- Additionally, there was another bug in both </w:t>
+      </w:r>
+      <w:proofErr w:type="spellStart"/>
+      <w:r>
+        <w:rPr>
+          <w:rFonts w:cs="Arial"/>
+          <w:szCs w:val="21"/>
+          <w:lang w:val="en-US"/>
+        </w:rPr>
+        <w:t>MCAgent</w:t>
+      </w:r>
+      <w:proofErr w:type="spellEnd"/>
+      <w:r>
+        <w:rPr>
+          <w:rFonts w:cs="Arial"/>
+          <w:szCs w:val="21"/>
+          <w:lang w:val="en-US"/>
+        </w:rPr>
+        <w:t xml:space="preserve"> and </w:t>
+      </w:r>
+      <w:proofErr w:type="spellStart"/>
+      <w:r>
+        <w:rPr>
+          <w:rFonts w:cs="Arial"/>
+          <w:szCs w:val="21"/>
+          <w:lang w:val="en-US"/>
+        </w:rPr>
+        <w:t>MCTSAgentT</w:t>
+      </w:r>
+      <w:proofErr w:type="spellEnd"/>
+      <w:r>
+        <w:rPr>
+          <w:rFonts w:cs="Arial"/>
+          <w:szCs w:val="21"/>
+          <w:lang w:val="en-US"/>
+        </w:rPr>
+        <w:t xml:space="preserve">: Both would have problems when </w:t>
+      </w:r>
+      <w:proofErr w:type="spellStart"/>
+      <w:r>
+        <w:rPr>
+          <w:rFonts w:cs="Arial"/>
+          <w:szCs w:val="21"/>
+          <w:lang w:val="en-US"/>
+        </w:rPr>
+        <w:t>getScore</w:t>
+      </w:r>
+      <w:proofErr w:type="spellEnd"/>
+      <w:r>
+        <w:rPr>
+          <w:rFonts w:cs="Arial"/>
+          <w:szCs w:val="21"/>
+          <w:lang w:val="en-US"/>
+        </w:rPr>
+        <w:t>(sob) was called with an already game-over sob (as it regularly happens inside Evaluator9). The</w:t>
+      </w:r>
+      <w:r>
+        <w:rPr>
+          <w:rFonts w:cs="Arial"/>
+          <w:szCs w:val="21"/>
+          <w:lang w:val="en-US"/>
+        </w:rPr>
+        <w:t xml:space="preserve">n </w:t>
+      </w:r>
+      <w:proofErr w:type="spellStart"/>
+      <w:r>
+        <w:rPr>
+          <w:rFonts w:cs="Arial"/>
+          <w:szCs w:val="21"/>
+          <w:lang w:val="en-US"/>
+        </w:rPr>
+        <w:t>MCTSAgentT</w:t>
+      </w:r>
+      <w:proofErr w:type="spellEnd"/>
+      <w:r>
+        <w:rPr>
+          <w:rFonts w:cs="Arial"/>
+          <w:szCs w:val="21"/>
+          <w:lang w:val="en-US"/>
+        </w:rPr>
+        <w:t xml:space="preserve"> resulted in a </w:t>
+      </w:r>
+      <w:proofErr w:type="spellStart"/>
+      <w:r>
+        <w:rPr>
+          <w:rFonts w:cs="Arial"/>
+          <w:szCs w:val="21"/>
+          <w:lang w:val="en-US"/>
+        </w:rPr>
+        <w:t>Nullp</w:t>
+      </w:r>
+      <w:r>
+        <w:rPr>
+          <w:rFonts w:cs="Arial"/>
+          <w:szCs w:val="21"/>
+          <w:lang w:val="en-US"/>
+        </w:rPr>
+        <w:t>ointer</w:t>
+      </w:r>
+      <w:r>
+        <w:rPr>
+          <w:rFonts w:cs="Arial"/>
+          <w:szCs w:val="21"/>
+          <w:lang w:val="en-US"/>
+        </w:rPr>
+        <w:t>E</w:t>
+      </w:r>
+      <w:r>
+        <w:rPr>
+          <w:rFonts w:cs="Arial"/>
+          <w:szCs w:val="21"/>
+          <w:lang w:val="en-US"/>
+        </w:rPr>
+        <w:t>xception</w:t>
+      </w:r>
+      <w:proofErr w:type="spellEnd"/>
+      <w:r>
+        <w:rPr>
+          <w:rFonts w:cs="Arial"/>
+          <w:szCs w:val="21"/>
+          <w:lang w:val="en-US"/>
+        </w:rPr>
+        <w:t xml:space="preserve">, since the tree of a root state </w:t>
+      </w:r>
+      <w:r>
+        <w:rPr>
+          <w:rFonts w:cs="Arial"/>
+          <w:szCs w:val="21"/>
+          <w:lang w:val="en-US"/>
+        </w:rPr>
+        <w:t xml:space="preserve">with game-over condition </w:t>
+      </w:r>
+      <w:bookmarkStart w:id="0" w:name="_GoBack"/>
+      <w:bookmarkEnd w:id="0"/>
+      <w:r>
+        <w:rPr>
+          <w:rFonts w:cs="Arial"/>
+          <w:szCs w:val="21"/>
+          <w:lang w:val="en-US"/>
+        </w:rPr>
+        <w:t xml:space="preserve">is never expanded in </w:t>
+      </w:r>
+      <w:proofErr w:type="spellStart"/>
+      <w:r>
+        <w:rPr>
+          <w:rFonts w:cs="Arial"/>
+          <w:szCs w:val="21"/>
+          <w:lang w:val="en-US"/>
+        </w:rPr>
+        <w:t>treePolicy</w:t>
+      </w:r>
+      <w:proofErr w:type="spellEnd"/>
+      <w:r>
+        <w:rPr>
+          <w:rFonts w:cs="Arial"/>
+          <w:szCs w:val="21"/>
+          <w:lang w:val="en-US"/>
+        </w:rPr>
+        <w:t xml:space="preserve">. The fix is to check in </w:t>
+      </w:r>
+      <w:proofErr w:type="spellStart"/>
+      <w:r>
+        <w:rPr>
+          <w:rFonts w:cs="Arial"/>
+          <w:szCs w:val="21"/>
+          <w:lang w:val="en-US"/>
+        </w:rPr>
+        <w:t>getScore</w:t>
+      </w:r>
+      <w:proofErr w:type="spellEnd"/>
+      <w:r>
+        <w:rPr>
+          <w:rFonts w:cs="Arial"/>
+          <w:szCs w:val="21"/>
+          <w:lang w:val="en-US"/>
+        </w:rPr>
+        <w:t xml:space="preserve">(sob) for </w:t>
+      </w:r>
+      <w:proofErr w:type="spellStart"/>
+      <w:proofErr w:type="gramStart"/>
+      <w:r>
+        <w:rPr>
+          <w:rFonts w:cs="Arial"/>
+          <w:szCs w:val="21"/>
+          <w:lang w:val="en-US"/>
+        </w:rPr>
+        <w:t>sob.isGameOver</w:t>
+      </w:r>
+      <w:proofErr w:type="spellEnd"/>
+      <w:proofErr w:type="gramEnd"/>
+      <w:r>
+        <w:rPr>
+          <w:rFonts w:cs="Arial"/>
+          <w:szCs w:val="21"/>
+          <w:lang w:val="en-US"/>
+        </w:rPr>
+        <w:t xml:space="preserve">(). If true, return directly </w:t>
+      </w:r>
+      <w:proofErr w:type="spellStart"/>
+      <w:proofErr w:type="gramStart"/>
+      <w:r>
+        <w:rPr>
+          <w:rFonts w:cs="Arial"/>
+          <w:szCs w:val="21"/>
+          <w:lang w:val="en-US"/>
+        </w:rPr>
+        <w:t>sob.getGameScore</w:t>
+      </w:r>
+      <w:proofErr w:type="spellEnd"/>
+      <w:proofErr w:type="gramEnd"/>
+      <w:r>
+        <w:rPr>
+          <w:rFonts w:cs="Arial"/>
+          <w:szCs w:val="21"/>
+          <w:lang w:val="en-US"/>
+        </w:rPr>
+        <w:t xml:space="preserve">(sob). </w:t>
+      </w:r>
+      <w:r>
+        <w:rPr>
+          <w:rFonts w:cs="Arial"/>
+          <w:szCs w:val="21"/>
+          <w:lang w:val="en-US"/>
+        </w:rPr>
+        <w:t xml:space="preserve">Now </w:t>
+      </w:r>
+      <w:r>
+        <w:rPr>
+          <w:rFonts w:cs="Arial"/>
+          <w:szCs w:val="21"/>
+          <w:lang w:val="en-US"/>
+        </w:rPr>
+        <w:t xml:space="preserve">both bugs are </w:t>
+      </w:r>
+      <w:r>
+        <w:rPr>
+          <w:rFonts w:cs="Arial"/>
+          <w:szCs w:val="21"/>
+          <w:lang w:val="en-US"/>
+        </w:rPr>
+        <w:t>fixed</w:t>
+      </w:r>
+      <w:r>
+        <w:rPr>
+          <w:rFonts w:cs="Arial"/>
+          <w:szCs w:val="21"/>
+          <w:lang w:val="en-US"/>
+        </w:rPr>
+        <w:t xml:space="preserve"> and MCTS is an allowed choice in </w:t>
+      </w:r>
+      <w:proofErr w:type="spellStart"/>
+      <w:r>
+        <w:rPr>
+          <w:rFonts w:cs="Arial"/>
+          <w:szCs w:val="21"/>
+          <w:lang w:val="en-US"/>
+        </w:rPr>
+        <w:t>multiCompete</w:t>
+      </w:r>
+      <w:proofErr w:type="spellEnd"/>
+      <w:r>
+        <w:rPr>
+          <w:rFonts w:cs="Arial"/>
+          <w:szCs w:val="21"/>
+          <w:lang w:val="en-US"/>
+        </w:rPr>
+        <w:t>.</w:t>
       </w:r>
     </w:p>
     <w:p>

</xml_diff>

<commit_message>
MCTSExpectimax now independen from ...
... StateObserver2048
</commit_message>
<xml_diff>
--- a/TODO.docx
+++ b/TODO.docx
@@ -2497,18 +2497,484 @@
           <w:szCs w:val="21"/>
           <w:lang w:val="en-US"/>
         </w:rPr>
-        <w:t>. Should we allow to select all agents (or all agents which need no training) via select box</w:t>
+        <w:t>. Should we allow to select all agents (or all agents which need no training) via select box?</w:t>
+      </w:r>
+    </w:p>
+    <w:p>
+      <w:pPr>
+        <w:pStyle w:val="Listenabsatz"/>
+        <w:numPr>
+          <w:ilvl w:val="1"/>
+          <w:numId w:val="1"/>
+        </w:numPr>
+        <w:autoSpaceDE w:val="0"/>
+        <w:autoSpaceDN w:val="0"/>
+        <w:adjustRightInd w:val="0"/>
+        <w:spacing w:after="0" w:line="240" w:lineRule="auto"/>
+        <w:rPr>
+          <w:rFonts w:cs="Arial"/>
+          <w:szCs w:val="21"/>
+          <w:lang w:val="en-US"/>
+        </w:rPr>
+      </w:pPr>
+      <w:r>
+        <w:rPr>
+          <w:rFonts w:cs="Arial"/>
+          <w:szCs w:val="21"/>
+          <w:lang w:val="en-US"/>
+        </w:rPr>
+        <w:t>think about nicer colors</w:t>
+      </w:r>
+    </w:p>
+    <w:p>
+      <w:pPr>
+        <w:pStyle w:val="Listenabsatz"/>
+        <w:numPr>
+          <w:ilvl w:val="0"/>
+          <w:numId w:val="1"/>
+        </w:numPr>
+        <w:autoSpaceDE w:val="0"/>
+        <w:autoSpaceDN w:val="0"/>
+        <w:adjustRightInd w:val="0"/>
+        <w:spacing w:after="0" w:line="240" w:lineRule="auto"/>
+        <w:rPr>
+          <w:rFonts w:cs="Arial"/>
+          <w:szCs w:val="21"/>
+          <w:lang w:val="en-US"/>
+        </w:rPr>
+      </w:pPr>
+      <w:r>
+        <w:rPr>
+          <w:rFonts w:cs="Arial"/>
+          <w:szCs w:val="21"/>
+          <w:lang w:val="en-US"/>
+        </w:rPr>
+        <w:t>Bugs in Hex</w:t>
+      </w:r>
+      <w:r>
+        <w:rPr>
+          <w:rFonts w:cs="Arial"/>
+          <w:szCs w:val="21"/>
+          <w:lang w:val="en-US"/>
+        </w:rPr>
+        <w:t xml:space="preserve"> (for KG)</w:t>
+      </w:r>
+      <w:r>
+        <w:rPr>
+          <w:rFonts w:cs="Arial"/>
+          <w:szCs w:val="21"/>
+          <w:lang w:val="en-US"/>
+        </w:rPr>
+        <w:t>:</w:t>
+      </w:r>
+    </w:p>
+    <w:p>
+      <w:pPr>
+        <w:pStyle w:val="Listenabsatz"/>
+        <w:numPr>
+          <w:ilvl w:val="1"/>
+          <w:numId w:val="1"/>
+        </w:numPr>
+        <w:autoSpaceDE w:val="0"/>
+        <w:autoSpaceDN w:val="0"/>
+        <w:adjustRightInd w:val="0"/>
+        <w:spacing w:after="0" w:line="240" w:lineRule="auto"/>
+        <w:rPr>
+          <w:rFonts w:cs="Arial"/>
+          <w:szCs w:val="21"/>
+          <w:lang w:val="en-US"/>
+        </w:rPr>
+      </w:pPr>
+      <w:r>
+        <w:rPr>
+          <w:rFonts w:cs="Arial"/>
+          <w:szCs w:val="21"/>
+          <w:lang w:val="en-US"/>
+        </w:rPr>
+        <w:t>When playing a human-agent game, then the scores of the agent are not shown during play (they are however shown when replaying it with the game log)</w:t>
+      </w:r>
+    </w:p>
+    <w:p>
+      <w:pPr>
+        <w:pStyle w:val="Listenabsatz"/>
+        <w:numPr>
+          <w:ilvl w:val="1"/>
+          <w:numId w:val="1"/>
+        </w:numPr>
+        <w:autoSpaceDE w:val="0"/>
+        <w:autoSpaceDN w:val="0"/>
+        <w:adjustRightInd w:val="0"/>
+        <w:spacing w:after="0" w:line="240" w:lineRule="auto"/>
+        <w:rPr>
+          <w:rFonts w:cs="Arial"/>
+          <w:szCs w:val="21"/>
+          <w:lang w:val="en-US"/>
+        </w:rPr>
+      </w:pPr>
+      <w:r>
+        <w:rPr>
+          <w:rFonts w:cs="Arial"/>
+          <w:szCs w:val="21"/>
+          <w:lang w:val="en-US"/>
+        </w:rPr>
+        <w:t>When replaying a human-a</w:t>
+      </w:r>
+      <w:r>
+        <w:rPr>
+          <w:rFonts w:cs="Arial"/>
+          <w:szCs w:val="21"/>
+          <w:lang w:val="en-US"/>
+        </w:rPr>
+        <w:t>gent game with the game log, the</w:t>
+      </w:r>
+      <w:r>
+        <w:rPr>
+          <w:rFonts w:cs="Arial"/>
+          <w:szCs w:val="21"/>
+          <w:lang w:val="en-US"/>
+        </w:rPr>
+        <w:t xml:space="preserve">n any ADVANCE will move two plies </w:t>
+      </w:r>
+      <w:proofErr w:type="spellStart"/>
+      <w:r>
+        <w:rPr>
+          <w:rFonts w:cs="Arial"/>
+          <w:szCs w:val="21"/>
+          <w:lang w:val="en-US"/>
+        </w:rPr>
+        <w:t>foreward</w:t>
+      </w:r>
+      <w:proofErr w:type="spellEnd"/>
+      <w:r>
+        <w:rPr>
+          <w:rFonts w:cs="Arial"/>
+          <w:szCs w:val="21"/>
+          <w:lang w:val="en-US"/>
+        </w:rPr>
+        <w:t xml:space="preserve"> (one agent, one human ply). When replaying an agent-agent game, it is correctly only one ply per ADVANCE.</w:t>
+      </w:r>
+    </w:p>
+    <w:p>
+      <w:pPr>
+        <w:pStyle w:val="Listenabsatz"/>
+        <w:numPr>
+          <w:ilvl w:val="1"/>
+          <w:numId w:val="1"/>
+        </w:numPr>
+        <w:autoSpaceDE w:val="0"/>
+        <w:autoSpaceDN w:val="0"/>
+        <w:adjustRightInd w:val="0"/>
+        <w:spacing w:after="0" w:line="240" w:lineRule="auto"/>
+        <w:rPr>
+          <w:rFonts w:cs="Arial"/>
+          <w:szCs w:val="21"/>
+          <w:lang w:val="en-US"/>
+        </w:rPr>
+      </w:pPr>
+      <w:r>
+        <w:rPr>
+          <w:rFonts w:cs="Arial"/>
+          <w:szCs w:val="21"/>
+          <w:lang w:val="en-US"/>
+        </w:rPr>
+        <w:t xml:space="preserve">Under Hex, both Arena and </w:t>
+      </w:r>
+      <w:proofErr w:type="spellStart"/>
+      <w:r>
+        <w:rPr>
+          <w:rFonts w:cs="Arial"/>
+          <w:szCs w:val="21"/>
+          <w:lang w:val="en-US"/>
+        </w:rPr>
+        <w:t>ArenaTrain</w:t>
+      </w:r>
+      <w:proofErr w:type="spellEnd"/>
+      <w:r>
+        <w:rPr>
+          <w:rFonts w:cs="Arial"/>
+          <w:szCs w:val="21"/>
+          <w:lang w:val="en-US"/>
+        </w:rPr>
+        <w:t xml:space="preserve"> open on </w:t>
+      </w:r>
+      <w:r>
+        <w:rPr>
+          <w:rFonts w:cs="Arial"/>
+          <w:szCs w:val="21"/>
+          <w:lang w:val="en-US"/>
+        </w:rPr>
+        <w:t>“</w:t>
+      </w:r>
+      <w:r>
+        <w:rPr>
+          <w:rFonts w:cs="Arial"/>
+          <w:szCs w:val="21"/>
+          <w:lang w:val="en-US"/>
+        </w:rPr>
+        <w:t>Load Agent</w:t>
+      </w:r>
+      <w:r>
+        <w:rPr>
+          <w:rFonts w:cs="Arial"/>
+          <w:szCs w:val="21"/>
+          <w:lang w:val="en-US"/>
+        </w:rPr>
+        <w:t>”</w:t>
+      </w:r>
+      <w:r>
+        <w:rPr>
+          <w:rFonts w:cs="Arial"/>
+          <w:szCs w:val="21"/>
+          <w:lang w:val="en-US"/>
+        </w:rPr>
+        <w:t xml:space="preserve"> the wrong directory (it should be agents/Hex/&lt;</w:t>
+      </w:r>
+      <w:proofErr w:type="spellStart"/>
+      <w:r>
+        <w:rPr>
+          <w:rFonts w:cs="Arial"/>
+          <w:szCs w:val="21"/>
+          <w:lang w:val="en-US"/>
+        </w:rPr>
+        <w:t>num</w:t>
+      </w:r>
+      <w:proofErr w:type="spellEnd"/>
+      <w:r>
+        <w:rPr>
+          <w:rFonts w:cs="Arial"/>
+          <w:szCs w:val="21"/>
+          <w:lang w:val="en-US"/>
+        </w:rPr>
+        <w:t>&gt; where &lt;</w:t>
+      </w:r>
+      <w:proofErr w:type="spellStart"/>
+      <w:r>
+        <w:rPr>
+          <w:rFonts w:cs="Arial"/>
+          <w:szCs w:val="21"/>
+          <w:lang w:val="en-US"/>
+        </w:rPr>
+        <w:t>num</w:t>
+      </w:r>
+      <w:proofErr w:type="spellEnd"/>
+      <w:r>
+        <w:rPr>
+          <w:rFonts w:cs="Arial"/>
+          <w:szCs w:val="21"/>
+          <w:lang w:val="en-US"/>
+        </w:rPr>
+        <w:t>&gt;=BOARD_SIZE)</w:t>
+      </w:r>
+    </w:p>
+    <w:p>
+      <w:pPr>
+        <w:pStyle w:val="Listenabsatz"/>
+        <w:numPr>
+          <w:ilvl w:val="0"/>
+          <w:numId w:val="1"/>
+        </w:numPr>
+        <w:autoSpaceDE w:val="0"/>
+        <w:autoSpaceDN w:val="0"/>
+        <w:adjustRightInd w:val="0"/>
+        <w:spacing w:after="0" w:line="240" w:lineRule="auto"/>
+        <w:rPr>
+          <w:rFonts w:cs="Arial"/>
+          <w:szCs w:val="21"/>
+          <w:lang w:val="en-US"/>
+        </w:rPr>
+      </w:pPr>
+      <w:r>
+        <w:rPr>
+          <w:rFonts w:cs="Arial"/>
+          <w:szCs w:val="21"/>
+          <w:lang w:val="en-US"/>
+        </w:rPr>
+        <w:t xml:space="preserve">Things for MCTS </w:t>
+      </w:r>
+      <w:proofErr w:type="spellStart"/>
+      <w:r>
+        <w:rPr>
+          <w:rFonts w:cs="Arial"/>
+          <w:szCs w:val="21"/>
+          <w:lang w:val="en-US"/>
+        </w:rPr>
+        <w:t>Expectimax</w:t>
+      </w:r>
+      <w:proofErr w:type="spellEnd"/>
+      <w:r>
+        <w:rPr>
+          <w:rFonts w:cs="Arial"/>
+          <w:szCs w:val="21"/>
+          <w:lang w:val="en-US"/>
+        </w:rPr>
+        <w:t xml:space="preserve"> (for JK):</w:t>
+      </w:r>
+    </w:p>
+    <w:p>
+      <w:pPr>
+        <w:pStyle w:val="Listenabsatz"/>
+        <w:numPr>
+          <w:ilvl w:val="1"/>
+          <w:numId w:val="1"/>
+        </w:numPr>
+        <w:autoSpaceDE w:val="0"/>
+        <w:autoSpaceDN w:val="0"/>
+        <w:adjustRightInd w:val="0"/>
+        <w:spacing w:after="0" w:line="240" w:lineRule="auto"/>
+        <w:rPr>
+          <w:rFonts w:cs="Arial"/>
+          <w:szCs w:val="21"/>
+          <w:lang w:val="en-US"/>
+        </w:rPr>
+      </w:pPr>
+      <w:r>
+        <w:rPr>
+          <w:rFonts w:cs="Arial"/>
+          <w:szCs w:val="21"/>
+          <w:lang w:val="en-US"/>
+        </w:rPr>
+        <w:t xml:space="preserve">OK </w:t>
+      </w:r>
+      <w:proofErr w:type="spellStart"/>
+      <w:r>
+        <w:rPr>
+          <w:rFonts w:cs="Arial"/>
+          <w:szCs w:val="21"/>
+          <w:lang w:val="en-US"/>
+        </w:rPr>
+        <w:t>TreeDepth</w:t>
+      </w:r>
+      <w:proofErr w:type="spellEnd"/>
+      <w:r>
+        <w:rPr>
+          <w:rFonts w:cs="Arial"/>
+          <w:szCs w:val="21"/>
+          <w:lang w:val="en-US"/>
+        </w:rPr>
+        <w:t xml:space="preserve"> &lt;= 3 leads to </w:t>
+      </w:r>
+      <w:proofErr w:type="spellStart"/>
+      <w:r>
+        <w:rPr>
+          <w:rFonts w:cs="Arial"/>
+          <w:szCs w:val="21"/>
+          <w:lang w:val="en-US"/>
+        </w:rPr>
+        <w:t>NullPointerException</w:t>
+      </w:r>
+      <w:proofErr w:type="spellEnd"/>
+      <w:r>
+        <w:rPr>
+          <w:rFonts w:cs="Arial"/>
+          <w:szCs w:val="21"/>
+          <w:lang w:val="en-US"/>
+        </w:rPr>
+        <w:t xml:space="preserve"> (s.th. around  </w:t>
+      </w:r>
+      <w:r>
+        <w:rPr>
+          <w:rFonts w:cs="Arial"/>
+          <w:szCs w:val="21"/>
+          <w:lang w:val="en-US"/>
+        </w:rPr>
+        <w:br/>
+      </w:r>
+      <w:r>
+        <w:rPr>
+          <w:rFonts w:cs="Arial"/>
+          <w:szCs w:val="21"/>
+          <w:lang w:val="en-US"/>
+        </w:rPr>
+        <w:t xml:space="preserve">return </w:t>
+      </w:r>
+      <w:proofErr w:type="spellStart"/>
+      <w:r>
+        <w:rPr>
+          <w:rFonts w:cs="Arial"/>
+          <w:szCs w:val="21"/>
+          <w:lang w:val="en-US"/>
+        </w:rPr>
+        <w:t>uct</w:t>
+      </w:r>
+      <w:proofErr w:type="spellEnd"/>
+      <w:r>
+        <w:rPr>
+          <w:rFonts w:cs="Arial"/>
+          <w:szCs w:val="21"/>
+          <w:lang w:val="en-US"/>
+        </w:rPr>
+        <w:t>().</w:t>
+      </w:r>
+      <w:proofErr w:type="spellStart"/>
+      <w:r>
+        <w:rPr>
+          <w:rFonts w:cs="Arial"/>
+          <w:szCs w:val="21"/>
+          <w:lang w:val="en-US"/>
+        </w:rPr>
+        <w:t>treePolicy</w:t>
+      </w:r>
+      <w:proofErr w:type="spellEnd"/>
+      <w:r>
+        <w:rPr>
+          <w:rFonts w:cs="Arial"/>
+          <w:szCs w:val="21"/>
+          <w:lang w:val="en-US"/>
+        </w:rPr>
+        <w:t>().</w:t>
+      </w:r>
+      <w:proofErr w:type="spellStart"/>
+      <w:r>
+        <w:rPr>
+          <w:rFonts w:cs="Arial"/>
+          <w:szCs w:val="21"/>
+          <w:lang w:val="en-US"/>
+        </w:rPr>
+        <w:t>treePolicy</w:t>
+      </w:r>
+      <w:proofErr w:type="spellEnd"/>
+      <w:r>
+        <w:rPr>
+          <w:rFonts w:cs="Arial"/>
+          <w:szCs w:val="21"/>
+          <w:lang w:val="en-US"/>
+        </w:rPr>
+        <w:t>();</w:t>
+      </w:r>
+      <w:r>
+        <w:rPr>
+          <w:rFonts w:cs="Arial"/>
+          <w:szCs w:val="21"/>
+          <w:lang w:val="en-US"/>
+        </w:rPr>
+        <w:t>)</w:t>
+      </w:r>
+      <w:r>
+        <w:rPr>
+          <w:rFonts w:cs="Arial"/>
+          <w:szCs w:val="21"/>
+          <w:lang w:val="en-US"/>
+        </w:rPr>
+        <w:t xml:space="preserve"> </w:t>
+      </w:r>
+      <w:r>
+        <w:rPr>
+          <w:rFonts w:cs="Arial"/>
+          <w:szCs w:val="21"/>
+          <w:lang w:val="en-US"/>
+        </w:rPr>
+        <w:sym w:font="Wingdings" w:char="F0E0"/>
+      </w:r>
+      <w:r>
+        <w:rPr>
+          <w:rFonts w:cs="Arial"/>
+          <w:szCs w:val="21"/>
+          <w:lang w:val="en-US"/>
+        </w:rPr>
+        <w:t xml:space="preserve"> Bug is gone in new version</w:t>
       </w:r>
       <w:bookmarkStart w:id="0" w:name="_GoBack"/>
       <w:bookmarkEnd w:id="0"/>
-      <w:r>
-        <w:rPr>
-          <w:rFonts w:cs="Arial"/>
-          <w:szCs w:val="21"/>
-          <w:lang w:val="en-US"/>
-        </w:rPr>
-        <w:t>?</w:t>
-      </w:r>
     </w:p>
     <w:p>
       <w:pPr>
@@ -2533,49 +2999,61 @@
           <w:szCs w:val="21"/>
           <w:lang w:val="en-US"/>
         </w:rPr>
-        <w:t>think about nicer colors</w:t>
-      </w:r>
-    </w:p>
-    <w:p>
-      <w:pPr>
-        <w:pStyle w:val="Listenabsatz"/>
-        <w:numPr>
-          <w:ilvl w:val="0"/>
-          <w:numId w:val="1"/>
-        </w:numPr>
-        <w:autoSpaceDE w:val="0"/>
-        <w:autoSpaceDN w:val="0"/>
-        <w:adjustRightInd w:val="0"/>
-        <w:spacing w:after="0" w:line="240" w:lineRule="auto"/>
-        <w:rPr>
-          <w:rFonts w:cs="Arial"/>
-          <w:szCs w:val="21"/>
-          <w:lang w:val="en-US"/>
-        </w:rPr>
-      </w:pPr>
-      <w:r>
-        <w:rPr>
-          <w:rFonts w:cs="Arial"/>
-          <w:szCs w:val="21"/>
-          <w:lang w:val="en-US"/>
-        </w:rPr>
-        <w:t>Bugs in Hex</w:t>
-      </w:r>
-      <w:r>
-        <w:rPr>
-          <w:rFonts w:cs="Arial"/>
-          <w:szCs w:val="21"/>
-          <w:lang w:val="en-US"/>
-        </w:rPr>
-        <w:t xml:space="preserve"> (for KG)</w:t>
-      </w:r>
-      <w:r>
-        <w:rPr>
-          <w:rFonts w:cs="Arial"/>
-          <w:szCs w:val="21"/>
-          <w:lang w:val="en-US"/>
-        </w:rPr>
-        <w:t>:</w:t>
+        <w:t xml:space="preserve">Why is </w:t>
+      </w:r>
+      <w:proofErr w:type="spellStart"/>
+      <w:r>
+        <w:rPr>
+          <w:rFonts w:cs="Arial"/>
+          <w:szCs w:val="21"/>
+          <w:lang w:val="en-US"/>
+        </w:rPr>
+        <w:t>TreeNode</w:t>
+      </w:r>
+      <w:proofErr w:type="spellEnd"/>
+      <w:r>
+        <w:rPr>
+          <w:rFonts w:cs="Arial"/>
+          <w:szCs w:val="21"/>
+          <w:lang w:val="en-US"/>
+        </w:rPr>
+        <w:t xml:space="preserve">-constructor called exactly </w:t>
+      </w:r>
+      <w:proofErr w:type="spellStart"/>
+      <w:r>
+        <w:rPr>
+          <w:rFonts w:cs="Arial"/>
+          <w:szCs w:val="21"/>
+          <w:lang w:val="en-US"/>
+        </w:rPr>
+        <w:t>nIterations</w:t>
+      </w:r>
+      <w:proofErr w:type="spellEnd"/>
+      <w:r>
+        <w:rPr>
+          <w:rFonts w:cs="Arial"/>
+          <w:szCs w:val="21"/>
+          <w:lang w:val="en-US"/>
+        </w:rPr>
+        <w:t xml:space="preserve"> (3500) times (at least for </w:t>
+      </w:r>
+      <w:proofErr w:type="spellStart"/>
+      <w:r>
+        <w:rPr>
+          <w:rFonts w:cs="Arial"/>
+          <w:szCs w:val="21"/>
+          <w:lang w:val="en-US"/>
+        </w:rPr>
+        <w:t>TreeDepth</w:t>
+      </w:r>
+      <w:proofErr w:type="spellEnd"/>
+      <w:r>
+        <w:rPr>
+          <w:rFonts w:cs="Arial"/>
+          <w:szCs w:val="21"/>
+          <w:lang w:val="en-US"/>
+        </w:rPr>
+        <w:t>=10)?</w:t>
       </w:r>
     </w:p>
     <w:p>
@@ -2601,179 +3079,43 @@
           <w:szCs w:val="21"/>
           <w:lang w:val="en-US"/>
         </w:rPr>
-        <w:t>When playing a human-agent game, then the scores of the agent are not shown during play (they are however shown when replaying it with the game log)</w:t>
-      </w:r>
-    </w:p>
-    <w:p>
-      <w:pPr>
-        <w:pStyle w:val="Listenabsatz"/>
-        <w:numPr>
-          <w:ilvl w:val="1"/>
-          <w:numId w:val="1"/>
-        </w:numPr>
-        <w:autoSpaceDE w:val="0"/>
-        <w:autoSpaceDN w:val="0"/>
-        <w:adjustRightInd w:val="0"/>
-        <w:spacing w:after="0" w:line="240" w:lineRule="auto"/>
-        <w:rPr>
-          <w:rFonts w:cs="Arial"/>
-          <w:szCs w:val="21"/>
-          <w:lang w:val="en-US"/>
-        </w:rPr>
-      </w:pPr>
-      <w:r>
-        <w:rPr>
-          <w:rFonts w:cs="Arial"/>
-          <w:szCs w:val="21"/>
-          <w:lang w:val="en-US"/>
-        </w:rPr>
-        <w:t>When replaying a human-a</w:t>
-      </w:r>
-      <w:r>
-        <w:rPr>
-          <w:rFonts w:cs="Arial"/>
-          <w:szCs w:val="21"/>
-          <w:lang w:val="en-US"/>
-        </w:rPr>
-        <w:t>gent game with the game log, the</w:t>
-      </w:r>
-      <w:r>
-        <w:rPr>
-          <w:rFonts w:cs="Arial"/>
-          <w:szCs w:val="21"/>
-          <w:lang w:val="en-US"/>
-        </w:rPr>
-        <w:t xml:space="preserve">n any ADVANCE will move two plies </w:t>
-      </w:r>
-      <w:proofErr w:type="spellStart"/>
-      <w:r>
-        <w:rPr>
-          <w:rFonts w:cs="Arial"/>
-          <w:szCs w:val="21"/>
-          <w:lang w:val="en-US"/>
-        </w:rPr>
-        <w:t>foreward</w:t>
-      </w:r>
-      <w:proofErr w:type="spellEnd"/>
-      <w:r>
-        <w:rPr>
-          <w:rFonts w:cs="Arial"/>
-          <w:szCs w:val="21"/>
-          <w:lang w:val="en-US"/>
-        </w:rPr>
-        <w:t xml:space="preserve"> (one agent, one human ply). When replaying an agent-agent game, it is correctly only one ply per ADVANCE.</w:t>
-      </w:r>
-    </w:p>
-    <w:p>
-      <w:pPr>
-        <w:pStyle w:val="Listenabsatz"/>
-        <w:numPr>
-          <w:ilvl w:val="1"/>
-          <w:numId w:val="1"/>
-        </w:numPr>
-        <w:autoSpaceDE w:val="0"/>
-        <w:autoSpaceDN w:val="0"/>
-        <w:adjustRightInd w:val="0"/>
-        <w:spacing w:after="0" w:line="240" w:lineRule="auto"/>
-        <w:rPr>
-          <w:rFonts w:cs="Arial"/>
-          <w:szCs w:val="21"/>
-          <w:lang w:val="en-US"/>
-        </w:rPr>
-      </w:pPr>
-      <w:r>
-        <w:rPr>
-          <w:rFonts w:cs="Arial"/>
-          <w:szCs w:val="21"/>
-          <w:lang w:val="en-US"/>
-        </w:rPr>
-        <w:t xml:space="preserve">Under Hex, both Arena and </w:t>
-      </w:r>
-      <w:proofErr w:type="spellStart"/>
-      <w:r>
-        <w:rPr>
-          <w:rFonts w:cs="Arial"/>
-          <w:szCs w:val="21"/>
-          <w:lang w:val="en-US"/>
-        </w:rPr>
-        <w:t>ArenaTrain</w:t>
-      </w:r>
-      <w:proofErr w:type="spellEnd"/>
-      <w:r>
-        <w:rPr>
-          <w:rFonts w:cs="Arial"/>
-          <w:szCs w:val="21"/>
-          <w:lang w:val="en-US"/>
-        </w:rPr>
-        <w:t xml:space="preserve"> open on </w:t>
-      </w:r>
-      <w:r>
-        <w:rPr>
-          <w:rFonts w:cs="Arial"/>
-          <w:szCs w:val="21"/>
-          <w:lang w:val="en-US"/>
-        </w:rPr>
-        <w:t>“</w:t>
-      </w:r>
-      <w:r>
-        <w:rPr>
-          <w:rFonts w:cs="Arial"/>
-          <w:szCs w:val="21"/>
-          <w:lang w:val="en-US"/>
-        </w:rPr>
-        <w:t>Load Agent</w:t>
-      </w:r>
-      <w:r>
-        <w:rPr>
-          <w:rFonts w:cs="Arial"/>
-          <w:szCs w:val="21"/>
-          <w:lang w:val="en-US"/>
-        </w:rPr>
-        <w:t>”</w:t>
-      </w:r>
-      <w:r>
-        <w:rPr>
-          <w:rFonts w:cs="Arial"/>
-          <w:szCs w:val="21"/>
-          <w:lang w:val="en-US"/>
-        </w:rPr>
-        <w:t xml:space="preserve"> the wrong directory (it should be agents/Hex/&lt;</w:t>
-      </w:r>
-      <w:proofErr w:type="spellStart"/>
-      <w:r>
-        <w:rPr>
-          <w:rFonts w:cs="Arial"/>
-          <w:szCs w:val="21"/>
-          <w:lang w:val="en-US"/>
-        </w:rPr>
-        <w:t>num</w:t>
-      </w:r>
-      <w:proofErr w:type="spellEnd"/>
-      <w:r>
-        <w:rPr>
-          <w:rFonts w:cs="Arial"/>
-          <w:szCs w:val="21"/>
-          <w:lang w:val="en-US"/>
-        </w:rPr>
-        <w:t>&gt; where &lt;</w:t>
-      </w:r>
-      <w:proofErr w:type="spellStart"/>
-      <w:r>
-        <w:rPr>
-          <w:rFonts w:cs="Arial"/>
-          <w:szCs w:val="21"/>
-          <w:lang w:val="en-US"/>
-        </w:rPr>
-        <w:t>num</w:t>
-      </w:r>
-      <w:proofErr w:type="spellEnd"/>
-      <w:r>
-        <w:rPr>
-          <w:rFonts w:cs="Arial"/>
-          <w:szCs w:val="21"/>
-          <w:lang w:val="en-US"/>
-        </w:rPr>
-        <w:t>&gt;=BOARD_SIZE)</w:t>
+        <w:t>Why is MCTS(</w:t>
+      </w:r>
+      <w:proofErr w:type="spellStart"/>
+      <w:r>
+        <w:rPr>
+          <w:rFonts w:cs="Arial"/>
+          <w:szCs w:val="21"/>
+          <w:lang w:val="en-US"/>
+        </w:rPr>
+        <w:t>Expectimax</w:t>
+      </w:r>
+      <w:proofErr w:type="spellEnd"/>
+      <w:r>
+        <w:rPr>
+          <w:rFonts w:cs="Arial"/>
+          <w:szCs w:val="21"/>
+          <w:lang w:val="en-US"/>
+        </w:rPr>
+        <w:t xml:space="preserve">) with </w:t>
+      </w:r>
+      <w:proofErr w:type="spellStart"/>
+      <w:r>
+        <w:rPr>
+          <w:rFonts w:cs="Arial"/>
+          <w:szCs w:val="21"/>
+          <w:lang w:val="en-US"/>
+        </w:rPr>
+        <w:t>TreeDepth</w:t>
+      </w:r>
+      <w:proofErr w:type="spellEnd"/>
+      <w:r>
+        <w:rPr>
+          <w:rFonts w:cs="Arial"/>
+          <w:szCs w:val="21"/>
+          <w:lang w:val="en-US"/>
+        </w:rPr>
+        <w:t xml:space="preserve">=1 not as good as MC? Which role plays K (UCT)? Does it help to set it to large values? </w:t>
       </w:r>
     </w:p>
     <w:p>

</xml_diff>

<commit_message>
Types.ACTIONS simplified and gb.getSubDir()
GameBoard.getSubDir() returns null or a subdirectory string (for logs
and agents)
</commit_message>
<xml_diff>
--- a/TODO.docx
+++ b/TODO.docx
@@ -1799,6 +1799,440 @@
           <w:lang w:val="en-US"/>
         </w:rPr>
         <w:t xml:space="preserve"> (which needs to be extended whenever we need more ACTIONS) by some class construct</w:t>
+      </w:r>
+    </w:p>
+    <w:p>
+      <w:pPr>
+        <w:pStyle w:val="Listenabsatz"/>
+        <w:numPr>
+          <w:ilvl w:val="1"/>
+          <w:numId w:val="1"/>
+        </w:numPr>
+        <w:autoSpaceDE w:val="0"/>
+        <w:autoSpaceDN w:val="0"/>
+        <w:adjustRightInd w:val="0"/>
+        <w:spacing w:after="0" w:line="240" w:lineRule="auto"/>
+        <w:rPr>
+          <w:rFonts w:cs="Arial"/>
+          <w:szCs w:val="21"/>
+          <w:lang w:val="en-US"/>
+        </w:rPr>
+      </w:pPr>
+      <w:r>
+        <w:rPr>
+          <w:rFonts w:cs="Arial"/>
+          <w:szCs w:val="21"/>
+          <w:lang w:val="en-US"/>
+        </w:rPr>
+        <w:t xml:space="preserve">probably a class having an </w:t>
+      </w:r>
+      <w:proofErr w:type="spellStart"/>
+      <w:r>
+        <w:rPr>
+          <w:rFonts w:cs="Arial"/>
+          <w:szCs w:val="21"/>
+          <w:lang w:val="en-US"/>
+        </w:rPr>
+        <w:t>int</w:t>
+      </w:r>
+      <w:proofErr w:type="spellEnd"/>
+      <w:r>
+        <w:rPr>
+          <w:rFonts w:cs="Arial"/>
+          <w:szCs w:val="21"/>
+          <w:lang w:val="en-US"/>
+        </w:rPr>
+        <w:t xml:space="preserve"> as member</w:t>
+      </w:r>
+    </w:p>
+    <w:p>
+      <w:pPr>
+        <w:pStyle w:val="Listenabsatz"/>
+        <w:numPr>
+          <w:ilvl w:val="1"/>
+          <w:numId w:val="1"/>
+        </w:numPr>
+        <w:autoSpaceDE w:val="0"/>
+        <w:autoSpaceDN w:val="0"/>
+        <w:adjustRightInd w:val="0"/>
+        <w:spacing w:after="0" w:line="240" w:lineRule="auto"/>
+        <w:rPr>
+          <w:rFonts w:cs="Arial"/>
+          <w:szCs w:val="21"/>
+          <w:lang w:val="en-US"/>
+        </w:rPr>
+      </w:pPr>
+      <w:proofErr w:type="spellStart"/>
+      <w:r>
+        <w:rPr>
+          <w:rFonts w:cs="Arial"/>
+          <w:szCs w:val="21"/>
+          <w:lang w:val="en-US"/>
+        </w:rPr>
+        <w:t>may be</w:t>
+      </w:r>
+      <w:proofErr w:type="spellEnd"/>
+      <w:r>
+        <w:rPr>
+          <w:rFonts w:cs="Arial"/>
+          <w:szCs w:val="21"/>
+          <w:lang w:val="en-US"/>
+        </w:rPr>
+        <w:t xml:space="preserve"> we delete </w:t>
+      </w:r>
+      <w:proofErr w:type="spellStart"/>
+      <w:r>
+        <w:rPr>
+          <w:rFonts w:cs="Arial"/>
+          <w:szCs w:val="21"/>
+          <w:lang w:val="en-US"/>
+        </w:rPr>
+        <w:t>fromString</w:t>
+      </w:r>
+      <w:proofErr w:type="spellEnd"/>
+      <w:r>
+        <w:rPr>
+          <w:rFonts w:cs="Arial"/>
+          <w:szCs w:val="21"/>
+          <w:lang w:val="en-US"/>
+        </w:rPr>
+        <w:t xml:space="preserve">, </w:t>
+      </w:r>
+      <w:proofErr w:type="spellStart"/>
+      <w:r>
+        <w:rPr>
+          <w:rFonts w:cs="Arial"/>
+          <w:szCs w:val="21"/>
+          <w:lang w:val="en-US"/>
+        </w:rPr>
+        <w:t>fromVector</w:t>
+      </w:r>
+      <w:proofErr w:type="spellEnd"/>
+      <w:r>
+        <w:rPr>
+          <w:rFonts w:cs="Arial"/>
+          <w:szCs w:val="21"/>
+          <w:lang w:val="en-US"/>
+        </w:rPr>
+        <w:t>, they are never used in GBG</w:t>
+      </w:r>
+    </w:p>
+    <w:p>
+      <w:pPr>
+        <w:pStyle w:val="Listenabsatz"/>
+        <w:numPr>
+          <w:ilvl w:val="1"/>
+          <w:numId w:val="1"/>
+        </w:numPr>
+        <w:autoSpaceDE w:val="0"/>
+        <w:autoSpaceDN w:val="0"/>
+        <w:adjustRightInd w:val="0"/>
+        <w:spacing w:after="0" w:line="240" w:lineRule="auto"/>
+        <w:rPr>
+          <w:rFonts w:cs="Arial"/>
+          <w:szCs w:val="21"/>
+          <w:lang w:val="en-US"/>
+        </w:rPr>
+      </w:pPr>
+      <w:r>
+        <w:rPr>
+          <w:rFonts w:cs="Arial"/>
+          <w:szCs w:val="21"/>
+          <w:lang w:val="en-US"/>
+        </w:rPr>
+        <w:t>may be that old</w:t>
+      </w:r>
+      <w:r>
+        <w:rPr>
+          <w:rFonts w:cs="Arial"/>
+          <w:szCs w:val="21"/>
+          <w:lang w:val="en-US"/>
+        </w:rPr>
+        <w:t>er</w:t>
+      </w:r>
+      <w:r>
+        <w:rPr>
+          <w:rFonts w:cs="Arial"/>
+          <w:szCs w:val="21"/>
+          <w:lang w:val="en-US"/>
+        </w:rPr>
+        <w:t xml:space="preserve"> logs</w:t>
+      </w:r>
+      <w:r>
+        <w:rPr>
+          <w:rFonts w:cs="Arial"/>
+          <w:szCs w:val="21"/>
+          <w:lang w:val="en-US"/>
+        </w:rPr>
+        <w:t xml:space="preserve"> (with </w:t>
+      </w:r>
+      <w:proofErr w:type="spellStart"/>
+      <w:r>
+        <w:rPr>
+          <w:rFonts w:cs="Arial"/>
+          <w:szCs w:val="21"/>
+          <w:lang w:val="en-US"/>
+        </w:rPr>
+        <w:t>enum</w:t>
+      </w:r>
+      <w:proofErr w:type="spellEnd"/>
+      <w:r>
+        <w:rPr>
+          <w:rFonts w:cs="Arial"/>
+          <w:szCs w:val="21"/>
+          <w:lang w:val="en-US"/>
+        </w:rPr>
+        <w:t xml:space="preserve"> ACTIONS)</w:t>
+      </w:r>
+      <w:r>
+        <w:rPr>
+          <w:rFonts w:cs="Arial"/>
+          <w:szCs w:val="21"/>
+          <w:lang w:val="en-US"/>
+        </w:rPr>
+        <w:t xml:space="preserve"> are not readable anymore</w:t>
+      </w:r>
+    </w:p>
+    <w:p>
+      <w:pPr>
+        <w:pStyle w:val="Listenabsatz"/>
+        <w:numPr>
+          <w:ilvl w:val="1"/>
+          <w:numId w:val="1"/>
+        </w:numPr>
+        <w:autoSpaceDE w:val="0"/>
+        <w:autoSpaceDN w:val="0"/>
+        <w:adjustRightInd w:val="0"/>
+        <w:spacing w:after="0" w:line="240" w:lineRule="auto"/>
+        <w:rPr>
+          <w:rFonts w:cs="Arial"/>
+          <w:szCs w:val="21"/>
+          <w:lang w:val="en-US"/>
+        </w:rPr>
+      </w:pPr>
+      <w:r>
+        <w:rPr>
+          <w:rFonts w:cs="Arial"/>
+          <w:szCs w:val="21"/>
+          <w:lang w:val="en-US"/>
+        </w:rPr>
+        <w:t xml:space="preserve">Should there be </w:t>
+      </w:r>
+      <w:r>
+        <w:rPr>
+          <w:rFonts w:cs="Arial"/>
+          <w:szCs w:val="21"/>
+          <w:lang w:val="en-US"/>
+        </w:rPr>
+        <w:t>game-specific function</w:t>
+      </w:r>
+      <w:r>
+        <w:rPr>
+          <w:rFonts w:cs="Arial"/>
+          <w:szCs w:val="21"/>
+          <w:lang w:val="en-US"/>
+        </w:rPr>
+        <w:t>s</w:t>
+      </w:r>
+      <w:r>
+        <w:rPr>
+          <w:rFonts w:cs="Arial"/>
+          <w:szCs w:val="21"/>
+          <w:lang w:val="en-US"/>
+        </w:rPr>
+        <w:t xml:space="preserve"> </w:t>
+      </w:r>
+    </w:p>
+    <w:p>
+      <w:pPr>
+        <w:pStyle w:val="Listenabsatz"/>
+        <w:numPr>
+          <w:ilvl w:val="2"/>
+          <w:numId w:val="1"/>
+        </w:numPr>
+        <w:autoSpaceDE w:val="0"/>
+        <w:autoSpaceDN w:val="0"/>
+        <w:adjustRightInd w:val="0"/>
+        <w:spacing w:after="0" w:line="240" w:lineRule="auto"/>
+        <w:rPr>
+          <w:rFonts w:cs="Arial"/>
+          <w:szCs w:val="21"/>
+          <w:lang w:val="en-US"/>
+        </w:rPr>
+      </w:pPr>
+      <w:proofErr w:type="spellStart"/>
+      <w:r>
+        <w:rPr>
+          <w:rFonts w:cs="Arial"/>
+          <w:szCs w:val="21"/>
+          <w:lang w:val="en-US"/>
+        </w:rPr>
+        <w:t>BoardState</w:t>
+      </w:r>
+      <w:proofErr w:type="spellEnd"/>
+      <w:r>
+        <w:rPr>
+          <w:rFonts w:cs="Arial"/>
+          <w:szCs w:val="21"/>
+          <w:lang w:val="en-US"/>
+        </w:rPr>
+        <w:t xml:space="preserve"> </w:t>
+      </w:r>
+      <w:proofErr w:type="spellStart"/>
+      <w:r>
+        <w:rPr>
+          <w:rFonts w:cs="Arial"/>
+          <w:szCs w:val="21"/>
+          <w:lang w:val="en-US"/>
+        </w:rPr>
+        <w:t>toBoardState</w:t>
+      </w:r>
+      <w:proofErr w:type="spellEnd"/>
+      <w:r>
+        <w:rPr>
+          <w:rFonts w:cs="Arial"/>
+          <w:szCs w:val="21"/>
+          <w:lang w:val="en-US"/>
+        </w:rPr>
+        <w:t>(ACTIONS)</w:t>
+      </w:r>
+      <w:r>
+        <w:rPr>
+          <w:rFonts w:cs="Arial"/>
+          <w:szCs w:val="21"/>
+          <w:lang w:val="en-US"/>
+        </w:rPr>
+        <w:t xml:space="preserve"> and </w:t>
+      </w:r>
+    </w:p>
+    <w:p>
+      <w:pPr>
+        <w:pStyle w:val="Listenabsatz"/>
+        <w:numPr>
+          <w:ilvl w:val="2"/>
+          <w:numId w:val="1"/>
+        </w:numPr>
+        <w:autoSpaceDE w:val="0"/>
+        <w:autoSpaceDN w:val="0"/>
+        <w:adjustRightInd w:val="0"/>
+        <w:spacing w:after="0" w:line="240" w:lineRule="auto"/>
+        <w:rPr>
+          <w:rFonts w:cs="Arial"/>
+          <w:szCs w:val="21"/>
+          <w:lang w:val="en-US"/>
+        </w:rPr>
+      </w:pPr>
+      <w:r>
+        <w:rPr>
+          <w:rFonts w:cs="Arial"/>
+          <w:szCs w:val="21"/>
+          <w:lang w:val="en-US"/>
+        </w:rPr>
+        <w:t xml:space="preserve">ACTIONS </w:t>
+      </w:r>
+      <w:proofErr w:type="spellStart"/>
+      <w:proofErr w:type="gramStart"/>
+      <w:r>
+        <w:rPr>
+          <w:rFonts w:cs="Arial"/>
+          <w:szCs w:val="21"/>
+          <w:lang w:val="en-US"/>
+        </w:rPr>
+        <w:t>fromBoardState</w:t>
+      </w:r>
+      <w:proofErr w:type="spellEnd"/>
+      <w:r>
+        <w:rPr>
+          <w:rFonts w:cs="Arial"/>
+          <w:szCs w:val="21"/>
+          <w:lang w:val="en-US"/>
+        </w:rPr>
+        <w:t>(</w:t>
+      </w:r>
+      <w:proofErr w:type="spellStart"/>
+      <w:proofErr w:type="gramEnd"/>
+      <w:r>
+        <w:rPr>
+          <w:rFonts w:cs="Arial"/>
+          <w:szCs w:val="21"/>
+          <w:lang w:val="en-US"/>
+        </w:rPr>
+        <w:t>BoardState</w:t>
+      </w:r>
+      <w:proofErr w:type="spellEnd"/>
+      <w:r>
+        <w:rPr>
+          <w:rFonts w:cs="Arial"/>
+          <w:szCs w:val="21"/>
+          <w:lang w:val="en-US"/>
+        </w:rPr>
+        <w:t xml:space="preserve"> </w:t>
+      </w:r>
+    </w:p>
+    <w:p>
+      <w:pPr>
+        <w:autoSpaceDE w:val="0"/>
+        <w:autoSpaceDN w:val="0"/>
+        <w:adjustRightInd w:val="0"/>
+        <w:spacing w:after="0" w:line="240" w:lineRule="auto"/>
+        <w:ind w:left="1416"/>
+        <w:rPr>
+          <w:rFonts w:cs="Arial"/>
+          <w:szCs w:val="21"/>
+          <w:lang w:val="en-US"/>
+        </w:rPr>
+      </w:pPr>
+      <w:r>
+        <w:rPr>
+          <w:rFonts w:cs="Arial"/>
+          <w:szCs w:val="21"/>
+          <w:lang w:val="en-US"/>
+        </w:rPr>
+        <w:t xml:space="preserve">where </w:t>
+      </w:r>
+      <w:proofErr w:type="spellStart"/>
+      <w:r>
+        <w:rPr>
+          <w:rFonts w:cs="Arial"/>
+          <w:szCs w:val="21"/>
+          <w:lang w:val="en-US"/>
+        </w:rPr>
+        <w:t>BoardState</w:t>
+      </w:r>
+      <w:proofErr w:type="spellEnd"/>
+      <w:r>
+        <w:rPr>
+          <w:rFonts w:cs="Arial"/>
+          <w:szCs w:val="21"/>
+          <w:lang w:val="en-US"/>
+        </w:rPr>
+        <w:t xml:space="preserve"> is a game-specific class (e.g. holding row and column </w:t>
+      </w:r>
+      <w:proofErr w:type="spellStart"/>
+      <w:r>
+        <w:rPr>
+          <w:rFonts w:cs="Arial"/>
+          <w:szCs w:val="21"/>
+          <w:lang w:val="en-US"/>
+        </w:rPr>
+        <w:t>int</w:t>
+      </w:r>
+      <w:proofErr w:type="spellEnd"/>
+      <w:r>
+        <w:rPr>
+          <w:rFonts w:cs="Arial"/>
+          <w:szCs w:val="21"/>
+          <w:lang w:val="en-US"/>
+        </w:rPr>
+        <w:t xml:space="preserve"> for a game like Hex)</w:t>
+      </w:r>
+      <w:r>
+        <w:rPr>
+          <w:rFonts w:cs="Arial"/>
+          <w:szCs w:val="21"/>
+          <w:lang w:val="en-US"/>
+        </w:rPr>
+        <w:t>?</w:t>
       </w:r>
     </w:p>
     <w:p>
@@ -2593,388 +3027,389 @@
         </w:rPr>
         <w:t>When playing a human-agent game, then the scores of the agent are not shown during play (they are however shown when replaying it with the game log)</w:t>
       </w:r>
-    </w:p>
-    <w:p>
-      <w:pPr>
-        <w:pStyle w:val="Listenabsatz"/>
-        <w:numPr>
-          <w:ilvl w:val="1"/>
-          <w:numId w:val="1"/>
-        </w:numPr>
-        <w:autoSpaceDE w:val="0"/>
-        <w:autoSpaceDN w:val="0"/>
-        <w:adjustRightInd w:val="0"/>
-        <w:spacing w:after="0" w:line="240" w:lineRule="auto"/>
-        <w:rPr>
-          <w:rFonts w:cs="Arial"/>
-          <w:szCs w:val="21"/>
-          <w:lang w:val="en-US"/>
-        </w:rPr>
-      </w:pPr>
-      <w:r>
-        <w:rPr>
-          <w:rFonts w:cs="Arial"/>
-          <w:szCs w:val="21"/>
-          <w:lang w:val="en-US"/>
-        </w:rPr>
-        <w:t>When replaying a human-a</w:t>
-      </w:r>
-      <w:r>
-        <w:rPr>
-          <w:rFonts w:cs="Arial"/>
-          <w:szCs w:val="21"/>
-          <w:lang w:val="en-US"/>
-        </w:rPr>
-        <w:t>gent game with the game log, the</w:t>
-      </w:r>
-      <w:r>
-        <w:rPr>
-          <w:rFonts w:cs="Arial"/>
-          <w:szCs w:val="21"/>
-          <w:lang w:val="en-US"/>
-        </w:rPr>
-        <w:t xml:space="preserve">n any ADVANCE will move two plies </w:t>
-      </w:r>
-      <w:proofErr w:type="spellStart"/>
-      <w:r>
-        <w:rPr>
-          <w:rFonts w:cs="Arial"/>
-          <w:szCs w:val="21"/>
-          <w:lang w:val="en-US"/>
-        </w:rPr>
-        <w:t>foreward</w:t>
-      </w:r>
-      <w:proofErr w:type="spellEnd"/>
-      <w:r>
-        <w:rPr>
-          <w:rFonts w:cs="Arial"/>
-          <w:szCs w:val="21"/>
-          <w:lang w:val="en-US"/>
-        </w:rPr>
-        <w:t xml:space="preserve"> (one agent, one human ply). When replaying an agent-agent game, it is correctly only one ply per ADVANCE.</w:t>
-      </w:r>
-    </w:p>
-    <w:p>
-      <w:pPr>
-        <w:pStyle w:val="Listenabsatz"/>
-        <w:numPr>
-          <w:ilvl w:val="1"/>
-          <w:numId w:val="1"/>
-        </w:numPr>
-        <w:autoSpaceDE w:val="0"/>
-        <w:autoSpaceDN w:val="0"/>
-        <w:adjustRightInd w:val="0"/>
-        <w:spacing w:after="0" w:line="240" w:lineRule="auto"/>
-        <w:rPr>
-          <w:rFonts w:cs="Arial"/>
-          <w:szCs w:val="21"/>
-          <w:lang w:val="en-US"/>
-        </w:rPr>
-      </w:pPr>
-      <w:r>
-        <w:rPr>
-          <w:rFonts w:cs="Arial"/>
-          <w:szCs w:val="21"/>
-          <w:lang w:val="en-US"/>
-        </w:rPr>
-        <w:t xml:space="preserve">Under Hex, both Arena and </w:t>
-      </w:r>
-      <w:proofErr w:type="spellStart"/>
-      <w:r>
-        <w:rPr>
-          <w:rFonts w:cs="Arial"/>
-          <w:szCs w:val="21"/>
-          <w:lang w:val="en-US"/>
-        </w:rPr>
-        <w:t>ArenaTrain</w:t>
-      </w:r>
-      <w:proofErr w:type="spellEnd"/>
-      <w:r>
-        <w:rPr>
-          <w:rFonts w:cs="Arial"/>
-          <w:szCs w:val="21"/>
-          <w:lang w:val="en-US"/>
-        </w:rPr>
-        <w:t xml:space="preserve"> open on </w:t>
-      </w:r>
-      <w:r>
-        <w:rPr>
-          <w:rFonts w:cs="Arial"/>
-          <w:szCs w:val="21"/>
-          <w:lang w:val="en-US"/>
-        </w:rPr>
-        <w:t>“</w:t>
-      </w:r>
-      <w:r>
-        <w:rPr>
-          <w:rFonts w:cs="Arial"/>
-          <w:szCs w:val="21"/>
-          <w:lang w:val="en-US"/>
-        </w:rPr>
-        <w:t>Load Agent</w:t>
-      </w:r>
-      <w:r>
-        <w:rPr>
-          <w:rFonts w:cs="Arial"/>
-          <w:szCs w:val="21"/>
-          <w:lang w:val="en-US"/>
-        </w:rPr>
-        <w:t>”</w:t>
-      </w:r>
-      <w:r>
-        <w:rPr>
-          <w:rFonts w:cs="Arial"/>
-          <w:szCs w:val="21"/>
-          <w:lang w:val="en-US"/>
-        </w:rPr>
-        <w:t xml:space="preserve"> the wrong directory (it should be agents/Hex/&lt;</w:t>
-      </w:r>
-      <w:proofErr w:type="spellStart"/>
-      <w:r>
-        <w:rPr>
-          <w:rFonts w:cs="Arial"/>
-          <w:szCs w:val="21"/>
-          <w:lang w:val="en-US"/>
-        </w:rPr>
-        <w:t>num</w:t>
-      </w:r>
-      <w:proofErr w:type="spellEnd"/>
-      <w:r>
-        <w:rPr>
-          <w:rFonts w:cs="Arial"/>
-          <w:szCs w:val="21"/>
-          <w:lang w:val="en-US"/>
-        </w:rPr>
-        <w:t>&gt; where &lt;</w:t>
-      </w:r>
-      <w:proofErr w:type="spellStart"/>
-      <w:r>
-        <w:rPr>
-          <w:rFonts w:cs="Arial"/>
-          <w:szCs w:val="21"/>
-          <w:lang w:val="en-US"/>
-        </w:rPr>
-        <w:t>num</w:t>
-      </w:r>
-      <w:proofErr w:type="spellEnd"/>
-      <w:r>
-        <w:rPr>
-          <w:rFonts w:cs="Arial"/>
-          <w:szCs w:val="21"/>
-          <w:lang w:val="en-US"/>
-        </w:rPr>
-        <w:t>&gt;=BOARD_SIZE)</w:t>
-      </w:r>
-    </w:p>
-    <w:p>
-      <w:pPr>
-        <w:pStyle w:val="Listenabsatz"/>
-        <w:numPr>
-          <w:ilvl w:val="0"/>
-          <w:numId w:val="1"/>
-        </w:numPr>
-        <w:autoSpaceDE w:val="0"/>
-        <w:autoSpaceDN w:val="0"/>
-        <w:adjustRightInd w:val="0"/>
-        <w:spacing w:after="0" w:line="240" w:lineRule="auto"/>
-        <w:rPr>
-          <w:rFonts w:cs="Arial"/>
-          <w:szCs w:val="21"/>
-          <w:lang w:val="en-US"/>
-        </w:rPr>
-      </w:pPr>
-      <w:r>
-        <w:rPr>
-          <w:rFonts w:cs="Arial"/>
-          <w:szCs w:val="21"/>
-          <w:lang w:val="en-US"/>
-        </w:rPr>
-        <w:t xml:space="preserve">Things for MCTS </w:t>
-      </w:r>
-      <w:proofErr w:type="spellStart"/>
-      <w:r>
-        <w:rPr>
-          <w:rFonts w:cs="Arial"/>
-          <w:szCs w:val="21"/>
-          <w:lang w:val="en-US"/>
-        </w:rPr>
-        <w:t>Expectimax</w:t>
-      </w:r>
-      <w:proofErr w:type="spellEnd"/>
-      <w:r>
-        <w:rPr>
-          <w:rFonts w:cs="Arial"/>
-          <w:szCs w:val="21"/>
-          <w:lang w:val="en-US"/>
-        </w:rPr>
-        <w:t xml:space="preserve"> (for JK):</w:t>
-      </w:r>
-    </w:p>
-    <w:p>
-      <w:pPr>
-        <w:pStyle w:val="Listenabsatz"/>
-        <w:numPr>
-          <w:ilvl w:val="1"/>
-          <w:numId w:val="1"/>
-        </w:numPr>
-        <w:autoSpaceDE w:val="0"/>
-        <w:autoSpaceDN w:val="0"/>
-        <w:adjustRightInd w:val="0"/>
-        <w:spacing w:after="0" w:line="240" w:lineRule="auto"/>
-        <w:rPr>
-          <w:rFonts w:cs="Arial"/>
-          <w:szCs w:val="21"/>
-          <w:lang w:val="en-US"/>
-        </w:rPr>
-      </w:pPr>
-      <w:r>
-        <w:rPr>
-          <w:rFonts w:cs="Arial"/>
-          <w:szCs w:val="21"/>
-          <w:lang w:val="en-US"/>
-        </w:rPr>
-        <w:t xml:space="preserve">OK </w:t>
-      </w:r>
-      <w:proofErr w:type="spellStart"/>
-      <w:r>
-        <w:rPr>
-          <w:rFonts w:cs="Arial"/>
-          <w:szCs w:val="21"/>
-          <w:lang w:val="en-US"/>
-        </w:rPr>
-        <w:t>TreeDepth</w:t>
-      </w:r>
-      <w:proofErr w:type="spellEnd"/>
-      <w:r>
-        <w:rPr>
-          <w:rFonts w:cs="Arial"/>
-          <w:szCs w:val="21"/>
-          <w:lang w:val="en-US"/>
-        </w:rPr>
-        <w:t xml:space="preserve"> &lt;= 3 leads to </w:t>
-      </w:r>
-      <w:proofErr w:type="spellStart"/>
-      <w:r>
-        <w:rPr>
-          <w:rFonts w:cs="Arial"/>
-          <w:szCs w:val="21"/>
-          <w:lang w:val="en-US"/>
-        </w:rPr>
-        <w:t>NullPointerException</w:t>
-      </w:r>
-      <w:proofErr w:type="spellEnd"/>
-      <w:r>
-        <w:rPr>
-          <w:rFonts w:cs="Arial"/>
-          <w:szCs w:val="21"/>
-          <w:lang w:val="en-US"/>
-        </w:rPr>
-        <w:t xml:space="preserve"> (s.th. around  </w:t>
-      </w:r>
-      <w:r>
-        <w:rPr>
-          <w:rFonts w:cs="Arial"/>
-          <w:szCs w:val="21"/>
-          <w:lang w:val="en-US"/>
-        </w:rPr>
-        <w:br/>
-      </w:r>
-      <w:r>
-        <w:rPr>
-          <w:rFonts w:cs="Arial"/>
-          <w:szCs w:val="21"/>
-          <w:lang w:val="en-US"/>
-        </w:rPr>
-        <w:t xml:space="preserve">return </w:t>
-      </w:r>
-      <w:proofErr w:type="spellStart"/>
-      <w:r>
-        <w:rPr>
-          <w:rFonts w:cs="Arial"/>
-          <w:szCs w:val="21"/>
-          <w:lang w:val="en-US"/>
-        </w:rPr>
-        <w:t>uct</w:t>
-      </w:r>
-      <w:proofErr w:type="spellEnd"/>
-      <w:r>
-        <w:rPr>
-          <w:rFonts w:cs="Arial"/>
-          <w:szCs w:val="21"/>
-          <w:lang w:val="en-US"/>
-        </w:rPr>
-        <w:t>().</w:t>
-      </w:r>
-      <w:proofErr w:type="spellStart"/>
-      <w:r>
-        <w:rPr>
-          <w:rFonts w:cs="Arial"/>
-          <w:szCs w:val="21"/>
-          <w:lang w:val="en-US"/>
-        </w:rPr>
-        <w:t>treePolicy</w:t>
-      </w:r>
-      <w:proofErr w:type="spellEnd"/>
-      <w:r>
-        <w:rPr>
-          <w:rFonts w:cs="Arial"/>
-          <w:szCs w:val="21"/>
-          <w:lang w:val="en-US"/>
-        </w:rPr>
-        <w:t>().</w:t>
-      </w:r>
-      <w:proofErr w:type="spellStart"/>
-      <w:r>
-        <w:rPr>
-          <w:rFonts w:cs="Arial"/>
-          <w:szCs w:val="21"/>
-          <w:lang w:val="en-US"/>
-        </w:rPr>
-        <w:t>treePolicy</w:t>
-      </w:r>
-      <w:proofErr w:type="spellEnd"/>
-      <w:r>
-        <w:rPr>
-          <w:rFonts w:cs="Arial"/>
-          <w:szCs w:val="21"/>
-          <w:lang w:val="en-US"/>
-        </w:rPr>
-        <w:t>();</w:t>
-      </w:r>
-      <w:r>
-        <w:rPr>
-          <w:rFonts w:cs="Arial"/>
-          <w:szCs w:val="21"/>
-          <w:lang w:val="en-US"/>
-        </w:rPr>
-        <w:t>)</w:t>
-      </w:r>
-      <w:r>
-        <w:rPr>
-          <w:rFonts w:cs="Arial"/>
-          <w:szCs w:val="21"/>
-          <w:lang w:val="en-US"/>
-        </w:rPr>
-        <w:t xml:space="preserve"> </w:t>
-      </w:r>
-      <w:r>
-        <w:rPr>
-          <w:rFonts w:cs="Arial"/>
-          <w:szCs w:val="21"/>
-          <w:lang w:val="en-US"/>
-        </w:rPr>
-        <w:sym w:font="Wingdings" w:char="F0E0"/>
-      </w:r>
-      <w:r>
-        <w:rPr>
-          <w:rFonts w:cs="Arial"/>
-          <w:szCs w:val="21"/>
-          <w:lang w:val="en-US"/>
-        </w:rPr>
-        <w:t xml:space="preserve"> Bug is gone in new version</w:t>
-      </w:r>
       <w:bookmarkStart w:id="0" w:name="_GoBack"/>
       <w:bookmarkEnd w:id="0"/>
+    </w:p>
+    <w:p>
+      <w:pPr>
+        <w:pStyle w:val="Listenabsatz"/>
+        <w:numPr>
+          <w:ilvl w:val="1"/>
+          <w:numId w:val="1"/>
+        </w:numPr>
+        <w:autoSpaceDE w:val="0"/>
+        <w:autoSpaceDN w:val="0"/>
+        <w:adjustRightInd w:val="0"/>
+        <w:spacing w:after="0" w:line="240" w:lineRule="auto"/>
+        <w:rPr>
+          <w:rFonts w:cs="Arial"/>
+          <w:szCs w:val="21"/>
+          <w:lang w:val="en-US"/>
+        </w:rPr>
+      </w:pPr>
+      <w:r>
+        <w:rPr>
+          <w:rFonts w:cs="Arial"/>
+          <w:szCs w:val="21"/>
+          <w:lang w:val="en-US"/>
+        </w:rPr>
+        <w:t>When replaying a human-a</w:t>
+      </w:r>
+      <w:r>
+        <w:rPr>
+          <w:rFonts w:cs="Arial"/>
+          <w:szCs w:val="21"/>
+          <w:lang w:val="en-US"/>
+        </w:rPr>
+        <w:t>gent game with the game log, the</w:t>
+      </w:r>
+      <w:r>
+        <w:rPr>
+          <w:rFonts w:cs="Arial"/>
+          <w:szCs w:val="21"/>
+          <w:lang w:val="en-US"/>
+        </w:rPr>
+        <w:t xml:space="preserve">n any ADVANCE will move two plies </w:t>
+      </w:r>
+      <w:proofErr w:type="spellStart"/>
+      <w:r>
+        <w:rPr>
+          <w:rFonts w:cs="Arial"/>
+          <w:szCs w:val="21"/>
+          <w:lang w:val="en-US"/>
+        </w:rPr>
+        <w:t>foreward</w:t>
+      </w:r>
+      <w:proofErr w:type="spellEnd"/>
+      <w:r>
+        <w:rPr>
+          <w:rFonts w:cs="Arial"/>
+          <w:szCs w:val="21"/>
+          <w:lang w:val="en-US"/>
+        </w:rPr>
+        <w:t xml:space="preserve"> (one agent, one human ply). When replaying an agent-agent game, it is correctly only one ply per ADVANCE.</w:t>
+      </w:r>
+    </w:p>
+    <w:p>
+      <w:pPr>
+        <w:pStyle w:val="Listenabsatz"/>
+        <w:numPr>
+          <w:ilvl w:val="1"/>
+          <w:numId w:val="1"/>
+        </w:numPr>
+        <w:autoSpaceDE w:val="0"/>
+        <w:autoSpaceDN w:val="0"/>
+        <w:adjustRightInd w:val="0"/>
+        <w:spacing w:after="0" w:line="240" w:lineRule="auto"/>
+        <w:rPr>
+          <w:rFonts w:cs="Arial"/>
+          <w:szCs w:val="21"/>
+          <w:lang w:val="en-US"/>
+        </w:rPr>
+      </w:pPr>
+      <w:r>
+        <w:rPr>
+          <w:rFonts w:cs="Arial"/>
+          <w:szCs w:val="21"/>
+          <w:lang w:val="en-US"/>
+        </w:rPr>
+        <w:t xml:space="preserve">Under Hex, both Arena and </w:t>
+      </w:r>
+      <w:proofErr w:type="spellStart"/>
+      <w:r>
+        <w:rPr>
+          <w:rFonts w:cs="Arial"/>
+          <w:szCs w:val="21"/>
+          <w:lang w:val="en-US"/>
+        </w:rPr>
+        <w:t>ArenaTrain</w:t>
+      </w:r>
+      <w:proofErr w:type="spellEnd"/>
+      <w:r>
+        <w:rPr>
+          <w:rFonts w:cs="Arial"/>
+          <w:szCs w:val="21"/>
+          <w:lang w:val="en-US"/>
+        </w:rPr>
+        <w:t xml:space="preserve"> open on </w:t>
+      </w:r>
+      <w:r>
+        <w:rPr>
+          <w:rFonts w:cs="Arial"/>
+          <w:szCs w:val="21"/>
+          <w:lang w:val="en-US"/>
+        </w:rPr>
+        <w:t>“</w:t>
+      </w:r>
+      <w:r>
+        <w:rPr>
+          <w:rFonts w:cs="Arial"/>
+          <w:szCs w:val="21"/>
+          <w:lang w:val="en-US"/>
+        </w:rPr>
+        <w:t>Load Agent</w:t>
+      </w:r>
+      <w:r>
+        <w:rPr>
+          <w:rFonts w:cs="Arial"/>
+          <w:szCs w:val="21"/>
+          <w:lang w:val="en-US"/>
+        </w:rPr>
+        <w:t>”</w:t>
+      </w:r>
+      <w:r>
+        <w:rPr>
+          <w:rFonts w:cs="Arial"/>
+          <w:szCs w:val="21"/>
+          <w:lang w:val="en-US"/>
+        </w:rPr>
+        <w:t xml:space="preserve"> the wrong directory (it should be agents/Hex/&lt;</w:t>
+      </w:r>
+      <w:proofErr w:type="spellStart"/>
+      <w:r>
+        <w:rPr>
+          <w:rFonts w:cs="Arial"/>
+          <w:szCs w:val="21"/>
+          <w:lang w:val="en-US"/>
+        </w:rPr>
+        <w:t>num</w:t>
+      </w:r>
+      <w:proofErr w:type="spellEnd"/>
+      <w:r>
+        <w:rPr>
+          <w:rFonts w:cs="Arial"/>
+          <w:szCs w:val="21"/>
+          <w:lang w:val="en-US"/>
+        </w:rPr>
+        <w:t>&gt; where &lt;</w:t>
+      </w:r>
+      <w:proofErr w:type="spellStart"/>
+      <w:r>
+        <w:rPr>
+          <w:rFonts w:cs="Arial"/>
+          <w:szCs w:val="21"/>
+          <w:lang w:val="en-US"/>
+        </w:rPr>
+        <w:t>num</w:t>
+      </w:r>
+      <w:proofErr w:type="spellEnd"/>
+      <w:r>
+        <w:rPr>
+          <w:rFonts w:cs="Arial"/>
+          <w:szCs w:val="21"/>
+          <w:lang w:val="en-US"/>
+        </w:rPr>
+        <w:t>&gt;=BOARD_SIZE)</w:t>
+      </w:r>
+    </w:p>
+    <w:p>
+      <w:pPr>
+        <w:pStyle w:val="Listenabsatz"/>
+        <w:numPr>
+          <w:ilvl w:val="0"/>
+          <w:numId w:val="1"/>
+        </w:numPr>
+        <w:autoSpaceDE w:val="0"/>
+        <w:autoSpaceDN w:val="0"/>
+        <w:adjustRightInd w:val="0"/>
+        <w:spacing w:after="0" w:line="240" w:lineRule="auto"/>
+        <w:rPr>
+          <w:rFonts w:cs="Arial"/>
+          <w:szCs w:val="21"/>
+          <w:lang w:val="en-US"/>
+        </w:rPr>
+      </w:pPr>
+      <w:r>
+        <w:rPr>
+          <w:rFonts w:cs="Arial"/>
+          <w:szCs w:val="21"/>
+          <w:lang w:val="en-US"/>
+        </w:rPr>
+        <w:lastRenderedPageBreak/>
+        <w:t xml:space="preserve">Things for MCTS </w:t>
+      </w:r>
+      <w:proofErr w:type="spellStart"/>
+      <w:r>
+        <w:rPr>
+          <w:rFonts w:cs="Arial"/>
+          <w:szCs w:val="21"/>
+          <w:lang w:val="en-US"/>
+        </w:rPr>
+        <w:t>Expectimax</w:t>
+      </w:r>
+      <w:proofErr w:type="spellEnd"/>
+      <w:r>
+        <w:rPr>
+          <w:rFonts w:cs="Arial"/>
+          <w:szCs w:val="21"/>
+          <w:lang w:val="en-US"/>
+        </w:rPr>
+        <w:t xml:space="preserve"> (for JK):</w:t>
+      </w:r>
+    </w:p>
+    <w:p>
+      <w:pPr>
+        <w:pStyle w:val="Listenabsatz"/>
+        <w:numPr>
+          <w:ilvl w:val="1"/>
+          <w:numId w:val="1"/>
+        </w:numPr>
+        <w:autoSpaceDE w:val="0"/>
+        <w:autoSpaceDN w:val="0"/>
+        <w:adjustRightInd w:val="0"/>
+        <w:spacing w:after="0" w:line="240" w:lineRule="auto"/>
+        <w:rPr>
+          <w:rFonts w:cs="Arial"/>
+          <w:szCs w:val="21"/>
+          <w:lang w:val="en-US"/>
+        </w:rPr>
+      </w:pPr>
+      <w:r>
+        <w:rPr>
+          <w:rFonts w:cs="Arial"/>
+          <w:szCs w:val="21"/>
+          <w:lang w:val="en-US"/>
+        </w:rPr>
+        <w:t xml:space="preserve">OK </w:t>
+      </w:r>
+      <w:proofErr w:type="spellStart"/>
+      <w:r>
+        <w:rPr>
+          <w:rFonts w:cs="Arial"/>
+          <w:szCs w:val="21"/>
+          <w:lang w:val="en-US"/>
+        </w:rPr>
+        <w:t>TreeDepth</w:t>
+      </w:r>
+      <w:proofErr w:type="spellEnd"/>
+      <w:r>
+        <w:rPr>
+          <w:rFonts w:cs="Arial"/>
+          <w:szCs w:val="21"/>
+          <w:lang w:val="en-US"/>
+        </w:rPr>
+        <w:t xml:space="preserve"> &lt;= 3 leads to </w:t>
+      </w:r>
+      <w:proofErr w:type="spellStart"/>
+      <w:r>
+        <w:rPr>
+          <w:rFonts w:cs="Arial"/>
+          <w:szCs w:val="21"/>
+          <w:lang w:val="en-US"/>
+        </w:rPr>
+        <w:t>NullPointerException</w:t>
+      </w:r>
+      <w:proofErr w:type="spellEnd"/>
+      <w:r>
+        <w:rPr>
+          <w:rFonts w:cs="Arial"/>
+          <w:szCs w:val="21"/>
+          <w:lang w:val="en-US"/>
+        </w:rPr>
+        <w:t xml:space="preserve"> (s.th. around  </w:t>
+      </w:r>
+      <w:r>
+        <w:rPr>
+          <w:rFonts w:cs="Arial"/>
+          <w:szCs w:val="21"/>
+          <w:lang w:val="en-US"/>
+        </w:rPr>
+        <w:br/>
+      </w:r>
+      <w:r>
+        <w:rPr>
+          <w:rFonts w:cs="Arial"/>
+          <w:szCs w:val="21"/>
+          <w:lang w:val="en-US"/>
+        </w:rPr>
+        <w:t xml:space="preserve">return </w:t>
+      </w:r>
+      <w:proofErr w:type="spellStart"/>
+      <w:r>
+        <w:rPr>
+          <w:rFonts w:cs="Arial"/>
+          <w:szCs w:val="21"/>
+          <w:lang w:val="en-US"/>
+        </w:rPr>
+        <w:t>uct</w:t>
+      </w:r>
+      <w:proofErr w:type="spellEnd"/>
+      <w:r>
+        <w:rPr>
+          <w:rFonts w:cs="Arial"/>
+          <w:szCs w:val="21"/>
+          <w:lang w:val="en-US"/>
+        </w:rPr>
+        <w:t>().</w:t>
+      </w:r>
+      <w:proofErr w:type="spellStart"/>
+      <w:r>
+        <w:rPr>
+          <w:rFonts w:cs="Arial"/>
+          <w:szCs w:val="21"/>
+          <w:lang w:val="en-US"/>
+        </w:rPr>
+        <w:t>treePolicy</w:t>
+      </w:r>
+      <w:proofErr w:type="spellEnd"/>
+      <w:r>
+        <w:rPr>
+          <w:rFonts w:cs="Arial"/>
+          <w:szCs w:val="21"/>
+          <w:lang w:val="en-US"/>
+        </w:rPr>
+        <w:t>().</w:t>
+      </w:r>
+      <w:proofErr w:type="spellStart"/>
+      <w:r>
+        <w:rPr>
+          <w:rFonts w:cs="Arial"/>
+          <w:szCs w:val="21"/>
+          <w:lang w:val="en-US"/>
+        </w:rPr>
+        <w:t>treePolicy</w:t>
+      </w:r>
+      <w:proofErr w:type="spellEnd"/>
+      <w:r>
+        <w:rPr>
+          <w:rFonts w:cs="Arial"/>
+          <w:szCs w:val="21"/>
+          <w:lang w:val="en-US"/>
+        </w:rPr>
+        <w:t>();</w:t>
+      </w:r>
+      <w:r>
+        <w:rPr>
+          <w:rFonts w:cs="Arial"/>
+          <w:szCs w:val="21"/>
+          <w:lang w:val="en-US"/>
+        </w:rPr>
+        <w:t>)</w:t>
+      </w:r>
+      <w:r>
+        <w:rPr>
+          <w:rFonts w:cs="Arial"/>
+          <w:szCs w:val="21"/>
+          <w:lang w:val="en-US"/>
+        </w:rPr>
+        <w:t xml:space="preserve"> </w:t>
+      </w:r>
+      <w:r>
+        <w:rPr>
+          <w:rFonts w:cs="Arial"/>
+          <w:szCs w:val="21"/>
+          <w:lang w:val="en-US"/>
+        </w:rPr>
+        <w:sym w:font="Wingdings" w:char="F0E0"/>
+      </w:r>
+      <w:r>
+        <w:rPr>
+          <w:rFonts w:cs="Arial"/>
+          <w:szCs w:val="21"/>
+          <w:lang w:val="en-US"/>
+        </w:rPr>
+        <w:t xml:space="preserve"> Bug is gone in new version</w:t>
+      </w:r>
     </w:p>
     <w:p>
       <w:pPr>
@@ -3167,7 +3602,7 @@
         <w:rFonts w:ascii="Courier New" w:hAnsi="Courier New" w:cs="Courier New" w:hint="default"/>
       </w:rPr>
     </w:lvl>
-    <w:lvl w:ilvl="2" w:tplc="04070005" w:tentative="1">
+    <w:lvl w:ilvl="2" w:tplc="04070005">
       <w:start w:val="1"/>
       <w:numFmt w:val="bullet"/>
       <w:lvlText w:val=""/>

</xml_diff>

<commit_message>
serialVersionUID added in many files ...
- ... to ease serialization process (.agt.zip and .gamelog)
- bug fix for load and save in MCTSAgentT
- bug fix for load and save in TDNTupleAgt
- first successfully trained TDNTupleAgt for Hex 04x04
- KG, please read comment in EvaluatorHex.competeAgainstMCTSPlayer. I
made mctsAgent.params private for safety
</commit_message>
<xml_diff>
--- a/TODO.docx
+++ b/TODO.docx
@@ -1502,28 +1502,432 @@
     </w:p>
     <w:p>
       <w:pPr>
-        <w:autoSpaceDE w:val="0"/>
-        <w:autoSpaceDN w:val="0"/>
-        <w:adjustRightInd w:val="0"/>
-        <w:spacing w:after="0" w:line="240" w:lineRule="auto"/>
-        <w:rPr>
-          <w:rFonts w:cs="Arial"/>
-          <w:szCs w:val="21"/>
-          <w:lang w:val="en-US"/>
-        </w:rPr>
-      </w:pPr>
-    </w:p>
-    <w:p>
-      <w:pPr>
-        <w:rPr>
-          <w:lang w:val="en-US"/>
-        </w:rPr>
-      </w:pPr>
-      <w:r>
-        <w:rPr>
+        <w:pStyle w:val="Listenabsatz"/>
+        <w:numPr>
+          <w:ilvl w:val="0"/>
+          <w:numId w:val="1"/>
+        </w:numPr>
+        <w:autoSpaceDE w:val="0"/>
+        <w:autoSpaceDN w:val="0"/>
+        <w:adjustRightInd w:val="0"/>
+        <w:spacing w:after="0" w:line="240" w:lineRule="auto"/>
+        <w:rPr>
+          <w:rFonts w:cs="Arial"/>
+          <w:szCs w:val="21"/>
+          <w:lang w:val="en-US"/>
+        </w:rPr>
+      </w:pPr>
+      <w:r>
+        <w:rPr>
+          <w:rFonts w:cs="Arial"/>
+          <w:szCs w:val="21"/>
           <w:lang w:val="en-US"/>
         </w:rPr>
         <w:lastRenderedPageBreak/>
+        <w:t xml:space="preserve">OK </w:t>
+      </w:r>
+      <w:proofErr w:type="spellStart"/>
+      <w:r>
+        <w:rPr>
+          <w:rFonts w:cs="Arial"/>
+          <w:szCs w:val="21"/>
+          <w:lang w:val="en-US"/>
+        </w:rPr>
+        <w:t>Types.ACTIONS</w:t>
+      </w:r>
+      <w:proofErr w:type="spellEnd"/>
+      <w:r>
+        <w:rPr>
+          <w:rFonts w:cs="Arial"/>
+          <w:szCs w:val="21"/>
+          <w:lang w:val="en-US"/>
+        </w:rPr>
+        <w:t xml:space="preserve">: replace </w:t>
+      </w:r>
+      <w:proofErr w:type="spellStart"/>
+      <w:r>
+        <w:rPr>
+          <w:rFonts w:cs="Arial"/>
+          <w:szCs w:val="21"/>
+          <w:lang w:val="en-US"/>
+        </w:rPr>
+        <w:t>enum</w:t>
+      </w:r>
+      <w:proofErr w:type="spellEnd"/>
+      <w:r>
+        <w:rPr>
+          <w:rFonts w:cs="Arial"/>
+          <w:szCs w:val="21"/>
+          <w:lang w:val="en-US"/>
+        </w:rPr>
+        <w:t xml:space="preserve"> (which needs to be extended whenever we need more ACTIONS) by some class construct</w:t>
+      </w:r>
+    </w:p>
+    <w:p>
+      <w:pPr>
+        <w:pStyle w:val="Listenabsatz"/>
+        <w:numPr>
+          <w:ilvl w:val="1"/>
+          <w:numId w:val="1"/>
+        </w:numPr>
+        <w:autoSpaceDE w:val="0"/>
+        <w:autoSpaceDN w:val="0"/>
+        <w:adjustRightInd w:val="0"/>
+        <w:spacing w:after="0" w:line="240" w:lineRule="auto"/>
+        <w:rPr>
+          <w:rFonts w:cs="Arial"/>
+          <w:szCs w:val="21"/>
+          <w:lang w:val="en-US"/>
+        </w:rPr>
+      </w:pPr>
+      <w:r>
+        <w:rPr>
+          <w:rFonts w:cs="Arial"/>
+          <w:szCs w:val="21"/>
+          <w:lang w:val="en-US"/>
+        </w:rPr>
+        <w:t xml:space="preserve">a class having an </w:t>
+      </w:r>
+      <w:proofErr w:type="spellStart"/>
+      <w:r>
+        <w:rPr>
+          <w:rFonts w:cs="Arial"/>
+          <w:szCs w:val="21"/>
+          <w:lang w:val="en-US"/>
+        </w:rPr>
+        <w:t>int</w:t>
+      </w:r>
+      <w:proofErr w:type="spellEnd"/>
+      <w:r>
+        <w:rPr>
+          <w:rFonts w:cs="Arial"/>
+          <w:szCs w:val="21"/>
+          <w:lang w:val="en-US"/>
+        </w:rPr>
+        <w:t xml:space="preserve"> as member</w:t>
+      </w:r>
+    </w:p>
+    <w:p>
+      <w:pPr>
+        <w:pStyle w:val="Listenabsatz"/>
+        <w:numPr>
+          <w:ilvl w:val="1"/>
+          <w:numId w:val="1"/>
+        </w:numPr>
+        <w:autoSpaceDE w:val="0"/>
+        <w:autoSpaceDN w:val="0"/>
+        <w:adjustRightInd w:val="0"/>
+        <w:spacing w:after="0" w:line="240" w:lineRule="auto"/>
+        <w:rPr>
+          <w:rFonts w:cs="Arial"/>
+          <w:szCs w:val="21"/>
+          <w:lang w:val="en-US"/>
+        </w:rPr>
+      </w:pPr>
+      <w:r>
+        <w:rPr>
+          <w:rFonts w:cs="Arial"/>
+          <w:szCs w:val="21"/>
+          <w:lang w:val="en-US"/>
+        </w:rPr>
+        <w:t xml:space="preserve">we delete </w:t>
+      </w:r>
+      <w:proofErr w:type="spellStart"/>
+      <w:r>
+        <w:rPr>
+          <w:rFonts w:cs="Arial"/>
+          <w:szCs w:val="21"/>
+          <w:lang w:val="en-US"/>
+        </w:rPr>
+        <w:t>fromString</w:t>
+      </w:r>
+      <w:proofErr w:type="spellEnd"/>
+      <w:r>
+        <w:rPr>
+          <w:rFonts w:cs="Arial"/>
+          <w:szCs w:val="21"/>
+          <w:lang w:val="en-US"/>
+        </w:rPr>
+        <w:t xml:space="preserve">, </w:t>
+      </w:r>
+      <w:proofErr w:type="spellStart"/>
+      <w:r>
+        <w:rPr>
+          <w:rFonts w:cs="Arial"/>
+          <w:szCs w:val="21"/>
+          <w:lang w:val="en-US"/>
+        </w:rPr>
+        <w:t>fromVector</w:t>
+      </w:r>
+      <w:proofErr w:type="spellEnd"/>
+      <w:r>
+        <w:rPr>
+          <w:rFonts w:cs="Arial"/>
+          <w:szCs w:val="21"/>
+          <w:lang w:val="en-US"/>
+        </w:rPr>
+        <w:t>, they are never used in GBG</w:t>
+      </w:r>
+    </w:p>
+    <w:p>
+      <w:pPr>
+        <w:pStyle w:val="Listenabsatz"/>
+        <w:numPr>
+          <w:ilvl w:val="1"/>
+          <w:numId w:val="1"/>
+        </w:numPr>
+        <w:autoSpaceDE w:val="0"/>
+        <w:autoSpaceDN w:val="0"/>
+        <w:adjustRightInd w:val="0"/>
+        <w:spacing w:after="0" w:line="240" w:lineRule="auto"/>
+        <w:rPr>
+          <w:rFonts w:cs="Arial"/>
+          <w:szCs w:val="21"/>
+          <w:lang w:val="en-US"/>
+        </w:rPr>
+      </w:pPr>
+      <w:r>
+        <w:rPr>
+          <w:rFonts w:cs="Arial"/>
+          <w:szCs w:val="21"/>
+          <w:lang w:val="en-US"/>
+        </w:rPr>
+        <w:t xml:space="preserve">older logs (with </w:t>
+      </w:r>
+      <w:proofErr w:type="spellStart"/>
+      <w:r>
+        <w:rPr>
+          <w:rFonts w:cs="Arial"/>
+          <w:szCs w:val="21"/>
+          <w:lang w:val="en-US"/>
+        </w:rPr>
+        <w:t>enum</w:t>
+      </w:r>
+      <w:proofErr w:type="spellEnd"/>
+      <w:r>
+        <w:rPr>
+          <w:rFonts w:cs="Arial"/>
+          <w:szCs w:val="21"/>
+          <w:lang w:val="en-US"/>
+        </w:rPr>
+        <w:t xml:space="preserve"> ACTIONS) are not readable anymore</w:t>
+      </w:r>
+    </w:p>
+    <w:p>
+      <w:pPr>
+        <w:pStyle w:val="Listenabsatz"/>
+        <w:numPr>
+          <w:ilvl w:val="0"/>
+          <w:numId w:val="1"/>
+        </w:numPr>
+        <w:autoSpaceDE w:val="0"/>
+        <w:autoSpaceDN w:val="0"/>
+        <w:adjustRightInd w:val="0"/>
+        <w:spacing w:after="0" w:line="240" w:lineRule="auto"/>
+        <w:rPr>
+          <w:rFonts w:cs="Arial"/>
+          <w:szCs w:val="21"/>
+          <w:lang w:val="en-US"/>
+        </w:rPr>
+      </w:pPr>
+      <w:r>
+        <w:rPr>
+          <w:rFonts w:cs="Arial"/>
+          <w:szCs w:val="21"/>
+          <w:lang w:val="en-US"/>
+        </w:rPr>
+        <w:t>Bugs in Hex (for KG):</w:t>
+      </w:r>
+    </w:p>
+    <w:p>
+      <w:pPr>
+        <w:pStyle w:val="Listenabsatz"/>
+        <w:numPr>
+          <w:ilvl w:val="1"/>
+          <w:numId w:val="1"/>
+        </w:numPr>
+        <w:autoSpaceDE w:val="0"/>
+        <w:autoSpaceDN w:val="0"/>
+        <w:adjustRightInd w:val="0"/>
+        <w:spacing w:after="0" w:line="240" w:lineRule="auto"/>
+        <w:rPr>
+          <w:rFonts w:cs="Arial"/>
+          <w:szCs w:val="21"/>
+          <w:lang w:val="en-US"/>
+        </w:rPr>
+      </w:pPr>
+      <w:r>
+        <w:rPr>
+          <w:rFonts w:cs="Arial"/>
+          <w:szCs w:val="21"/>
+          <w:lang w:val="en-US"/>
+        </w:rPr>
+        <w:t>OK When playing a human-agent game, then the scores of the agent are not shown during play (they are however shown when replaying it with the game log)</w:t>
+      </w:r>
+    </w:p>
+    <w:p>
+      <w:pPr>
+        <w:pStyle w:val="Listenabsatz"/>
+        <w:numPr>
+          <w:ilvl w:val="1"/>
+          <w:numId w:val="1"/>
+        </w:numPr>
+        <w:autoSpaceDE w:val="0"/>
+        <w:autoSpaceDN w:val="0"/>
+        <w:adjustRightInd w:val="0"/>
+        <w:spacing w:after="0" w:line="240" w:lineRule="auto"/>
+        <w:rPr>
+          <w:rFonts w:cs="Arial"/>
+          <w:szCs w:val="21"/>
+          <w:lang w:val="en-US"/>
+        </w:rPr>
+      </w:pPr>
+      <w:r>
+        <w:rPr>
+          <w:rFonts w:cs="Arial"/>
+          <w:szCs w:val="21"/>
+          <w:lang w:val="en-US"/>
+        </w:rPr>
+        <w:t xml:space="preserve">OK Hex: extend to logging with subdirs </w:t>
+      </w:r>
+      <w:r>
+        <w:rPr>
+          <w:rFonts w:cs="Arial"/>
+          <w:szCs w:val="21"/>
+          <w:lang w:val="en-US"/>
+        </w:rPr>
+        <w:sym w:font="Wingdings" w:char="F0E0"/>
+      </w:r>
+      <w:r>
+        <w:rPr>
+          <w:rFonts w:cs="Arial"/>
+          <w:szCs w:val="21"/>
+          <w:lang w:val="en-US"/>
+        </w:rPr>
+        <w:t xml:space="preserve"> KG</w:t>
+      </w:r>
+    </w:p>
+    <w:p>
+      <w:pPr>
+        <w:pStyle w:val="Listenabsatz"/>
+        <w:numPr>
+          <w:ilvl w:val="1"/>
+          <w:numId w:val="1"/>
+        </w:numPr>
+        <w:autoSpaceDE w:val="0"/>
+        <w:autoSpaceDN w:val="0"/>
+        <w:adjustRightInd w:val="0"/>
+        <w:spacing w:after="0" w:line="240" w:lineRule="auto"/>
+        <w:rPr>
+          <w:rFonts w:cs="Arial"/>
+          <w:szCs w:val="21"/>
+          <w:lang w:val="en-US"/>
+        </w:rPr>
+      </w:pPr>
+      <w:r>
+        <w:rPr>
+          <w:rFonts w:cs="Arial"/>
+          <w:szCs w:val="21"/>
+          <w:lang w:val="en-US"/>
+        </w:rPr>
+        <w:t xml:space="preserve">OK Under Hex, both Arena and </w:t>
+      </w:r>
+      <w:proofErr w:type="spellStart"/>
+      <w:r>
+        <w:rPr>
+          <w:rFonts w:cs="Arial"/>
+          <w:szCs w:val="21"/>
+          <w:lang w:val="en-US"/>
+        </w:rPr>
+        <w:t>ArenaTrain</w:t>
+      </w:r>
+      <w:proofErr w:type="spellEnd"/>
+      <w:r>
+        <w:rPr>
+          <w:rFonts w:cs="Arial"/>
+          <w:szCs w:val="21"/>
+          <w:lang w:val="en-US"/>
+        </w:rPr>
+        <w:t xml:space="preserve"> open on “Load Agent” the wrong directory (it should be agents/Hex/&lt;</w:t>
+      </w:r>
+      <w:proofErr w:type="spellStart"/>
+      <w:r>
+        <w:rPr>
+          <w:rFonts w:cs="Arial"/>
+          <w:szCs w:val="21"/>
+          <w:lang w:val="en-US"/>
+        </w:rPr>
+        <w:t>num</w:t>
+      </w:r>
+      <w:proofErr w:type="spellEnd"/>
+      <w:r>
+        <w:rPr>
+          <w:rFonts w:cs="Arial"/>
+          <w:szCs w:val="21"/>
+          <w:lang w:val="en-US"/>
+        </w:rPr>
+        <w:t>&gt; where &lt;</w:t>
+      </w:r>
+      <w:proofErr w:type="spellStart"/>
+      <w:r>
+        <w:rPr>
+          <w:rFonts w:cs="Arial"/>
+          <w:szCs w:val="21"/>
+          <w:lang w:val="en-US"/>
+        </w:rPr>
+        <w:t>num</w:t>
+      </w:r>
+      <w:proofErr w:type="spellEnd"/>
+      <w:r>
+        <w:rPr>
+          <w:rFonts w:cs="Arial"/>
+          <w:szCs w:val="21"/>
+          <w:lang w:val="en-US"/>
+        </w:rPr>
+        <w:t>&gt;=BOARD_SIZE)</w:t>
+      </w:r>
+    </w:p>
+    <w:p>
+      <w:pPr>
+        <w:pStyle w:val="Listenabsatz"/>
+        <w:numPr>
+          <w:ilvl w:val="0"/>
+          <w:numId w:val="1"/>
+        </w:numPr>
+        <w:autoSpaceDE w:val="0"/>
+        <w:autoSpaceDN w:val="0"/>
+        <w:adjustRightInd w:val="0"/>
+        <w:spacing w:after="0" w:line="240" w:lineRule="auto"/>
+        <w:rPr>
+          <w:rFonts w:cs="Arial"/>
+          <w:szCs w:val="21"/>
+          <w:lang w:val="en-US"/>
+        </w:rPr>
+      </w:pPr>
+    </w:p>
+    <w:p>
+      <w:pPr>
+        <w:autoSpaceDE w:val="0"/>
+        <w:autoSpaceDN w:val="0"/>
+        <w:adjustRightInd w:val="0"/>
+        <w:spacing w:after="0" w:line="240" w:lineRule="auto"/>
+        <w:rPr>
+          <w:rFonts w:cs="Arial"/>
+          <w:szCs w:val="21"/>
+          <w:lang w:val="en-US"/>
+        </w:rPr>
+      </w:pPr>
+    </w:p>
+    <w:p>
+      <w:pPr>
+        <w:rPr>
+          <w:lang w:val="en-US"/>
+        </w:rPr>
+      </w:pPr>
+      <w:r>
+        <w:rPr>
+          <w:lang w:val="en-US"/>
+        </w:rPr>
         <w:t>Open items</w:t>
       </w:r>
       <w:r>
@@ -1720,8 +2124,37 @@
           <w:szCs w:val="21"/>
           <w:lang w:val="en-US"/>
         </w:rPr>
-        <w:t>Hex: extend to logging with subdirs</w:t>
-      </w:r>
+        <w:t xml:space="preserve">Should there be game-specific functions </w:t>
+      </w:r>
+    </w:p>
+    <w:p>
+      <w:pPr>
+        <w:pStyle w:val="Listenabsatz"/>
+        <w:numPr>
+          <w:ilvl w:val="2"/>
+          <w:numId w:val="1"/>
+        </w:numPr>
+        <w:autoSpaceDE w:val="0"/>
+        <w:autoSpaceDN w:val="0"/>
+        <w:adjustRightInd w:val="0"/>
+        <w:spacing w:after="0" w:line="240" w:lineRule="auto"/>
+        <w:ind w:left="1440"/>
+        <w:rPr>
+          <w:rFonts w:cs="Arial"/>
+          <w:szCs w:val="21"/>
+          <w:lang w:val="en-US"/>
+        </w:rPr>
+      </w:pPr>
+      <w:proofErr w:type="spellStart"/>
+      <w:r>
+        <w:rPr>
+          <w:rFonts w:cs="Arial"/>
+          <w:szCs w:val="21"/>
+          <w:lang w:val="en-US"/>
+        </w:rPr>
+        <w:t>BoardState</w:t>
+      </w:r>
+      <w:proofErr w:type="spellEnd"/>
       <w:r>
         <w:rPr>
           <w:rFonts w:cs="Arial"/>
@@ -1730,6 +2163,249 @@
         </w:rPr>
         <w:t xml:space="preserve"> </w:t>
       </w:r>
+      <w:proofErr w:type="spellStart"/>
+      <w:r>
+        <w:rPr>
+          <w:rFonts w:cs="Arial"/>
+          <w:szCs w:val="21"/>
+          <w:lang w:val="en-US"/>
+        </w:rPr>
+        <w:t>toBoardState</w:t>
+      </w:r>
+      <w:proofErr w:type="spellEnd"/>
+      <w:r>
+        <w:rPr>
+          <w:rFonts w:cs="Arial"/>
+          <w:szCs w:val="21"/>
+          <w:lang w:val="en-US"/>
+        </w:rPr>
+        <w:t xml:space="preserve">(ACTIONS) and </w:t>
+      </w:r>
+    </w:p>
+    <w:p>
+      <w:pPr>
+        <w:pStyle w:val="Listenabsatz"/>
+        <w:numPr>
+          <w:ilvl w:val="2"/>
+          <w:numId w:val="1"/>
+        </w:numPr>
+        <w:autoSpaceDE w:val="0"/>
+        <w:autoSpaceDN w:val="0"/>
+        <w:adjustRightInd w:val="0"/>
+        <w:spacing w:after="0" w:line="240" w:lineRule="auto"/>
+        <w:ind w:left="1440"/>
+        <w:rPr>
+          <w:rFonts w:cs="Arial"/>
+          <w:szCs w:val="21"/>
+          <w:lang w:val="en-US"/>
+        </w:rPr>
+      </w:pPr>
+      <w:r>
+        <w:rPr>
+          <w:rFonts w:cs="Arial"/>
+          <w:szCs w:val="21"/>
+          <w:lang w:val="en-US"/>
+        </w:rPr>
+        <w:t xml:space="preserve">ACTIONS </w:t>
+      </w:r>
+      <w:proofErr w:type="spellStart"/>
+      <w:proofErr w:type="gramStart"/>
+      <w:r>
+        <w:rPr>
+          <w:rFonts w:cs="Arial"/>
+          <w:szCs w:val="21"/>
+          <w:lang w:val="en-US"/>
+        </w:rPr>
+        <w:t>fromBoardState</w:t>
+      </w:r>
+      <w:proofErr w:type="spellEnd"/>
+      <w:r>
+        <w:rPr>
+          <w:rFonts w:cs="Arial"/>
+          <w:szCs w:val="21"/>
+          <w:lang w:val="en-US"/>
+        </w:rPr>
+        <w:t>(</w:t>
+      </w:r>
+      <w:proofErr w:type="spellStart"/>
+      <w:proofErr w:type="gramEnd"/>
+      <w:r>
+        <w:rPr>
+          <w:rFonts w:cs="Arial"/>
+          <w:szCs w:val="21"/>
+          <w:lang w:val="en-US"/>
+        </w:rPr>
+        <w:t>BoardState</w:t>
+      </w:r>
+      <w:proofErr w:type="spellEnd"/>
+      <w:r>
+        <w:rPr>
+          <w:rFonts w:cs="Arial"/>
+          <w:szCs w:val="21"/>
+          <w:lang w:val="en-US"/>
+        </w:rPr>
+        <w:t xml:space="preserve"> </w:t>
+      </w:r>
+    </w:p>
+    <w:p>
+      <w:pPr>
+        <w:autoSpaceDE w:val="0"/>
+        <w:autoSpaceDN w:val="0"/>
+        <w:adjustRightInd w:val="0"/>
+        <w:spacing w:after="0" w:line="240" w:lineRule="auto"/>
+        <w:ind w:left="696"/>
+        <w:rPr>
+          <w:rFonts w:cs="Arial"/>
+          <w:szCs w:val="21"/>
+          <w:lang w:val="en-US"/>
+        </w:rPr>
+      </w:pPr>
+      <w:r>
+        <w:rPr>
+          <w:rFonts w:cs="Arial"/>
+          <w:szCs w:val="21"/>
+          <w:lang w:val="en-US"/>
+        </w:rPr>
+        <w:t xml:space="preserve">where </w:t>
+      </w:r>
+      <w:proofErr w:type="spellStart"/>
+      <w:r>
+        <w:rPr>
+          <w:rFonts w:cs="Arial"/>
+          <w:szCs w:val="21"/>
+          <w:lang w:val="en-US"/>
+        </w:rPr>
+        <w:t>BoardState</w:t>
+      </w:r>
+      <w:proofErr w:type="spellEnd"/>
+      <w:r>
+        <w:rPr>
+          <w:rFonts w:cs="Arial"/>
+          <w:szCs w:val="21"/>
+          <w:lang w:val="en-US"/>
+        </w:rPr>
+        <w:t xml:space="preserve"> is a game-specific class (e.g. holding row and column </w:t>
+      </w:r>
+      <w:proofErr w:type="spellStart"/>
+      <w:r>
+        <w:rPr>
+          <w:rFonts w:cs="Arial"/>
+          <w:szCs w:val="21"/>
+          <w:lang w:val="en-US"/>
+        </w:rPr>
+        <w:t>int</w:t>
+      </w:r>
+      <w:proofErr w:type="spellEnd"/>
+      <w:r>
+        <w:rPr>
+          <w:rFonts w:cs="Arial"/>
+          <w:szCs w:val="21"/>
+          <w:lang w:val="en-US"/>
+        </w:rPr>
+        <w:t xml:space="preserve"> for a game like Hex)</w:t>
+      </w:r>
+      <w:r>
+        <w:rPr>
+          <w:rFonts w:cs="Arial"/>
+          <w:szCs w:val="21"/>
+          <w:lang w:val="en-US"/>
+        </w:rPr>
+        <w:t>?</w:t>
+      </w:r>
+    </w:p>
+    <w:p>
+      <w:pPr>
+        <w:pStyle w:val="Listenabsatz"/>
+        <w:numPr>
+          <w:ilvl w:val="0"/>
+          <w:numId w:val="1"/>
+        </w:numPr>
+        <w:autoSpaceDE w:val="0"/>
+        <w:autoSpaceDN w:val="0"/>
+        <w:adjustRightInd w:val="0"/>
+        <w:spacing w:after="0" w:line="240" w:lineRule="auto"/>
+        <w:rPr>
+          <w:rFonts w:cs="Arial"/>
+          <w:szCs w:val="21"/>
+          <w:lang w:val="en-US"/>
+        </w:rPr>
+      </w:pPr>
+      <w:r>
+        <w:rPr>
+          <w:rFonts w:cs="Arial"/>
+          <w:szCs w:val="21"/>
+          <w:lang w:val="en-US"/>
+        </w:rPr>
+        <w:t>(</w:t>
+      </w:r>
+      <w:r>
+        <w:rPr>
+          <w:rFonts w:cs="Arial"/>
+          <w:szCs w:val="21"/>
+          <w:lang w:val="en-US"/>
+        </w:rPr>
+        <w:t>OK</w:t>
+      </w:r>
+      <w:r>
+        <w:rPr>
+          <w:rFonts w:cs="Arial"/>
+          <w:szCs w:val="21"/>
+          <w:lang w:val="en-US"/>
+        </w:rPr>
+        <w:t>)</w:t>
+      </w:r>
+      <w:r>
+        <w:rPr>
+          <w:rFonts w:cs="Arial"/>
+          <w:szCs w:val="21"/>
+          <w:lang w:val="en-US"/>
+        </w:rPr>
+        <w:t xml:space="preserve"> </w:t>
+      </w:r>
+      <w:r>
+        <w:rPr>
+          <w:rFonts w:cs="Arial"/>
+          <w:szCs w:val="21"/>
+          <w:lang w:val="en-US"/>
+        </w:rPr>
+        <w:t xml:space="preserve">Think about the game logic for </w:t>
+      </w:r>
+      <w:proofErr w:type="spellStart"/>
+      <w:r>
+        <w:rPr>
+          <w:rFonts w:cs="Arial"/>
+          <w:szCs w:val="21"/>
+          <w:lang w:val="en-US"/>
+        </w:rPr>
+        <w:t>so.getGameScore</w:t>
+      </w:r>
+      <w:proofErr w:type="spellEnd"/>
+      <w:r>
+        <w:rPr>
+          <w:rFonts w:cs="Arial"/>
+          <w:szCs w:val="21"/>
+          <w:lang w:val="en-US"/>
+        </w:rPr>
+        <w:t>(</w:t>
+      </w:r>
+      <w:proofErr w:type="spellStart"/>
+      <w:r>
+        <w:rPr>
+          <w:rFonts w:cs="Arial"/>
+          <w:szCs w:val="21"/>
+          <w:lang w:val="en-US"/>
+        </w:rPr>
+        <w:t>referingState</w:t>
+      </w:r>
+      <w:proofErr w:type="spellEnd"/>
+      <w:r>
+        <w:rPr>
+          <w:rFonts w:cs="Arial"/>
+          <w:szCs w:val="21"/>
+          <w:lang w:val="en-US"/>
+        </w:rPr>
+        <w:t xml:space="preserve">) in 3-player games </w:t>
+      </w:r>
       <w:r>
         <w:rPr>
           <w:rFonts w:cs="Arial"/>
@@ -1744,607 +2420,9 @@
           <w:szCs w:val="21"/>
           <w:lang w:val="en-US"/>
         </w:rPr>
-        <w:t xml:space="preserve"> KG</w:t>
-      </w:r>
-    </w:p>
-    <w:p>
-      <w:pPr>
-        <w:pStyle w:val="Listenabsatz"/>
-        <w:numPr>
-          <w:ilvl w:val="0"/>
-          <w:numId w:val="1"/>
-        </w:numPr>
-        <w:autoSpaceDE w:val="0"/>
-        <w:autoSpaceDN w:val="0"/>
-        <w:adjustRightInd w:val="0"/>
-        <w:spacing w:after="0" w:line="240" w:lineRule="auto"/>
-        <w:rPr>
-          <w:rFonts w:cs="Arial"/>
-          <w:szCs w:val="21"/>
-          <w:lang w:val="en-US"/>
-        </w:rPr>
-      </w:pPr>
-      <w:proofErr w:type="spellStart"/>
-      <w:r>
-        <w:rPr>
-          <w:rFonts w:cs="Arial"/>
-          <w:szCs w:val="21"/>
-          <w:lang w:val="en-US"/>
-        </w:rPr>
-        <w:t>Types.ACTIONS</w:t>
-      </w:r>
-      <w:proofErr w:type="spellEnd"/>
-      <w:r>
-        <w:rPr>
-          <w:rFonts w:cs="Arial"/>
-          <w:szCs w:val="21"/>
-          <w:lang w:val="en-US"/>
-        </w:rPr>
-        <w:t xml:space="preserve">: replace </w:t>
-      </w:r>
-      <w:proofErr w:type="spellStart"/>
-      <w:r>
-        <w:rPr>
-          <w:rFonts w:cs="Arial"/>
-          <w:szCs w:val="21"/>
-          <w:lang w:val="en-US"/>
-        </w:rPr>
-        <w:t>enum</w:t>
-      </w:r>
-      <w:proofErr w:type="spellEnd"/>
-      <w:r>
-        <w:rPr>
-          <w:rFonts w:cs="Arial"/>
-          <w:szCs w:val="21"/>
-          <w:lang w:val="en-US"/>
-        </w:rPr>
-        <w:t xml:space="preserve"> (which needs to be extended whenever we need more ACTIONS) by some class construct</w:t>
-      </w:r>
-    </w:p>
-    <w:p>
-      <w:pPr>
-        <w:pStyle w:val="Listenabsatz"/>
-        <w:numPr>
-          <w:ilvl w:val="1"/>
-          <w:numId w:val="1"/>
-        </w:numPr>
-        <w:autoSpaceDE w:val="0"/>
-        <w:autoSpaceDN w:val="0"/>
-        <w:adjustRightInd w:val="0"/>
-        <w:spacing w:after="0" w:line="240" w:lineRule="auto"/>
-        <w:rPr>
-          <w:rFonts w:cs="Arial"/>
-          <w:szCs w:val="21"/>
-          <w:lang w:val="en-US"/>
-        </w:rPr>
-      </w:pPr>
-      <w:r>
-        <w:rPr>
-          <w:rFonts w:cs="Arial"/>
-          <w:szCs w:val="21"/>
-          <w:lang w:val="en-US"/>
-        </w:rPr>
-        <w:t xml:space="preserve">probably a class having an </w:t>
-      </w:r>
-      <w:proofErr w:type="spellStart"/>
-      <w:r>
-        <w:rPr>
-          <w:rFonts w:cs="Arial"/>
-          <w:szCs w:val="21"/>
-          <w:lang w:val="en-US"/>
-        </w:rPr>
-        <w:t>int</w:t>
-      </w:r>
-      <w:proofErr w:type="spellEnd"/>
-      <w:r>
-        <w:rPr>
-          <w:rFonts w:cs="Arial"/>
-          <w:szCs w:val="21"/>
-          <w:lang w:val="en-US"/>
-        </w:rPr>
-        <w:t xml:space="preserve"> as member</w:t>
-      </w:r>
-    </w:p>
-    <w:p>
-      <w:pPr>
-        <w:pStyle w:val="Listenabsatz"/>
-        <w:numPr>
-          <w:ilvl w:val="1"/>
-          <w:numId w:val="1"/>
-        </w:numPr>
-        <w:autoSpaceDE w:val="0"/>
-        <w:autoSpaceDN w:val="0"/>
-        <w:adjustRightInd w:val="0"/>
-        <w:spacing w:after="0" w:line="240" w:lineRule="auto"/>
-        <w:rPr>
-          <w:rFonts w:cs="Arial"/>
-          <w:szCs w:val="21"/>
-          <w:lang w:val="en-US"/>
-        </w:rPr>
-      </w:pPr>
-      <w:proofErr w:type="spellStart"/>
-      <w:r>
-        <w:rPr>
-          <w:rFonts w:cs="Arial"/>
-          <w:szCs w:val="21"/>
-          <w:lang w:val="en-US"/>
-        </w:rPr>
-        <w:t>may be</w:t>
-      </w:r>
-      <w:proofErr w:type="spellEnd"/>
-      <w:r>
-        <w:rPr>
-          <w:rFonts w:cs="Arial"/>
-          <w:szCs w:val="21"/>
-          <w:lang w:val="en-US"/>
-        </w:rPr>
-        <w:t xml:space="preserve"> we delete </w:t>
-      </w:r>
-      <w:proofErr w:type="spellStart"/>
-      <w:r>
-        <w:rPr>
-          <w:rFonts w:cs="Arial"/>
-          <w:szCs w:val="21"/>
-          <w:lang w:val="en-US"/>
-        </w:rPr>
-        <w:t>fromString</w:t>
-      </w:r>
-      <w:proofErr w:type="spellEnd"/>
-      <w:r>
-        <w:rPr>
-          <w:rFonts w:cs="Arial"/>
-          <w:szCs w:val="21"/>
-          <w:lang w:val="en-US"/>
-        </w:rPr>
-        <w:t xml:space="preserve">, </w:t>
-      </w:r>
-      <w:proofErr w:type="spellStart"/>
-      <w:r>
-        <w:rPr>
-          <w:rFonts w:cs="Arial"/>
-          <w:szCs w:val="21"/>
-          <w:lang w:val="en-US"/>
-        </w:rPr>
-        <w:t>fromVector</w:t>
-      </w:r>
-      <w:proofErr w:type="spellEnd"/>
-      <w:r>
-        <w:rPr>
-          <w:rFonts w:cs="Arial"/>
-          <w:szCs w:val="21"/>
-          <w:lang w:val="en-US"/>
-        </w:rPr>
-        <w:t>, they are never used in GBG</w:t>
-      </w:r>
-    </w:p>
-    <w:p>
-      <w:pPr>
-        <w:pStyle w:val="Listenabsatz"/>
-        <w:numPr>
-          <w:ilvl w:val="1"/>
-          <w:numId w:val="1"/>
-        </w:numPr>
-        <w:autoSpaceDE w:val="0"/>
-        <w:autoSpaceDN w:val="0"/>
-        <w:adjustRightInd w:val="0"/>
-        <w:spacing w:after="0" w:line="240" w:lineRule="auto"/>
-        <w:rPr>
-          <w:rFonts w:cs="Arial"/>
-          <w:szCs w:val="21"/>
-          <w:lang w:val="en-US"/>
-        </w:rPr>
-      </w:pPr>
-      <w:r>
-        <w:rPr>
-          <w:rFonts w:cs="Arial"/>
-          <w:szCs w:val="21"/>
-          <w:lang w:val="en-US"/>
-        </w:rPr>
-        <w:t>may be that old</w:t>
-      </w:r>
-      <w:r>
-        <w:rPr>
-          <w:rFonts w:cs="Arial"/>
-          <w:szCs w:val="21"/>
-          <w:lang w:val="en-US"/>
-        </w:rPr>
-        <w:t>er</w:t>
-      </w:r>
-      <w:r>
-        <w:rPr>
-          <w:rFonts w:cs="Arial"/>
-          <w:szCs w:val="21"/>
-          <w:lang w:val="en-US"/>
-        </w:rPr>
-        <w:t xml:space="preserve"> logs</w:t>
-      </w:r>
-      <w:r>
-        <w:rPr>
-          <w:rFonts w:cs="Arial"/>
-          <w:szCs w:val="21"/>
-          <w:lang w:val="en-US"/>
-        </w:rPr>
-        <w:t xml:space="preserve"> (with </w:t>
-      </w:r>
-      <w:proofErr w:type="spellStart"/>
-      <w:r>
-        <w:rPr>
-          <w:rFonts w:cs="Arial"/>
-          <w:szCs w:val="21"/>
-          <w:lang w:val="en-US"/>
-        </w:rPr>
-        <w:t>enum</w:t>
-      </w:r>
-      <w:proofErr w:type="spellEnd"/>
-      <w:r>
-        <w:rPr>
-          <w:rFonts w:cs="Arial"/>
-          <w:szCs w:val="21"/>
-          <w:lang w:val="en-US"/>
-        </w:rPr>
-        <w:t xml:space="preserve"> ACTIONS)</w:t>
-      </w:r>
-      <w:r>
-        <w:rPr>
-          <w:rFonts w:cs="Arial"/>
-          <w:szCs w:val="21"/>
-          <w:lang w:val="en-US"/>
-        </w:rPr>
-        <w:t xml:space="preserve"> are not readable anymore</w:t>
-      </w:r>
-    </w:p>
-    <w:p>
-      <w:pPr>
-        <w:pStyle w:val="Listenabsatz"/>
-        <w:numPr>
-          <w:ilvl w:val="1"/>
-          <w:numId w:val="1"/>
-        </w:numPr>
-        <w:autoSpaceDE w:val="0"/>
-        <w:autoSpaceDN w:val="0"/>
-        <w:adjustRightInd w:val="0"/>
-        <w:spacing w:after="0" w:line="240" w:lineRule="auto"/>
-        <w:rPr>
-          <w:rFonts w:cs="Arial"/>
-          <w:szCs w:val="21"/>
-          <w:lang w:val="en-US"/>
-        </w:rPr>
-      </w:pPr>
-      <w:r>
-        <w:rPr>
-          <w:rFonts w:cs="Arial"/>
-          <w:szCs w:val="21"/>
-          <w:lang w:val="en-US"/>
-        </w:rPr>
-        <w:t xml:space="preserve">Should there be </w:t>
-      </w:r>
-      <w:r>
-        <w:rPr>
-          <w:rFonts w:cs="Arial"/>
-          <w:szCs w:val="21"/>
-          <w:lang w:val="en-US"/>
-        </w:rPr>
-        <w:t>game-specific function</w:t>
-      </w:r>
-      <w:r>
-        <w:rPr>
-          <w:rFonts w:cs="Arial"/>
-          <w:szCs w:val="21"/>
-          <w:lang w:val="en-US"/>
-        </w:rPr>
-        <w:t>s</w:t>
-      </w:r>
-      <w:r>
-        <w:rPr>
-          <w:rFonts w:cs="Arial"/>
-          <w:szCs w:val="21"/>
-          <w:lang w:val="en-US"/>
-        </w:rPr>
-        <w:t xml:space="preserve"> </w:t>
-      </w:r>
-    </w:p>
-    <w:p>
-      <w:pPr>
-        <w:pStyle w:val="Listenabsatz"/>
-        <w:numPr>
-          <w:ilvl w:val="2"/>
-          <w:numId w:val="1"/>
-        </w:numPr>
-        <w:autoSpaceDE w:val="0"/>
-        <w:autoSpaceDN w:val="0"/>
-        <w:adjustRightInd w:val="0"/>
-        <w:spacing w:after="0" w:line="240" w:lineRule="auto"/>
-        <w:rPr>
-          <w:rFonts w:cs="Arial"/>
-          <w:szCs w:val="21"/>
-          <w:lang w:val="en-US"/>
-        </w:rPr>
-      </w:pPr>
-      <w:proofErr w:type="spellStart"/>
-      <w:r>
-        <w:rPr>
-          <w:rFonts w:cs="Arial"/>
-          <w:szCs w:val="21"/>
-          <w:lang w:val="en-US"/>
-        </w:rPr>
-        <w:t>BoardState</w:t>
-      </w:r>
-      <w:proofErr w:type="spellEnd"/>
-      <w:r>
-        <w:rPr>
-          <w:rFonts w:cs="Arial"/>
-          <w:szCs w:val="21"/>
-          <w:lang w:val="en-US"/>
-        </w:rPr>
-        <w:t xml:space="preserve"> </w:t>
-      </w:r>
-      <w:proofErr w:type="spellStart"/>
-      <w:r>
-        <w:rPr>
-          <w:rFonts w:cs="Arial"/>
-          <w:szCs w:val="21"/>
-          <w:lang w:val="en-US"/>
-        </w:rPr>
-        <w:t>toBoardState</w:t>
-      </w:r>
-      <w:proofErr w:type="spellEnd"/>
-      <w:r>
-        <w:rPr>
-          <w:rFonts w:cs="Arial"/>
-          <w:szCs w:val="21"/>
-          <w:lang w:val="en-US"/>
-        </w:rPr>
-        <w:t>(ACTIONS)</w:t>
-      </w:r>
-      <w:r>
-        <w:rPr>
-          <w:rFonts w:cs="Arial"/>
-          <w:szCs w:val="21"/>
-          <w:lang w:val="en-US"/>
-        </w:rPr>
-        <w:t xml:space="preserve"> and </w:t>
-      </w:r>
-    </w:p>
-    <w:p>
-      <w:pPr>
-        <w:pStyle w:val="Listenabsatz"/>
-        <w:numPr>
-          <w:ilvl w:val="2"/>
-          <w:numId w:val="1"/>
-        </w:numPr>
-        <w:autoSpaceDE w:val="0"/>
-        <w:autoSpaceDN w:val="0"/>
-        <w:adjustRightInd w:val="0"/>
-        <w:spacing w:after="0" w:line="240" w:lineRule="auto"/>
-        <w:rPr>
-          <w:rFonts w:cs="Arial"/>
-          <w:szCs w:val="21"/>
-          <w:lang w:val="en-US"/>
-        </w:rPr>
-      </w:pPr>
-      <w:r>
-        <w:rPr>
-          <w:rFonts w:cs="Arial"/>
-          <w:szCs w:val="21"/>
-          <w:lang w:val="en-US"/>
-        </w:rPr>
-        <w:t xml:space="preserve">ACTIONS </w:t>
-      </w:r>
-      <w:proofErr w:type="spellStart"/>
-      <w:proofErr w:type="gramStart"/>
-      <w:r>
-        <w:rPr>
-          <w:rFonts w:cs="Arial"/>
-          <w:szCs w:val="21"/>
-          <w:lang w:val="en-US"/>
-        </w:rPr>
-        <w:t>fromBoardState</w:t>
-      </w:r>
-      <w:proofErr w:type="spellEnd"/>
-      <w:r>
-        <w:rPr>
-          <w:rFonts w:cs="Arial"/>
-          <w:szCs w:val="21"/>
-          <w:lang w:val="en-US"/>
-        </w:rPr>
-        <w:t>(</w:t>
-      </w:r>
-      <w:proofErr w:type="spellStart"/>
-      <w:proofErr w:type="gramEnd"/>
-      <w:r>
-        <w:rPr>
-          <w:rFonts w:cs="Arial"/>
-          <w:szCs w:val="21"/>
-          <w:lang w:val="en-US"/>
-        </w:rPr>
-        <w:t>BoardState</w:t>
-      </w:r>
-      <w:proofErr w:type="spellEnd"/>
-      <w:r>
-        <w:rPr>
-          <w:rFonts w:cs="Arial"/>
-          <w:szCs w:val="21"/>
-          <w:lang w:val="en-US"/>
-        </w:rPr>
-        <w:t xml:space="preserve"> </w:t>
-      </w:r>
-    </w:p>
-    <w:p>
-      <w:pPr>
-        <w:autoSpaceDE w:val="0"/>
-        <w:autoSpaceDN w:val="0"/>
-        <w:adjustRightInd w:val="0"/>
-        <w:spacing w:after="0" w:line="240" w:lineRule="auto"/>
-        <w:ind w:left="1416"/>
-        <w:rPr>
-          <w:rFonts w:cs="Arial"/>
-          <w:szCs w:val="21"/>
-          <w:lang w:val="en-US"/>
-        </w:rPr>
-      </w:pPr>
-      <w:r>
-        <w:rPr>
-          <w:rFonts w:cs="Arial"/>
-          <w:szCs w:val="21"/>
-          <w:lang w:val="en-US"/>
-        </w:rPr>
-        <w:t xml:space="preserve">where </w:t>
-      </w:r>
-      <w:proofErr w:type="spellStart"/>
-      <w:r>
-        <w:rPr>
-          <w:rFonts w:cs="Arial"/>
-          <w:szCs w:val="21"/>
-          <w:lang w:val="en-US"/>
-        </w:rPr>
-        <w:t>BoardState</w:t>
-      </w:r>
-      <w:proofErr w:type="spellEnd"/>
-      <w:r>
-        <w:rPr>
-          <w:rFonts w:cs="Arial"/>
-          <w:szCs w:val="21"/>
-          <w:lang w:val="en-US"/>
-        </w:rPr>
-        <w:t xml:space="preserve"> is a game-specific class (e.g. holding row and column </w:t>
-      </w:r>
-      <w:proofErr w:type="spellStart"/>
-      <w:r>
-        <w:rPr>
-          <w:rFonts w:cs="Arial"/>
-          <w:szCs w:val="21"/>
-          <w:lang w:val="en-US"/>
-        </w:rPr>
-        <w:t>int</w:t>
-      </w:r>
-      <w:proofErr w:type="spellEnd"/>
-      <w:r>
-        <w:rPr>
-          <w:rFonts w:cs="Arial"/>
-          <w:szCs w:val="21"/>
-          <w:lang w:val="en-US"/>
-        </w:rPr>
-        <w:t xml:space="preserve"> for a game like Hex)</w:t>
-      </w:r>
-      <w:r>
-        <w:rPr>
-          <w:rFonts w:cs="Arial"/>
-          <w:szCs w:val="21"/>
-          <w:lang w:val="en-US"/>
-        </w:rPr>
-        <w:t>?</w:t>
-      </w:r>
-    </w:p>
-    <w:p>
-      <w:pPr>
-        <w:pStyle w:val="Listenabsatz"/>
-        <w:numPr>
-          <w:ilvl w:val="0"/>
-          <w:numId w:val="1"/>
-        </w:numPr>
-        <w:autoSpaceDE w:val="0"/>
-        <w:autoSpaceDN w:val="0"/>
-        <w:adjustRightInd w:val="0"/>
-        <w:spacing w:after="0" w:line="240" w:lineRule="auto"/>
-        <w:rPr>
-          <w:rFonts w:cs="Arial"/>
-          <w:szCs w:val="21"/>
-          <w:lang w:val="en-US"/>
-        </w:rPr>
-      </w:pPr>
-      <w:r>
-        <w:rPr>
-          <w:rFonts w:cs="Arial"/>
-          <w:szCs w:val="21"/>
-          <w:lang w:val="en-US"/>
-        </w:rPr>
-        <w:t>(</w:t>
-      </w:r>
-      <w:r>
-        <w:rPr>
-          <w:rFonts w:cs="Arial"/>
-          <w:szCs w:val="21"/>
-          <w:lang w:val="en-US"/>
-        </w:rPr>
-        <w:t>OK</w:t>
-      </w:r>
-      <w:r>
-        <w:rPr>
-          <w:rFonts w:cs="Arial"/>
-          <w:szCs w:val="21"/>
-          <w:lang w:val="en-US"/>
-        </w:rPr>
-        <w:t>)</w:t>
-      </w:r>
-      <w:r>
-        <w:rPr>
-          <w:rFonts w:cs="Arial"/>
-          <w:szCs w:val="21"/>
-          <w:lang w:val="en-US"/>
-        </w:rPr>
-        <w:t xml:space="preserve"> </w:t>
-      </w:r>
-      <w:r>
-        <w:rPr>
-          <w:rFonts w:cs="Arial"/>
-          <w:szCs w:val="21"/>
-          <w:lang w:val="en-US"/>
-        </w:rPr>
-        <w:t xml:space="preserve">Think about the game logic for </w:t>
-      </w:r>
-      <w:proofErr w:type="spellStart"/>
-      <w:r>
-        <w:rPr>
-          <w:rFonts w:cs="Arial"/>
-          <w:szCs w:val="21"/>
-          <w:lang w:val="en-US"/>
-        </w:rPr>
-        <w:t>so.getGameScore</w:t>
-      </w:r>
-      <w:proofErr w:type="spellEnd"/>
-      <w:r>
-        <w:rPr>
-          <w:rFonts w:cs="Arial"/>
-          <w:szCs w:val="21"/>
-          <w:lang w:val="en-US"/>
-        </w:rPr>
-        <w:t>(</w:t>
-      </w:r>
-      <w:proofErr w:type="spellStart"/>
-      <w:r>
-        <w:rPr>
-          <w:rFonts w:cs="Arial"/>
-          <w:szCs w:val="21"/>
-          <w:lang w:val="en-US"/>
-        </w:rPr>
-        <w:t>referingState</w:t>
-      </w:r>
-      <w:proofErr w:type="spellEnd"/>
-      <w:r>
-        <w:rPr>
-          <w:rFonts w:cs="Arial"/>
-          <w:szCs w:val="21"/>
-          <w:lang w:val="en-US"/>
-        </w:rPr>
-        <w:t xml:space="preserve">) in 3-player games </w:t>
-      </w:r>
-      <w:r>
-        <w:rPr>
-          <w:rFonts w:cs="Arial"/>
-          <w:szCs w:val="21"/>
-          <w:lang w:val="en-US"/>
-        </w:rPr>
-        <w:sym w:font="Wingdings" w:char="F0E0"/>
-      </w:r>
-      <w:r>
-        <w:rPr>
-          <w:rFonts w:cs="Arial"/>
-          <w:szCs w:val="21"/>
-          <w:lang w:val="en-US"/>
-        </w:rPr>
         <w:t xml:space="preserve"> see </w:t>
       </w:r>
-      <w:hyperlink r:id="rId5" w:history="1">
+      <w:hyperlink r:id="rId6" w:history="1">
         <w:r>
           <w:rPr>
             <w:rStyle w:val="Hyperlink"/>
@@ -2983,6 +3061,7 @@
           <w:szCs w:val="21"/>
           <w:lang w:val="en-US"/>
         </w:rPr>
+        <w:lastRenderedPageBreak/>
         <w:t>Bugs in Hex</w:t>
       </w:r>
       <w:r>
@@ -3025,10 +3104,726 @@
           <w:szCs w:val="21"/>
           <w:lang w:val="en-US"/>
         </w:rPr>
-        <w:t>When playing a human-agent game, then the scores of the agent are not shown during play (they are however shown when replaying it with the game log)</w:t>
+        <w:t>When replaying a human-a</w:t>
+      </w:r>
+      <w:r>
+        <w:rPr>
+          <w:rFonts w:cs="Arial"/>
+          <w:szCs w:val="21"/>
+          <w:lang w:val="en-US"/>
+        </w:rPr>
+        <w:t>gent game with the game log, the</w:t>
+      </w:r>
+      <w:r>
+        <w:rPr>
+          <w:rFonts w:cs="Arial"/>
+          <w:szCs w:val="21"/>
+          <w:lang w:val="en-US"/>
+        </w:rPr>
+        <w:t xml:space="preserve">n any ADVANCE will move two plies </w:t>
+      </w:r>
+      <w:proofErr w:type="spellStart"/>
+      <w:r>
+        <w:rPr>
+          <w:rFonts w:cs="Arial"/>
+          <w:szCs w:val="21"/>
+          <w:lang w:val="en-US"/>
+        </w:rPr>
+        <w:t>foreward</w:t>
+      </w:r>
+      <w:proofErr w:type="spellEnd"/>
+      <w:r>
+        <w:rPr>
+          <w:rFonts w:cs="Arial"/>
+          <w:szCs w:val="21"/>
+          <w:lang w:val="en-US"/>
+        </w:rPr>
+        <w:t xml:space="preserve"> (one agent, one human ply). When replaying an agent-agent game, it is correctly only one ply per ADVANCE.</w:t>
+      </w:r>
+    </w:p>
+    <w:p>
+      <w:pPr>
+        <w:pStyle w:val="Listenabsatz"/>
+        <w:numPr>
+          <w:ilvl w:val="1"/>
+          <w:numId w:val="1"/>
+        </w:numPr>
+        <w:autoSpaceDE w:val="0"/>
+        <w:autoSpaceDN w:val="0"/>
+        <w:adjustRightInd w:val="0"/>
+        <w:spacing w:after="0" w:line="240" w:lineRule="auto"/>
+        <w:rPr>
+          <w:rFonts w:cs="Arial"/>
+          <w:szCs w:val="21"/>
+          <w:lang w:val="en-US"/>
+        </w:rPr>
+      </w:pPr>
+      <w:r>
+        <w:rPr>
+          <w:rFonts w:cs="Arial"/>
+          <w:szCs w:val="21"/>
+          <w:lang w:val="en-US"/>
+        </w:rPr>
+        <w:t xml:space="preserve">If agents/Hex </w:t>
+      </w:r>
+      <w:proofErr w:type="gramStart"/>
+      <w:r>
+        <w:rPr>
+          <w:rFonts w:cs="Arial"/>
+          <w:szCs w:val="21"/>
+          <w:lang w:val="en-US"/>
+        </w:rPr>
+        <w:t>does</w:t>
+      </w:r>
+      <w:proofErr w:type="gramEnd"/>
+      <w:r>
+        <w:rPr>
+          <w:rFonts w:cs="Arial"/>
+          <w:szCs w:val="21"/>
+          <w:lang w:val="en-US"/>
+        </w:rPr>
+        <w:t xml:space="preserve"> not exist (Arena.comp.csv), then create it </w:t>
+      </w:r>
+    </w:p>
+    <w:p>
+      <w:pPr>
+        <w:pStyle w:val="Listenabsatz"/>
+        <w:numPr>
+          <w:ilvl w:val="1"/>
+          <w:numId w:val="1"/>
+        </w:numPr>
+        <w:autoSpaceDE w:val="0"/>
+        <w:autoSpaceDN w:val="0"/>
+        <w:adjustRightInd w:val="0"/>
+        <w:spacing w:after="0" w:line="240" w:lineRule="auto"/>
+        <w:rPr>
+          <w:rFonts w:cs="Arial"/>
+          <w:szCs w:val="21"/>
+          <w:lang w:val="en-US"/>
+        </w:rPr>
+      </w:pPr>
+      <w:r>
+        <w:rPr>
+          <w:rFonts w:cs="Arial"/>
+          <w:szCs w:val="21"/>
+          <w:lang w:val="en-US"/>
+        </w:rPr>
+        <w:t xml:space="preserve">Multi-Competition: seems that wrong agents compete (MCTS when MC is desired) </w:t>
+      </w:r>
+      <w:r>
+        <w:rPr>
+          <w:rFonts w:cs="Arial"/>
+          <w:szCs w:val="21"/>
+          <w:lang w:val="en-US"/>
+        </w:rPr>
+        <w:sym w:font="Wingdings" w:char="F0E0"/>
+      </w:r>
+      <w:r>
+        <w:rPr>
+          <w:rFonts w:cs="Arial"/>
+          <w:szCs w:val="21"/>
+          <w:lang w:val="en-US"/>
+        </w:rPr>
+        <w:t xml:space="preserve"> check </w:t>
+      </w:r>
+      <w:proofErr w:type="spellStart"/>
+      <w:r>
+        <w:rPr>
+          <w:rFonts w:cs="Arial"/>
+          <w:szCs w:val="21"/>
+          <w:lang w:val="en-US"/>
+        </w:rPr>
+        <w:t>multiCompete</w:t>
+      </w:r>
+      <w:proofErr w:type="spellEnd"/>
+      <w:r>
+        <w:rPr>
+          <w:rFonts w:cs="Arial"/>
+          <w:szCs w:val="21"/>
+          <w:lang w:val="en-US"/>
+        </w:rPr>
+        <w:t>, check whether its training is o.k.</w:t>
+      </w:r>
+    </w:p>
+    <w:p>
+      <w:pPr>
+        <w:pStyle w:val="Listenabsatz"/>
+        <w:numPr>
+          <w:ilvl w:val="0"/>
+          <w:numId w:val="1"/>
+        </w:numPr>
+        <w:autoSpaceDE w:val="0"/>
+        <w:autoSpaceDN w:val="0"/>
+        <w:adjustRightInd w:val="0"/>
+        <w:spacing w:after="0" w:line="240" w:lineRule="auto"/>
+        <w:rPr>
+          <w:rFonts w:cs="Arial"/>
+          <w:szCs w:val="21"/>
+          <w:lang w:val="en-US"/>
+        </w:rPr>
+      </w:pPr>
+      <w:r>
+        <w:rPr>
+          <w:rFonts w:cs="Arial"/>
+          <w:szCs w:val="21"/>
+          <w:lang w:val="en-US"/>
+        </w:rPr>
+        <w:t xml:space="preserve">Things for MCTS </w:t>
+      </w:r>
+      <w:proofErr w:type="spellStart"/>
+      <w:r>
+        <w:rPr>
+          <w:rFonts w:cs="Arial"/>
+          <w:szCs w:val="21"/>
+          <w:lang w:val="en-US"/>
+        </w:rPr>
+        <w:t>Expectimax</w:t>
+      </w:r>
+      <w:proofErr w:type="spellEnd"/>
+      <w:r>
+        <w:rPr>
+          <w:rFonts w:cs="Arial"/>
+          <w:szCs w:val="21"/>
+          <w:lang w:val="en-US"/>
+        </w:rPr>
+        <w:t xml:space="preserve"> (for JK):</w:t>
+      </w:r>
+    </w:p>
+    <w:p>
+      <w:pPr>
+        <w:pStyle w:val="Listenabsatz"/>
+        <w:numPr>
+          <w:ilvl w:val="1"/>
+          <w:numId w:val="1"/>
+        </w:numPr>
+        <w:autoSpaceDE w:val="0"/>
+        <w:autoSpaceDN w:val="0"/>
+        <w:adjustRightInd w:val="0"/>
+        <w:spacing w:after="0" w:line="240" w:lineRule="auto"/>
+        <w:rPr>
+          <w:rFonts w:cs="Arial"/>
+          <w:szCs w:val="21"/>
+          <w:lang w:val="en-US"/>
+        </w:rPr>
+      </w:pPr>
+      <w:r>
+        <w:rPr>
+          <w:rFonts w:cs="Arial"/>
+          <w:szCs w:val="21"/>
+          <w:lang w:val="en-US"/>
+        </w:rPr>
+        <w:t xml:space="preserve">OK </w:t>
+      </w:r>
+      <w:proofErr w:type="spellStart"/>
+      <w:r>
+        <w:rPr>
+          <w:rFonts w:cs="Arial"/>
+          <w:szCs w:val="21"/>
+          <w:lang w:val="en-US"/>
+        </w:rPr>
+        <w:t>TreeDepth</w:t>
+      </w:r>
+      <w:proofErr w:type="spellEnd"/>
+      <w:r>
+        <w:rPr>
+          <w:rFonts w:cs="Arial"/>
+          <w:szCs w:val="21"/>
+          <w:lang w:val="en-US"/>
+        </w:rPr>
+        <w:t xml:space="preserve"> &lt;= 3 leads to </w:t>
+      </w:r>
+      <w:proofErr w:type="spellStart"/>
+      <w:r>
+        <w:rPr>
+          <w:rFonts w:cs="Arial"/>
+          <w:szCs w:val="21"/>
+          <w:lang w:val="en-US"/>
+        </w:rPr>
+        <w:t>NullPointerException</w:t>
+      </w:r>
+      <w:proofErr w:type="spellEnd"/>
+      <w:r>
+        <w:rPr>
+          <w:rFonts w:cs="Arial"/>
+          <w:szCs w:val="21"/>
+          <w:lang w:val="en-US"/>
+        </w:rPr>
+        <w:t xml:space="preserve"> (s.th. around  </w:t>
+      </w:r>
+      <w:r>
+        <w:rPr>
+          <w:rFonts w:cs="Arial"/>
+          <w:szCs w:val="21"/>
+          <w:lang w:val="en-US"/>
+        </w:rPr>
+        <w:br/>
+      </w:r>
+      <w:r>
+        <w:rPr>
+          <w:rFonts w:cs="Arial"/>
+          <w:szCs w:val="21"/>
+          <w:lang w:val="en-US"/>
+        </w:rPr>
+        <w:t xml:space="preserve">return </w:t>
+      </w:r>
+      <w:proofErr w:type="spellStart"/>
+      <w:r>
+        <w:rPr>
+          <w:rFonts w:cs="Arial"/>
+          <w:szCs w:val="21"/>
+          <w:lang w:val="en-US"/>
+        </w:rPr>
+        <w:t>uct</w:t>
+      </w:r>
+      <w:proofErr w:type="spellEnd"/>
+      <w:r>
+        <w:rPr>
+          <w:rFonts w:cs="Arial"/>
+          <w:szCs w:val="21"/>
+          <w:lang w:val="en-US"/>
+        </w:rPr>
+        <w:t>().</w:t>
+      </w:r>
+      <w:proofErr w:type="spellStart"/>
+      <w:r>
+        <w:rPr>
+          <w:rFonts w:cs="Arial"/>
+          <w:szCs w:val="21"/>
+          <w:lang w:val="en-US"/>
+        </w:rPr>
+        <w:t>treePolicy</w:t>
+      </w:r>
+      <w:proofErr w:type="spellEnd"/>
+      <w:r>
+        <w:rPr>
+          <w:rFonts w:cs="Arial"/>
+          <w:szCs w:val="21"/>
+          <w:lang w:val="en-US"/>
+        </w:rPr>
+        <w:t>().</w:t>
+      </w:r>
+      <w:proofErr w:type="spellStart"/>
+      <w:r>
+        <w:rPr>
+          <w:rFonts w:cs="Arial"/>
+          <w:szCs w:val="21"/>
+          <w:lang w:val="en-US"/>
+        </w:rPr>
+        <w:t>treePolicy</w:t>
+      </w:r>
+      <w:proofErr w:type="spellEnd"/>
+      <w:r>
+        <w:rPr>
+          <w:rFonts w:cs="Arial"/>
+          <w:szCs w:val="21"/>
+          <w:lang w:val="en-US"/>
+        </w:rPr>
+        <w:t>();</w:t>
+      </w:r>
+      <w:r>
+        <w:rPr>
+          <w:rFonts w:cs="Arial"/>
+          <w:szCs w:val="21"/>
+          <w:lang w:val="en-US"/>
+        </w:rPr>
+        <w:t>)</w:t>
+      </w:r>
+      <w:r>
+        <w:rPr>
+          <w:rFonts w:cs="Arial"/>
+          <w:szCs w:val="21"/>
+          <w:lang w:val="en-US"/>
+        </w:rPr>
+        <w:t xml:space="preserve"> </w:t>
+      </w:r>
+      <w:r>
+        <w:rPr>
+          <w:rFonts w:cs="Arial"/>
+          <w:szCs w:val="21"/>
+          <w:lang w:val="en-US"/>
+        </w:rPr>
+        <w:sym w:font="Wingdings" w:char="F0E0"/>
+      </w:r>
+      <w:r>
+        <w:rPr>
+          <w:rFonts w:cs="Arial"/>
+          <w:szCs w:val="21"/>
+          <w:lang w:val="en-US"/>
+        </w:rPr>
+        <w:t xml:space="preserve"> Bug is gone in new version</w:t>
+      </w:r>
+    </w:p>
+    <w:p>
+      <w:pPr>
+        <w:pStyle w:val="Listenabsatz"/>
+        <w:numPr>
+          <w:ilvl w:val="1"/>
+          <w:numId w:val="1"/>
+        </w:numPr>
+        <w:autoSpaceDE w:val="0"/>
+        <w:autoSpaceDN w:val="0"/>
+        <w:adjustRightInd w:val="0"/>
+        <w:spacing w:after="0" w:line="240" w:lineRule="auto"/>
+        <w:rPr>
+          <w:rFonts w:cs="Arial"/>
+          <w:szCs w:val="21"/>
+          <w:lang w:val="en-US"/>
+        </w:rPr>
+      </w:pPr>
+      <w:r>
+        <w:rPr>
+          <w:rFonts w:cs="Arial"/>
+          <w:szCs w:val="21"/>
+          <w:lang w:val="en-US"/>
+        </w:rPr>
+        <w:t xml:space="preserve">Why is </w:t>
+      </w:r>
+      <w:proofErr w:type="spellStart"/>
+      <w:r>
+        <w:rPr>
+          <w:rFonts w:cs="Arial"/>
+          <w:szCs w:val="21"/>
+          <w:lang w:val="en-US"/>
+        </w:rPr>
+        <w:t>TreeNode</w:t>
+      </w:r>
+      <w:proofErr w:type="spellEnd"/>
+      <w:r>
+        <w:rPr>
+          <w:rFonts w:cs="Arial"/>
+          <w:szCs w:val="21"/>
+          <w:lang w:val="en-US"/>
+        </w:rPr>
+        <w:t xml:space="preserve">-constructor called exactly </w:t>
+      </w:r>
+      <w:proofErr w:type="spellStart"/>
+      <w:r>
+        <w:rPr>
+          <w:rFonts w:cs="Arial"/>
+          <w:szCs w:val="21"/>
+          <w:lang w:val="en-US"/>
+        </w:rPr>
+        <w:t>nIterations</w:t>
+      </w:r>
+      <w:proofErr w:type="spellEnd"/>
+      <w:r>
+        <w:rPr>
+          <w:rFonts w:cs="Arial"/>
+          <w:szCs w:val="21"/>
+          <w:lang w:val="en-US"/>
+        </w:rPr>
+        <w:t xml:space="preserve"> (3500) times (at least for </w:t>
+      </w:r>
+      <w:proofErr w:type="spellStart"/>
+      <w:r>
+        <w:rPr>
+          <w:rFonts w:cs="Arial"/>
+          <w:szCs w:val="21"/>
+          <w:lang w:val="en-US"/>
+        </w:rPr>
+        <w:t>TreeDepth</w:t>
+      </w:r>
+      <w:proofErr w:type="spellEnd"/>
+      <w:r>
+        <w:rPr>
+          <w:rFonts w:cs="Arial"/>
+          <w:szCs w:val="21"/>
+          <w:lang w:val="en-US"/>
+        </w:rPr>
+        <w:t>=10)?</w:t>
+      </w:r>
+    </w:p>
+    <w:p>
+      <w:pPr>
+        <w:pStyle w:val="Listenabsatz"/>
+        <w:numPr>
+          <w:ilvl w:val="1"/>
+          <w:numId w:val="1"/>
+        </w:numPr>
+        <w:autoSpaceDE w:val="0"/>
+        <w:autoSpaceDN w:val="0"/>
+        <w:adjustRightInd w:val="0"/>
+        <w:spacing w:after="0" w:line="240" w:lineRule="auto"/>
+        <w:rPr>
+          <w:rFonts w:cs="Arial"/>
+          <w:szCs w:val="21"/>
+          <w:lang w:val="en-US"/>
+        </w:rPr>
+      </w:pPr>
+      <w:r>
+        <w:rPr>
+          <w:rFonts w:cs="Arial"/>
+          <w:szCs w:val="21"/>
+          <w:lang w:val="en-US"/>
+        </w:rPr>
+        <w:t>Why is MCTS(</w:t>
+      </w:r>
+      <w:proofErr w:type="spellStart"/>
+      <w:r>
+        <w:rPr>
+          <w:rFonts w:cs="Arial"/>
+          <w:szCs w:val="21"/>
+          <w:lang w:val="en-US"/>
+        </w:rPr>
+        <w:t>Expectimax</w:t>
+      </w:r>
+      <w:proofErr w:type="spellEnd"/>
+      <w:r>
+        <w:rPr>
+          <w:rFonts w:cs="Arial"/>
+          <w:szCs w:val="21"/>
+          <w:lang w:val="en-US"/>
+        </w:rPr>
+        <w:t xml:space="preserve">) with </w:t>
+      </w:r>
+      <w:proofErr w:type="spellStart"/>
+      <w:r>
+        <w:rPr>
+          <w:rFonts w:cs="Arial"/>
+          <w:szCs w:val="21"/>
+          <w:lang w:val="en-US"/>
+        </w:rPr>
+        <w:t>TreeDepth</w:t>
+      </w:r>
+      <w:proofErr w:type="spellEnd"/>
+      <w:r>
+        <w:rPr>
+          <w:rFonts w:cs="Arial"/>
+          <w:szCs w:val="21"/>
+          <w:lang w:val="en-US"/>
+        </w:rPr>
+        <w:t xml:space="preserve">=1 not as good as MC? Which role plays K (UCT)? Does it help to set it to large values? </w:t>
+      </w:r>
+    </w:p>
+    <w:p>
+      <w:pPr>
+        <w:pStyle w:val="Listenabsatz"/>
+        <w:numPr>
+          <w:ilvl w:val="0"/>
+          <w:numId w:val="1"/>
+        </w:numPr>
+        <w:autoSpaceDE w:val="0"/>
+        <w:autoSpaceDN w:val="0"/>
+        <w:adjustRightInd w:val="0"/>
+        <w:spacing w:after="0" w:line="240" w:lineRule="auto"/>
+        <w:rPr>
+          <w:rFonts w:cs="Arial"/>
+          <w:szCs w:val="21"/>
+          <w:lang w:val="en-US"/>
+        </w:rPr>
+      </w:pPr>
+      <w:r>
+        <w:rPr>
+          <w:rFonts w:cs="Arial"/>
+          <w:szCs w:val="21"/>
+          <w:lang w:val="en-US"/>
+        </w:rPr>
+        <w:t>Competitor class to make the code parts dealing with competitions more similar / more safe</w:t>
+      </w:r>
+    </w:p>
+    <w:p>
+      <w:pPr>
+        <w:pStyle w:val="Listenabsatz"/>
+        <w:numPr>
+          <w:ilvl w:val="0"/>
+          <w:numId w:val="1"/>
+        </w:numPr>
+        <w:autoSpaceDE w:val="0"/>
+        <w:autoSpaceDN w:val="0"/>
+        <w:adjustRightInd w:val="0"/>
+        <w:spacing w:after="0" w:line="240" w:lineRule="auto"/>
+        <w:rPr>
+          <w:rFonts w:cs="Arial"/>
+          <w:szCs w:val="21"/>
+          <w:lang w:val="en-US"/>
+        </w:rPr>
+      </w:pPr>
+      <w:r>
+        <w:rPr>
+          <w:rFonts w:cs="Arial"/>
+          <w:szCs w:val="21"/>
+          <w:lang w:val="en-US"/>
+        </w:rPr>
+        <w:t xml:space="preserve">Add </w:t>
+      </w:r>
+      <w:proofErr w:type="spellStart"/>
+      <w:r>
+        <w:rPr>
+          <w:rFonts w:cs="Arial"/>
+          <w:szCs w:val="21"/>
+          <w:lang w:val="en-US"/>
+        </w:rPr>
+        <w:t>serialVersionUID</w:t>
+      </w:r>
+      <w:proofErr w:type="spellEnd"/>
+      <w:r>
+        <w:rPr>
+          <w:rFonts w:cs="Arial"/>
+          <w:szCs w:val="21"/>
+          <w:lang w:val="en-US"/>
+        </w:rPr>
+        <w:t xml:space="preserve"> to serializable classes to ease the serialization process</w:t>
+      </w:r>
+    </w:p>
+    <w:p>
+      <w:pPr>
+        <w:pStyle w:val="Listenabsatz"/>
+        <w:numPr>
+          <w:ilvl w:val="0"/>
+          <w:numId w:val="1"/>
+        </w:numPr>
+        <w:autoSpaceDE w:val="0"/>
+        <w:autoSpaceDN w:val="0"/>
+        <w:adjustRightInd w:val="0"/>
+        <w:spacing w:after="0" w:line="240" w:lineRule="auto"/>
+        <w:rPr>
+          <w:rFonts w:cs="Arial"/>
+          <w:szCs w:val="21"/>
+          <w:lang w:val="en-US"/>
+        </w:rPr>
+      </w:pPr>
+      <w:proofErr w:type="spellStart"/>
+      <w:r>
+        <w:rPr>
+          <w:rFonts w:cs="Arial"/>
+          <w:szCs w:val="21"/>
+          <w:lang w:val="en-US"/>
+        </w:rPr>
+        <w:t>MCTSAgent</w:t>
+      </w:r>
+      <w:proofErr w:type="spellEnd"/>
+      <w:r>
+        <w:rPr>
+          <w:rFonts w:cs="Arial"/>
+          <w:szCs w:val="21"/>
+          <w:lang w:val="en-US"/>
+        </w:rPr>
+        <w:t>-</w:t>
+      </w:r>
+      <w:r>
+        <w:rPr>
+          <w:rFonts w:cs="Arial"/>
+          <w:szCs w:val="21"/>
+          <w:lang w:val="en-US"/>
+        </w:rPr>
+        <w:t>Design-Flaw</w:t>
       </w:r>
       <w:bookmarkStart w:id="0" w:name="_GoBack"/>
       <w:bookmarkEnd w:id="0"/>
+      <w:r>
+        <w:rPr>
+          <w:rFonts w:cs="Arial"/>
+          <w:szCs w:val="21"/>
+          <w:lang w:val="en-US"/>
+        </w:rPr>
+        <w:t xml:space="preserve">: It has </w:t>
+      </w:r>
+      <w:proofErr w:type="spellStart"/>
+      <w:r>
+        <w:rPr>
+          <w:rFonts w:cs="Arial"/>
+          <w:szCs w:val="21"/>
+          <w:lang w:val="en-US"/>
+        </w:rPr>
+        <w:t>params</w:t>
+      </w:r>
+      <w:proofErr w:type="spellEnd"/>
+      <w:r>
+        <w:rPr>
+          <w:rFonts w:cs="Arial"/>
+          <w:szCs w:val="21"/>
+          <w:lang w:val="en-US"/>
+        </w:rPr>
+        <w:t xml:space="preserve">, </w:t>
+      </w:r>
+      <w:proofErr w:type="spellStart"/>
+      <w:r>
+        <w:rPr>
+          <w:rFonts w:cs="Arial"/>
+          <w:szCs w:val="21"/>
+          <w:lang w:val="en-US"/>
+        </w:rPr>
+        <w:t>SinglePlayer</w:t>
+      </w:r>
+      <w:proofErr w:type="spellEnd"/>
+      <w:r>
+        <w:rPr>
+          <w:rFonts w:cs="Arial"/>
+          <w:szCs w:val="21"/>
+          <w:lang w:val="en-US"/>
+        </w:rPr>
+        <w:t xml:space="preserve"> </w:t>
+      </w:r>
+      <w:proofErr w:type="spellStart"/>
+      <w:r>
+        <w:rPr>
+          <w:rFonts w:cs="Arial"/>
+          <w:szCs w:val="21"/>
+          <w:lang w:val="en-US"/>
+        </w:rPr>
+        <w:t>m_mcPar</w:t>
+      </w:r>
+      <w:proofErr w:type="spellEnd"/>
+      <w:r>
+        <w:rPr>
+          <w:rFonts w:cs="Arial"/>
+          <w:szCs w:val="21"/>
+          <w:lang w:val="en-US"/>
+        </w:rPr>
+        <w:t xml:space="preserve"> and the single elements </w:t>
+      </w:r>
+      <w:r>
+        <w:rPr>
+          <w:rFonts w:cs="Arial"/>
+          <w:szCs w:val="21"/>
+          <w:lang w:val="en-US"/>
+        </w:rPr>
+        <w:sym w:font="Wingdings" w:char="F0E0"/>
+      </w:r>
+      <w:r>
+        <w:rPr>
+          <w:rFonts w:cs="Arial"/>
+          <w:szCs w:val="21"/>
+          <w:lang w:val="en-US"/>
+        </w:rPr>
+        <w:t xml:space="preserve"> too much!!! See if we can delete </w:t>
+      </w:r>
+      <w:proofErr w:type="spellStart"/>
+      <w:r>
+        <w:rPr>
+          <w:rFonts w:cs="Arial"/>
+          <w:szCs w:val="21"/>
+          <w:lang w:val="en-US"/>
+        </w:rPr>
+        <w:t>params</w:t>
+      </w:r>
+      <w:proofErr w:type="spellEnd"/>
+    </w:p>
+    <w:p>
+      <w:pPr>
+        <w:pStyle w:val="Listenabsatz"/>
+        <w:numPr>
+          <w:ilvl w:val="0"/>
+          <w:numId w:val="1"/>
+        </w:numPr>
+        <w:autoSpaceDE w:val="0"/>
+        <w:autoSpaceDN w:val="0"/>
+        <w:adjustRightInd w:val="0"/>
+        <w:spacing w:after="0" w:line="240" w:lineRule="auto"/>
+        <w:rPr>
+          <w:rFonts w:cs="Arial"/>
+          <w:szCs w:val="21"/>
+          <w:lang w:val="en-US"/>
+        </w:rPr>
+      </w:pPr>
+      <w:r>
+        <w:rPr>
+          <w:rFonts w:cs="Arial"/>
+          <w:szCs w:val="21"/>
+          <w:lang w:val="en-US"/>
+        </w:rPr>
+        <w:t>TR-GBG.pdf: new sections on important reoccurring questions</w:t>
+      </w:r>
     </w:p>
     <w:p>
       <w:pPr>
@@ -3053,41 +3848,7 @@
           <w:szCs w:val="21"/>
           <w:lang w:val="en-US"/>
         </w:rPr>
-        <w:t>When replaying a human-a</w:t>
-      </w:r>
-      <w:r>
-        <w:rPr>
-          <w:rFonts w:cs="Arial"/>
-          <w:szCs w:val="21"/>
-          <w:lang w:val="en-US"/>
-        </w:rPr>
-        <w:t>gent game with the game log, the</w:t>
-      </w:r>
-      <w:r>
-        <w:rPr>
-          <w:rFonts w:cs="Arial"/>
-          <w:szCs w:val="21"/>
-          <w:lang w:val="en-US"/>
-        </w:rPr>
-        <w:t xml:space="preserve">n any ADVANCE will move two plies </w:t>
-      </w:r>
-      <w:proofErr w:type="spellStart"/>
-      <w:r>
-        <w:rPr>
-          <w:rFonts w:cs="Arial"/>
-          <w:szCs w:val="21"/>
-          <w:lang w:val="en-US"/>
-        </w:rPr>
-        <w:t>foreward</w:t>
-      </w:r>
-      <w:proofErr w:type="spellEnd"/>
-      <w:r>
-        <w:rPr>
-          <w:rFonts w:cs="Arial"/>
-          <w:szCs w:val="21"/>
-          <w:lang w:val="en-US"/>
-        </w:rPr>
-        <w:t xml:space="preserve"> (one agent, one human ply). When replaying an agent-agent game, it is correctly only one ply per ADVANCE.</w:t>
+        <w:t>How to find good features?</w:t>
       </w:r>
     </w:p>
     <w:p>
@@ -3113,444 +3874,7 @@
           <w:szCs w:val="21"/>
           <w:lang w:val="en-US"/>
         </w:rPr>
-        <w:t xml:space="preserve">Under Hex, both Arena and </w:t>
-      </w:r>
-      <w:proofErr w:type="spellStart"/>
-      <w:r>
-        <w:rPr>
-          <w:rFonts w:cs="Arial"/>
-          <w:szCs w:val="21"/>
-          <w:lang w:val="en-US"/>
-        </w:rPr>
-        <w:t>ArenaTrain</w:t>
-      </w:r>
-      <w:proofErr w:type="spellEnd"/>
-      <w:r>
-        <w:rPr>
-          <w:rFonts w:cs="Arial"/>
-          <w:szCs w:val="21"/>
-          <w:lang w:val="en-US"/>
-        </w:rPr>
-        <w:t xml:space="preserve"> open on </w:t>
-      </w:r>
-      <w:r>
-        <w:rPr>
-          <w:rFonts w:cs="Arial"/>
-          <w:szCs w:val="21"/>
-          <w:lang w:val="en-US"/>
-        </w:rPr>
-        <w:t>“</w:t>
-      </w:r>
-      <w:r>
-        <w:rPr>
-          <w:rFonts w:cs="Arial"/>
-          <w:szCs w:val="21"/>
-          <w:lang w:val="en-US"/>
-        </w:rPr>
-        <w:t>Load Agent</w:t>
-      </w:r>
-      <w:r>
-        <w:rPr>
-          <w:rFonts w:cs="Arial"/>
-          <w:szCs w:val="21"/>
-          <w:lang w:val="en-US"/>
-        </w:rPr>
-        <w:t>”</w:t>
-      </w:r>
-      <w:r>
-        <w:rPr>
-          <w:rFonts w:cs="Arial"/>
-          <w:szCs w:val="21"/>
-          <w:lang w:val="en-US"/>
-        </w:rPr>
-        <w:t xml:space="preserve"> the wrong directory (it should be agents/Hex/&lt;</w:t>
-      </w:r>
-      <w:proofErr w:type="spellStart"/>
-      <w:r>
-        <w:rPr>
-          <w:rFonts w:cs="Arial"/>
-          <w:szCs w:val="21"/>
-          <w:lang w:val="en-US"/>
-        </w:rPr>
-        <w:t>num</w:t>
-      </w:r>
-      <w:proofErr w:type="spellEnd"/>
-      <w:r>
-        <w:rPr>
-          <w:rFonts w:cs="Arial"/>
-          <w:szCs w:val="21"/>
-          <w:lang w:val="en-US"/>
-        </w:rPr>
-        <w:t>&gt; where &lt;</w:t>
-      </w:r>
-      <w:proofErr w:type="spellStart"/>
-      <w:r>
-        <w:rPr>
-          <w:rFonts w:cs="Arial"/>
-          <w:szCs w:val="21"/>
-          <w:lang w:val="en-US"/>
-        </w:rPr>
-        <w:t>num</w:t>
-      </w:r>
-      <w:proofErr w:type="spellEnd"/>
-      <w:r>
-        <w:rPr>
-          <w:rFonts w:cs="Arial"/>
-          <w:szCs w:val="21"/>
-          <w:lang w:val="en-US"/>
-        </w:rPr>
-        <w:t>&gt;=BOARD_SIZE)</w:t>
-      </w:r>
-    </w:p>
-    <w:p>
-      <w:pPr>
-        <w:pStyle w:val="Listenabsatz"/>
-        <w:numPr>
-          <w:ilvl w:val="0"/>
-          <w:numId w:val="1"/>
-        </w:numPr>
-        <w:autoSpaceDE w:val="0"/>
-        <w:autoSpaceDN w:val="0"/>
-        <w:adjustRightInd w:val="0"/>
-        <w:spacing w:after="0" w:line="240" w:lineRule="auto"/>
-        <w:rPr>
-          <w:rFonts w:cs="Arial"/>
-          <w:szCs w:val="21"/>
-          <w:lang w:val="en-US"/>
-        </w:rPr>
-      </w:pPr>
-      <w:r>
-        <w:rPr>
-          <w:rFonts w:cs="Arial"/>
-          <w:szCs w:val="21"/>
-          <w:lang w:val="en-US"/>
-        </w:rPr>
-        <w:lastRenderedPageBreak/>
-        <w:t xml:space="preserve">Things for MCTS </w:t>
-      </w:r>
-      <w:proofErr w:type="spellStart"/>
-      <w:r>
-        <w:rPr>
-          <w:rFonts w:cs="Arial"/>
-          <w:szCs w:val="21"/>
-          <w:lang w:val="en-US"/>
-        </w:rPr>
-        <w:t>Expectimax</w:t>
-      </w:r>
-      <w:proofErr w:type="spellEnd"/>
-      <w:r>
-        <w:rPr>
-          <w:rFonts w:cs="Arial"/>
-          <w:szCs w:val="21"/>
-          <w:lang w:val="en-US"/>
-        </w:rPr>
-        <w:t xml:space="preserve"> (for JK):</w:t>
-      </w:r>
-    </w:p>
-    <w:p>
-      <w:pPr>
-        <w:pStyle w:val="Listenabsatz"/>
-        <w:numPr>
-          <w:ilvl w:val="1"/>
-          <w:numId w:val="1"/>
-        </w:numPr>
-        <w:autoSpaceDE w:val="0"/>
-        <w:autoSpaceDN w:val="0"/>
-        <w:adjustRightInd w:val="0"/>
-        <w:spacing w:after="0" w:line="240" w:lineRule="auto"/>
-        <w:rPr>
-          <w:rFonts w:cs="Arial"/>
-          <w:szCs w:val="21"/>
-          <w:lang w:val="en-US"/>
-        </w:rPr>
-      </w:pPr>
-      <w:r>
-        <w:rPr>
-          <w:rFonts w:cs="Arial"/>
-          <w:szCs w:val="21"/>
-          <w:lang w:val="en-US"/>
-        </w:rPr>
-        <w:t xml:space="preserve">OK </w:t>
-      </w:r>
-      <w:proofErr w:type="spellStart"/>
-      <w:r>
-        <w:rPr>
-          <w:rFonts w:cs="Arial"/>
-          <w:szCs w:val="21"/>
-          <w:lang w:val="en-US"/>
-        </w:rPr>
-        <w:t>TreeDepth</w:t>
-      </w:r>
-      <w:proofErr w:type="spellEnd"/>
-      <w:r>
-        <w:rPr>
-          <w:rFonts w:cs="Arial"/>
-          <w:szCs w:val="21"/>
-          <w:lang w:val="en-US"/>
-        </w:rPr>
-        <w:t xml:space="preserve"> &lt;= 3 leads to </w:t>
-      </w:r>
-      <w:proofErr w:type="spellStart"/>
-      <w:r>
-        <w:rPr>
-          <w:rFonts w:cs="Arial"/>
-          <w:szCs w:val="21"/>
-          <w:lang w:val="en-US"/>
-        </w:rPr>
-        <w:t>NullPointerException</w:t>
-      </w:r>
-      <w:proofErr w:type="spellEnd"/>
-      <w:r>
-        <w:rPr>
-          <w:rFonts w:cs="Arial"/>
-          <w:szCs w:val="21"/>
-          <w:lang w:val="en-US"/>
-        </w:rPr>
-        <w:t xml:space="preserve"> (s.th. around  </w:t>
-      </w:r>
-      <w:r>
-        <w:rPr>
-          <w:rFonts w:cs="Arial"/>
-          <w:szCs w:val="21"/>
-          <w:lang w:val="en-US"/>
-        </w:rPr>
-        <w:br/>
-      </w:r>
-      <w:r>
-        <w:rPr>
-          <w:rFonts w:cs="Arial"/>
-          <w:szCs w:val="21"/>
-          <w:lang w:val="en-US"/>
-        </w:rPr>
-        <w:t xml:space="preserve">return </w:t>
-      </w:r>
-      <w:proofErr w:type="spellStart"/>
-      <w:r>
-        <w:rPr>
-          <w:rFonts w:cs="Arial"/>
-          <w:szCs w:val="21"/>
-          <w:lang w:val="en-US"/>
-        </w:rPr>
-        <w:t>uct</w:t>
-      </w:r>
-      <w:proofErr w:type="spellEnd"/>
-      <w:r>
-        <w:rPr>
-          <w:rFonts w:cs="Arial"/>
-          <w:szCs w:val="21"/>
-          <w:lang w:val="en-US"/>
-        </w:rPr>
-        <w:t>().</w:t>
-      </w:r>
-      <w:proofErr w:type="spellStart"/>
-      <w:r>
-        <w:rPr>
-          <w:rFonts w:cs="Arial"/>
-          <w:szCs w:val="21"/>
-          <w:lang w:val="en-US"/>
-        </w:rPr>
-        <w:t>treePolicy</w:t>
-      </w:r>
-      <w:proofErr w:type="spellEnd"/>
-      <w:r>
-        <w:rPr>
-          <w:rFonts w:cs="Arial"/>
-          <w:szCs w:val="21"/>
-          <w:lang w:val="en-US"/>
-        </w:rPr>
-        <w:t>().</w:t>
-      </w:r>
-      <w:proofErr w:type="spellStart"/>
-      <w:r>
-        <w:rPr>
-          <w:rFonts w:cs="Arial"/>
-          <w:szCs w:val="21"/>
-          <w:lang w:val="en-US"/>
-        </w:rPr>
-        <w:t>treePolicy</w:t>
-      </w:r>
-      <w:proofErr w:type="spellEnd"/>
-      <w:r>
-        <w:rPr>
-          <w:rFonts w:cs="Arial"/>
-          <w:szCs w:val="21"/>
-          <w:lang w:val="en-US"/>
-        </w:rPr>
-        <w:t>();</w:t>
-      </w:r>
-      <w:r>
-        <w:rPr>
-          <w:rFonts w:cs="Arial"/>
-          <w:szCs w:val="21"/>
-          <w:lang w:val="en-US"/>
-        </w:rPr>
-        <w:t>)</w:t>
-      </w:r>
-      <w:r>
-        <w:rPr>
-          <w:rFonts w:cs="Arial"/>
-          <w:szCs w:val="21"/>
-          <w:lang w:val="en-US"/>
-        </w:rPr>
-        <w:t xml:space="preserve"> </w:t>
-      </w:r>
-      <w:r>
-        <w:rPr>
-          <w:rFonts w:cs="Arial"/>
-          <w:szCs w:val="21"/>
-          <w:lang w:val="en-US"/>
-        </w:rPr>
-        <w:sym w:font="Wingdings" w:char="F0E0"/>
-      </w:r>
-      <w:r>
-        <w:rPr>
-          <w:rFonts w:cs="Arial"/>
-          <w:szCs w:val="21"/>
-          <w:lang w:val="en-US"/>
-        </w:rPr>
-        <w:t xml:space="preserve"> Bug is gone in new version</w:t>
-      </w:r>
-    </w:p>
-    <w:p>
-      <w:pPr>
-        <w:pStyle w:val="Listenabsatz"/>
-        <w:numPr>
-          <w:ilvl w:val="1"/>
-          <w:numId w:val="1"/>
-        </w:numPr>
-        <w:autoSpaceDE w:val="0"/>
-        <w:autoSpaceDN w:val="0"/>
-        <w:adjustRightInd w:val="0"/>
-        <w:spacing w:after="0" w:line="240" w:lineRule="auto"/>
-        <w:rPr>
-          <w:rFonts w:cs="Arial"/>
-          <w:szCs w:val="21"/>
-          <w:lang w:val="en-US"/>
-        </w:rPr>
-      </w:pPr>
-      <w:r>
-        <w:rPr>
-          <w:rFonts w:cs="Arial"/>
-          <w:szCs w:val="21"/>
-          <w:lang w:val="en-US"/>
-        </w:rPr>
-        <w:t xml:space="preserve">Why is </w:t>
-      </w:r>
-      <w:proofErr w:type="spellStart"/>
-      <w:r>
-        <w:rPr>
-          <w:rFonts w:cs="Arial"/>
-          <w:szCs w:val="21"/>
-          <w:lang w:val="en-US"/>
-        </w:rPr>
-        <w:t>TreeNode</w:t>
-      </w:r>
-      <w:proofErr w:type="spellEnd"/>
-      <w:r>
-        <w:rPr>
-          <w:rFonts w:cs="Arial"/>
-          <w:szCs w:val="21"/>
-          <w:lang w:val="en-US"/>
-        </w:rPr>
-        <w:t xml:space="preserve">-constructor called exactly </w:t>
-      </w:r>
-      <w:proofErr w:type="spellStart"/>
-      <w:r>
-        <w:rPr>
-          <w:rFonts w:cs="Arial"/>
-          <w:szCs w:val="21"/>
-          <w:lang w:val="en-US"/>
-        </w:rPr>
-        <w:t>nIterations</w:t>
-      </w:r>
-      <w:proofErr w:type="spellEnd"/>
-      <w:r>
-        <w:rPr>
-          <w:rFonts w:cs="Arial"/>
-          <w:szCs w:val="21"/>
-          <w:lang w:val="en-US"/>
-        </w:rPr>
-        <w:t xml:space="preserve"> (3500) times (at least for </w:t>
-      </w:r>
-      <w:proofErr w:type="spellStart"/>
-      <w:r>
-        <w:rPr>
-          <w:rFonts w:cs="Arial"/>
-          <w:szCs w:val="21"/>
-          <w:lang w:val="en-US"/>
-        </w:rPr>
-        <w:t>TreeDepth</w:t>
-      </w:r>
-      <w:proofErr w:type="spellEnd"/>
-      <w:r>
-        <w:rPr>
-          <w:rFonts w:cs="Arial"/>
-          <w:szCs w:val="21"/>
-          <w:lang w:val="en-US"/>
-        </w:rPr>
-        <w:t>=10)?</w:t>
-      </w:r>
-    </w:p>
-    <w:p>
-      <w:pPr>
-        <w:pStyle w:val="Listenabsatz"/>
-        <w:numPr>
-          <w:ilvl w:val="1"/>
-          <w:numId w:val="1"/>
-        </w:numPr>
-        <w:autoSpaceDE w:val="0"/>
-        <w:autoSpaceDN w:val="0"/>
-        <w:adjustRightInd w:val="0"/>
-        <w:spacing w:after="0" w:line="240" w:lineRule="auto"/>
-        <w:rPr>
-          <w:rFonts w:cs="Arial"/>
-          <w:szCs w:val="21"/>
-          <w:lang w:val="en-US"/>
-        </w:rPr>
-      </w:pPr>
-      <w:r>
-        <w:rPr>
-          <w:rFonts w:cs="Arial"/>
-          <w:szCs w:val="21"/>
-          <w:lang w:val="en-US"/>
-        </w:rPr>
-        <w:t>Why is MCTS(</w:t>
-      </w:r>
-      <w:proofErr w:type="spellStart"/>
-      <w:r>
-        <w:rPr>
-          <w:rFonts w:cs="Arial"/>
-          <w:szCs w:val="21"/>
-          <w:lang w:val="en-US"/>
-        </w:rPr>
-        <w:t>Expectimax</w:t>
-      </w:r>
-      <w:proofErr w:type="spellEnd"/>
-      <w:r>
-        <w:rPr>
-          <w:rFonts w:cs="Arial"/>
-          <w:szCs w:val="21"/>
-          <w:lang w:val="en-US"/>
-        </w:rPr>
-        <w:t xml:space="preserve">) with </w:t>
-      </w:r>
-      <w:proofErr w:type="spellStart"/>
-      <w:r>
-        <w:rPr>
-          <w:rFonts w:cs="Arial"/>
-          <w:szCs w:val="21"/>
-          <w:lang w:val="en-US"/>
-        </w:rPr>
-        <w:t>TreeDepth</w:t>
-      </w:r>
-      <w:proofErr w:type="spellEnd"/>
-      <w:r>
-        <w:rPr>
-          <w:rFonts w:cs="Arial"/>
-          <w:szCs w:val="21"/>
-          <w:lang w:val="en-US"/>
-        </w:rPr>
-        <w:t xml:space="preserve">=1 not as good as MC? Which role plays K (UCT)? Does it help to set it to large values? </w:t>
+        <w:t>How to evaluate an agent?</w:t>
       </w:r>
     </w:p>
     <w:p>
@@ -4470,4 +4794,16 @@
     </a:ext>
   </a:extLst>
 </a:theme>
+</file>
+
+<file path=customXml/item1.xml><?xml version="1.0" encoding="utf-8"?>
+<b:Sources xmlns:b="http://schemas.openxmlformats.org/officeDocument/2006/bibliography" xmlns="http://schemas.openxmlformats.org/officeDocument/2006/bibliography" SelectedStyle="\APASixthEditionOfficeOnline.xsl" StyleName="APA" Version="6"/>
+</file>
+
+<file path=customXml/itemProps1.xml><?xml version="1.0" encoding="utf-8"?>
+<ds:datastoreItem xmlns:ds="http://schemas.openxmlformats.org/officeDocument/2006/customXml" ds:itemID="{08E292CA-C5F9-4992-AE98-5915E0B05A7E}">
+  <ds:schemaRefs>
+    <ds:schemaRef ds:uri="http://schemas.openxmlformats.org/officeDocument/2006/bibliography"/>
+  </ds:schemaRefs>
+</ds:datastoreItem>
 </file>
</xml_diff>

<commit_message>
first version NEWTARGET and bug fixes
- NEWTARGET in TDNTupleAgt is for the new reward and target logic
(2048), but not yet fully tested. Old behaviour with NEWTARGET=false
- bug fix TDAgent: m_net and m_feature should of course NOT be transient
- some quick-run agents for 2048
- see TODO.docx, Sec. "Debugging TDS" for the story how we can make
TDAgent capable of learning 2x2.
</commit_message>
<xml_diff>
--- a/TODO.docx
+++ b/TODO.docx
@@ -10,6 +10,8 @@
           <w:lang w:val="en-US"/>
         </w:rPr>
       </w:pPr>
+      <w:bookmarkStart w:id="0" w:name="_GoBack"/>
+      <w:bookmarkEnd w:id="0"/>
       <w:r>
         <w:rPr>
           <w:sz w:val="52"/>
@@ -991,8 +993,8 @@
         </w:rPr>
         <w:t>serial</w:t>
       </w:r>
-      <w:bookmarkStart w:id="0" w:name="serialVersionUID"/>
-      <w:bookmarkEnd w:id="0"/>
+      <w:bookmarkStart w:id="1" w:name="serialVersionUID"/>
+      <w:bookmarkEnd w:id="1"/>
       <w:r>
         <w:rPr>
           <w:rFonts w:ascii="Courier New" w:hAnsi="Courier New" w:cs="Courier New"/>
@@ -3385,8 +3387,8 @@
           <w:lang w:val="en-US"/>
         </w:rPr>
       </w:pPr>
-      <w:bookmarkStart w:id="1" w:name="_Evaluator_concept"/>
-      <w:bookmarkEnd w:id="1"/>
+      <w:bookmarkStart w:id="2" w:name="_Evaluator_concept"/>
+      <w:bookmarkEnd w:id="2"/>
       <w:r>
         <w:rPr>
           <w:lang w:val="en-US"/>
@@ -4944,8 +4946,8 @@
         </w:rPr>
         <w:t>OK D</w:t>
       </w:r>
-      <w:bookmarkStart w:id="2" w:name="MCTSParams_vs_ParMCTS_fixes"/>
-      <w:bookmarkEnd w:id="2"/>
+      <w:bookmarkStart w:id="3" w:name="MCTSParams_vs_ParMCTS_fixes"/>
+      <w:bookmarkEnd w:id="3"/>
       <w:r>
         <w:rPr>
           <w:lang w:val="en-US"/>
@@ -5101,8 +5103,8 @@
           <w:lang w:val="en-US"/>
         </w:rPr>
       </w:pPr>
-      <w:bookmarkStart w:id="3" w:name="_Debugging_TDS_(TDAgent)"/>
-      <w:bookmarkEnd w:id="3"/>
+      <w:bookmarkStart w:id="4" w:name="_Debugging_TDS_(TDAgent)"/>
+      <w:bookmarkEnd w:id="4"/>
       <w:r>
         <w:rPr>
           <w:lang w:val="en-US"/>
@@ -5863,15 +5865,7 @@
         <w:rPr>
           <w:lang w:val="en-US"/>
         </w:rPr>
-        <w:t>TDNTupleAgt has one weight table for each play</w:t>
-      </w:r>
-      <w:bookmarkStart w:id="4" w:name="_GoBack"/>
-      <w:bookmarkEnd w:id="4"/>
-      <w:r>
-        <w:rPr>
-          <w:lang w:val="en-US"/>
-        </w:rPr>
-        <w:t>er</w:t>
+        <w:t>TDNTupleAgt has one weight table for each player</w:t>
       </w:r>
       <w:r>
         <w:rPr>
@@ -5947,7 +5941,32 @@
         <w:rPr>
           <w:lang w:val="en-US"/>
         </w:rPr>
-        <w:t xml:space="preserve">Secondly, we need much larger ALPHA, if input feature vector is long (81 values in case of feature mode 99)!! If we multiply the standard alpha values by about 100, i.e. ALPHA_INIT=10, ALPHA_FINAL=0.1, we get perfect results! So the reason for not learning the trivial 2x2 board was a too small ALPHA. This might be due to the fan-in division by length of input vector, which is active in TD_Lin (TDAgent), but not active in TDNTupleAgt. </w:t>
+        <w:t xml:space="preserve">Secondly, we need much larger ALPHA, if input feature vector is long (81 values in case of feature mode 99)!! If we multiply the standard alpha values by about 100, i.e. ALPHA_INIT=10, ALPHA_FINAL=0.1, </w:t>
+      </w:r>
+      <w:r>
+        <w:rPr>
+          <w:lang w:val="en-US"/>
+        </w:rPr>
+        <w:t>we get perfect results</w:t>
+      </w:r>
+      <w:r>
+        <w:rPr>
+          <w:lang w:val="en-US"/>
+        </w:rPr>
+        <w:t xml:space="preserve">! So the </w:t>
+      </w:r>
+      <w:r>
+        <w:rPr>
+          <w:b/>
+          <w:lang w:val="en-US"/>
+        </w:rPr>
+        <w:t>reason for not learning the trivial 2x2 board was a too small ALPHA</w:t>
+      </w:r>
+      <w:r>
+        <w:rPr>
+          <w:lang w:val="en-US"/>
+        </w:rPr>
+        <w:t xml:space="preserve">. This might be due to the fan-in division by length of input vector, which is active in TD_Lin (TDAgent), but not active in TDNTupleAgt. </w:t>
       </w:r>
     </w:p>
     <w:p>
@@ -6039,7 +6058,49 @@
         <w:rPr>
           <w:lang w:val="en-US"/>
         </w:rPr>
-        <w:t>N times average input</w:t>
+        <w:t xml:space="preserve">N </w:t>
+      </w:r>
+      <w:r>
+        <w:rPr>
+          <w:lang w:val="en-US"/>
+        </w:rPr>
+        <w:t>*</w:t>
+      </w:r>
+      <w:r>
+        <w:rPr>
+          <w:lang w:val="en-US"/>
+        </w:rPr>
+        <w:t xml:space="preserve"> </w:t>
+      </w:r>
+      <w:r>
+        <w:rPr>
+          <w:lang w:val="en-US"/>
+        </w:rPr>
+        <w:t>&lt;A</w:t>
+      </w:r>
+      <w:r>
+        <w:rPr>
+          <w:lang w:val="en-US"/>
+        </w:rPr>
+        <w:t>verage</w:t>
+      </w:r>
+      <w:r>
+        <w:rPr>
+          <w:lang w:val="en-US"/>
+        </w:rPr>
+        <w:t>I</w:t>
+      </w:r>
+      <w:r>
+        <w:rPr>
+          <w:lang w:val="en-US"/>
+        </w:rPr>
+        <w:t>nput</w:t>
+      </w:r>
+      <w:r>
+        <w:rPr>
+          <w:lang w:val="en-US"/>
+        </w:rPr>
+        <w:t>&gt;</w:t>
       </w:r>
       <w:r>
         <w:rPr>
@@ -6081,7 +6142,31 @@
         <w:rPr>
           <w:lang w:val="en-US"/>
         </w:rPr>
-        <w:t>TODO: Have a parameter or compiler switch to activate or deactivate alpha-fan-in-division.</w:t>
+        <w:t xml:space="preserve">TODO: Have a parameter </w:t>
+      </w:r>
+      <w:r>
+        <w:rPr>
+          <w:lang w:val="en-US"/>
+        </w:rPr>
+        <w:t xml:space="preserve">in the tab </w:t>
+      </w:r>
+      <w:r>
+        <w:rPr>
+          <w:lang w:val="en-US"/>
+        </w:rPr>
+        <w:t xml:space="preserve">or </w:t>
+      </w:r>
+      <w:r>
+        <w:rPr>
+          <w:lang w:val="en-US"/>
+        </w:rPr>
+        <w:t xml:space="preserve">a </w:t>
+      </w:r>
+      <w:r>
+        <w:rPr>
+          <w:lang w:val="en-US"/>
+        </w:rPr>
+        <w:t>compiler switch to activate or deactivate alpha-fan-in-division.</w:t>
       </w:r>
       <w:r>
         <w:rPr>
@@ -7957,7 +8042,7 @@
 </file>
 
 <file path=customXml/itemProps1.xml><?xml version="1.0" encoding="utf-8"?>
-<ds:datastoreItem xmlns:ds="http://schemas.openxmlformats.org/officeDocument/2006/customXml" ds:itemID="{EA97BE69-AE16-4353-8E3F-81F88E2E6CE0}">
+<ds:datastoreItem xmlns:ds="http://schemas.openxmlformats.org/officeDocument/2006/customXml" ds:itemID="{97EF753C-50C8-427E-8062-18D977E76338}">
   <ds:schemaRefs>
     <ds:schemaRef ds:uri="http://schemas.openxmlformats.org/officeDocument/2006/bibliography"/>
   </ds:schemaRefs>

</xml_diff>

<commit_message>
some small changes (debug for NEWTARGET)
- optional non-sigmoid for TDNT (still experimental)
- time measurement training (XArenaFuncs)
- DBG2_TARGET in TDNTupleAgt
</commit_message>
<xml_diff>
--- a/TODO.docx
+++ b/TODO.docx
@@ -10,8 +10,6 @@
           <w:lang w:val="en-US"/>
         </w:rPr>
       </w:pPr>
-      <w:bookmarkStart w:id="0" w:name="_GoBack"/>
-      <w:bookmarkEnd w:id="0"/>
       <w:r>
         <w:rPr>
           <w:sz w:val="52"/>
@@ -993,8 +991,8 @@
         </w:rPr>
         <w:t>serial</w:t>
       </w:r>
-      <w:bookmarkStart w:id="1" w:name="serialVersionUID"/>
-      <w:bookmarkEnd w:id="1"/>
+      <w:bookmarkStart w:id="0" w:name="serialVersionUID"/>
+      <w:bookmarkEnd w:id="0"/>
       <w:r>
         <w:rPr>
           <w:rFonts w:ascii="Courier New" w:hAnsi="Courier New" w:cs="Courier New"/>
@@ -1556,6 +1554,127 @@
     </w:p>
     <w:p>
       <w:pPr>
+        <w:pStyle w:val="Listenabsatz"/>
+        <w:numPr>
+          <w:ilvl w:val="0"/>
+          <w:numId w:val="1"/>
+        </w:numPr>
+        <w:autoSpaceDE w:val="0"/>
+        <w:autoSpaceDN w:val="0"/>
+        <w:adjustRightInd w:val="0"/>
+        <w:spacing w:after="0" w:line="240" w:lineRule="auto"/>
+        <w:rPr>
+          <w:rFonts w:cs="Arial"/>
+          <w:szCs w:val="21"/>
+          <w:lang w:val="en-US"/>
+        </w:rPr>
+      </w:pPr>
+      <w:r>
+        <w:rPr>
+          <w:rFonts w:cs="Arial"/>
+          <w:szCs w:val="21"/>
+          <w:lang w:val="en-US"/>
+        </w:rPr>
+        <w:t xml:space="preserve">OK </w:t>
+      </w:r>
+      <w:r>
+        <w:rPr>
+          <w:rFonts w:cs="Arial"/>
+          <w:szCs w:val="21"/>
+          <w:lang w:val="en-US"/>
+        </w:rPr>
+        <w:t xml:space="preserve">Minimax on 4x4-Hex: InspectV shows an initial value function with some values ‘0’. Why? – Because the Minimax default depth 10 is not enough. Enhancing to depth=12 solves the problem. </w:t>
+      </w:r>
+    </w:p>
+    <w:p>
+      <w:pPr>
+        <w:pStyle w:val="Listenabsatz"/>
+        <w:numPr>
+          <w:ilvl w:val="0"/>
+          <w:numId w:val="1"/>
+        </w:numPr>
+        <w:autoSpaceDE w:val="0"/>
+        <w:autoSpaceDN w:val="0"/>
+        <w:adjustRightInd w:val="0"/>
+        <w:spacing w:after="0" w:line="240" w:lineRule="auto"/>
+        <w:rPr>
+          <w:rFonts w:cs="Arial"/>
+          <w:szCs w:val="21"/>
+          <w:lang w:val="en-US"/>
+        </w:rPr>
+      </w:pPr>
+      <w:r>
+        <w:rPr>
+          <w:rFonts w:cs="Arial"/>
+          <w:szCs w:val="21"/>
+          <w:lang w:val="en-US"/>
+        </w:rPr>
+        <w:t xml:space="preserve">(OK) </w:t>
+      </w:r>
+      <w:r>
+        <w:rPr>
+          <w:rFonts w:cs="Arial"/>
+          <w:szCs w:val="21"/>
+          <w:lang w:val="en-US"/>
+        </w:rPr>
+        <w:t>It is very disturbing that TDAgent cannot learn the trivial 2x2 Hex well. Even with the so far best feature mode 2, the value functions for the clearly loosing start moves are still too high. Why? – And even worse, if we add with feature mode 99 a set of features exactly equivalent to TDNTupleAgt (only w/o symmetry), we do not get good results, although we have a lot of features. What is different then between TDAgent and TDNTupleAgt? – It has another sigmoid (but the difference happens also w/o sigmoid). It has another epsilon-descent. What else??</w:t>
+      </w:r>
+      <w:r>
+        <w:rPr>
+          <w:rFonts w:cs="Arial"/>
+          <w:szCs w:val="21"/>
+          <w:lang w:val="en-US"/>
+        </w:rPr>
+        <w:br/>
+      </w:r>
+      <w:r>
+        <w:rPr>
+          <w:rFonts w:cs="Arial"/>
+          <w:szCs w:val="21"/>
+          <w:lang w:val="en-US"/>
+        </w:rPr>
+        <w:sym w:font="Wingdings" w:char="F0E0"/>
+      </w:r>
+      <w:r>
+        <w:rPr>
+          <w:rFonts w:cs="Arial"/>
+          <w:szCs w:val="21"/>
+          <w:lang w:val="en-US"/>
+        </w:rPr>
+        <w:t xml:space="preserve"> now partly solved, see </w:t>
+      </w:r>
+      <w:hyperlink w:anchor="_Debugging_TDS_(TDAgent)" w:history="1">
+        <w:r>
+          <w:rPr>
+            <w:rStyle w:val="Hyperlink"/>
+            <w:rFonts w:cs="Arial"/>
+            <w:szCs w:val="21"/>
+            <w:lang w:val="en-US"/>
+          </w:rPr>
+          <w:t>#Debuggin</w:t>
+        </w:r>
+        <w:r>
+          <w:rPr>
+            <w:rStyle w:val="Hyperlink"/>
+            <w:rFonts w:cs="Arial"/>
+            <w:szCs w:val="21"/>
+            <w:lang w:val="en-US"/>
+          </w:rPr>
+          <w:t>g</w:t>
+        </w:r>
+        <w:r>
+          <w:rPr>
+            <w:rStyle w:val="Hyperlink"/>
+            <w:rFonts w:cs="Arial"/>
+            <w:szCs w:val="21"/>
+            <w:lang w:val="en-US"/>
+          </w:rPr>
+          <w:t xml:space="preserve"> TDS (TDAgent)</w:t>
+        </w:r>
+      </w:hyperlink>
+    </w:p>
+    <w:p>
+      <w:pPr>
         <w:autoSpaceDE w:val="0"/>
         <w:autoSpaceDN w:val="0"/>
         <w:adjustRightInd w:val="0"/>
@@ -2496,7 +2615,17 @@
           <w:szCs w:val="21"/>
           <w:lang w:val="en-US"/>
         </w:rPr>
-        <w:t xml:space="preserve">Multi-Competition: seems that wrong agents compete (MCTS when MC is desired) </w:t>
+        <w:t>Multi-Competitio</w:t>
+      </w:r>
+      <w:bookmarkStart w:id="1" w:name="_GoBack"/>
+      <w:bookmarkEnd w:id="1"/>
+      <w:r>
+        <w:rPr>
+          <w:rFonts w:cs="Arial"/>
+          <w:szCs w:val="21"/>
+          <w:lang w:val="en-US"/>
+        </w:rPr>
+        <w:t xml:space="preserve">n: seems that wrong agents compete (MCTS when MC is desired) </w:t>
       </w:r>
       <w:r>
         <w:rPr>
@@ -2952,51 +3081,8 @@
           <w:szCs w:val="21"/>
           <w:lang w:val="en-US"/>
         </w:rPr>
-        <w:t xml:space="preserve">It is very disturbing that TDAgent cannot learn the trivial 2x2 Hex well. Even with the so far best feature mode 2, the value functions for the clearly loosing start moves are still too high. Why? – And even worse, if we add with feature mode 99 a set of features exactly equivalent to TDNTupleAgt (only w/o symmetry), we do not get good results, although </w:t>
-      </w:r>
-      <w:r>
-        <w:rPr>
-          <w:rFonts w:cs="Arial"/>
-          <w:szCs w:val="21"/>
-          <w:lang w:val="en-US"/>
-        </w:rPr>
-        <w:t>we have a lot of features. What is different then between TDAgent and TDNTupleAgt? – It has another sigmoid (but the difference happens also w/o sigmoid). It has another epsilon-descent. What else??</w:t>
-      </w:r>
-      <w:r>
-        <w:rPr>
-          <w:rFonts w:cs="Arial"/>
-          <w:szCs w:val="21"/>
-          <w:lang w:val="en-US"/>
-        </w:rPr>
-        <w:br/>
-      </w:r>
-      <w:r>
-        <w:rPr>
-          <w:rFonts w:cs="Arial"/>
-          <w:szCs w:val="21"/>
-          <w:lang w:val="en-US"/>
-        </w:rPr>
-        <w:sym w:font="Wingdings" w:char="F0E0"/>
-      </w:r>
-      <w:r>
-        <w:rPr>
-          <w:rFonts w:cs="Arial"/>
-          <w:szCs w:val="21"/>
-          <w:lang w:val="en-US"/>
-        </w:rPr>
-        <w:t xml:space="preserve"> see </w:t>
-      </w:r>
-      <w:hyperlink w:anchor="_Debugging_TDS_(TDAgent)" w:history="1">
-        <w:r>
-          <w:rPr>
-            <w:rStyle w:val="Hyperlink"/>
-            <w:rFonts w:cs="Arial"/>
-            <w:szCs w:val="21"/>
-            <w:lang w:val="en-US"/>
-          </w:rPr>
-          <w:t>#Debugging TDS (TDAgent)</w:t>
-        </w:r>
-      </w:hyperlink>
+        <w:t>Bug (GUI hangs) when loading with Hex several time an TDNTupleAgt. It passes the [LoadAgent] status message, but then it returns from the action listener in such a way that the GUI does no longer respond to any events.</w:t>
+      </w:r>
     </w:p>
     <w:p>
       <w:pPr>
@@ -5109,7 +5195,15 @@
         <w:rPr>
           <w:lang w:val="en-US"/>
         </w:rPr>
-        <w:t>Debugging TDS (TDAgent)</w:t>
+        <w:t>Deb</w:t>
+      </w:r>
+      <w:bookmarkStart w:id="5" w:name="Debugging_TDS"/>
+      <w:bookmarkEnd w:id="5"/>
+      <w:r>
+        <w:rPr>
+          <w:lang w:val="en-US"/>
+        </w:rPr>
+        <w:t>ugging TDS (TDAgent)</w:t>
       </w:r>
     </w:p>
     <w:p>
@@ -6212,6 +6306,19 @@
           <w:lang w:val="en-US"/>
         </w:rPr>
         <w:t>. To make adjustment of the learning rate easier in the general case, there should be a boolean switch “alpha-fan-in-division”.</w:t>
+      </w:r>
+    </w:p>
+    <w:p>
+      <w:pPr>
+        <w:rPr>
+          <w:lang w:val="en-US"/>
+        </w:rPr>
+      </w:pPr>
+      <w:r>
+        <w:rPr>
+          <w:lang w:val="en-US"/>
+        </w:rPr>
+        <w:t xml:space="preserve">Overall results: With the right ALPHA and feature mode 99 we get perfect results on 2x2 board. So it seems there is no bug in TDAgent. – But feature mode 99 is of course not transferable to larger Hex boards. Feature mode 2 shows a fair result on 2x2 board, but it is not perfect. And for larger boards we have not yet found reasonable “hand-made” features. </w:t>
       </w:r>
     </w:p>
     <w:sectPr>
@@ -8042,7 +8149,7 @@
 </file>
 
 <file path=customXml/itemProps1.xml><?xml version="1.0" encoding="utf-8"?>
-<ds:datastoreItem xmlns:ds="http://schemas.openxmlformats.org/officeDocument/2006/customXml" ds:itemID="{97EF753C-50C8-427E-8062-18D977E76338}">
+<ds:datastoreItem xmlns:ds="http://schemas.openxmlformats.org/officeDocument/2006/customXml" ds:itemID="{52AEBC49-FAE8-4EFE-AD8F-AAD6D5302C38}">
   <ds:schemaRefs>
     <ds:schemaRef ds:uri="http://schemas.openxmlformats.org/officeDocument/2006/bibliography"/>
   </ds:schemaRefs>

</xml_diff>

<commit_message>
ParOther, Par* added to various agents
- Added ParMC to MCAgent, ParTD to TDAgent (instead of MCParams,
TDParams)
- Added ParOther m_oPar to MCAgent, MCTSAgent
- Added HexConfig.EVAL_NUMEPISODES
- some docu changes
</commit_message>
<xml_diff>
--- a/TODO.docx
+++ b/TODO.docx
@@ -520,25 +520,7 @@
           <w:szCs w:val="21"/>
           <w:lang w:val="en-US"/>
         </w:rPr>
-        <w:t xml:space="preserve">Concentrate Chap. 3.3 on </w:t>
-      </w:r>
-      <w:proofErr w:type="gramStart"/>
-      <w:r>
-        <w:rPr>
-          <w:rFonts w:cs="Arial"/>
-          <w:szCs w:val="21"/>
-          <w:lang w:val="en-US"/>
-        </w:rPr>
-        <w:t>so.getGameScore</w:t>
-      </w:r>
-      <w:proofErr w:type="gramEnd"/>
-      <w:r>
-        <w:rPr>
-          <w:rFonts w:cs="Arial"/>
-          <w:szCs w:val="21"/>
-          <w:lang w:val="en-US"/>
-        </w:rPr>
-        <w:t>() and so.getGameScore(sob). Explain the difference in pictures. Give examples showing explicit values for both functions.</w:t>
+        <w:t>Concentrate Chap. 3.3 on so.getGameScore() and so.getGameScore(sob). Explain the difference in pictures. Give examples showing explicit values for both functions.</w:t>
       </w:r>
     </w:p>
     <w:p>
@@ -564,25 +546,7 @@
           <w:szCs w:val="21"/>
           <w:lang w:val="en-US"/>
         </w:rPr>
-        <w:t xml:space="preserve">Move </w:t>
-      </w:r>
-      <w:proofErr w:type="gramStart"/>
-      <w:r>
-        <w:rPr>
-          <w:rFonts w:cs="Arial"/>
-          <w:szCs w:val="21"/>
-          <w:lang w:val="en-US"/>
-        </w:rPr>
-        <w:t>pa.getGameScore</w:t>
-      </w:r>
-      <w:proofErr w:type="gramEnd"/>
-      <w:r>
-        <w:rPr>
-          <w:rFonts w:cs="Arial"/>
-          <w:szCs w:val="21"/>
-          <w:lang w:val="en-US"/>
-        </w:rPr>
-        <w:t xml:space="preserve">(so) to Chap. 3.4 (Game Value), because it is a game value, not a game score (think about renaming it to pa.getGameValue). </w:t>
+        <w:t xml:space="preserve">Move pa.getGameScore(so) to Chap. 3.4 (Game Value), because it is a game value, not a game score (think about renaming it to pa.getGameValue). </w:t>
       </w:r>
     </w:p>
     <w:p>
@@ -608,25 +572,7 @@
           <w:szCs w:val="21"/>
           <w:lang w:val="en-US"/>
         </w:rPr>
-        <w:t xml:space="preserve">Move the mind-buggling complicated </w:t>
-      </w:r>
-      <w:proofErr w:type="gramStart"/>
-      <w:r>
-        <w:rPr>
-          <w:rFonts w:cs="Arial"/>
-          <w:szCs w:val="21"/>
-          <w:lang w:val="en-US"/>
-        </w:rPr>
-        <w:t>so.getGameValue</w:t>
-      </w:r>
-      <w:proofErr w:type="gramEnd"/>
-      <w:r>
-        <w:rPr>
-          <w:rFonts w:cs="Arial"/>
-          <w:szCs w:val="21"/>
-          <w:lang w:val="en-US"/>
-        </w:rPr>
-        <w:t xml:space="preserve">() and pa.estimateGameValue(so) to appendix.  </w:t>
+        <w:t xml:space="preserve">Move the mind-buggling complicated so.getGameValue() and pa.estimateGameValue(so) to appendix.  </w:t>
       </w:r>
     </w:p>
     <w:p>
@@ -652,25 +598,7 @@
           <w:szCs w:val="21"/>
           <w:lang w:val="en-US"/>
         </w:rPr>
-        <w:t xml:space="preserve">OK </w:t>
-      </w:r>
-      <w:proofErr w:type="gramStart"/>
-      <w:r>
-        <w:rPr>
-          <w:rFonts w:cs="Arial"/>
-          <w:szCs w:val="21"/>
-          <w:lang w:val="en-US"/>
-        </w:rPr>
-        <w:t>XArenaFuncs::</w:t>
-      </w:r>
-      <w:proofErr w:type="gramEnd"/>
-      <w:r>
-        <w:rPr>
-          <w:rFonts w:cs="Arial"/>
-          <w:szCs w:val="21"/>
-          <w:lang w:val="en-US"/>
-        </w:rPr>
-        <w:t>multiCompete writes Arena.comp.csv now to agents/&lt;gameName&gt; (and not to root of GBG)</w:t>
+        <w:t>OK XArenaFuncs::multiCompete writes Arena.comp.csv now to agents/&lt;gameName&gt; (and not to root of GBG)</w:t>
       </w:r>
     </w:p>
     <w:p>
@@ -696,25 +624,7 @@
           <w:szCs w:val="21"/>
           <w:lang w:val="en-US"/>
         </w:rPr>
-        <w:t xml:space="preserve">OK </w:t>
-      </w:r>
-      <w:proofErr w:type="gramStart"/>
-      <w:r>
-        <w:rPr>
-          <w:rFonts w:cs="Arial"/>
-          <w:szCs w:val="21"/>
-          <w:lang w:val="en-US"/>
-        </w:rPr>
-        <w:t>XArenaFuncs::</w:t>
-      </w:r>
-      <w:proofErr w:type="gramEnd"/>
-      <w:r>
-        <w:rPr>
-          <w:rFonts w:cs="Arial"/>
-          <w:szCs w:val="21"/>
-          <w:lang w:val="en-US"/>
-        </w:rPr>
-        <w:t>multiCompete has the evaluator mode hard-wired (9). This might fail for other games where the evaluator mode 9 is not present. Extend it that it fetches static Evaluator.getDefaultEvalMode().</w:t>
+        <w:t>OK XArenaFuncs::multiCompete has the evaluator mode hard-wired (9). This might fail for other games where the evaluator mode 9 is not present. Extend it that it fetches static Evaluator.getDefaultEvalMode().</w:t>
       </w:r>
     </w:p>
     <w:p>
@@ -740,79 +650,7 @@
           <w:szCs w:val="21"/>
           <w:lang w:val="en-US"/>
         </w:rPr>
-        <w:t xml:space="preserve">OK Why has </w:t>
-      </w:r>
-      <w:proofErr w:type="gramStart"/>
-      <w:r>
-        <w:rPr>
-          <w:rFonts w:cs="Arial"/>
-          <w:szCs w:val="21"/>
-          <w:lang w:val="en-US"/>
-        </w:rPr>
-        <w:t>XArenaFuncs::</w:t>
-      </w:r>
-      <w:proofErr w:type="gramEnd"/>
-      <w:r>
-        <w:rPr>
-          <w:rFonts w:cs="Arial"/>
-          <w:szCs w:val="21"/>
-          <w:lang w:val="en-US"/>
-        </w:rPr>
-        <w:t xml:space="preserve">multiCompete the evaluator part excluded in case of agent MCTS? – This was due to a wrong (incomplete) implementation of </w:t>
-      </w:r>
-      <w:proofErr w:type="gramStart"/>
-      <w:r>
-        <w:rPr>
-          <w:rFonts w:cs="Arial"/>
-          <w:szCs w:val="21"/>
-          <w:lang w:val="en-US"/>
-        </w:rPr>
-        <w:t>MCTSAgentT::</w:t>
-      </w:r>
-      <w:proofErr w:type="gramEnd"/>
-      <w:r>
-        <w:rPr>
-          <w:rFonts w:cs="Arial"/>
-          <w:szCs w:val="21"/>
-          <w:lang w:val="en-US"/>
-        </w:rPr>
-        <w:t xml:space="preserve">getScore (the part with nextActionScore, same as in MCAgent, was missing). -- Additionally, there was another bug in both MCAgent and MCTSAgentT: Both would have problems when getScore(sob) was called with an already game-over sob (as it regularly happens inside Evaluator9). Then MCTSAgentT resulted in a NullpointerException, since the tree of a root state with game-over condition is never expanded in treePolicy. The fix is to check in getScore(sob) for </w:t>
-      </w:r>
-      <w:proofErr w:type="gramStart"/>
-      <w:r>
-        <w:rPr>
-          <w:rFonts w:cs="Arial"/>
-          <w:szCs w:val="21"/>
-          <w:lang w:val="en-US"/>
-        </w:rPr>
-        <w:t>sob.isGameOver</w:t>
-      </w:r>
-      <w:proofErr w:type="gramEnd"/>
-      <w:r>
-        <w:rPr>
-          <w:rFonts w:cs="Arial"/>
-          <w:szCs w:val="21"/>
-          <w:lang w:val="en-US"/>
-        </w:rPr>
-        <w:t xml:space="preserve">(). If true, return directly </w:t>
-      </w:r>
-      <w:proofErr w:type="gramStart"/>
-      <w:r>
-        <w:rPr>
-          <w:rFonts w:cs="Arial"/>
-          <w:szCs w:val="21"/>
-          <w:lang w:val="en-US"/>
-        </w:rPr>
-        <w:t>sob.getGameScore</w:t>
-      </w:r>
-      <w:proofErr w:type="gramEnd"/>
-      <w:r>
-        <w:rPr>
-          <w:rFonts w:cs="Arial"/>
-          <w:szCs w:val="21"/>
-          <w:lang w:val="en-US"/>
-        </w:rPr>
-        <w:t>(sob). Now both bugs are fixed and MCTS is correctly evaluated in multiCompete.</w:t>
+        <w:t>OK Why has XArenaFuncs::multiCompete the evaluator part excluded in case of agent MCTS? – This was due to a wrong (incomplete) implementation of MCTSAgentT::getScore (the part with nextActionScore, same as in MCAgent, was missing). -- Additionally, there was another bug in both MCAgent and MCTSAgentT: Both would have problems when getScore(sob) was called with an already game-over sob (as it regularly happens inside Evaluator9). Then MCTSAgentT resulted in a NullpointerException, since the tree of a root state with game-over condition is never expanded in treePolicy. The fix is to check in getScore(sob) for sob.isGameOver(). If true, return directly sob.getGameScore(sob). Now both bugs are fixed and MCTS is correctly evaluated in multiCompete.</w:t>
       </w:r>
     </w:p>
     <w:p>
@@ -898,7 +736,6 @@
           <w:szCs w:val="21"/>
           <w:lang w:val="en-US"/>
         </w:rPr>
-        <w:lastRenderedPageBreak/>
         <w:t>OK Types.ACTIONS: replace enum (which needs to be extended whenever we need more ACTIONS) by some class construct</w:t>
       </w:r>
     </w:p>
@@ -1131,6 +968,121 @@
           <w:szCs w:val="21"/>
           <w:lang w:val="en-US"/>
         </w:rPr>
+        <w:t xml:space="preserve">OK </w:t>
+      </w:r>
+      <w:r>
+        <w:rPr>
+          <w:rFonts w:cs="Arial"/>
+          <w:szCs w:val="21"/>
+          <w:lang w:val="en-US"/>
+        </w:rPr>
+        <w:t xml:space="preserve">Saving (serializing) of things (logs, agents) </w:t>
+      </w:r>
+      <w:r>
+        <w:rPr>
+          <w:rFonts w:cs="Arial"/>
+          <w:szCs w:val="21"/>
+          <w:lang w:val="en-US"/>
+        </w:rPr>
+        <w:t>was</w:t>
+      </w:r>
+      <w:r>
+        <w:rPr>
+          <w:rFonts w:cs="Arial"/>
+          <w:szCs w:val="21"/>
+          <w:lang w:val="en-US"/>
+        </w:rPr>
+        <w:t xml:space="preserve"> not safe, if something changes in the classes being serialized. Is it possible (with minimal effort) to read older versions of serialized objects as well? – It has become better with the proper definition of </w:t>
+      </w:r>
+      <w:hyperlink w:anchor="serialVersionUID" w:history="1">
+        <w:r>
+          <w:rPr>
+            <w:rStyle w:val="Hyperlink"/>
+            <w:rFonts w:cs="Arial"/>
+            <w:szCs w:val="21"/>
+            <w:lang w:val="en-US"/>
+          </w:rPr>
+          <w:t>serialVersionUID</w:t>
+        </w:r>
+      </w:hyperlink>
+      <w:r>
+        <w:rPr>
+          <w:rFonts w:cs="Arial"/>
+          <w:szCs w:val="21"/>
+          <w:lang w:val="en-US"/>
+        </w:rPr>
+        <w:t xml:space="preserve">. </w:t>
+      </w:r>
+    </w:p>
+    <w:p>
+      <w:pPr>
+        <w:pStyle w:val="Listenabsatz"/>
+        <w:numPr>
+          <w:ilvl w:val="1"/>
+          <w:numId w:val="1"/>
+        </w:numPr>
+        <w:autoSpaceDE w:val="0"/>
+        <w:autoSpaceDN w:val="0"/>
+        <w:adjustRightInd w:val="0"/>
+        <w:spacing w:after="0" w:line="240" w:lineRule="auto"/>
+        <w:rPr>
+          <w:rFonts w:cs="Arial"/>
+          <w:szCs w:val="21"/>
+          <w:lang w:val="en-US"/>
+        </w:rPr>
+      </w:pPr>
+      <w:r>
+        <w:rPr>
+          <w:rFonts w:cs="Arial"/>
+          <w:sz w:val="18"/>
+          <w:szCs w:val="21"/>
+          <w:lang w:val="en-US"/>
+        </w:rPr>
+        <w:t xml:space="preserve">A further improvement might be to catch an InvalidSerialVersionUID exception and react on this with transforming from an older version? – Does not work, because the class name is stored and will not fit to the new version. If we want to re-use older versions, we have to transform them, see </w:t>
+      </w:r>
+      <w:r>
+        <w:rPr>
+          <w:rFonts w:cs="Arial"/>
+          <w:b/>
+          <w:sz w:val="18"/>
+          <w:szCs w:val="21"/>
+          <w:lang w:val="en-US"/>
+        </w:rPr>
+        <w:t>TransformTdAgents</w:t>
+      </w:r>
+      <w:r>
+        <w:rPr>
+          <w:rFonts w:cs="Arial"/>
+          <w:sz w:val="18"/>
+          <w:szCs w:val="21"/>
+          <w:lang w:val="en-US"/>
+        </w:rPr>
+        <w:t xml:space="preserve"> for an example transforming v12-TDNTupleAgt’s to v13.</w:t>
+      </w:r>
+    </w:p>
+    <w:p>
+      <w:pPr>
+        <w:pStyle w:val="Listenabsatz"/>
+        <w:numPr>
+          <w:ilvl w:val="0"/>
+          <w:numId w:val="1"/>
+        </w:numPr>
+        <w:autoSpaceDE w:val="0"/>
+        <w:autoSpaceDN w:val="0"/>
+        <w:adjustRightInd w:val="0"/>
+        <w:spacing w:after="0" w:line="240" w:lineRule="auto"/>
+        <w:rPr>
+          <w:rFonts w:cs="Arial"/>
+          <w:szCs w:val="21"/>
+          <w:lang w:val="en-US"/>
+        </w:rPr>
+      </w:pPr>
+      <w:r>
+        <w:rPr>
+          <w:rFonts w:cs="Arial"/>
+          <w:szCs w:val="21"/>
+          <w:lang w:val="en-US"/>
+        </w:rPr>
         <w:t>OK Added</w:t>
       </w:r>
       <w:r>
@@ -1534,25 +1486,31 @@
           <w:szCs w:val="21"/>
           <w:lang w:val="en-US"/>
         </w:rPr>
-        <w:t xml:space="preserve">OK </w:t>
-      </w:r>
-      <w:proofErr w:type="gramStart"/>
-      <w:r>
-        <w:rPr>
-          <w:rFonts w:cs="Arial"/>
-          <w:szCs w:val="21"/>
-          <w:lang w:val="en-US"/>
-        </w:rPr>
-        <w:t>An</w:t>
-      </w:r>
-      <w:proofErr w:type="gramEnd"/>
-      <w:r>
-        <w:rPr>
-          <w:rFonts w:cs="Arial"/>
-          <w:szCs w:val="21"/>
-          <w:lang w:val="en-US"/>
-        </w:rPr>
-        <w:t xml:space="preserve"> Evaluator object is currently constructed in several places (multiCompete, multiTrain, train, and taskState TRAIN, menu item ‘Quick Evaluation’ (fct evaluate)), often with different objects (different evaluator modes), and with modes tied to game TicTacToe. Make the modes as simple as possible, then generalize it in such a way that it is for arbitrary games. Perhaps with user-adjustable mode selectors in the ‘Other pars’ tab, perhaps with sensible defaults set in the files defining constants. </w:t>
+        <w:t xml:space="preserve">OK An object </w:t>
+      </w:r>
+      <w:r>
+        <w:rPr>
+          <w:rFonts w:cs="Arial"/>
+          <w:szCs w:val="21"/>
+          <w:lang w:val="en-US"/>
+        </w:rPr>
+        <w:t xml:space="preserve">of class </w:t>
+      </w:r>
+      <w:r>
+        <w:rPr>
+          <w:rFonts w:cs="Arial"/>
+          <w:szCs w:val="21"/>
+          <w:lang w:val="en-US"/>
+        </w:rPr>
+        <w:t xml:space="preserve">Evaluator </w:t>
+      </w:r>
+      <w:r>
+        <w:rPr>
+          <w:rFonts w:cs="Arial"/>
+          <w:szCs w:val="21"/>
+          <w:lang w:val="en-US"/>
+        </w:rPr>
+        <w:t xml:space="preserve">is currently constructed in several places (multiCompete, multiTrain, train, and taskState TRAIN, menu item ‘Quick Evaluation’ (fct evaluate)), often with different objects (different evaluator modes), and with modes tied to game TicTacToe. Make the modes as simple as possible, then generalize it in such a way that it is for arbitrary games. Perhaps with user-adjustable mode selectors in the ‘Other pars’ tab, perhaps with sensible defaults set in the files defining constants. </w:t>
       </w:r>
       <w:r>
         <w:rPr>
@@ -1578,7 +1536,43 @@
             <w:szCs w:val="21"/>
             <w:lang w:val="en-US"/>
           </w:rPr>
-          <w:t>#Evaluator concept</w:t>
+          <w:t>#</w:t>
+        </w:r>
+        <w:r>
+          <w:rPr>
+            <w:rStyle w:val="Hyperlink"/>
+            <w:rFonts w:cs="Arial"/>
+            <w:szCs w:val="21"/>
+            <w:lang w:val="en-US"/>
+          </w:rPr>
+          <w:t xml:space="preserve">New </w:t>
+        </w:r>
+        <w:r>
+          <w:rPr>
+            <w:rStyle w:val="Hyperlink"/>
+            <w:rFonts w:cs="Arial"/>
+            <w:szCs w:val="21"/>
+            <w:lang w:val="en-US"/>
+          </w:rPr>
+          <w:t xml:space="preserve">Evaluator </w:t>
+        </w:r>
+        <w:r>
+          <w:rPr>
+            <w:rStyle w:val="Hyperlink"/>
+            <w:rFonts w:cs="Arial"/>
+            <w:szCs w:val="21"/>
+            <w:lang w:val="en-US"/>
+          </w:rPr>
+          <w:t>C</w:t>
+        </w:r>
+        <w:r>
+          <w:rPr>
+            <w:rStyle w:val="Hyperlink"/>
+            <w:rFonts w:cs="Arial"/>
+            <w:szCs w:val="21"/>
+            <w:lang w:val="en-US"/>
+          </w:rPr>
+          <w:t>oncept</w:t>
         </w:r>
       </w:hyperlink>
     </w:p>
@@ -1673,25 +1667,7 @@
           <w:szCs w:val="21"/>
           <w:lang w:val="en-US"/>
         </w:rPr>
-        <w:t xml:space="preserve">= </w:t>
-      </w:r>
-      <w:proofErr w:type="gramStart"/>
-      <w:r>
-        <w:rPr>
-          <w:rFonts w:cs="Arial"/>
-          <w:szCs w:val="21"/>
-          <w:lang w:val="en-US"/>
-        </w:rPr>
-        <w:t>so.getGameScore</w:t>
-      </w:r>
-      <w:proofErr w:type="gramEnd"/>
-      <w:r>
-        <w:rPr>
-          <w:rFonts w:cs="Arial"/>
-          <w:szCs w:val="21"/>
-          <w:lang w:val="en-US"/>
-        </w:rPr>
-        <w:t>(…)  in getNextAction, such that it fits to the range of the prediction of TD- or TD-NTuple-agent ([0,1] for Fermi fct in TD, [-1,1] for tanh in TDNTupleAgt)</w:t>
+        <w:t>= so.getGameScore(…)  in getNextAction, such that it fits to the range of the prediction of TD- or TD-NTuple-agent ([0,1] for Fermi fct in TD, [-1,1] for tanh in TDNTupleAgt)</w:t>
       </w:r>
     </w:p>
     <w:p>
@@ -1761,9 +1737,83 @@
             <w:szCs w:val="21"/>
             <w:lang w:val="en-US"/>
           </w:rPr>
-          <w:t>MCTSParams-vs-ParMCTS fixes</w:t>
+          <w:t>MCTSPara</w:t>
+        </w:r>
+        <w:r>
+          <w:rPr>
+            <w:rStyle w:val="Hyperlink"/>
+            <w:rFonts w:cs="Arial"/>
+            <w:szCs w:val="21"/>
+            <w:lang w:val="en-US"/>
+          </w:rPr>
+          <w:t>m</w:t>
+        </w:r>
+        <w:r>
+          <w:rPr>
+            <w:rStyle w:val="Hyperlink"/>
+            <w:rFonts w:cs="Arial"/>
+            <w:szCs w:val="21"/>
+            <w:lang w:val="en-US"/>
+          </w:rPr>
+          <w:t>s-vs-ParMCTS fixes</w:t>
         </w:r>
       </w:hyperlink>
+      <w:r>
+        <w:rPr>
+          <w:rFonts w:cs="Arial"/>
+          <w:szCs w:val="21"/>
+          <w:lang w:val="en-US"/>
+        </w:rPr>
+        <w:t>. Now also for MCAgent (ParMC). Added member ParOther m_oPar to MCAgent and MCTSAgentT.</w:t>
+      </w:r>
+      <w:r>
+        <w:rPr>
+          <w:rFonts w:cs="Arial"/>
+          <w:szCs w:val="21"/>
+          <w:lang w:val="en-US"/>
+        </w:rPr>
+        <w:t xml:space="preserve"> Now also for TDAgent: </w:t>
+      </w:r>
+      <w:r>
+        <w:rPr>
+          <w:rFonts w:cs="Arial"/>
+          <w:szCs w:val="21"/>
+          <w:lang w:val="en-US"/>
+        </w:rPr>
+        <w:t xml:space="preserve">member TDParams m_tdPar </w:t>
+      </w:r>
+      <w:r>
+        <w:rPr>
+          <w:rFonts w:cs="Arial"/>
+          <w:szCs w:val="21"/>
+          <w:lang w:val="en-US"/>
+        </w:rPr>
+        <w:t>t</w:t>
+      </w:r>
+      <w:r>
+        <w:rPr>
+          <w:rFonts w:cs="Arial"/>
+          <w:szCs w:val="21"/>
+          <w:lang w:val="en-US"/>
+        </w:rPr>
+        <w:t>ransform</w:t>
+      </w:r>
+      <w:r>
+        <w:rPr>
+          <w:rFonts w:cs="Arial"/>
+          <w:szCs w:val="21"/>
+          <w:lang w:val="en-US"/>
+        </w:rPr>
+        <w:t>ed</w:t>
+      </w:r>
+      <w:r>
+        <w:rPr>
+          <w:rFonts w:cs="Arial"/>
+          <w:szCs w:val="21"/>
+          <w:lang w:val="en-US"/>
+        </w:rPr>
+        <w:t xml:space="preserve"> to ParTD.</w:t>
+      </w:r>
     </w:p>
     <w:p>
       <w:pPr>
@@ -1840,7 +1890,81 @@
           <w:szCs w:val="21"/>
           <w:lang w:val="en-US"/>
         </w:rPr>
-        <w:lastRenderedPageBreak/>
+        <w:t>OK When replaying a human-agent game with the game log, then any ADVANCE will move two plies forward (one agent, one human ply).</w:t>
+      </w:r>
+      <w:r>
+        <w:rPr>
+          <w:rStyle w:val="Funotenzeichen"/>
+          <w:rFonts w:cs="Arial"/>
+          <w:szCs w:val="21"/>
+          <w:lang w:val="en-US"/>
+        </w:rPr>
+        <w:footnoteReference w:id="1"/>
+      </w:r>
+      <w:r>
+        <w:rPr>
+          <w:rFonts w:cs="Arial"/>
+          <w:szCs w:val="21"/>
+          <w:lang w:val="en-US"/>
+        </w:rPr>
+        <w:t xml:space="preserve"> When replaying an agent-agent game, it is correctly only one ply per ADVANCE. – This was a bug in the logging implementation: logManager.add(…) was only part of the if(gb.isActionReq())-part in the play-while-loop. It was missing in the human-move-part. Now solved: Added a proper statement logManager.add(…) to all GameBoard implementations in function HGameMove (or similar). This required two new getter-functions in Arena: </w:t>
+      </w:r>
+      <w:r>
+        <w:rPr>
+          <w:rFonts w:cs="Arial"/>
+          <w:szCs w:val="21"/>
+          <w:lang w:val="en-US"/>
+        </w:rPr>
+        <w:t>getLogManager()</w:t>
+      </w:r>
+      <w:r>
+        <w:rPr>
+          <w:rFonts w:cs="Arial"/>
+          <w:szCs w:val="21"/>
+          <w:lang w:val="en-US"/>
+        </w:rPr>
+        <w:t xml:space="preserve"> and </w:t>
+      </w:r>
+      <w:r>
+        <w:rPr>
+          <w:rFonts w:cs="Arial"/>
+          <w:szCs w:val="21"/>
+          <w:lang w:val="en-US"/>
+        </w:rPr>
+        <w:t>getLogSessionID()</w:t>
+      </w:r>
+      <w:r>
+        <w:rPr>
+          <w:rFonts w:cs="Arial"/>
+          <w:szCs w:val="21"/>
+          <w:lang w:val="en-US"/>
+        </w:rPr>
+        <w:t>. Done.</w:t>
+      </w:r>
+    </w:p>
+    <w:p>
+      <w:pPr>
+        <w:pStyle w:val="Listenabsatz"/>
+        <w:numPr>
+          <w:ilvl w:val="0"/>
+          <w:numId w:val="1"/>
+        </w:numPr>
+        <w:autoSpaceDE w:val="0"/>
+        <w:autoSpaceDN w:val="0"/>
+        <w:adjustRightInd w:val="0"/>
+        <w:spacing w:after="0" w:line="240" w:lineRule="auto"/>
+        <w:rPr>
+          <w:rFonts w:cs="Arial"/>
+          <w:szCs w:val="21"/>
+          <w:lang w:val="en-US"/>
+        </w:rPr>
+      </w:pPr>
+      <w:r>
+        <w:rPr>
+          <w:rFonts w:cs="Arial"/>
+          <w:szCs w:val="21"/>
+          <w:lang w:val="en-US"/>
+        </w:rPr>
         <w:t xml:space="preserve">OK </w:t>
       </w:r>
       <w:r>
@@ -1849,112 +1973,95 @@
           <w:szCs w:val="21"/>
           <w:lang w:val="en-US"/>
         </w:rPr>
-        <w:t>When replaying a human-agent game with the game log, then any ADVANCE will move two plies forward (one agent, one human ply).</w:t>
-      </w:r>
-      <w:r>
-        <w:rPr>
-          <w:rStyle w:val="Funotenzeichen"/>
-          <w:rFonts w:cs="Arial"/>
-          <w:szCs w:val="21"/>
-          <w:lang w:val="en-US"/>
-        </w:rPr>
-        <w:footnoteReference w:id="1"/>
-      </w:r>
-      <w:r>
-        <w:rPr>
-          <w:rFonts w:cs="Arial"/>
-          <w:szCs w:val="21"/>
-          <w:lang w:val="en-US"/>
-        </w:rPr>
-        <w:t xml:space="preserve"> When replaying an agent-agent game, it is correctly only one ply per ADVANCE.</w:t>
-      </w:r>
-      <w:r>
-        <w:rPr>
-          <w:rFonts w:cs="Arial"/>
-          <w:szCs w:val="21"/>
-          <w:lang w:val="en-US"/>
-        </w:rPr>
-        <w:t xml:space="preserve"> – This was a bug in the logging implementation: </w:t>
-      </w:r>
-      <w:proofErr w:type="gramStart"/>
-      <w:r>
-        <w:rPr>
-          <w:rFonts w:cs="Arial"/>
-          <w:szCs w:val="21"/>
-          <w:lang w:val="en-US"/>
-        </w:rPr>
-        <w:t>logManager.add(</w:t>
-      </w:r>
-      <w:proofErr w:type="gramEnd"/>
-      <w:r>
-        <w:rPr>
-          <w:rFonts w:cs="Arial"/>
-          <w:szCs w:val="21"/>
-          <w:lang w:val="en-US"/>
-        </w:rPr>
-        <w:t xml:space="preserve">…) was only part of the if(gb.isActionReq())-part in the play-while-loop. It was missing in the human-move-part. Now solved: Added a proper statement </w:t>
-      </w:r>
-      <w:proofErr w:type="gramStart"/>
-      <w:r>
-        <w:rPr>
-          <w:rFonts w:cs="Arial"/>
-          <w:szCs w:val="21"/>
-          <w:lang w:val="en-US"/>
-        </w:rPr>
-        <w:t>logManager.add(</w:t>
-      </w:r>
-      <w:proofErr w:type="gramEnd"/>
-      <w:r>
-        <w:rPr>
-          <w:rFonts w:cs="Arial"/>
-          <w:szCs w:val="21"/>
-          <w:lang w:val="en-US"/>
-        </w:rPr>
-        <w:t xml:space="preserve">…) to all GameBoard implementations in function HGameMove (or similar). This required two new getter-functions in Arena: </w:t>
-      </w:r>
-      <w:proofErr w:type="gramStart"/>
-      <w:r>
-        <w:rPr>
-          <w:rFonts w:cs="Arial"/>
-          <w:szCs w:val="21"/>
-          <w:lang w:val="en-US"/>
-        </w:rPr>
-        <w:t>getLogManager(</w:t>
-      </w:r>
-      <w:proofErr w:type="gramEnd"/>
-      <w:r>
-        <w:rPr>
-          <w:rFonts w:cs="Arial"/>
-          <w:szCs w:val="21"/>
-          <w:lang w:val="en-US"/>
-        </w:rPr>
-        <w:t>)</w:t>
-      </w:r>
-      <w:r>
-        <w:rPr>
-          <w:rFonts w:cs="Arial"/>
-          <w:szCs w:val="21"/>
-          <w:lang w:val="en-US"/>
-        </w:rPr>
-        <w:t xml:space="preserve"> and </w:t>
-      </w:r>
-      <w:r>
-        <w:rPr>
-          <w:rFonts w:cs="Arial"/>
-          <w:szCs w:val="21"/>
-          <w:lang w:val="en-US"/>
-        </w:rPr>
-        <w:t>getLogSessionID()</w:t>
-      </w:r>
-      <w:r>
-        <w:rPr>
-          <w:rFonts w:cs="Arial"/>
-          <w:szCs w:val="21"/>
-          <w:lang w:val="en-US"/>
-        </w:rPr>
-        <w:t>. Done.</w:t>
-      </w:r>
-    </w:p>
+        <w:t>Hex:</w:t>
+      </w:r>
+    </w:p>
+    <w:p>
+      <w:pPr>
+        <w:pStyle w:val="Listenabsatz"/>
+        <w:numPr>
+          <w:ilvl w:val="1"/>
+          <w:numId w:val="1"/>
+        </w:numPr>
+        <w:autoSpaceDE w:val="0"/>
+        <w:autoSpaceDN w:val="0"/>
+        <w:adjustRightInd w:val="0"/>
+        <w:spacing w:after="0" w:line="240" w:lineRule="auto"/>
+        <w:rPr>
+          <w:rFonts w:cs="Arial"/>
+          <w:szCs w:val="21"/>
+          <w:lang w:val="en-US"/>
+        </w:rPr>
+      </w:pPr>
+      <w:bookmarkStart w:id="1" w:name="_GoBack"/>
+      <w:r>
+        <w:rPr>
+          <w:rFonts w:cs="Arial"/>
+          <w:szCs w:val="21"/>
+          <w:lang w:val="en-US"/>
+        </w:rPr>
+        <w:t xml:space="preserve">OK If agents/Hex does not exist (Arena.comp.csv), then create it </w:t>
+      </w:r>
+    </w:p>
+    <w:p>
+      <w:pPr>
+        <w:pStyle w:val="Listenabsatz"/>
+        <w:numPr>
+          <w:ilvl w:val="1"/>
+          <w:numId w:val="1"/>
+        </w:numPr>
+        <w:autoSpaceDE w:val="0"/>
+        <w:autoSpaceDN w:val="0"/>
+        <w:adjustRightInd w:val="0"/>
+        <w:spacing w:after="0" w:line="240" w:lineRule="auto"/>
+        <w:rPr>
+          <w:rFonts w:cs="Arial"/>
+          <w:szCs w:val="21"/>
+          <w:lang w:val="en-US"/>
+        </w:rPr>
+      </w:pPr>
+      <w:r>
+        <w:rPr>
+          <w:rFonts w:cs="Arial"/>
+          <w:szCs w:val="21"/>
+          <w:lang w:val="en-US"/>
+        </w:rPr>
+        <w:t>OK Wr</w:t>
+      </w:r>
+      <w:r>
+        <w:rPr>
+          <w:rFonts w:cs="Arial"/>
+          <w:szCs w:val="21"/>
+          <w:lang w:val="en-US"/>
+        </w:rPr>
+        <w:t>o</w:t>
+      </w:r>
+      <w:r>
+        <w:rPr>
+          <w:rFonts w:cs="Arial"/>
+          <w:szCs w:val="21"/>
+          <w:lang w:val="en-US"/>
+        </w:rPr>
+        <w:t xml:space="preserve">te in the Javadoc </w:t>
+      </w:r>
+      <w:r>
+        <w:rPr>
+          <w:rFonts w:cs="Arial"/>
+          <w:szCs w:val="21"/>
+          <w:lang w:val="en-US"/>
+        </w:rPr>
+        <w:t>of StateObserverHex</w:t>
+      </w:r>
+      <w:r>
+        <w:rPr>
+          <w:rFonts w:cs="Arial"/>
+          <w:szCs w:val="21"/>
+          <w:lang w:val="en-US"/>
+        </w:rPr>
+        <w:t xml:space="preserve"> (a) how the tile [i,j] translates to board cells and (b) how the board numbering in XNTupleFuncs::getBoardVector translates to the board. </w:t>
+      </w:r>
+    </w:p>
+    <w:bookmarkEnd w:id="1"/>
     <w:p>
       <w:pPr>
         <w:pStyle w:val="Listenabsatz"/>
@@ -2071,25 +2178,7 @@
           <w:szCs w:val="21"/>
           <w:lang w:val="en-US"/>
         </w:rPr>
-        <w:t xml:space="preserve">(OK) </w:t>
-      </w:r>
-      <w:proofErr w:type="gramStart"/>
-      <w:r>
-        <w:rPr>
-          <w:rFonts w:cs="Arial"/>
-          <w:szCs w:val="21"/>
-          <w:lang w:val="en-US"/>
-        </w:rPr>
-        <w:t>NTuple[</w:t>
-      </w:r>
-      <w:proofErr w:type="gramEnd"/>
-      <w:r>
-        <w:rPr>
-          <w:rFonts w:cs="Arial"/>
-          <w:szCs w:val="21"/>
-          <w:lang w:val="en-US"/>
-        </w:rPr>
-        <w:t xml:space="preserve">2]::getBoard is still specific to TTT (vector of length 9). Generalize! – Now set to @Deprecated, since this function is never used (both classes) </w:t>
+        <w:t xml:space="preserve">(OK) NTuple[2]::getBoard is still specific to TTT (vector of length 9). Generalize! – Now set to @Deprecated, since this function is never used (both classes) </w:t>
       </w:r>
     </w:p>
     <w:p>
@@ -2192,42 +2281,7 @@
           <w:szCs w:val="21"/>
           <w:lang w:val="en-US"/>
         </w:rPr>
-        <w:t xml:space="preserve">Saving (serializing) of things (logs, agents) is still not safe, if something changes in the classes being serialized. Is it possible (with minimal effort) to read </w:t>
-      </w:r>
-      <w:r>
-        <w:rPr>
-          <w:rFonts w:cs="Arial"/>
-          <w:szCs w:val="21"/>
-          <w:lang w:val="en-US"/>
-        </w:rPr>
-        <w:t>older versions of serialized objects as well?</w:t>
-      </w:r>
-      <w:r>
-        <w:rPr>
-          <w:rFonts w:cs="Arial"/>
-          <w:szCs w:val="21"/>
-          <w:lang w:val="en-US"/>
-        </w:rPr>
-        <w:t xml:space="preserve"> – It has become better with the proper definition of </w:t>
-      </w:r>
-      <w:hyperlink w:anchor="serialVersionUID" w:history="1">
-        <w:r>
-          <w:rPr>
-            <w:rStyle w:val="Hyperlink"/>
-            <w:rFonts w:cs="Arial"/>
-            <w:szCs w:val="21"/>
-            <w:lang w:val="en-US"/>
-          </w:rPr>
-          <w:t>serialVersionUID</w:t>
-        </w:r>
-      </w:hyperlink>
-      <w:r>
-        <w:rPr>
-          <w:rFonts w:cs="Arial"/>
-          <w:szCs w:val="21"/>
-          <w:lang w:val="en-US"/>
-        </w:rPr>
-        <w:t xml:space="preserve">. </w:t>
+        <w:t>TR-GBG.pdf: new sections on important reoccurring questions</w:t>
       </w:r>
     </w:p>
     <w:p>
@@ -2250,55 +2304,17 @@
       <w:r>
         <w:rPr>
           <w:rFonts w:cs="Arial"/>
-          <w:sz w:val="18"/>
-          <w:szCs w:val="21"/>
-          <w:lang w:val="en-US"/>
-        </w:rPr>
-        <w:t xml:space="preserve">A further improvement might be to catch an InvalidSerialVersionUID exception and react on this with transforming from an older version? </w:t>
-      </w:r>
-      <w:r>
-        <w:rPr>
-          <w:rFonts w:cs="Arial"/>
-          <w:sz w:val="18"/>
-          <w:szCs w:val="21"/>
-          <w:lang w:val="en-US"/>
-        </w:rPr>
-        <w:t xml:space="preserve">– Does not work, because the class name is stored and will not fit to the new version. </w:t>
-      </w:r>
-      <w:r>
-        <w:rPr>
-          <w:rFonts w:cs="Arial"/>
-          <w:sz w:val="18"/>
-          <w:szCs w:val="21"/>
-          <w:lang w:val="en-US"/>
-        </w:rPr>
-        <w:t xml:space="preserve">If we want to re-use older versions, we have to transform them, see </w:t>
-      </w:r>
-      <w:r>
-        <w:rPr>
-          <w:rFonts w:cs="Arial"/>
-          <w:b/>
-          <w:sz w:val="18"/>
-          <w:szCs w:val="21"/>
-          <w:lang w:val="en-US"/>
-        </w:rPr>
-        <w:t>TransformTdAgents</w:t>
-      </w:r>
-      <w:r>
-        <w:rPr>
-          <w:rFonts w:cs="Arial"/>
-          <w:sz w:val="18"/>
-          <w:szCs w:val="21"/>
-          <w:lang w:val="en-US"/>
-        </w:rPr>
-        <w:t xml:space="preserve"> for an example transforming v12-TDNTupleAgt’s to v13.</w:t>
-      </w:r>
-    </w:p>
-    <w:p>
-      <w:pPr>
-        <w:pStyle w:val="Listenabsatz"/>
-        <w:numPr>
-          <w:ilvl w:val="0"/>
+          <w:szCs w:val="21"/>
+          <w:lang w:val="en-US"/>
+        </w:rPr>
+        <w:t>How to find good features?</w:t>
+      </w:r>
+    </w:p>
+    <w:p>
+      <w:pPr>
+        <w:pStyle w:val="Listenabsatz"/>
+        <w:numPr>
+          <w:ilvl w:val="1"/>
           <w:numId w:val="1"/>
         </w:numPr>
         <w:autoSpaceDE w:val="0"/>
@@ -2317,109 +2333,33 @@
           <w:szCs w:val="21"/>
           <w:lang w:val="en-US"/>
         </w:rPr>
-        <w:t xml:space="preserve">Should there be game-specific functions </w:t>
-      </w:r>
-    </w:p>
-    <w:p>
-      <w:pPr>
-        <w:pStyle w:val="Listenabsatz"/>
-        <w:numPr>
-          <w:ilvl w:val="2"/>
+        <w:t>How to evaluate an agent?</w:t>
+      </w:r>
+    </w:p>
+    <w:p>
+      <w:pPr>
+        <w:pStyle w:val="Listenabsatz"/>
+        <w:numPr>
+          <w:ilvl w:val="1"/>
           <w:numId w:val="1"/>
         </w:numPr>
         <w:autoSpaceDE w:val="0"/>
         <w:autoSpaceDN w:val="0"/>
         <w:adjustRightInd w:val="0"/>
         <w:spacing w:after="0" w:line="240" w:lineRule="auto"/>
-        <w:ind w:left="1440"/>
-        <w:rPr>
-          <w:rFonts w:cs="Arial"/>
-          <w:szCs w:val="21"/>
-          <w:lang w:val="en-US"/>
-        </w:rPr>
-      </w:pPr>
-      <w:r>
-        <w:rPr>
-          <w:rFonts w:cs="Arial"/>
-          <w:szCs w:val="21"/>
-          <w:lang w:val="en-US"/>
-        </w:rPr>
-        <w:t xml:space="preserve">BoardState toBoardState(ACTIONS) and </w:t>
-      </w:r>
-    </w:p>
-    <w:p>
-      <w:pPr>
-        <w:pStyle w:val="Listenabsatz"/>
-        <w:numPr>
-          <w:ilvl w:val="2"/>
-          <w:numId w:val="1"/>
-        </w:numPr>
-        <w:autoSpaceDE w:val="0"/>
-        <w:autoSpaceDN w:val="0"/>
-        <w:adjustRightInd w:val="0"/>
-        <w:spacing w:after="0" w:line="240" w:lineRule="auto"/>
-        <w:ind w:left="1440"/>
-        <w:rPr>
-          <w:rFonts w:cs="Arial"/>
-          <w:szCs w:val="21"/>
-          <w:lang w:val="en-US"/>
-        </w:rPr>
-      </w:pPr>
-      <w:r>
-        <w:rPr>
-          <w:rFonts w:cs="Arial"/>
-          <w:szCs w:val="21"/>
-          <w:lang w:val="en-US"/>
-        </w:rPr>
-        <w:t xml:space="preserve">ACTIONS </w:t>
-      </w:r>
-      <w:proofErr w:type="gramStart"/>
-      <w:r>
-        <w:rPr>
-          <w:rFonts w:cs="Arial"/>
-          <w:szCs w:val="21"/>
-          <w:lang w:val="en-US"/>
-        </w:rPr>
-        <w:t>fromBoardState(</w:t>
-      </w:r>
-      <w:proofErr w:type="gramEnd"/>
-      <w:r>
-        <w:rPr>
-          <w:rFonts w:cs="Arial"/>
-          <w:szCs w:val="21"/>
-          <w:lang w:val="en-US"/>
-        </w:rPr>
-        <w:t xml:space="preserve">BoardState </w:t>
-      </w:r>
-    </w:p>
-    <w:p>
-      <w:pPr>
-        <w:autoSpaceDE w:val="0"/>
-        <w:autoSpaceDN w:val="0"/>
-        <w:adjustRightInd w:val="0"/>
-        <w:spacing w:after="0" w:line="240" w:lineRule="auto"/>
-        <w:ind w:left="696"/>
-        <w:rPr>
-          <w:rFonts w:cs="Arial"/>
-          <w:szCs w:val="21"/>
-          <w:lang w:val="en-US"/>
-        </w:rPr>
-      </w:pPr>
-      <w:r>
-        <w:rPr>
-          <w:rFonts w:cs="Arial"/>
-          <w:szCs w:val="21"/>
-          <w:lang w:val="en-US"/>
-        </w:rPr>
-        <w:t>where BoardState is a game-specific class (e.g. holding row and column int for a game like Hex)</w:t>
-      </w:r>
-      <w:r>
-        <w:rPr>
-          <w:rFonts w:cs="Arial"/>
-          <w:szCs w:val="21"/>
-          <w:lang w:val="en-US"/>
-        </w:rPr>
-        <w:t>?</w:t>
+        <w:rPr>
+          <w:rFonts w:cs="Arial"/>
+          <w:szCs w:val="21"/>
+          <w:lang w:val="en-US"/>
+        </w:rPr>
+      </w:pPr>
+      <w:r>
+        <w:rPr>
+          <w:rFonts w:cs="Arial"/>
+          <w:szCs w:val="21"/>
+          <w:lang w:val="en-US"/>
+        </w:rPr>
+        <w:t>Extend Evaluator chapter</w:t>
       </w:r>
     </w:p>
     <w:p>
@@ -2564,23 +2504,13 @@
         </w:rPr>
         <w:t xml:space="preserve">Extend the logic of </w:t>
       </w:r>
-      <w:proofErr w:type="gramStart"/>
-      <w:r>
-        <w:rPr>
-          <w:rFonts w:cs="Arial"/>
-          <w:szCs w:val="21"/>
-          <w:lang w:val="en-US"/>
-        </w:rPr>
-        <w:t>getGameScore(</w:t>
-      </w:r>
-      <w:proofErr w:type="gramEnd"/>
-      <w:r>
-        <w:rPr>
-          <w:rFonts w:cs="Arial"/>
-          <w:szCs w:val="21"/>
-          <w:lang w:val="en-US"/>
-        </w:rPr>
-        <w:t>StateObservation referingState)</w:t>
+      <w:r>
+        <w:rPr>
+          <w:rFonts w:cs="Arial"/>
+          <w:szCs w:val="21"/>
+          <w:lang w:val="en-US"/>
+        </w:rPr>
+        <w:t>getGameScore(StateObservation referingState)</w:t>
       </w:r>
       <w:r>
         <w:rPr>
@@ -2816,7 +2746,6 @@
           <w:szCs w:val="21"/>
           <w:lang w:val="en-US"/>
         </w:rPr>
-        <w:lastRenderedPageBreak/>
         <w:t>Move button MultiTrain in the ‘Agents trained’ row and move button ‘Logs’ in the blue buttons row.</w:t>
       </w:r>
     </w:p>
@@ -2929,23 +2858,79 @@
           <w:szCs w:val="21"/>
           <w:lang w:val="en-US"/>
         </w:rPr>
-        <w:t>Bugs in Hex</w:t>
-      </w:r>
-      <w:r>
-        <w:rPr>
-          <w:rFonts w:cs="Arial"/>
-          <w:szCs w:val="21"/>
-          <w:lang w:val="en-US"/>
-        </w:rPr>
-        <w:t xml:space="preserve"> (for KG)</w:t>
-      </w:r>
-      <w:r>
-        <w:rPr>
-          <w:rFonts w:cs="Arial"/>
-          <w:szCs w:val="21"/>
-          <w:lang w:val="en-US"/>
-        </w:rPr>
-        <w:t>:</w:t>
+        <w:t>Hex</w:t>
+      </w:r>
+      <w:r>
+        <w:rPr>
+          <w:rFonts w:cs="Arial"/>
+          <w:szCs w:val="21"/>
+          <w:lang w:val="en-US"/>
+        </w:rPr>
+        <w:t xml:space="preserve">, </w:t>
+      </w:r>
+      <w:r>
+        <w:rPr>
+          <w:rFonts w:cs="Arial"/>
+          <w:szCs w:val="21"/>
+          <w:lang w:val="en-US"/>
+        </w:rPr>
+        <w:t xml:space="preserve">Multi-Competition: seems that wrong agents compete (MCTS when MC is desired) </w:t>
+      </w:r>
+      <w:r>
+        <w:rPr>
+          <w:lang w:val="en-US"/>
+        </w:rPr>
+        <w:sym w:font="Wingdings" w:char="F0E0"/>
+      </w:r>
+      <w:r>
+        <w:rPr>
+          <w:rFonts w:cs="Arial"/>
+          <w:szCs w:val="21"/>
+          <w:lang w:val="en-US"/>
+        </w:rPr>
+        <w:t xml:space="preserve"> check multiCompete</w:t>
+      </w:r>
+      <w:r>
+        <w:rPr>
+          <w:rFonts w:cs="Arial"/>
+          <w:szCs w:val="21"/>
+          <w:lang w:val="en-US"/>
+        </w:rPr>
+        <w:t>, check whether its training is o.k.</w:t>
+      </w:r>
+    </w:p>
+    <w:p>
+      <w:pPr>
+        <w:pStyle w:val="Listenabsatz"/>
+        <w:numPr>
+          <w:ilvl w:val="0"/>
+          <w:numId w:val="1"/>
+        </w:numPr>
+        <w:autoSpaceDE w:val="0"/>
+        <w:autoSpaceDN w:val="0"/>
+        <w:adjustRightInd w:val="0"/>
+        <w:spacing w:after="0" w:line="240" w:lineRule="auto"/>
+        <w:rPr>
+          <w:rFonts w:cs="Arial"/>
+          <w:szCs w:val="21"/>
+          <w:lang w:val="en-US"/>
+        </w:rPr>
+      </w:pPr>
+      <w:r>
+        <w:rPr>
+          <w:rFonts w:cs="Arial"/>
+          <w:szCs w:val="21"/>
+          <w:lang w:val="en-US"/>
+        </w:rPr>
+        <w:t>Things for MCTS</w:t>
+      </w:r>
+      <w:r>
+        <w:rPr>
+          <w:rFonts w:cs="Arial"/>
+          <w:szCs w:val="21"/>
+          <w:lang w:val="en-US"/>
+        </w:rPr>
+        <w:t>Expectimax (for JK):</w:t>
       </w:r>
     </w:p>
     <w:p>
@@ -2979,7 +2964,55 @@
           <w:szCs w:val="21"/>
           <w:lang w:val="en-US"/>
         </w:rPr>
-        <w:t xml:space="preserve">If agents/Hex does not exist (Arena.comp.csv), then create it </w:t>
+        <w:t xml:space="preserve">TreeDepth &lt;= 3 leads to NullPointerException (s.th. around  </w:t>
+      </w:r>
+      <w:r>
+        <w:rPr>
+          <w:rFonts w:cs="Arial"/>
+          <w:szCs w:val="21"/>
+          <w:lang w:val="en-US"/>
+        </w:rPr>
+        <w:br/>
+      </w:r>
+      <w:r>
+        <w:rPr>
+          <w:rFonts w:cs="Arial"/>
+          <w:szCs w:val="21"/>
+          <w:lang w:val="en-US"/>
+        </w:rPr>
+        <w:t>return uct().treePolicy().treePolicy();</w:t>
+      </w:r>
+      <w:r>
+        <w:rPr>
+          <w:rFonts w:cs="Arial"/>
+          <w:szCs w:val="21"/>
+          <w:lang w:val="en-US"/>
+        </w:rPr>
+        <w:t>)</w:t>
+      </w:r>
+      <w:r>
+        <w:rPr>
+          <w:rFonts w:cs="Arial"/>
+          <w:szCs w:val="21"/>
+          <w:lang w:val="en-US"/>
+        </w:rPr>
+        <w:t xml:space="preserve"> </w:t>
+      </w:r>
+      <w:r>
+        <w:rPr>
+          <w:rFonts w:cs="Arial"/>
+          <w:szCs w:val="21"/>
+          <w:lang w:val="en-US"/>
+        </w:rPr>
+        <w:sym w:font="Wingdings" w:char="F0E0"/>
+      </w:r>
+      <w:r>
+        <w:rPr>
+          <w:rFonts w:cs="Arial"/>
+          <w:szCs w:val="21"/>
+          <w:lang w:val="en-US"/>
+        </w:rPr>
+        <w:t xml:space="preserve"> Bug is gone in new version</w:t>
       </w:r>
     </w:p>
     <w:p>
@@ -3005,31 +3038,7 @@
           <w:szCs w:val="21"/>
           <w:lang w:val="en-US"/>
         </w:rPr>
-        <w:t xml:space="preserve">Multi-Competition: seems that wrong agents compete (MCTS when MC is desired) </w:t>
-      </w:r>
-      <w:r>
-        <w:rPr>
-          <w:rFonts w:cs="Arial"/>
-          <w:szCs w:val="21"/>
-          <w:lang w:val="en-US"/>
-        </w:rPr>
-        <w:sym w:font="Wingdings" w:char="F0E0"/>
-      </w:r>
-      <w:r>
-        <w:rPr>
-          <w:rFonts w:cs="Arial"/>
-          <w:szCs w:val="21"/>
-          <w:lang w:val="en-US"/>
-        </w:rPr>
-        <w:t xml:space="preserve"> check multiCompete</w:t>
-      </w:r>
-      <w:r>
-        <w:rPr>
-          <w:rFonts w:cs="Arial"/>
-          <w:szCs w:val="21"/>
-          <w:lang w:val="en-US"/>
-        </w:rPr>
-        <w:t>, check whether its training is o.k.</w:t>
+        <w:t>Why is TreeNode-constructor called exactly nIterations (3500) times (at least for TreeDepth=10)?</w:t>
       </w:r>
     </w:p>
     <w:p>
@@ -3055,33 +3064,7 @@
           <w:szCs w:val="21"/>
           <w:lang w:val="en-US"/>
         </w:rPr>
-        <w:t xml:space="preserve">(OK) </w:t>
-      </w:r>
-      <w:r>
-        <w:rPr>
-          <w:rFonts w:cs="Arial"/>
-          <w:szCs w:val="21"/>
-          <w:lang w:val="en-US"/>
-        </w:rPr>
-        <w:t>Write in the Javadoc somewhere (a) how the tile [</w:t>
-      </w:r>
-      <w:proofErr w:type="gramStart"/>
-      <w:r>
-        <w:rPr>
-          <w:rFonts w:cs="Arial"/>
-          <w:szCs w:val="21"/>
-          <w:lang w:val="en-US"/>
-        </w:rPr>
-        <w:t>i,j</w:t>
-      </w:r>
-      <w:proofErr w:type="gramEnd"/>
-      <w:r>
-        <w:rPr>
-          <w:rFonts w:cs="Arial"/>
-          <w:szCs w:val="21"/>
-          <w:lang w:val="en-US"/>
-        </w:rPr>
-        <w:t xml:space="preserve">] translates to board cells and (b) how the board numbering in XNTupleFuncs::getBoardVector translates to the board. </w:t>
+        <w:t xml:space="preserve">Why is MCTS(Expectimax) with TreeDepth=1 not as good as MC? Which role plays K (UCT)? Does it help to set it to large values? </w:t>
       </w:r>
     </w:p>
     <w:p>
@@ -3107,149 +3090,15 @@
           <w:szCs w:val="21"/>
           <w:lang w:val="en-US"/>
         </w:rPr>
-        <w:t>Things for MCTS</w:t>
-      </w:r>
-      <w:r>
-        <w:rPr>
-          <w:rFonts w:cs="Arial"/>
-          <w:szCs w:val="21"/>
-          <w:lang w:val="en-US"/>
-        </w:rPr>
-        <w:t>Expectimax (for JK):</w:t>
-      </w:r>
-    </w:p>
-    <w:p>
-      <w:pPr>
-        <w:pStyle w:val="Listenabsatz"/>
-        <w:numPr>
-          <w:ilvl w:val="1"/>
-          <w:numId w:val="1"/>
-        </w:numPr>
-        <w:autoSpaceDE w:val="0"/>
-        <w:autoSpaceDN w:val="0"/>
-        <w:adjustRightInd w:val="0"/>
-        <w:spacing w:after="0" w:line="240" w:lineRule="auto"/>
-        <w:rPr>
-          <w:rFonts w:cs="Arial"/>
-          <w:szCs w:val="21"/>
-          <w:lang w:val="en-US"/>
-        </w:rPr>
-      </w:pPr>
-      <w:r>
-        <w:rPr>
-          <w:rFonts w:cs="Arial"/>
-          <w:szCs w:val="21"/>
-          <w:lang w:val="en-US"/>
-        </w:rPr>
-        <w:t xml:space="preserve">OK </w:t>
-      </w:r>
-      <w:r>
-        <w:rPr>
-          <w:rFonts w:cs="Arial"/>
-          <w:szCs w:val="21"/>
-          <w:lang w:val="en-US"/>
-        </w:rPr>
-        <w:t xml:space="preserve">TreeDepth &lt;= 3 leads to NullPointerException (s.th. around  </w:t>
-      </w:r>
-      <w:r>
-        <w:rPr>
-          <w:rFonts w:cs="Arial"/>
-          <w:szCs w:val="21"/>
-          <w:lang w:val="en-US"/>
-        </w:rPr>
-        <w:br/>
-      </w:r>
-      <w:r>
-        <w:rPr>
-          <w:rFonts w:cs="Arial"/>
-          <w:szCs w:val="21"/>
-          <w:lang w:val="en-US"/>
-        </w:rPr>
-        <w:t>return uct().treePolicy().treePolicy();</w:t>
-      </w:r>
-      <w:r>
-        <w:rPr>
-          <w:rFonts w:cs="Arial"/>
-          <w:szCs w:val="21"/>
-          <w:lang w:val="en-US"/>
-        </w:rPr>
-        <w:t>)</w:t>
-      </w:r>
-      <w:r>
-        <w:rPr>
-          <w:rFonts w:cs="Arial"/>
-          <w:szCs w:val="21"/>
-          <w:lang w:val="en-US"/>
-        </w:rPr>
-        <w:t xml:space="preserve"> </w:t>
-      </w:r>
-      <w:r>
-        <w:rPr>
-          <w:rFonts w:cs="Arial"/>
-          <w:szCs w:val="21"/>
-          <w:lang w:val="en-US"/>
-        </w:rPr>
-        <w:sym w:font="Wingdings" w:char="F0E0"/>
-      </w:r>
-      <w:r>
-        <w:rPr>
-          <w:rFonts w:cs="Arial"/>
-          <w:szCs w:val="21"/>
-          <w:lang w:val="en-US"/>
-        </w:rPr>
-        <w:t xml:space="preserve"> Bug is gone in new version</w:t>
-      </w:r>
-    </w:p>
-    <w:p>
-      <w:pPr>
-        <w:pStyle w:val="Listenabsatz"/>
-        <w:numPr>
-          <w:ilvl w:val="1"/>
-          <w:numId w:val="1"/>
-        </w:numPr>
-        <w:autoSpaceDE w:val="0"/>
-        <w:autoSpaceDN w:val="0"/>
-        <w:adjustRightInd w:val="0"/>
-        <w:spacing w:after="0" w:line="240" w:lineRule="auto"/>
-        <w:rPr>
-          <w:rFonts w:cs="Arial"/>
-          <w:szCs w:val="21"/>
-          <w:lang w:val="en-US"/>
-        </w:rPr>
-      </w:pPr>
-      <w:r>
-        <w:rPr>
-          <w:rFonts w:cs="Arial"/>
-          <w:szCs w:val="21"/>
-          <w:lang w:val="en-US"/>
-        </w:rPr>
-        <w:t>Why is TreeNode-constructor called exactly nIterations (3500) times (at least for TreeDepth=10)?</w:t>
-      </w:r>
-    </w:p>
-    <w:p>
-      <w:pPr>
-        <w:pStyle w:val="Listenabsatz"/>
-        <w:numPr>
-          <w:ilvl w:val="1"/>
-          <w:numId w:val="1"/>
-        </w:numPr>
-        <w:autoSpaceDE w:val="0"/>
-        <w:autoSpaceDN w:val="0"/>
-        <w:adjustRightInd w:val="0"/>
-        <w:spacing w:after="0" w:line="240" w:lineRule="auto"/>
-        <w:rPr>
-          <w:rFonts w:cs="Arial"/>
-          <w:szCs w:val="21"/>
-          <w:lang w:val="en-US"/>
-        </w:rPr>
-      </w:pPr>
-      <w:r>
-        <w:rPr>
-          <w:rFonts w:cs="Arial"/>
-          <w:szCs w:val="21"/>
-          <w:lang w:val="en-US"/>
-        </w:rPr>
-        <w:t xml:space="preserve">Why is MCTS(Expectimax) with TreeDepth=1 not as good as MC? Which role plays K (UCT)? Does it help to set it to large values? </w:t>
+        <w:t xml:space="preserve">? </w:t>
+      </w:r>
+      <w:r>
+        <w:rPr>
+          <w:rFonts w:cs="Arial"/>
+          <w:szCs w:val="21"/>
+          <w:lang w:val="en-US"/>
+        </w:rPr>
+        <w:t>Competitor class to make the code parts dealing with competitions more similar / more safe</w:t>
       </w:r>
     </w:p>
     <w:p>
@@ -3275,15 +3124,55 @@
           <w:szCs w:val="21"/>
           <w:lang w:val="en-US"/>
         </w:rPr>
-        <w:t xml:space="preserve">? </w:t>
-      </w:r>
-      <w:r>
-        <w:rPr>
-          <w:rFonts w:cs="Arial"/>
-          <w:szCs w:val="21"/>
-          <w:lang w:val="en-US"/>
-        </w:rPr>
-        <w:t>Competitor class to make the code parts dealing with competitions more similar / more safe</w:t>
+        <w:t>Bug (GUI hangs) when trying to load an old MCTS agent (</w:t>
+      </w:r>
+      <w:r>
+        <w:rPr>
+          <w:rFonts w:cs="Arial"/>
+          <w:szCs w:val="21"/>
+          <w:lang w:val="en-US"/>
+        </w:rPr>
+        <w:t>v</w:t>
+      </w:r>
+      <w:r>
+        <w:rPr>
+          <w:rFonts w:cs="Arial"/>
+          <w:szCs w:val="21"/>
+          <w:lang w:val="en-US"/>
+        </w:rPr>
+        <w:t xml:space="preserve">12). Happens only </w:t>
+      </w:r>
+      <w:r>
+        <w:rPr>
+          <w:rFonts w:cs="Arial"/>
+          <w:szCs w:val="21"/>
+          <w:lang w:val="en-US"/>
+        </w:rPr>
+        <w:t xml:space="preserve">sometimes, only </w:t>
+      </w:r>
+      <w:r>
+        <w:rPr>
+          <w:rFonts w:cs="Arial"/>
+          <w:szCs w:val="21"/>
+          <w:lang w:val="en-US"/>
+        </w:rPr>
+        <w:t>when running, not (!) in debugger</w:t>
+      </w:r>
+      <w:r>
+        <w:rPr>
+          <w:rFonts w:cs="Arial"/>
+          <w:szCs w:val="21"/>
+          <w:lang w:val="en-US"/>
+        </w:rPr>
+        <w:t>.</w:t>
+      </w:r>
+      <w:r>
+        <w:rPr>
+          <w:rFonts w:cs="Arial"/>
+          <w:szCs w:val="21"/>
+          <w:lang w:val="en-US"/>
+        </w:rPr>
+        <w:t xml:space="preserve"> Probably gone with v13.</w:t>
       </w:r>
     </w:p>
     <w:p>
@@ -3309,85 +3198,7 @@
           <w:szCs w:val="21"/>
           <w:lang w:val="en-US"/>
         </w:rPr>
-        <w:t>TR-GBG.pdf: new sections on important reoccurring questions</w:t>
-      </w:r>
-    </w:p>
-    <w:p>
-      <w:pPr>
-        <w:pStyle w:val="Listenabsatz"/>
-        <w:numPr>
-          <w:ilvl w:val="1"/>
-          <w:numId w:val="1"/>
-        </w:numPr>
-        <w:autoSpaceDE w:val="0"/>
-        <w:autoSpaceDN w:val="0"/>
-        <w:adjustRightInd w:val="0"/>
-        <w:spacing w:after="0" w:line="240" w:lineRule="auto"/>
-        <w:rPr>
-          <w:rFonts w:cs="Arial"/>
-          <w:szCs w:val="21"/>
-          <w:lang w:val="en-US"/>
-        </w:rPr>
-      </w:pPr>
-      <w:r>
-        <w:rPr>
-          <w:rFonts w:cs="Arial"/>
-          <w:szCs w:val="21"/>
-          <w:lang w:val="en-US"/>
-        </w:rPr>
-        <w:t>How to find good features?</w:t>
-      </w:r>
-    </w:p>
-    <w:p>
-      <w:pPr>
-        <w:pStyle w:val="Listenabsatz"/>
-        <w:numPr>
-          <w:ilvl w:val="1"/>
-          <w:numId w:val="1"/>
-        </w:numPr>
-        <w:autoSpaceDE w:val="0"/>
-        <w:autoSpaceDN w:val="0"/>
-        <w:adjustRightInd w:val="0"/>
-        <w:spacing w:after="0" w:line="240" w:lineRule="auto"/>
-        <w:rPr>
-          <w:rFonts w:cs="Arial"/>
-          <w:szCs w:val="21"/>
-          <w:lang w:val="en-US"/>
-        </w:rPr>
-      </w:pPr>
-      <w:r>
-        <w:rPr>
-          <w:rFonts w:cs="Arial"/>
-          <w:szCs w:val="21"/>
-          <w:lang w:val="en-US"/>
-        </w:rPr>
-        <w:t>How to evaluate an agent?</w:t>
-      </w:r>
-    </w:p>
-    <w:p>
-      <w:pPr>
-        <w:pStyle w:val="Listenabsatz"/>
-        <w:numPr>
-          <w:ilvl w:val="1"/>
-          <w:numId w:val="1"/>
-        </w:numPr>
-        <w:autoSpaceDE w:val="0"/>
-        <w:autoSpaceDN w:val="0"/>
-        <w:adjustRightInd w:val="0"/>
-        <w:spacing w:after="0" w:line="240" w:lineRule="auto"/>
-        <w:rPr>
-          <w:rFonts w:cs="Arial"/>
-          <w:szCs w:val="21"/>
-          <w:lang w:val="en-US"/>
-        </w:rPr>
-      </w:pPr>
-      <w:r>
-        <w:rPr>
-          <w:rFonts w:cs="Arial"/>
-          <w:szCs w:val="21"/>
-          <w:lang w:val="en-US"/>
-        </w:rPr>
-        <w:t>Extend Evaluator chapter</w:t>
+        <w:t>Bug (GUI hangs) when loading with Hex several time an TDNTupleAgt. It passes the [LoadAgent] status message, but then it returns from the action listener in such a way that the GUI does no longer respond to any events.</w:t>
       </w:r>
     </w:p>
     <w:p>
@@ -3413,55 +3224,7 @@
           <w:szCs w:val="21"/>
           <w:lang w:val="en-US"/>
         </w:rPr>
-        <w:t>Bug (GUI hangs) when trying to load an old MCTS agent (</w:t>
-      </w:r>
-      <w:r>
-        <w:rPr>
-          <w:rFonts w:cs="Arial"/>
-          <w:szCs w:val="21"/>
-          <w:lang w:val="en-US"/>
-        </w:rPr>
-        <w:t>v</w:t>
-      </w:r>
-      <w:r>
-        <w:rPr>
-          <w:rFonts w:cs="Arial"/>
-          <w:szCs w:val="21"/>
-          <w:lang w:val="en-US"/>
-        </w:rPr>
-        <w:t xml:space="preserve">12). Happens only </w:t>
-      </w:r>
-      <w:r>
-        <w:rPr>
-          <w:rFonts w:cs="Arial"/>
-          <w:szCs w:val="21"/>
-          <w:lang w:val="en-US"/>
-        </w:rPr>
-        <w:t xml:space="preserve">sometimes, only </w:t>
-      </w:r>
-      <w:r>
-        <w:rPr>
-          <w:rFonts w:cs="Arial"/>
-          <w:szCs w:val="21"/>
-          <w:lang w:val="en-US"/>
-        </w:rPr>
-        <w:t>when running, not (!) in debugger</w:t>
-      </w:r>
-      <w:r>
-        <w:rPr>
-          <w:rFonts w:cs="Arial"/>
-          <w:szCs w:val="21"/>
-          <w:lang w:val="en-US"/>
-        </w:rPr>
-        <w:t>.</w:t>
-      </w:r>
-      <w:r>
-        <w:rPr>
-          <w:rFonts w:cs="Arial"/>
-          <w:szCs w:val="21"/>
-          <w:lang w:val="en-US"/>
-        </w:rPr>
-        <w:t xml:space="preserve"> Probably gone with v13.</w:t>
+        <w:t>Replace PlayAgent::wasRandomAction() with ACTION::isRandomAction() (simpler interface, cleaner code). Delete agent’s member randomSelect, where present.</w:t>
       </w:r>
     </w:p>
     <w:p>
@@ -3487,187 +3250,7 @@
           <w:szCs w:val="21"/>
           <w:lang w:val="en-US"/>
         </w:rPr>
-        <w:t>Bug (GUI hangs) when loading with Hex several time an TDNTupleAgt. It passes the [LoadAgent] status message, but then it returns from the action listener in such a way that the GUI does no longer respond to any events.</w:t>
-      </w:r>
-    </w:p>
-    <w:p>
-      <w:pPr>
-        <w:pStyle w:val="Listenabsatz"/>
-        <w:numPr>
-          <w:ilvl w:val="0"/>
-          <w:numId w:val="1"/>
-        </w:numPr>
-        <w:autoSpaceDE w:val="0"/>
-        <w:autoSpaceDN w:val="0"/>
-        <w:adjustRightInd w:val="0"/>
-        <w:spacing w:after="0" w:line="240" w:lineRule="auto"/>
-        <w:rPr>
-          <w:rFonts w:cs="Arial"/>
-          <w:szCs w:val="21"/>
-          <w:lang w:val="en-US"/>
-        </w:rPr>
-      </w:pPr>
-      <w:r>
-        <w:rPr>
-          <w:rFonts w:cs="Arial"/>
-          <w:szCs w:val="21"/>
-          <w:lang w:val="en-US"/>
-        </w:rPr>
-        <w:t>Bug: When logging a game ‘Agent vs. Human’ and re-loading it, this game will do on 1</w:t>
-      </w:r>
-      <w:r>
-        <w:rPr>
-          <w:rFonts w:cs="Arial"/>
-          <w:szCs w:val="21"/>
-          <w:vertAlign w:val="superscript"/>
-          <w:lang w:val="en-US"/>
-        </w:rPr>
-        <w:t>st</w:t>
-      </w:r>
-      <w:r>
-        <w:rPr>
-          <w:rFonts w:cs="Arial"/>
-          <w:szCs w:val="21"/>
-          <w:lang w:val="en-US"/>
-        </w:rPr>
-        <w:t xml:space="preserve"> </w:t>
-      </w:r>
-      <w:r>
-        <w:rPr>
-          <w:rFonts w:cs="Arial"/>
-          <w:b/>
-          <w:szCs w:val="21"/>
-          <w:lang w:val="en-US"/>
-        </w:rPr>
-        <w:t>advance</w:t>
-      </w:r>
-      <w:r>
-        <w:rPr>
-          <w:rFonts w:cs="Arial"/>
-          <w:szCs w:val="21"/>
-          <w:lang w:val="en-US"/>
-        </w:rPr>
-        <w:t xml:space="preserve"> one agent ply, but with 2</w:t>
-      </w:r>
-      <w:r>
-        <w:rPr>
-          <w:rFonts w:cs="Arial"/>
-          <w:szCs w:val="21"/>
-          <w:vertAlign w:val="superscript"/>
-          <w:lang w:val="en-US"/>
-        </w:rPr>
-        <w:t>nd</w:t>
-      </w:r>
-      <w:r>
-        <w:rPr>
-          <w:rFonts w:cs="Arial"/>
-          <w:szCs w:val="21"/>
-          <w:lang w:val="en-US"/>
-        </w:rPr>
-        <w:t xml:space="preserve"> and subsequent advance </w:t>
-      </w:r>
-      <w:r>
-        <w:rPr>
-          <w:rFonts w:cs="Arial"/>
-          <w:b/>
-          <w:szCs w:val="21"/>
-          <w:lang w:val="en-US"/>
-        </w:rPr>
-        <w:t>always two plies</w:t>
-      </w:r>
-      <w:r>
-        <w:rPr>
-          <w:rFonts w:cs="Arial"/>
-          <w:szCs w:val="21"/>
-          <w:lang w:val="en-US"/>
-        </w:rPr>
-        <w:t xml:space="preserve"> (Human + Agent) are done. </w:t>
-      </w:r>
-    </w:p>
-    <w:p>
-      <w:pPr>
-        <w:pStyle w:val="Listenabsatz"/>
-        <w:numPr>
-          <w:ilvl w:val="0"/>
-          <w:numId w:val="1"/>
-        </w:numPr>
-        <w:autoSpaceDE w:val="0"/>
-        <w:autoSpaceDN w:val="0"/>
-        <w:adjustRightInd w:val="0"/>
-        <w:spacing w:after="0" w:line="240" w:lineRule="auto"/>
-        <w:rPr>
-          <w:rFonts w:cs="Arial"/>
-          <w:szCs w:val="21"/>
-          <w:lang w:val="en-US"/>
-        </w:rPr>
-      </w:pPr>
-      <w:r>
-        <w:rPr>
-          <w:rFonts w:cs="Arial"/>
-          <w:szCs w:val="21"/>
-          <w:lang w:val="en-US"/>
-        </w:rPr>
-        <w:t xml:space="preserve">Replace </w:t>
-      </w:r>
-      <w:proofErr w:type="gramStart"/>
-      <w:r>
-        <w:rPr>
-          <w:rFonts w:cs="Arial"/>
-          <w:szCs w:val="21"/>
-          <w:lang w:val="en-US"/>
-        </w:rPr>
-        <w:t>PlayAgent::</w:t>
-      </w:r>
-      <w:proofErr w:type="gramEnd"/>
-      <w:r>
-        <w:rPr>
-          <w:rFonts w:cs="Arial"/>
-          <w:szCs w:val="21"/>
-          <w:lang w:val="en-US"/>
-        </w:rPr>
-        <w:t>wasRandomAction() with ACTION::isRandomAction() (simpler interface, cleaner code). Delete agent’s member randomSelect, where present.</w:t>
-      </w:r>
-    </w:p>
-    <w:p>
-      <w:pPr>
-        <w:pStyle w:val="Listenabsatz"/>
-        <w:numPr>
-          <w:ilvl w:val="0"/>
-          <w:numId w:val="1"/>
-        </w:numPr>
-        <w:autoSpaceDE w:val="0"/>
-        <w:autoSpaceDN w:val="0"/>
-        <w:adjustRightInd w:val="0"/>
-        <w:spacing w:after="0" w:line="240" w:lineRule="auto"/>
-        <w:rPr>
-          <w:rFonts w:cs="Arial"/>
-          <w:szCs w:val="21"/>
-          <w:lang w:val="en-US"/>
-        </w:rPr>
-      </w:pPr>
-      <w:r>
-        <w:rPr>
-          <w:rFonts w:cs="Arial"/>
-          <w:szCs w:val="21"/>
-          <w:lang w:val="en-US"/>
-        </w:rPr>
-        <w:t xml:space="preserve">Transform </w:t>
-      </w:r>
-      <w:r>
-        <w:rPr>
-          <w:rFonts w:cs="Arial"/>
-          <w:szCs w:val="21"/>
-          <w:lang w:val="en-US"/>
-        </w:rPr>
-        <w:t xml:space="preserve">in TDAgent the member </w:t>
-      </w:r>
-      <w:r>
-        <w:rPr>
-          <w:rFonts w:cs="Arial"/>
-          <w:szCs w:val="21"/>
-          <w:lang w:val="en-US"/>
-        </w:rPr>
-        <w:t>TDParams m_tdPar to ParTD.</w:t>
+        <w:t>Think about the parameter ‘player’ in the getGameScore and getScore functions for the different TD agents. Is it correctly and consistently used everywhere?</w:t>
       </w:r>
     </w:p>
     <w:p>
@@ -3733,20 +3316,11 @@
           <w:lang w:val="en-US"/>
         </w:rPr>
       </w:pPr>
-      <w:proofErr w:type="gramStart"/>
-      <w:r>
-        <w:rPr>
-          <w:lang w:val="en-US"/>
-        </w:rPr>
-        <w:lastRenderedPageBreak/>
-        <w:t>equals(</w:t>
-      </w:r>
-      <w:proofErr w:type="gramEnd"/>
-      <w:r>
-        <w:rPr>
-          <w:lang w:val="en-US"/>
-        </w:rPr>
-        <w:t>) or hasEqualState()?</w:t>
+      <w:r>
+        <w:rPr>
+          <w:lang w:val="en-US"/>
+        </w:rPr>
+        <w:t>equals() or hasEqualState()?</w:t>
       </w:r>
     </w:p>
     <w:p>
@@ -3772,25 +3346,7 @@
           <w:szCs w:val="21"/>
           <w:lang w:val="en-US"/>
         </w:rPr>
-        <w:t xml:space="preserve">Design discussion: Is it safe to have </w:t>
-      </w:r>
-      <w:proofErr w:type="gramStart"/>
-      <w:r>
-        <w:rPr>
-          <w:rFonts w:cs="Arial"/>
-          <w:szCs w:val="21"/>
-          <w:lang w:val="en-US"/>
-        </w:rPr>
-        <w:t>StateObservation::</w:t>
-      </w:r>
-      <w:proofErr w:type="gramEnd"/>
-      <w:r>
-        <w:rPr>
-          <w:rFonts w:cs="Arial"/>
-          <w:szCs w:val="21"/>
-          <w:lang w:val="en-US"/>
-        </w:rPr>
-        <w:t>equals() for checking that two states are the same?</w:t>
+        <w:t>Design discussion: Is it safe to have StateObservation::equals() for checking that two states are the same?</w:t>
       </w:r>
     </w:p>
     <w:p>
@@ -3816,25 +3372,7 @@
           <w:szCs w:val="21"/>
           <w:lang w:val="en-US"/>
         </w:rPr>
-        <w:t xml:space="preserve">pro: If we have it this way, we can use all other code (e.g. Set, List) which builds upon </w:t>
-      </w:r>
-      <w:proofErr w:type="gramStart"/>
-      <w:r>
-        <w:rPr>
-          <w:rFonts w:cs="Arial"/>
-          <w:szCs w:val="21"/>
-          <w:lang w:val="en-US"/>
-        </w:rPr>
-        <w:t>equals(</w:t>
-      </w:r>
-      <w:proofErr w:type="gramEnd"/>
-      <w:r>
-        <w:rPr>
-          <w:rFonts w:cs="Arial"/>
-          <w:szCs w:val="21"/>
-          <w:lang w:val="en-US"/>
-        </w:rPr>
-        <w:t>)</w:t>
+        <w:t>pro: If we have it this way, we can use all other code (e.g. Set, List) which builds upon equals()</w:t>
       </w:r>
     </w:p>
     <w:p>
@@ -3860,43 +3398,23 @@
           <w:szCs w:val="21"/>
           <w:lang w:val="en-US"/>
         </w:rPr>
-        <w:t xml:space="preserve">con: There is always the default implementation </w:t>
-      </w:r>
-      <w:proofErr w:type="gramStart"/>
-      <w:r>
-        <w:rPr>
-          <w:rFonts w:cs="Arial"/>
-          <w:szCs w:val="21"/>
-          <w:lang w:val="en-US"/>
-        </w:rPr>
-        <w:t>Object::</w:t>
-      </w:r>
-      <w:proofErr w:type="gramEnd"/>
-      <w:r>
-        <w:rPr>
-          <w:rFonts w:cs="Arial"/>
-          <w:szCs w:val="21"/>
-          <w:lang w:val="en-US"/>
-        </w:rPr>
-        <w:t xml:space="preserve">equals() which has a different meaning (two different objects can have the same state). A developer of a new class implementing StateObservation might forget to re-implement </w:t>
-      </w:r>
-      <w:proofErr w:type="gramStart"/>
-      <w:r>
-        <w:rPr>
-          <w:rFonts w:cs="Arial"/>
-          <w:szCs w:val="21"/>
-          <w:lang w:val="en-US"/>
-        </w:rPr>
-        <w:t>equals(</w:t>
-      </w:r>
-      <w:proofErr w:type="gramEnd"/>
-      <w:r>
-        <w:rPr>
-          <w:rFonts w:cs="Arial"/>
-          <w:szCs w:val="21"/>
-          <w:lang w:val="en-US"/>
-        </w:rPr>
-        <w:t xml:space="preserve">) </w:t>
+        <w:t>con: There is always the default implementation Object::equals() which has a different meaning (</w:t>
+      </w:r>
+      <w:r>
+        <w:rPr>
+          <w:rFonts w:cs="Arial"/>
+          <w:szCs w:val="21"/>
+          <w:lang w:val="en-US"/>
+        </w:rPr>
+        <w:t xml:space="preserve">‘equal’ means that two objects are at the same location in memory. Nevertheless then, </w:t>
+      </w:r>
+      <w:r>
+        <w:rPr>
+          <w:rFonts w:cs="Arial"/>
+          <w:szCs w:val="21"/>
+          <w:lang w:val="en-US"/>
+        </w:rPr>
+        <w:t xml:space="preserve">two different objects can have the same state). A developer of a new class implementing StateObservation might forget to re-implement equals() </w:t>
       </w:r>
     </w:p>
     <w:p>
@@ -3995,7 +3513,6 @@
         </w:rPr>
         <w:t xml:space="preserve"> solution, it is possible to </w:t>
       </w:r>
-      <w:proofErr w:type="gramStart"/>
       <w:r>
         <w:rPr>
           <w:rFonts w:cs="Arial"/>
@@ -4010,16 +3527,7 @@
           <w:szCs w:val="21"/>
           <w:lang w:val="en-US"/>
         </w:rPr>
-        <w:t xml:space="preserve"> equals</w:t>
-      </w:r>
-      <w:proofErr w:type="gramEnd"/>
-      <w:r>
-        <w:rPr>
-          <w:rFonts w:cs="Arial"/>
-          <w:szCs w:val="21"/>
-          <w:lang w:val="en-US"/>
-        </w:rPr>
-        <w:t>()</w:t>
+        <w:t xml:space="preserve"> equals()</w:t>
       </w:r>
       <w:r>
         <w:rPr>
@@ -4101,77 +3609,41 @@
           <w:szCs w:val="21"/>
           <w:lang w:val="en-US"/>
         </w:rPr>
-        <w:t xml:space="preserve">So we should change any usage of equals to the mandatory usage of </w:t>
-      </w:r>
-      <w:proofErr w:type="gramStart"/>
-      <w:r>
-        <w:rPr>
-          <w:rFonts w:cs="Arial"/>
-          <w:szCs w:val="21"/>
-          <w:lang w:val="en-US"/>
-        </w:rPr>
-        <w:t>hasEqualState(</w:t>
-      </w:r>
-      <w:proofErr w:type="gramEnd"/>
-      <w:r>
-        <w:rPr>
-          <w:rFonts w:cs="Arial"/>
-          <w:szCs w:val="21"/>
-          <w:lang w:val="en-US"/>
-        </w:rPr>
-        <w:t>)</w:t>
-      </w:r>
-    </w:p>
-    <w:p>
-      <w:pPr>
-        <w:autoSpaceDE w:val="0"/>
-        <w:autoSpaceDN w:val="0"/>
-        <w:adjustRightInd w:val="0"/>
-        <w:spacing w:after="0" w:line="240" w:lineRule="auto"/>
-        <w:rPr>
-          <w:rFonts w:cs="Arial"/>
-          <w:szCs w:val="21"/>
-          <w:lang w:val="en-US"/>
-        </w:rPr>
-      </w:pPr>
-    </w:p>
-    <w:p>
-      <w:pPr>
-        <w:autoSpaceDE w:val="0"/>
-        <w:autoSpaceDN w:val="0"/>
-        <w:adjustRightInd w:val="0"/>
-        <w:spacing w:after="0" w:line="240" w:lineRule="auto"/>
-        <w:rPr>
-          <w:rFonts w:cs="Arial"/>
-          <w:szCs w:val="21"/>
-          <w:lang w:val="en-US"/>
-        </w:rPr>
-      </w:pPr>
-      <w:r>
-        <w:rPr>
-          <w:rFonts w:cs="Arial"/>
-          <w:szCs w:val="21"/>
-          <w:lang w:val="en-US"/>
-        </w:rPr>
-        <w:t xml:space="preserve">Similarly with </w:t>
-      </w:r>
-      <w:proofErr w:type="gramStart"/>
-      <w:r>
-        <w:rPr>
-          <w:rFonts w:cs="Arial"/>
-          <w:szCs w:val="21"/>
-          <w:lang w:val="en-US"/>
-        </w:rPr>
-        <w:t>toString(</w:t>
-      </w:r>
-      <w:proofErr w:type="gramEnd"/>
-      <w:r>
-        <w:rPr>
-          <w:rFonts w:cs="Arial"/>
-          <w:szCs w:val="21"/>
-          <w:lang w:val="en-US"/>
-        </w:rPr>
-        <w:t>) and stringDescr()</w:t>
+        <w:t>So we should change any usage of equals to the mandatory usage of hasEqualState()</w:t>
+      </w:r>
+    </w:p>
+    <w:p>
+      <w:pPr>
+        <w:autoSpaceDE w:val="0"/>
+        <w:autoSpaceDN w:val="0"/>
+        <w:adjustRightInd w:val="0"/>
+        <w:spacing w:after="0" w:line="240" w:lineRule="auto"/>
+        <w:rPr>
+          <w:rFonts w:cs="Arial"/>
+          <w:szCs w:val="21"/>
+          <w:lang w:val="en-US"/>
+        </w:rPr>
+      </w:pPr>
+    </w:p>
+    <w:p>
+      <w:pPr>
+        <w:autoSpaceDE w:val="0"/>
+        <w:autoSpaceDN w:val="0"/>
+        <w:adjustRightInd w:val="0"/>
+        <w:spacing w:after="0" w:line="240" w:lineRule="auto"/>
+        <w:rPr>
+          <w:rFonts w:cs="Arial"/>
+          <w:szCs w:val="21"/>
+          <w:lang w:val="en-US"/>
+        </w:rPr>
+      </w:pPr>
+      <w:r>
+        <w:rPr>
+          <w:rFonts w:cs="Arial"/>
+          <w:szCs w:val="21"/>
+          <w:lang w:val="en-US"/>
+        </w:rPr>
+        <w:t>Similarly with toString() and stringDescr()</w:t>
       </w:r>
     </w:p>
     <w:p>
@@ -4200,15 +3672,39 @@
         <w:rPr>
           <w:lang w:val="en-US"/>
         </w:rPr>
-        <w:t>Evaluator concept</w:t>
-      </w:r>
-    </w:p>
-    <w:p>
-      <w:pPr>
-        <w:rPr>
-          <w:lang w:val="en-US"/>
-        </w:rPr>
-      </w:pPr>
+        <w:t xml:space="preserve">New </w:t>
+      </w:r>
+      <w:r>
+        <w:rPr>
+          <w:lang w:val="en-US"/>
+        </w:rPr>
+        <w:t xml:space="preserve">Evaluator </w:t>
+      </w:r>
+      <w:r>
+        <w:rPr>
+          <w:lang w:val="en-US"/>
+        </w:rPr>
+        <w:t>C</w:t>
+      </w:r>
+      <w:r>
+        <w:rPr>
+          <w:lang w:val="en-US"/>
+        </w:rPr>
+        <w:t>oncept</w:t>
+      </w:r>
+    </w:p>
+    <w:p>
+      <w:pPr>
+        <w:rPr>
+          <w:lang w:val="en-US"/>
+        </w:rPr>
+      </w:pPr>
+      <w:r>
+        <w:rPr>
+          <w:lang w:val="en-US"/>
+        </w:rPr>
+        <w:t xml:space="preserve">Status 06/2017: </w:t>
+      </w:r>
       <w:r>
         <w:rPr>
           <w:lang w:val="en-US"/>
@@ -4261,21 +3757,7 @@
         <w:rPr>
           <w:lang w:val="en-US"/>
         </w:rPr>
-        <w:t xml:space="preserve">XArenaFuncs, </w:t>
-      </w:r>
-      <w:proofErr w:type="gramStart"/>
-      <w:r>
-        <w:rPr>
-          <w:lang w:val="en-US"/>
-        </w:rPr>
-        <w:t>train(</w:t>
-      </w:r>
-      <w:proofErr w:type="gramEnd"/>
-      <w:r>
-        <w:rPr>
-          <w:lang w:val="en-US"/>
-        </w:rPr>
-        <w:t>)</w:t>
+        <w:t>XArenaFuncs, train()</w:t>
       </w:r>
       <w:r>
         <w:rPr>
@@ -4341,21 +3823,7 @@
         <w:rPr>
           <w:lang w:val="en-US"/>
         </w:rPr>
-        <w:t xml:space="preserve">m_evaluator3: Evaluator with mode 0 (only </w:t>
-      </w:r>
-      <w:proofErr w:type="gramStart"/>
-      <w:r>
-        <w:rPr>
-          <w:lang w:val="en-US"/>
-        </w:rPr>
-        <w:t>multiTrain(</w:t>
-      </w:r>
-      <w:proofErr w:type="gramEnd"/>
-      <w:r>
-        <w:rPr>
-          <w:lang w:val="en-US"/>
-        </w:rPr>
-        <w:t>))</w:t>
+        <w:t>m_evaluator3: Evaluator with mode 0 (only multiTrain())</w:t>
       </w:r>
       <w:r>
         <w:rPr>
@@ -4379,21 +3847,7 @@
         <w:rPr>
           <w:lang w:val="en-US"/>
         </w:rPr>
-        <w:t xml:space="preserve">XArenaFuncs, </w:t>
-      </w:r>
-      <w:proofErr w:type="gramStart"/>
-      <w:r>
-        <w:rPr>
-          <w:lang w:val="en-US"/>
-        </w:rPr>
-        <w:t>multiCompete(</w:t>
-      </w:r>
-      <w:proofErr w:type="gramEnd"/>
-      <w:r>
-        <w:rPr>
-          <w:lang w:val="en-US"/>
-        </w:rPr>
-        <w:t>):</w:t>
+        <w:t>XArenaFuncs, multiCompete():</w:t>
       </w:r>
     </w:p>
     <w:p>
@@ -4477,21 +3931,7 @@
         <w:rPr>
           <w:lang w:val="en-US"/>
         </w:rPr>
-        <w:t xml:space="preserve">XArenaMenu, </w:t>
-      </w:r>
-      <w:proofErr w:type="gramStart"/>
-      <w:r>
-        <w:rPr>
-          <w:lang w:val="en-US"/>
-        </w:rPr>
-        <w:t>evaluate(</w:t>
-      </w:r>
-      <w:proofErr w:type="gramEnd"/>
-      <w:r>
-        <w:rPr>
-          <w:lang w:val="en-US"/>
-        </w:rPr>
-        <w:t>), which is only called by ‘Quick Evaluation’:</w:t>
+        <w:t>XArenaMenu, evaluate(), which is only called by ‘Quick Evaluation’:</w:t>
       </w:r>
     </w:p>
     <w:p>
@@ -4647,21 +4087,7 @@
         <w:rPr>
           <w:lang w:val="en-US"/>
         </w:rPr>
-        <w:t xml:space="preserve">/ of </w:t>
-      </w:r>
-      <w:proofErr w:type="gramStart"/>
-      <w:r>
-        <w:rPr>
-          <w:lang w:val="en-US"/>
-        </w:rPr>
-        <w:t>makeEvaluator(</w:t>
-      </w:r>
-      <w:proofErr w:type="gramEnd"/>
-      <w:r>
-        <w:rPr>
-          <w:lang w:val="en-US"/>
-        </w:rPr>
-        <w:t>)</w:t>
+        <w:t>/ of makeEvaluator()</w:t>
       </w:r>
     </w:p>
     <w:p>
@@ -4764,7 +4190,6 @@
         <w:rPr>
           <w:lang w:val="en-US"/>
         </w:rPr>
-        <w:lastRenderedPageBreak/>
         <w:t>Several competeAgainst… functions can be evaluated in parallel</w:t>
       </w:r>
     </w:p>
@@ -4801,16 +4226,24 @@
       </w:pPr>
       <w:r>
         <w:rPr>
-          <w:lang w:val="en-US"/>
-        </w:rPr>
-        <w:t xml:space="preserve">A more general Evaluator concept: </w:t>
-      </w:r>
-      <w:r>
-        <w:rPr>
-          <w:lang w:val="en-US"/>
-        </w:rPr>
-        <w:br/>
-      </w:r>
+          <w:b/>
+          <w:lang w:val="en-US"/>
+        </w:rPr>
+        <w:t>The new and more general Evaluator concept</w:t>
+      </w:r>
+      <w:r>
+        <w:rPr>
+          <w:lang w:val="en-US"/>
+        </w:rPr>
+        <w:t>:</w:t>
+      </w:r>
+    </w:p>
+    <w:p>
+      <w:pPr>
+        <w:rPr>
+          <w:lang w:val="en-US"/>
+        </w:rPr>
+      </w:pPr>
       <w:r>
         <w:rPr>
           <w:lang w:val="en-US"/>
@@ -4853,19 +4286,11 @@
         </w:rPr>
         <w:t xml:space="preserve">int </w:t>
       </w:r>
-      <w:proofErr w:type="gramStart"/>
-      <w:r>
-        <w:rPr>
-          <w:lang w:val="en-US"/>
-        </w:rPr>
-        <w:t>getQuickEvalMode(</w:t>
-      </w:r>
-      <w:proofErr w:type="gramEnd"/>
-      <w:r>
-        <w:rPr>
-          <w:lang w:val="en-US"/>
-        </w:rPr>
-        <w:t>)</w:t>
+      <w:r>
+        <w:rPr>
+          <w:lang w:val="en-US"/>
+        </w:rPr>
+        <w:t>getQuickEvalMode()</w:t>
       </w:r>
     </w:p>
     <w:p>
@@ -4885,19 +4310,11 @@
         </w:rPr>
         <w:t xml:space="preserve">int </w:t>
       </w:r>
-      <w:proofErr w:type="gramStart"/>
-      <w:r>
-        <w:rPr>
-          <w:lang w:val="en-US"/>
-        </w:rPr>
-        <w:t>getTrainEvalMode(</w:t>
-      </w:r>
-      <w:proofErr w:type="gramEnd"/>
-      <w:r>
-        <w:rPr>
-          <w:lang w:val="en-US"/>
-        </w:rPr>
-        <w:t>)</w:t>
+      <w:r>
+        <w:rPr>
+          <w:lang w:val="en-US"/>
+        </w:rPr>
+        <w:t>getTrainEvalMode()</w:t>
       </w:r>
     </w:p>
     <w:p>
@@ -4917,19 +4334,11 @@
         </w:rPr>
         <w:t xml:space="preserve">int </w:t>
       </w:r>
-      <w:proofErr w:type="gramStart"/>
-      <w:r>
-        <w:rPr>
-          <w:lang w:val="en-US"/>
-        </w:rPr>
-        <w:t>getMultiTrainEvalMode(</w:t>
-      </w:r>
-      <w:proofErr w:type="gramEnd"/>
-      <w:r>
-        <w:rPr>
-          <w:lang w:val="en-US"/>
-        </w:rPr>
-        <w:t>)</w:t>
+      <w:r>
+        <w:rPr>
+          <w:lang w:val="en-US"/>
+        </w:rPr>
+        <w:t>getMultiTrainEvalMode()</w:t>
       </w:r>
     </w:p>
     <w:p>
@@ -4949,7 +4358,6 @@
         </w:rPr>
         <w:t xml:space="preserve">String </w:t>
       </w:r>
-      <w:proofErr w:type="gramStart"/>
       <w:r>
         <w:rPr>
           <w:lang w:val="en-US"/>
@@ -4960,14 +4368,7 @@
         <w:rPr>
           <w:lang w:val="en-US"/>
         </w:rPr>
-        <w:t>(</w:t>
-      </w:r>
-      <w:proofErr w:type="gramEnd"/>
-      <w:r>
-        <w:rPr>
-          <w:lang w:val="en-US"/>
-        </w:rPr>
-        <w:t>) (e.g. "success rate (random</w:t>
+        <w:t>() (e.g. "success rate (random</w:t>
       </w:r>
       <w:r>
         <w:rPr>
@@ -5011,19 +4412,11 @@
         </w:rPr>
         <w:t xml:space="preserve">String </w:t>
       </w:r>
-      <w:proofErr w:type="gramStart"/>
-      <w:r>
-        <w:rPr>
-          <w:lang w:val="en-US"/>
-        </w:rPr>
-        <w:t>getPlotTitle(</w:t>
-      </w:r>
-      <w:proofErr w:type="gramEnd"/>
-      <w:r>
-        <w:rPr>
-          <w:lang w:val="en-US"/>
-        </w:rPr>
-        <w:t>)</w:t>
+      <w:r>
+        <w:rPr>
+          <w:lang w:val="en-US"/>
+        </w:rPr>
+        <w:t>getPlotTitle()</w:t>
       </w:r>
       <w:r>
         <w:rPr>
@@ -5071,27 +4464,13 @@
         <w:rPr>
           <w:lang w:val="en-US"/>
         </w:rPr>
-        <w:t xml:space="preserve"> Evaluator with mode=</w:t>
-      </w:r>
-      <w:proofErr w:type="gramStart"/>
-      <w:r>
-        <w:rPr>
-          <w:lang w:val="en-US"/>
-        </w:rPr>
-        <w:t>getQuickEvalMode</w:t>
-      </w:r>
-      <w:r>
-        <w:rPr>
-          <w:lang w:val="en-US"/>
-        </w:rPr>
-        <w:t>(</w:t>
-      </w:r>
-      <w:proofErr w:type="gramEnd"/>
-      <w:r>
-        <w:rPr>
-          <w:lang w:val="en-US"/>
-        </w:rPr>
-        <w:t>) is constructed and evaluat</w:t>
+        <w:t xml:space="preserve"> Evaluator with mode=getQuickEvalMode</w:t>
+      </w:r>
+      <w:r>
+        <w:rPr>
+          <w:lang w:val="en-US"/>
+        </w:rPr>
+        <w:t>() is constructed and evaluat</w:t>
       </w:r>
       <w:r>
         <w:rPr>
@@ -5115,21 +4494,7 @@
         <w:rPr>
           <w:lang w:val="en-US"/>
         </w:rPr>
-        <w:t xml:space="preserve">When starting TRAIN, there might be two evaluators, if </w:t>
-      </w:r>
-      <w:proofErr w:type="gramStart"/>
-      <w:r>
-        <w:rPr>
-          <w:lang w:val="en-US"/>
-        </w:rPr>
-        <w:t>getQuickEvalMode(</w:t>
-      </w:r>
-      <w:proofErr w:type="gramEnd"/>
-      <w:r>
-        <w:rPr>
-          <w:lang w:val="en-US"/>
-        </w:rPr>
-        <w:t xml:space="preserve">) and getTrainEvalMode() </w:t>
+        <w:t xml:space="preserve">When starting TRAIN, there might be two evaluators, if getQuickEvalMode() and getTrainEvalMode() </w:t>
       </w:r>
       <w:r>
         <w:rPr>
@@ -5183,21 +4548,7 @@
         <w:rPr>
           <w:lang w:val="en-US"/>
         </w:rPr>
-        <w:t xml:space="preserve">with mode </w:t>
-      </w:r>
-      <w:proofErr w:type="gramStart"/>
-      <w:r>
-        <w:rPr>
-          <w:lang w:val="en-US"/>
-        </w:rPr>
-        <w:t>getTrainEvalMode(</w:t>
-      </w:r>
-      <w:proofErr w:type="gramEnd"/>
-      <w:r>
-        <w:rPr>
-          <w:lang w:val="en-US"/>
-        </w:rPr>
-        <w:t xml:space="preserve">) </w:t>
+        <w:t xml:space="preserve">with mode getTrainEvalMode() </w:t>
       </w:r>
       <w:r>
         <w:rPr>
@@ -5227,21 +4578,7 @@
         <w:rPr>
           <w:lang w:val="en-US"/>
         </w:rPr>
-        <w:t xml:space="preserve">When starting MULTITRAIN, there might be similarly one, two or three evaluators, depending on whether </w:t>
-      </w:r>
-      <w:proofErr w:type="gramStart"/>
-      <w:r>
-        <w:rPr>
-          <w:lang w:val="en-US"/>
-        </w:rPr>
-        <w:t>getQuickEvalMode(</w:t>
-      </w:r>
-      <w:proofErr w:type="gramEnd"/>
-      <w:r>
-        <w:rPr>
-          <w:lang w:val="en-US"/>
-        </w:rPr>
-        <w:t xml:space="preserve">), getTrainEvalMode() and getMultiTrainEvalMode() return different int values. </w:t>
+        <w:t xml:space="preserve">When starting MULTITRAIN, there might be similarly one, two or three evaluators, depending on whether getQuickEvalMode(), getTrainEvalMode() and getMultiTrainEvalMode() return different int values. </w:t>
       </w:r>
     </w:p>
     <w:p>
@@ -5259,21 +4596,7 @@
         <w:rPr>
           <w:lang w:val="en-US"/>
         </w:rPr>
-        <w:t xml:space="preserve">When starting </w:t>
-      </w:r>
-      <w:proofErr w:type="gramStart"/>
-      <w:r>
-        <w:rPr>
-          <w:lang w:val="en-US"/>
-        </w:rPr>
-        <w:t>multiCompete(</w:t>
-      </w:r>
-      <w:proofErr w:type="gramEnd"/>
-      <w:r>
-        <w:rPr>
-          <w:lang w:val="en-US"/>
-        </w:rPr>
-        <w:t xml:space="preserve">), both agents, X and O, are evaluated with Evaluator having mode getQuickEvalMode(). </w:t>
+        <w:t xml:space="preserve">When starting multiCompete(), both agents, X and O, are evaluated with Evaluator having mode getQuickEvalMode(). </w:t>
       </w:r>
     </w:p>
     <w:p>
@@ -5293,7 +4616,6 @@
         </w:rPr>
         <w:t xml:space="preserve">The helper functions </w:t>
       </w:r>
-      <w:proofErr w:type="gramStart"/>
       <w:r>
         <w:rPr>
           <w:lang w:val="en-US"/>
@@ -5304,14 +4626,7 @@
         <w:rPr>
           <w:lang w:val="en-US"/>
         </w:rPr>
-        <w:t>(</w:t>
-      </w:r>
-      <w:proofErr w:type="gramEnd"/>
-      <w:r>
-        <w:rPr>
-          <w:lang w:val="en-US"/>
-        </w:rPr>
-        <w:t>) and getPlotTitle() are for convenience, to customize printout and plot axis title</w:t>
+        <w:t>() and getPlotTitle() are for convenience, to customize printout and plot axis title</w:t>
       </w:r>
       <w:r>
         <w:rPr>
@@ -5380,19 +4695,11 @@
         </w:rPr>
         <w:t xml:space="preserve"> </w:t>
       </w:r>
-      <w:proofErr w:type="gramStart"/>
-      <w:r>
-        <w:rPr>
-          <w:lang w:val="en-US"/>
-        </w:rPr>
-        <w:t>getQuickEvalMode(</w:t>
-      </w:r>
-      <w:proofErr w:type="gramEnd"/>
-      <w:r>
-        <w:rPr>
-          <w:lang w:val="en-US"/>
-        </w:rPr>
-        <w:t xml:space="preserve">), getTrainEvalMode() and getMultiTrainEvalMode() return </w:t>
+      <w:r>
+        <w:rPr>
+          <w:lang w:val="en-US"/>
+        </w:rPr>
+        <w:t xml:space="preserve">getQuickEvalMode(), getTrainEvalMode() and getMultiTrainEvalMode() return </w:t>
       </w:r>
       <w:r>
         <w:rPr>
@@ -5487,13 +4794,13 @@
         <w:rPr>
           <w:lang w:val="en-US"/>
         </w:rPr>
-        <w:t>OK A</w:t>
-      </w:r>
-      <w:r>
-        <w:rPr>
-          <w:lang w:val="en-US"/>
-        </w:rPr>
-        <w:t xml:space="preserve">dd-on: Have in the “Other Pars” tab </w:t>
+        <w:t>OK</w:t>
+      </w:r>
+      <w:r>
+        <w:rPr>
+          <w:lang w:val="en-US"/>
+        </w:rPr>
+        <w:t xml:space="preserve">: Have in the “Other Pars” tab </w:t>
       </w:r>
       <w:r>
         <w:rPr>
@@ -5529,27 +4836,73 @@
         <w:rPr>
           <w:lang w:val="en-US"/>
         </w:rPr>
+        <w:t xml:space="preserve"> getQuickEvalMode()</w:t>
+      </w:r>
+      <w:r>
+        <w:rPr>
+          <w:lang w:val="en-US"/>
+        </w:rPr>
+        <w:t xml:space="preserve"> and getTrainEvalMode(), resp.</w:t>
+      </w:r>
+      <w:r>
+        <w:rPr>
+          <w:lang w:val="en-US"/>
+        </w:rPr>
         <w:t xml:space="preserve"> </w:t>
       </w:r>
-      <w:proofErr w:type="gramStart"/>
-      <w:r>
-        <w:rPr>
-          <w:lang w:val="en-US"/>
-        </w:rPr>
-        <w:t>getQuickEvalMode(</w:t>
-      </w:r>
-      <w:proofErr w:type="gramEnd"/>
-      <w:r>
-        <w:rPr>
-          <w:lang w:val="en-US"/>
-        </w:rPr>
-        <w:t>)</w:t>
-      </w:r>
-      <w:r>
-        <w:rPr>
-          <w:lang w:val="en-US"/>
-        </w:rPr>
-        <w:t xml:space="preserve"> and getTrainEvalMode(), resp.</w:t>
+      <w:r>
+        <w:rPr>
+          <w:lang w:val="en-US"/>
+        </w:rPr>
+        <w:t>This offers the</w:t>
+      </w:r>
+      <w:r>
+        <w:rPr>
+          <w:lang w:val="en-US"/>
+        </w:rPr>
+        <w:t xml:space="preserve"> possibility to change </w:t>
+      </w:r>
+      <w:r>
+        <w:rPr>
+          <w:lang w:val="en-US"/>
+        </w:rPr>
+        <w:t>these eval modes</w:t>
+      </w:r>
+      <w:r>
+        <w:rPr>
+          <w:lang w:val="en-US"/>
+        </w:rPr>
+        <w:t xml:space="preserve"> to any available eval mode</w:t>
+      </w:r>
+      <w:r>
+        <w:rPr>
+          <w:lang w:val="en-US"/>
+        </w:rPr>
+        <w:t xml:space="preserve"> (what getAvailableModes() returns)</w:t>
+      </w:r>
+      <w:r>
+        <w:rPr>
+          <w:lang w:val="en-US"/>
+        </w:rPr>
+        <w:t>. With the effect that the mode value</w:t>
+      </w:r>
+      <w:r>
+        <w:rPr>
+          <w:lang w:val="en-US"/>
+        </w:rPr>
+        <w:t>s</w:t>
+      </w:r>
+      <w:r>
+        <w:rPr>
+          <w:lang w:val="en-US"/>
+        </w:rPr>
+        <w:t xml:space="preserve"> used in ‘Q</w:t>
+      </w:r>
+      <w:r>
+        <w:rPr>
+          <w:lang w:val="en-US"/>
+        </w:rPr>
+        <w:t>uick Evaluation’ and during</w:t>
       </w:r>
       <w:r>
         <w:rPr>
@@ -5561,63 +4914,13 @@
         <w:rPr>
           <w:lang w:val="en-US"/>
         </w:rPr>
-        <w:t>This offers the</w:t>
-      </w:r>
-      <w:r>
-        <w:rPr>
-          <w:lang w:val="en-US"/>
-        </w:rPr>
-        <w:t xml:space="preserve"> possibility to change </w:t>
-      </w:r>
-      <w:r>
-        <w:rPr>
-          <w:lang w:val="en-US"/>
-        </w:rPr>
-        <w:t>these eval modes</w:t>
-      </w:r>
-      <w:r>
-        <w:rPr>
-          <w:lang w:val="en-US"/>
-        </w:rPr>
-        <w:t xml:space="preserve"> to any available eval mode</w:t>
-      </w:r>
-      <w:r>
-        <w:rPr>
-          <w:lang w:val="en-US"/>
-        </w:rPr>
-        <w:t xml:space="preserve"> (what </w:t>
-      </w:r>
-      <w:proofErr w:type="gramStart"/>
-      <w:r>
-        <w:rPr>
-          <w:lang w:val="en-US"/>
-        </w:rPr>
-        <w:t>getAvailableModes(</w:t>
-      </w:r>
-      <w:proofErr w:type="gramEnd"/>
-      <w:r>
-        <w:rPr>
-          <w:lang w:val="en-US"/>
-        </w:rPr>
-        <w:t>) returns)</w:t>
-      </w:r>
-      <w:r>
-        <w:rPr>
-          <w:lang w:val="en-US"/>
-        </w:rPr>
-        <w:t>. With the effect that the mode value</w:t>
-      </w:r>
-      <w:r>
-        <w:rPr>
-          <w:lang w:val="en-US"/>
-        </w:rPr>
-        <w:t>s</w:t>
-      </w:r>
-      <w:r>
-        <w:rPr>
-          <w:lang w:val="en-US"/>
-        </w:rPr>
-        <w:t xml:space="preserve"> used in ‘Quick Evaluation’, TRAIN changes accordingly</w:t>
+        <w:t>training change</w:t>
+      </w:r>
+      <w:r>
+        <w:rPr>
+          <w:lang w:val="en-US"/>
+        </w:rPr>
+        <w:t xml:space="preserve"> accordingly</w:t>
       </w:r>
       <w:r>
         <w:rPr>
@@ -5655,21 +4958,7 @@
         <w:rPr>
           <w:lang w:val="en-US"/>
         </w:rPr>
-        <w:t xml:space="preserve">A possible later add-on: Let </w:t>
-      </w:r>
-      <w:proofErr w:type="gramStart"/>
-      <w:r>
-        <w:rPr>
-          <w:lang w:val="en-US"/>
-        </w:rPr>
-        <w:t>eval(</w:t>
-      </w:r>
-      <w:proofErr w:type="gramEnd"/>
-      <w:r>
-        <w:rPr>
-          <w:lang w:val="en-US"/>
-        </w:rPr>
-        <w:t>) return an object of class EvalResult which has getters getSuccess(),goalReached(), getLastResult(), getMsg(). Why? Consistent object,</w:t>
+        <w:t>A possible later add-on: Let eval() return an object of class EvalResult which has getters getSuccess(),goalReached(), getLastResult(), getMsg(). Why? Consistent object,</w:t>
       </w:r>
       <w:r>
         <w:rPr>
@@ -5707,7 +4996,6 @@
         <w:rPr>
           <w:lang w:val="en-US"/>
         </w:rPr>
-        <w:lastRenderedPageBreak/>
         <w:t>MCTSParams vs. ParMCTS</w:t>
       </w:r>
     </w:p>
@@ -5758,7 +5046,37 @@
         <w:rPr>
           <w:lang w:val="en-US"/>
         </w:rPr>
-        <w:t>This is clearly a design flaw of GBG. MCTSParams is far too big (and unpleasantly to debug, one cannot ‘see’ the parameter values in the debugger) to be part of other objects.</w:t>
+        <w:t>This is clearly a design flaw of GBG. MCTSParams is far too big to be part of other objects.</w:t>
+      </w:r>
+      <w:r>
+        <w:rPr>
+          <w:lang w:val="en-US"/>
+        </w:rPr>
+        <w:t xml:space="preserve"> A</w:t>
+      </w:r>
+      <w:r>
+        <w:rPr>
+          <w:lang w:val="en-US"/>
+        </w:rPr>
+        <w:t xml:space="preserve">nd </w:t>
+      </w:r>
+      <w:r>
+        <w:rPr>
+          <w:lang w:val="en-US"/>
+        </w:rPr>
+        <w:t xml:space="preserve">it is </w:t>
+      </w:r>
+      <w:r>
+        <w:rPr>
+          <w:lang w:val="en-US"/>
+        </w:rPr>
+        <w:t>unpleasantly to debug, one cannot ‘see’ the p</w:t>
+      </w:r>
+      <w:r>
+        <w:rPr>
+          <w:lang w:val="en-US"/>
+        </w:rPr>
+        <w:t>arameter values in the debugger.</w:t>
       </w:r>
     </w:p>
     <w:p>
@@ -5832,21 +5150,7 @@
         <w:rPr>
           <w:lang w:val="en-US"/>
         </w:rPr>
-        <w:t xml:space="preserve">Have a constructor ParMCTS(MCTSParams) and a method </w:t>
-      </w:r>
-      <w:proofErr w:type="gramStart"/>
-      <w:r>
-        <w:rPr>
-          <w:lang w:val="en-US"/>
-        </w:rPr>
-        <w:t>MCTSParams::</w:t>
-      </w:r>
-      <w:proofErr w:type="gramEnd"/>
-      <w:r>
-        <w:rPr>
-          <w:lang w:val="en-US"/>
-        </w:rPr>
-        <w:t xml:space="preserve">setFrom(ParMCTS) to copy the parameter data in either direction. </w:t>
+        <w:t xml:space="preserve">Have a constructor ParMCTS(MCTSParams) and a method MCTSParams::setFrom(ParMCTS) to copy the parameter data in either direction. </w:t>
       </w:r>
     </w:p>
     <w:p>
@@ -6005,7 +5309,6 @@
         <w:rPr>
           <w:lang w:val="en-US"/>
         </w:rPr>
-        <w:lastRenderedPageBreak/>
         <w:t>OK D</w:t>
       </w:r>
       <w:bookmarkStart w:id="3" w:name="MCTSParams_vs_ParMCTS_fixes"/>
@@ -6039,7 +5342,19 @@
         <w:rPr>
           <w:lang w:val="en-US"/>
         </w:rPr>
-        <w:t>OK Done for TDNTupleAgt (TDParams, NTParams). In addition, with the help of TransformTdAgents and TDNTupleAgt_v12 and a one-time call from LaunchTrainTTT constructor: all TDNTupleAgt’s saved to disk are transformed to the new version with serialVersionUID=13L. For safety, the old version v12 of TDNTupleAgt and all agent files v12 are stored in GBG-backup/v12</w:t>
+        <w:t>OK Done for TDNTuple</w:t>
+      </w:r>
+      <w:r>
+        <w:rPr>
+          <w:lang w:val="en-US"/>
+        </w:rPr>
+        <w:t>[2]</w:t>
+      </w:r>
+      <w:r>
+        <w:rPr>
+          <w:lang w:val="en-US"/>
+        </w:rPr>
+        <w:t>Agt (TDParams, NTParams). In addition, with the help of TransformTdAgents and TDNTupleAgt_v12 and a one-time call from LaunchTrainTTT constructor: all TDNTupleAgt’s saved to disk are transformed to the new version with serialVersionUID=13L. For safety, the old version v12 of TDNTupleAgt and all agent files v12 are stored in GBG-backup/v12</w:t>
       </w:r>
       <w:r>
         <w:rPr>
@@ -6149,7 +5464,44 @@
         <w:rPr>
           <w:lang w:val="en-US"/>
         </w:rPr>
-        <w:t>TODO: TDAgent. MCParams, MCTSExpectimaxParams and associated agents. Minimize the calls and functions using still NTParams and TDParams to only the places directly connected with the GUI. In other places we may substitute</w:t>
+        <w:t>OK Done for MCAgent</w:t>
+      </w:r>
+      <w:r>
+        <w:rPr>
+          <w:lang w:val="en-US"/>
+        </w:rPr>
+        <w:t xml:space="preserve"> and TDAgent</w:t>
+      </w:r>
+      <w:r>
+        <w:rPr>
+          <w:lang w:val="en-US"/>
+        </w:rPr>
+        <w:t xml:space="preserve">. In addition, </w:t>
+      </w:r>
+      <w:r>
+        <w:rPr>
+          <w:lang w:val="en-US"/>
+        </w:rPr>
+        <w:t xml:space="preserve">TDAgent, </w:t>
+      </w:r>
+      <w:r>
+        <w:rPr>
+          <w:lang w:val="en-US"/>
+        </w:rPr>
+        <w:t xml:space="preserve">MCAgent and MCTSAgentT get new parameter m_oPar, for the sake of completeness </w:t>
+      </w:r>
+    </w:p>
+    <w:p>
+      <w:pPr>
+        <w:rPr>
+          <w:lang w:val="en-US"/>
+        </w:rPr>
+      </w:pPr>
+      <w:r>
+        <w:rPr>
+          <w:lang w:val="en-US"/>
+        </w:rPr>
+        <w:t>TODO: MCTSExpectimaxParams and associated agents. Minimize the calls and functions using still NTParams and TDParams to only the places directly connected with the GUI. In other places we may substitute</w:t>
       </w:r>
       <w:r>
         <w:rPr>
@@ -6300,15 +5652,7 @@
           <w:rFonts w:ascii="Courier New" w:hAnsi="Courier New" w:cs="Courier New"/>
           <w:lang w:val="en-US"/>
         </w:rPr>
-        <w:t xml:space="preserve"> = true, </w:t>
-      </w:r>
-      <w:proofErr w:type="gramStart"/>
-      <w:r>
-        <w:rPr>
-          <w:rFonts w:ascii="Courier New" w:hAnsi="Courier New" w:cs="Courier New"/>
-          <w:lang w:val="en-US"/>
-        </w:rPr>
-        <w:t>false</w:t>
+        <w:t xml:space="preserve"> = true, false</w:t>
       </w:r>
       <w:r>
         <w:rPr>
@@ -6326,14 +5670,7 @@
         <w:rPr>
           <w:lang w:val="en-US"/>
         </w:rPr>
-        <w:t>to</w:t>
-      </w:r>
-      <w:proofErr w:type="gramEnd"/>
-      <w:r>
-        <w:rPr>
-          <w:lang w:val="en-US"/>
-        </w:rPr>
-        <w:t xml:space="preserve"> allow either Fermi function or tanh.</w:t>
+        <w:t>to allow either Fermi function or tanh.</w:t>
       </w:r>
       <w:r>
         <w:rPr>
@@ -6597,7 +5934,6 @@
         <w:rPr>
           <w:lang w:val="en-US"/>
         </w:rPr>
-        <w:lastRenderedPageBreak/>
         <w:t>trainAgent</w:t>
       </w:r>
     </w:p>
@@ -6727,21 +6063,7 @@
           <w:lang w:val="en-US"/>
         </w:rPr>
         <w:br/>
-        <w:t>If the game is not over, we set CurrentScore=player*</w:t>
-      </w:r>
-      <w:proofErr w:type="gramStart"/>
-      <w:r>
-        <w:rPr>
-          <w:lang w:val="en-US"/>
-        </w:rPr>
-        <w:t>getScore(</w:t>
-      </w:r>
-      <w:proofErr w:type="gramEnd"/>
-      <w:r>
-        <w:rPr>
-          <w:lang w:val="en-US"/>
-        </w:rPr>
-        <w:t>).</w:t>
+        <w:t>If the game is not over, we set CurrentScore=player*getScore().</w:t>
       </w:r>
     </w:p>
     <w:p>
@@ -6761,21 +6083,7 @@
         <w:rPr>
           <w:lang w:val="en-US"/>
         </w:rPr>
-        <w:t>. If the game is over, we want to give a reward to the net. But the reward is not exactly the same as CurrentScore (!): reward = player*</w:t>
-      </w:r>
-      <w:proofErr w:type="gramStart"/>
-      <w:r>
-        <w:rPr>
-          <w:lang w:val="en-US"/>
-        </w:rPr>
-        <w:t>so.getGameScore</w:t>
-      </w:r>
-      <w:proofErr w:type="gramEnd"/>
-      <w:r>
-        <w:rPr>
-          <w:lang w:val="en-US"/>
-        </w:rPr>
-        <w:t xml:space="preserve">(oldSO). This is +1 for an X-win, and -1 for an O-Win (X: player=+1, O: player=-1). </w:t>
+        <w:t xml:space="preserve">. If the game is over, we want to give a reward to the net. But the reward is not exactly the same as CurrentScore (!): reward = player*so.getGameScore(oldSO). This is +1 for an X-win, and -1 for an O-Win (X: player=+1, O: player=-1). </w:t>
       </w:r>
     </w:p>
     <w:p>
@@ -6830,21 +6138,7 @@
         <w:rPr>
           <w:lang w:val="en-US"/>
         </w:rPr>
-        <w:t>If the game is not yet over in getNextAction, we have CurrentScore=player*</w:t>
-      </w:r>
-      <w:proofErr w:type="gramStart"/>
-      <w:r>
-        <w:rPr>
-          <w:lang w:val="en-US"/>
-        </w:rPr>
-        <w:t>getScore(</w:t>
-      </w:r>
-      <w:proofErr w:type="gramEnd"/>
-      <w:r>
-        <w:rPr>
-          <w:lang w:val="en-US"/>
-        </w:rPr>
-        <w:t xml:space="preserve">). </w:t>
+        <w:t xml:space="preserve">If the game is not yet over in getNextAction, we have CurrentScore=player*getScore(). </w:t>
       </w:r>
       <w:r>
         <w:rPr>
@@ -7150,28 +6444,7 @@
         <w:rPr>
           <w:lang w:val="en-US"/>
         </w:rPr>
-        <w:t xml:space="preserve"> The divide by fan-in (which happens in </w:t>
-      </w:r>
-      <w:proofErr w:type="gramStart"/>
-      <w:r>
-        <w:rPr>
-          <w:lang w:val="en-US"/>
-        </w:rPr>
-        <w:t>TDAgent::</w:t>
-      </w:r>
-      <w:proofErr w:type="gramEnd"/>
-      <w:r>
-        <w:rPr>
-          <w:lang w:val="en-US"/>
-        </w:rPr>
-        <w:t xml:space="preserve">setTDParams) is perhaps a good idea, if we expect each input unit to be (at </w:t>
-      </w:r>
-      <w:r>
-        <w:rPr>
-          <w:lang w:val="en-US"/>
-        </w:rPr>
-        <w:lastRenderedPageBreak/>
-        <w:t xml:space="preserve">least partly) active and if the sum of all </w:t>
+        <w:t xml:space="preserve"> The divide by fan-in (which happens in TDAgent::setTDParams) is perhaps a good idea, if we expect each input unit to be (at least partly) active and if the sum of all </w:t>
       </w:r>
       <w:r>
         <w:rPr>
@@ -7524,25 +6797,7 @@
           <w:szCs w:val="21"/>
           <w:lang w:val="en-US"/>
         </w:rPr>
-        <w:t xml:space="preserve">And when logging a 1-player human game there was </w:t>
-      </w:r>
-      <w:bookmarkStart w:id="1" w:name="_GoBack"/>
-      <w:r>
-        <w:rPr>
-          <w:rFonts w:cs="Arial"/>
-          <w:szCs w:val="21"/>
-          <w:lang w:val="en-US"/>
-        </w:rPr>
-        <w:t xml:space="preserve">no </w:t>
-      </w:r>
-      <w:bookmarkEnd w:id="1"/>
-      <w:r>
-        <w:rPr>
-          <w:rFonts w:cs="Arial"/>
-          <w:szCs w:val="21"/>
-          <w:lang w:val="en-US"/>
-        </w:rPr>
-        <w:t>action recorded at all (!).</w:t>
+        <w:t>And when logging a 1-player human game there was no action recorded at all (!).</w:t>
       </w:r>
     </w:p>
   </w:footnote>
@@ -7570,21 +6825,7 @@
         <w:rPr>
           <w:lang w:val="en-US"/>
         </w:rPr>
-        <w:t xml:space="preserve">The third eval mode </w:t>
-      </w:r>
-      <w:proofErr w:type="gramStart"/>
-      <w:r>
-        <w:rPr>
-          <w:lang w:val="en-US"/>
-        </w:rPr>
-        <w:t>getMultiTrainEvalMode(</w:t>
-      </w:r>
-      <w:proofErr w:type="gramEnd"/>
-      <w:r>
-        <w:rPr>
-          <w:lang w:val="en-US"/>
-        </w:rPr>
-        <w:t>) is without choice box because it is probably only seldom used.</w:t>
+        <w:t>The third eval mode getMultiTrainEvalMode() is without choice box because it is probably only seldom used.</w:t>
       </w:r>
     </w:p>
   </w:footnote>
@@ -7756,23 +6997,7 @@
           <w:sz w:val="18"/>
           <w:lang w:val="en-US"/>
         </w:rPr>
-        <w:t xml:space="preserve">The InvalidClassException is already thrown at </w:t>
-      </w:r>
-      <w:proofErr w:type="gramStart"/>
-      <w:r>
-        <w:rPr>
-          <w:sz w:val="18"/>
-          <w:lang w:val="en-US"/>
-        </w:rPr>
-        <w:t>ois.readObject</w:t>
-      </w:r>
-      <w:proofErr w:type="gramEnd"/>
-      <w:r>
-        <w:rPr>
-          <w:sz w:val="18"/>
-          <w:lang w:val="en-US"/>
-        </w:rPr>
-        <w:t>() when the serialVersionUID of the class on file and the serialVersionUID of the local class MCTSAgentT do not match. That is, as soon as we change this, the object on disk is no longer readable.</w:t>
+        <w:t>The InvalidClassException is already thrown at ois.readObject() when the serialVersionUID of the class on file and the serialVersionUID of the local class MCTSAgentT do not match. That is, as soon as we change this, the object on disk is no longer readable.</w:t>
       </w:r>
     </w:p>
     <w:p>
@@ -9347,7 +8572,7 @@
 </file>
 
 <file path=customXml/itemProps1.xml><?xml version="1.0" encoding="utf-8"?>
-<ds:datastoreItem xmlns:ds="http://schemas.openxmlformats.org/officeDocument/2006/customXml" ds:itemID="{CDCA51F7-CDA6-4F77-899F-194CB76DF9D2}">
+<ds:datastoreItem xmlns:ds="http://schemas.openxmlformats.org/officeDocument/2006/customXml" ds:itemID="{1CA81C7F-8626-41D6-A9D1-720D6E95C0F6}">
   <ds:schemaRefs>
     <ds:schemaRef ds:uri="http://schemas.openxmlformats.org/officeDocument/2006/bibliography"/>
   </ds:schemaRefs>

</xml_diff>

<commit_message>
new THK colors and other changes
- Arena[Train] with nicer colors (THK)
- new Checkbox "Show V"
- new Types.GUI_BGCOLOR, new SolidBorder (for JButton)
- better GameBoardTTT (values integrated in Board, no VBoard)
- StateObserver2048BitShift now in deprecated/
- Train nPly moved from OtherParams to TDParams
</commit_message>
<xml_diff>
--- a/TODO.docx
+++ b/TODO.docx
@@ -1981,7 +1981,75 @@
           <w:szCs w:val="21"/>
           <w:lang w:val="en-US"/>
         </w:rPr>
-        <w:t xml:space="preserve">OK NTuple[2]::getBoard is still specific to TTT (vector of length 9). Generalize! – Now set to @Deprecated and commented out, since this function is never used (both classes) </w:t>
+        <w:t>OK NTuple2</w:t>
+      </w:r>
+      <w:r>
+        <w:rPr>
+          <w:rFonts w:cs="Arial"/>
+          <w:szCs w:val="21"/>
+          <w:lang w:val="en-US"/>
+        </w:rPr>
+        <w:t>::getBoard is still specific to TTT (vector of length 9). Generalize! – Now set to @Deprecated and commented out, si</w:t>
+      </w:r>
+      <w:r>
+        <w:rPr>
+          <w:rFonts w:cs="Arial"/>
+          <w:szCs w:val="21"/>
+          <w:lang w:val="en-US"/>
+        </w:rPr>
+        <w:t>nce this function is never used</w:t>
+      </w:r>
+    </w:p>
+    <w:p>
+      <w:pPr>
+        <w:pStyle w:val="Listenabsatz"/>
+        <w:numPr>
+          <w:ilvl w:val="0"/>
+          <w:numId w:val="1"/>
+        </w:numPr>
+        <w:autoSpaceDE w:val="0"/>
+        <w:autoSpaceDN w:val="0"/>
+        <w:adjustRightInd w:val="0"/>
+        <w:spacing w:after="0" w:line="240" w:lineRule="auto"/>
+        <w:rPr>
+          <w:rFonts w:cs="Arial"/>
+          <w:szCs w:val="21"/>
+          <w:lang w:val="en-US"/>
+        </w:rPr>
+      </w:pPr>
+      <w:r>
+        <w:rPr>
+          <w:rFonts w:cs="Arial"/>
+          <w:szCs w:val="21"/>
+          <w:lang w:val="en-US"/>
+        </w:rPr>
+        <w:t>OK Replace PlayAgent::wasRandomAction() with ACTION::isRandomAction() (simpler interface, cleaner code). Delete agent’s member randomSelect, where present.</w:t>
+      </w:r>
+    </w:p>
+    <w:p>
+      <w:pPr>
+        <w:pStyle w:val="Listenabsatz"/>
+        <w:numPr>
+          <w:ilvl w:val="0"/>
+          <w:numId w:val="1"/>
+        </w:numPr>
+        <w:autoSpaceDE w:val="0"/>
+        <w:autoSpaceDN w:val="0"/>
+        <w:adjustRightInd w:val="0"/>
+        <w:spacing w:after="0" w:line="240" w:lineRule="auto"/>
+        <w:rPr>
+          <w:rFonts w:cs="Arial"/>
+          <w:szCs w:val="21"/>
+          <w:lang w:val="en-US"/>
+        </w:rPr>
+      </w:pPr>
+      <w:r>
+        <w:rPr>
+          <w:rFonts w:cs="Arial"/>
+          <w:szCs w:val="21"/>
+          <w:lang w:val="en-US"/>
+        </w:rPr>
+        <w:t>OK Add counter ‘learning actions’ (as in [Jaskowski16], especially useful for 2048) – see TD*.getNumLrnActions and AgentBase.getNumTrnMoves.</w:t>
       </w:r>
     </w:p>
     <w:p>
@@ -2440,6 +2508,7 @@
           <w:szCs w:val="21"/>
           <w:lang w:val="en-US"/>
         </w:rPr>
+        <w:lastRenderedPageBreak/>
         <w:t xml:space="preserve">If MCTS has several actions with the same value (all are a ‘Win’), then it does not take the shortest path to victory. Instead it takes a random among all winning moves. </w:t>
       </w:r>
       <w:r>
@@ -2482,7 +2551,6 @@
           <w:szCs w:val="21"/>
           <w:lang w:val="en-US"/>
         </w:rPr>
-        <w:lastRenderedPageBreak/>
         <w:t xml:space="preserve">Some elements of measurement in </w:t>
       </w:r>
       <w:r>
@@ -3047,7 +3115,34 @@
           <w:szCs w:val="21"/>
           <w:lang w:val="en-US"/>
         </w:rPr>
-        <w:t>Replace PlayAgent::wasRandomAction() with ACTION::isRandomAction() (simpler interface, cleaner code). Delete agent’s member randomSelect, where present.</w:t>
+        <w:t>Think about the parameter ‘player’ in the getGameScore and getScore functions for the different TD agents. Is it correctly and consistently used everywhere?</w:t>
+      </w:r>
+    </w:p>
+    <w:p>
+      <w:pPr>
+        <w:autoSpaceDE w:val="0"/>
+        <w:autoSpaceDN w:val="0"/>
+        <w:adjustRightInd w:val="0"/>
+        <w:spacing w:after="0" w:line="240" w:lineRule="auto"/>
+        <w:rPr>
+          <w:rFonts w:cs="Arial"/>
+          <w:szCs w:val="21"/>
+          <w:lang w:val="en-US"/>
+        </w:rPr>
+      </w:pPr>
+    </w:p>
+    <w:p>
+      <w:pPr>
+        <w:pStyle w:val="berschrift3"/>
+        <w:rPr>
+          <w:lang w:val="en-US"/>
+        </w:rPr>
+      </w:pPr>
+      <w:r>
+        <w:rPr>
+          <w:lang w:val="en-US"/>
+        </w:rPr>
+        <w:t>Open items December 2017</w:t>
       </w:r>
     </w:p>
     <w:p>
@@ -3055,25 +3150,23 @@
         <w:pStyle w:val="Listenabsatz"/>
         <w:numPr>
           <w:ilvl w:val="0"/>
-          <w:numId w:val="1"/>
-        </w:numPr>
-        <w:autoSpaceDE w:val="0"/>
-        <w:autoSpaceDN w:val="0"/>
-        <w:adjustRightInd w:val="0"/>
-        <w:spacing w:after="0" w:line="240" w:lineRule="auto"/>
-        <w:rPr>
-          <w:rFonts w:cs="Arial"/>
-          <w:szCs w:val="21"/>
-          <w:lang w:val="en-US"/>
-        </w:rPr>
-      </w:pPr>
-      <w:r>
-        <w:rPr>
-          <w:rFonts w:cs="Arial"/>
-          <w:szCs w:val="21"/>
-          <w:lang w:val="en-US"/>
-        </w:rPr>
-        <w:t>Think about the parameter ‘player’ in the getGameScore and getScore functions for the different TD agents. Is it correctly and consistently used everywhere?</w:t>
+          <w:numId w:val="6"/>
+        </w:numPr>
+        <w:rPr>
+          <w:lang w:val="en-US"/>
+        </w:rPr>
+      </w:pPr>
+      <w:r>
+        <w:rPr>
+          <w:lang w:val="en-US"/>
+        </w:rPr>
+        <w:t xml:space="preserve">Hierarchical param tab: one tab for every player containing itself all </w:t>
+      </w:r>
+      <w:r>
+        <w:rPr>
+          <w:lang w:val="en-US"/>
+        </w:rPr>
+        <w:t>agent param tabs (only in this way we ensure consistent settings, e.g. the possibility that settings from OtherPars may be different for agent X and agent O)</w:t>
       </w:r>
     </w:p>
     <w:p>
@@ -3081,55 +3174,191 @@
         <w:pStyle w:val="Listenabsatz"/>
         <w:numPr>
           <w:ilvl w:val="0"/>
-          <w:numId w:val="1"/>
-        </w:numPr>
-        <w:autoSpaceDE w:val="0"/>
-        <w:autoSpaceDN w:val="0"/>
-        <w:adjustRightInd w:val="0"/>
-        <w:spacing w:after="0" w:line="240" w:lineRule="auto"/>
-        <w:rPr>
-          <w:rFonts w:cs="Arial"/>
-          <w:szCs w:val="21"/>
-          <w:lang w:val="en-US"/>
-        </w:rPr>
-      </w:pPr>
-      <w:r>
-        <w:rPr>
-          <w:rFonts w:cs="Arial"/>
-          <w:szCs w:val="21"/>
+          <w:numId w:val="6"/>
+        </w:numPr>
+        <w:rPr>
+          <w:lang w:val="en-US"/>
+        </w:rPr>
+      </w:pPr>
+      <w:r>
+        <w:rPr>
           <w:lang w:val="en-US"/>
         </w:rPr>
         <w:t xml:space="preserve">OK </w:t>
       </w:r>
       <w:r>
         <w:rPr>
-          <w:rFonts w:cs="Arial"/>
-          <w:szCs w:val="21"/>
-          <w:lang w:val="en-US"/>
-        </w:rPr>
-        <w:t>Add counter ‘learning actions’ (as in [Jaskowski16], especially useful for 2048)</w:t>
-      </w:r>
-      <w:r>
-        <w:rPr>
-          <w:rFonts w:cs="Arial"/>
-          <w:szCs w:val="21"/>
-          <w:lang w:val="en-US"/>
-        </w:rPr>
-        <w:t xml:space="preserve"> – see</w:t>
-      </w:r>
-    </w:p>
-    <w:p>
-      <w:pPr>
-        <w:autoSpaceDE w:val="0"/>
-        <w:autoSpaceDN w:val="0"/>
-        <w:adjustRightInd w:val="0"/>
-        <w:spacing w:after="0" w:line="240" w:lineRule="auto"/>
-        <w:rPr>
-          <w:rFonts w:cs="Arial"/>
-          <w:szCs w:val="21"/>
-          <w:lang w:val="en-US"/>
-        </w:rPr>
-      </w:pPr>
+          <w:lang w:val="en-US"/>
+        </w:rPr>
+        <w:t>Nicer game board for TTT (in the spirit of Hex, merge Board and VBoard to one bigger board showing the values and the moves in color black and white)</w:t>
+      </w:r>
+    </w:p>
+    <w:p>
+      <w:pPr>
+        <w:pStyle w:val="Listenabsatz"/>
+        <w:numPr>
+          <w:ilvl w:val="0"/>
+          <w:numId w:val="6"/>
+        </w:numPr>
+        <w:rPr>
+          <w:lang w:val="en-US"/>
+        </w:rPr>
+      </w:pPr>
+      <w:r>
+        <w:rPr>
+          <w:lang w:val="en-US"/>
+        </w:rPr>
+        <w:t>Port</w:t>
+      </w:r>
+      <w:r>
+        <w:rPr>
+          <w:lang w:val="en-US"/>
+        </w:rPr>
+        <w:t xml:space="preserve"> the code </w:t>
+      </w:r>
+      <w:r>
+        <w:rPr>
+          <w:lang w:val="en-US"/>
+        </w:rPr>
+        <w:t>from</w:t>
+      </w:r>
+      <w:r>
+        <w:rPr>
+          <w:lang w:val="en-US"/>
+        </w:rPr>
+        <w:t xml:space="preserve"> CFour-GitHub (</w:t>
+      </w:r>
+      <w:hyperlink r:id="rId9" w:history="1">
+        <w:r>
+          <w:rPr>
+            <w:rStyle w:val="Hyperlink"/>
+            <w:lang w:val="en-US"/>
+          </w:rPr>
+          <w:t>&lt;Documents&gt;/GitHub/Connect-Four/CFour</w:t>
+        </w:r>
+      </w:hyperlink>
+      <w:r>
+        <w:rPr>
+          <w:lang w:val="en-US"/>
+        </w:rPr>
+        <w:t>)</w:t>
+      </w:r>
+      <w:r>
+        <w:rPr>
+          <w:lang w:val="en-US"/>
+        </w:rPr>
+        <w:t xml:space="preserve"> so that Connect-4 is runnable in the GBG framework</w:t>
+      </w:r>
+    </w:p>
+    <w:p>
+      <w:pPr>
+        <w:pStyle w:val="Listenabsatz"/>
+        <w:numPr>
+          <w:ilvl w:val="0"/>
+          <w:numId w:val="6"/>
+        </w:numPr>
+        <w:rPr>
+          <w:lang w:val="en-US"/>
+        </w:rPr>
+      </w:pPr>
+      <w:r>
+        <w:rPr>
+          <w:lang w:val="en-US"/>
+        </w:rPr>
+        <w:t>Wrapper also for InspectV</w:t>
+      </w:r>
+    </w:p>
+    <w:p>
+      <w:pPr>
+        <w:pStyle w:val="Listenabsatz"/>
+        <w:numPr>
+          <w:ilvl w:val="0"/>
+          <w:numId w:val="6"/>
+        </w:numPr>
+        <w:rPr>
+          <w:lang w:val="en-US"/>
+        </w:rPr>
+      </w:pPr>
+      <w:r>
+        <w:rPr>
+          <w:lang w:val="en-US"/>
+        </w:rPr>
+        <w:t>Check both wrappers for 2-player games</w:t>
+      </w:r>
+    </w:p>
+    <w:p>
+      <w:pPr>
+        <w:pStyle w:val="Listenabsatz"/>
+        <w:numPr>
+          <w:ilvl w:val="0"/>
+          <w:numId w:val="6"/>
+        </w:numPr>
+        <w:rPr>
+          <w:lang w:val="en-US"/>
+        </w:rPr>
+      </w:pPr>
+      <w:r>
+        <w:rPr>
+          <w:lang w:val="en-US"/>
+        </w:rPr>
+        <w:t>Sleep duration not always OK in Play Hex (e.g. when one player is TD-NTuple-2, one MCTS (or one is MC))</w:t>
+      </w:r>
+    </w:p>
+    <w:p>
+      <w:pPr>
+        <w:pStyle w:val="Listenabsatz"/>
+        <w:numPr>
+          <w:ilvl w:val="0"/>
+          <w:numId w:val="6"/>
+        </w:numPr>
+        <w:rPr>
+          <w:lang w:val="en-US"/>
+        </w:rPr>
+      </w:pPr>
+      <w:r>
+        <w:rPr>
+          <w:lang w:val="en-US"/>
+        </w:rPr>
+        <w:t>Extend docu: interaction InspectV &amp; Play, different values displayed when in InspectV or in Play mode.</w:t>
+      </w:r>
+    </w:p>
+    <w:p>
+      <w:pPr>
+        <w:pStyle w:val="Listenabsatz"/>
+        <w:numPr>
+          <w:ilvl w:val="0"/>
+          <w:numId w:val="6"/>
+        </w:numPr>
+        <w:rPr>
+          <w:lang w:val="en-US"/>
+        </w:rPr>
+      </w:pPr>
+      <w:r>
+        <w:rPr>
+          <w:lang w:val="en-US"/>
+        </w:rPr>
+        <w:t>Make a select box whether to show or not show game values during play</w:t>
+      </w:r>
+    </w:p>
+    <w:p>
+      <w:pPr>
+        <w:pStyle w:val="Listenabsatz"/>
+        <w:numPr>
+          <w:ilvl w:val="0"/>
+          <w:numId w:val="6"/>
+        </w:numPr>
+        <w:rPr>
+          <w:lang w:val="en-US"/>
+        </w:rPr>
+      </w:pPr>
+      <w:r>
+        <w:rPr>
+          <w:lang w:val="en-US"/>
+        </w:rPr>
+        <w:t>Nicer borders for the JButtons in XArenaButtons (like the Buttons in GameBoardTTT)</w:t>
+      </w:r>
+      <w:bookmarkStart w:id="1" w:name="_GoBack"/>
+      <w:bookmarkEnd w:id="1"/>
     </w:p>
     <w:p>
       <w:pPr>
@@ -3171,6 +3400,7 @@
         <w:rPr>
           <w:lang w:val="en-US"/>
         </w:rPr>
+        <w:lastRenderedPageBreak/>
         <w:br w:type="page"/>
       </w:r>
     </w:p>
@@ -3532,8 +3762,8 @@
           <w:lang w:val="en-US"/>
         </w:rPr>
       </w:pPr>
-      <w:bookmarkStart w:id="1" w:name="_Evaluator_concept"/>
-      <w:bookmarkEnd w:id="1"/>
+      <w:bookmarkStart w:id="2" w:name="_Evaluator_concept"/>
+      <w:bookmarkEnd w:id="2"/>
       <w:r>
         <w:rPr>
           <w:lang w:val="en-US"/>
@@ -5156,8 +5386,8 @@
         </w:rPr>
         <w:t>OK D</w:t>
       </w:r>
-      <w:bookmarkStart w:id="2" w:name="MCTSParams_vs_ParMCTS_fixes"/>
-      <w:bookmarkEnd w:id="2"/>
+      <w:bookmarkStart w:id="3" w:name="MCTSParams_vs_ParMCTS_fixes"/>
+      <w:bookmarkEnd w:id="3"/>
       <w:r>
         <w:rPr>
           <w:lang w:val="en-US"/>
@@ -5362,16 +5592,16 @@
           <w:lang w:val="en-US"/>
         </w:rPr>
       </w:pPr>
-      <w:bookmarkStart w:id="3" w:name="_Debugging_TDS_(TDAgent)"/>
-      <w:bookmarkEnd w:id="3"/>
+      <w:bookmarkStart w:id="4" w:name="_Debugging_TDS_(TDAgent)"/>
+      <w:bookmarkEnd w:id="4"/>
       <w:r>
         <w:rPr>
           <w:lang w:val="en-US"/>
         </w:rPr>
         <w:t>Deb</w:t>
       </w:r>
-      <w:bookmarkStart w:id="4" w:name="Debugging_TDS"/>
-      <w:bookmarkEnd w:id="4"/>
+      <w:bookmarkStart w:id="5" w:name="Debugging_TDS"/>
+      <w:bookmarkEnd w:id="5"/>
       <w:r>
         <w:rPr>
           <w:lang w:val="en-US"/>
@@ -6543,8 +6773,6 @@
           <w:lang w:val="en-US"/>
         </w:rPr>
       </w:pPr>
-      <w:bookmarkStart w:id="5" w:name="_GoBack"/>
-      <w:bookmarkEnd w:id="5"/>
     </w:p>
     <w:p>
       <w:pPr>
@@ -7225,6 +7453,119 @@
     </w:lvl>
   </w:abstractNum>
   <w:abstractNum w:abstractNumId="2" w15:restartNumberingAfterBreak="0">
+    <w:nsid w:val="389E53AD"/>
+    <w:multiLevelType w:val="hybridMultilevel"/>
+    <w:tmpl w:val="D9A29EA0"/>
+    <w:lvl w:ilvl="0" w:tplc="04070001">
+      <w:start w:val="1"/>
+      <w:numFmt w:val="bullet"/>
+      <w:lvlText w:val=""/>
+      <w:lvlJc w:val="left"/>
+      <w:pPr>
+        <w:ind w:left="720" w:hanging="360"/>
+      </w:pPr>
+      <w:rPr>
+        <w:rFonts w:ascii="Symbol" w:hAnsi="Symbol" w:hint="default"/>
+      </w:rPr>
+    </w:lvl>
+    <w:lvl w:ilvl="1" w:tplc="04070003" w:tentative="1">
+      <w:start w:val="1"/>
+      <w:numFmt w:val="bullet"/>
+      <w:lvlText w:val="o"/>
+      <w:lvlJc w:val="left"/>
+      <w:pPr>
+        <w:ind w:left="1440" w:hanging="360"/>
+      </w:pPr>
+      <w:rPr>
+        <w:rFonts w:ascii="Courier New" w:hAnsi="Courier New" w:cs="Courier New" w:hint="default"/>
+      </w:rPr>
+    </w:lvl>
+    <w:lvl w:ilvl="2" w:tplc="04070005" w:tentative="1">
+      <w:start w:val="1"/>
+      <w:numFmt w:val="bullet"/>
+      <w:lvlText w:val=""/>
+      <w:lvlJc w:val="left"/>
+      <w:pPr>
+        <w:ind w:left="2160" w:hanging="360"/>
+      </w:pPr>
+      <w:rPr>
+        <w:rFonts w:ascii="Wingdings" w:hAnsi="Wingdings" w:hint="default"/>
+      </w:rPr>
+    </w:lvl>
+    <w:lvl w:ilvl="3" w:tplc="04070001" w:tentative="1">
+      <w:start w:val="1"/>
+      <w:numFmt w:val="bullet"/>
+      <w:lvlText w:val=""/>
+      <w:lvlJc w:val="left"/>
+      <w:pPr>
+        <w:ind w:left="2880" w:hanging="360"/>
+      </w:pPr>
+      <w:rPr>
+        <w:rFonts w:ascii="Symbol" w:hAnsi="Symbol" w:hint="default"/>
+      </w:rPr>
+    </w:lvl>
+    <w:lvl w:ilvl="4" w:tplc="04070003" w:tentative="1">
+      <w:start w:val="1"/>
+      <w:numFmt w:val="bullet"/>
+      <w:lvlText w:val="o"/>
+      <w:lvlJc w:val="left"/>
+      <w:pPr>
+        <w:ind w:left="3600" w:hanging="360"/>
+      </w:pPr>
+      <w:rPr>
+        <w:rFonts w:ascii="Courier New" w:hAnsi="Courier New" w:cs="Courier New" w:hint="default"/>
+      </w:rPr>
+    </w:lvl>
+    <w:lvl w:ilvl="5" w:tplc="04070005" w:tentative="1">
+      <w:start w:val="1"/>
+      <w:numFmt w:val="bullet"/>
+      <w:lvlText w:val=""/>
+      <w:lvlJc w:val="left"/>
+      <w:pPr>
+        <w:ind w:left="4320" w:hanging="360"/>
+      </w:pPr>
+      <w:rPr>
+        <w:rFonts w:ascii="Wingdings" w:hAnsi="Wingdings" w:hint="default"/>
+      </w:rPr>
+    </w:lvl>
+    <w:lvl w:ilvl="6" w:tplc="04070001" w:tentative="1">
+      <w:start w:val="1"/>
+      <w:numFmt w:val="bullet"/>
+      <w:lvlText w:val=""/>
+      <w:lvlJc w:val="left"/>
+      <w:pPr>
+        <w:ind w:left="5040" w:hanging="360"/>
+      </w:pPr>
+      <w:rPr>
+        <w:rFonts w:ascii="Symbol" w:hAnsi="Symbol" w:hint="default"/>
+      </w:rPr>
+    </w:lvl>
+    <w:lvl w:ilvl="7" w:tplc="04070003" w:tentative="1">
+      <w:start w:val="1"/>
+      <w:numFmt w:val="bullet"/>
+      <w:lvlText w:val="o"/>
+      <w:lvlJc w:val="left"/>
+      <w:pPr>
+        <w:ind w:left="5760" w:hanging="360"/>
+      </w:pPr>
+      <w:rPr>
+        <w:rFonts w:ascii="Courier New" w:hAnsi="Courier New" w:cs="Courier New" w:hint="default"/>
+      </w:rPr>
+    </w:lvl>
+    <w:lvl w:ilvl="8" w:tplc="04070005" w:tentative="1">
+      <w:start w:val="1"/>
+      <w:numFmt w:val="bullet"/>
+      <w:lvlText w:val=""/>
+      <w:lvlJc w:val="left"/>
+      <w:pPr>
+        <w:ind w:left="6480" w:hanging="360"/>
+      </w:pPr>
+      <w:rPr>
+        <w:rFonts w:ascii="Wingdings" w:hAnsi="Wingdings" w:hint="default"/>
+      </w:rPr>
+    </w:lvl>
+  </w:abstractNum>
+  <w:abstractNum w:abstractNumId="3" w15:restartNumberingAfterBreak="0">
     <w:nsid w:val="47392AB7"/>
     <w:multiLevelType w:val="hybridMultilevel"/>
     <w:tmpl w:val="F1C25366"/>
@@ -7337,7 +7678,7 @@
       </w:rPr>
     </w:lvl>
   </w:abstractNum>
-  <w:abstractNum w:abstractNumId="3" w15:restartNumberingAfterBreak="0">
+  <w:abstractNum w:abstractNumId="4" w15:restartNumberingAfterBreak="0">
     <w:nsid w:val="5B4D546A"/>
     <w:multiLevelType w:val="hybridMultilevel"/>
     <w:tmpl w:val="66A2BEDE"/>
@@ -7423,7 +7764,7 @@
       </w:pPr>
     </w:lvl>
   </w:abstractNum>
-  <w:abstractNum w:abstractNumId="4" w15:restartNumberingAfterBreak="0">
+  <w:abstractNum w:abstractNumId="5" w15:restartNumberingAfterBreak="0">
     <w:nsid w:val="7E7A6E60"/>
     <w:multiLevelType w:val="hybridMultilevel"/>
     <w:tmpl w:val="6FD6C8A0"/>
@@ -7537,7 +7878,7 @@
     </w:lvl>
   </w:abstractNum>
   <w:num w:numId="1">
-    <w:abstractNumId w:val="4"/>
+    <w:abstractNumId w:val="5"/>
   </w:num>
   <w:num w:numId="2">
     <w:abstractNumId w:val="1"/>
@@ -7546,10 +7887,13 @@
     <w:abstractNumId w:val="0"/>
   </w:num>
   <w:num w:numId="4">
-    <w:abstractNumId w:val="2"/>
+    <w:abstractNumId w:val="3"/>
   </w:num>
   <w:num w:numId="5">
-    <w:abstractNumId w:val="3"/>
+    <w:abstractNumId w:val="4"/>
+  </w:num>
+  <w:num w:numId="6">
+    <w:abstractNumId w:val="2"/>
   </w:num>
 </w:numbering>
 </file>
@@ -7995,6 +8339,28 @@
       <w:szCs w:val="26"/>
     </w:rPr>
   </w:style>
+  <w:style w:type="paragraph" w:styleId="berschrift3">
+    <w:name w:val="heading 3"/>
+    <w:basedOn w:val="Standard"/>
+    <w:next w:val="Standard"/>
+    <w:link w:val="berschrift3Zchn"/>
+    <w:uiPriority w:val="9"/>
+    <w:unhideWhenUsed/>
+    <w:qFormat/>
+    <w:rsid w:val="00790798"/>
+    <w:pPr>
+      <w:keepNext/>
+      <w:keepLines/>
+      <w:spacing w:before="40" w:after="0"/>
+      <w:outlineLvl w:val="2"/>
+    </w:pPr>
+    <w:rPr>
+      <w:rFonts w:asciiTheme="majorHAnsi" w:eastAsiaTheme="majorEastAsia" w:hAnsiTheme="majorHAnsi" w:cstheme="majorBidi"/>
+      <w:color w:val="1F4D78" w:themeColor="accent1" w:themeShade="7F"/>
+      <w:sz w:val="24"/>
+      <w:szCs w:val="24"/>
+    </w:rPr>
+  </w:style>
   <w:style w:type="character" w:default="1" w:styleId="Absatz-Standardschriftart">
     <w:name w:val="Default Paragraph Font"/>
     <w:uiPriority w:val="1"/>
@@ -8184,6 +8550,19 @@
     <w:rPr>
       <w:color w:val="954F72" w:themeColor="followedHyperlink"/>
       <w:u w:val="single"/>
+    </w:rPr>
+  </w:style>
+  <w:style w:type="character" w:customStyle="1" w:styleId="berschrift3Zchn">
+    <w:name w:val="Überschrift 3 Zchn"/>
+    <w:basedOn w:val="Absatz-Standardschriftart"/>
+    <w:link w:val="berschrift3"/>
+    <w:uiPriority w:val="9"/>
+    <w:rsid w:val="00790798"/>
+    <w:rPr>
+      <w:rFonts w:asciiTheme="majorHAnsi" w:eastAsiaTheme="majorEastAsia" w:hAnsiTheme="majorHAnsi" w:cstheme="majorBidi"/>
+      <w:color w:val="1F4D78" w:themeColor="accent1" w:themeShade="7F"/>
+      <w:sz w:val="24"/>
+      <w:szCs w:val="24"/>
     </w:rPr>
   </w:style>
 </w:styles>
@@ -8455,7 +8834,7 @@
 </file>
 
 <file path=customXml/itemProps1.xml><?xml version="1.0" encoding="utf-8"?>
-<ds:datastoreItem xmlns:ds="http://schemas.openxmlformats.org/officeDocument/2006/customXml" ds:itemID="{0E609252-59AA-448C-B470-C1494BFD51BB}">
+<ds:datastoreItem xmlns:ds="http://schemas.openxmlformats.org/officeDocument/2006/customXml" ds:itemID="{E39D90DB-820D-4325-81A5-412D1D4BAF77}">
   <ds:schemaRefs>
     <ds:schemaRef ds:uri="http://schemas.openxmlformats.org/officeDocument/2006/bibliography"/>
   </ds:schemaRefs>

</xml_diff>

<commit_message>
Several small Arena - TDNTuple updates
</commit_message>
<xml_diff>
--- a/TODO.docx
+++ b/TODO.docx
@@ -4481,15 +4481,7 @@
           <w:szCs w:val="21"/>
           <w:lang w:val="en-US"/>
         </w:rPr>
-        <w:t>OK</w:t>
-      </w:r>
-      <w:r>
-        <w:rPr>
-          <w:rFonts w:cs="Arial"/>
-          <w:szCs w:val="21"/>
-          <w:lang w:val="en-US"/>
-        </w:rPr>
-        <w:t xml:space="preserve"> It is very disturbing that </w:t>
+        <w:t xml:space="preserve">OK It is very disturbing that </w:t>
       </w:r>
       <w:proofErr w:type="spellStart"/>
       <w:r>
@@ -4603,23 +4595,7 @@
           <w:szCs w:val="21"/>
           <w:lang w:val="en-US"/>
         </w:rPr>
-        <w:t xml:space="preserve"> now </w:t>
-      </w:r>
-      <w:r>
-        <w:rPr>
-          <w:rFonts w:cs="Arial"/>
-          <w:szCs w:val="21"/>
-          <w:lang w:val="en-US"/>
-        </w:rPr>
-        <w:t>largely</w:t>
-      </w:r>
-      <w:r>
-        <w:rPr>
-          <w:rFonts w:cs="Arial"/>
-          <w:szCs w:val="21"/>
-          <w:lang w:val="en-US"/>
-        </w:rPr>
-        <w:t xml:space="preserve"> solved, see </w:t>
+        <w:t xml:space="preserve"> now largely solved, see </w:t>
       </w:r>
       <w:hyperlink w:anchor="_Debugging_TDS_(TDAgent)" w:history="1">
         <w:r>
@@ -4708,65 +4684,45 @@
         <w:rPr>
           <w:lang w:val="en-US"/>
         </w:rPr>
-        <w:t xml:space="preserve">OK Sleep duration not always right in Play Hex (e.g. two moves displayed together) – This is fixed now, it was a bug in </w:t>
-      </w:r>
-      <w:proofErr w:type="spellStart"/>
-      <w:r>
-        <w:rPr>
-          <w:lang w:val="en-US"/>
-        </w:rPr>
-        <w:t>GameBoardHex</w:t>
-      </w:r>
-      <w:proofErr w:type="spellEnd"/>
-      <w:r>
-        <w:rPr>
-          <w:lang w:val="en-US"/>
-        </w:rPr>
-        <w:t xml:space="preserve">: It used </w:t>
-      </w:r>
-      <w:proofErr w:type="spellStart"/>
-      <w:proofErr w:type="gramStart"/>
-      <w:r>
-        <w:rPr>
-          <w:lang w:val="en-US"/>
-        </w:rPr>
-        <w:t>JPanel</w:t>
-      </w:r>
-      <w:proofErr w:type="spellEnd"/>
-      <w:r>
-        <w:rPr>
-          <w:lang w:val="en-US"/>
-        </w:rPr>
-        <w:t>::</w:t>
-      </w:r>
-      <w:proofErr w:type="gramEnd"/>
-      <w:r>
-        <w:rPr>
-          <w:lang w:val="en-US"/>
-        </w:rPr>
-        <w:t xml:space="preserve">repaint() which results in a painting “sometimes later”, in this case a painting when two moves were made. Now we use </w:t>
-      </w:r>
-      <w:proofErr w:type="spellStart"/>
-      <w:proofErr w:type="gramStart"/>
-      <w:r>
-        <w:rPr>
-          <w:lang w:val="en-US"/>
-        </w:rPr>
-        <w:t>JFrame</w:t>
-      </w:r>
-      <w:proofErr w:type="spellEnd"/>
-      <w:r>
-        <w:rPr>
-          <w:lang w:val="en-US"/>
-        </w:rPr>
-        <w:t>::</w:t>
-      </w:r>
-      <w:proofErr w:type="gramEnd"/>
-      <w:r>
-        <w:rPr>
-          <w:lang w:val="en-US"/>
-        </w:rPr>
-        <w:t>paint(), which paints at the right moment (Unfortunately, paint() causes a little flicker, but we live with this)</w:t>
+        <w:t xml:space="preserve">OK Port the code from </w:t>
+      </w:r>
+      <w:proofErr w:type="spellStart"/>
+      <w:r>
+        <w:rPr>
+          <w:lang w:val="en-US"/>
+        </w:rPr>
+        <w:t>CFour</w:t>
+      </w:r>
+      <w:proofErr w:type="spellEnd"/>
+      <w:r>
+        <w:rPr>
+          <w:lang w:val="en-US"/>
+        </w:rPr>
+        <w:t>-GitHub (</w:t>
+      </w:r>
+      <w:hyperlink r:id="rId9" w:history="1">
+        <w:r>
+          <w:rPr>
+            <w:rStyle w:val="Hyperlink"/>
+            <w:lang w:val="en-US"/>
+          </w:rPr>
+          <w:t>&lt;Documents&gt;/GitHub/Connect-Four/</w:t>
+        </w:r>
+        <w:proofErr w:type="spellStart"/>
+        <w:r>
+          <w:rPr>
+            <w:rStyle w:val="Hyperlink"/>
+            <w:lang w:val="en-US"/>
+          </w:rPr>
+          <w:t>CFour</w:t>
+        </w:r>
+        <w:proofErr w:type="spellEnd"/>
+      </w:hyperlink>
+      <w:r>
+        <w:rPr>
+          <w:lang w:val="en-US"/>
+        </w:rPr>
+        <w:t>) so that Connect-4 is runnable in the GBG framework</w:t>
       </w:r>
     </w:p>
     <w:p>
@@ -4784,6 +4740,82 @@
         <w:rPr>
           <w:lang w:val="en-US"/>
         </w:rPr>
+        <w:t xml:space="preserve">OK Sleep duration not always right in Play Hex (e.g. two moves displayed together) – This is fixed now, it was a bug in </w:t>
+      </w:r>
+      <w:proofErr w:type="spellStart"/>
+      <w:r>
+        <w:rPr>
+          <w:lang w:val="en-US"/>
+        </w:rPr>
+        <w:t>GameBoardHex</w:t>
+      </w:r>
+      <w:proofErr w:type="spellEnd"/>
+      <w:r>
+        <w:rPr>
+          <w:lang w:val="en-US"/>
+        </w:rPr>
+        <w:t xml:space="preserve">: It used </w:t>
+      </w:r>
+      <w:proofErr w:type="spellStart"/>
+      <w:proofErr w:type="gramStart"/>
+      <w:r>
+        <w:rPr>
+          <w:lang w:val="en-US"/>
+        </w:rPr>
+        <w:t>JPanel</w:t>
+      </w:r>
+      <w:proofErr w:type="spellEnd"/>
+      <w:r>
+        <w:rPr>
+          <w:lang w:val="en-US"/>
+        </w:rPr>
+        <w:t>::</w:t>
+      </w:r>
+      <w:proofErr w:type="gramEnd"/>
+      <w:r>
+        <w:rPr>
+          <w:lang w:val="en-US"/>
+        </w:rPr>
+        <w:t xml:space="preserve">repaint() which results in a painting “sometimes later”, in this case a painting when two moves were made. Now we use </w:t>
+      </w:r>
+      <w:proofErr w:type="spellStart"/>
+      <w:proofErr w:type="gramStart"/>
+      <w:r>
+        <w:rPr>
+          <w:lang w:val="en-US"/>
+        </w:rPr>
+        <w:t>JFrame</w:t>
+      </w:r>
+      <w:proofErr w:type="spellEnd"/>
+      <w:r>
+        <w:rPr>
+          <w:lang w:val="en-US"/>
+        </w:rPr>
+        <w:t>::</w:t>
+      </w:r>
+      <w:proofErr w:type="gramEnd"/>
+      <w:r>
+        <w:rPr>
+          <w:lang w:val="en-US"/>
+        </w:rPr>
+        <w:t>paint(), which paints at the right moment (Unfortunately, paint() causes a little flicker, but we live with this)</w:t>
+      </w:r>
+    </w:p>
+    <w:p>
+      <w:pPr>
+        <w:pStyle w:val="Listenabsatz"/>
+        <w:numPr>
+          <w:ilvl w:val="0"/>
+          <w:numId w:val="6"/>
+        </w:numPr>
+        <w:rPr>
+          <w:lang w:val="en-US"/>
+        </w:rPr>
+      </w:pPr>
+      <w:r>
+        <w:rPr>
+          <w:lang w:val="en-US"/>
+        </w:rPr>
         <w:t xml:space="preserve">Distinguish somewhere in </w:t>
       </w:r>
       <w:proofErr w:type="spellStart"/>
@@ -4940,6 +4972,7 @@
         <w:rPr>
           <w:lang w:val="en-US"/>
         </w:rPr>
+        <w:lastRenderedPageBreak/>
         <w:t>pa.getScoreTuple</w:t>
       </w:r>
       <w:proofErr w:type="spellEnd"/>
@@ -4998,7 +5031,6 @@
         <w:rPr>
           <w:lang w:val="en-US"/>
         </w:rPr>
-        <w:lastRenderedPageBreak/>
         <w:t>OK Keep Gerhard informed about GBG</w:t>
       </w:r>
     </w:p>
@@ -5019,7 +5051,7 @@
         </w:rPr>
         <w:t xml:space="preserve">OK Make a TDNTuple2Agt </w:t>
       </w:r>
-      <w:hyperlink r:id="rId9" w:history="1">
+      <w:hyperlink r:id="rId10" w:history="1">
         <w:r>
           <w:rPr>
             <w:rStyle w:val="Hyperlink"/>
@@ -6493,6 +6525,7 @@
         <w:rPr>
           <w:lang w:val="en-US"/>
         </w:rPr>
+        <w:lastRenderedPageBreak/>
         <w:t>XArenaTabs</w:t>
       </w:r>
       <w:proofErr w:type="spellEnd"/>
@@ -6556,7 +6589,6 @@
         <w:rPr>
           <w:lang w:val="en-US"/>
         </w:rPr>
-        <w:lastRenderedPageBreak/>
         <w:t xml:space="preserve">change </w:t>
       </w:r>
       <w:proofErr w:type="spellStart"/>
@@ -7603,50 +7635,64 @@
           <w:szCs w:val="21"/>
           <w:lang w:val="en-US"/>
         </w:rPr>
-        <w:t>Prepare TR-GBG</w:t>
-      </w:r>
-      <w:r>
-        <w:rPr>
-          <w:rFonts w:cs="Arial"/>
-          <w:szCs w:val="21"/>
-          <w:lang w:val="en-US"/>
-        </w:rPr>
-        <w:t xml:space="preserve">.pdf for publication on </w:t>
-      </w:r>
-      <w:proofErr w:type="spellStart"/>
-      <w:r>
-        <w:rPr>
-          <w:rFonts w:cs="Arial"/>
-          <w:szCs w:val="21"/>
-          <w:lang w:val="en-US"/>
-        </w:rPr>
-        <w:t>CIplus</w:t>
-      </w:r>
-      <w:proofErr w:type="spellEnd"/>
-      <w:r>
-        <w:rPr>
-          <w:rFonts w:cs="Arial"/>
-          <w:szCs w:val="21"/>
-          <w:lang w:val="en-US"/>
-        </w:rPr>
-        <w:t xml:space="preserve"> s</w:t>
-      </w:r>
-      <w:r>
-        <w:rPr>
-          <w:rFonts w:cs="Arial"/>
-          <w:szCs w:val="21"/>
-          <w:lang w:val="en-US"/>
-        </w:rPr>
-        <w:t>erver</w:t>
-      </w:r>
-      <w:r>
-        <w:rPr>
-          <w:rFonts w:cs="Arial"/>
-          <w:szCs w:val="21"/>
-          <w:lang w:val="en-US"/>
-        </w:rPr>
-        <w:t>.</w:t>
-      </w:r>
+        <w:t xml:space="preserve">Debug MCTS for </w:t>
+      </w:r>
+      <w:proofErr w:type="spellStart"/>
+      <w:r>
+        <w:rPr>
+          <w:rFonts w:cs="Arial"/>
+          <w:szCs w:val="21"/>
+          <w:lang w:val="en-US"/>
+        </w:rPr>
+        <w:t>Nim</w:t>
+      </w:r>
+      <w:proofErr w:type="spellEnd"/>
+      <w:r>
+        <w:rPr>
+          <w:rFonts w:cs="Arial"/>
+          <w:szCs w:val="21"/>
+          <w:lang w:val="en-US"/>
+        </w:rPr>
+        <w:t xml:space="preserve">: MCTS is for some </w:t>
+      </w:r>
+      <w:proofErr w:type="spellStart"/>
+      <w:r>
+        <w:rPr>
+          <w:rFonts w:cs="Arial"/>
+          <w:szCs w:val="21"/>
+          <w:lang w:val="en-US"/>
+        </w:rPr>
+        <w:t>Nim</w:t>
+      </w:r>
+      <w:proofErr w:type="spellEnd"/>
+      <w:r>
+        <w:rPr>
+          <w:rFonts w:cs="Arial"/>
+          <w:szCs w:val="21"/>
+          <w:lang w:val="en-US"/>
+        </w:rPr>
+        <w:t xml:space="preserve">-configurations unreasonably bad. For example, in the game state (2,2,1) the action leading to (2,2,0) has in many situations (depending on MCTS parameter settings) NOT a high score, although it should have a high score. Clarify why this is the case and why some next actions are very </w:t>
+      </w:r>
+      <w:proofErr w:type="spellStart"/>
+      <w:r>
+        <w:rPr>
+          <w:rFonts w:cs="Arial"/>
+          <w:szCs w:val="21"/>
+          <w:lang w:val="en-US"/>
+        </w:rPr>
+        <w:t>seldomly</w:t>
+      </w:r>
+      <w:proofErr w:type="spellEnd"/>
+      <w:r>
+        <w:rPr>
+          <w:rFonts w:cs="Arial"/>
+          <w:szCs w:val="21"/>
+          <w:lang w:val="en-US"/>
+        </w:rPr>
+        <w:t xml:space="preserve"> visited.</w:t>
+      </w:r>
+      <w:bookmarkStart w:id="1" w:name="_GoBack"/>
+      <w:bookmarkEnd w:id="1"/>
     </w:p>
     <w:p>
       <w:pPr>
@@ -7671,15 +7717,49 @@
           <w:szCs w:val="21"/>
           <w:lang w:val="en-US"/>
         </w:rPr>
-        <w:t xml:space="preserve">(OK) </w:t>
-      </w:r>
-      <w:r>
-        <w:rPr>
-          <w:rFonts w:cs="Arial"/>
-          <w:szCs w:val="21"/>
-          <w:lang w:val="en-US"/>
-        </w:rPr>
-        <w:t>Student advertisement for GBG.</w:t>
+        <w:t>Prepare TR-GBG</w:t>
+      </w:r>
+      <w:r>
+        <w:rPr>
+          <w:rFonts w:cs="Arial"/>
+          <w:szCs w:val="21"/>
+          <w:lang w:val="en-US"/>
+        </w:rPr>
+        <w:t xml:space="preserve">.pdf for publication on </w:t>
+      </w:r>
+      <w:proofErr w:type="spellStart"/>
+      <w:r>
+        <w:rPr>
+          <w:rFonts w:cs="Arial"/>
+          <w:szCs w:val="21"/>
+          <w:lang w:val="en-US"/>
+        </w:rPr>
+        <w:t>CIplus</w:t>
+      </w:r>
+      <w:proofErr w:type="spellEnd"/>
+      <w:r>
+        <w:rPr>
+          <w:rFonts w:cs="Arial"/>
+          <w:szCs w:val="21"/>
+          <w:lang w:val="en-US"/>
+        </w:rPr>
+        <w:t xml:space="preserve"> s</w:t>
+      </w:r>
+      <w:r>
+        <w:rPr>
+          <w:rFonts w:cs="Arial"/>
+          <w:szCs w:val="21"/>
+          <w:lang w:val="en-US"/>
+        </w:rPr>
+        <w:t>erver</w:t>
+      </w:r>
+      <w:r>
+        <w:rPr>
+          <w:rFonts w:cs="Arial"/>
+          <w:szCs w:val="21"/>
+          <w:lang w:val="en-US"/>
+        </w:rPr>
+        <w:t>.</w:t>
       </w:r>
     </w:p>
     <w:p>
@@ -7705,14 +7785,22 @@
           <w:szCs w:val="21"/>
           <w:lang w:val="en-US"/>
         </w:rPr>
-        <w:t>TR-GBG.pdf: new sections on important reoccurring questions</w:t>
-      </w:r>
-    </w:p>
-    <w:p>
-      <w:pPr>
-        <w:pStyle w:val="Listenabsatz"/>
-        <w:numPr>
-          <w:ilvl w:val="1"/>
+        <w:t xml:space="preserve">(OK) </w:t>
+      </w:r>
+      <w:r>
+        <w:rPr>
+          <w:rFonts w:cs="Arial"/>
+          <w:szCs w:val="21"/>
+          <w:lang w:val="en-US"/>
+        </w:rPr>
+        <w:t>Student advertisement for GBG.</w:t>
+      </w:r>
+    </w:p>
+    <w:p>
+      <w:pPr>
+        <w:pStyle w:val="Listenabsatz"/>
+        <w:numPr>
+          <w:ilvl w:val="0"/>
           <w:numId w:val="1"/>
         </w:numPr>
         <w:autoSpaceDE w:val="0"/>
@@ -7731,7 +7819,7 @@
           <w:szCs w:val="21"/>
           <w:lang w:val="en-US"/>
         </w:rPr>
-        <w:t>How to find good features?</w:t>
+        <w:t>TR-GBG.pdf: new sections on important reoccurring questions</w:t>
       </w:r>
     </w:p>
     <w:p>
@@ -7757,7 +7845,7 @@
           <w:szCs w:val="21"/>
           <w:lang w:val="en-US"/>
         </w:rPr>
-        <w:t>How to evaluate an agent?</w:t>
+        <w:t>How to find good features?</w:t>
       </w:r>
     </w:p>
     <w:p>
@@ -7783,14 +7871,14 @@
           <w:szCs w:val="21"/>
           <w:lang w:val="en-US"/>
         </w:rPr>
-        <w:t>Extend Evaluator chapter</w:t>
-      </w:r>
-    </w:p>
-    <w:p>
-      <w:pPr>
-        <w:pStyle w:val="Listenabsatz"/>
-        <w:numPr>
-          <w:ilvl w:val="0"/>
+        <w:t>How to evaluate an agent?</w:t>
+      </w:r>
+    </w:p>
+    <w:p>
+      <w:pPr>
+        <w:pStyle w:val="Listenabsatz"/>
+        <w:numPr>
+          <w:ilvl w:val="1"/>
           <w:numId w:val="1"/>
         </w:numPr>
         <w:autoSpaceDE w:val="0"/>
@@ -7809,6 +7897,33 @@
           <w:szCs w:val="21"/>
           <w:lang w:val="en-US"/>
         </w:rPr>
+        <w:t>Extend Evaluator chapter</w:t>
+      </w:r>
+    </w:p>
+    <w:p>
+      <w:pPr>
+        <w:pStyle w:val="Listenabsatz"/>
+        <w:numPr>
+          <w:ilvl w:val="0"/>
+          <w:numId w:val="1"/>
+        </w:numPr>
+        <w:autoSpaceDE w:val="0"/>
+        <w:autoSpaceDN w:val="0"/>
+        <w:adjustRightInd w:val="0"/>
+        <w:spacing w:after="0" w:line="240" w:lineRule="auto"/>
+        <w:rPr>
+          <w:rFonts w:cs="Arial"/>
+          <w:szCs w:val="21"/>
+          <w:lang w:val="en-US"/>
+        </w:rPr>
+      </w:pPr>
+      <w:r>
+        <w:rPr>
+          <w:rFonts w:cs="Arial"/>
+          <w:szCs w:val="21"/>
+          <w:lang w:val="en-US"/>
+        </w:rPr>
+        <w:lastRenderedPageBreak/>
         <w:t>(</w:t>
       </w:r>
       <w:r>
@@ -7895,7 +8010,7 @@
         </w:rPr>
         <w:t xml:space="preserve"> see </w:t>
       </w:r>
-      <w:hyperlink r:id="rId10" w:history="1">
+      <w:hyperlink r:id="rId11" w:history="1">
         <w:r>
           <w:rPr>
             <w:rStyle w:val="Hyperlink"/>
@@ -8094,7 +8209,6 @@
           <w:szCs w:val="21"/>
           <w:lang w:val="en-US"/>
         </w:rPr>
-        <w:lastRenderedPageBreak/>
         <w:t xml:space="preserve">Some elements of measurement in </w:t>
       </w:r>
       <w:r>
@@ -9055,8 +9169,8 @@
         </w:rPr>
         <w:t>G</w:t>
       </w:r>
-      <w:bookmarkStart w:id="1" w:name="GUI_hangs"/>
-      <w:bookmarkEnd w:id="1"/>
+      <w:bookmarkStart w:id="2" w:name="GUI_hangs"/>
+      <w:bookmarkEnd w:id="2"/>
       <w:r>
         <w:rPr>
           <w:rFonts w:cs="Arial"/>
@@ -9368,62 +9482,6 @@
           <w:lang w:val="en-US"/>
         </w:rPr>
         <w:t>Open items December 2017</w:t>
-      </w:r>
-    </w:p>
-    <w:p>
-      <w:pPr>
-        <w:pStyle w:val="Listenabsatz"/>
-        <w:numPr>
-          <w:ilvl w:val="0"/>
-          <w:numId w:val="6"/>
-        </w:numPr>
-        <w:rPr>
-          <w:lang w:val="en-US"/>
-        </w:rPr>
-      </w:pPr>
-      <w:r>
-        <w:rPr>
-          <w:lang w:val="en-US"/>
-        </w:rPr>
-        <w:t xml:space="preserve">Port the code from </w:t>
-      </w:r>
-      <w:proofErr w:type="spellStart"/>
-      <w:r>
-        <w:rPr>
-          <w:lang w:val="en-US"/>
-        </w:rPr>
-        <w:t>CFour</w:t>
-      </w:r>
-      <w:proofErr w:type="spellEnd"/>
-      <w:r>
-        <w:rPr>
-          <w:lang w:val="en-US"/>
-        </w:rPr>
-        <w:t>-GitHub (</w:t>
-      </w:r>
-      <w:hyperlink r:id="rId11" w:history="1">
-        <w:r>
-          <w:rPr>
-            <w:rStyle w:val="Hyperlink"/>
-            <w:lang w:val="en-US"/>
-          </w:rPr>
-          <w:t>&lt;Documents&gt;/GitHub/Connect-Four/</w:t>
-        </w:r>
-        <w:proofErr w:type="spellStart"/>
-        <w:r>
-          <w:rPr>
-            <w:rStyle w:val="Hyperlink"/>
-            <w:lang w:val="en-US"/>
-          </w:rPr>
-          <w:t>CFour</w:t>
-        </w:r>
-        <w:proofErr w:type="spellEnd"/>
-      </w:hyperlink>
-      <w:r>
-        <w:rPr>
-          <w:lang w:val="en-US"/>
-        </w:rPr>
-        <w:t>) so that Connect-4 is runnable in the GBG framework</w:t>
       </w:r>
     </w:p>
     <w:p>
@@ -9666,7 +9724,14 @@
         <w:rPr>
           <w:lang w:val="en-US"/>
         </w:rPr>
-        <w:t xml:space="preserve"> For 1- and 2-player games it is obvious, but for N-player games with N&gt;2 it might be tricky. In some cases</w:t>
+        <w:t xml:space="preserve"> For 1- and 2-player games it is obvious, but </w:t>
+      </w:r>
+      <w:r>
+        <w:rPr>
+          <w:lang w:val="en-US"/>
+        </w:rPr>
+        <w:lastRenderedPageBreak/>
+        <w:t>for N-player games with N&gt;2 it might be tricky. In some cases</w:t>
       </w:r>
       <w:r>
         <w:rPr>
@@ -9853,7 +9918,6 @@
         <w:rPr>
           <w:lang w:val="en-US"/>
         </w:rPr>
-        <w:lastRenderedPageBreak/>
         <w:t>MCTSAgentN</w:t>
       </w:r>
       <w:proofErr w:type="spellEnd"/>
@@ -10307,15 +10371,7 @@
         <w:rPr>
           <w:lang w:val="en-US"/>
         </w:rPr>
-        <w:t>()</w:t>
-      </w:r>
-      <w:bookmarkStart w:id="2" w:name="_GoBack"/>
-      <w:bookmarkEnd w:id="2"/>
-      <w:r>
-        <w:rPr>
-          <w:lang w:val="en-US"/>
-        </w:rPr>
-        <w:t xml:space="preserve">, which might be too high in many applications. </w:t>
+        <w:t xml:space="preserve">(), which might be too high in many applications. </w:t>
       </w:r>
     </w:p>
     <w:p>
@@ -19183,7 +19239,7 @@
 </file>
 
 <file path=customXml/itemProps1.xml><?xml version="1.0" encoding="utf-8"?>
-<ds:datastoreItem xmlns:ds="http://schemas.openxmlformats.org/officeDocument/2006/customXml" ds:itemID="{9332CEB2-852F-4248-A812-103ADB7087C0}">
+<ds:datastoreItem xmlns:ds="http://schemas.openxmlformats.org/officeDocument/2006/customXml" ds:itemID="{D7A2D9E5-40B6-41C9-B29B-C9A94EBE7527}">
   <ds:schemaRefs>
     <ds:schemaRef ds:uri="http://schemas.openxmlformats.org/officeDocument/2006/bibliography"/>
   </ds:schemaRefs>

</xml_diff>

<commit_message>
MCTS and MCTSE Update
- eps-greedy in MCTS
- getGameScore --> getReward in MCTS
- and many other small changes
</commit_message>
<xml_diff>
--- a/TODO.docx
+++ b/TODO.docx
@@ -726,6 +726,7 @@
           <w:szCs w:val="21"/>
           <w:lang w:val="en-US"/>
         </w:rPr>
+        <w:lastRenderedPageBreak/>
         <w:t>OK Types.ACTIONS: replace enum (which needs to be extended whenever we need more ACTIONS) by some class construct</w:t>
       </w:r>
     </w:p>
@@ -1738,6 +1739,7 @@
           <w:szCs w:val="21"/>
           <w:lang w:val="en-US"/>
         </w:rPr>
+        <w:lastRenderedPageBreak/>
         <w:t xml:space="preserve">OK Minimax on 4x4-Hex: InspectV shows an initial value function with some values ‘0’. Why? – Because the Minimax default depth 10 is not enough. Enhancing to depth=12 solves the problem. </w:t>
       </w:r>
     </w:p>
@@ -2265,6 +2267,7 @@
         <w:rPr>
           <w:lang w:val="en-US"/>
         </w:rPr>
+        <w:lastRenderedPageBreak/>
         <w:t>pa.getScoreTuple means: “What is PlayAgent pa’s estimate of the final game scores?”</w:t>
       </w:r>
     </w:p>
@@ -2810,6 +2813,7 @@
         <w:rPr>
           <w:lang w:val="en-US"/>
         </w:rPr>
+        <w:lastRenderedPageBreak/>
         <w:t xml:space="preserve">XArenaTabs, </w:t>
       </w:r>
       <w:r>
@@ -3383,13 +3387,7 @@
         <w:rPr>
           <w:lang w:val="en-US"/>
         </w:rPr>
-        <w:t>(see [Browne2012, p. 4 &amp; 7])</w:t>
-      </w:r>
-      <w:r>
-        <w:rPr>
-          <w:lang w:val="en-US"/>
-        </w:rPr>
-        <w:t xml:space="preserve">, if </w:t>
+        <w:t xml:space="preserve">(see [Browne2012, p. 4 &amp; 7]), if </w:t>
       </w:r>
       <w:r>
         <w:rPr>
@@ -3623,6 +3621,7 @@
         <w:rPr>
           <w:lang w:val="en-US"/>
         </w:rPr>
+        <w:lastRenderedPageBreak/>
         <w:t xml:space="preserve">With this we get good results on the (2,2,1) situation and a better distribution of actions over childs (at least </w:t>
       </w:r>
       <w:r>
@@ -3671,43 +3670,19 @@
         <w:rPr>
           <w:lang w:val="en-US"/>
         </w:rPr>
-        <w:t xml:space="preserve">Still </w:t>
-      </w:r>
-      <w:r>
-        <w:rPr>
-          <w:lang w:val="en-US"/>
-        </w:rPr>
-        <w:t>larger heaps</w:t>
-      </w:r>
-      <w:r>
-        <w:rPr>
-          <w:lang w:val="en-US"/>
-        </w:rPr>
-        <w:t xml:space="preserve"> have </w:t>
-      </w:r>
-      <w:r>
-        <w:rPr>
-          <w:lang w:val="en-US"/>
-        </w:rPr>
-        <w:t xml:space="preserve">mostly </w:t>
-      </w:r>
-      <w:r>
-        <w:rPr>
-          <w:lang w:val="en-US"/>
-        </w:rPr>
-        <w:t>wrong results</w:t>
-      </w:r>
-      <w:r>
-        <w:rPr>
-          <w:lang w:val="en-US"/>
-        </w:rPr>
-        <w:t>, e.g. (5,5,5) or (5,5,3)</w:t>
-      </w:r>
-      <w:r>
-        <w:rPr>
-          <w:lang w:val="en-US"/>
-        </w:rPr>
-        <w:t>.</w:t>
+        <w:t>Switch Normalize and Selector UCT/</w:t>
+      </w:r>
+      <w:r>
+        <w:rPr>
+          <w:lang w:val="en-US"/>
+        </w:rPr>
+        <w:sym w:font="Symbol" w:char="F065"/>
+      </w:r>
+      <w:r>
+        <w:rPr>
+          <w:lang w:val="en-US"/>
+        </w:rPr>
+        <w:t>-greedy/Roulette-Wheel added to MCTSParams</w:t>
       </w:r>
     </w:p>
     <w:p>
@@ -3731,37 +3706,43 @@
         <w:rPr>
           <w:lang w:val="en-US"/>
         </w:rPr>
-        <w:t>Still to clarify: What is the right normalization for games like 2048, where so.getMaxScore=3.100.000?</w:t>
-      </w:r>
-      <w:r>
-        <w:rPr>
-          <w:lang w:val="en-US"/>
-        </w:rPr>
-        <w:t xml:space="preserve"> Is it better to use roulette-wheel-selection </w:t>
-      </w:r>
-      <w:r>
-        <w:rPr>
-          <w:lang w:val="en-US"/>
-        </w:rPr>
-        <w:t>[Swiechowski15</w:t>
-      </w:r>
-      <w:r>
-        <w:rPr>
-          <w:lang w:val="en-US"/>
-        </w:rPr>
-        <w:t>, p.</w:t>
-      </w:r>
-      <w:r>
-        <w:rPr>
-          <w:lang w:val="en-US"/>
-        </w:rPr>
-        <w:t xml:space="preserve"> 6</w:t>
-      </w:r>
-      <w:r>
-        <w:rPr>
-          <w:lang w:val="en-US"/>
-        </w:rPr>
-        <w:t>] instead of UCT?</w:t>
+        <w:t xml:space="preserve">TODO: add </w:t>
+      </w:r>
+      <w:r>
+        <w:rPr>
+          <w:lang w:val="en-US"/>
+        </w:rPr>
+        <w:sym w:font="Symbol" w:char="F065"/>
+      </w:r>
+      <w:r>
+        <w:rPr>
+          <w:lang w:val="en-US"/>
+        </w:rPr>
+        <w:t>-greedy &amp; Roulette-Wheel selection mechanisms.</w:t>
+      </w:r>
+    </w:p>
+    <w:p>
+      <w:pPr>
+        <w:pStyle w:val="Listenabsatz"/>
+        <w:numPr>
+          <w:ilvl w:val="0"/>
+          <w:numId w:val="1"/>
+        </w:numPr>
+        <w:autoSpaceDE w:val="0"/>
+        <w:autoSpaceDN w:val="0"/>
+        <w:adjustRightInd w:val="0"/>
+        <w:spacing w:after="0" w:line="240" w:lineRule="auto"/>
+        <w:rPr>
+          <w:rFonts w:cs="Arial"/>
+          <w:szCs w:val="21"/>
+          <w:lang w:val="en-US"/>
+        </w:rPr>
+      </w:pPr>
+      <w:r>
+        <w:rPr>
+          <w:lang w:val="en-US"/>
+        </w:rPr>
+        <w:t>Nim &amp; MCTS: Still larger heaps have mostly wrong results, e.g. (5,5,5) or (5,5,3). Is it that the rollout is uninformative in that case?</w:t>
       </w:r>
     </w:p>
     <w:p>
@@ -3788,7 +3769,23 @@
           <w:szCs w:val="21"/>
           <w:lang w:val="en-US"/>
         </w:rPr>
-        <w:t>Add a roulette-wheel selection to MCTS as alternative to the UCT selection [Swiechowski15, p. 6]</w:t>
+        <w:t>Add all enhancement</w:t>
+      </w:r>
+      <w:r>
+        <w:rPr>
+          <w:rFonts w:cs="Arial"/>
+          <w:szCs w:val="21"/>
+          <w:lang w:val="en-US"/>
+        </w:rPr>
+        <w:t>s</w:t>
+      </w:r>
+      <w:r>
+        <w:rPr>
+          <w:rFonts w:cs="Arial"/>
+          <w:szCs w:val="21"/>
+          <w:lang w:val="en-US"/>
+        </w:rPr>
+        <w:t xml:space="preserve"> for MCTS also to MCTS-Expectimax (! Important for Daniel Weitz and EWN!)</w:t>
       </w:r>
     </w:p>
     <w:p>
@@ -3815,7 +3812,137 @@
           <w:szCs w:val="21"/>
           <w:lang w:val="en-US"/>
         </w:rPr>
-        <w:t>Add all enhancement for MCTS also to MCTS-Expectimax (! Important for Daniel Weitz and EWN!)</w:t>
+        <w:t xml:space="preserve">2048 &amp; MCTSE: uses </w:t>
+      </w:r>
+      <w:r>
+        <w:rPr>
+          <w:rFonts w:cs="Arial"/>
+          <w:szCs w:val="21"/>
+          <w:lang w:val="en-US"/>
+        </w:rPr>
+        <w:t>so.</w:t>
+      </w:r>
+      <w:r>
+        <w:rPr>
+          <w:rFonts w:cs="Arial"/>
+          <w:szCs w:val="21"/>
+          <w:lang w:val="en-US"/>
+        </w:rPr>
+        <w:t xml:space="preserve">getGameScore() as MCTS-value. Since this is the raw score divided by MAXSCORE, it is usually </w:t>
+      </w:r>
+      <w:r>
+        <w:rPr>
+          <w:rFonts w:cs="Arial"/>
+          <w:szCs w:val="21"/>
+          <w:lang w:val="en-US"/>
+        </w:rPr>
+        <w:t xml:space="preserve">a </w:t>
+      </w:r>
+      <w:r>
+        <w:rPr>
+          <w:rFonts w:cs="Arial"/>
+          <w:szCs w:val="21"/>
+          <w:lang w:val="en-US"/>
+        </w:rPr>
+        <w:t>*very* small</w:t>
+      </w:r>
+      <w:r>
+        <w:rPr>
+          <w:rFonts w:cs="Arial"/>
+          <w:szCs w:val="21"/>
+          <w:lang w:val="en-US"/>
+        </w:rPr>
+        <w:t xml:space="preserve"> value</w:t>
+      </w:r>
+      <w:r>
+        <w:rPr>
+          <w:rFonts w:cs="Arial"/>
+          <w:szCs w:val="21"/>
+          <w:lang w:val="en-US"/>
+        </w:rPr>
+        <w:t xml:space="preserve"> </w:t>
+      </w:r>
+      <w:r>
+        <w:rPr>
+          <w:rFonts w:cs="Arial"/>
+          <w:szCs w:val="21"/>
+          <w:lang w:val="en-US"/>
+        </w:rPr>
+        <w:sym w:font="Wingdings" w:char="F0E0"/>
+      </w:r>
+      <w:r>
+        <w:rPr>
+          <w:rFonts w:cs="Arial"/>
+          <w:szCs w:val="21"/>
+          <w:lang w:val="en-US"/>
+        </w:rPr>
+        <w:t xml:space="preserve"> UCT is solely dictated by</w:t>
+      </w:r>
+      <w:r>
+        <w:rPr>
+          <w:rFonts w:cs="Arial"/>
+          <w:szCs w:val="21"/>
+          <w:lang w:val="en-US"/>
+        </w:rPr>
+        <w:t xml:space="preserve"> number of</w:t>
+      </w:r>
+      <w:r>
+        <w:rPr>
+          <w:rFonts w:cs="Arial"/>
+          <w:szCs w:val="21"/>
+          <w:lang w:val="en-US"/>
+        </w:rPr>
+        <w:t xml:space="preserve"> visits. </w:t>
+      </w:r>
+      <w:r>
+        <w:rPr>
+          <w:rFonts w:cs="Arial"/>
+          <w:szCs w:val="21"/>
+          <w:lang w:val="en-US"/>
+        </w:rPr>
+        <w:t>Actually, it has with uctNormalised() a specific normalization to the actual high score in each move. This is however a normalization quite specific for the game 2048. Add a Normalize-Selec</w:t>
+      </w:r>
+      <w:bookmarkStart w:id="1" w:name="_GoBack"/>
+      <w:bookmarkEnd w:id="1"/>
+      <w:r>
+        <w:rPr>
+          <w:rFonts w:cs="Arial"/>
+          <w:szCs w:val="21"/>
+          <w:lang w:val="en-US"/>
+        </w:rPr>
+        <w:t>tBox to MCTSEParams and a normalization which does for 2048 uctNormalised(), but for all other games the same normalization as in MCTS</w:t>
+      </w:r>
+    </w:p>
+    <w:p>
+      <w:pPr>
+        <w:pStyle w:val="Listenabsatz"/>
+        <w:numPr>
+          <w:ilvl w:val="0"/>
+          <w:numId w:val="1"/>
+        </w:numPr>
+        <w:autoSpaceDE w:val="0"/>
+        <w:autoSpaceDN w:val="0"/>
+        <w:adjustRightInd w:val="0"/>
+        <w:spacing w:after="0" w:line="240" w:lineRule="auto"/>
+        <w:rPr>
+          <w:rFonts w:cs="Arial"/>
+          <w:szCs w:val="21"/>
+          <w:lang w:val="en-US"/>
+        </w:rPr>
+      </w:pPr>
+      <w:r>
+        <w:rPr>
+          <w:rFonts w:cs="Arial"/>
+          <w:szCs w:val="21"/>
+          <w:lang w:val="en-US"/>
+        </w:rPr>
+        <w:t xml:space="preserve">Add a roulette-wheel selection [Swiechowski15, p. 6] to MCTS &amp; MCTSE as an alternative to UCT selection. </w:t>
+      </w:r>
+      <w:r>
+        <w:rPr>
+          <w:lang w:val="en-US"/>
+        </w:rPr>
+        <w:t>Is it for 2048 better to use roulette-wheel-selection instead of UCT?</w:t>
       </w:r>
     </w:p>
     <w:p>
@@ -3842,17 +3969,7 @@
           <w:szCs w:val="21"/>
           <w:lang w:val="en-US"/>
         </w:rPr>
-        <w:t>Bug Max-N &amp; Nim: When “use hashmap” is activated, the calculated scores are wrong. When deactivated, everything is o.k (but it takes longer)</w:t>
-      </w:r>
-      <w:bookmarkStart w:id="1" w:name="_GoBack"/>
-      <w:bookmarkEnd w:id="1"/>
-      <w:r>
-        <w:rPr>
-          <w:rFonts w:cs="Arial"/>
-          <w:szCs w:val="21"/>
-          <w:lang w:val="en-US"/>
-        </w:rPr>
-        <w:t>. (Tree-depth=10, (5,5,5)-Nim with MAX_MINUS=3)</w:t>
+        <w:t>Bug Max-N &amp; Nim: When “use hashmap” is activated, the calculated scores are wrong. When deactivated, everything is o.k (but it takes longer). (Tree-depth=10, (5,5,5)-Nim with MAX_MINUS=3)</w:t>
       </w:r>
     </w:p>
     <w:p>
@@ -4668,7 +4785,16 @@
           <w:szCs w:val="21"/>
           <w:lang w:val="en-US"/>
         </w:rPr>
-        <w:t xml:space="preserve">start with certain default values). The agents who need training can be selected, but they won’t run in Arena because they are in AgentState.INIT. </w:t>
+        <w:t xml:space="preserve">start with certain default values). The </w:t>
+      </w:r>
+      <w:r>
+        <w:rPr>
+          <w:rFonts w:cs="Arial"/>
+          <w:szCs w:val="21"/>
+          <w:lang w:val="en-US"/>
+        </w:rPr>
+        <w:lastRenderedPageBreak/>
+        <w:t xml:space="preserve">agents who need training can be selected, but they won’t run in Arena because they are in AgentState.INIT. </w:t>
       </w:r>
       <w:r>
         <w:rPr>
@@ -5813,7 +5939,14 @@
         <w:rPr>
           <w:lang w:val="en-US"/>
         </w:rPr>
-        <w:t xml:space="preserve">This is in contrast with “Playing a game …” which is displayed directly. </w:t>
+        <w:t xml:space="preserve">This is in contrast with “Playing a game …” which </w:t>
+      </w:r>
+      <w:r>
+        <w:rPr>
+          <w:lang w:val="en-US"/>
+        </w:rPr>
+        <w:lastRenderedPageBreak/>
+        <w:t xml:space="preserve">is displayed directly. </w:t>
       </w:r>
       <w:r>
         <w:rPr>
@@ -6040,6 +6173,7 @@
         <w:rPr>
           <w:lang w:val="en-US"/>
         </w:rPr>
+        <w:lastRenderedPageBreak/>
         <w:t>equals() or hasEqualState()?</w:t>
       </w:r>
     </w:p>
@@ -6886,6 +7020,7 @@
         <w:rPr>
           <w:lang w:val="en-US"/>
         </w:rPr>
+        <w:lastRenderedPageBreak/>
         <w:t xml:space="preserve">Nicer design: </w:t>
       </w:r>
       <w:r>
@@ -7678,6 +7813,7 @@
         <w:rPr>
           <w:lang w:val="en-US"/>
         </w:rPr>
+        <w:lastRenderedPageBreak/>
         <w:t>A possible later add-on: Let eval() return an object of class EvalResult which has getters getSuccess(),goalReached(), getLastResult(), getMsg(). Why? Consistent object,</w:t>
       </w:r>
       <w:r>
@@ -7973,6 +8109,7 @@
         <w:rPr>
           <w:lang w:val="en-US"/>
         </w:rPr>
+        <w:lastRenderedPageBreak/>
         <w:t>Eliminate all calls to MCTSParams</w:t>
       </w:r>
       <w:r>
@@ -8531,7 +8668,14 @@
         <w:rPr>
           <w:lang w:val="en-US"/>
         </w:rPr>
-        <w:t xml:space="preserve">are the same if we activate NORMALIZE. No wonder, since NORMALIZE does not change anything here (min and max of game score </w:t>
+        <w:t xml:space="preserve">are the same if we activate NORMALIZE. No wonder, since </w:t>
+      </w:r>
+      <w:r>
+        <w:rPr>
+          <w:lang w:val="en-US"/>
+        </w:rPr>
+        <w:lastRenderedPageBreak/>
+        <w:t xml:space="preserve">NORMALIZE does not change anything here (min and max of game score </w:t>
       </w:r>
       <w:r>
         <w:rPr>
@@ -9059,6 +9203,7 @@
         <w:rPr>
           <w:lang w:val="en-US"/>
         </w:rPr>
+        <w:lastRenderedPageBreak/>
         <w:t xml:space="preserve">Secondly, we need much larger ALPHA, if input feature vector is long (81 values in case of feature mode 99)!! If we multiply the standard alpha values by about 100, i.e. ALPHA_INIT=10, ALPHA_FINAL=0.1, </w:t>
       </w:r>
       <w:r>
@@ -11679,7 +11824,7 @@
 </file>
 
 <file path=customXml/itemProps1.xml><?xml version="1.0" encoding="utf-8"?>
-<ds:datastoreItem xmlns:ds="http://schemas.openxmlformats.org/officeDocument/2006/customXml" ds:itemID="{B4C8630B-FD95-4144-8BF4-5D6045F0AA79}">
+<ds:datastoreItem xmlns:ds="http://schemas.openxmlformats.org/officeDocument/2006/customXml" ds:itemID="{598A72A2-1C9E-4A19-B0A7-EE31E9083FF6}">
   <ds:schemaRefs>
     <ds:schemaRef ds:uri="http://schemas.openxmlformats.org/officeDocument/2006/bibliography"/>
   </ds:schemaRefs>

</xml_diff>

<commit_message>
Bug fixes around playStats.csv
- corrected playStats.csv for N-player games
- removed MultiCompete from menu to simplify things
- bug fix for multiTrain and eval mode -1
- update TR-GBG.pdf
</commit_message>
<xml_diff>
--- a/TODO.docx
+++ b/TODO.docx
@@ -229,6 +229,729 @@
           <w:szCs w:val="21"/>
           <w:lang w:val="en-US"/>
         </w:rPr>
+        <w:t xml:space="preserve">StateObserver2048: we have member moves, but also </w:t>
+      </w:r>
+      <w:proofErr w:type="spellStart"/>
+      <w:r>
+        <w:rPr>
+          <w:rFonts w:cs="Arial"/>
+          <w:szCs w:val="21"/>
+          <w:lang w:val="en-US"/>
+        </w:rPr>
+        <w:t>m_counter</w:t>
+      </w:r>
+      <w:proofErr w:type="spellEnd"/>
+      <w:r>
+        <w:rPr>
+          <w:rFonts w:cs="Arial"/>
+          <w:szCs w:val="21"/>
+          <w:lang w:val="en-US"/>
+        </w:rPr>
+        <w:t xml:space="preserve"> in </w:t>
+      </w:r>
+      <w:proofErr w:type="spellStart"/>
+      <w:r>
+        <w:rPr>
+          <w:rFonts w:cs="Arial"/>
+          <w:szCs w:val="21"/>
+          <w:lang w:val="en-US"/>
+        </w:rPr>
+        <w:t>ObserverBase</w:t>
+      </w:r>
+      <w:proofErr w:type="spellEnd"/>
+      <w:r>
+        <w:rPr>
+          <w:rFonts w:cs="Arial"/>
+          <w:szCs w:val="21"/>
+          <w:lang w:val="en-US"/>
+        </w:rPr>
+        <w:t>. – We removed the obsolete ‘moves’.</w:t>
+      </w:r>
+    </w:p>
+    <w:p>
+      <w:pPr>
+        <w:pStyle w:val="Listenabsatz"/>
+        <w:numPr>
+          <w:ilvl w:val="0"/>
+          <w:numId w:val="1"/>
+        </w:numPr>
+        <w:autoSpaceDE w:val="0"/>
+        <w:autoSpaceDN w:val="0"/>
+        <w:adjustRightInd w:val="0"/>
+        <w:spacing w:after="0" w:line="240" w:lineRule="auto"/>
+        <w:contextualSpacing w:val="0"/>
+        <w:rPr>
+          <w:rFonts w:cs="Arial"/>
+          <w:szCs w:val="21"/>
+          <w:lang w:val="en-US"/>
+        </w:rPr>
+      </w:pPr>
+      <w:r>
+        <w:rPr>
+          <w:rFonts w:cs="Arial"/>
+          <w:szCs w:val="21"/>
+          <w:lang w:val="en-US"/>
+        </w:rPr>
+        <w:t xml:space="preserve">OK </w:t>
+      </w:r>
+      <w:r>
+        <w:rPr>
+          <w:rFonts w:cs="Arial"/>
+          <w:szCs w:val="21"/>
+          <w:lang w:val="en-US"/>
+        </w:rPr>
+        <w:t xml:space="preserve">StateObserver2048: It is probably wrong that </w:t>
+      </w:r>
+      <w:proofErr w:type="spellStart"/>
+      <w:r>
+        <w:rPr>
+          <w:rFonts w:cs="Arial"/>
+          <w:szCs w:val="21"/>
+          <w:lang w:val="en-US"/>
+        </w:rPr>
+        <w:t>incrememtMoveCounter</w:t>
+      </w:r>
+      <w:proofErr w:type="spellEnd"/>
+      <w:r>
+        <w:rPr>
+          <w:rFonts w:cs="Arial"/>
+          <w:szCs w:val="21"/>
+          <w:lang w:val="en-US"/>
+        </w:rPr>
+        <w:t xml:space="preserve"> is called in </w:t>
+      </w:r>
+      <w:r>
+        <w:rPr>
+          <w:rFonts w:cs="Arial"/>
+          <w:b/>
+          <w:szCs w:val="21"/>
+          <w:lang w:val="en-US"/>
+        </w:rPr>
+        <w:t>both</w:t>
+      </w:r>
+      <w:r>
+        <w:rPr>
+          <w:rFonts w:cs="Arial"/>
+          <w:szCs w:val="21"/>
+          <w:lang w:val="en-US"/>
+        </w:rPr>
+        <w:t xml:space="preserve"> methods </w:t>
+      </w:r>
+      <w:proofErr w:type="spellStart"/>
+      <w:r>
+        <w:rPr>
+          <w:rFonts w:cs="Arial"/>
+          <w:szCs w:val="21"/>
+          <w:lang w:val="en-US"/>
+        </w:rPr>
+        <w:t>advanceDeterministic</w:t>
+      </w:r>
+      <w:proofErr w:type="spellEnd"/>
+      <w:r>
+        <w:rPr>
+          <w:rFonts w:cs="Arial"/>
+          <w:szCs w:val="21"/>
+          <w:lang w:val="en-US"/>
+        </w:rPr>
+        <w:t xml:space="preserve"> and </w:t>
+      </w:r>
+      <w:proofErr w:type="spellStart"/>
+      <w:r>
+        <w:rPr>
+          <w:rFonts w:cs="Arial"/>
+          <w:szCs w:val="21"/>
+          <w:lang w:val="en-US"/>
+        </w:rPr>
+        <w:t>advanceNondete</w:t>
+      </w:r>
+      <w:bookmarkStart w:id="0" w:name="_GoBack"/>
+      <w:bookmarkEnd w:id="0"/>
+      <w:r>
+        <w:rPr>
+          <w:rFonts w:cs="Arial"/>
+          <w:szCs w:val="21"/>
+          <w:lang w:val="en-US"/>
+        </w:rPr>
+        <w:t>rministic</w:t>
+      </w:r>
+      <w:proofErr w:type="spellEnd"/>
+      <w:r>
+        <w:rPr>
+          <w:rFonts w:cs="Arial"/>
+          <w:szCs w:val="21"/>
+          <w:lang w:val="en-US"/>
+        </w:rPr>
+        <w:t xml:space="preserve">. – Now we call </w:t>
+      </w:r>
+      <w:proofErr w:type="spellStart"/>
+      <w:r>
+        <w:rPr>
+          <w:rFonts w:cs="Arial"/>
+          <w:szCs w:val="21"/>
+          <w:lang w:val="en-US"/>
+        </w:rPr>
+        <w:t>incrementMoveCounter</w:t>
+      </w:r>
+      <w:proofErr w:type="spellEnd"/>
+      <w:r>
+        <w:rPr>
+          <w:rFonts w:cs="Arial"/>
+          <w:szCs w:val="21"/>
+          <w:lang w:val="en-US"/>
+        </w:rPr>
+        <w:t xml:space="preserve"> only in method </w:t>
+      </w:r>
+      <w:proofErr w:type="gramStart"/>
+      <w:r>
+        <w:rPr>
+          <w:rFonts w:cs="Arial"/>
+          <w:szCs w:val="21"/>
+          <w:lang w:val="en-US"/>
+        </w:rPr>
+        <w:t>move(</w:t>
+      </w:r>
+      <w:proofErr w:type="gramEnd"/>
+      <w:r>
+        <w:rPr>
+          <w:rFonts w:cs="Arial"/>
+          <w:szCs w:val="21"/>
+          <w:lang w:val="en-US"/>
+        </w:rPr>
+        <w:t xml:space="preserve">), which is called by both advance and </w:t>
+      </w:r>
+      <w:proofErr w:type="spellStart"/>
+      <w:r>
+        <w:rPr>
+          <w:rFonts w:cs="Arial"/>
+          <w:szCs w:val="21"/>
+          <w:lang w:val="en-US"/>
+        </w:rPr>
+        <w:t>advanceDeterministic</w:t>
+      </w:r>
+      <w:proofErr w:type="spellEnd"/>
+      <w:r>
+        <w:rPr>
+          <w:rFonts w:cs="Arial"/>
+          <w:szCs w:val="21"/>
+          <w:lang w:val="en-US"/>
+        </w:rPr>
+        <w:t>.</w:t>
+      </w:r>
+    </w:p>
+    <w:p>
+      <w:pPr>
+        <w:pStyle w:val="Listenabsatz"/>
+        <w:numPr>
+          <w:ilvl w:val="0"/>
+          <w:numId w:val="1"/>
+        </w:numPr>
+        <w:autoSpaceDE w:val="0"/>
+        <w:autoSpaceDN w:val="0"/>
+        <w:adjustRightInd w:val="0"/>
+        <w:spacing w:after="0" w:line="240" w:lineRule="auto"/>
+        <w:contextualSpacing w:val="0"/>
+        <w:rPr>
+          <w:rFonts w:cs="Arial"/>
+          <w:szCs w:val="21"/>
+          <w:lang w:val="en-US"/>
+        </w:rPr>
+      </w:pPr>
+      <w:r>
+        <w:rPr>
+          <w:rFonts w:cs="Arial"/>
+          <w:szCs w:val="21"/>
+          <w:lang w:val="en-US"/>
+        </w:rPr>
+        <w:t xml:space="preserve">OK Fixed playStats.csv (class </w:t>
+      </w:r>
+      <w:proofErr w:type="spellStart"/>
+      <w:r>
+        <w:rPr>
+          <w:rFonts w:cs="Arial"/>
+          <w:szCs w:val="21"/>
+          <w:lang w:val="en-US"/>
+        </w:rPr>
+        <w:t>PStats</w:t>
+      </w:r>
+      <w:proofErr w:type="spellEnd"/>
+      <w:r>
+        <w:rPr>
+          <w:rFonts w:cs="Arial"/>
+          <w:szCs w:val="21"/>
+          <w:lang w:val="en-US"/>
+        </w:rPr>
+        <w:t xml:space="preserve">): now correct for N-player games as well (N </w:t>
+      </w:r>
+      <w:proofErr w:type="spellStart"/>
+      <w:r>
+        <w:rPr>
+          <w:rFonts w:cs="Arial"/>
+          <w:szCs w:val="21"/>
+          <w:lang w:val="en-US"/>
+        </w:rPr>
+        <w:t>stringDescr</w:t>
+      </w:r>
+      <w:proofErr w:type="spellEnd"/>
+      <w:r>
+        <w:rPr>
+          <w:rFonts w:cs="Arial"/>
+          <w:szCs w:val="21"/>
+          <w:lang w:val="en-US"/>
+        </w:rPr>
+        <w:t xml:space="preserve"> for players, player</w:t>
+      </w:r>
+      <w:r>
+        <w:rPr>
+          <w:rFonts w:cs="Arial"/>
+          <w:szCs w:val="21"/>
+          <w:lang w:val="en-US"/>
+        </w:rPr>
+        <w:t xml:space="preserve"> +action added to</w:t>
+      </w:r>
+      <w:r>
+        <w:rPr>
+          <w:rFonts w:cs="Arial"/>
+          <w:szCs w:val="21"/>
+          <w:lang w:val="en-US"/>
+        </w:rPr>
+        <w:t xml:space="preserve"> list</w:t>
+      </w:r>
+      <w:r>
+        <w:rPr>
+          <w:rFonts w:cs="Arial"/>
+          <w:szCs w:val="21"/>
+          <w:lang w:val="en-US"/>
+        </w:rPr>
+        <w:t>)</w:t>
+      </w:r>
+      <w:r>
+        <w:rPr>
+          <w:rFonts w:cs="Arial"/>
+          <w:szCs w:val="21"/>
+          <w:lang w:val="en-US"/>
+        </w:rPr>
+        <w:t>, start state be</w:t>
+      </w:r>
+      <w:r>
+        <w:rPr>
+          <w:rFonts w:cs="Arial"/>
+          <w:szCs w:val="21"/>
+          <w:lang w:val="en-US"/>
+        </w:rPr>
+        <w:t>fore list</w:t>
+      </w:r>
+      <w:r>
+        <w:rPr>
+          <w:rFonts w:cs="Arial"/>
+          <w:szCs w:val="21"/>
+          <w:lang w:val="en-US"/>
+        </w:rPr>
+        <w:t>. Fixed a</w:t>
+      </w:r>
+      <w:r>
+        <w:rPr>
+          <w:rFonts w:cs="Arial"/>
+          <w:szCs w:val="21"/>
+          <w:lang w:val="en-US"/>
+        </w:rPr>
+        <w:t xml:space="preserve"> bug </w:t>
+      </w:r>
+      <w:r>
+        <w:rPr>
+          <w:rFonts w:cs="Arial"/>
+          <w:szCs w:val="21"/>
+          <w:lang w:val="en-US"/>
+        </w:rPr>
+        <w:t xml:space="preserve">w.r.t. </w:t>
+      </w:r>
+      <w:proofErr w:type="spellStart"/>
+      <w:r>
+        <w:rPr>
+          <w:rFonts w:cs="Arial"/>
+          <w:szCs w:val="21"/>
+          <w:lang w:val="en-US"/>
+        </w:rPr>
+        <w:t>gameScore</w:t>
+      </w:r>
+      <w:proofErr w:type="spellEnd"/>
+      <w:r>
+        <w:rPr>
+          <w:rFonts w:cs="Arial"/>
+          <w:szCs w:val="21"/>
+          <w:lang w:val="en-US"/>
+        </w:rPr>
+        <w:t xml:space="preserve"> printout.</w:t>
+      </w:r>
+      <w:r>
+        <w:rPr>
+          <w:rFonts w:cs="Arial"/>
+          <w:szCs w:val="21"/>
+          <w:lang w:val="en-US"/>
+        </w:rPr>
+        <w:t xml:space="preserve"> Fixed a bug w.r.t. move counter in case 2048.</w:t>
+      </w:r>
+      <w:r>
+        <w:rPr>
+          <w:rFonts w:cs="Arial"/>
+          <w:szCs w:val="21"/>
+          <w:lang w:val="en-US"/>
+        </w:rPr>
+        <w:t xml:space="preserve"> </w:t>
+      </w:r>
+    </w:p>
+    <w:p>
+      <w:pPr>
+        <w:pStyle w:val="Listenabsatz"/>
+        <w:numPr>
+          <w:ilvl w:val="0"/>
+          <w:numId w:val="1"/>
+        </w:numPr>
+        <w:autoSpaceDE w:val="0"/>
+        <w:autoSpaceDN w:val="0"/>
+        <w:adjustRightInd w:val="0"/>
+        <w:spacing w:after="0" w:line="240" w:lineRule="auto"/>
+        <w:contextualSpacing w:val="0"/>
+        <w:rPr>
+          <w:rFonts w:cs="Arial"/>
+          <w:szCs w:val="21"/>
+          <w:lang w:val="en-US"/>
+        </w:rPr>
+      </w:pPr>
+      <w:r>
+        <w:rPr>
+          <w:rFonts w:cs="Arial"/>
+          <w:szCs w:val="21"/>
+          <w:lang w:val="en-US"/>
+        </w:rPr>
+        <w:t xml:space="preserve">OK </w:t>
+      </w:r>
+      <w:r>
+        <w:rPr>
+          <w:rFonts w:cs="Arial"/>
+          <w:szCs w:val="21"/>
+          <w:lang w:val="en-US"/>
+        </w:rPr>
+        <w:t>Remove</w:t>
+      </w:r>
+      <w:r>
+        <w:rPr>
+          <w:rFonts w:cs="Arial"/>
+          <w:szCs w:val="21"/>
+          <w:lang w:val="en-US"/>
+        </w:rPr>
+        <w:t>d</w:t>
+      </w:r>
+      <w:r>
+        <w:rPr>
+          <w:rFonts w:cs="Arial"/>
+          <w:szCs w:val="21"/>
+          <w:lang w:val="en-US"/>
+        </w:rPr>
+        <w:t xml:space="preserve"> Multi Compete from menu and from the sources</w:t>
+      </w:r>
+      <w:r>
+        <w:rPr>
+          <w:rFonts w:cs="Arial"/>
+          <w:szCs w:val="21"/>
+          <w:lang w:val="en-US"/>
+        </w:rPr>
+        <w:t xml:space="preserve"> (</w:t>
+      </w:r>
+      <w:proofErr w:type="spellStart"/>
+      <w:r>
+        <w:rPr>
+          <w:rFonts w:cs="Arial"/>
+          <w:szCs w:val="21"/>
+          <w:lang w:val="en-US"/>
+        </w:rPr>
+        <w:t>multiCompete</w:t>
+      </w:r>
+      <w:proofErr w:type="spellEnd"/>
+      <w:r>
+        <w:rPr>
+          <w:rFonts w:cs="Arial"/>
+          <w:szCs w:val="21"/>
+          <w:lang w:val="en-US"/>
+        </w:rPr>
+        <w:t xml:space="preserve"> </w:t>
+      </w:r>
+      <w:r>
+        <w:rPr>
+          <w:rFonts w:cs="Arial"/>
+          <w:szCs w:val="21"/>
+          <w:lang w:val="en-US"/>
+        </w:rPr>
+        <w:t xml:space="preserve">now </w:t>
+      </w:r>
+      <w:r>
+        <w:rPr>
+          <w:rFonts w:cs="Arial"/>
+          <w:szCs w:val="21"/>
+          <w:lang w:val="en-US"/>
+        </w:rPr>
+        <w:t>deprecated)</w:t>
+      </w:r>
+      <w:r>
+        <w:rPr>
+          <w:rFonts w:cs="Arial"/>
+          <w:szCs w:val="21"/>
+          <w:lang w:val="en-US"/>
+        </w:rPr>
+        <w:t xml:space="preserve">. It is mainly </w:t>
+      </w:r>
+      <w:proofErr w:type="gramStart"/>
+      <w:r>
+        <w:rPr>
+          <w:rFonts w:cs="Arial"/>
+          <w:szCs w:val="21"/>
+          <w:lang w:val="en-US"/>
+        </w:rPr>
+        <w:t>obsolete,</w:t>
+      </w:r>
+      <w:proofErr w:type="gramEnd"/>
+      <w:r>
+        <w:rPr>
+          <w:rFonts w:cs="Arial"/>
+          <w:szCs w:val="21"/>
+          <w:lang w:val="en-US"/>
+        </w:rPr>
+        <w:t xml:space="preserve"> we have the tournament system now. (And the repeated training generates for most use cases a too complicated workflow.)</w:t>
+      </w:r>
+    </w:p>
+    <w:p>
+      <w:pPr>
+        <w:pStyle w:val="Listenabsatz"/>
+        <w:numPr>
+          <w:ilvl w:val="0"/>
+          <w:numId w:val="1"/>
+        </w:numPr>
+        <w:autoSpaceDE w:val="0"/>
+        <w:autoSpaceDN w:val="0"/>
+        <w:adjustRightInd w:val="0"/>
+        <w:spacing w:after="0" w:line="240" w:lineRule="auto"/>
+        <w:contextualSpacing w:val="0"/>
+        <w:rPr>
+          <w:rFonts w:cs="Arial"/>
+          <w:szCs w:val="21"/>
+          <w:lang w:val="en-US"/>
+        </w:rPr>
+      </w:pPr>
+      <w:r>
+        <w:rPr>
+          <w:rFonts w:cs="Arial"/>
+          <w:szCs w:val="21"/>
+          <w:lang w:val="en-US"/>
+        </w:rPr>
+        <w:t xml:space="preserve">OK </w:t>
+      </w:r>
+      <w:r>
+        <w:rPr>
+          <w:rFonts w:cs="Arial"/>
+          <w:szCs w:val="21"/>
+          <w:lang w:val="en-US"/>
+        </w:rPr>
+        <w:t>Remove</w:t>
+      </w:r>
+      <w:r>
+        <w:rPr>
+          <w:rFonts w:cs="Arial"/>
+          <w:szCs w:val="21"/>
+          <w:lang w:val="en-US"/>
+        </w:rPr>
+        <w:t>d</w:t>
+      </w:r>
+      <w:r>
+        <w:rPr>
+          <w:rFonts w:cs="Arial"/>
+          <w:szCs w:val="21"/>
+          <w:lang w:val="en-US"/>
+        </w:rPr>
+        <w:t xml:space="preserve"> </w:t>
+      </w:r>
+      <w:proofErr w:type="spellStart"/>
+      <w:r>
+        <w:rPr>
+          <w:rFonts w:cs="Arial"/>
+          <w:szCs w:val="21"/>
+          <w:lang w:val="en-US"/>
+        </w:rPr>
+        <w:t>Multi</w:t>
+      </w:r>
+      <w:r>
+        <w:rPr>
+          <w:rFonts w:cs="Arial"/>
+          <w:szCs w:val="21"/>
+          <w:lang w:val="en-US"/>
+        </w:rPr>
+        <w:t>Train</w:t>
+      </w:r>
+      <w:proofErr w:type="spellEnd"/>
+      <w:r>
+        <w:rPr>
+          <w:rFonts w:cs="Arial"/>
+          <w:szCs w:val="21"/>
+          <w:lang w:val="en-US"/>
+        </w:rPr>
+        <w:t xml:space="preserve"> from the Compete menu (we have the </w:t>
+      </w:r>
+      <w:proofErr w:type="spellStart"/>
+      <w:r>
+        <w:rPr>
+          <w:rFonts w:cs="Arial"/>
+          <w:szCs w:val="21"/>
+          <w:lang w:val="en-US"/>
+        </w:rPr>
+        <w:t>MultiTrain</w:t>
+      </w:r>
+      <w:proofErr w:type="spellEnd"/>
+      <w:r>
+        <w:rPr>
+          <w:rFonts w:cs="Arial"/>
+          <w:szCs w:val="21"/>
+          <w:lang w:val="en-US"/>
+        </w:rPr>
+        <w:t xml:space="preserve"> button).</w:t>
+      </w:r>
+    </w:p>
+    <w:p>
+      <w:pPr>
+        <w:pStyle w:val="Listenabsatz"/>
+        <w:numPr>
+          <w:ilvl w:val="0"/>
+          <w:numId w:val="1"/>
+        </w:numPr>
+        <w:autoSpaceDE w:val="0"/>
+        <w:autoSpaceDN w:val="0"/>
+        <w:adjustRightInd w:val="0"/>
+        <w:spacing w:after="0" w:line="240" w:lineRule="auto"/>
+        <w:contextualSpacing w:val="0"/>
+        <w:rPr>
+          <w:rFonts w:cs="Arial"/>
+          <w:szCs w:val="21"/>
+          <w:lang w:val="en-US"/>
+        </w:rPr>
+      </w:pPr>
+      <w:r>
+        <w:rPr>
+          <w:rFonts w:cs="Arial"/>
+          <w:szCs w:val="21"/>
+          <w:lang w:val="en-US"/>
+        </w:rPr>
+        <w:t xml:space="preserve">OK Fixed a bug in </w:t>
+      </w:r>
+      <w:proofErr w:type="spellStart"/>
+      <w:r>
+        <w:rPr>
+          <w:rFonts w:cs="Arial"/>
+          <w:szCs w:val="21"/>
+          <w:lang w:val="en-US"/>
+        </w:rPr>
+        <w:t>multiTrain</w:t>
+      </w:r>
+      <w:proofErr w:type="spellEnd"/>
+      <w:r>
+        <w:rPr>
+          <w:rFonts w:cs="Arial"/>
+          <w:szCs w:val="21"/>
+          <w:lang w:val="en-US"/>
+        </w:rPr>
+        <w:t xml:space="preserve">: if </w:t>
+      </w:r>
+      <w:proofErr w:type="spellStart"/>
+      <w:r>
+        <w:rPr>
+          <w:rFonts w:cs="Arial"/>
+          <w:szCs w:val="21"/>
+          <w:lang w:val="en-US"/>
+        </w:rPr>
+        <w:t>mEvaluatorT.m_mode</w:t>
+      </w:r>
+      <w:proofErr w:type="spellEnd"/>
+      <w:r>
+        <w:rPr>
+          <w:rFonts w:cs="Arial"/>
+          <w:szCs w:val="21"/>
+          <w:lang w:val="en-US"/>
+        </w:rPr>
+        <w:t xml:space="preserve"> == -1, an assertion would fire, because Measure </w:t>
+      </w:r>
+      <w:proofErr w:type="spellStart"/>
+      <w:r>
+        <w:rPr>
+          <w:rFonts w:cs="Arial"/>
+          <w:szCs w:val="21"/>
+          <w:lang w:val="en-US"/>
+        </w:rPr>
+        <w:t>oT</w:t>
+      </w:r>
+      <w:proofErr w:type="spellEnd"/>
+      <w:r>
+        <w:rPr>
+          <w:rFonts w:cs="Arial"/>
+          <w:szCs w:val="21"/>
+          <w:lang w:val="en-US"/>
+        </w:rPr>
+        <w:t xml:space="preserve"> did not receive any evaluation results.</w:t>
+      </w:r>
+      <w:r>
+        <w:rPr>
+          <w:rFonts w:cs="Arial"/>
+          <w:szCs w:val="21"/>
+          <w:lang w:val="en-US"/>
+        </w:rPr>
+        <w:t xml:space="preserve"> Similar for </w:t>
+      </w:r>
+      <w:proofErr w:type="spellStart"/>
+      <w:r>
+        <w:rPr>
+          <w:rFonts w:cs="Arial"/>
+          <w:szCs w:val="21"/>
+          <w:lang w:val="en-US"/>
+        </w:rPr>
+        <w:t>mEvaluatorQ.m_mode</w:t>
+      </w:r>
+      <w:proofErr w:type="spellEnd"/>
+      <w:r>
+        <w:rPr>
+          <w:rFonts w:cs="Arial"/>
+          <w:szCs w:val="21"/>
+          <w:lang w:val="en-US"/>
+        </w:rPr>
+        <w:t>==-1.</w:t>
+      </w:r>
+    </w:p>
+    <w:p>
+      <w:pPr>
+        <w:pStyle w:val="Listenabsatz"/>
+        <w:numPr>
+          <w:ilvl w:val="0"/>
+          <w:numId w:val="1"/>
+        </w:numPr>
+        <w:autoSpaceDE w:val="0"/>
+        <w:autoSpaceDN w:val="0"/>
+        <w:adjustRightInd w:val="0"/>
+        <w:spacing w:after="0" w:line="240" w:lineRule="auto"/>
+        <w:contextualSpacing w:val="0"/>
+        <w:rPr>
+          <w:rFonts w:cs="Arial"/>
+          <w:szCs w:val="21"/>
+          <w:lang w:val="en-US"/>
+        </w:rPr>
+      </w:pPr>
+      <w:r>
+        <w:rPr>
+          <w:rFonts w:cs="Arial"/>
+          <w:szCs w:val="21"/>
+          <w:lang w:val="en-US"/>
+        </w:rPr>
+        <w:t xml:space="preserve">OK </w:t>
+      </w:r>
+      <w:r>
+        <w:rPr>
+          <w:rFonts w:cs="Arial"/>
+          <w:szCs w:val="21"/>
+          <w:lang w:val="en-US"/>
+        </w:rPr>
         <w:t xml:space="preserve">Update GBG Help File to the new situation V2.0. </w:t>
       </w:r>
     </w:p>
@@ -1290,6 +2013,7 @@
         <w:rPr>
           <w:lang w:val="en-US"/>
         </w:rPr>
+        <w:lastRenderedPageBreak/>
         <w:t>OK Add game-specific agents (</w:t>
       </w:r>
       <w:proofErr w:type="spellStart"/>
@@ -1906,14 +2630,7 @@
         <w:rPr>
           <w:lang w:val="en-US"/>
         </w:rPr>
-        <w:t xml:space="preserve">), but we do not </w:t>
-      </w:r>
-      <w:r>
-        <w:rPr>
-          <w:lang w:val="en-US"/>
-        </w:rPr>
-        <w:lastRenderedPageBreak/>
-        <w:t xml:space="preserve">use it in </w:t>
+        <w:t xml:space="preserve">), but we do not use it in </w:t>
       </w:r>
       <w:proofErr w:type="spellStart"/>
       <w:r>
@@ -2460,8 +3177,8 @@
         </w:rPr>
         <w:t>hasTra</w:t>
       </w:r>
-      <w:bookmarkStart w:id="0" w:name="hasTrainRights"/>
-      <w:bookmarkEnd w:id="0"/>
+      <w:bookmarkStart w:id="1" w:name="hasTrainRights"/>
+      <w:bookmarkEnd w:id="1"/>
       <w:r>
         <w:rPr>
           <w:rFonts w:cs="Arial"/>
@@ -2832,7 +3549,14 @@
         <w:rPr>
           <w:lang w:val="en-US"/>
         </w:rPr>
-        <w:t>When the wrapped agent is TDNTuple3Agt, then it will always loose in TTT, since the returned score tuple is always (0.0,0.0). This happens only, if agent is wrapped, the unwrapped TDNTuple3Agt is OK (!). And this does not happen for TDNTuple2Agt, there we have score tuples o.k. when wrapped (??!!) – Fixed, we need in TDNTuple3</w:t>
+        <w:t xml:space="preserve">When the wrapped agent is TDNTuple3Agt, then it will always loose in TTT, since the returned score tuple is always (0.0,0.0). This happens only, if agent is wrapped, the unwrapped TDNTuple3Agt is OK (!). And this does not happen for TDNTuple2Agt, there we have </w:t>
+      </w:r>
+      <w:r>
+        <w:rPr>
+          <w:lang w:val="en-US"/>
+        </w:rPr>
+        <w:lastRenderedPageBreak/>
+        <w:t>score tuples o.k. when wrapped (??!!) – Fixed, we need in TDNTuple3</w:t>
       </w:r>
       <w:proofErr w:type="gramStart"/>
       <w:r>
@@ -3310,7 +4034,6 @@
           <w:szCs w:val="21"/>
           <w:lang w:val="en-US"/>
         </w:rPr>
-        <w:lastRenderedPageBreak/>
         <w:t>OK Bug</w:t>
       </w:r>
       <w:r>
@@ -4594,6 +5317,7 @@
           <w:szCs w:val="21"/>
           <w:lang w:val="en-US"/>
         </w:rPr>
+        <w:lastRenderedPageBreak/>
         <w:t>OK Write for TR-GBG.pdf an appendix on N-tuples (with figures):</w:t>
       </w:r>
       <w:r>
@@ -5004,7 +5728,6 @@
           <w:szCs w:val="21"/>
           <w:lang w:val="en-US"/>
         </w:rPr>
-        <w:lastRenderedPageBreak/>
         <w:t xml:space="preserve">OK Under Hex, both Arena and </w:t>
       </w:r>
       <w:proofErr w:type="spellStart"/>
@@ -5238,8 +5961,8 @@
         </w:rPr>
         <w:t>serial</w:t>
       </w:r>
-      <w:bookmarkStart w:id="1" w:name="serialVersionUID"/>
-      <w:bookmarkEnd w:id="1"/>
+      <w:bookmarkStart w:id="2" w:name="serialVersionUID"/>
+      <w:bookmarkEnd w:id="2"/>
       <w:r>
         <w:rPr>
           <w:rFonts w:ascii="Courier New" w:hAnsi="Courier New" w:cs="Courier New"/>
@@ -6423,7 +7146,16 @@
           <w:szCs w:val="21"/>
           <w:lang w:val="en-US"/>
         </w:rPr>
-        <w:t>, such that it fits to the range of the prediction of TD- or TD-</w:t>
+        <w:t xml:space="preserve">, such that it fits </w:t>
+      </w:r>
+      <w:r>
+        <w:rPr>
+          <w:rFonts w:cs="Arial"/>
+          <w:szCs w:val="21"/>
+          <w:lang w:val="en-US"/>
+        </w:rPr>
+        <w:lastRenderedPageBreak/>
+        <w:t>to the range of the prediction of TD- or TD-</w:t>
       </w:r>
       <w:proofErr w:type="spellStart"/>
       <w:r>
@@ -6979,7 +7711,6 @@
           <w:szCs w:val="21"/>
           <w:lang w:val="en-US"/>
         </w:rPr>
-        <w:lastRenderedPageBreak/>
         <w:t>OK When replaying a human-agent game with the game log, then any ADVANCE will move two plies forward (one agent, one human ply).</w:t>
       </w:r>
       <w:r>
@@ -8091,6 +8822,7 @@
           <w:szCs w:val="21"/>
           <w:lang w:val="en-US"/>
         </w:rPr>
+        <w:lastRenderedPageBreak/>
         <w:t xml:space="preserve">If “Normalize” is activated, the low-visited nodes have always a visit count of 401. If “Normalize” is deactivated, the low-visited nodes have always a </w:t>
       </w:r>
       <w:r>
@@ -8367,7 +9099,6 @@
           <w:szCs w:val="21"/>
           <w:lang w:val="en-US"/>
         </w:rPr>
-        <w:lastRenderedPageBreak/>
         <w:tab/>
       </w:r>
       <w:r>
@@ -9053,8 +9784,6 @@
         </w:rPr>
         <w:t>ver children</w:t>
       </w:r>
-      <w:bookmarkStart w:id="2" w:name="_GoBack"/>
-      <w:bookmarkEnd w:id="2"/>
       <w:r>
         <w:rPr>
           <w:lang w:val="en-US"/>
@@ -9366,6 +10095,7 @@
           <w:szCs w:val="21"/>
           <w:lang w:val="en-US"/>
         </w:rPr>
+        <w:lastRenderedPageBreak/>
         <w:t>OK Add all enhancements for MCTS also to MCTS-</w:t>
       </w:r>
       <w:proofErr w:type="spellStart"/>
@@ -9700,7 +10430,6 @@
         <w:rPr>
           <w:lang w:val="en-US"/>
         </w:rPr>
-        <w:lastRenderedPageBreak/>
         <w:t xml:space="preserve">OK Sleep duration not always right in Play Hex (e.g. two moves displayed together) – This is fixed now, it was a bug in </w:t>
       </w:r>
       <w:proofErr w:type="spellStart"/>
@@ -10573,6 +11302,7 @@
         <w:rPr>
           <w:lang w:val="en-US"/>
         </w:rPr>
+        <w:lastRenderedPageBreak/>
         <w:t>OK Quick-</w:t>
       </w:r>
       <w:proofErr w:type="spellStart"/>
@@ -11047,7 +11777,6 @@
         <w:rPr>
           <w:lang w:val="en-US"/>
         </w:rPr>
-        <w:lastRenderedPageBreak/>
         <w:t>XArenaButtons</w:t>
       </w:r>
       <w:proofErr w:type="spellEnd"/>
@@ -12256,6 +12985,7 @@
         <w:rPr>
           <w:lang w:val="en-US"/>
         </w:rPr>
+        <w:lastRenderedPageBreak/>
         <w:t>OK Nicer colors in Arena (THK-logo colors).</w:t>
       </w:r>
     </w:p>
@@ -12569,7 +13299,6 @@
         <w:rPr>
           <w:lang w:val="en-US"/>
         </w:rPr>
-        <w:lastRenderedPageBreak/>
         <w:t>Open items</w:t>
       </w:r>
     </w:p>
@@ -12597,57 +13326,151 @@
           <w:szCs w:val="21"/>
           <w:lang w:val="en-US"/>
         </w:rPr>
-        <w:t xml:space="preserve">Remove Multi Compete from menu and from the sources. It is mainly </w:t>
-      </w:r>
-      <w:proofErr w:type="gramStart"/>
-      <w:r>
-        <w:rPr>
-          <w:rFonts w:cs="Arial"/>
-          <w:szCs w:val="21"/>
-          <w:lang w:val="en-US"/>
-        </w:rPr>
-        <w:t>obsolete,</w:t>
-      </w:r>
-      <w:proofErr w:type="gramEnd"/>
-      <w:r>
-        <w:rPr>
-          <w:rFonts w:cs="Arial"/>
-          <w:szCs w:val="21"/>
-          <w:lang w:val="en-US"/>
-        </w:rPr>
-        <w:t xml:space="preserve"> we have the tournament system now. (And the repeated training </w:t>
-      </w:r>
-      <w:r>
-        <w:rPr>
-          <w:rFonts w:cs="Arial"/>
-          <w:szCs w:val="21"/>
-          <w:lang w:val="en-US"/>
-        </w:rPr>
-        <w:t>generates</w:t>
-      </w:r>
-      <w:r>
-        <w:rPr>
-          <w:rFonts w:cs="Arial"/>
-          <w:szCs w:val="21"/>
-          <w:lang w:val="en-US"/>
-        </w:rPr>
-        <w:t xml:space="preserve"> for most use cases </w:t>
-      </w:r>
-      <w:r>
-        <w:rPr>
-          <w:rFonts w:cs="Arial"/>
-          <w:szCs w:val="21"/>
-          <w:lang w:val="en-US"/>
-        </w:rPr>
-        <w:t xml:space="preserve">a </w:t>
-      </w:r>
-      <w:r>
-        <w:rPr>
-          <w:rFonts w:cs="Arial"/>
-          <w:szCs w:val="21"/>
-          <w:lang w:val="en-US"/>
-        </w:rPr>
-        <w:t>too complicated workflow.)</w:t>
+        <w:t xml:space="preserve">It is counterintuitive and bad code design, that </w:t>
+      </w:r>
+      <w:proofErr w:type="spellStart"/>
+      <w:r>
+        <w:rPr>
+          <w:rFonts w:cs="Arial"/>
+          <w:szCs w:val="21"/>
+          <w:lang w:val="en-US"/>
+        </w:rPr>
+        <w:t>Evaluator.evalAgent</w:t>
+      </w:r>
+      <w:proofErr w:type="spellEnd"/>
+      <w:r>
+        <w:rPr>
+          <w:rFonts w:cs="Arial"/>
+          <w:szCs w:val="21"/>
+          <w:lang w:val="en-US"/>
+        </w:rPr>
+        <w:t xml:space="preserve"> not only returns a </w:t>
+      </w:r>
+      <w:proofErr w:type="spellStart"/>
+      <w:r>
+        <w:rPr>
+          <w:rFonts w:cs="Arial"/>
+          <w:szCs w:val="21"/>
+          <w:lang w:val="en-US"/>
+        </w:rPr>
+        <w:t>boolean</w:t>
+      </w:r>
+      <w:proofErr w:type="spellEnd"/>
+      <w:r>
+        <w:rPr>
+          <w:rFonts w:cs="Arial"/>
+          <w:szCs w:val="21"/>
+          <w:lang w:val="en-US"/>
+        </w:rPr>
+        <w:t xml:space="preserve"> predicate, but that it writes also on the protected members </w:t>
+      </w:r>
+      <w:proofErr w:type="spellStart"/>
+      <w:r>
+        <w:rPr>
+          <w:rFonts w:cs="Arial"/>
+          <w:szCs w:val="21"/>
+          <w:lang w:val="en-US"/>
+        </w:rPr>
+        <w:t>lastResult</w:t>
+      </w:r>
+      <w:proofErr w:type="spellEnd"/>
+      <w:r>
+        <w:rPr>
+          <w:rFonts w:cs="Arial"/>
+          <w:szCs w:val="21"/>
+          <w:lang w:val="en-US"/>
+        </w:rPr>
+        <w:t xml:space="preserve"> and </w:t>
+      </w:r>
+      <w:proofErr w:type="spellStart"/>
+      <w:r>
+        <w:rPr>
+          <w:rFonts w:cs="Arial"/>
+          <w:szCs w:val="21"/>
+          <w:lang w:val="en-US"/>
+        </w:rPr>
+        <w:t>m_msg</w:t>
+      </w:r>
+      <w:proofErr w:type="spellEnd"/>
+      <w:r>
+        <w:rPr>
+          <w:rFonts w:cs="Arial"/>
+          <w:szCs w:val="21"/>
+          <w:lang w:val="en-US"/>
+        </w:rPr>
+        <w:t xml:space="preserve"> of Evaluator. A safer and clearer to read design would be that </w:t>
+      </w:r>
+      <w:proofErr w:type="spellStart"/>
+      <w:r>
+        <w:rPr>
+          <w:rFonts w:cs="Arial"/>
+          <w:szCs w:val="21"/>
+          <w:lang w:val="en-US"/>
+        </w:rPr>
+        <w:t>evalAgent</w:t>
+      </w:r>
+      <w:proofErr w:type="spellEnd"/>
+      <w:r>
+        <w:rPr>
+          <w:rFonts w:cs="Arial"/>
+          <w:szCs w:val="21"/>
+          <w:lang w:val="en-US"/>
+        </w:rPr>
+        <w:t xml:space="preserve"> returns an Object </w:t>
+      </w:r>
+      <w:proofErr w:type="spellStart"/>
+      <w:r>
+        <w:rPr>
+          <w:rFonts w:cs="Arial"/>
+          <w:szCs w:val="21"/>
+          <w:lang w:val="en-US"/>
+        </w:rPr>
+        <w:t>EvaluationResult</w:t>
+      </w:r>
+      <w:proofErr w:type="spellEnd"/>
+      <w:r>
+        <w:rPr>
+          <w:rFonts w:cs="Arial"/>
+          <w:szCs w:val="21"/>
+          <w:lang w:val="en-US"/>
+        </w:rPr>
+        <w:t xml:space="preserve">, which has all the relevant data (predicate, double result, String </w:t>
+      </w:r>
+      <w:proofErr w:type="spellStart"/>
+      <w:r>
+        <w:rPr>
+          <w:rFonts w:cs="Arial"/>
+          <w:szCs w:val="21"/>
+          <w:lang w:val="en-US"/>
+        </w:rPr>
+        <w:t>msg</w:t>
+      </w:r>
+      <w:proofErr w:type="spellEnd"/>
+      <w:r>
+        <w:rPr>
+          <w:rFonts w:cs="Arial"/>
+          <w:szCs w:val="21"/>
+          <w:lang w:val="en-US"/>
+        </w:rPr>
+        <w:t xml:space="preserve">) and. Such an object can be saved in </w:t>
+      </w:r>
+      <w:proofErr w:type="spellStart"/>
+      <w:r>
+        <w:rPr>
+          <w:rFonts w:cs="Arial"/>
+          <w:szCs w:val="21"/>
+          <w:lang w:val="en-US"/>
+        </w:rPr>
+        <w:t>mEvalResult</w:t>
+      </w:r>
+      <w:proofErr w:type="spellEnd"/>
+      <w:r>
+        <w:rPr>
+          <w:rFonts w:cs="Arial"/>
+          <w:szCs w:val="21"/>
+          <w:lang w:val="en-US"/>
+        </w:rPr>
+        <w:t xml:space="preserve"> and the getters access its members.</w:t>
       </w:r>
     </w:p>
     <w:p>
@@ -14206,6 +15029,7 @@
           <w:szCs w:val="21"/>
           <w:lang w:val="en-US"/>
         </w:rPr>
+        <w:lastRenderedPageBreak/>
         <w:t>Why is MCTS(</w:t>
       </w:r>
       <w:proofErr w:type="spellStart"/>
@@ -14625,7 +15449,6 @@
         <w:rPr>
           <w:lang w:val="en-US"/>
         </w:rPr>
-        <w:lastRenderedPageBreak/>
         <w:t>Open items December 2017</w:t>
       </w:r>
     </w:p>
@@ -15431,6 +16254,7 @@
         <w:rPr>
           <w:lang w:val="en-US"/>
         </w:rPr>
+        <w:lastRenderedPageBreak/>
         <w:t xml:space="preserve">Status with 5x5 Hex and </w:t>
       </w:r>
       <w:proofErr w:type="spellStart"/>
@@ -29850,7 +30674,7 @@
 </file>
 
 <file path=customXml/itemProps1.xml><?xml version="1.0" encoding="utf-8"?>
-<ds:datastoreItem xmlns:ds="http://schemas.openxmlformats.org/officeDocument/2006/customXml" ds:itemID="{93437FC4-7695-40AD-B06A-000C885F7F79}">
+<ds:datastoreItem xmlns:ds="http://schemas.openxmlformats.org/officeDocument/2006/customXml" ds:itemID="{C2AB1891-B9E2-4C84-A718-EA320F7450DE}">
   <ds:schemaRefs>
     <ds:schemaRef ds:uri="http://schemas.openxmlformats.org/officeDocument/2006/bibliography"/>
   </ds:schemaRefs>

</xml_diff>

<commit_message>
Fixed TDNTuple3Agt & MCTS bugs showing up in RubiksCube
- TDNTuple3Agt: sLast-, m_finished and m_counter-initialization and
really using m_finished in while-loop.
- MCTS: check for children[i]!=null in mctsSearch
- XArenaMenu: improving moves-per-second measurement: Do not start with
default start state in case of RubiksCube
- MaxNWrapper: now it overrides AgentBase::getName()
</commit_message>
<xml_diff>
--- a/TODO.docx
+++ b/TODO.docx
@@ -196,8 +196,6 @@
           <w:lang w:val="en-US"/>
         </w:rPr>
       </w:pPr>
-      <w:bookmarkStart w:id="0" w:name="_GoBack"/>
-      <w:bookmarkEnd w:id="0"/>
       <w:r>
         <w:rPr>
           <w:rFonts w:cs="Arial"/>
@@ -255,7 +253,57 @@
           <w:szCs w:val="21"/>
           <w:lang w:val="en-US"/>
         </w:rPr>
-        <w:t>OK StateObserver2048: we have member moves, but also m_counter in ObserverBase. – We removed the obsolete ‘moves’.</w:t>
+        <w:t xml:space="preserve">OK </w:t>
+      </w:r>
+      <w:r>
+        <w:rPr>
+          <w:rFonts w:cs="Arial"/>
+          <w:szCs w:val="21"/>
+          <w:lang w:val="en-US"/>
+        </w:rPr>
+        <w:t>TDNTuple3Agt</w:t>
+      </w:r>
+      <w:r>
+        <w:rPr>
+          <w:rFonts w:cs="Arial"/>
+          <w:szCs w:val="21"/>
+          <w:lang w:val="en-US"/>
+        </w:rPr>
+        <w:t xml:space="preserve"> had several bugs which hindered it from learning at all in the RubiksCube case: m_finished not considered as break in while-loop, m_counter not reset to 0 prior to while loop, sLast[n] not set for the very first move in a training episode </w:t>
+      </w:r>
+      <w:r>
+        <w:rPr>
+          <w:rFonts w:cs="Arial"/>
+          <w:szCs w:val="21"/>
+          <w:lang w:val="en-US"/>
+        </w:rPr>
+        <w:sym w:font="Wingdings" w:char="F0E0"/>
+      </w:r>
+      <w:r>
+        <w:rPr>
+          <w:rFonts w:cs="Arial"/>
+          <w:szCs w:val="21"/>
+          <w:lang w:val="en-US"/>
+        </w:rPr>
+        <w:t xml:space="preserve"> now all three items are fixed</w:t>
+      </w:r>
+      <w:r>
+        <w:rPr>
+          <w:rFonts w:cs="Arial"/>
+          <w:szCs w:val="21"/>
+          <w:lang w:val="en-US"/>
+        </w:rPr>
+        <w:t>.</w:t>
+      </w:r>
+      <w:bookmarkStart w:id="0" w:name="_GoBack"/>
+      <w:bookmarkEnd w:id="0"/>
+      <w:r>
+        <w:rPr>
+          <w:rFonts w:cs="Arial"/>
+          <w:szCs w:val="21"/>
+          <w:lang w:val="en-US"/>
+        </w:rPr>
+        <w:t xml:space="preserve"> </w:t>
       </w:r>
     </w:p>
     <w:p>
@@ -282,24 +330,7 @@
           <w:szCs w:val="21"/>
           <w:lang w:val="en-US"/>
         </w:rPr>
-        <w:t xml:space="preserve">OK StateObserver2048: It is probably wrong that incrememtMoveCounter is called in </w:t>
-      </w:r>
-      <w:r>
-        <w:rPr>
-          <w:rFonts w:cs="Arial"/>
-          <w:b/>
-          <w:szCs w:val="21"/>
-          <w:lang w:val="en-US"/>
-        </w:rPr>
-        <w:t>both</w:t>
-      </w:r>
-      <w:r>
-        <w:rPr>
-          <w:rFonts w:cs="Arial"/>
-          <w:szCs w:val="21"/>
-          <w:lang w:val="en-US"/>
-        </w:rPr>
-        <w:t xml:space="preserve"> methods advanceDeterministic and advanceNondeterministic. – Now we call incrementMoveCounter only in method move(), which is called by both advance and advanceDeterministic.</w:t>
+        <w:t>OK StateObserver2048: we have member moves, but also m_counter in ObserverBase. – We removed the obsolete ‘moves’.</w:t>
       </w:r>
     </w:p>
     <w:p>
@@ -326,95 +357,24 @@
           <w:szCs w:val="21"/>
           <w:lang w:val="en-US"/>
         </w:rPr>
-        <w:t>OK Fixed playStats.csv (class PStats): now correct for N-player games as well (N stringDescr for players, player</w:t>
-      </w:r>
-      <w:r>
-        <w:rPr>
-          <w:rFonts w:cs="Arial"/>
-          <w:szCs w:val="21"/>
-          <w:lang w:val="en-US"/>
-        </w:rPr>
-        <w:t xml:space="preserve"> +action added to</w:t>
-      </w:r>
-      <w:r>
-        <w:rPr>
-          <w:rFonts w:cs="Arial"/>
-          <w:szCs w:val="21"/>
-          <w:lang w:val="en-US"/>
-        </w:rPr>
-        <w:t xml:space="preserve"> list</w:t>
-      </w:r>
-      <w:r>
-        <w:rPr>
-          <w:rFonts w:cs="Arial"/>
-          <w:szCs w:val="21"/>
-          <w:lang w:val="en-US"/>
-        </w:rPr>
-        <w:t>)</w:t>
-      </w:r>
-      <w:r>
-        <w:rPr>
-          <w:rFonts w:cs="Arial"/>
-          <w:szCs w:val="21"/>
-          <w:lang w:val="en-US"/>
-        </w:rPr>
-        <w:t>, start state be</w:t>
-      </w:r>
-      <w:r>
-        <w:rPr>
-          <w:rFonts w:cs="Arial"/>
-          <w:szCs w:val="21"/>
-          <w:lang w:val="en-US"/>
-        </w:rPr>
-        <w:t>fore list</w:t>
-      </w:r>
-      <w:r>
-        <w:rPr>
-          <w:rFonts w:cs="Arial"/>
-          <w:szCs w:val="21"/>
-          <w:lang w:val="en-US"/>
-        </w:rPr>
-        <w:t>. Fixed a</w:t>
-      </w:r>
-      <w:r>
-        <w:rPr>
-          <w:rFonts w:cs="Arial"/>
-          <w:szCs w:val="21"/>
-          <w:lang w:val="en-US"/>
-        </w:rPr>
-        <w:t xml:space="preserve"> bug </w:t>
-      </w:r>
-      <w:r>
-        <w:rPr>
-          <w:rFonts w:cs="Arial"/>
-          <w:szCs w:val="21"/>
-          <w:lang w:val="en-US"/>
-        </w:rPr>
-        <w:t xml:space="preserve">w.r.t. </w:t>
-      </w:r>
-      <w:r>
-        <w:rPr>
-          <w:rFonts w:cs="Arial"/>
-          <w:szCs w:val="21"/>
-          <w:lang w:val="en-US"/>
-        </w:rPr>
-        <w:t>gameScore printout.</w:t>
-      </w:r>
-      <w:r>
-        <w:rPr>
-          <w:rFonts w:cs="Arial"/>
-          <w:szCs w:val="21"/>
-          <w:lang w:val="en-US"/>
-        </w:rPr>
-        <w:t xml:space="preserve"> Fixed a bug w.r.t. move counter in case 2048.</w:t>
-      </w:r>
-      <w:r>
-        <w:rPr>
-          <w:rFonts w:cs="Arial"/>
-          <w:szCs w:val="21"/>
-          <w:lang w:val="en-US"/>
-        </w:rPr>
-        <w:t xml:space="preserve"> </w:t>
+        <w:t xml:space="preserve">OK StateObserver2048: It is probably wrong that incrememtMoveCounter is called in </w:t>
+      </w:r>
+      <w:r>
+        <w:rPr>
+          <w:rFonts w:cs="Arial"/>
+          <w:b/>
+          <w:szCs w:val="21"/>
+          <w:lang w:val="en-US"/>
+        </w:rPr>
+        <w:t>both</w:t>
+      </w:r>
+      <w:r>
+        <w:rPr>
+          <w:rFonts w:cs="Arial"/>
+          <w:szCs w:val="21"/>
+          <w:lang w:val="en-US"/>
+        </w:rPr>
+        <w:t xml:space="preserve"> methods advanceDeterministic and advanceNondeterministic. – Now we call incrementMoveCounter only in method move(), which is called by both advance and advanceDeterministic.</w:t>
       </w:r>
     </w:p>
     <w:p>
@@ -441,23 +401,95 @@
           <w:szCs w:val="21"/>
           <w:lang w:val="en-US"/>
         </w:rPr>
-        <w:t xml:space="preserve">OK Removed Multi Compete from menu and from the sources (multiCompete </w:t>
-      </w:r>
-      <w:r>
-        <w:rPr>
-          <w:rFonts w:cs="Arial"/>
-          <w:szCs w:val="21"/>
-          <w:lang w:val="en-US"/>
-        </w:rPr>
-        <w:t xml:space="preserve">now </w:t>
-      </w:r>
-      <w:r>
-        <w:rPr>
-          <w:rFonts w:cs="Arial"/>
-          <w:szCs w:val="21"/>
-          <w:lang w:val="en-US"/>
-        </w:rPr>
-        <w:t>deprecated). It is mainly obsolete, we have the tournament system now. (And the repeated training generates for most use cases a too complicated workflow.)</w:t>
+        <w:t>OK Fixed playStats.csv (class PStats): now correct for N-player games as well (N stringDescr for players, player</w:t>
+      </w:r>
+      <w:r>
+        <w:rPr>
+          <w:rFonts w:cs="Arial"/>
+          <w:szCs w:val="21"/>
+          <w:lang w:val="en-US"/>
+        </w:rPr>
+        <w:t xml:space="preserve"> +action added to</w:t>
+      </w:r>
+      <w:r>
+        <w:rPr>
+          <w:rFonts w:cs="Arial"/>
+          <w:szCs w:val="21"/>
+          <w:lang w:val="en-US"/>
+        </w:rPr>
+        <w:t xml:space="preserve"> list</w:t>
+      </w:r>
+      <w:r>
+        <w:rPr>
+          <w:rFonts w:cs="Arial"/>
+          <w:szCs w:val="21"/>
+          <w:lang w:val="en-US"/>
+        </w:rPr>
+        <w:t>)</w:t>
+      </w:r>
+      <w:r>
+        <w:rPr>
+          <w:rFonts w:cs="Arial"/>
+          <w:szCs w:val="21"/>
+          <w:lang w:val="en-US"/>
+        </w:rPr>
+        <w:t>, start state be</w:t>
+      </w:r>
+      <w:r>
+        <w:rPr>
+          <w:rFonts w:cs="Arial"/>
+          <w:szCs w:val="21"/>
+          <w:lang w:val="en-US"/>
+        </w:rPr>
+        <w:t>fore list</w:t>
+      </w:r>
+      <w:r>
+        <w:rPr>
+          <w:rFonts w:cs="Arial"/>
+          <w:szCs w:val="21"/>
+          <w:lang w:val="en-US"/>
+        </w:rPr>
+        <w:t>. Fixed a</w:t>
+      </w:r>
+      <w:r>
+        <w:rPr>
+          <w:rFonts w:cs="Arial"/>
+          <w:szCs w:val="21"/>
+          <w:lang w:val="en-US"/>
+        </w:rPr>
+        <w:t xml:space="preserve"> bug </w:t>
+      </w:r>
+      <w:r>
+        <w:rPr>
+          <w:rFonts w:cs="Arial"/>
+          <w:szCs w:val="21"/>
+          <w:lang w:val="en-US"/>
+        </w:rPr>
+        <w:t xml:space="preserve">w.r.t. </w:t>
+      </w:r>
+      <w:r>
+        <w:rPr>
+          <w:rFonts w:cs="Arial"/>
+          <w:szCs w:val="21"/>
+          <w:lang w:val="en-US"/>
+        </w:rPr>
+        <w:t>gameScore printout.</w:t>
+      </w:r>
+      <w:r>
+        <w:rPr>
+          <w:rFonts w:cs="Arial"/>
+          <w:szCs w:val="21"/>
+          <w:lang w:val="en-US"/>
+        </w:rPr>
+        <w:t xml:space="preserve"> Fixed a bug w.r.t. move counter in case 2048.</w:t>
+      </w:r>
+      <w:r>
+        <w:rPr>
+          <w:rFonts w:cs="Arial"/>
+          <w:szCs w:val="21"/>
+          <w:lang w:val="en-US"/>
+        </w:rPr>
+        <w:t xml:space="preserve"> </w:t>
       </w:r>
     </w:p>
     <w:p>
@@ -484,23 +516,23 @@
           <w:szCs w:val="21"/>
           <w:lang w:val="en-US"/>
         </w:rPr>
-        <w:t>OK Removed</w:t>
-      </w:r>
-      <w:r>
-        <w:rPr>
-          <w:rFonts w:cs="Arial"/>
-          <w:szCs w:val="21"/>
-          <w:lang w:val="en-US"/>
-        </w:rPr>
-        <w:t xml:space="preserve"> Multi</w:t>
-      </w:r>
-      <w:r>
-        <w:rPr>
-          <w:rFonts w:cs="Arial"/>
-          <w:szCs w:val="21"/>
-          <w:lang w:val="en-US"/>
-        </w:rPr>
-        <w:t>Train from the Compete menu (we have the MultiTrain button).</w:t>
+        <w:t xml:space="preserve">OK Removed Multi Compete from menu and from the sources (multiCompete </w:t>
+      </w:r>
+      <w:r>
+        <w:rPr>
+          <w:rFonts w:cs="Arial"/>
+          <w:szCs w:val="21"/>
+          <w:lang w:val="en-US"/>
+        </w:rPr>
+        <w:t xml:space="preserve">now </w:t>
+      </w:r>
+      <w:r>
+        <w:rPr>
+          <w:rFonts w:cs="Arial"/>
+          <w:szCs w:val="21"/>
+          <w:lang w:val="en-US"/>
+        </w:rPr>
+        <w:t>deprecated). It is mainly obsolete, we have the tournament system now. (And the repeated training generates for most use cases a too complicated workflow.)</w:t>
       </w:r>
     </w:p>
     <w:p>
@@ -527,15 +559,23 @@
           <w:szCs w:val="21"/>
           <w:lang w:val="en-US"/>
         </w:rPr>
-        <w:t>OK Fixed a bug in multiTrain: if mEvaluatorT.m_mode == -1, an assertion would fire, because Measure oT did not receive any evaluation results.</w:t>
-      </w:r>
-      <w:r>
-        <w:rPr>
-          <w:rFonts w:cs="Arial"/>
-          <w:szCs w:val="21"/>
-          <w:lang w:val="en-US"/>
-        </w:rPr>
-        <w:t xml:space="preserve"> Similar for mEvaluatorQ.m_mode==-1.</w:t>
+        <w:t>OK Removed</w:t>
+      </w:r>
+      <w:r>
+        <w:rPr>
+          <w:rFonts w:cs="Arial"/>
+          <w:szCs w:val="21"/>
+          <w:lang w:val="en-US"/>
+        </w:rPr>
+        <w:t xml:space="preserve"> Multi</w:t>
+      </w:r>
+      <w:r>
+        <w:rPr>
+          <w:rFonts w:cs="Arial"/>
+          <w:szCs w:val="21"/>
+          <w:lang w:val="en-US"/>
+        </w:rPr>
+        <w:t>Train from the Compete menu (we have the MultiTrain button).</w:t>
       </w:r>
     </w:p>
     <w:p>
@@ -562,14 +602,22 @@
           <w:szCs w:val="21"/>
           <w:lang w:val="en-US"/>
         </w:rPr>
-        <w:t xml:space="preserve">OK Update GBG Help File to the new situation V2.0. </w:t>
-      </w:r>
-    </w:p>
-    <w:p>
-      <w:pPr>
-        <w:pStyle w:val="Listenabsatz"/>
-        <w:numPr>
-          <w:ilvl w:val="1"/>
+        <w:t>OK Fixed a bug in multiTrain: if mEvaluatorT.m_mode == -1, an assertion would fire, because Measure oT did not receive any evaluation results.</w:t>
+      </w:r>
+      <w:r>
+        <w:rPr>
+          <w:rFonts w:cs="Arial"/>
+          <w:szCs w:val="21"/>
+          <w:lang w:val="en-US"/>
+        </w:rPr>
+        <w:t xml:space="preserve"> Similar for mEvaluatorQ.m_mode==-1.</w:t>
+      </w:r>
+    </w:p>
+    <w:p>
+      <w:pPr>
+        <w:pStyle w:val="Listenabsatz"/>
+        <w:numPr>
+          <w:ilvl w:val="0"/>
           <w:numId w:val="1"/>
         </w:numPr>
         <w:autoSpaceDE w:val="0"/>
@@ -589,23 +637,7 @@
           <w:szCs w:val="21"/>
           <w:lang w:val="en-US"/>
         </w:rPr>
-        <w:t xml:space="preserve">Hint to install tipps on GitHub </w:t>
-      </w:r>
-      <w:r>
-        <w:rPr>
-          <w:rFonts w:cs="Arial"/>
-          <w:szCs w:val="21"/>
-          <w:lang w:val="en-US"/>
-        </w:rPr>
-        <w:sym w:font="Wingdings" w:char="F0E0"/>
-      </w:r>
-      <w:r>
-        <w:rPr>
-          <w:rFonts w:cs="Arial"/>
-          <w:szCs w:val="21"/>
-          <w:lang w:val="en-US"/>
-        </w:rPr>
-        <w:t xml:space="preserve"> Help</w:t>
+        <w:t xml:space="preserve">OK Update GBG Help File to the new situation V2.0. </w:t>
       </w:r>
     </w:p>
     <w:p>
@@ -632,7 +664,23 @@
           <w:szCs w:val="21"/>
           <w:lang w:val="en-US"/>
         </w:rPr>
-        <w:t>Update Param tabs (with pics)</w:t>
+        <w:t xml:space="preserve">Hint to install tipps on GitHub </w:t>
+      </w:r>
+      <w:r>
+        <w:rPr>
+          <w:rFonts w:cs="Arial"/>
+          <w:szCs w:val="21"/>
+          <w:lang w:val="en-US"/>
+        </w:rPr>
+        <w:sym w:font="Wingdings" w:char="F0E0"/>
+      </w:r>
+      <w:r>
+        <w:rPr>
+          <w:rFonts w:cs="Arial"/>
+          <w:szCs w:val="21"/>
+          <w:lang w:val="en-US"/>
+        </w:rPr>
+        <w:t xml:space="preserve"> Help</w:t>
       </w:r>
     </w:p>
     <w:p>
@@ -659,14 +707,14 @@
           <w:szCs w:val="21"/>
           <w:lang w:val="en-US"/>
         </w:rPr>
-        <w:t>Add Tournament System help</w:t>
-      </w:r>
-    </w:p>
-    <w:p>
-      <w:pPr>
-        <w:pStyle w:val="Listenabsatz"/>
-        <w:numPr>
-          <w:ilvl w:val="0"/>
+        <w:t>Update Param tabs (with pics)</w:t>
+      </w:r>
+    </w:p>
+    <w:p>
+      <w:pPr>
+        <w:pStyle w:val="Listenabsatz"/>
+        <w:numPr>
+          <w:ilvl w:val="1"/>
           <w:numId w:val="1"/>
         </w:numPr>
         <w:autoSpaceDE w:val="0"/>
@@ -686,7 +734,7 @@
           <w:szCs w:val="21"/>
           <w:lang w:val="en-US"/>
         </w:rPr>
-        <w:t>OK Evaluator2048: Check whether m_mode is really used in eval_agent. – m_mode is set via Arena[Train]2048::makeEvaluator(…)</w:t>
+        <w:t>Add Tournament System help</w:t>
       </w:r>
     </w:p>
     <w:p>
@@ -713,7 +761,7 @@
           <w:szCs w:val="21"/>
           <w:lang w:val="en-US"/>
         </w:rPr>
-        <w:t>OK Fixed a tiny bug concerning EvaluatorNim.getTooltipString()</w:t>
+        <w:t>OK Evaluator2048: Check whether m_mode is really used in eval_agent. – m_mode is set via Arena[Train]2048::makeEvaluator(…)</w:t>
       </w:r>
     </w:p>
     <w:p>
@@ -740,213 +788,7 @@
           <w:szCs w:val="21"/>
           <w:lang w:val="en-US"/>
         </w:rPr>
-        <w:t xml:space="preserve">OK Simplify the Evaluator-classes: put more functionality </w:t>
-      </w:r>
-      <w:r>
-        <w:rPr>
-          <w:rFonts w:cs="Arial"/>
-          <w:szCs w:val="21"/>
-          <w:lang w:val="en-US"/>
-        </w:rPr>
-        <w:t xml:space="preserve">and protected members centrally </w:t>
-      </w:r>
-      <w:r>
-        <w:rPr>
-          <w:rFonts w:cs="Arial"/>
-          <w:szCs w:val="21"/>
-          <w:lang w:val="en-US"/>
-        </w:rPr>
-        <w:t>in abstract class Evaluator</w:t>
-      </w:r>
-      <w:r>
-        <w:rPr>
-          <w:rFonts w:cs="Arial"/>
-          <w:szCs w:val="21"/>
-          <w:lang w:val="en-US"/>
-        </w:rPr>
-        <w:t>.</w:t>
-      </w:r>
-    </w:p>
-    <w:p>
-      <w:pPr>
-        <w:pStyle w:val="Listenabsatz"/>
-        <w:numPr>
-          <w:ilvl w:val="0"/>
-          <w:numId w:val="1"/>
-        </w:numPr>
-        <w:autoSpaceDE w:val="0"/>
-        <w:autoSpaceDN w:val="0"/>
-        <w:adjustRightInd w:val="0"/>
-        <w:spacing w:after="0" w:line="240" w:lineRule="auto"/>
-        <w:rPr>
-          <w:rFonts w:cs="Arial"/>
-          <w:szCs w:val="21"/>
-          <w:lang w:val="en-US"/>
-        </w:rPr>
-      </w:pPr>
-      <w:r>
-        <w:rPr>
-          <w:rFonts w:cs="Arial"/>
-          <w:szCs w:val="21"/>
-          <w:lang w:val="en-US"/>
-        </w:rPr>
-        <w:t xml:space="preserve">OK Simplify the interface concerning the various getGameScore- and getReward-functions in StateObservation. Do we need all of them? </w:t>
-      </w:r>
-    </w:p>
-    <w:p>
-      <w:pPr>
-        <w:pStyle w:val="Listenabsatz"/>
-        <w:numPr>
-          <w:ilvl w:val="1"/>
-          <w:numId w:val="1"/>
-        </w:numPr>
-        <w:autoSpaceDE w:val="0"/>
-        <w:autoSpaceDN w:val="0"/>
-        <w:adjustRightInd w:val="0"/>
-        <w:spacing w:after="0" w:line="240" w:lineRule="auto"/>
-        <w:rPr>
-          <w:rFonts w:cs="Arial"/>
-          <w:szCs w:val="21"/>
-          <w:lang w:val="en-US"/>
-        </w:rPr>
-      </w:pPr>
-      <w:r>
-        <w:rPr>
-          <w:rFonts w:cs="Arial"/>
-          <w:szCs w:val="21"/>
-          <w:lang w:val="en-US"/>
-        </w:rPr>
-        <w:t>OK Classes derived from ObserverBase need only to implement so.getGameScore(StateObservation refer). The other two, so.getGameScore() and so.getGameScore(int), are implemented by ObserverBase.</w:t>
-      </w:r>
-    </w:p>
-    <w:p>
-      <w:pPr>
-        <w:pStyle w:val="Listenabsatz"/>
-        <w:numPr>
-          <w:ilvl w:val="1"/>
-          <w:numId w:val="1"/>
-        </w:numPr>
-        <w:autoSpaceDE w:val="0"/>
-        <w:autoSpaceDN w:val="0"/>
-        <w:adjustRightInd w:val="0"/>
-        <w:spacing w:after="0" w:line="240" w:lineRule="auto"/>
-        <w:rPr>
-          <w:rFonts w:cs="Arial"/>
-          <w:szCs w:val="21"/>
-          <w:lang w:val="en-US"/>
-        </w:rPr>
-      </w:pPr>
-      <w:r>
-        <w:rPr>
-          <w:rFonts w:cs="Arial"/>
-          <w:szCs w:val="21"/>
-          <w:lang w:val="en-US"/>
-        </w:rPr>
-        <w:t>OK so.getGameScore() is now deprecated, use so.getGameScore(so) instead.</w:t>
-      </w:r>
-    </w:p>
-    <w:p>
-      <w:pPr>
-        <w:pStyle w:val="Listenabsatz"/>
-        <w:numPr>
-          <w:ilvl w:val="1"/>
-          <w:numId w:val="1"/>
-        </w:numPr>
-        <w:autoSpaceDE w:val="0"/>
-        <w:autoSpaceDN w:val="0"/>
-        <w:adjustRightInd w:val="0"/>
-        <w:spacing w:after="0" w:line="240" w:lineRule="auto"/>
-        <w:rPr>
-          <w:rFonts w:cs="Arial"/>
-          <w:szCs w:val="21"/>
-          <w:lang w:val="en-US"/>
-        </w:rPr>
-      </w:pPr>
-      <w:r>
-        <w:rPr>
-          <w:rFonts w:cs="Arial"/>
-          <w:szCs w:val="21"/>
-          <w:lang w:val="en-US"/>
-        </w:rPr>
-        <w:t>[Should we abandon so.getScore(…) in favor of so.getReward(…,rgs)? – No, instead do the following:]</w:t>
-      </w:r>
-    </w:p>
-    <w:p>
-      <w:pPr>
-        <w:pStyle w:val="Listenabsatz"/>
-        <w:numPr>
-          <w:ilvl w:val="1"/>
-          <w:numId w:val="1"/>
-        </w:numPr>
-        <w:autoSpaceDE w:val="0"/>
-        <w:autoSpaceDN w:val="0"/>
-        <w:adjustRightInd w:val="0"/>
-        <w:spacing w:after="0" w:line="240" w:lineRule="auto"/>
-        <w:rPr>
-          <w:rFonts w:cs="Arial"/>
-          <w:szCs w:val="21"/>
-          <w:lang w:val="en-US"/>
-        </w:rPr>
-      </w:pPr>
-      <w:r>
-        <w:rPr>
-          <w:rFonts w:cs="Arial"/>
-          <w:szCs w:val="21"/>
-          <w:lang w:val="en-US"/>
-        </w:rPr>
-        <w:t>OK Classes derived from ObserverBase need not to implement any of the getReward(…) functions. ObserverBase implements default versions which just return the game score as reward. (This is for the case rgs==true. If rgs==false, a warning is issued.)</w:t>
-      </w:r>
-    </w:p>
-    <w:p>
-      <w:pPr>
-        <w:pStyle w:val="Listenabsatz"/>
-        <w:numPr>
-          <w:ilvl w:val="1"/>
-          <w:numId w:val="1"/>
-        </w:numPr>
-        <w:autoSpaceDE w:val="0"/>
-        <w:autoSpaceDN w:val="0"/>
-        <w:adjustRightInd w:val="0"/>
-        <w:spacing w:after="0" w:line="240" w:lineRule="auto"/>
-        <w:rPr>
-          <w:rFonts w:cs="Arial"/>
-          <w:szCs w:val="21"/>
-          <w:lang w:val="en-US"/>
-        </w:rPr>
-      </w:pPr>
-      <w:r>
-        <w:rPr>
-          <w:rFonts w:cs="Arial"/>
-          <w:szCs w:val="21"/>
-          <w:lang w:val="en-US"/>
-        </w:rPr>
-        <w:t>OK Only if the derived classes want something else to happen in case rgs==false, they need to implement getReward(StateObservation refer, boolean rgs). See StateObserver2048 for an example.</w:t>
-      </w:r>
-    </w:p>
-    <w:p>
-      <w:pPr>
-        <w:pStyle w:val="Listenabsatz"/>
-        <w:numPr>
-          <w:ilvl w:val="1"/>
-          <w:numId w:val="1"/>
-        </w:numPr>
-        <w:autoSpaceDE w:val="0"/>
-        <w:autoSpaceDN w:val="0"/>
-        <w:adjustRightInd w:val="0"/>
-        <w:spacing w:after="0" w:line="240" w:lineRule="auto"/>
-        <w:rPr>
-          <w:rFonts w:cs="Arial"/>
-          <w:szCs w:val="21"/>
-          <w:lang w:val="en-US"/>
-        </w:rPr>
-      </w:pPr>
-      <w:r>
-        <w:rPr>
-          <w:rFonts w:cs="Arial"/>
-          <w:szCs w:val="21"/>
-          <w:lang w:val="en-US"/>
-        </w:rPr>
-        <w:t>[Rename pa.getScore(…) to pa.getValue(…). – Not yet.]</w:t>
+        <w:t>OK Fixed a tiny bug concerning EvaluatorNim.getTooltipString()</w:t>
       </w:r>
     </w:p>
     <w:p>
@@ -969,9 +811,218 @@
       </w:pPr>
       <w:r>
         <w:rPr>
-          <w:lang w:val="en-US"/>
-        </w:rPr>
-        <w:t>OK Add game-specific agents (AlphaBeta for C4, Bouton for Nim) to the agent list of certain games in order to run competitions with them (use the game-specific agents also outside QuickEval)</w:t>
+          <w:rFonts w:cs="Arial"/>
+          <w:szCs w:val="21"/>
+          <w:lang w:val="en-US"/>
+        </w:rPr>
+        <w:t xml:space="preserve">OK Simplify the Evaluator-classes: put more functionality </w:t>
+      </w:r>
+      <w:r>
+        <w:rPr>
+          <w:rFonts w:cs="Arial"/>
+          <w:szCs w:val="21"/>
+          <w:lang w:val="en-US"/>
+        </w:rPr>
+        <w:t xml:space="preserve">and protected members centrally </w:t>
+      </w:r>
+      <w:r>
+        <w:rPr>
+          <w:rFonts w:cs="Arial"/>
+          <w:szCs w:val="21"/>
+          <w:lang w:val="en-US"/>
+        </w:rPr>
+        <w:t>in abstract class Evaluator</w:t>
+      </w:r>
+      <w:r>
+        <w:rPr>
+          <w:rFonts w:cs="Arial"/>
+          <w:szCs w:val="21"/>
+          <w:lang w:val="en-US"/>
+        </w:rPr>
+        <w:t>.</w:t>
+      </w:r>
+    </w:p>
+    <w:p>
+      <w:pPr>
+        <w:pStyle w:val="Listenabsatz"/>
+        <w:numPr>
+          <w:ilvl w:val="0"/>
+          <w:numId w:val="1"/>
+        </w:numPr>
+        <w:autoSpaceDE w:val="0"/>
+        <w:autoSpaceDN w:val="0"/>
+        <w:adjustRightInd w:val="0"/>
+        <w:spacing w:after="0" w:line="240" w:lineRule="auto"/>
+        <w:rPr>
+          <w:rFonts w:cs="Arial"/>
+          <w:szCs w:val="21"/>
+          <w:lang w:val="en-US"/>
+        </w:rPr>
+      </w:pPr>
+      <w:r>
+        <w:rPr>
+          <w:rFonts w:cs="Arial"/>
+          <w:szCs w:val="21"/>
+          <w:lang w:val="en-US"/>
+        </w:rPr>
+        <w:t xml:space="preserve">OK Simplify the interface concerning the various getGameScore- and getReward-functions in StateObservation. Do we need all of them? </w:t>
+      </w:r>
+    </w:p>
+    <w:p>
+      <w:pPr>
+        <w:pStyle w:val="Listenabsatz"/>
+        <w:numPr>
+          <w:ilvl w:val="1"/>
+          <w:numId w:val="1"/>
+        </w:numPr>
+        <w:autoSpaceDE w:val="0"/>
+        <w:autoSpaceDN w:val="0"/>
+        <w:adjustRightInd w:val="0"/>
+        <w:spacing w:after="0" w:line="240" w:lineRule="auto"/>
+        <w:rPr>
+          <w:rFonts w:cs="Arial"/>
+          <w:szCs w:val="21"/>
+          <w:lang w:val="en-US"/>
+        </w:rPr>
+      </w:pPr>
+      <w:r>
+        <w:rPr>
+          <w:rFonts w:cs="Arial"/>
+          <w:szCs w:val="21"/>
+          <w:lang w:val="en-US"/>
+        </w:rPr>
+        <w:t>OK Classes derived from ObserverBase need only to implement so.getGameScore(StateObservation refer). The other two, so.getGameScore() and so.getGameScore(int), are implemented by ObserverBase.</w:t>
+      </w:r>
+    </w:p>
+    <w:p>
+      <w:pPr>
+        <w:pStyle w:val="Listenabsatz"/>
+        <w:numPr>
+          <w:ilvl w:val="1"/>
+          <w:numId w:val="1"/>
+        </w:numPr>
+        <w:autoSpaceDE w:val="0"/>
+        <w:autoSpaceDN w:val="0"/>
+        <w:adjustRightInd w:val="0"/>
+        <w:spacing w:after="0" w:line="240" w:lineRule="auto"/>
+        <w:rPr>
+          <w:rFonts w:cs="Arial"/>
+          <w:szCs w:val="21"/>
+          <w:lang w:val="en-US"/>
+        </w:rPr>
+      </w:pPr>
+      <w:r>
+        <w:rPr>
+          <w:rFonts w:cs="Arial"/>
+          <w:szCs w:val="21"/>
+          <w:lang w:val="en-US"/>
+        </w:rPr>
+        <w:t>OK so.getGameScore() is now deprecated, use so.getGameScore(so) instead.</w:t>
+      </w:r>
+    </w:p>
+    <w:p>
+      <w:pPr>
+        <w:pStyle w:val="Listenabsatz"/>
+        <w:numPr>
+          <w:ilvl w:val="1"/>
+          <w:numId w:val="1"/>
+        </w:numPr>
+        <w:autoSpaceDE w:val="0"/>
+        <w:autoSpaceDN w:val="0"/>
+        <w:adjustRightInd w:val="0"/>
+        <w:spacing w:after="0" w:line="240" w:lineRule="auto"/>
+        <w:rPr>
+          <w:rFonts w:cs="Arial"/>
+          <w:szCs w:val="21"/>
+          <w:lang w:val="en-US"/>
+        </w:rPr>
+      </w:pPr>
+      <w:r>
+        <w:rPr>
+          <w:rFonts w:cs="Arial"/>
+          <w:szCs w:val="21"/>
+          <w:lang w:val="en-US"/>
+        </w:rPr>
+        <w:lastRenderedPageBreak/>
+        <w:t>[Should we abandon so.getScore(…) in favor of so.getReward(…,rgs)? – No, instead do the following:]</w:t>
+      </w:r>
+    </w:p>
+    <w:p>
+      <w:pPr>
+        <w:pStyle w:val="Listenabsatz"/>
+        <w:numPr>
+          <w:ilvl w:val="1"/>
+          <w:numId w:val="1"/>
+        </w:numPr>
+        <w:autoSpaceDE w:val="0"/>
+        <w:autoSpaceDN w:val="0"/>
+        <w:adjustRightInd w:val="0"/>
+        <w:spacing w:after="0" w:line="240" w:lineRule="auto"/>
+        <w:rPr>
+          <w:rFonts w:cs="Arial"/>
+          <w:szCs w:val="21"/>
+          <w:lang w:val="en-US"/>
+        </w:rPr>
+      </w:pPr>
+      <w:r>
+        <w:rPr>
+          <w:rFonts w:cs="Arial"/>
+          <w:szCs w:val="21"/>
+          <w:lang w:val="en-US"/>
+        </w:rPr>
+        <w:t>OK Classes derived from ObserverBase need not to implement any of the getReward(…) functions. ObserverBase implements default versions which just return the game score as reward. (This is for the case rgs==true. If rgs==false, a warning is issued.)</w:t>
+      </w:r>
+    </w:p>
+    <w:p>
+      <w:pPr>
+        <w:pStyle w:val="Listenabsatz"/>
+        <w:numPr>
+          <w:ilvl w:val="1"/>
+          <w:numId w:val="1"/>
+        </w:numPr>
+        <w:autoSpaceDE w:val="0"/>
+        <w:autoSpaceDN w:val="0"/>
+        <w:adjustRightInd w:val="0"/>
+        <w:spacing w:after="0" w:line="240" w:lineRule="auto"/>
+        <w:rPr>
+          <w:rFonts w:cs="Arial"/>
+          <w:szCs w:val="21"/>
+          <w:lang w:val="en-US"/>
+        </w:rPr>
+      </w:pPr>
+      <w:r>
+        <w:rPr>
+          <w:rFonts w:cs="Arial"/>
+          <w:szCs w:val="21"/>
+          <w:lang w:val="en-US"/>
+        </w:rPr>
+        <w:t>OK Only if the derived classes want something else to happen in case rgs==false, they need to implement getReward(StateObservation refer, boolean rgs). See StateObserver2048 for an example.</w:t>
+      </w:r>
+    </w:p>
+    <w:p>
+      <w:pPr>
+        <w:pStyle w:val="Listenabsatz"/>
+        <w:numPr>
+          <w:ilvl w:val="1"/>
+          <w:numId w:val="1"/>
+        </w:numPr>
+        <w:autoSpaceDE w:val="0"/>
+        <w:autoSpaceDN w:val="0"/>
+        <w:adjustRightInd w:val="0"/>
+        <w:spacing w:after="0" w:line="240" w:lineRule="auto"/>
+        <w:rPr>
+          <w:rFonts w:cs="Arial"/>
+          <w:szCs w:val="21"/>
+          <w:lang w:val="en-US"/>
+        </w:rPr>
+      </w:pPr>
+      <w:r>
+        <w:rPr>
+          <w:rFonts w:cs="Arial"/>
+          <w:szCs w:val="21"/>
+          <w:lang w:val="en-US"/>
+        </w:rPr>
+        <w:t>[Rename pa.getScore(…) to pa.getValue(…). – Not yet.]</w:t>
       </w:r>
     </w:p>
     <w:p>
@@ -994,11 +1045,9 @@
       </w:pPr>
       <w:r>
         <w:rPr>
-          <w:rFonts w:cs="Arial"/>
-          <w:szCs w:val="21"/>
-          <w:lang w:val="en-US"/>
-        </w:rPr>
-        <w:t>OK Bug Max-N &amp; Nim: When “use hashmap” is activated, the calculated scores are wrong. When deactivated, everything is o.k. (but it takes longer) ((5,5,5)-Nim with MAX_MINUS=3, TreeDepth=10). If we set however TreeDepth=15, it is with “use hashmap” o.k. as well. – It is not a bug, it is a feature: For (5,5,5)-Nim the longest lasting episodes have 15 ply (each player takes 1 piece per move), so we need TreeDepth=15 for proper operation. It is just ‘luck’ that w/o “use hashmap” it works for TreeDepth=9 or 10 as well.</w:t>
+          <w:lang w:val="en-US"/>
+        </w:rPr>
+        <w:t>OK Add game-specific agents (AlphaBeta for C4, Bouton for Nim) to the agent list of certain games in order to run competitions with them (use the game-specific agents also outside QuickEval)</w:t>
       </w:r>
     </w:p>
     <w:p>
@@ -1025,117 +1074,7 @@
           <w:szCs w:val="21"/>
           <w:lang w:val="en-US"/>
         </w:rPr>
-        <w:t>OK numDescendants() has in SingleTreeNode “</w:t>
-      </w:r>
-      <w:r>
-        <w:rPr>
-          <w:rFonts w:cs="Arial"/>
-          <w:szCs w:val="21"/>
-          <w:lang w:val="en-US"/>
-        </w:rPr>
-        <w:t>N += 1 +</w:t>
-      </w:r>
-      <w:r>
-        <w:rPr>
-          <w:rFonts w:cs="Arial"/>
-          <w:szCs w:val="21"/>
-          <w:lang w:val="en-US"/>
-        </w:rPr>
-        <w:t xml:space="preserve"> …</w:t>
-      </w:r>
-      <w:r>
-        <w:rPr>
-          <w:rFonts w:cs="Arial"/>
-          <w:szCs w:val="21"/>
-          <w:lang w:val="en-US"/>
-        </w:rPr>
-        <w:t>”</w:t>
-      </w:r>
-      <w:r>
-        <w:rPr>
-          <w:rFonts w:cs="Arial"/>
-          <w:szCs w:val="21"/>
-          <w:lang w:val="en-US"/>
-        </w:rPr>
-        <w:t>, but in MCTSEChanceNode “N += …”. – Clarified, SingleTreeNode was wrong. Now fixed.</w:t>
-      </w:r>
-    </w:p>
-    <w:p>
-      <w:pPr>
-        <w:pStyle w:val="Listenabsatz"/>
-        <w:numPr>
-          <w:ilvl w:val="0"/>
-          <w:numId w:val="1"/>
-        </w:numPr>
-        <w:rPr>
-          <w:lang w:val="en-US"/>
-        </w:rPr>
-      </w:pPr>
-      <w:r>
-        <w:rPr>
-          <w:lang w:val="en-US"/>
-        </w:rPr>
-        <w:t xml:space="preserve">OK Distinguish somewhere in docu the different string representations an agent can have: getName, getSimpleName, stringDescr, stringDescr2, … </w:t>
-      </w:r>
-      <w:r>
-        <w:rPr>
-          <w:lang w:val="en-US"/>
-        </w:rPr>
-        <w:sym w:font="Wingdings" w:char="F0E0"/>
-      </w:r>
-      <w:r>
-        <w:rPr>
-          <w:lang w:val="en-US"/>
-        </w:rPr>
-        <w:t xml:space="preserve"> Table </w:t>
-      </w:r>
-      <w:r>
-        <w:rPr>
-          <w:lang w:val="en-US"/>
-        </w:rPr>
-        <w:t>at</w:t>
-      </w:r>
-      <w:r>
-        <w:rPr>
-          <w:lang w:val="en-US"/>
-        </w:rPr>
-        <w:t xml:space="preserve"> the end of TR-GBG</w:t>
-      </w:r>
-      <w:r>
-        <w:rPr>
-          <w:lang w:val="en-US"/>
-        </w:rPr>
-        <w:t>.</w:t>
-      </w:r>
-    </w:p>
-    <w:p>
-      <w:pPr>
-        <w:pStyle w:val="Listenabsatz"/>
-        <w:numPr>
-          <w:ilvl w:val="0"/>
-          <w:numId w:val="1"/>
-        </w:numPr>
-        <w:rPr>
-          <w:lang w:val="en-US"/>
-        </w:rPr>
-      </w:pPr>
-      <w:r>
-        <w:rPr>
-          <w:lang w:val="en-US"/>
-        </w:rPr>
-        <w:t>OK Clarify whether we want to use HashMap in MaxNAgent  (or only in Minimax) – We use HashMap in MaxNAgent (</w:t>
-      </w:r>
-      <w:r>
-        <w:rPr>
-          <w:lang w:val="en-US"/>
-        </w:rPr>
-        <w:t xml:space="preserve">optionally, </w:t>
-      </w:r>
-      <w:r>
-        <w:rPr>
-          <w:lang w:val="en-US"/>
-        </w:rPr>
-        <w:t>if set in MaxNParams), but we do not use it in ExpectimaxNAgent. We also do not use HashMap in MaxNWrapper or ExpectimaxNWrapper (HashMap could become way too big, if the wrappers are called with different StateObservation objects).</w:t>
+        <w:t>OK Bug Max-N &amp; Nim: When “use hashmap” is activated, the calculated scores are wrong. When deactivated, everything is o.k. (but it takes longer) ((5,5,5)-Nim with MAX_MINUS=3, TreeDepth=10). If we set however TreeDepth=15, it is with “use hashmap” o.k. as well. – It is not a bug, it is a feature: For (5,5,5)-Nim the longest lasting episodes have 15 ply (each player takes 1 piece per move), so we need TreeDepth=15 for proper operation. It is just ‘luck’ that w/o “use hashmap” it works for TreeDepth=9 or 10 as well.</w:t>
       </w:r>
     </w:p>
     <w:p>
@@ -1149,52 +1088,130 @@
         <w:autoSpaceDN w:val="0"/>
         <w:adjustRightInd w:val="0"/>
         <w:spacing w:after="0" w:line="240" w:lineRule="auto"/>
-        <w:rPr>
-          <w:rFonts w:cs="Arial"/>
-          <w:szCs w:val="21"/>
-          <w:lang w:val="en-US"/>
-        </w:rPr>
-      </w:pPr>
-      <w:r>
-        <w:rPr>
-          <w:rFonts w:cs="Arial"/>
-          <w:szCs w:val="21"/>
-          <w:lang w:val="en-US"/>
-        </w:rPr>
-        <w:t xml:space="preserve">OK Bug fix in MaxNWrapper: Since HashMap is </w:t>
-      </w:r>
-      <w:r>
-        <w:rPr>
-          <w:rFonts w:cs="Arial"/>
-          <w:szCs w:val="21"/>
-          <w:lang w:val="en-US"/>
-        </w:rPr>
-        <w:t>dis</w:t>
-      </w:r>
-      <w:r>
-        <w:rPr>
-          <w:rFonts w:cs="Arial"/>
-          <w:szCs w:val="21"/>
-          <w:lang w:val="en-US"/>
-        </w:rPr>
-        <w:t xml:space="preserve">allowed when wrapping other agents, we set now </w:t>
-      </w:r>
-      <w:r>
-        <w:rPr>
-          <w:rFonts w:cs="Arial"/>
-          <w:b/>
-          <w:szCs w:val="21"/>
-          <w:lang w:val="en-US"/>
-        </w:rPr>
-        <w:t>m_useHashMap=false</w:t>
-      </w:r>
-      <w:r>
-        <w:rPr>
-          <w:rFonts w:cs="Arial"/>
-          <w:szCs w:val="21"/>
-          <w:lang w:val="en-US"/>
-        </w:rPr>
-        <w:t xml:space="preserve"> explicitly in all MaxNWrapper constructors (regardless what is set in mPar). This leads of course to a slow-down in moves/second.</w:t>
+        <w:contextualSpacing w:val="0"/>
+        <w:rPr>
+          <w:rFonts w:cs="Arial"/>
+          <w:szCs w:val="21"/>
+          <w:lang w:val="en-US"/>
+        </w:rPr>
+      </w:pPr>
+      <w:r>
+        <w:rPr>
+          <w:rFonts w:cs="Arial"/>
+          <w:szCs w:val="21"/>
+          <w:lang w:val="en-US"/>
+        </w:rPr>
+        <w:t>OK numDescendants() has in SingleTreeNode “</w:t>
+      </w:r>
+      <w:r>
+        <w:rPr>
+          <w:rFonts w:cs="Arial"/>
+          <w:szCs w:val="21"/>
+          <w:lang w:val="en-US"/>
+        </w:rPr>
+        <w:t>N += 1 +</w:t>
+      </w:r>
+      <w:r>
+        <w:rPr>
+          <w:rFonts w:cs="Arial"/>
+          <w:szCs w:val="21"/>
+          <w:lang w:val="en-US"/>
+        </w:rPr>
+        <w:t xml:space="preserve"> …</w:t>
+      </w:r>
+      <w:r>
+        <w:rPr>
+          <w:rFonts w:cs="Arial"/>
+          <w:szCs w:val="21"/>
+          <w:lang w:val="en-US"/>
+        </w:rPr>
+        <w:t>”</w:t>
+      </w:r>
+      <w:r>
+        <w:rPr>
+          <w:rFonts w:cs="Arial"/>
+          <w:szCs w:val="21"/>
+          <w:lang w:val="en-US"/>
+        </w:rPr>
+        <w:t>, but in MCTSEChanceNode “N += …”. – Clarified, SingleTreeNode was wrong. Now fixed.</w:t>
+      </w:r>
+    </w:p>
+    <w:p>
+      <w:pPr>
+        <w:pStyle w:val="Listenabsatz"/>
+        <w:numPr>
+          <w:ilvl w:val="0"/>
+          <w:numId w:val="1"/>
+        </w:numPr>
+        <w:rPr>
+          <w:lang w:val="en-US"/>
+        </w:rPr>
+      </w:pPr>
+      <w:r>
+        <w:rPr>
+          <w:lang w:val="en-US"/>
+        </w:rPr>
+        <w:t xml:space="preserve">OK Distinguish somewhere in docu the different string representations an agent can have: getName, getSimpleName, stringDescr, stringDescr2, … </w:t>
+      </w:r>
+      <w:r>
+        <w:rPr>
+          <w:lang w:val="en-US"/>
+        </w:rPr>
+        <w:sym w:font="Wingdings" w:char="F0E0"/>
+      </w:r>
+      <w:r>
+        <w:rPr>
+          <w:lang w:val="en-US"/>
+        </w:rPr>
+        <w:t xml:space="preserve"> Table </w:t>
+      </w:r>
+      <w:r>
+        <w:rPr>
+          <w:lang w:val="en-US"/>
+        </w:rPr>
+        <w:t>at</w:t>
+      </w:r>
+      <w:r>
+        <w:rPr>
+          <w:lang w:val="en-US"/>
+        </w:rPr>
+        <w:t xml:space="preserve"> the end of TR-GBG</w:t>
+      </w:r>
+      <w:r>
+        <w:rPr>
+          <w:lang w:val="en-US"/>
+        </w:rPr>
+        <w:t>.</w:t>
+      </w:r>
+    </w:p>
+    <w:p>
+      <w:pPr>
+        <w:pStyle w:val="Listenabsatz"/>
+        <w:numPr>
+          <w:ilvl w:val="0"/>
+          <w:numId w:val="1"/>
+        </w:numPr>
+        <w:rPr>
+          <w:lang w:val="en-US"/>
+        </w:rPr>
+      </w:pPr>
+      <w:r>
+        <w:rPr>
+          <w:lang w:val="en-US"/>
+        </w:rPr>
+        <w:t>OK Clarify whether we want to use HashMap in MaxNAgent  (or only in Minimax) – We use HashMap in MaxNAgent (</w:t>
+      </w:r>
+      <w:r>
+        <w:rPr>
+          <w:lang w:val="en-US"/>
+        </w:rPr>
+        <w:t xml:space="preserve">optionally, </w:t>
+      </w:r>
+      <w:r>
+        <w:rPr>
+          <w:lang w:val="en-US"/>
+        </w:rPr>
+        <w:t>if set in MaxNParams), but we do not use it in ExpectimaxNAgent. We also do not use HashMap in MaxNWrapper or ExpectimaxNWrapper (HashMap could become way too big, if the wrappers are called with different StateObservation objects).</w:t>
       </w:r>
     </w:p>
     <w:p>
@@ -1220,14 +1237,47 @@
           <w:szCs w:val="21"/>
           <w:lang w:val="en-US"/>
         </w:rPr>
-        <w:t>OK Improve GUI layout for Arena and ArenaTrain</w:t>
-      </w:r>
-    </w:p>
-    <w:p>
-      <w:pPr>
-        <w:pStyle w:val="Listenabsatz"/>
-        <w:numPr>
-          <w:ilvl w:val="1"/>
+        <w:t xml:space="preserve">OK Bug fix in MaxNWrapper: Since HashMap is </w:t>
+      </w:r>
+      <w:r>
+        <w:rPr>
+          <w:rFonts w:cs="Arial"/>
+          <w:szCs w:val="21"/>
+          <w:lang w:val="en-US"/>
+        </w:rPr>
+        <w:t>dis</w:t>
+      </w:r>
+      <w:r>
+        <w:rPr>
+          <w:rFonts w:cs="Arial"/>
+          <w:szCs w:val="21"/>
+          <w:lang w:val="en-US"/>
+        </w:rPr>
+        <w:t xml:space="preserve">allowed when wrapping other agents, we set now </w:t>
+      </w:r>
+      <w:r>
+        <w:rPr>
+          <w:rFonts w:cs="Arial"/>
+          <w:b/>
+          <w:szCs w:val="21"/>
+          <w:lang w:val="en-US"/>
+        </w:rPr>
+        <w:t>m_useHashMap=false</w:t>
+      </w:r>
+      <w:r>
+        <w:rPr>
+          <w:rFonts w:cs="Arial"/>
+          <w:szCs w:val="21"/>
+          <w:lang w:val="en-US"/>
+        </w:rPr>
+        <w:t xml:space="preserve"> explicitly in all MaxNWrapper constructors (regardless what is set in mPar). This leads of course to a slow-down in moves/second.</w:t>
+      </w:r>
+    </w:p>
+    <w:p>
+      <w:pPr>
+        <w:pStyle w:val="Listenabsatz"/>
+        <w:numPr>
+          <w:ilvl w:val="0"/>
           <w:numId w:val="1"/>
         </w:numPr>
         <w:autoSpaceDE w:val="0"/>
@@ -1246,7 +1296,7 @@
           <w:szCs w:val="21"/>
           <w:lang w:val="en-US"/>
         </w:rPr>
-        <w:t xml:space="preserve">OK Arena: announce which column is for which player (‘Param X’ and so on from ArenaTrain is missing here). </w:t>
+        <w:t>OK Improve GUI layout for Arena and ArenaTrain</w:t>
       </w:r>
     </w:p>
     <w:p>
@@ -1272,7 +1322,7 @@
           <w:szCs w:val="21"/>
           <w:lang w:val="en-US"/>
         </w:rPr>
-        <w:t>OK Show the color of the player</w:t>
+        <w:t xml:space="preserve">OK Arena: announce which column is for which player (‘Param X’ and so on from ArenaTrain is missing here). </w:t>
       </w:r>
     </w:p>
     <w:p>
@@ -1298,7 +1348,7 @@
           <w:szCs w:val="21"/>
           <w:lang w:val="en-US"/>
         </w:rPr>
-        <w:t>OK Move button MultiTrain in the ‘Agents trained’ row.</w:t>
+        <w:t>OK Show the color of the player</w:t>
       </w:r>
     </w:p>
     <w:p>
@@ -1324,7 +1374,7 @@
           <w:szCs w:val="21"/>
           <w:lang w:val="en-US"/>
         </w:rPr>
-        <w:t>OK Arena: skip the train-related things in the two rows ‘Train games’ and ‘Agents trained’</w:t>
+        <w:t>OK Move button MultiTrain in the ‘Agents trained’ row.</w:t>
       </w:r>
     </w:p>
     <w:p>
@@ -1350,14 +1400,14 @@
           <w:szCs w:val="21"/>
           <w:lang w:val="en-US"/>
         </w:rPr>
-        <w:t>OK Arena: there is no way to select Human Player via agent select box. Should we allow to select all agents (or all agents which need no training) via select box?</w:t>
-      </w:r>
-    </w:p>
-    <w:p>
-      <w:pPr>
-        <w:pStyle w:val="Listenabsatz"/>
-        <w:numPr>
-          <w:ilvl w:val="2"/>
+        <w:t>OK Arena: skip the train-related things in the two rows ‘Train games’ and ‘Agents trained’</w:t>
+      </w:r>
+    </w:p>
+    <w:p>
+      <w:pPr>
+        <w:pStyle w:val="Listenabsatz"/>
+        <w:numPr>
+          <w:ilvl w:val="1"/>
           <w:numId w:val="1"/>
         </w:numPr>
         <w:autoSpaceDE w:val="0"/>
@@ -1376,7 +1426,7 @@
           <w:szCs w:val="21"/>
           <w:lang w:val="en-US"/>
         </w:rPr>
-        <w:t>OK Yes, all can be selected. The agents who need no training can directly ‘Play’ or ‘InspectV’ (they start with certain default values). The agents who need training can be selected, but they won’t run in Arena because they are in AgentState.INIT. Agents of that type can only use ‘Play’, if trained agents are loaded from disk via menu.</w:t>
+        <w:t>OK Arena: there is no way to select Human Player via agent select box. Should we allow to select all agents (or all agents which need no training) via select box?</w:t>
       </w:r>
     </w:p>
     <w:p>
@@ -1402,42 +1452,14 @@
           <w:szCs w:val="21"/>
           <w:lang w:val="en-US"/>
         </w:rPr>
-        <w:t xml:space="preserve">OK The Interface Arena has a method </w:t>
-      </w:r>
-      <w:r>
-        <w:rPr>
-          <w:rFonts w:cs="Arial"/>
-          <w:b/>
-          <w:szCs w:val="21"/>
-          <w:lang w:val="en-US"/>
-        </w:rPr>
-        <w:t>hasTra</w:t>
-      </w:r>
-      <w:bookmarkStart w:id="1" w:name="hasTrainRights"/>
-      <w:bookmarkEnd w:id="1"/>
-      <w:r>
-        <w:rPr>
-          <w:rFonts w:cs="Arial"/>
-          <w:b/>
-          <w:szCs w:val="21"/>
-          <w:lang w:val="en-US"/>
-        </w:rPr>
-        <w:t>inRights()</w:t>
-      </w:r>
-      <w:r>
-        <w:rPr>
-          <w:rFonts w:cs="Arial"/>
-          <w:szCs w:val="21"/>
-          <w:lang w:val="en-US"/>
-        </w:rPr>
-        <w:t>, which returns false for Arena, true for ArenaTrain. If false, the GUI will skip certain elements and buttons or add certain others</w:t>
-      </w:r>
-    </w:p>
-    <w:p>
-      <w:pPr>
-        <w:pStyle w:val="Listenabsatz"/>
-        <w:numPr>
-          <w:ilvl w:val="1"/>
+        <w:t>OK Yes, all can be selected. The agents who need no training can directly ‘Play’ or ‘InspectV’ (they start with certain default values). The agents who need training can be selected, but they won’t run in Arena because they are in AgentState.INIT. Agents of that type can only use ‘Play’, if trained agents are loaded from disk via menu.</w:t>
+      </w:r>
+    </w:p>
+    <w:p>
+      <w:pPr>
+        <w:pStyle w:val="Listenabsatz"/>
+        <w:numPr>
+          <w:ilvl w:val="2"/>
           <w:numId w:val="1"/>
         </w:numPr>
         <w:autoSpaceDE w:val="0"/>
@@ -1456,7 +1478,35 @@
           <w:szCs w:val="21"/>
           <w:lang w:val="en-US"/>
         </w:rPr>
-        <w:t>OK: Arena: fill or delete the empty space</w:t>
+        <w:t xml:space="preserve">OK The Interface Arena has a method </w:t>
+      </w:r>
+      <w:r>
+        <w:rPr>
+          <w:rFonts w:cs="Arial"/>
+          <w:b/>
+          <w:szCs w:val="21"/>
+          <w:lang w:val="en-US"/>
+        </w:rPr>
+        <w:t>hasTra</w:t>
+      </w:r>
+      <w:bookmarkStart w:id="1" w:name="hasTrainRights"/>
+      <w:bookmarkEnd w:id="1"/>
+      <w:r>
+        <w:rPr>
+          <w:rFonts w:cs="Arial"/>
+          <w:b/>
+          <w:szCs w:val="21"/>
+          <w:lang w:val="en-US"/>
+        </w:rPr>
+        <w:t>inRights()</w:t>
+      </w:r>
+      <w:r>
+        <w:rPr>
+          <w:rFonts w:cs="Arial"/>
+          <w:szCs w:val="21"/>
+          <w:lang w:val="en-US"/>
+        </w:rPr>
+        <w:t>, which returns false for Arena, true for ArenaTrain. If false, the GUI will skip certain elements and buttons or add certain others</w:t>
       </w:r>
     </w:p>
     <w:p>
@@ -1482,7 +1532,42 @@
           <w:szCs w:val="21"/>
           <w:lang w:val="en-US"/>
         </w:rPr>
-        <w:t xml:space="preserve">OK: Arena should have ‘Params X’ and ‘Params O’ enabled, in order to select the evaluator mode for QuickEval and to set wrapper nPly. Also, all agent parameters should be at least readable. However, only parameter for non-trainable agents (e.g. tree depth for MaxN or MCTS) are enabled, all parameter referring to training are disabled. Use </w:t>
+        <w:t>OK: Arena: fill or delete the empty space</w:t>
+      </w:r>
+    </w:p>
+    <w:p>
+      <w:pPr>
+        <w:pStyle w:val="Listenabsatz"/>
+        <w:numPr>
+          <w:ilvl w:val="1"/>
+          <w:numId w:val="1"/>
+        </w:numPr>
+        <w:autoSpaceDE w:val="0"/>
+        <w:autoSpaceDN w:val="0"/>
+        <w:adjustRightInd w:val="0"/>
+        <w:spacing w:after="0" w:line="240" w:lineRule="auto"/>
+        <w:rPr>
+          <w:rFonts w:cs="Arial"/>
+          <w:szCs w:val="21"/>
+          <w:lang w:val="en-US"/>
+        </w:rPr>
+      </w:pPr>
+      <w:r>
+        <w:rPr>
+          <w:rFonts w:cs="Arial"/>
+          <w:szCs w:val="21"/>
+          <w:lang w:val="en-US"/>
+        </w:rPr>
+        <w:t xml:space="preserve">OK: Arena should have ‘Params X’ and ‘Params O’ enabled, in order to select the evaluator mode for QuickEval and to set wrapper nPly. Also, all agent </w:t>
+      </w:r>
+      <w:r>
+        <w:rPr>
+          <w:rFonts w:cs="Arial"/>
+          <w:szCs w:val="21"/>
+          <w:lang w:val="en-US"/>
+        </w:rPr>
+        <w:lastRenderedPageBreak/>
+        <w:t xml:space="preserve">parameters should be at least readable. However, only parameter for non-trainable agents (e.g. tree depth for MaxN or MCTS) are enabled, all parameter referring to training are disabled. Use </w:t>
       </w:r>
       <w:hyperlink w:anchor="hasTrainRights" w:history="1">
         <w:r>
@@ -2214,6 +2299,7 @@
           <w:szCs w:val="21"/>
           <w:lang w:val="en-US"/>
         </w:rPr>
+        <w:lastRenderedPageBreak/>
         <w:t>OK XArenaFuncs::multiCompete has the evaluator mode hard-wired (9). This might fail for other games where the evaluator mode 9 is not present. Extend it that it fetches static Evaluator.getDefaultEvalMode().</w:t>
       </w:r>
     </w:p>
@@ -3052,6 +3138,7 @@
           <w:szCs w:val="21"/>
           <w:lang w:val="en-US"/>
         </w:rPr>
+        <w:lastRenderedPageBreak/>
         <w:t xml:space="preserve">OK An object </w:t>
       </w:r>
       <w:r>
@@ -3653,6 +3740,7 @@
           <w:szCs w:val="21"/>
           <w:lang w:val="en-US"/>
         </w:rPr>
+        <w:lastRenderedPageBreak/>
         <w:sym w:font="Wingdings" w:char="F0E0"/>
       </w:r>
       <w:r>
@@ -4759,7 +4847,14 @@
         <w:rPr>
           <w:lang w:val="en-US"/>
         </w:rPr>
-        <w:t xml:space="preserve">Now solved, with 100.000 iterations, all problems are gone. (It remains however a feature of UCT-MCTS that, if there are several equivalent winning actions, usually only one of them has a high value. With </w:t>
+        <w:t xml:space="preserve">Now solved, with 100.000 iterations, all problems are gone. (It </w:t>
+      </w:r>
+      <w:r>
+        <w:rPr>
+          <w:lang w:val="en-US"/>
+        </w:rPr>
+        <w:lastRenderedPageBreak/>
+        <w:t xml:space="preserve">remains however a feature of UCT-MCTS that, if there are several equivalent winning actions, usually only one of them has a high value. With </w:t>
       </w:r>
       <w:r>
         <w:rPr>
@@ -5486,6 +5581,7 @@
         <w:rPr>
           <w:lang w:val="en-US"/>
         </w:rPr>
+        <w:lastRenderedPageBreak/>
         <w:t>OK Finish MCAgentN. Worked in principle for numberAgents=1, quantitative testing (should have same results as MCAgent). Bug fix for {numberAgents&gt;1 &amp;&amp; Wrapper nPly&gt;0 } (ArrayOutOfBoundsException, resolved). Two parallel versions (_PAR and _MassivePAR), the default is _PAR, but _MassivePAR may be selected in source code for games like 2048.</w:t>
       </w:r>
     </w:p>
@@ -6010,6 +6106,7 @@
         <w:rPr>
           <w:lang w:val="en-US"/>
         </w:rPr>
+        <w:lastRenderedPageBreak/>
         <w:t>OK Remove the use of MCAgent constructor with MCParams argument (use the one with ParMC instead)</w:t>
       </w:r>
     </w:p>
@@ -6264,16 +6361,478 @@
           <w:szCs w:val="21"/>
           <w:lang w:val="en-US"/>
         </w:rPr>
-        <w:t>It is counterintuitive and bad code design, that Evaluator.evalAgent not only returns a boolean predicate, but that it writes also on the protected members lastResult and m_msg of Evaluator. A safer and clearer to read design would be that evalAgent returns an Object EvaluationResult, which has all the relevant data (predicate, double result, String msg) and. Such an object can be saved in mEvalResult and the getters access its members.</w:t>
-      </w:r>
-    </w:p>
-    <w:p>
-      <w:pPr>
-        <w:pStyle w:val="Listenabsatz"/>
-        <w:numPr>
-          <w:ilvl w:val="0"/>
-          <w:numId w:val="1"/>
-        </w:numPr>
+        <w:t>RubiksCube: First tests (only 10.000 training episodes) with TD-agents reveal: Both agents have a reasonable quick-eval accuracy (</w:t>
+      </w:r>
+      <w:r>
+        <w:rPr>
+          <w:rFonts w:cs="Arial"/>
+          <w:szCs w:val="21"/>
+          <w:lang w:val="en-US"/>
+        </w:rPr>
+        <w:t xml:space="preserve">77% and 60% for TDNTuple2 and TDNTuple3, resp.), but if we increase ‘Wrapper nply’ to 2,3, or 4, it decreases for nPly=2 or 3. </w:t>
+      </w:r>
+      <w:r>
+        <w:rPr>
+          <w:rFonts w:cs="Arial"/>
+          <w:b/>
+          <w:szCs w:val="21"/>
+          <w:lang w:val="en-US"/>
+        </w:rPr>
+        <w:t>Why?</w:t>
+      </w:r>
+      <w:r>
+        <w:rPr>
+          <w:rFonts w:cs="Arial"/>
+          <w:szCs w:val="21"/>
+          <w:lang w:val="en-US"/>
+        </w:rPr>
+        <w:t xml:space="preserve"> (It goes up again for nPly=4, but then it is slow):</w:t>
+      </w:r>
+    </w:p>
+    <w:tbl>
+      <w:tblPr>
+        <w:tblStyle w:val="Tabellenraster"/>
+        <w:tblW w:w="0" w:type="auto"/>
+        <w:tblInd w:w="720" w:type="dxa"/>
+        <w:tblLook w:val="04A0" w:firstRow="1" w:lastRow="0" w:firstColumn="1" w:lastColumn="0" w:noHBand="0" w:noVBand="1"/>
+      </w:tblPr>
+      <w:tblGrid>
+        <w:gridCol w:w="1744"/>
+        <w:gridCol w:w="1649"/>
+        <w:gridCol w:w="1649"/>
+        <w:gridCol w:w="1650"/>
+        <w:gridCol w:w="1650"/>
+      </w:tblGrid>
+      <w:tr>
+        <w:tc>
+          <w:tcPr>
+            <w:tcW w:w="1812" w:type="dxa"/>
+          </w:tcPr>
+          <w:p>
+            <w:pPr>
+              <w:pStyle w:val="Listenabsatz"/>
+              <w:autoSpaceDE w:val="0"/>
+              <w:autoSpaceDN w:val="0"/>
+              <w:adjustRightInd w:val="0"/>
+              <w:ind w:left="0"/>
+              <w:contextualSpacing w:val="0"/>
+              <w:rPr>
+                <w:rFonts w:cs="Arial"/>
+                <w:szCs w:val="21"/>
+                <w:lang w:val="en-US"/>
+              </w:rPr>
+            </w:pPr>
+            <w:r>
+              <w:rPr>
+                <w:rFonts w:cs="Arial"/>
+                <w:szCs w:val="21"/>
+                <w:lang w:val="en-US"/>
+              </w:rPr>
+              <w:t>nPly</w:t>
+            </w:r>
+          </w:p>
+        </w:tc>
+        <w:tc>
+          <w:tcPr>
+            <w:tcW w:w="1812" w:type="dxa"/>
+          </w:tcPr>
+          <w:p>
+            <w:pPr>
+              <w:pStyle w:val="Listenabsatz"/>
+              <w:autoSpaceDE w:val="0"/>
+              <w:autoSpaceDN w:val="0"/>
+              <w:adjustRightInd w:val="0"/>
+              <w:ind w:left="0"/>
+              <w:contextualSpacing w:val="0"/>
+              <w:rPr>
+                <w:rFonts w:cs="Arial"/>
+                <w:szCs w:val="21"/>
+                <w:lang w:val="en-US"/>
+              </w:rPr>
+            </w:pPr>
+            <w:r>
+              <w:rPr>
+                <w:rFonts w:cs="Arial"/>
+                <w:szCs w:val="21"/>
+                <w:lang w:val="en-US"/>
+              </w:rPr>
+              <w:t>0</w:t>
+            </w:r>
+          </w:p>
+        </w:tc>
+        <w:tc>
+          <w:tcPr>
+            <w:tcW w:w="1812" w:type="dxa"/>
+          </w:tcPr>
+          <w:p>
+            <w:pPr>
+              <w:pStyle w:val="Listenabsatz"/>
+              <w:autoSpaceDE w:val="0"/>
+              <w:autoSpaceDN w:val="0"/>
+              <w:adjustRightInd w:val="0"/>
+              <w:ind w:left="0"/>
+              <w:contextualSpacing w:val="0"/>
+              <w:rPr>
+                <w:rFonts w:cs="Arial"/>
+                <w:szCs w:val="21"/>
+                <w:lang w:val="en-US"/>
+              </w:rPr>
+            </w:pPr>
+            <w:r>
+              <w:rPr>
+                <w:rFonts w:cs="Arial"/>
+                <w:szCs w:val="21"/>
+                <w:lang w:val="en-US"/>
+              </w:rPr>
+              <w:t>2</w:t>
+            </w:r>
+          </w:p>
+        </w:tc>
+        <w:tc>
+          <w:tcPr>
+            <w:tcW w:w="1813" w:type="dxa"/>
+          </w:tcPr>
+          <w:p>
+            <w:pPr>
+              <w:pStyle w:val="Listenabsatz"/>
+              <w:autoSpaceDE w:val="0"/>
+              <w:autoSpaceDN w:val="0"/>
+              <w:adjustRightInd w:val="0"/>
+              <w:ind w:left="0"/>
+              <w:contextualSpacing w:val="0"/>
+              <w:rPr>
+                <w:rFonts w:cs="Arial"/>
+                <w:szCs w:val="21"/>
+                <w:lang w:val="en-US"/>
+              </w:rPr>
+            </w:pPr>
+            <w:r>
+              <w:rPr>
+                <w:rFonts w:cs="Arial"/>
+                <w:szCs w:val="21"/>
+                <w:lang w:val="en-US"/>
+              </w:rPr>
+              <w:t>3</w:t>
+            </w:r>
+          </w:p>
+        </w:tc>
+        <w:tc>
+          <w:tcPr>
+            <w:tcW w:w="1813" w:type="dxa"/>
+          </w:tcPr>
+          <w:p>
+            <w:pPr>
+              <w:pStyle w:val="Listenabsatz"/>
+              <w:autoSpaceDE w:val="0"/>
+              <w:autoSpaceDN w:val="0"/>
+              <w:adjustRightInd w:val="0"/>
+              <w:ind w:left="0"/>
+              <w:contextualSpacing w:val="0"/>
+              <w:rPr>
+                <w:rFonts w:cs="Arial"/>
+                <w:szCs w:val="21"/>
+                <w:lang w:val="en-US"/>
+              </w:rPr>
+            </w:pPr>
+            <w:r>
+              <w:rPr>
+                <w:rFonts w:cs="Arial"/>
+                <w:szCs w:val="21"/>
+                <w:lang w:val="en-US"/>
+              </w:rPr>
+              <w:t>4</w:t>
+            </w:r>
+          </w:p>
+        </w:tc>
+      </w:tr>
+      <w:tr>
+        <w:tc>
+          <w:tcPr>
+            <w:tcW w:w="1812" w:type="dxa"/>
+          </w:tcPr>
+          <w:p>
+            <w:pPr>
+              <w:pStyle w:val="Listenabsatz"/>
+              <w:autoSpaceDE w:val="0"/>
+              <w:autoSpaceDN w:val="0"/>
+              <w:adjustRightInd w:val="0"/>
+              <w:ind w:left="0"/>
+              <w:contextualSpacing w:val="0"/>
+              <w:rPr>
+                <w:rFonts w:cs="Arial"/>
+                <w:szCs w:val="21"/>
+                <w:lang w:val="en-US"/>
+              </w:rPr>
+            </w:pPr>
+            <w:r>
+              <w:rPr>
+                <w:rFonts w:cs="Arial"/>
+                <w:szCs w:val="21"/>
+                <w:lang w:val="en-US"/>
+              </w:rPr>
+              <w:t>TDNTuple2</w:t>
+            </w:r>
+          </w:p>
+        </w:tc>
+        <w:tc>
+          <w:tcPr>
+            <w:tcW w:w="1812" w:type="dxa"/>
+          </w:tcPr>
+          <w:p>
+            <w:pPr>
+              <w:pStyle w:val="Listenabsatz"/>
+              <w:autoSpaceDE w:val="0"/>
+              <w:autoSpaceDN w:val="0"/>
+              <w:adjustRightInd w:val="0"/>
+              <w:ind w:left="0"/>
+              <w:contextualSpacing w:val="0"/>
+              <w:rPr>
+                <w:rFonts w:cs="Arial"/>
+                <w:szCs w:val="21"/>
+                <w:lang w:val="en-US"/>
+              </w:rPr>
+            </w:pPr>
+            <w:r>
+              <w:rPr>
+                <w:rFonts w:cs="Arial"/>
+                <w:szCs w:val="21"/>
+                <w:lang w:val="en-US"/>
+              </w:rPr>
+              <w:t>77%</w:t>
+            </w:r>
+          </w:p>
+        </w:tc>
+        <w:tc>
+          <w:tcPr>
+            <w:tcW w:w="1812" w:type="dxa"/>
+          </w:tcPr>
+          <w:p>
+            <w:pPr>
+              <w:pStyle w:val="Listenabsatz"/>
+              <w:autoSpaceDE w:val="0"/>
+              <w:autoSpaceDN w:val="0"/>
+              <w:adjustRightInd w:val="0"/>
+              <w:ind w:left="0"/>
+              <w:contextualSpacing w:val="0"/>
+              <w:rPr>
+                <w:rFonts w:cs="Arial"/>
+                <w:szCs w:val="21"/>
+                <w:lang w:val="en-US"/>
+              </w:rPr>
+            </w:pPr>
+            <w:r>
+              <w:rPr>
+                <w:rFonts w:cs="Arial"/>
+                <w:szCs w:val="21"/>
+                <w:lang w:val="en-US"/>
+              </w:rPr>
+              <w:t>37%</w:t>
+            </w:r>
+          </w:p>
+        </w:tc>
+        <w:tc>
+          <w:tcPr>
+            <w:tcW w:w="1813" w:type="dxa"/>
+          </w:tcPr>
+          <w:p>
+            <w:pPr>
+              <w:pStyle w:val="Listenabsatz"/>
+              <w:autoSpaceDE w:val="0"/>
+              <w:autoSpaceDN w:val="0"/>
+              <w:adjustRightInd w:val="0"/>
+              <w:ind w:left="0"/>
+              <w:contextualSpacing w:val="0"/>
+              <w:rPr>
+                <w:rFonts w:cs="Arial"/>
+                <w:szCs w:val="21"/>
+                <w:lang w:val="en-US"/>
+              </w:rPr>
+            </w:pPr>
+            <w:r>
+              <w:rPr>
+                <w:rFonts w:cs="Arial"/>
+                <w:szCs w:val="21"/>
+                <w:lang w:val="en-US"/>
+              </w:rPr>
+              <w:t>35%</w:t>
+            </w:r>
+          </w:p>
+        </w:tc>
+        <w:tc>
+          <w:tcPr>
+            <w:tcW w:w="1813" w:type="dxa"/>
+          </w:tcPr>
+          <w:p>
+            <w:pPr>
+              <w:pStyle w:val="Listenabsatz"/>
+              <w:autoSpaceDE w:val="0"/>
+              <w:autoSpaceDN w:val="0"/>
+              <w:adjustRightInd w:val="0"/>
+              <w:ind w:left="0"/>
+              <w:contextualSpacing w:val="0"/>
+              <w:rPr>
+                <w:rFonts w:cs="Arial"/>
+                <w:szCs w:val="21"/>
+                <w:lang w:val="en-US"/>
+              </w:rPr>
+            </w:pPr>
+            <w:r>
+              <w:rPr>
+                <w:rFonts w:cs="Arial"/>
+                <w:szCs w:val="21"/>
+                <w:lang w:val="en-US"/>
+              </w:rPr>
+              <w:t>89%</w:t>
+            </w:r>
+          </w:p>
+        </w:tc>
+      </w:tr>
+      <w:tr>
+        <w:tc>
+          <w:tcPr>
+            <w:tcW w:w="1812" w:type="dxa"/>
+          </w:tcPr>
+          <w:p>
+            <w:pPr>
+              <w:pStyle w:val="Listenabsatz"/>
+              <w:autoSpaceDE w:val="0"/>
+              <w:autoSpaceDN w:val="0"/>
+              <w:adjustRightInd w:val="0"/>
+              <w:ind w:left="0"/>
+              <w:contextualSpacing w:val="0"/>
+              <w:rPr>
+                <w:rFonts w:cs="Arial"/>
+                <w:szCs w:val="21"/>
+                <w:lang w:val="en-US"/>
+              </w:rPr>
+            </w:pPr>
+            <w:r>
+              <w:rPr>
+                <w:rFonts w:cs="Arial"/>
+                <w:szCs w:val="21"/>
+                <w:lang w:val="en-US"/>
+              </w:rPr>
+              <w:t>TDNTuple3</w:t>
+            </w:r>
+          </w:p>
+        </w:tc>
+        <w:tc>
+          <w:tcPr>
+            <w:tcW w:w="1812" w:type="dxa"/>
+          </w:tcPr>
+          <w:p>
+            <w:pPr>
+              <w:pStyle w:val="Listenabsatz"/>
+              <w:autoSpaceDE w:val="0"/>
+              <w:autoSpaceDN w:val="0"/>
+              <w:adjustRightInd w:val="0"/>
+              <w:ind w:left="0"/>
+              <w:contextualSpacing w:val="0"/>
+              <w:rPr>
+                <w:rFonts w:cs="Arial"/>
+                <w:szCs w:val="21"/>
+                <w:lang w:val="en-US"/>
+              </w:rPr>
+            </w:pPr>
+            <w:r>
+              <w:rPr>
+                <w:rFonts w:cs="Arial"/>
+                <w:szCs w:val="21"/>
+                <w:lang w:val="en-US"/>
+              </w:rPr>
+              <w:t>60%</w:t>
+            </w:r>
+          </w:p>
+        </w:tc>
+        <w:tc>
+          <w:tcPr>
+            <w:tcW w:w="1812" w:type="dxa"/>
+          </w:tcPr>
+          <w:p>
+            <w:pPr>
+              <w:pStyle w:val="Listenabsatz"/>
+              <w:autoSpaceDE w:val="0"/>
+              <w:autoSpaceDN w:val="0"/>
+              <w:adjustRightInd w:val="0"/>
+              <w:ind w:left="0"/>
+              <w:contextualSpacing w:val="0"/>
+              <w:rPr>
+                <w:rFonts w:cs="Arial"/>
+                <w:szCs w:val="21"/>
+                <w:lang w:val="en-US"/>
+              </w:rPr>
+            </w:pPr>
+            <w:r>
+              <w:rPr>
+                <w:rFonts w:cs="Arial"/>
+                <w:szCs w:val="21"/>
+                <w:lang w:val="en-US"/>
+              </w:rPr>
+              <w:t>67%</w:t>
+            </w:r>
+          </w:p>
+        </w:tc>
+        <w:tc>
+          <w:tcPr>
+            <w:tcW w:w="1813" w:type="dxa"/>
+          </w:tcPr>
+          <w:p>
+            <w:pPr>
+              <w:pStyle w:val="Listenabsatz"/>
+              <w:autoSpaceDE w:val="0"/>
+              <w:autoSpaceDN w:val="0"/>
+              <w:adjustRightInd w:val="0"/>
+              <w:ind w:left="0"/>
+              <w:contextualSpacing w:val="0"/>
+              <w:rPr>
+                <w:rFonts w:cs="Arial"/>
+                <w:szCs w:val="21"/>
+                <w:lang w:val="en-US"/>
+              </w:rPr>
+            </w:pPr>
+            <w:r>
+              <w:rPr>
+                <w:rFonts w:cs="Arial"/>
+                <w:szCs w:val="21"/>
+                <w:lang w:val="en-US"/>
+              </w:rPr>
+              <w:t>49%</w:t>
+            </w:r>
+          </w:p>
+        </w:tc>
+        <w:tc>
+          <w:tcPr>
+            <w:tcW w:w="1813" w:type="dxa"/>
+          </w:tcPr>
+          <w:p>
+            <w:pPr>
+              <w:pStyle w:val="Listenabsatz"/>
+              <w:autoSpaceDE w:val="0"/>
+              <w:autoSpaceDN w:val="0"/>
+              <w:adjustRightInd w:val="0"/>
+              <w:ind w:left="0"/>
+              <w:contextualSpacing w:val="0"/>
+              <w:rPr>
+                <w:rFonts w:cs="Arial"/>
+                <w:szCs w:val="21"/>
+                <w:lang w:val="en-US"/>
+              </w:rPr>
+            </w:pPr>
+            <w:r>
+              <w:rPr>
+                <w:rFonts w:cs="Arial"/>
+                <w:szCs w:val="21"/>
+                <w:lang w:val="en-US"/>
+              </w:rPr>
+              <w:t>90%</w:t>
+            </w:r>
+          </w:p>
+        </w:tc>
+      </w:tr>
+    </w:tbl>
+    <w:p>
+      <w:pPr>
+        <w:pStyle w:val="Listenabsatz"/>
         <w:autoSpaceDE w:val="0"/>
         <w:autoSpaceDN w:val="0"/>
         <w:adjustRightInd w:val="0"/>
@@ -6291,7 +6850,7 @@
           <w:szCs w:val="21"/>
           <w:lang w:val="en-US"/>
         </w:rPr>
-        <w:t>AlphaBetaAgent in C4 is not serializable. Thus it cannot be included in tournaments.</w:t>
+        <w:t xml:space="preserve"> </w:t>
       </w:r>
     </w:p>
     <w:p>
@@ -6318,39 +6877,7 @@
           <w:szCs w:val="21"/>
           <w:lang w:val="en-US"/>
         </w:rPr>
-        <w:t>Think ab</w:t>
-      </w:r>
-      <w:r>
-        <w:rPr>
-          <w:rFonts w:cs="Arial"/>
-          <w:szCs w:val="21"/>
-          <w:lang w:val="en-US"/>
-        </w:rPr>
-        <w:t xml:space="preserve">out the else-branch </w:t>
-      </w:r>
-      <w:r>
-        <w:rPr>
-          <w:rFonts w:cs="Arial"/>
-          <w:szCs w:val="21"/>
-          <w:lang w:val="en-US"/>
-        </w:rPr>
-        <w:t>(!so.isGameOver())</w:t>
-      </w:r>
-      <w:r>
-        <w:rPr>
-          <w:rFonts w:cs="Arial"/>
-          <w:szCs w:val="21"/>
-          <w:lang w:val="en-US"/>
-        </w:rPr>
-        <w:t xml:space="preserve"> </w:t>
-      </w:r>
-      <w:r>
-        <w:rPr>
-          <w:rFonts w:cs="Arial"/>
-          <w:szCs w:val="21"/>
-          <w:lang w:val="en-US"/>
-        </w:rPr>
-        <w:t>in TDAgent::trainAgent (!!)</w:t>
+        <w:t>It is counterintuitive and bad code design, that Evaluator.evalAgent not only returns a boolean predicate, but that it writes also on the protected members lastResult and m_msg of Evaluator. A safer and clearer to read design would be that evalAgent returns an Object EvaluationResult, which has all the relevant data (predicate, double result, String msg) and. Such an object can be saved in mEvalResult and the getters access its members.</w:t>
       </w:r>
     </w:p>
     <w:p>
@@ -6377,14 +6904,14 @@
           <w:szCs w:val="21"/>
           <w:lang w:val="en-US"/>
         </w:rPr>
-        <w:t>Simplify the interface PlayAgent w.r.t. getScore, getScoreTuple, estimateGameValue, estimateGameValueTuple</w:t>
-      </w:r>
-    </w:p>
-    <w:p>
-      <w:pPr>
-        <w:pStyle w:val="Listenabsatz"/>
-        <w:numPr>
-          <w:ilvl w:val="1"/>
+        <w:t>AlphaBetaAgent in C4 is not serializable. Thus it cannot be included in tournaments.</w:t>
+      </w:r>
+    </w:p>
+    <w:p>
+      <w:pPr>
+        <w:pStyle w:val="Listenabsatz"/>
+        <w:numPr>
+          <w:ilvl w:val="0"/>
           <w:numId w:val="1"/>
         </w:numPr>
         <w:autoSpaceDE w:val="0"/>
@@ -6404,22 +6931,46 @@
           <w:szCs w:val="21"/>
           <w:lang w:val="en-US"/>
         </w:rPr>
-        <w:t>Should we rename PlayAgent::getScore to PlayAgent::getValue?</w:t>
-      </w:r>
-      <w:r>
-        <w:rPr>
-          <w:rFonts w:cs="Arial"/>
-          <w:szCs w:val="21"/>
-          <w:lang w:val="en-US"/>
-        </w:rPr>
-        <w:t xml:space="preserve"> – No.</w:t>
-      </w:r>
-    </w:p>
-    <w:p>
-      <w:pPr>
-        <w:pStyle w:val="Listenabsatz"/>
-        <w:numPr>
-          <w:ilvl w:val="1"/>
+        <w:t>Think ab</w:t>
+      </w:r>
+      <w:r>
+        <w:rPr>
+          <w:rFonts w:cs="Arial"/>
+          <w:szCs w:val="21"/>
+          <w:lang w:val="en-US"/>
+        </w:rPr>
+        <w:t xml:space="preserve">out the else-branch </w:t>
+      </w:r>
+      <w:r>
+        <w:rPr>
+          <w:rFonts w:cs="Arial"/>
+          <w:szCs w:val="21"/>
+          <w:lang w:val="en-US"/>
+        </w:rPr>
+        <w:t>(!so.isGameOver())</w:t>
+      </w:r>
+      <w:r>
+        <w:rPr>
+          <w:rFonts w:cs="Arial"/>
+          <w:szCs w:val="21"/>
+          <w:lang w:val="en-US"/>
+        </w:rPr>
+        <w:t xml:space="preserve"> </w:t>
+      </w:r>
+      <w:r>
+        <w:rPr>
+          <w:rFonts w:cs="Arial"/>
+          <w:szCs w:val="21"/>
+          <w:lang w:val="en-US"/>
+        </w:rPr>
+        <w:t>in TDAgent::trainAgent (!!)</w:t>
+      </w:r>
+    </w:p>
+    <w:p>
+      <w:pPr>
+        <w:pStyle w:val="Listenabsatz"/>
+        <w:numPr>
+          <w:ilvl w:val="0"/>
           <w:numId w:val="1"/>
         </w:numPr>
         <w:autoSpaceDE w:val="0"/>
@@ -6439,7 +6990,7 @@
           <w:szCs w:val="21"/>
           <w:lang w:val="en-US"/>
         </w:rPr>
-        <w:t>Can we eliminate estimateGameValue() in favor of estimateGameValueTuple()?</w:t>
+        <w:t>Simplify the interface PlayAgent w.r.t. getScore, getScoreTuple, estimateGameValue, estimateGameValueTuple</w:t>
       </w:r>
     </w:p>
     <w:p>
@@ -6466,14 +7017,22 @@
           <w:szCs w:val="21"/>
           <w:lang w:val="en-US"/>
         </w:rPr>
-        <w:t>Check if estimateGameValue() is correctly implemented for all agents (some, e.g. TDNTuple3Agt, use the default implementation from AgentBase).</w:t>
-      </w:r>
-    </w:p>
-    <w:p>
-      <w:pPr>
-        <w:pStyle w:val="Listenabsatz"/>
-        <w:numPr>
-          <w:ilvl w:val="0"/>
+        <w:t>Should we rename PlayAgent::getScore to PlayAgent::getValue?</w:t>
+      </w:r>
+      <w:r>
+        <w:rPr>
+          <w:rFonts w:cs="Arial"/>
+          <w:szCs w:val="21"/>
+          <w:lang w:val="en-US"/>
+        </w:rPr>
+        <w:t xml:space="preserve"> – No.</w:t>
+      </w:r>
+    </w:p>
+    <w:p>
+      <w:pPr>
+        <w:pStyle w:val="Listenabsatz"/>
+        <w:numPr>
+          <w:ilvl w:val="1"/>
           <w:numId w:val="1"/>
         </w:numPr>
         <w:autoSpaceDE w:val="0"/>
@@ -6493,14 +7052,14 @@
           <w:szCs w:val="21"/>
           <w:lang w:val="en-US"/>
         </w:rPr>
-        <w:t>Check if the tree depth parameter is used consistently in all places (MaxN, ExpectimaxN, MCTS, MCTSE, wrappers)</w:t>
-      </w:r>
-    </w:p>
-    <w:p>
-      <w:pPr>
-        <w:pStyle w:val="Listenabsatz"/>
-        <w:numPr>
-          <w:ilvl w:val="0"/>
+        <w:t>Can we eliminate estimateGameValue() in favor of estimateGameValueTuple()?</w:t>
+      </w:r>
+    </w:p>
+    <w:p>
+      <w:pPr>
+        <w:pStyle w:val="Listenabsatz"/>
+        <w:numPr>
+          <w:ilvl w:val="1"/>
           <w:numId w:val="1"/>
         </w:numPr>
         <w:autoSpaceDE w:val="0"/>
@@ -6516,9 +7075,11 @@
       </w:pPr>
       <w:r>
         <w:rPr>
-          <w:lang w:val="en-US"/>
-        </w:rPr>
-        <w:t>Add a tutorial lessson „My first GBG framework“.</w:t>
+          <w:rFonts w:cs="Arial"/>
+          <w:szCs w:val="21"/>
+          <w:lang w:val="en-US"/>
+        </w:rPr>
+        <w:t>Check if estimateGameValue() is correctly implemented for all agents (some, e.g. TDNTuple3Agt, use the default implementation from AgentBase).</w:t>
       </w:r>
     </w:p>
     <w:p>
@@ -6532,43 +7093,20 @@
         <w:autoSpaceDN w:val="0"/>
         <w:adjustRightInd w:val="0"/>
         <w:spacing w:after="0" w:line="240" w:lineRule="auto"/>
-        <w:rPr>
-          <w:rFonts w:cs="Arial"/>
-          <w:szCs w:val="21"/>
-          <w:lang w:val="en-US"/>
-        </w:rPr>
-      </w:pPr>
-      <w:r>
-        <w:rPr>
-          <w:rFonts w:cs="Arial"/>
-          <w:szCs w:val="21"/>
-          <w:lang w:val="en-US"/>
-        </w:rPr>
-        <w:t>Prepare TR-GBG</w:t>
-      </w:r>
-      <w:r>
-        <w:rPr>
-          <w:rFonts w:cs="Arial"/>
-          <w:szCs w:val="21"/>
-          <w:lang w:val="en-US"/>
-        </w:rPr>
-        <w:t>.pdf for publication on CIplus s</w:t>
-      </w:r>
-      <w:r>
-        <w:rPr>
-          <w:rFonts w:cs="Arial"/>
-          <w:szCs w:val="21"/>
-          <w:lang w:val="en-US"/>
-        </w:rPr>
-        <w:t>erver</w:t>
-      </w:r>
-      <w:r>
-        <w:rPr>
-          <w:rFonts w:cs="Arial"/>
-          <w:szCs w:val="21"/>
-          <w:lang w:val="en-US"/>
-        </w:rPr>
-        <w:t>.</w:t>
+        <w:contextualSpacing w:val="0"/>
+        <w:rPr>
+          <w:rFonts w:cs="Arial"/>
+          <w:szCs w:val="21"/>
+          <w:lang w:val="en-US"/>
+        </w:rPr>
+      </w:pPr>
+      <w:r>
+        <w:rPr>
+          <w:rFonts w:cs="Arial"/>
+          <w:szCs w:val="21"/>
+          <w:lang w:val="en-US"/>
+        </w:rPr>
+        <w:t>Check if the tree depth parameter is used consistently in all places (MaxN, ExpectimaxN, MCTS, MCTSE, wrappers)</w:t>
       </w:r>
     </w:p>
     <w:p>
@@ -6582,27 +7120,18 @@
         <w:autoSpaceDN w:val="0"/>
         <w:adjustRightInd w:val="0"/>
         <w:spacing w:after="0" w:line="240" w:lineRule="auto"/>
-        <w:rPr>
-          <w:rFonts w:cs="Arial"/>
-          <w:szCs w:val="21"/>
-          <w:lang w:val="en-US"/>
-        </w:rPr>
-      </w:pPr>
-      <w:r>
-        <w:rPr>
-          <w:rFonts w:cs="Arial"/>
-          <w:szCs w:val="21"/>
-          <w:lang w:val="en-US"/>
-        </w:rPr>
-        <w:t xml:space="preserve">(OK) </w:t>
-      </w:r>
-      <w:r>
-        <w:rPr>
-          <w:rFonts w:cs="Arial"/>
-          <w:szCs w:val="21"/>
-          <w:lang w:val="en-US"/>
-        </w:rPr>
-        <w:t>Student advertisement for GBG.</w:t>
+        <w:contextualSpacing w:val="0"/>
+        <w:rPr>
+          <w:rFonts w:cs="Arial"/>
+          <w:szCs w:val="21"/>
+          <w:lang w:val="en-US"/>
+        </w:rPr>
+      </w:pPr>
+      <w:r>
+        <w:rPr>
+          <w:lang w:val="en-US"/>
+        </w:rPr>
+        <w:t>Add a tutorial lessson „My first GBG framework“.</w:t>
       </w:r>
     </w:p>
     <w:p>
@@ -6628,14 +7157,38 @@
           <w:szCs w:val="21"/>
           <w:lang w:val="en-US"/>
         </w:rPr>
-        <w:t>TR-GBG.pdf: new sections on important reoccurring questions</w:t>
-      </w:r>
-    </w:p>
-    <w:p>
-      <w:pPr>
-        <w:pStyle w:val="Listenabsatz"/>
-        <w:numPr>
-          <w:ilvl w:val="1"/>
+        <w:t>Prepare TR-GBG</w:t>
+      </w:r>
+      <w:r>
+        <w:rPr>
+          <w:rFonts w:cs="Arial"/>
+          <w:szCs w:val="21"/>
+          <w:lang w:val="en-US"/>
+        </w:rPr>
+        <w:t>.pdf for publication on CIplus s</w:t>
+      </w:r>
+      <w:r>
+        <w:rPr>
+          <w:rFonts w:cs="Arial"/>
+          <w:szCs w:val="21"/>
+          <w:lang w:val="en-US"/>
+        </w:rPr>
+        <w:t>erver</w:t>
+      </w:r>
+      <w:r>
+        <w:rPr>
+          <w:rFonts w:cs="Arial"/>
+          <w:szCs w:val="21"/>
+          <w:lang w:val="en-US"/>
+        </w:rPr>
+        <w:t>.</w:t>
+      </w:r>
+    </w:p>
+    <w:p>
+      <w:pPr>
+        <w:pStyle w:val="Listenabsatz"/>
+        <w:numPr>
+          <w:ilvl w:val="0"/>
           <w:numId w:val="1"/>
         </w:numPr>
         <w:autoSpaceDE w:val="0"/>
@@ -6654,14 +7207,22 @@
           <w:szCs w:val="21"/>
           <w:lang w:val="en-US"/>
         </w:rPr>
-        <w:t>How to find good features?</w:t>
-      </w:r>
-    </w:p>
-    <w:p>
-      <w:pPr>
-        <w:pStyle w:val="Listenabsatz"/>
-        <w:numPr>
-          <w:ilvl w:val="1"/>
+        <w:t xml:space="preserve">(OK) </w:t>
+      </w:r>
+      <w:r>
+        <w:rPr>
+          <w:rFonts w:cs="Arial"/>
+          <w:szCs w:val="21"/>
+          <w:lang w:val="en-US"/>
+        </w:rPr>
+        <w:t>Student advertisement for GBG.</w:t>
+      </w:r>
+    </w:p>
+    <w:p>
+      <w:pPr>
+        <w:pStyle w:val="Listenabsatz"/>
+        <w:numPr>
+          <w:ilvl w:val="0"/>
           <w:numId w:val="1"/>
         </w:numPr>
         <w:autoSpaceDE w:val="0"/>
@@ -6680,7 +7241,7 @@
           <w:szCs w:val="21"/>
           <w:lang w:val="en-US"/>
         </w:rPr>
-        <w:t>How to evaluate an agent?</w:t>
+        <w:t>TR-GBG.pdf: new sections on important reoccurring questions</w:t>
       </w:r>
     </w:p>
     <w:p>
@@ -6706,6 +7267,59 @@
           <w:szCs w:val="21"/>
           <w:lang w:val="en-US"/>
         </w:rPr>
+        <w:t>How to find good features?</w:t>
+      </w:r>
+    </w:p>
+    <w:p>
+      <w:pPr>
+        <w:pStyle w:val="Listenabsatz"/>
+        <w:numPr>
+          <w:ilvl w:val="1"/>
+          <w:numId w:val="1"/>
+        </w:numPr>
+        <w:autoSpaceDE w:val="0"/>
+        <w:autoSpaceDN w:val="0"/>
+        <w:adjustRightInd w:val="0"/>
+        <w:spacing w:after="0" w:line="240" w:lineRule="auto"/>
+        <w:rPr>
+          <w:rFonts w:cs="Arial"/>
+          <w:szCs w:val="21"/>
+          <w:lang w:val="en-US"/>
+        </w:rPr>
+      </w:pPr>
+      <w:r>
+        <w:rPr>
+          <w:rFonts w:cs="Arial"/>
+          <w:szCs w:val="21"/>
+          <w:lang w:val="en-US"/>
+        </w:rPr>
+        <w:t>How to evaluate an agent?</w:t>
+      </w:r>
+    </w:p>
+    <w:p>
+      <w:pPr>
+        <w:pStyle w:val="Listenabsatz"/>
+        <w:numPr>
+          <w:ilvl w:val="1"/>
+          <w:numId w:val="1"/>
+        </w:numPr>
+        <w:autoSpaceDE w:val="0"/>
+        <w:autoSpaceDN w:val="0"/>
+        <w:adjustRightInd w:val="0"/>
+        <w:spacing w:after="0" w:line="240" w:lineRule="auto"/>
+        <w:rPr>
+          <w:rFonts w:cs="Arial"/>
+          <w:szCs w:val="21"/>
+          <w:lang w:val="en-US"/>
+        </w:rPr>
+      </w:pPr>
+      <w:r>
+        <w:rPr>
+          <w:rFonts w:cs="Arial"/>
+          <w:szCs w:val="21"/>
+          <w:lang w:val="en-US"/>
+        </w:rPr>
+        <w:lastRenderedPageBreak/>
         <w:t xml:space="preserve">OK </w:t>
       </w:r>
       <w:r>
@@ -7817,7 +8431,14 @@
         <w:rPr>
           <w:lang w:val="en-US"/>
         </w:rPr>
-        <w:t xml:space="preserve">This is in contrast with “Playing a game …” which is displayed directly. </w:t>
+        <w:t xml:space="preserve">This is in contrast with “Playing a game …” which </w:t>
+      </w:r>
+      <w:r>
+        <w:rPr>
+          <w:lang w:val="en-US"/>
+        </w:rPr>
+        <w:lastRenderedPageBreak/>
+        <w:t xml:space="preserve">is displayed directly. </w:t>
       </w:r>
       <w:r>
         <w:rPr>
@@ -8062,6 +8683,7 @@
         <w:rPr>
           <w:lang w:val="en-US"/>
         </w:rPr>
+        <w:lastRenderedPageBreak/>
         <w:t>equals() or hasEqualState()?</w:t>
       </w:r>
     </w:p>
@@ -8995,6 +9617,7 @@
         <w:rPr>
           <w:lang w:val="en-US"/>
         </w:rPr>
+        <w:lastRenderedPageBreak/>
         <w:t xml:space="preserve">Nicer design: </w:t>
       </w:r>
       <w:r>
@@ -9787,6 +10410,7 @@
         <w:rPr>
           <w:lang w:val="en-US"/>
         </w:rPr>
+        <w:lastRenderedPageBreak/>
         <w:t>A possible later add-on: Let eval() return an object of class EvalResult which has getters getSuccess(),goalReached(), getLastResult(), getMsg(). Why? Consistent object,</w:t>
       </w:r>
       <w:r>
@@ -10082,6 +10706,7 @@
         <w:rPr>
           <w:lang w:val="en-US"/>
         </w:rPr>
+        <w:lastRenderedPageBreak/>
         <w:t>Eliminate all calls to MCTSParams</w:t>
       </w:r>
       <w:r>
@@ -10646,7 +11271,14 @@
         <w:rPr>
           <w:lang w:val="en-US"/>
         </w:rPr>
-        <w:t xml:space="preserve">are the same if we activate NORMALIZE. No wonder, since NORMALIZE does not change anything here (min and max of game score </w:t>
+        <w:t xml:space="preserve">are the same if we activate NORMALIZE. No wonder, since </w:t>
+      </w:r>
+      <w:r>
+        <w:rPr>
+          <w:lang w:val="en-US"/>
+        </w:rPr>
+        <w:lastRenderedPageBreak/>
+        <w:t xml:space="preserve">NORMALIZE does not change anything here (min and max of game score </w:t>
       </w:r>
       <w:r>
         <w:rPr>
@@ -11174,6 +11806,7 @@
         <w:rPr>
           <w:lang w:val="en-US"/>
         </w:rPr>
+        <w:lastRenderedPageBreak/>
         <w:t xml:space="preserve">Secondly, we need much larger ALPHA, if input feature vector is long (81 values in case of feature mode 99)!! If we multiply the standard alpha values by about 100, i.e. ALPHA_INIT=10, ALPHA_FINAL=0.1, </w:t>
       </w:r>
       <w:r>
@@ -11803,6 +12436,7 @@
         <w:rPr>
           <w:lang w:val="en-US"/>
         </w:rPr>
+        <w:lastRenderedPageBreak/>
         <w:t xml:space="preserve">lockToCompete() </w:t>
       </w:r>
       <w:r>
@@ -12974,7 +13608,14 @@
         <w:rPr>
           <w:lang w:val="en-US"/>
         </w:rPr>
-        <w:t>dynamic list measuredTimesInNS in the relevant TSTimeStorage object gets a new element containing the nanoseconds needed for that move. Each time an episode finishes, the dynamic list episodeTimesInNS in the relevant TSTimeStorage object gets a new element containing the nanoseconds needed for that episode.</w:t>
+        <w:t xml:space="preserve">dynamic list measuredTimesInNS in the relevant TSTimeStorage object gets a new element containing the nanoseconds needed for that move. Each time an episode finishes, the dynamic list episodeTimesInNS in the relevant </w:t>
+      </w:r>
+      <w:r>
+        <w:rPr>
+          <w:lang w:val="en-US"/>
+        </w:rPr>
+        <w:lastRenderedPageBreak/>
+        <w:t>TSTimeStorage object gets a new element containing the nanoseconds needed for that episode.</w:t>
       </w:r>
     </w:p>
     <w:p>
@@ -13445,7 +14086,14 @@
         <w:rPr>
           <w:lang w:val="en-US"/>
         </w:rPr>
-        <w:t xml:space="preserve">This has the section within the try-catch-block where the Object obj read from ObjectInputStream ois is transformed to a valid PlayAgent pa. This section was outdated since it had not yet TDNTuple3Agt and SarsaAgt included. To maintain the relevant code only once, we moved the similar try-catch-section from loadGBGAgent (which was up-to-date) into a new private method </w:t>
+        <w:t xml:space="preserve">This has the section within the try-catch-block where the Object obj read from ObjectInputStream ois is transformed to a valid </w:t>
+      </w:r>
+      <w:r>
+        <w:rPr>
+          <w:lang w:val="en-US"/>
+        </w:rPr>
+        <w:lastRenderedPageBreak/>
+        <w:t xml:space="preserve">PlayAgent pa. This section was outdated since it had not yet TDNTuple3Agt and SarsaAgt included. To maintain the relevant code only once, we moved the similar try-catch-section from loadGBGAgent (which was up-to-date) into a new private method </w:t>
       </w:r>
       <w:r>
         <w:rPr>
@@ -14252,6 +14900,7 @@
         <w:rPr>
           <w:lang w:val="en-US"/>
         </w:rPr>
+        <w:lastRenderedPageBreak/>
         <w:t xml:space="preserve">OK </w:t>
       </w:r>
       <w:r>
@@ -17232,7 +17881,7 @@
 </file>
 
 <file path=customXml/itemProps1.xml><?xml version="1.0" encoding="utf-8"?>
-<ds:datastoreItem xmlns:ds="http://schemas.openxmlformats.org/officeDocument/2006/customXml" ds:itemID="{18EC4888-9BB8-4930-8129-555237FC9761}">
+<ds:datastoreItem xmlns:ds="http://schemas.openxmlformats.org/officeDocument/2006/customXml" ds:itemID="{56D7E272-DE0B-47BD-BD12-9AD6A70DB8AD}">
   <ds:schemaRefs>
     <ds:schemaRef ds:uri="http://schemas.openxmlformats.org/officeDocument/2006/bibliography"/>
   </ds:schemaRefs>

</xml_diff>

<commit_message>
fillParamTabsAfterLoading and other SW-changes
- fillParamTabsAfterLoading replaces the lengthy if..else in XArenaMenu
- AlphaBetaAgent: now seriaizable and derived from AgentBase
- XNtupleFuncsOthello: new numPositionValues=4 (but older agents with =3
can still be read)
- and many other small software changes
</commit_message>
<xml_diff>
--- a/TODO.docx
+++ b/TODO.docx
@@ -253,33 +253,51 @@
           <w:szCs w:val="21"/>
           <w:lang w:val="en-US"/>
         </w:rPr>
-        <w:t>(</w:t>
-      </w:r>
-      <w:r>
-        <w:rPr>
-          <w:rFonts w:cs="Arial"/>
-          <w:szCs w:val="21"/>
-          <w:lang w:val="en-US"/>
-        </w:rPr>
-        <w:t>OK</w:t>
-      </w:r>
-      <w:r>
-        <w:rPr>
-          <w:rFonts w:cs="Arial"/>
-          <w:szCs w:val="21"/>
-          <w:lang w:val="en-US"/>
-        </w:rPr>
-        <w:t>)</w:t>
-      </w:r>
-      <w:r>
-        <w:rPr>
-          <w:rFonts w:cs="Arial"/>
-          <w:szCs w:val="21"/>
-          <w:lang w:val="en-US"/>
-        </w:rPr>
-        <w:t xml:space="preserve"> Sar</w:t>
-      </w:r>
-      <w:bookmarkStart w:id="0" w:name="SarsaOthelloBug"/>
+        <w:t xml:space="preserve">OK We abandon the long switch list in XArenaMenu.loadAgent by introducing a new agent member function </w:t>
+      </w:r>
+      <w:r>
+        <w:rPr>
+          <w:rFonts w:cs="Arial"/>
+          <w:szCs w:val="21"/>
+          <w:lang w:val="en-US"/>
+        </w:rPr>
+        <w:t xml:space="preserve">fillParamTabsAfterLoading </w:t>
+      </w:r>
+      <w:r>
+        <w:rPr>
+          <w:rFonts w:cs="Arial"/>
+          <w:szCs w:val="21"/>
+          <w:lang w:val="en-US"/>
+        </w:rPr>
+        <w:t>()</w:t>
+      </w:r>
+    </w:p>
+    <w:p>
+      <w:pPr>
+        <w:pStyle w:val="Listenabsatz"/>
+        <w:numPr>
+          <w:ilvl w:val="0"/>
+          <w:numId w:val="1"/>
+        </w:numPr>
+        <w:autoSpaceDE w:val="0"/>
+        <w:autoSpaceDN w:val="0"/>
+        <w:adjustRightInd w:val="0"/>
+        <w:spacing w:after="0" w:line="240" w:lineRule="auto"/>
+        <w:rPr>
+          <w:rFonts w:cs="Arial"/>
+          <w:szCs w:val="21"/>
+          <w:lang w:val="en-US"/>
+        </w:rPr>
+      </w:pPr>
+      <w:r>
+        <w:rPr>
+          <w:rFonts w:cs="Arial"/>
+          <w:szCs w:val="21"/>
+          <w:lang w:val="en-US"/>
+        </w:rPr>
+        <w:t>OK AlphaBetaAgent in C4 is now serializabl</w:t>
+      </w:r>
+      <w:bookmarkStart w:id="0" w:name="_GoBack"/>
       <w:bookmarkEnd w:id="0"/>
       <w:r>
         <w:rPr>
@@ -287,7 +305,7 @@
           <w:szCs w:val="21"/>
           <w:lang w:val="en-US"/>
         </w:rPr>
-        <w:t xml:space="preserve">saAgt-Othello bug: When training SarsaAgt in Othello, an OutOfBound exception would occur. Reason: nTuples in NTuple2ValueFunc had length 60, but 64 was required (0,…,63 is the range of possible actions). </w:t>
+        <w:t xml:space="preserve">e, thus it can be included in tournaments: </w:t>
       </w:r>
     </w:p>
     <w:p>
@@ -295,6 +313,207 @@
         <w:pStyle w:val="Listenabsatz"/>
         <w:numPr>
           <w:ilvl w:val="1"/>
+          <w:numId w:val="1"/>
+        </w:numPr>
+        <w:autoSpaceDE w:val="0"/>
+        <w:autoSpaceDN w:val="0"/>
+        <w:adjustRightInd w:val="0"/>
+        <w:spacing w:after="0" w:line="240" w:lineRule="auto"/>
+        <w:rPr>
+          <w:rFonts w:cs="Arial"/>
+          <w:szCs w:val="21"/>
+          <w:lang w:val="en-US"/>
+        </w:rPr>
+      </w:pPr>
+      <w:r>
+        <w:rPr>
+          <w:rFonts w:cs="Arial"/>
+          <w:szCs w:val="21"/>
+          <w:lang w:val="en-US"/>
+        </w:rPr>
+        <w:t xml:space="preserve">We made member </w:t>
+      </w:r>
+      <w:r>
+        <w:rPr>
+          <w:rFonts w:ascii="Courier New" w:hAnsi="Courier New" w:cs="Courier New"/>
+          <w:szCs w:val="21"/>
+          <w:lang w:val="en-US"/>
+        </w:rPr>
+        <w:t>books</w:t>
+      </w:r>
+      <w:r>
+        <w:rPr>
+          <w:rFonts w:cs="Arial"/>
+          <w:szCs w:val="21"/>
+          <w:lang w:val="en-US"/>
+        </w:rPr>
+        <w:t xml:space="preserve"> transient and re-instantiated it af</w:t>
+      </w:r>
+      <w:r>
+        <w:rPr>
+          <w:rFonts w:cs="Arial"/>
+          <w:szCs w:val="21"/>
+          <w:lang w:val="en-US"/>
+        </w:rPr>
+        <w:t>ter loading (the same way we do</w:t>
+      </w:r>
+      <w:r>
+        <w:rPr>
+          <w:rFonts w:cs="Arial"/>
+          <w:szCs w:val="21"/>
+          <w:lang w:val="en-US"/>
+        </w:rPr>
+        <w:t xml:space="preserve"> in constructAgent and fetchAgent </w:t>
+      </w:r>
+      <w:r>
+        <w:rPr>
+          <w:lang w:val="en-US"/>
+        </w:rPr>
+        <w:sym w:font="Wingdings" w:char="F0E0"/>
+      </w:r>
+      <w:r>
+        <w:rPr>
+          <w:rFonts w:cs="Arial"/>
+          <w:szCs w:val="21"/>
+          <w:lang w:val="en-US"/>
+        </w:rPr>
+        <w:t xml:space="preserve"> the relevant code is now con</w:t>
+      </w:r>
+      <w:r>
+        <w:rPr>
+          <w:rFonts w:cs="Arial"/>
+          <w:szCs w:val="21"/>
+          <w:lang w:val="en-US"/>
+        </w:rPr>
+        <w:t>centrated in AlphaBetaAgt.instantiateAfterLoading)</w:t>
+      </w:r>
+    </w:p>
+    <w:p>
+      <w:pPr>
+        <w:pStyle w:val="Listenabsatz"/>
+        <w:numPr>
+          <w:ilvl w:val="1"/>
+          <w:numId w:val="1"/>
+        </w:numPr>
+        <w:autoSpaceDE w:val="0"/>
+        <w:autoSpaceDN w:val="0"/>
+        <w:adjustRightInd w:val="0"/>
+        <w:spacing w:after="0" w:line="240" w:lineRule="auto"/>
+        <w:rPr>
+          <w:rFonts w:cs="Arial"/>
+          <w:szCs w:val="21"/>
+          <w:lang w:val="en-US"/>
+        </w:rPr>
+      </w:pPr>
+      <w:r>
+        <w:rPr>
+          <w:rFonts w:cs="Arial"/>
+          <w:szCs w:val="21"/>
+          <w:lang w:val="en-US"/>
+        </w:rPr>
+        <w:t xml:space="preserve">We simplified the interface by introducing the class hierarchy </w:t>
+      </w:r>
+      <w:r>
+        <w:rPr>
+          <w:rFonts w:cs="Arial"/>
+          <w:szCs w:val="21"/>
+          <w:lang w:val="en-US"/>
+        </w:rPr>
+        <w:br/>
+      </w:r>
+      <w:r>
+        <w:rPr>
+          <w:rFonts w:cs="Arial"/>
+          <w:szCs w:val="21"/>
+          <w:lang w:val="en-US"/>
+        </w:rPr>
+        <w:tab/>
+        <w:t xml:space="preserve">AlphaBetaAgent extends C4Base </w:t>
+      </w:r>
+      <w:r>
+        <w:rPr>
+          <w:rFonts w:cs="Arial"/>
+          <w:color w:val="2E74B5" w:themeColor="accent1" w:themeShade="BF"/>
+          <w:szCs w:val="21"/>
+          <w:lang w:val="en-US"/>
+        </w:rPr>
+        <w:t>exten</w:t>
+      </w:r>
+      <w:r>
+        <w:rPr>
+          <w:rFonts w:cs="Arial"/>
+          <w:color w:val="2E74B5" w:themeColor="accent1" w:themeShade="BF"/>
+          <w:szCs w:val="21"/>
+          <w:lang w:val="en-US"/>
+        </w:rPr>
+        <w:t>d</w:t>
+      </w:r>
+      <w:r>
+        <w:rPr>
+          <w:rFonts w:cs="Arial"/>
+          <w:color w:val="2E74B5" w:themeColor="accent1" w:themeShade="BF"/>
+          <w:szCs w:val="21"/>
+          <w:lang w:val="en-US"/>
+        </w:rPr>
+        <w:t>s AgentBase</w:t>
+      </w:r>
+      <w:r>
+        <w:rPr>
+          <w:rFonts w:cs="Arial"/>
+          <w:szCs w:val="21"/>
+          <w:lang w:val="en-US"/>
+        </w:rPr>
+        <w:t>.</w:t>
+      </w:r>
+      <w:r>
+        <w:rPr>
+          <w:rFonts w:cs="Arial"/>
+          <w:szCs w:val="21"/>
+          <w:lang w:val="en-US"/>
+        </w:rPr>
+        <w:br/>
+        <w:t>Thus, each AlphaBetaAgent is now also an AgentBase and we can drop certain distinction</w:t>
+      </w:r>
+      <w:r>
+        <w:rPr>
+          <w:rFonts w:cs="Arial"/>
+          <w:szCs w:val="21"/>
+          <w:lang w:val="en-US"/>
+        </w:rPr>
+        <w:t>s</w:t>
+      </w:r>
+      <w:r>
+        <w:rPr>
+          <w:rFonts w:cs="Arial"/>
+          <w:szCs w:val="21"/>
+          <w:lang w:val="en-US"/>
+        </w:rPr>
+        <w:t xml:space="preserve"> in other places: </w:t>
+      </w:r>
+      <w:r>
+        <w:rPr>
+          <w:rFonts w:ascii="Consolas" w:hAnsi="Consolas" w:cs="Consolas"/>
+          <w:color w:val="000000"/>
+          <w:sz w:val="20"/>
+          <w:szCs w:val="20"/>
+          <w:lang w:val="en-US"/>
+        </w:rPr>
+        <w:t>transformObjectToPlayAgent</w:t>
+      </w:r>
+      <w:r>
+        <w:rPr>
+          <w:rFonts w:cs="Arial"/>
+          <w:szCs w:val="21"/>
+          <w:lang w:val="en-US"/>
+        </w:rPr>
+        <w:t xml:space="preserve">. And we can re-use many functions of AgentBase. </w:t>
+      </w:r>
+    </w:p>
+    <w:p>
+      <w:pPr>
+        <w:pStyle w:val="Listenabsatz"/>
+        <w:numPr>
+          <w:ilvl w:val="0"/>
           <w:numId w:val="1"/>
         </w:numPr>
         <w:autoSpaceDE w:val="0"/>
@@ -310,59 +529,31 @@
       </w:pPr>
       <w:r>
         <w:rPr>
-          <w:rFonts w:cs="Arial"/>
-          <w:szCs w:val="21"/>
-          <w:lang w:val="en-US"/>
-        </w:rPr>
-        <w:t>1</w:t>
-      </w:r>
-      <w:r>
-        <w:rPr>
-          <w:rFonts w:cs="Arial"/>
-          <w:szCs w:val="21"/>
-          <w:vertAlign w:val="superscript"/>
-          <w:lang w:val="en-US"/>
-        </w:rPr>
-        <w:t>st</w:t>
-      </w:r>
-      <w:r>
-        <w:rPr>
-          <w:rFonts w:cs="Arial"/>
-          <w:szCs w:val="21"/>
-          <w:lang w:val="en-US"/>
-        </w:rPr>
-        <w:t xml:space="preserve"> fix: </w:t>
-      </w:r>
-      <w:r>
-        <w:rPr>
-          <w:rFonts w:cs="Arial"/>
-          <w:szCs w:val="21"/>
-          <w:lang w:val="en-US"/>
-        </w:rPr>
-        <w:t xml:space="preserve">Fixed by letting StateObserverOthello::getAllAvailableActions() return a list of size 64 (and not 60, as before). </w:t>
-      </w:r>
-      <w:r>
-        <w:rPr>
-          <w:rFonts w:cs="Arial"/>
-          <w:szCs w:val="21"/>
-          <w:lang w:val="en-US"/>
-        </w:rPr>
-        <w:t>But this is only a partial fix: If the 64 actions had numbers</w:t>
-      </w:r>
-      <w:r>
-        <w:rPr>
-          <w:rFonts w:cs="Arial"/>
-          <w:szCs w:val="21"/>
-          <w:lang w:val="en-US"/>
-        </w:rPr>
-        <w:t xml:space="preserve"> 10,…,73 (instead of 0,…,63), there would be still an out ofBoundException.</w:t>
-      </w:r>
-    </w:p>
-    <w:p>
-      <w:pPr>
-        <w:pStyle w:val="Listenabsatz"/>
-        <w:numPr>
-          <w:ilvl w:val="1"/>
+          <w:lang w:val="en-US"/>
+        </w:rPr>
+        <w:t xml:space="preserve">OK XNTupleFuncs::makeBoardVectorEachCellDifferent() – see </w:t>
+      </w:r>
+      <w:hyperlink r:id="rId10" w:anchor="makeBoardVectorEachCellDifferent" w:history="1">
+        <w:r>
+          <w:rPr>
+            <w:rStyle w:val="Hyperlink"/>
+            <w:lang w:val="en-US"/>
+          </w:rPr>
+          <w:t>here</w:t>
+        </w:r>
+      </w:hyperlink>
+      <w:r>
+        <w:rPr>
+          <w:lang w:val="en-US"/>
+        </w:rPr>
+        <w:t xml:space="preserve"> for reasons.</w:t>
+      </w:r>
+    </w:p>
+    <w:p>
+      <w:pPr>
+        <w:pStyle w:val="Listenabsatz"/>
+        <w:numPr>
+          <w:ilvl w:val="0"/>
           <w:numId w:val="1"/>
         </w:numPr>
         <w:autoSpaceDE w:val="0"/>
@@ -382,80 +573,7 @@
           <w:szCs w:val="21"/>
           <w:lang w:val="en-US"/>
         </w:rPr>
-        <w:t>2</w:t>
-      </w:r>
-      <w:r>
-        <w:rPr>
-          <w:rFonts w:cs="Arial"/>
-          <w:szCs w:val="21"/>
-          <w:vertAlign w:val="superscript"/>
-          <w:lang w:val="en-US"/>
-        </w:rPr>
-        <w:t>nd</w:t>
-      </w:r>
-      <w:r>
-        <w:rPr>
-          <w:rFonts w:cs="Arial"/>
-          <w:szCs w:val="21"/>
-          <w:lang w:val="en-US"/>
-        </w:rPr>
-        <w:t xml:space="preserve"> fix: Pass the list allAvailActions into the SarsaAgt constructor. SarsaAgt has private member function processAvailActions()</w:t>
-      </w:r>
-      <w:r>
-        <w:rPr>
-          <w:rFonts w:cs="Arial"/>
-          <w:szCs w:val="21"/>
-          <w:lang w:val="en-US"/>
-        </w:rPr>
-        <w:t xml:space="preserve">, which finds min and max of allAvailActions and sets the </w:t>
-      </w:r>
-      <w:r>
-        <w:rPr>
-          <w:rFonts w:cs="Arial"/>
-          <w:szCs w:val="21"/>
-          <w:lang w:val="en-US"/>
-        </w:rPr>
-        <w:t xml:space="preserve">Sarsa-numOutputs </w:t>
-      </w:r>
-      <w:r>
-        <w:rPr>
-          <w:rFonts w:cs="Arial"/>
-          <w:szCs w:val="21"/>
-          <w:lang w:val="en-US"/>
-        </w:rPr>
-        <w:t xml:space="preserve">to max(allAvailActions)+1. This allows to pass in the available 60 Othello actions 0,…, 26,30,…,63 and </w:t>
-      </w:r>
-      <w:r>
-        <w:rPr>
-          <w:rFonts w:cs="Arial"/>
-          <w:szCs w:val="21"/>
-          <w:lang w:val="en-US"/>
-        </w:rPr>
-        <w:t xml:space="preserve">still have Sarsa-numOutputs=64. </w:t>
-      </w:r>
-      <w:r>
-        <w:rPr>
-          <w:rFonts w:cs="Arial"/>
-          <w:szCs w:val="21"/>
-          <w:lang w:val="en-US"/>
-        </w:rPr>
-        <w:t>But this does only work, if min(allAvailActions)</w:t>
-      </w:r>
-      <w:r>
-        <w:rPr>
-          <w:rFonts w:cs="Arial"/>
-          <w:szCs w:val="21"/>
-          <w:lang w:val="en-US"/>
-        </w:rPr>
-        <w:sym w:font="Symbol" w:char="F0B3"/>
-      </w:r>
-      <w:r>
-        <w:rPr>
-          <w:rFonts w:cs="Arial"/>
-          <w:szCs w:val="21"/>
-          <w:lang w:val="en-US"/>
-        </w:rPr>
-        <w:t>0 and it would be a terrible waste if the int numbers of allAvailActions were 0,10,20, …, 630.</w:t>
+        <w:t>OK Make Edax in Othello fully working:</w:t>
       </w:r>
     </w:p>
     <w:p>
@@ -482,128 +600,14 @@
           <w:szCs w:val="21"/>
           <w:lang w:val="en-US"/>
         </w:rPr>
-        <w:t>3</w:t>
-      </w:r>
-      <w:r>
-        <w:rPr>
-          <w:rFonts w:cs="Arial"/>
-          <w:szCs w:val="21"/>
-          <w:vertAlign w:val="superscript"/>
-          <w:lang w:val="en-US"/>
-        </w:rPr>
-        <w:t>rd</w:t>
-      </w:r>
-      <w:r>
-        <w:rPr>
-          <w:rFonts w:cs="Arial"/>
-          <w:szCs w:val="21"/>
-          <w:lang w:val="en-US"/>
-        </w:rPr>
-        <w:t xml:space="preserve"> fix &lt;&lt;TODO&gt;&gt;</w:t>
-      </w:r>
-      <w:r>
-        <w:rPr>
-          <w:rFonts w:cs="Arial"/>
-          <w:szCs w:val="21"/>
-          <w:lang w:val="en-US"/>
-        </w:rPr>
-        <w:t xml:space="preserve">: The only safe way </w:t>
-      </w:r>
-      <w:r>
-        <w:rPr>
-          <w:rFonts w:cs="Arial"/>
-          <w:szCs w:val="21"/>
-          <w:lang w:val="en-US"/>
-        </w:rPr>
-        <w:t>is</w:t>
-      </w:r>
-      <w:r>
-        <w:rPr>
-          <w:rFonts w:cs="Arial"/>
-          <w:szCs w:val="21"/>
-          <w:lang w:val="en-US"/>
-        </w:rPr>
-        <w:t xml:space="preserve"> to use another indirection: The Sarsa-numOutputs are =allAvailActions.size and the i</w:t>
-      </w:r>
-      <w:r>
-        <w:rPr>
-          <w:rFonts w:cs="Arial"/>
-          <w:szCs w:val="21"/>
-          <w:vertAlign w:val="superscript"/>
-          <w:lang w:val="en-US"/>
-        </w:rPr>
-        <w:t>th</w:t>
-      </w:r>
-      <w:r>
-        <w:rPr>
-          <w:rFonts w:cs="Arial"/>
-          <w:szCs w:val="21"/>
-          <w:lang w:val="en-US"/>
-        </w:rPr>
-        <w:t xml:space="preserve"> output of the net stands for action allAvailActions[i]. This needs a redesign of the relevant SarsaAgt methods and of course it will invalidate all older SarsaAgt’s stored on disk </w:t>
-      </w:r>
-      <w:r>
-        <w:rPr>
-          <w:rFonts w:cs="Arial"/>
-          <w:szCs w:val="21"/>
-          <w:lang w:val="en-US"/>
-        </w:rPr>
-        <w:sym w:font="Wingdings" w:char="F0E0"/>
-      </w:r>
-      <w:r>
-        <w:rPr>
-          <w:rFonts w:cs="Arial"/>
-          <w:szCs w:val="21"/>
-          <w:lang w:val="en-US"/>
-        </w:rPr>
-        <w:t xml:space="preserve"> change serialVersionUID. But it is ultimately worth the effort to have a safe design which works, irrespective of the action </w:t>
-      </w:r>
-      <w:r>
-        <w:rPr>
-          <w:rFonts w:cs="Arial"/>
-          <w:szCs w:val="21"/>
-          <w:lang w:val="en-US"/>
-        </w:rPr>
-        <w:t xml:space="preserve">set of ints: I. e. it is not bug-prone if a user tomorrow </w:t>
-      </w:r>
-      <w:r>
-        <w:rPr>
-          <w:rFonts w:cs="Arial"/>
-          <w:szCs w:val="21"/>
-          <w:lang w:val="en-US"/>
-        </w:rPr>
-        <w:t>adds a game where</w:t>
-      </w:r>
-      <w:r>
-        <w:rPr>
-          <w:rFonts w:cs="Arial"/>
-          <w:szCs w:val="21"/>
-          <w:lang w:val="en-US"/>
-        </w:rPr>
-        <w:t xml:space="preserve"> the set of all available actions has the int set {-10, 0, 3, 75} </w:t>
-      </w:r>
-      <w:r>
-        <w:rPr>
-          <w:rFonts w:cs="Arial"/>
-          <w:szCs w:val="21"/>
-          <w:lang w:val="en-US"/>
-        </w:rPr>
-        <w:sym w:font="Wingdings" w:char="F0E0"/>
-      </w:r>
-      <w:r>
-        <w:rPr>
-          <w:rFonts w:cs="Arial"/>
-          <w:szCs w:val="21"/>
-          <w:lang w:val="en-US"/>
-        </w:rPr>
-        <w:t xml:space="preserve"> the Sarsa-numOutputs would be exactly 4.</w:t>
-      </w:r>
-    </w:p>
-    <w:p>
-      <w:pPr>
-        <w:pStyle w:val="Listenabsatz"/>
-        <w:numPr>
-          <w:ilvl w:val="0"/>
+        <w:t>add methods initForNextGame() and initForNextGame(StateObservation startSO) to interface PlayAgent (see remarks in XArenaFuncs.compete(), to make the Edax-specific code lines there obsolete)</w:t>
+      </w:r>
+    </w:p>
+    <w:p>
+      <w:pPr>
+        <w:pStyle w:val="Listenabsatz"/>
+        <w:numPr>
+          <w:ilvl w:val="1"/>
           <w:numId w:val="1"/>
         </w:numPr>
         <w:autoSpaceDE w:val="0"/>
@@ -623,70 +627,14 @@
           <w:szCs w:val="21"/>
           <w:lang w:val="en-US"/>
         </w:rPr>
-        <w:t xml:space="preserve">OK </w:t>
-      </w:r>
-      <w:r>
-        <w:rPr>
-          <w:rFonts w:cs="Arial"/>
-          <w:szCs w:val="21"/>
-          <w:lang w:val="en-US"/>
-        </w:rPr>
-        <w:t xml:space="preserve">RubiksCube: </w:t>
-      </w:r>
-      <w:r>
-        <w:rPr>
-          <w:rFonts w:cs="Arial"/>
-          <w:szCs w:val="21"/>
-          <w:lang w:val="en-US"/>
-        </w:rPr>
-        <w:t>TDNTuple3Agt</w:t>
-      </w:r>
-      <w:r>
-        <w:rPr>
-          <w:rFonts w:cs="Arial"/>
-          <w:szCs w:val="21"/>
-          <w:lang w:val="en-US"/>
-        </w:rPr>
-        <w:t xml:space="preserve"> had several bugs which hindered it from learning at all in the RubiksCube case: m_finished not considered as break in while-loop, m_counter not reset to 0 prior to while loop, sLast[n] not set for the very first move in a training episode </w:t>
-      </w:r>
-      <w:r>
-        <w:rPr>
-          <w:rFonts w:cs="Arial"/>
-          <w:szCs w:val="21"/>
-          <w:lang w:val="en-US"/>
-        </w:rPr>
-        <w:sym w:font="Wingdings" w:char="F0E0"/>
-      </w:r>
-      <w:r>
-        <w:rPr>
-          <w:rFonts w:cs="Arial"/>
-          <w:szCs w:val="21"/>
-          <w:lang w:val="en-US"/>
-        </w:rPr>
-        <w:t xml:space="preserve"> now all three items are fixed</w:t>
-      </w:r>
-      <w:r>
-        <w:rPr>
-          <w:rFonts w:cs="Arial"/>
-          <w:szCs w:val="21"/>
-          <w:lang w:val="en-US"/>
-        </w:rPr>
-        <w:t>.</w:t>
-      </w:r>
-      <w:r>
-        <w:rPr>
-          <w:rFonts w:cs="Arial"/>
-          <w:szCs w:val="21"/>
-          <w:lang w:val="en-US"/>
-        </w:rPr>
-        <w:t xml:space="preserve"> </w:t>
-      </w:r>
-    </w:p>
-    <w:p>
-      <w:pPr>
-        <w:pStyle w:val="Listenabsatz"/>
-        <w:numPr>
-          <w:ilvl w:val="0"/>
+        <w:t>add method reset() to interface StateObservation() (for lastMoves, see remarks in XArenaFuncs.compete()) – or, if the problem with lastMoves is solved by the corrected lastMoves.clone() in StateObserverOthello‘s constructor, add just an assertion at the start of for-k-loop to ensure that startSO.lastMoves is always empty.</w:t>
+      </w:r>
+    </w:p>
+    <w:p>
+      <w:pPr>
+        <w:pStyle w:val="Listenabsatz"/>
+        <w:numPr>
+          <w:ilvl w:val="1"/>
           <w:numId w:val="1"/>
         </w:numPr>
         <w:autoSpaceDE w:val="0"/>
@@ -706,14 +654,14 @@
           <w:szCs w:val="21"/>
           <w:lang w:val="en-US"/>
         </w:rPr>
-        <w:t>OK StateObserver2048: we have member moves, but also m_counter in ObserverBase. – We removed the obsolete ‘moves’.</w:t>
-      </w:r>
-    </w:p>
-    <w:p>
-      <w:pPr>
-        <w:pStyle w:val="Listenabsatz"/>
-        <w:numPr>
-          <w:ilvl w:val="0"/>
+        <w:t>make Edax working for Arena.InspectGame(). This might need a new interface method PlayAgent.forceNextAction() or change the interface method getNextAction2()</w:t>
+      </w:r>
+    </w:p>
+    <w:p>
+      <w:pPr>
+        <w:pStyle w:val="Listenabsatz"/>
+        <w:numPr>
+          <w:ilvl w:val="1"/>
           <w:numId w:val="1"/>
         </w:numPr>
         <w:autoSpaceDE w:val="0"/>
@@ -733,7 +681,29 @@
           <w:szCs w:val="21"/>
           <w:lang w:val="en-US"/>
         </w:rPr>
-        <w:t xml:space="preserve">OK StateObserver2048: It is probably wrong that incrememtMoveCounter is called in </w:t>
+        <w:t>add an assertion in Edax.getNextAction2() that the action returned is among the current available actions (a discrepancy might occur if Edax is in another state than the current state).</w:t>
+      </w:r>
+    </w:p>
+    <w:p>
+      <w:pPr>
+        <w:autoSpaceDE w:val="0"/>
+        <w:autoSpaceDN w:val="0"/>
+        <w:adjustRightInd w:val="0"/>
+        <w:spacing w:after="0" w:line="240" w:lineRule="auto"/>
+        <w:ind w:left="708"/>
+        <w:rPr>
+          <w:rFonts w:cs="Arial"/>
+          <w:szCs w:val="21"/>
+          <w:lang w:val="en-US"/>
+        </w:rPr>
+      </w:pPr>
+      <w:r>
+        <w:rPr>
+          <w:rFonts w:cs="Arial"/>
+          <w:szCs w:val="21"/>
+          <w:lang w:val="en-US"/>
+        </w:rPr>
+        <w:t xml:space="preserve">All the above items are now solved by the </w:t>
       </w:r>
       <w:r>
         <w:rPr>
@@ -742,15 +712,72 @@
           <w:szCs w:val="21"/>
           <w:lang w:val="en-US"/>
         </w:rPr>
-        <w:t>both</w:t>
-      </w:r>
-      <w:r>
-        <w:rPr>
-          <w:rFonts w:cs="Arial"/>
-          <w:szCs w:val="21"/>
-          <w:lang w:val="en-US"/>
-        </w:rPr>
-        <w:t xml:space="preserve"> methods advanceDeterministic and advanceNondeterministic. – Now we call incrementMoveCounter only in method move(), which is called by both advance and advanceDeterministic.</w:t>
+        <w:t>new agent</w:t>
+      </w:r>
+      <w:r>
+        <w:rPr>
+          <w:rFonts w:cs="Arial"/>
+          <w:szCs w:val="21"/>
+          <w:lang w:val="en-US"/>
+        </w:rPr>
+        <w:t xml:space="preserve"> </w:t>
+      </w:r>
+      <w:r>
+        <w:rPr>
+          <w:rFonts w:cs="Arial"/>
+          <w:b/>
+          <w:szCs w:val="21"/>
+          <w:lang w:val="en-US"/>
+        </w:rPr>
+        <w:t>Edax2</w:t>
+      </w:r>
+      <w:r>
+        <w:rPr>
+          <w:rFonts w:cs="Arial"/>
+          <w:szCs w:val="21"/>
+          <w:lang w:val="en-US"/>
+        </w:rPr>
+        <w:t xml:space="preserve">, which sets the Edax board </w:t>
+      </w:r>
+      <w:r>
+        <w:rPr>
+          <w:rFonts w:cs="Arial"/>
+          <w:szCs w:val="21"/>
+          <w:lang w:val="en-US"/>
+        </w:rPr>
+        <w:t xml:space="preserve">&amp; player </w:t>
+      </w:r>
+      <w:r>
+        <w:rPr>
+          <w:rFonts w:cs="Arial"/>
+          <w:szCs w:val="21"/>
+          <w:lang w:val="en-US"/>
+        </w:rPr>
+        <w:t xml:space="preserve">in each call </w:t>
+      </w:r>
+      <w:r>
+        <w:rPr>
+          <w:rFonts w:cs="Arial"/>
+          <w:szCs w:val="21"/>
+          <w:lang w:val="en-US"/>
+        </w:rPr>
+        <w:t xml:space="preserve">to getNextAction2() </w:t>
+      </w:r>
+      <w:r>
+        <w:rPr>
+          <w:rFonts w:cs="Arial"/>
+          <w:szCs w:val="21"/>
+          <w:lang w:val="en-US"/>
+        </w:rPr>
+        <w:sym w:font="Wingdings" w:char="F0E0"/>
+      </w:r>
+      <w:r>
+        <w:rPr>
+          <w:rFonts w:cs="Arial"/>
+          <w:szCs w:val="21"/>
+          <w:lang w:val="en-US"/>
+        </w:rPr>
+        <w:t xml:space="preserve"> much simpler and no need any more for initForNextGame(), forceNextAction and StateObservationOthello.reset() (!!)</w:t>
       </w:r>
     </w:p>
     <w:p>
@@ -777,95 +804,7 @@
           <w:szCs w:val="21"/>
           <w:lang w:val="en-US"/>
         </w:rPr>
-        <w:t>OK Fixed playStats.csv (class PStats): now correct for N-player games as well (N stringDescr for players, player</w:t>
-      </w:r>
-      <w:r>
-        <w:rPr>
-          <w:rFonts w:cs="Arial"/>
-          <w:szCs w:val="21"/>
-          <w:lang w:val="en-US"/>
-        </w:rPr>
-        <w:t xml:space="preserve"> +action added to</w:t>
-      </w:r>
-      <w:r>
-        <w:rPr>
-          <w:rFonts w:cs="Arial"/>
-          <w:szCs w:val="21"/>
-          <w:lang w:val="en-US"/>
-        </w:rPr>
-        <w:t xml:space="preserve"> list</w:t>
-      </w:r>
-      <w:r>
-        <w:rPr>
-          <w:rFonts w:cs="Arial"/>
-          <w:szCs w:val="21"/>
-          <w:lang w:val="en-US"/>
-        </w:rPr>
-        <w:t>)</w:t>
-      </w:r>
-      <w:r>
-        <w:rPr>
-          <w:rFonts w:cs="Arial"/>
-          <w:szCs w:val="21"/>
-          <w:lang w:val="en-US"/>
-        </w:rPr>
-        <w:t>, start state be</w:t>
-      </w:r>
-      <w:r>
-        <w:rPr>
-          <w:rFonts w:cs="Arial"/>
-          <w:szCs w:val="21"/>
-          <w:lang w:val="en-US"/>
-        </w:rPr>
-        <w:t>fore list</w:t>
-      </w:r>
-      <w:r>
-        <w:rPr>
-          <w:rFonts w:cs="Arial"/>
-          <w:szCs w:val="21"/>
-          <w:lang w:val="en-US"/>
-        </w:rPr>
-        <w:t>. Fixed a</w:t>
-      </w:r>
-      <w:r>
-        <w:rPr>
-          <w:rFonts w:cs="Arial"/>
-          <w:szCs w:val="21"/>
-          <w:lang w:val="en-US"/>
-        </w:rPr>
-        <w:t xml:space="preserve"> bug </w:t>
-      </w:r>
-      <w:r>
-        <w:rPr>
-          <w:rFonts w:cs="Arial"/>
-          <w:szCs w:val="21"/>
-          <w:lang w:val="en-US"/>
-        </w:rPr>
-        <w:t xml:space="preserve">w.r.t. </w:t>
-      </w:r>
-      <w:r>
-        <w:rPr>
-          <w:rFonts w:cs="Arial"/>
-          <w:szCs w:val="21"/>
-          <w:lang w:val="en-US"/>
-        </w:rPr>
-        <w:t>gameScore printout.</w:t>
-      </w:r>
-      <w:r>
-        <w:rPr>
-          <w:rFonts w:cs="Arial"/>
-          <w:szCs w:val="21"/>
-          <w:lang w:val="en-US"/>
-        </w:rPr>
-        <w:t xml:space="preserve"> Fixed a bug w.r.t. move counter in case 2048.</w:t>
-      </w:r>
-      <w:r>
-        <w:rPr>
-          <w:rFonts w:cs="Arial"/>
-          <w:szCs w:val="21"/>
-          <w:lang w:val="en-US"/>
-        </w:rPr>
-        <w:t xml:space="preserve"> </w:t>
+        <w:t>OK Add parameter tab for Edax2</w:t>
       </w:r>
     </w:p>
     <w:p>
@@ -892,30 +831,48 @@
           <w:szCs w:val="21"/>
           <w:lang w:val="en-US"/>
         </w:rPr>
-        <w:t xml:space="preserve">OK Removed Multi Compete from menu and from the sources (multiCompete </w:t>
-      </w:r>
-      <w:r>
-        <w:rPr>
-          <w:rFonts w:cs="Arial"/>
-          <w:szCs w:val="21"/>
-          <w:lang w:val="en-US"/>
-        </w:rPr>
-        <w:t xml:space="preserve">now </w:t>
-      </w:r>
-      <w:r>
-        <w:rPr>
-          <w:rFonts w:cs="Arial"/>
-          <w:szCs w:val="21"/>
-          <w:lang w:val="en-US"/>
-        </w:rPr>
-        <w:t>deprecated). It is mainly obsolete, we have the tournament system now. (And the repeated training generates for most use cases a too complicated workflow.)</w:t>
-      </w:r>
-    </w:p>
-    <w:p>
-      <w:pPr>
-        <w:pStyle w:val="Listenabsatz"/>
-        <w:numPr>
-          <w:ilvl w:val="0"/>
+        <w:t>(</w:t>
+      </w:r>
+      <w:r>
+        <w:rPr>
+          <w:rFonts w:cs="Arial"/>
+          <w:szCs w:val="21"/>
+          <w:lang w:val="en-US"/>
+        </w:rPr>
+        <w:t>OK</w:t>
+      </w:r>
+      <w:r>
+        <w:rPr>
+          <w:rFonts w:cs="Arial"/>
+          <w:szCs w:val="21"/>
+          <w:lang w:val="en-US"/>
+        </w:rPr>
+        <w:t>)</w:t>
+      </w:r>
+      <w:r>
+        <w:rPr>
+          <w:rFonts w:cs="Arial"/>
+          <w:szCs w:val="21"/>
+          <w:lang w:val="en-US"/>
+        </w:rPr>
+        <w:t xml:space="preserve"> Sar</w:t>
+      </w:r>
+      <w:bookmarkStart w:id="1" w:name="SarsaOthelloBug"/>
+      <w:bookmarkEnd w:id="1"/>
+      <w:r>
+        <w:rPr>
+          <w:rFonts w:cs="Arial"/>
+          <w:szCs w:val="21"/>
+          <w:lang w:val="en-US"/>
+        </w:rPr>
+        <w:t xml:space="preserve">saAgt-Othello bug: When training SarsaAgt in Othello, an OutOfBound exception would occur. Reason: nTuples in NTuple2ValueFunc had length 60, but 64 was required (0,…,63 is the range of possible actions). </w:t>
+      </w:r>
+    </w:p>
+    <w:p>
+      <w:pPr>
+        <w:pStyle w:val="Listenabsatz"/>
+        <w:numPr>
+          <w:ilvl w:val="1"/>
           <w:numId w:val="1"/>
         </w:numPr>
         <w:autoSpaceDE w:val="0"/>
@@ -935,31 +892,55 @@
           <w:szCs w:val="21"/>
           <w:lang w:val="en-US"/>
         </w:rPr>
-        <w:lastRenderedPageBreak/>
-        <w:t>OK Removed</w:t>
-      </w:r>
-      <w:r>
-        <w:rPr>
-          <w:rFonts w:cs="Arial"/>
-          <w:szCs w:val="21"/>
-          <w:lang w:val="en-US"/>
-        </w:rPr>
-        <w:t xml:space="preserve"> Multi</w:t>
-      </w:r>
-      <w:r>
-        <w:rPr>
-          <w:rFonts w:cs="Arial"/>
-          <w:szCs w:val="21"/>
-          <w:lang w:val="en-US"/>
-        </w:rPr>
-        <w:t>Train from the Compete menu (we have the MultiTrain button).</w:t>
-      </w:r>
-    </w:p>
-    <w:p>
-      <w:pPr>
-        <w:pStyle w:val="Listenabsatz"/>
-        <w:numPr>
-          <w:ilvl w:val="0"/>
+        <w:t>1</w:t>
+      </w:r>
+      <w:r>
+        <w:rPr>
+          <w:rFonts w:cs="Arial"/>
+          <w:szCs w:val="21"/>
+          <w:vertAlign w:val="superscript"/>
+          <w:lang w:val="en-US"/>
+        </w:rPr>
+        <w:t>st</w:t>
+      </w:r>
+      <w:r>
+        <w:rPr>
+          <w:rFonts w:cs="Arial"/>
+          <w:szCs w:val="21"/>
+          <w:lang w:val="en-US"/>
+        </w:rPr>
+        <w:t xml:space="preserve"> fix: </w:t>
+      </w:r>
+      <w:r>
+        <w:rPr>
+          <w:rFonts w:cs="Arial"/>
+          <w:szCs w:val="21"/>
+          <w:lang w:val="en-US"/>
+        </w:rPr>
+        <w:t xml:space="preserve">Fixed by letting StateObserverOthello::getAllAvailableActions() return a list of size 64 (and not 60, as before). </w:t>
+      </w:r>
+      <w:r>
+        <w:rPr>
+          <w:rFonts w:cs="Arial"/>
+          <w:szCs w:val="21"/>
+          <w:lang w:val="en-US"/>
+        </w:rPr>
+        <w:t>But this is only a partial fix: If the 64 actions had numbers</w:t>
+      </w:r>
+      <w:r>
+        <w:rPr>
+          <w:rFonts w:cs="Arial"/>
+          <w:szCs w:val="21"/>
+          <w:lang w:val="en-US"/>
+        </w:rPr>
+        <w:t xml:space="preserve"> 10,…,73 (instead of 0,…,63), there would be still an out ofBoundException.</w:t>
+      </w:r>
+    </w:p>
+    <w:p>
+      <w:pPr>
+        <w:pStyle w:val="Listenabsatz"/>
+        <w:numPr>
+          <w:ilvl w:val="1"/>
           <w:numId w:val="1"/>
         </w:numPr>
         <w:autoSpaceDE w:val="0"/>
@@ -979,22 +960,88 @@
           <w:szCs w:val="21"/>
           <w:lang w:val="en-US"/>
         </w:rPr>
-        <w:t>OK Fixed a bug in multiTrain: if mEvaluatorT.m_mode == -1, an assertion would fire, because Measure oT did not receive any evaluation results.</w:t>
-      </w:r>
-      <w:r>
-        <w:rPr>
-          <w:rFonts w:cs="Arial"/>
-          <w:szCs w:val="21"/>
-          <w:lang w:val="en-US"/>
-        </w:rPr>
-        <w:t xml:space="preserve"> Similar for mEvaluatorQ.m_mode==-1.</w:t>
-      </w:r>
-    </w:p>
-    <w:p>
-      <w:pPr>
-        <w:pStyle w:val="Listenabsatz"/>
-        <w:numPr>
-          <w:ilvl w:val="0"/>
+        <w:lastRenderedPageBreak/>
+        <w:t>2</w:t>
+      </w:r>
+      <w:r>
+        <w:rPr>
+          <w:rFonts w:cs="Arial"/>
+          <w:szCs w:val="21"/>
+          <w:vertAlign w:val="superscript"/>
+          <w:lang w:val="en-US"/>
+        </w:rPr>
+        <w:t>nd</w:t>
+      </w:r>
+      <w:r>
+        <w:rPr>
+          <w:rFonts w:cs="Arial"/>
+          <w:szCs w:val="21"/>
+          <w:lang w:val="en-US"/>
+        </w:rPr>
+        <w:t xml:space="preserve"> fix: Pass the list allAvailActions into the SarsaAgt constructor. SarsaAgt has private member function processAvailActions()</w:t>
+      </w:r>
+      <w:r>
+        <w:rPr>
+          <w:rFonts w:cs="Arial"/>
+          <w:szCs w:val="21"/>
+          <w:lang w:val="en-US"/>
+        </w:rPr>
+        <w:t xml:space="preserve">, which finds min and max of allAvailActions and sets the </w:t>
+      </w:r>
+      <w:r>
+        <w:rPr>
+          <w:rFonts w:cs="Arial"/>
+          <w:szCs w:val="21"/>
+          <w:lang w:val="en-US"/>
+        </w:rPr>
+        <w:t xml:space="preserve">Sarsa-numOutputs </w:t>
+      </w:r>
+      <w:r>
+        <w:rPr>
+          <w:rFonts w:cs="Arial"/>
+          <w:szCs w:val="21"/>
+          <w:lang w:val="en-US"/>
+        </w:rPr>
+        <w:t xml:space="preserve">to max(allAvailActions)+1. This allows to pass in the available 60 Othello actions 0,…, 26,30,…,63 and </w:t>
+      </w:r>
+      <w:r>
+        <w:rPr>
+          <w:rFonts w:cs="Arial"/>
+          <w:szCs w:val="21"/>
+          <w:lang w:val="en-US"/>
+        </w:rPr>
+        <w:t xml:space="preserve">still have Sarsa-numOutputs=64. </w:t>
+      </w:r>
+      <w:r>
+        <w:rPr>
+          <w:rFonts w:cs="Arial"/>
+          <w:szCs w:val="21"/>
+          <w:lang w:val="en-US"/>
+        </w:rPr>
+        <w:t>But this does only work, if min(allAvailActions)</w:t>
+      </w:r>
+      <w:r>
+        <w:rPr>
+          <w:rFonts w:cs="Arial"/>
+          <w:szCs w:val="21"/>
+          <w:lang w:val="en-US"/>
+        </w:rPr>
+        <w:sym w:font="Symbol" w:char="F0B3"/>
+      </w:r>
+      <w:r>
+        <w:rPr>
+          <w:rFonts w:cs="Arial"/>
+          <w:szCs w:val="21"/>
+          <w:lang w:val="en-US"/>
+        </w:rPr>
+        <w:t>0 and it would be a terrible waste if the int numbers of allAvailActions were 0,10,20, …, 630.</w:t>
+      </w:r>
+    </w:p>
+    <w:p>
+      <w:pPr>
+        <w:pStyle w:val="Listenabsatz"/>
+        <w:numPr>
+          <w:ilvl w:val="1"/>
           <w:numId w:val="1"/>
         </w:numPr>
         <w:autoSpaceDE w:val="0"/>
@@ -1014,14 +1061,137 @@
           <w:szCs w:val="21"/>
           <w:lang w:val="en-US"/>
         </w:rPr>
-        <w:t xml:space="preserve">OK Update GBG Help File to the new situation V2.0. </w:t>
-      </w:r>
-    </w:p>
-    <w:p>
-      <w:pPr>
-        <w:pStyle w:val="Listenabsatz"/>
-        <w:numPr>
-          <w:ilvl w:val="1"/>
+        <w:t>3</w:t>
+      </w:r>
+      <w:r>
+        <w:rPr>
+          <w:rFonts w:cs="Arial"/>
+          <w:szCs w:val="21"/>
+          <w:vertAlign w:val="superscript"/>
+          <w:lang w:val="en-US"/>
+        </w:rPr>
+        <w:t>rd</w:t>
+      </w:r>
+      <w:r>
+        <w:rPr>
+          <w:rFonts w:cs="Arial"/>
+          <w:szCs w:val="21"/>
+          <w:lang w:val="en-US"/>
+        </w:rPr>
+        <w:t xml:space="preserve"> fix </w:t>
+      </w:r>
+      <w:r>
+        <w:rPr>
+          <w:rFonts w:cs="Arial"/>
+          <w:szCs w:val="21"/>
+          <w:highlight w:val="yellow"/>
+          <w:lang w:val="en-US"/>
+        </w:rPr>
+        <w:t>&lt;&lt;TODO&gt;&gt;</w:t>
+      </w:r>
+      <w:r>
+        <w:rPr>
+          <w:rFonts w:cs="Arial"/>
+          <w:szCs w:val="21"/>
+          <w:lang w:val="en-US"/>
+        </w:rPr>
+        <w:t xml:space="preserve">: The only safe way </w:t>
+      </w:r>
+      <w:r>
+        <w:rPr>
+          <w:rFonts w:cs="Arial"/>
+          <w:szCs w:val="21"/>
+          <w:lang w:val="en-US"/>
+        </w:rPr>
+        <w:t>is</w:t>
+      </w:r>
+      <w:r>
+        <w:rPr>
+          <w:rFonts w:cs="Arial"/>
+          <w:szCs w:val="21"/>
+          <w:lang w:val="en-US"/>
+        </w:rPr>
+        <w:t xml:space="preserve"> to use another indirection: The Sarsa-numOutputs are =allAvailActions.size and the i</w:t>
+      </w:r>
+      <w:r>
+        <w:rPr>
+          <w:rFonts w:cs="Arial"/>
+          <w:szCs w:val="21"/>
+          <w:vertAlign w:val="superscript"/>
+          <w:lang w:val="en-US"/>
+        </w:rPr>
+        <w:t>th</w:t>
+      </w:r>
+      <w:r>
+        <w:rPr>
+          <w:rFonts w:cs="Arial"/>
+          <w:szCs w:val="21"/>
+          <w:lang w:val="en-US"/>
+        </w:rPr>
+        <w:t xml:space="preserve"> output of the net stands for action allAvailActions[i]. This needs a redesign of the relevant SarsaAgt methods and of course it will invalidate all older SarsaAgt’s stored on disk </w:t>
+      </w:r>
+      <w:r>
+        <w:rPr>
+          <w:rFonts w:cs="Arial"/>
+          <w:szCs w:val="21"/>
+          <w:lang w:val="en-US"/>
+        </w:rPr>
+        <w:sym w:font="Wingdings" w:char="F0E0"/>
+      </w:r>
+      <w:r>
+        <w:rPr>
+          <w:rFonts w:cs="Arial"/>
+          <w:szCs w:val="21"/>
+          <w:lang w:val="en-US"/>
+        </w:rPr>
+        <w:t xml:space="preserve"> change serialVersionUID. But it is ultimately worth the effort to have a safe design which works, irrespective of the action </w:t>
+      </w:r>
+      <w:r>
+        <w:rPr>
+          <w:rFonts w:cs="Arial"/>
+          <w:szCs w:val="21"/>
+          <w:lang w:val="en-US"/>
+        </w:rPr>
+        <w:t xml:space="preserve">set of ints: I. e. it is not bug-prone if a user tomorrow </w:t>
+      </w:r>
+      <w:r>
+        <w:rPr>
+          <w:rFonts w:cs="Arial"/>
+          <w:szCs w:val="21"/>
+          <w:lang w:val="en-US"/>
+        </w:rPr>
+        <w:t>adds a game where</w:t>
+      </w:r>
+      <w:r>
+        <w:rPr>
+          <w:rFonts w:cs="Arial"/>
+          <w:szCs w:val="21"/>
+          <w:lang w:val="en-US"/>
+        </w:rPr>
+        <w:t xml:space="preserve"> the set of all available actions has the int set {-10, 0, 3, 75} </w:t>
+      </w:r>
+      <w:r>
+        <w:rPr>
+          <w:rFonts w:cs="Arial"/>
+          <w:szCs w:val="21"/>
+          <w:lang w:val="en-US"/>
+        </w:rPr>
+        <w:sym w:font="Wingdings" w:char="F0E0"/>
+      </w:r>
+      <w:r>
+        <w:rPr>
+          <w:rFonts w:cs="Arial"/>
+          <w:szCs w:val="21"/>
+          <w:lang w:val="en-US"/>
+        </w:rPr>
+        <w:t xml:space="preserve"> the Sarsa-numOutputs would be exactly 4.</w:t>
+      </w:r>
+    </w:p>
+    <w:p>
+      <w:pPr>
+        <w:pStyle w:val="Listenabsatz"/>
+        <w:numPr>
+          <w:ilvl w:val="0"/>
           <w:numId w:val="1"/>
         </w:numPr>
         <w:autoSpaceDE w:val="0"/>
@@ -1041,7 +1211,31 @@
           <w:szCs w:val="21"/>
           <w:lang w:val="en-US"/>
         </w:rPr>
-        <w:t xml:space="preserve">Hint to install tipps on GitHub </w:t>
+        <w:t xml:space="preserve">OK </w:t>
+      </w:r>
+      <w:r>
+        <w:rPr>
+          <w:rFonts w:cs="Arial"/>
+          <w:szCs w:val="21"/>
+          <w:lang w:val="en-US"/>
+        </w:rPr>
+        <w:t xml:space="preserve">RubiksCube: </w:t>
+      </w:r>
+      <w:r>
+        <w:rPr>
+          <w:rFonts w:cs="Arial"/>
+          <w:szCs w:val="21"/>
+          <w:lang w:val="en-US"/>
+        </w:rPr>
+        <w:t>TDNTuple3Agt</w:t>
+      </w:r>
+      <w:r>
+        <w:rPr>
+          <w:rFonts w:cs="Arial"/>
+          <w:szCs w:val="21"/>
+          <w:lang w:val="en-US"/>
+        </w:rPr>
+        <w:t xml:space="preserve"> had several bugs which hindered it from learning at all in the RubiksCube case: m_finished not considered as break in while-loop, m_counter not reset to 0 prior to while loop, sLast[n] not set for the very first move in a training episode </w:t>
       </w:r>
       <w:r>
         <w:rPr>
@@ -1057,14 +1251,30 @@
           <w:szCs w:val="21"/>
           <w:lang w:val="en-US"/>
         </w:rPr>
-        <w:t xml:space="preserve"> Help</w:t>
-      </w:r>
-    </w:p>
-    <w:p>
-      <w:pPr>
-        <w:pStyle w:val="Listenabsatz"/>
-        <w:numPr>
-          <w:ilvl w:val="1"/>
+        <w:t xml:space="preserve"> now all three items are fixed</w:t>
+      </w:r>
+      <w:r>
+        <w:rPr>
+          <w:rFonts w:cs="Arial"/>
+          <w:szCs w:val="21"/>
+          <w:lang w:val="en-US"/>
+        </w:rPr>
+        <w:t>.</w:t>
+      </w:r>
+      <w:r>
+        <w:rPr>
+          <w:rFonts w:cs="Arial"/>
+          <w:szCs w:val="21"/>
+          <w:lang w:val="en-US"/>
+        </w:rPr>
+        <w:t xml:space="preserve"> </w:t>
+      </w:r>
+    </w:p>
+    <w:p>
+      <w:pPr>
+        <w:pStyle w:val="Listenabsatz"/>
+        <w:numPr>
+          <w:ilvl w:val="0"/>
           <w:numId w:val="1"/>
         </w:numPr>
         <w:autoSpaceDE w:val="0"/>
@@ -1084,14 +1294,14 @@
           <w:szCs w:val="21"/>
           <w:lang w:val="en-US"/>
         </w:rPr>
-        <w:t>Update Param tabs (with pics)</w:t>
-      </w:r>
-    </w:p>
-    <w:p>
-      <w:pPr>
-        <w:pStyle w:val="Listenabsatz"/>
-        <w:numPr>
-          <w:ilvl w:val="1"/>
+        <w:t>OK StateObserver2048: we have member moves, but also m_counter in ObserverBase. – We removed the obsolete ‘moves’.</w:t>
+      </w:r>
+    </w:p>
+    <w:p>
+      <w:pPr>
+        <w:pStyle w:val="Listenabsatz"/>
+        <w:numPr>
+          <w:ilvl w:val="0"/>
           <w:numId w:val="1"/>
         </w:numPr>
         <w:autoSpaceDE w:val="0"/>
@@ -1111,7 +1321,24 @@
           <w:szCs w:val="21"/>
           <w:lang w:val="en-US"/>
         </w:rPr>
-        <w:t>Add Tournament System help</w:t>
+        <w:t xml:space="preserve">OK StateObserver2048: It is probably wrong that incrememtMoveCounter is called in </w:t>
+      </w:r>
+      <w:r>
+        <w:rPr>
+          <w:rFonts w:cs="Arial"/>
+          <w:b/>
+          <w:szCs w:val="21"/>
+          <w:lang w:val="en-US"/>
+        </w:rPr>
+        <w:t>both</w:t>
+      </w:r>
+      <w:r>
+        <w:rPr>
+          <w:rFonts w:cs="Arial"/>
+          <w:szCs w:val="21"/>
+          <w:lang w:val="en-US"/>
+        </w:rPr>
+        <w:t xml:space="preserve"> methods advanceDeterministic and advanceNondeterministic. – Now we call incrementMoveCounter only in method move(), which is called by both advance and advanceDeterministic.</w:t>
       </w:r>
     </w:p>
     <w:p>
@@ -1138,7 +1365,95 @@
           <w:szCs w:val="21"/>
           <w:lang w:val="en-US"/>
         </w:rPr>
-        <w:t>OK Evaluator2048: Check whether m_mode is really used in eval_agent. – m_mode is set via Arena[Train]2048::makeEvaluator(…)</w:t>
+        <w:t>OK Fixed playStats.csv (class PStats): now correct for N-player games as well (N stringDescr for players, player</w:t>
+      </w:r>
+      <w:r>
+        <w:rPr>
+          <w:rFonts w:cs="Arial"/>
+          <w:szCs w:val="21"/>
+          <w:lang w:val="en-US"/>
+        </w:rPr>
+        <w:t xml:space="preserve"> +action added to</w:t>
+      </w:r>
+      <w:r>
+        <w:rPr>
+          <w:rFonts w:cs="Arial"/>
+          <w:szCs w:val="21"/>
+          <w:lang w:val="en-US"/>
+        </w:rPr>
+        <w:t xml:space="preserve"> list</w:t>
+      </w:r>
+      <w:r>
+        <w:rPr>
+          <w:rFonts w:cs="Arial"/>
+          <w:szCs w:val="21"/>
+          <w:lang w:val="en-US"/>
+        </w:rPr>
+        <w:t>)</w:t>
+      </w:r>
+      <w:r>
+        <w:rPr>
+          <w:rFonts w:cs="Arial"/>
+          <w:szCs w:val="21"/>
+          <w:lang w:val="en-US"/>
+        </w:rPr>
+        <w:t>, start state be</w:t>
+      </w:r>
+      <w:r>
+        <w:rPr>
+          <w:rFonts w:cs="Arial"/>
+          <w:szCs w:val="21"/>
+          <w:lang w:val="en-US"/>
+        </w:rPr>
+        <w:t>fore list</w:t>
+      </w:r>
+      <w:r>
+        <w:rPr>
+          <w:rFonts w:cs="Arial"/>
+          <w:szCs w:val="21"/>
+          <w:lang w:val="en-US"/>
+        </w:rPr>
+        <w:t>. Fixed a</w:t>
+      </w:r>
+      <w:r>
+        <w:rPr>
+          <w:rFonts w:cs="Arial"/>
+          <w:szCs w:val="21"/>
+          <w:lang w:val="en-US"/>
+        </w:rPr>
+        <w:t xml:space="preserve"> bug </w:t>
+      </w:r>
+      <w:r>
+        <w:rPr>
+          <w:rFonts w:cs="Arial"/>
+          <w:szCs w:val="21"/>
+          <w:lang w:val="en-US"/>
+        </w:rPr>
+        <w:t xml:space="preserve">w.r.t. </w:t>
+      </w:r>
+      <w:r>
+        <w:rPr>
+          <w:rFonts w:cs="Arial"/>
+          <w:szCs w:val="21"/>
+          <w:lang w:val="en-US"/>
+        </w:rPr>
+        <w:t>gameScore printout.</w:t>
+      </w:r>
+      <w:r>
+        <w:rPr>
+          <w:rFonts w:cs="Arial"/>
+          <w:szCs w:val="21"/>
+          <w:lang w:val="en-US"/>
+        </w:rPr>
+        <w:t xml:space="preserve"> Fixed a bug w.r.t. move counter in case 2048.</w:t>
+      </w:r>
+      <w:r>
+        <w:rPr>
+          <w:rFonts w:cs="Arial"/>
+          <w:szCs w:val="21"/>
+          <w:lang w:val="en-US"/>
+        </w:rPr>
+        <w:t xml:space="preserve"> </w:t>
       </w:r>
     </w:p>
     <w:p>
@@ -1165,7 +1480,23 @@
           <w:szCs w:val="21"/>
           <w:lang w:val="en-US"/>
         </w:rPr>
-        <w:t>OK Fixed a tiny bug concerning EvaluatorNim.getTooltipString()</w:t>
+        <w:t xml:space="preserve">OK Removed Multi Compete from menu and from the sources (multiCompete </w:t>
+      </w:r>
+      <w:r>
+        <w:rPr>
+          <w:rFonts w:cs="Arial"/>
+          <w:szCs w:val="21"/>
+          <w:lang w:val="en-US"/>
+        </w:rPr>
+        <w:t xml:space="preserve">now </w:t>
+      </w:r>
+      <w:r>
+        <w:rPr>
+          <w:rFonts w:cs="Arial"/>
+          <w:szCs w:val="21"/>
+          <w:lang w:val="en-US"/>
+        </w:rPr>
+        <w:t>deprecated). It is mainly obsolete, we have the tournament system now. (And the repeated training generates for most use cases a too complicated workflow.)</w:t>
       </w:r>
     </w:p>
     <w:p>
@@ -1192,213 +1523,23 @@
           <w:szCs w:val="21"/>
           <w:lang w:val="en-US"/>
         </w:rPr>
-        <w:t xml:space="preserve">OK Simplify the Evaluator-classes: put more functionality </w:t>
-      </w:r>
-      <w:r>
-        <w:rPr>
-          <w:rFonts w:cs="Arial"/>
-          <w:szCs w:val="21"/>
-          <w:lang w:val="en-US"/>
-        </w:rPr>
-        <w:t xml:space="preserve">and protected members centrally </w:t>
-      </w:r>
-      <w:r>
-        <w:rPr>
-          <w:rFonts w:cs="Arial"/>
-          <w:szCs w:val="21"/>
-          <w:lang w:val="en-US"/>
-        </w:rPr>
-        <w:t>in abstract class Evaluator</w:t>
-      </w:r>
-      <w:r>
-        <w:rPr>
-          <w:rFonts w:cs="Arial"/>
-          <w:szCs w:val="21"/>
-          <w:lang w:val="en-US"/>
-        </w:rPr>
-        <w:t>.</w:t>
-      </w:r>
-    </w:p>
-    <w:p>
-      <w:pPr>
-        <w:pStyle w:val="Listenabsatz"/>
-        <w:numPr>
-          <w:ilvl w:val="0"/>
-          <w:numId w:val="1"/>
-        </w:numPr>
-        <w:autoSpaceDE w:val="0"/>
-        <w:autoSpaceDN w:val="0"/>
-        <w:adjustRightInd w:val="0"/>
-        <w:spacing w:after="0" w:line="240" w:lineRule="auto"/>
-        <w:rPr>
-          <w:rFonts w:cs="Arial"/>
-          <w:szCs w:val="21"/>
-          <w:lang w:val="en-US"/>
-        </w:rPr>
-      </w:pPr>
-      <w:r>
-        <w:rPr>
-          <w:rFonts w:cs="Arial"/>
-          <w:szCs w:val="21"/>
-          <w:lang w:val="en-US"/>
-        </w:rPr>
-        <w:t xml:space="preserve">OK Simplify the interface concerning the various getGameScore- and getReward-functions in StateObservation. Do we need all of them? </w:t>
-      </w:r>
-    </w:p>
-    <w:p>
-      <w:pPr>
-        <w:pStyle w:val="Listenabsatz"/>
-        <w:numPr>
-          <w:ilvl w:val="1"/>
-          <w:numId w:val="1"/>
-        </w:numPr>
-        <w:autoSpaceDE w:val="0"/>
-        <w:autoSpaceDN w:val="0"/>
-        <w:adjustRightInd w:val="0"/>
-        <w:spacing w:after="0" w:line="240" w:lineRule="auto"/>
-        <w:rPr>
-          <w:rFonts w:cs="Arial"/>
-          <w:szCs w:val="21"/>
-          <w:lang w:val="en-US"/>
-        </w:rPr>
-      </w:pPr>
-      <w:r>
-        <w:rPr>
-          <w:rFonts w:cs="Arial"/>
-          <w:szCs w:val="21"/>
-          <w:lang w:val="en-US"/>
-        </w:rPr>
-        <w:t>OK Classes derived from ObserverBase need only to implement so.getGameScore(StateObservation refer). The other two, so.getGameScore() and so.getGameScore(int), are implemented by ObserverBase.</w:t>
-      </w:r>
-    </w:p>
-    <w:p>
-      <w:pPr>
-        <w:pStyle w:val="Listenabsatz"/>
-        <w:numPr>
-          <w:ilvl w:val="1"/>
-          <w:numId w:val="1"/>
-        </w:numPr>
-        <w:autoSpaceDE w:val="0"/>
-        <w:autoSpaceDN w:val="0"/>
-        <w:adjustRightInd w:val="0"/>
-        <w:spacing w:after="0" w:line="240" w:lineRule="auto"/>
-        <w:rPr>
-          <w:rFonts w:cs="Arial"/>
-          <w:szCs w:val="21"/>
-          <w:lang w:val="en-US"/>
-        </w:rPr>
-      </w:pPr>
-      <w:r>
-        <w:rPr>
-          <w:rFonts w:cs="Arial"/>
-          <w:szCs w:val="21"/>
-          <w:lang w:val="en-US"/>
-        </w:rPr>
-        <w:t>OK so.getGameScore() is now deprecated, use so.getGameScore(so) instead.</w:t>
-      </w:r>
-    </w:p>
-    <w:p>
-      <w:pPr>
-        <w:pStyle w:val="Listenabsatz"/>
-        <w:numPr>
-          <w:ilvl w:val="1"/>
-          <w:numId w:val="1"/>
-        </w:numPr>
-        <w:autoSpaceDE w:val="0"/>
-        <w:autoSpaceDN w:val="0"/>
-        <w:adjustRightInd w:val="0"/>
-        <w:spacing w:after="0" w:line="240" w:lineRule="auto"/>
-        <w:rPr>
-          <w:rFonts w:cs="Arial"/>
-          <w:szCs w:val="21"/>
-          <w:lang w:val="en-US"/>
-        </w:rPr>
-      </w:pPr>
-      <w:r>
-        <w:rPr>
-          <w:rFonts w:cs="Arial"/>
-          <w:szCs w:val="21"/>
-          <w:lang w:val="en-US"/>
-        </w:rPr>
-        <w:t>[Should we abandon so.getScore(…) in favor of so.getReward(…,rgs)? – No, instead do the following:]</w:t>
-      </w:r>
-    </w:p>
-    <w:p>
-      <w:pPr>
-        <w:pStyle w:val="Listenabsatz"/>
-        <w:numPr>
-          <w:ilvl w:val="1"/>
-          <w:numId w:val="1"/>
-        </w:numPr>
-        <w:autoSpaceDE w:val="0"/>
-        <w:autoSpaceDN w:val="0"/>
-        <w:adjustRightInd w:val="0"/>
-        <w:spacing w:after="0" w:line="240" w:lineRule="auto"/>
-        <w:rPr>
-          <w:rFonts w:cs="Arial"/>
-          <w:szCs w:val="21"/>
-          <w:lang w:val="en-US"/>
-        </w:rPr>
-      </w:pPr>
-      <w:r>
-        <w:rPr>
-          <w:rFonts w:cs="Arial"/>
-          <w:szCs w:val="21"/>
-          <w:lang w:val="en-US"/>
-        </w:rPr>
-        <w:t>OK Classes derived from ObserverBase need not to implement any of the getReward(…) functions. ObserverBase implements default versions which just return the game score as reward. (This is for the case rgs==true. If rgs==false, a warning is issued.)</w:t>
-      </w:r>
-    </w:p>
-    <w:p>
-      <w:pPr>
-        <w:pStyle w:val="Listenabsatz"/>
-        <w:numPr>
-          <w:ilvl w:val="1"/>
-          <w:numId w:val="1"/>
-        </w:numPr>
-        <w:autoSpaceDE w:val="0"/>
-        <w:autoSpaceDN w:val="0"/>
-        <w:adjustRightInd w:val="0"/>
-        <w:spacing w:after="0" w:line="240" w:lineRule="auto"/>
-        <w:rPr>
-          <w:rFonts w:cs="Arial"/>
-          <w:szCs w:val="21"/>
-          <w:lang w:val="en-US"/>
-        </w:rPr>
-      </w:pPr>
-      <w:r>
-        <w:rPr>
-          <w:rFonts w:cs="Arial"/>
-          <w:szCs w:val="21"/>
-          <w:lang w:val="en-US"/>
-        </w:rPr>
-        <w:t>OK Only if the derived classes want something else to happen in case rgs==false, they need to implement getReward(StateObservation refer, boolean rgs). See StateObserver2048 for an example.</w:t>
-      </w:r>
-    </w:p>
-    <w:p>
-      <w:pPr>
-        <w:pStyle w:val="Listenabsatz"/>
-        <w:numPr>
-          <w:ilvl w:val="1"/>
-          <w:numId w:val="1"/>
-        </w:numPr>
-        <w:autoSpaceDE w:val="0"/>
-        <w:autoSpaceDN w:val="0"/>
-        <w:adjustRightInd w:val="0"/>
-        <w:spacing w:after="0" w:line="240" w:lineRule="auto"/>
-        <w:rPr>
-          <w:rFonts w:cs="Arial"/>
-          <w:szCs w:val="21"/>
-          <w:lang w:val="en-US"/>
-        </w:rPr>
-      </w:pPr>
-      <w:r>
-        <w:rPr>
-          <w:rFonts w:cs="Arial"/>
-          <w:szCs w:val="21"/>
-          <w:lang w:val="en-US"/>
-        </w:rPr>
-        <w:t>[Rename pa.getScore(…) to pa.getValue(…). – Not yet.]</w:t>
+        <w:t>OK Removed</w:t>
+      </w:r>
+      <w:r>
+        <w:rPr>
+          <w:rFonts w:cs="Arial"/>
+          <w:szCs w:val="21"/>
+          <w:lang w:val="en-US"/>
+        </w:rPr>
+        <w:t xml:space="preserve"> Multi</w:t>
+      </w:r>
+      <w:r>
+        <w:rPr>
+          <w:rFonts w:cs="Arial"/>
+          <w:szCs w:val="21"/>
+          <w:lang w:val="en-US"/>
+        </w:rPr>
+        <w:t>Train from the Compete menu (we have the MultiTrain button).</w:t>
       </w:r>
     </w:p>
     <w:p>
@@ -1421,9 +1562,19 @@
       </w:pPr>
       <w:r>
         <w:rPr>
-          <w:lang w:val="en-US"/>
-        </w:rPr>
-        <w:t>OK Add game-specific agents (AlphaBeta for C4, Bouton for Nim) to the agent list of certain games in order to run competitions with them (use the game-specific agents also outside QuickEval)</w:t>
+          <w:rFonts w:cs="Arial"/>
+          <w:szCs w:val="21"/>
+          <w:lang w:val="en-US"/>
+        </w:rPr>
+        <w:t>OK Fixed a bug in multiTrain: if mEvaluatorT.m_mode == -1, an assertion would fire, because Measure oT did not receive any evaluation results.</w:t>
+      </w:r>
+      <w:r>
+        <w:rPr>
+          <w:rFonts w:cs="Arial"/>
+          <w:szCs w:val="21"/>
+          <w:lang w:val="en-US"/>
+        </w:rPr>
+        <w:t xml:space="preserve"> Similar for mEvaluatorQ.m_mode==-1.</w:t>
       </w:r>
     </w:p>
     <w:p>
@@ -1450,14 +1601,14 @@
           <w:szCs w:val="21"/>
           <w:lang w:val="en-US"/>
         </w:rPr>
-        <w:t>OK Bug Max-N &amp; Nim: When “use hashmap” is activated, the calculated scores are wrong. When deactivated, everything is o.k. (but it takes longer) ((5,5,5)-Nim with MAX_MINUS=3, TreeDepth=10). If we set however TreeDepth=15, it is with “use hashmap” o.k. as well. – It is not a bug, it is a feature: For (5,5,5)-Nim the longest lasting episodes have 15 ply (each player takes 1 piece per move), so we need TreeDepth=15 for proper operation. It is just ‘luck’ that w/o “use hashmap” it works for TreeDepth=9 or 10 as well.</w:t>
-      </w:r>
-    </w:p>
-    <w:p>
-      <w:pPr>
-        <w:pStyle w:val="Listenabsatz"/>
-        <w:numPr>
-          <w:ilvl w:val="0"/>
+        <w:t xml:space="preserve">OK Update GBG Help File to the new situation V2.0. </w:t>
+      </w:r>
+    </w:p>
+    <w:p>
+      <w:pPr>
+        <w:pStyle w:val="Listenabsatz"/>
+        <w:numPr>
+          <w:ilvl w:val="1"/>
           <w:numId w:val="1"/>
         </w:numPr>
         <w:autoSpaceDE w:val="0"/>
@@ -1477,294 +1628,189 @@
           <w:szCs w:val="21"/>
           <w:lang w:val="en-US"/>
         </w:rPr>
-        <w:t>OK numDescendants() has in SingleTreeNode “</w:t>
-      </w:r>
-      <w:r>
-        <w:rPr>
-          <w:rFonts w:cs="Arial"/>
-          <w:szCs w:val="21"/>
-          <w:lang w:val="en-US"/>
-        </w:rPr>
-        <w:t>N += 1 +</w:t>
-      </w:r>
-      <w:r>
-        <w:rPr>
-          <w:rFonts w:cs="Arial"/>
-          <w:szCs w:val="21"/>
-          <w:lang w:val="en-US"/>
-        </w:rPr>
-        <w:t xml:space="preserve"> …</w:t>
-      </w:r>
-      <w:r>
-        <w:rPr>
-          <w:rFonts w:cs="Arial"/>
-          <w:szCs w:val="21"/>
-          <w:lang w:val="en-US"/>
-        </w:rPr>
-        <w:t>”</w:t>
-      </w:r>
-      <w:r>
-        <w:rPr>
-          <w:rFonts w:cs="Arial"/>
-          <w:szCs w:val="21"/>
-          <w:lang w:val="en-US"/>
-        </w:rPr>
-        <w:t>, but in MCTSEChanceNode “N += …”. – Clarified, SingleTreeNode was wrong. Now fixed.</w:t>
-      </w:r>
-    </w:p>
-    <w:p>
-      <w:pPr>
-        <w:pStyle w:val="Listenabsatz"/>
-        <w:numPr>
-          <w:ilvl w:val="0"/>
-          <w:numId w:val="1"/>
-        </w:numPr>
-        <w:rPr>
-          <w:lang w:val="en-US"/>
-        </w:rPr>
-      </w:pPr>
-      <w:r>
-        <w:rPr>
-          <w:lang w:val="en-US"/>
-        </w:rPr>
-        <w:t xml:space="preserve">OK Distinguish somewhere in docu the different string representations an agent can have: getName, getSimpleName, stringDescr, stringDescr2, … </w:t>
-      </w:r>
-      <w:r>
-        <w:rPr>
+        <w:t xml:space="preserve">Hint to install tipps on GitHub </w:t>
+      </w:r>
+      <w:r>
+        <w:rPr>
+          <w:rFonts w:cs="Arial"/>
+          <w:szCs w:val="21"/>
           <w:lang w:val="en-US"/>
         </w:rPr>
         <w:sym w:font="Wingdings" w:char="F0E0"/>
       </w:r>
       <w:r>
         <w:rPr>
-          <w:lang w:val="en-US"/>
-        </w:rPr>
-        <w:t xml:space="preserve"> Table </w:t>
-      </w:r>
-      <w:r>
-        <w:rPr>
-          <w:lang w:val="en-US"/>
-        </w:rPr>
-        <w:t>at</w:t>
-      </w:r>
-      <w:r>
-        <w:rPr>
-          <w:lang w:val="en-US"/>
-        </w:rPr>
-        <w:t xml:space="preserve"> the end of TR-GBG</w:t>
-      </w:r>
-      <w:r>
-        <w:rPr>
-          <w:lang w:val="en-US"/>
-        </w:rPr>
-        <w:t>.pdf</w:t>
-      </w:r>
-      <w:r>
-        <w:rPr>
-          <w:lang w:val="en-US"/>
-        </w:rPr>
-        <w:t>.</w:t>
-      </w:r>
-    </w:p>
-    <w:p>
-      <w:pPr>
-        <w:pStyle w:val="Listenabsatz"/>
-        <w:numPr>
-          <w:ilvl w:val="0"/>
-          <w:numId w:val="1"/>
-        </w:numPr>
-        <w:rPr>
-          <w:lang w:val="en-US"/>
-        </w:rPr>
-      </w:pPr>
-      <w:r>
-        <w:rPr>
-          <w:lang w:val="en-US"/>
-        </w:rPr>
-        <w:t>OK Clarify whether we want to use HashMap in MaxNAgent  (or only in Minimax) – We use HashMap in MaxNAgent (</w:t>
-      </w:r>
-      <w:r>
-        <w:rPr>
-          <w:lang w:val="en-US"/>
-        </w:rPr>
-        <w:t xml:space="preserve">optionally, </w:t>
-      </w:r>
-      <w:r>
-        <w:rPr>
-          <w:lang w:val="en-US"/>
-        </w:rPr>
-        <w:t>if set in MaxNParams), but we do not use it in ExpectimaxNAgent. We also do not use HashMap in MaxNWrapper or ExpectimaxNWrapper (HashMap could become way too big, if the wrappers are called with different StateObservation objects).</w:t>
-      </w:r>
-    </w:p>
-    <w:p>
-      <w:pPr>
-        <w:pStyle w:val="Listenabsatz"/>
-        <w:numPr>
-          <w:ilvl w:val="0"/>
+          <w:rFonts w:cs="Arial"/>
+          <w:szCs w:val="21"/>
+          <w:lang w:val="en-US"/>
+        </w:rPr>
+        <w:t xml:space="preserve"> Help</w:t>
+      </w:r>
+    </w:p>
+    <w:p>
+      <w:pPr>
+        <w:pStyle w:val="Listenabsatz"/>
+        <w:numPr>
+          <w:ilvl w:val="1"/>
           <w:numId w:val="1"/>
         </w:numPr>
         <w:autoSpaceDE w:val="0"/>
         <w:autoSpaceDN w:val="0"/>
         <w:adjustRightInd w:val="0"/>
         <w:spacing w:after="0" w:line="240" w:lineRule="auto"/>
-        <w:rPr>
-          <w:rFonts w:cs="Arial"/>
-          <w:szCs w:val="21"/>
-          <w:lang w:val="en-US"/>
-        </w:rPr>
-      </w:pPr>
-      <w:r>
-        <w:rPr>
-          <w:rFonts w:cs="Arial"/>
-          <w:szCs w:val="21"/>
-          <w:lang w:val="en-US"/>
-        </w:rPr>
-        <w:t xml:space="preserve">OK Bug fix in MaxNWrapper: Since HashMap is </w:t>
-      </w:r>
-      <w:r>
-        <w:rPr>
-          <w:rFonts w:cs="Arial"/>
-          <w:szCs w:val="21"/>
-          <w:lang w:val="en-US"/>
-        </w:rPr>
-        <w:t>dis</w:t>
-      </w:r>
-      <w:r>
-        <w:rPr>
-          <w:rFonts w:cs="Arial"/>
-          <w:szCs w:val="21"/>
-          <w:lang w:val="en-US"/>
-        </w:rPr>
-        <w:t xml:space="preserve">allowed when wrapping other agents, we set now </w:t>
-      </w:r>
-      <w:r>
-        <w:rPr>
-          <w:rFonts w:cs="Arial"/>
-          <w:b/>
-          <w:szCs w:val="21"/>
-          <w:lang w:val="en-US"/>
-        </w:rPr>
-        <w:t>m_useHashMap=false</w:t>
-      </w:r>
-      <w:r>
-        <w:rPr>
-          <w:rFonts w:cs="Arial"/>
-          <w:szCs w:val="21"/>
-          <w:lang w:val="en-US"/>
-        </w:rPr>
-        <w:t xml:space="preserve"> explicitly in all MaxNWrapper constructors (regardless what is set in mPar). This leads of course to a slow-down in moves/second.</w:t>
-      </w:r>
-    </w:p>
-    <w:p>
-      <w:pPr>
-        <w:pStyle w:val="Listenabsatz"/>
-        <w:numPr>
-          <w:ilvl w:val="0"/>
+        <w:contextualSpacing w:val="0"/>
+        <w:rPr>
+          <w:rFonts w:cs="Arial"/>
+          <w:szCs w:val="21"/>
+          <w:lang w:val="en-US"/>
+        </w:rPr>
+      </w:pPr>
+      <w:r>
+        <w:rPr>
+          <w:rFonts w:cs="Arial"/>
+          <w:szCs w:val="21"/>
+          <w:lang w:val="en-US"/>
+        </w:rPr>
+        <w:t>Update Param tabs (with pics)</w:t>
+      </w:r>
+    </w:p>
+    <w:p>
+      <w:pPr>
+        <w:pStyle w:val="Listenabsatz"/>
+        <w:numPr>
+          <w:ilvl w:val="1"/>
           <w:numId w:val="1"/>
         </w:numPr>
         <w:autoSpaceDE w:val="0"/>
         <w:autoSpaceDN w:val="0"/>
         <w:adjustRightInd w:val="0"/>
         <w:spacing w:after="0" w:line="240" w:lineRule="auto"/>
-        <w:rPr>
-          <w:rFonts w:cs="Arial"/>
-          <w:szCs w:val="21"/>
-          <w:lang w:val="en-US"/>
-        </w:rPr>
-      </w:pPr>
-      <w:r>
-        <w:rPr>
-          <w:rFonts w:cs="Arial"/>
-          <w:szCs w:val="21"/>
-          <w:lang w:val="en-US"/>
-        </w:rPr>
-        <w:lastRenderedPageBreak/>
-        <w:t>OK Improve GUI layout for Arena and ArenaTrain</w:t>
-      </w:r>
-    </w:p>
-    <w:p>
-      <w:pPr>
-        <w:pStyle w:val="Listenabsatz"/>
-        <w:numPr>
-          <w:ilvl w:val="1"/>
+        <w:contextualSpacing w:val="0"/>
+        <w:rPr>
+          <w:rFonts w:cs="Arial"/>
+          <w:szCs w:val="21"/>
+          <w:lang w:val="en-US"/>
+        </w:rPr>
+      </w:pPr>
+      <w:r>
+        <w:rPr>
+          <w:rFonts w:cs="Arial"/>
+          <w:szCs w:val="21"/>
+          <w:lang w:val="en-US"/>
+        </w:rPr>
+        <w:t>Add Tournament System help</w:t>
+      </w:r>
+    </w:p>
+    <w:p>
+      <w:pPr>
+        <w:pStyle w:val="Listenabsatz"/>
+        <w:numPr>
+          <w:ilvl w:val="0"/>
           <w:numId w:val="1"/>
         </w:numPr>
         <w:autoSpaceDE w:val="0"/>
         <w:autoSpaceDN w:val="0"/>
         <w:adjustRightInd w:val="0"/>
         <w:spacing w:after="0" w:line="240" w:lineRule="auto"/>
-        <w:rPr>
-          <w:rFonts w:cs="Arial"/>
-          <w:szCs w:val="21"/>
-          <w:lang w:val="en-US"/>
-        </w:rPr>
-      </w:pPr>
-      <w:r>
-        <w:rPr>
-          <w:rFonts w:cs="Arial"/>
-          <w:szCs w:val="21"/>
-          <w:lang w:val="en-US"/>
-        </w:rPr>
-        <w:t xml:space="preserve">OK Arena: announce which column is for which player (‘Param X’ and so on from ArenaTrain is missing here). </w:t>
-      </w:r>
-    </w:p>
-    <w:p>
-      <w:pPr>
-        <w:pStyle w:val="Listenabsatz"/>
-        <w:numPr>
-          <w:ilvl w:val="1"/>
+        <w:contextualSpacing w:val="0"/>
+        <w:rPr>
+          <w:rFonts w:cs="Arial"/>
+          <w:szCs w:val="21"/>
+          <w:lang w:val="en-US"/>
+        </w:rPr>
+      </w:pPr>
+      <w:r>
+        <w:rPr>
+          <w:rFonts w:cs="Arial"/>
+          <w:szCs w:val="21"/>
+          <w:lang w:val="en-US"/>
+        </w:rPr>
+        <w:t>OK Evaluator2048: Check whether m_mode is really used in eval_agent. – m_mode is set via Arena[Train]2048::makeEvaluator(…)</w:t>
+      </w:r>
+    </w:p>
+    <w:p>
+      <w:pPr>
+        <w:pStyle w:val="Listenabsatz"/>
+        <w:numPr>
+          <w:ilvl w:val="0"/>
           <w:numId w:val="1"/>
         </w:numPr>
         <w:autoSpaceDE w:val="0"/>
         <w:autoSpaceDN w:val="0"/>
         <w:adjustRightInd w:val="0"/>
         <w:spacing w:after="0" w:line="240" w:lineRule="auto"/>
-        <w:rPr>
-          <w:rFonts w:cs="Arial"/>
-          <w:szCs w:val="21"/>
-          <w:lang w:val="en-US"/>
-        </w:rPr>
-      </w:pPr>
-      <w:r>
-        <w:rPr>
-          <w:rFonts w:cs="Arial"/>
-          <w:szCs w:val="21"/>
-          <w:lang w:val="en-US"/>
-        </w:rPr>
-        <w:t>OK Show the color of the player</w:t>
-      </w:r>
-    </w:p>
-    <w:p>
-      <w:pPr>
-        <w:pStyle w:val="Listenabsatz"/>
-        <w:numPr>
-          <w:ilvl w:val="1"/>
+        <w:contextualSpacing w:val="0"/>
+        <w:rPr>
+          <w:rFonts w:cs="Arial"/>
+          <w:szCs w:val="21"/>
+          <w:lang w:val="en-US"/>
+        </w:rPr>
+      </w:pPr>
+      <w:r>
+        <w:rPr>
+          <w:rFonts w:cs="Arial"/>
+          <w:szCs w:val="21"/>
+          <w:lang w:val="en-US"/>
+        </w:rPr>
+        <w:t>OK Fixed a tiny bug concerning EvaluatorNim.getTooltipString()</w:t>
+      </w:r>
+    </w:p>
+    <w:p>
+      <w:pPr>
+        <w:pStyle w:val="Listenabsatz"/>
+        <w:numPr>
+          <w:ilvl w:val="0"/>
           <w:numId w:val="1"/>
         </w:numPr>
         <w:autoSpaceDE w:val="0"/>
         <w:autoSpaceDN w:val="0"/>
         <w:adjustRightInd w:val="0"/>
         <w:spacing w:after="0" w:line="240" w:lineRule="auto"/>
-        <w:rPr>
-          <w:rFonts w:cs="Arial"/>
-          <w:szCs w:val="21"/>
-          <w:lang w:val="en-US"/>
-        </w:rPr>
-      </w:pPr>
-      <w:r>
-        <w:rPr>
-          <w:rFonts w:cs="Arial"/>
-          <w:szCs w:val="21"/>
-          <w:lang w:val="en-US"/>
-        </w:rPr>
-        <w:t>OK Move button MultiTrain in the ‘Agents trained’ row.</w:t>
-      </w:r>
-    </w:p>
-    <w:p>
-      <w:pPr>
-        <w:pStyle w:val="Listenabsatz"/>
-        <w:numPr>
-          <w:ilvl w:val="1"/>
+        <w:contextualSpacing w:val="0"/>
+        <w:rPr>
+          <w:rFonts w:cs="Arial"/>
+          <w:szCs w:val="21"/>
+          <w:lang w:val="en-US"/>
+        </w:rPr>
+      </w:pPr>
+      <w:r>
+        <w:rPr>
+          <w:rFonts w:cs="Arial"/>
+          <w:szCs w:val="21"/>
+          <w:lang w:val="en-US"/>
+        </w:rPr>
+        <w:t xml:space="preserve">OK Simplify the Evaluator-classes: put more functionality </w:t>
+      </w:r>
+      <w:r>
+        <w:rPr>
+          <w:rFonts w:cs="Arial"/>
+          <w:szCs w:val="21"/>
+          <w:lang w:val="en-US"/>
+        </w:rPr>
+        <w:t xml:space="preserve">and protected members centrally </w:t>
+      </w:r>
+      <w:r>
+        <w:rPr>
+          <w:rFonts w:cs="Arial"/>
+          <w:szCs w:val="21"/>
+          <w:lang w:val="en-US"/>
+        </w:rPr>
+        <w:t>in abstract class Evaluator</w:t>
+      </w:r>
+      <w:r>
+        <w:rPr>
+          <w:rFonts w:cs="Arial"/>
+          <w:szCs w:val="21"/>
+          <w:lang w:val="en-US"/>
+        </w:rPr>
+        <w:t>.</w:t>
+      </w:r>
+    </w:p>
+    <w:p>
+      <w:pPr>
+        <w:pStyle w:val="Listenabsatz"/>
+        <w:numPr>
+          <w:ilvl w:val="0"/>
           <w:numId w:val="1"/>
         </w:numPr>
         <w:autoSpaceDE w:val="0"/>
@@ -1783,7 +1829,7 @@
           <w:szCs w:val="21"/>
           <w:lang w:val="en-US"/>
         </w:rPr>
-        <w:t>OK Arena: skip the train-related things in the two rows ‘Train games’ and ‘Agents trained’</w:t>
+        <w:t xml:space="preserve">OK Simplify the interface concerning the various getGameScore- and getReward-functions in StateObservation. Do we need all of them? </w:t>
       </w:r>
     </w:p>
     <w:p>
@@ -1809,14 +1855,14 @@
           <w:szCs w:val="21"/>
           <w:lang w:val="en-US"/>
         </w:rPr>
-        <w:t>OK Arena: there is no way to select Human Player via agent select box. Should we allow to select all agents (or all agents which need no training) via select box?</w:t>
-      </w:r>
-    </w:p>
-    <w:p>
-      <w:pPr>
-        <w:pStyle w:val="Listenabsatz"/>
-        <w:numPr>
-          <w:ilvl w:val="2"/>
+        <w:t>OK Classes derived from ObserverBase need only to implement so.getGameScore(StateObservation refer). The other two, so.getGameScore() and so.getGameScore(int), are implemented by ObserverBase.</w:t>
+      </w:r>
+    </w:p>
+    <w:p>
+      <w:pPr>
+        <w:pStyle w:val="Listenabsatz"/>
+        <w:numPr>
+          <w:ilvl w:val="1"/>
           <w:numId w:val="1"/>
         </w:numPr>
         <w:autoSpaceDE w:val="0"/>
@@ -1835,14 +1881,14 @@
           <w:szCs w:val="21"/>
           <w:lang w:val="en-US"/>
         </w:rPr>
-        <w:t>OK Yes, all can be selected. The agents who need no training can directly ‘Play’ or ‘InspectV’ (they start with certain default values). The agents who need training can be selected, but they won’t run in Arena because they are in AgentState.INIT. Agents of that type can only use ‘Play’, if trained agents are loaded from disk via menu.</w:t>
-      </w:r>
-    </w:p>
-    <w:p>
-      <w:pPr>
-        <w:pStyle w:val="Listenabsatz"/>
-        <w:numPr>
-          <w:ilvl w:val="2"/>
+        <w:t>OK so.getGameScore() is now deprecated, use so.getGameScore(so) instead.</w:t>
+      </w:r>
+    </w:p>
+    <w:p>
+      <w:pPr>
+        <w:pStyle w:val="Listenabsatz"/>
+        <w:numPr>
+          <w:ilvl w:val="1"/>
           <w:numId w:val="1"/>
         </w:numPr>
         <w:autoSpaceDE w:val="0"/>
@@ -1861,35 +1907,7 @@
           <w:szCs w:val="21"/>
           <w:lang w:val="en-US"/>
         </w:rPr>
-        <w:t xml:space="preserve">OK The Interface Arena has a method </w:t>
-      </w:r>
-      <w:r>
-        <w:rPr>
-          <w:rFonts w:cs="Arial"/>
-          <w:b/>
-          <w:szCs w:val="21"/>
-          <w:lang w:val="en-US"/>
-        </w:rPr>
-        <w:t>hasTra</w:t>
-      </w:r>
-      <w:bookmarkStart w:id="1" w:name="hasTrainRights"/>
-      <w:bookmarkEnd w:id="1"/>
-      <w:r>
-        <w:rPr>
-          <w:rFonts w:cs="Arial"/>
-          <w:b/>
-          <w:szCs w:val="21"/>
-          <w:lang w:val="en-US"/>
-        </w:rPr>
-        <w:t>inRights()</w:t>
-      </w:r>
-      <w:r>
-        <w:rPr>
-          <w:rFonts w:cs="Arial"/>
-          <w:szCs w:val="21"/>
-          <w:lang w:val="en-US"/>
-        </w:rPr>
-        <w:t>, which returns false for Arena, true for ArenaTrain. If false, the GUI will skip certain elements and buttons or add certain others</w:t>
+        <w:t>[Should we abandon so.getScore(…) in favor of so.getReward(…,rgs)? – No, instead do the following:]</w:t>
       </w:r>
     </w:p>
     <w:p>
@@ -1915,7 +1933,8 @@
           <w:szCs w:val="21"/>
           <w:lang w:val="en-US"/>
         </w:rPr>
-        <w:t>OK: Arena: fill or delete the empty space</w:t>
+        <w:lastRenderedPageBreak/>
+        <w:t>OK Classes derived from ObserverBase need not to implement any of the getReward(…) functions. ObserverBase implements default versions which just return the game score as reward. (This is for the case rgs==true. If rgs==false, a warning is issued.)</w:t>
       </w:r>
     </w:p>
     <w:p>
@@ -1941,7 +1960,584 @@
           <w:szCs w:val="21"/>
           <w:lang w:val="en-US"/>
         </w:rPr>
-        <w:t xml:space="preserve">OK: Arena should have ‘Params X’ and ‘Params O’ enabled, in order to select the evaluator mode for QuickEval and to set wrapper nPly. Also, all agent parameters should be at least readable. However, only parameter for non-trainable agents (e.g. tree depth for MaxN or MCTS) are enabled, all parameter referring to training are disabled. Use </w:t>
+        <w:t>OK Only if the derived classes want something else to happen in case rgs==false, they need to implement getReward(StateObservation refer, boolean rgs). See StateObserver2048 for an example.</w:t>
+      </w:r>
+    </w:p>
+    <w:p>
+      <w:pPr>
+        <w:pStyle w:val="Listenabsatz"/>
+        <w:numPr>
+          <w:ilvl w:val="1"/>
+          <w:numId w:val="1"/>
+        </w:numPr>
+        <w:autoSpaceDE w:val="0"/>
+        <w:autoSpaceDN w:val="0"/>
+        <w:adjustRightInd w:val="0"/>
+        <w:spacing w:after="0" w:line="240" w:lineRule="auto"/>
+        <w:rPr>
+          <w:rFonts w:cs="Arial"/>
+          <w:szCs w:val="21"/>
+          <w:lang w:val="en-US"/>
+        </w:rPr>
+      </w:pPr>
+      <w:r>
+        <w:rPr>
+          <w:rFonts w:cs="Arial"/>
+          <w:szCs w:val="21"/>
+          <w:lang w:val="en-US"/>
+        </w:rPr>
+        <w:t>[Rename pa.getScore(…) to pa.getValue(…). – Not yet.]</w:t>
+      </w:r>
+    </w:p>
+    <w:p>
+      <w:pPr>
+        <w:pStyle w:val="Listenabsatz"/>
+        <w:numPr>
+          <w:ilvl w:val="0"/>
+          <w:numId w:val="1"/>
+        </w:numPr>
+        <w:autoSpaceDE w:val="0"/>
+        <w:autoSpaceDN w:val="0"/>
+        <w:adjustRightInd w:val="0"/>
+        <w:spacing w:after="0" w:line="240" w:lineRule="auto"/>
+        <w:contextualSpacing w:val="0"/>
+        <w:rPr>
+          <w:rFonts w:cs="Arial"/>
+          <w:szCs w:val="21"/>
+          <w:lang w:val="en-US"/>
+        </w:rPr>
+      </w:pPr>
+      <w:r>
+        <w:rPr>
+          <w:lang w:val="en-US"/>
+        </w:rPr>
+        <w:t>OK Add game-specific agents (AlphaBeta for C4, Bouton for Nim) to the agent list of certain games in order to run competitions with them (use the game-specific agents also outside QuickEval)</w:t>
+      </w:r>
+    </w:p>
+    <w:p>
+      <w:pPr>
+        <w:pStyle w:val="Listenabsatz"/>
+        <w:numPr>
+          <w:ilvl w:val="0"/>
+          <w:numId w:val="1"/>
+        </w:numPr>
+        <w:autoSpaceDE w:val="0"/>
+        <w:autoSpaceDN w:val="0"/>
+        <w:adjustRightInd w:val="0"/>
+        <w:spacing w:after="0" w:line="240" w:lineRule="auto"/>
+        <w:contextualSpacing w:val="0"/>
+        <w:rPr>
+          <w:rFonts w:cs="Arial"/>
+          <w:szCs w:val="21"/>
+          <w:lang w:val="en-US"/>
+        </w:rPr>
+      </w:pPr>
+      <w:r>
+        <w:rPr>
+          <w:rFonts w:cs="Arial"/>
+          <w:szCs w:val="21"/>
+          <w:lang w:val="en-US"/>
+        </w:rPr>
+        <w:t>OK Bug Max-N &amp; Nim: When “use hashmap” is activated, the calculated scores are wrong. When deactivated, everything is o.k. (but it takes longer) ((5,5,5)-Nim with MAX_MINUS=3, TreeDepth=10). If we set however TreeDepth=15, it is with “use hashmap” o.k. as well. – It is not a bug, it is a feature: For (5,5,5)-Nim the longest lasting episodes have 15 ply (each player takes 1 piece per move), so we need TreeDepth=15 for proper operation. It is just ‘luck’ that w/o “use hashmap” it works for TreeDepth=9 or 10 as well.</w:t>
+      </w:r>
+    </w:p>
+    <w:p>
+      <w:pPr>
+        <w:pStyle w:val="Listenabsatz"/>
+        <w:numPr>
+          <w:ilvl w:val="0"/>
+          <w:numId w:val="1"/>
+        </w:numPr>
+        <w:autoSpaceDE w:val="0"/>
+        <w:autoSpaceDN w:val="0"/>
+        <w:adjustRightInd w:val="0"/>
+        <w:spacing w:after="0" w:line="240" w:lineRule="auto"/>
+        <w:contextualSpacing w:val="0"/>
+        <w:rPr>
+          <w:rFonts w:cs="Arial"/>
+          <w:szCs w:val="21"/>
+          <w:lang w:val="en-US"/>
+        </w:rPr>
+      </w:pPr>
+      <w:r>
+        <w:rPr>
+          <w:rFonts w:cs="Arial"/>
+          <w:szCs w:val="21"/>
+          <w:lang w:val="en-US"/>
+        </w:rPr>
+        <w:t>OK numDescendants() has in SingleTreeNode “</w:t>
+      </w:r>
+      <w:r>
+        <w:rPr>
+          <w:rFonts w:cs="Arial"/>
+          <w:szCs w:val="21"/>
+          <w:lang w:val="en-US"/>
+        </w:rPr>
+        <w:t>N += 1 +</w:t>
+      </w:r>
+      <w:r>
+        <w:rPr>
+          <w:rFonts w:cs="Arial"/>
+          <w:szCs w:val="21"/>
+          <w:lang w:val="en-US"/>
+        </w:rPr>
+        <w:t xml:space="preserve"> …</w:t>
+      </w:r>
+      <w:r>
+        <w:rPr>
+          <w:rFonts w:cs="Arial"/>
+          <w:szCs w:val="21"/>
+          <w:lang w:val="en-US"/>
+        </w:rPr>
+        <w:t>”</w:t>
+      </w:r>
+      <w:r>
+        <w:rPr>
+          <w:rFonts w:cs="Arial"/>
+          <w:szCs w:val="21"/>
+          <w:lang w:val="en-US"/>
+        </w:rPr>
+        <w:t>, but in MCTSEChanceNode “N += …”. – Clarified, SingleTreeNode was wrong. Now fixed.</w:t>
+      </w:r>
+    </w:p>
+    <w:p>
+      <w:pPr>
+        <w:pStyle w:val="Listenabsatz"/>
+        <w:numPr>
+          <w:ilvl w:val="0"/>
+          <w:numId w:val="1"/>
+        </w:numPr>
+        <w:rPr>
+          <w:lang w:val="en-US"/>
+        </w:rPr>
+      </w:pPr>
+      <w:r>
+        <w:rPr>
+          <w:lang w:val="en-US"/>
+        </w:rPr>
+        <w:t xml:space="preserve">OK Distinguish somewhere in docu the different string representations an agent can have: getName, getSimpleName, stringDescr, stringDescr2, … </w:t>
+      </w:r>
+      <w:r>
+        <w:rPr>
+          <w:lang w:val="en-US"/>
+        </w:rPr>
+        <w:sym w:font="Wingdings" w:char="F0E0"/>
+      </w:r>
+      <w:r>
+        <w:rPr>
+          <w:lang w:val="en-US"/>
+        </w:rPr>
+        <w:t xml:space="preserve"> Table </w:t>
+      </w:r>
+      <w:r>
+        <w:rPr>
+          <w:lang w:val="en-US"/>
+        </w:rPr>
+        <w:t>at</w:t>
+      </w:r>
+      <w:r>
+        <w:rPr>
+          <w:lang w:val="en-US"/>
+        </w:rPr>
+        <w:t xml:space="preserve"> the end of TR-GBG</w:t>
+      </w:r>
+      <w:r>
+        <w:rPr>
+          <w:lang w:val="en-US"/>
+        </w:rPr>
+        <w:t>.pdf</w:t>
+      </w:r>
+      <w:r>
+        <w:rPr>
+          <w:lang w:val="en-US"/>
+        </w:rPr>
+        <w:t>.</w:t>
+      </w:r>
+    </w:p>
+    <w:p>
+      <w:pPr>
+        <w:pStyle w:val="Listenabsatz"/>
+        <w:numPr>
+          <w:ilvl w:val="0"/>
+          <w:numId w:val="1"/>
+        </w:numPr>
+        <w:rPr>
+          <w:lang w:val="en-US"/>
+        </w:rPr>
+      </w:pPr>
+      <w:r>
+        <w:rPr>
+          <w:lang w:val="en-US"/>
+        </w:rPr>
+        <w:t>OK Clarify whether we want to use HashMap in MaxNAgent  (or only in Minimax) – We use HashMap in MaxNAgent (</w:t>
+      </w:r>
+      <w:r>
+        <w:rPr>
+          <w:lang w:val="en-US"/>
+        </w:rPr>
+        <w:t xml:space="preserve">optionally, </w:t>
+      </w:r>
+      <w:r>
+        <w:rPr>
+          <w:lang w:val="en-US"/>
+        </w:rPr>
+        <w:t>if set in MaxNParams), but we do not use it in ExpectimaxNAgent. We also do not use HashMap in MaxNWrapper or ExpectimaxNWrapper (HashMap could become way too big, if the wrappers are called with different StateObservation objects).</w:t>
+      </w:r>
+    </w:p>
+    <w:p>
+      <w:pPr>
+        <w:pStyle w:val="Listenabsatz"/>
+        <w:numPr>
+          <w:ilvl w:val="0"/>
+          <w:numId w:val="1"/>
+        </w:numPr>
+        <w:autoSpaceDE w:val="0"/>
+        <w:autoSpaceDN w:val="0"/>
+        <w:adjustRightInd w:val="0"/>
+        <w:spacing w:after="0" w:line="240" w:lineRule="auto"/>
+        <w:rPr>
+          <w:rFonts w:cs="Arial"/>
+          <w:szCs w:val="21"/>
+          <w:lang w:val="en-US"/>
+        </w:rPr>
+      </w:pPr>
+      <w:r>
+        <w:rPr>
+          <w:rFonts w:cs="Arial"/>
+          <w:szCs w:val="21"/>
+          <w:lang w:val="en-US"/>
+        </w:rPr>
+        <w:t xml:space="preserve">OK Bug fix in MaxNWrapper: Since HashMap is </w:t>
+      </w:r>
+      <w:r>
+        <w:rPr>
+          <w:rFonts w:cs="Arial"/>
+          <w:szCs w:val="21"/>
+          <w:lang w:val="en-US"/>
+        </w:rPr>
+        <w:t>dis</w:t>
+      </w:r>
+      <w:r>
+        <w:rPr>
+          <w:rFonts w:cs="Arial"/>
+          <w:szCs w:val="21"/>
+          <w:lang w:val="en-US"/>
+        </w:rPr>
+        <w:t xml:space="preserve">allowed when wrapping other agents, we set now </w:t>
+      </w:r>
+      <w:r>
+        <w:rPr>
+          <w:rFonts w:cs="Arial"/>
+          <w:b/>
+          <w:szCs w:val="21"/>
+          <w:lang w:val="en-US"/>
+        </w:rPr>
+        <w:t>m_useHashMap=false</w:t>
+      </w:r>
+      <w:r>
+        <w:rPr>
+          <w:rFonts w:cs="Arial"/>
+          <w:szCs w:val="21"/>
+          <w:lang w:val="en-US"/>
+        </w:rPr>
+        <w:t xml:space="preserve"> explicitly in all MaxNWrapper constructors (regardless what is set in mPar). This leads of course to a slow-down in moves/second.</w:t>
+      </w:r>
+    </w:p>
+    <w:p>
+      <w:pPr>
+        <w:pStyle w:val="Listenabsatz"/>
+        <w:numPr>
+          <w:ilvl w:val="0"/>
+          <w:numId w:val="1"/>
+        </w:numPr>
+        <w:autoSpaceDE w:val="0"/>
+        <w:autoSpaceDN w:val="0"/>
+        <w:adjustRightInd w:val="0"/>
+        <w:spacing w:after="0" w:line="240" w:lineRule="auto"/>
+        <w:rPr>
+          <w:rFonts w:cs="Arial"/>
+          <w:szCs w:val="21"/>
+          <w:lang w:val="en-US"/>
+        </w:rPr>
+      </w:pPr>
+      <w:r>
+        <w:rPr>
+          <w:rFonts w:cs="Arial"/>
+          <w:szCs w:val="21"/>
+          <w:lang w:val="en-US"/>
+        </w:rPr>
+        <w:t>OK Improve GUI layout for Arena and ArenaTrain</w:t>
+      </w:r>
+    </w:p>
+    <w:p>
+      <w:pPr>
+        <w:pStyle w:val="Listenabsatz"/>
+        <w:numPr>
+          <w:ilvl w:val="1"/>
+          <w:numId w:val="1"/>
+        </w:numPr>
+        <w:autoSpaceDE w:val="0"/>
+        <w:autoSpaceDN w:val="0"/>
+        <w:adjustRightInd w:val="0"/>
+        <w:spacing w:after="0" w:line="240" w:lineRule="auto"/>
+        <w:rPr>
+          <w:rFonts w:cs="Arial"/>
+          <w:szCs w:val="21"/>
+          <w:lang w:val="en-US"/>
+        </w:rPr>
+      </w:pPr>
+      <w:r>
+        <w:rPr>
+          <w:rFonts w:cs="Arial"/>
+          <w:szCs w:val="21"/>
+          <w:lang w:val="en-US"/>
+        </w:rPr>
+        <w:t xml:space="preserve">OK Arena: announce which column is for which player (‘Param X’ and so on from ArenaTrain is missing here). </w:t>
+      </w:r>
+    </w:p>
+    <w:p>
+      <w:pPr>
+        <w:pStyle w:val="Listenabsatz"/>
+        <w:numPr>
+          <w:ilvl w:val="1"/>
+          <w:numId w:val="1"/>
+        </w:numPr>
+        <w:autoSpaceDE w:val="0"/>
+        <w:autoSpaceDN w:val="0"/>
+        <w:adjustRightInd w:val="0"/>
+        <w:spacing w:after="0" w:line="240" w:lineRule="auto"/>
+        <w:rPr>
+          <w:rFonts w:cs="Arial"/>
+          <w:szCs w:val="21"/>
+          <w:lang w:val="en-US"/>
+        </w:rPr>
+      </w:pPr>
+      <w:r>
+        <w:rPr>
+          <w:rFonts w:cs="Arial"/>
+          <w:szCs w:val="21"/>
+          <w:lang w:val="en-US"/>
+        </w:rPr>
+        <w:t>OK Show the color of the player</w:t>
+      </w:r>
+    </w:p>
+    <w:p>
+      <w:pPr>
+        <w:pStyle w:val="Listenabsatz"/>
+        <w:numPr>
+          <w:ilvl w:val="1"/>
+          <w:numId w:val="1"/>
+        </w:numPr>
+        <w:autoSpaceDE w:val="0"/>
+        <w:autoSpaceDN w:val="0"/>
+        <w:adjustRightInd w:val="0"/>
+        <w:spacing w:after="0" w:line="240" w:lineRule="auto"/>
+        <w:rPr>
+          <w:rFonts w:cs="Arial"/>
+          <w:szCs w:val="21"/>
+          <w:lang w:val="en-US"/>
+        </w:rPr>
+      </w:pPr>
+      <w:r>
+        <w:rPr>
+          <w:rFonts w:cs="Arial"/>
+          <w:szCs w:val="21"/>
+          <w:lang w:val="en-US"/>
+        </w:rPr>
+        <w:t>OK Move button MultiTrain in the ‘Agents trained’ row.</w:t>
+      </w:r>
+    </w:p>
+    <w:p>
+      <w:pPr>
+        <w:pStyle w:val="Listenabsatz"/>
+        <w:numPr>
+          <w:ilvl w:val="1"/>
+          <w:numId w:val="1"/>
+        </w:numPr>
+        <w:autoSpaceDE w:val="0"/>
+        <w:autoSpaceDN w:val="0"/>
+        <w:adjustRightInd w:val="0"/>
+        <w:spacing w:after="0" w:line="240" w:lineRule="auto"/>
+        <w:rPr>
+          <w:rFonts w:cs="Arial"/>
+          <w:szCs w:val="21"/>
+          <w:lang w:val="en-US"/>
+        </w:rPr>
+      </w:pPr>
+      <w:r>
+        <w:rPr>
+          <w:rFonts w:cs="Arial"/>
+          <w:szCs w:val="21"/>
+          <w:lang w:val="en-US"/>
+        </w:rPr>
+        <w:t>OK Arena: skip the train-related things in the two rows ‘Train games’ and ‘Agents trained’</w:t>
+      </w:r>
+    </w:p>
+    <w:p>
+      <w:pPr>
+        <w:pStyle w:val="Listenabsatz"/>
+        <w:numPr>
+          <w:ilvl w:val="1"/>
+          <w:numId w:val="1"/>
+        </w:numPr>
+        <w:autoSpaceDE w:val="0"/>
+        <w:autoSpaceDN w:val="0"/>
+        <w:adjustRightInd w:val="0"/>
+        <w:spacing w:after="0" w:line="240" w:lineRule="auto"/>
+        <w:rPr>
+          <w:rFonts w:cs="Arial"/>
+          <w:szCs w:val="21"/>
+          <w:lang w:val="en-US"/>
+        </w:rPr>
+      </w:pPr>
+      <w:r>
+        <w:rPr>
+          <w:rFonts w:cs="Arial"/>
+          <w:szCs w:val="21"/>
+          <w:lang w:val="en-US"/>
+        </w:rPr>
+        <w:t>OK Arena: there is no way to select Human Player via agent select box. Should we allow to select all agents (or all agents which need no training) via select box?</w:t>
+      </w:r>
+    </w:p>
+    <w:p>
+      <w:pPr>
+        <w:pStyle w:val="Listenabsatz"/>
+        <w:numPr>
+          <w:ilvl w:val="2"/>
+          <w:numId w:val="1"/>
+        </w:numPr>
+        <w:autoSpaceDE w:val="0"/>
+        <w:autoSpaceDN w:val="0"/>
+        <w:adjustRightInd w:val="0"/>
+        <w:spacing w:after="0" w:line="240" w:lineRule="auto"/>
+        <w:rPr>
+          <w:rFonts w:cs="Arial"/>
+          <w:szCs w:val="21"/>
+          <w:lang w:val="en-US"/>
+        </w:rPr>
+      </w:pPr>
+      <w:r>
+        <w:rPr>
+          <w:rFonts w:cs="Arial"/>
+          <w:szCs w:val="21"/>
+          <w:lang w:val="en-US"/>
+        </w:rPr>
+        <w:t>OK Yes, all can be selected. The agents who need no training can directly ‘Play’ or ‘InspectV’ (they start with certain default values). The agents who need training can be selected, but they won’t run in Arena because they are in AgentState.INIT. Agents of that type can only use ‘Play’, if trained agents are loaded from disk via menu.</w:t>
+      </w:r>
+    </w:p>
+    <w:p>
+      <w:pPr>
+        <w:pStyle w:val="Listenabsatz"/>
+        <w:numPr>
+          <w:ilvl w:val="2"/>
+          <w:numId w:val="1"/>
+        </w:numPr>
+        <w:autoSpaceDE w:val="0"/>
+        <w:autoSpaceDN w:val="0"/>
+        <w:adjustRightInd w:val="0"/>
+        <w:spacing w:after="0" w:line="240" w:lineRule="auto"/>
+        <w:rPr>
+          <w:rFonts w:cs="Arial"/>
+          <w:szCs w:val="21"/>
+          <w:lang w:val="en-US"/>
+        </w:rPr>
+      </w:pPr>
+      <w:r>
+        <w:rPr>
+          <w:rFonts w:cs="Arial"/>
+          <w:szCs w:val="21"/>
+          <w:lang w:val="en-US"/>
+        </w:rPr>
+        <w:t xml:space="preserve">OK The Interface Arena has a method </w:t>
+      </w:r>
+      <w:r>
+        <w:rPr>
+          <w:rFonts w:cs="Arial"/>
+          <w:b/>
+          <w:szCs w:val="21"/>
+          <w:lang w:val="en-US"/>
+        </w:rPr>
+        <w:t>hasTra</w:t>
+      </w:r>
+      <w:bookmarkStart w:id="2" w:name="hasTrainRights"/>
+      <w:bookmarkEnd w:id="2"/>
+      <w:r>
+        <w:rPr>
+          <w:rFonts w:cs="Arial"/>
+          <w:b/>
+          <w:szCs w:val="21"/>
+          <w:lang w:val="en-US"/>
+        </w:rPr>
+        <w:t>inRights()</w:t>
+      </w:r>
+      <w:r>
+        <w:rPr>
+          <w:rFonts w:cs="Arial"/>
+          <w:szCs w:val="21"/>
+          <w:lang w:val="en-US"/>
+        </w:rPr>
+        <w:t>, which returns false for Arena, true for ArenaTrain. If false, the GUI will skip certain elements and buttons or add certain others</w:t>
+      </w:r>
+    </w:p>
+    <w:p>
+      <w:pPr>
+        <w:pStyle w:val="Listenabsatz"/>
+        <w:numPr>
+          <w:ilvl w:val="1"/>
+          <w:numId w:val="1"/>
+        </w:numPr>
+        <w:autoSpaceDE w:val="0"/>
+        <w:autoSpaceDN w:val="0"/>
+        <w:adjustRightInd w:val="0"/>
+        <w:spacing w:after="0" w:line="240" w:lineRule="auto"/>
+        <w:rPr>
+          <w:rFonts w:cs="Arial"/>
+          <w:szCs w:val="21"/>
+          <w:lang w:val="en-US"/>
+        </w:rPr>
+      </w:pPr>
+      <w:r>
+        <w:rPr>
+          <w:rFonts w:cs="Arial"/>
+          <w:szCs w:val="21"/>
+          <w:lang w:val="en-US"/>
+        </w:rPr>
+        <w:t>OK: Arena: fill or delete the empty space</w:t>
+      </w:r>
+    </w:p>
+    <w:p>
+      <w:pPr>
+        <w:pStyle w:val="Listenabsatz"/>
+        <w:numPr>
+          <w:ilvl w:val="1"/>
+          <w:numId w:val="1"/>
+        </w:numPr>
+        <w:autoSpaceDE w:val="0"/>
+        <w:autoSpaceDN w:val="0"/>
+        <w:adjustRightInd w:val="0"/>
+        <w:spacing w:after="0" w:line="240" w:lineRule="auto"/>
+        <w:rPr>
+          <w:rFonts w:cs="Arial"/>
+          <w:szCs w:val="21"/>
+          <w:lang w:val="en-US"/>
+        </w:rPr>
+      </w:pPr>
+      <w:r>
+        <w:rPr>
+          <w:rFonts w:cs="Arial"/>
+          <w:szCs w:val="21"/>
+          <w:lang w:val="en-US"/>
+        </w:rPr>
+        <w:t xml:space="preserve">OK: Arena should have ‘Params X’ and ‘Params O’ enabled, in order to select the evaluator mode for QuickEval and to set wrapper nPly. Also, all agent parameters should be at least readable. However, only parameter for non-trainable agents (e.g. tree depth for MaxN or MCTS) are enabled, all </w:t>
+      </w:r>
+      <w:r>
+        <w:rPr>
+          <w:rFonts w:cs="Arial"/>
+          <w:szCs w:val="21"/>
+          <w:lang w:val="en-US"/>
+        </w:rPr>
+        <w:lastRenderedPageBreak/>
+        <w:t xml:space="preserve">parameter referring to training are disabled. Use </w:t>
       </w:r>
       <w:hyperlink w:anchor="hasTrainRights" w:history="1">
         <w:r>
@@ -2466,7 +3062,6 @@
           <w:szCs w:val="21"/>
           <w:lang w:val="en-US"/>
         </w:rPr>
-        <w:lastRenderedPageBreak/>
         <w:t>OK: BUG1 + BUG2 fix for MCAgent</w:t>
       </w:r>
       <w:r>
@@ -2700,6 +3295,7 @@
           <w:szCs w:val="21"/>
           <w:lang w:val="en-US"/>
         </w:rPr>
+        <w:lastRenderedPageBreak/>
         <w:t>OK Why has XArenaFuncs::multiCompete the evaluator part excluded in case of agent MCTS? – This was due to a wrong (incomplete) implementation of MCTSAgentT::getScore (the part with nextActionScore, same as in MCAgent, was missing). -- Additionally, there was another bug in both MCAgent and MCTSAgentT: Both would have problems when getScore(sob) was called with an already game-over sob (as it regularly happens inside Evaluator9). Then MCTSAgentT resulted in a NullpointerException, since the tree of a root state with game-over condition is never expanded in treePolicy. The fix is to check in getScore(sob) for sob.isGameOver(). If true, return directly sob.getGameScore(sob). Now both bugs are fixed and MCTS is correctly evaluated in multiCompete.</w:t>
       </w:r>
     </w:p>
@@ -3064,17 +3660,7 @@
           <w:szCs w:val="21"/>
           <w:lang w:val="en-US"/>
         </w:rPr>
-        <w:t xml:space="preserve">A further improvement might be to catch an InvalidSerialVersionUID exception and react on this with transforming from an older version? – Does not work, because the class name is stored </w:t>
-      </w:r>
-      <w:r>
-        <w:rPr>
-          <w:rFonts w:cs="Arial"/>
-          <w:sz w:val="18"/>
-          <w:szCs w:val="21"/>
-          <w:lang w:val="en-US"/>
-        </w:rPr>
-        <w:lastRenderedPageBreak/>
-        <w:t xml:space="preserve">and will not fit to the new version. If we want to re-use older versions, we have to transform them, see </w:t>
+        <w:t xml:space="preserve">A further improvement might be to catch an InvalidSerialVersionUID exception and react on this with transforming from an older version? – Does not work, because the class name is stored and will not fit to the new version. If we want to re-use older versions, we have to transform them, see </w:t>
       </w:r>
       <w:r>
         <w:rPr>
@@ -3156,8 +3742,8 @@
         </w:rPr>
         <w:t>serial</w:t>
       </w:r>
-      <w:bookmarkStart w:id="2" w:name="serialVersionUID"/>
-      <w:bookmarkEnd w:id="2"/>
+      <w:bookmarkStart w:id="3" w:name="serialVersionUID"/>
+      <w:bookmarkEnd w:id="3"/>
       <w:r>
         <w:rPr>
           <w:rFonts w:ascii="Courier New" w:hAnsi="Courier New" w:cs="Courier New"/>
@@ -3538,7 +4124,16 @@
           <w:szCs w:val="21"/>
           <w:lang w:val="en-US"/>
         </w:rPr>
-        <w:t xml:space="preserve">is currently constructed in several places (multiCompete, multiTrain, train, and taskState TRAIN, menu item ‘Quick Evaluation’ (fct evaluate)), often with different objects (different evaluator modes), and with modes tied to game TicTacToe. Make the modes as simple as possible, then generalize it in such a way that it is for arbitrary games. Perhaps with user-adjustable mode selectors in the ‘Other pars’ tab, perhaps with sensible defaults set in the files defining constants. </w:t>
+        <w:t xml:space="preserve">is currently constructed in several places (multiCompete, multiTrain, train, and taskState TRAIN, menu item ‘Quick Evaluation’ (fct evaluate)), often with different objects (different evaluator modes), and with </w:t>
+      </w:r>
+      <w:r>
+        <w:rPr>
+          <w:rFonts w:cs="Arial"/>
+          <w:szCs w:val="21"/>
+          <w:lang w:val="en-US"/>
+        </w:rPr>
+        <w:lastRenderedPageBreak/>
+        <w:t xml:space="preserve">modes tied to game TicTacToe. Make the modes as simple as possible, then generalize it in such a way that it is for arbitrary games. Perhaps with user-adjustable mode selectors in the ‘Other pars’ tab, perhaps with sensible defaults set in the files defining constants. </w:t>
       </w:r>
       <w:r>
         <w:rPr>
@@ -3935,7 +4530,6 @@
           <w:szCs w:val="21"/>
           <w:lang w:val="en-US"/>
         </w:rPr>
-        <w:lastRenderedPageBreak/>
         <w:t>OK Hex:</w:t>
       </w:r>
     </w:p>
@@ -4183,6 +4777,7 @@
         <w:rPr>
           <w:lang w:val="en-US"/>
         </w:rPr>
+        <w:lastRenderedPageBreak/>
         <w:t>Solved items March 2019: MCTS and MCTSE</w:t>
       </w:r>
     </w:p>
@@ -4922,16 +5517,7 @@
           <w:szCs w:val="21"/>
           <w:lang w:val="en-US"/>
         </w:rPr>
-        <w:t xml:space="preserve">OK Debug MCTS for Nim: MCTS is for some Nim-configurations unreasonably bad. For example, in the game state (2,2,1) the action leading to (2,2,0) has in many </w:t>
-      </w:r>
-      <w:r>
-        <w:rPr>
-          <w:rFonts w:cs="Arial"/>
-          <w:szCs w:val="21"/>
-          <w:lang w:val="en-US"/>
-        </w:rPr>
-        <w:lastRenderedPageBreak/>
-        <w:t>situations (depending on MCTS parameter settings) NOT a high score, although it should have a high score. Clarify why this is the case and why some next actions are very seldom visited (&lt;10 for 10000 iterations).</w:t>
+        <w:t>OK Debug MCTS for Nim: MCTS is for some Nim-configurations unreasonably bad. For example, in the game state (2,2,1) the action leading to (2,2,0) has in many situations (depending on MCTS parameter settings) NOT a high score, although it should have a high score. Clarify why this is the case and why some next actions are very seldom visited (&lt;10 for 10000 iterations).</w:t>
       </w:r>
     </w:p>
     <w:p>
@@ -5214,7 +5800,7 @@
         </w:rPr>
         <w:t xml:space="preserve">OK But still the main problem of few visits to non-max-states remains, see </w:t>
       </w:r>
-      <w:hyperlink r:id="rId10" w:history="1">
+      <w:hyperlink r:id="rId11" w:history="1">
         <w:r>
           <w:rPr>
             <w:rStyle w:val="Hyperlink"/>
@@ -5275,6 +5861,7 @@
         <w:rPr>
           <w:lang w:val="en-US"/>
         </w:rPr>
+        <w:lastRenderedPageBreak/>
         <w:t>OK Switch Normalize and Selector UCT/</w:t>
       </w:r>
       <w:r>
@@ -5337,7 +5924,7 @@
         </w:rPr>
         <w:t xml:space="preserve">OK Nim &amp; MCTS: Still larger heaps have mostly wrong results, e.g. (5,5,5) or (5,5,3). Is it that the rollout is uninformative in that case? – Solved, see </w:t>
       </w:r>
-      <w:hyperlink r:id="rId11" w:anchor="MCTS_NimStartMove" w:history="1">
+      <w:hyperlink r:id="rId12" w:anchor="MCTS_NimStartMove" w:history="1">
         <w:r>
           <w:rPr>
             <w:rStyle w:val="Hyperlink"/>
@@ -5565,7 +6152,7 @@
         </w:rPr>
         <w:t>OK Port the code from CFour-GitHub (</w:t>
       </w:r>
-      <w:hyperlink r:id="rId12" w:history="1">
+      <w:hyperlink r:id="rId13" w:history="1">
         <w:r>
           <w:rPr>
             <w:rStyle w:val="Hyperlink"/>
@@ -5692,7 +6279,6 @@
         <w:rPr>
           <w:lang w:val="en-US"/>
         </w:rPr>
-        <w:lastRenderedPageBreak/>
         <w:t xml:space="preserve">The various wrappers should use getScoreTuple and NOT estimateGameValueTuple. </w:t>
       </w:r>
     </w:p>
@@ -5767,7 +6353,7 @@
         </w:rPr>
         <w:t xml:space="preserve">OK Make a TDNTuple2Agt </w:t>
       </w:r>
-      <w:hyperlink r:id="rId13" w:history="1">
+      <w:hyperlink r:id="rId14" w:history="1">
         <w:r>
           <w:rPr>
             <w:rStyle w:val="Hyperlink"/>
@@ -5979,7 +6565,14 @@
         <w:rPr>
           <w:lang w:val="en-US"/>
         </w:rPr>
-        <w:t>OK Finish MCAgentN. Worked in principle for numberAgents=1, quantitative testing (should have same results as MCAgent). Bug fix for {numberAgents&gt;1 &amp;&amp; Wrapper nPly&gt;0 } (ArrayOutOfBoundsException, resolved). Two parallel versions (_PAR and _MassivePAR), the default is _PAR, but _MassivePAR may be selected in source code for games like 2048.</w:t>
+        <w:t xml:space="preserve">OK Finish MCAgentN. Worked in principle for numberAgents=1, quantitative testing (should have same results as MCAgent). Bug fix for {numberAgents&gt;1 &amp;&amp; Wrapper nPly&gt;0 } (ArrayOutOfBoundsException, resolved). Two parallel versions (_PAR and </w:t>
+      </w:r>
+      <w:r>
+        <w:rPr>
+          <w:lang w:val="en-US"/>
+        </w:rPr>
+        <w:lastRenderedPageBreak/>
+        <w:t>_MassivePAR), the default is _PAR, but _MassivePAR may be selected in source code for games like 2048.</w:t>
       </w:r>
     </w:p>
     <w:p>
@@ -6220,7 +6813,6 @@
         <w:rPr>
           <w:lang w:val="en-US"/>
         </w:rPr>
-        <w:lastRenderedPageBreak/>
         <w:t xml:space="preserve">have the index n available of the agent who is meant (!) </w:t>
       </w:r>
     </w:p>
@@ -6540,6 +7132,7 @@
         <w:rPr>
           <w:lang w:val="en-US"/>
         </w:rPr>
+        <w:lastRenderedPageBreak/>
         <w:t>OK Extend docu: interaction InspectV &amp; Play, different values displayed when in InspectV or in Play mode.</w:t>
       </w:r>
     </w:p>
@@ -6732,292 +7325,6 @@
           <w:lang w:val="en-US"/>
         </w:rPr>
         <w:t>Open items</w:t>
-      </w:r>
-    </w:p>
-    <w:p>
-      <w:pPr>
-        <w:pStyle w:val="Listenabsatz"/>
-        <w:numPr>
-          <w:ilvl w:val="0"/>
-          <w:numId w:val="1"/>
-        </w:numPr>
-        <w:autoSpaceDE w:val="0"/>
-        <w:autoSpaceDN w:val="0"/>
-        <w:adjustRightInd w:val="0"/>
-        <w:spacing w:after="0" w:line="240" w:lineRule="auto"/>
-        <w:contextualSpacing w:val="0"/>
-        <w:rPr>
-          <w:rFonts w:cs="Arial"/>
-          <w:szCs w:val="21"/>
-          <w:lang w:val="en-US"/>
-        </w:rPr>
-      </w:pPr>
-      <w:r>
-        <w:rPr>
-          <w:rFonts w:cs="Arial"/>
-          <w:szCs w:val="21"/>
-          <w:lang w:val="en-US"/>
-        </w:rPr>
-        <w:t>Make Edax in Othello fully working:</w:t>
-      </w:r>
-    </w:p>
-    <w:p>
-      <w:pPr>
-        <w:pStyle w:val="Listenabsatz"/>
-        <w:numPr>
-          <w:ilvl w:val="1"/>
-          <w:numId w:val="1"/>
-        </w:numPr>
-        <w:autoSpaceDE w:val="0"/>
-        <w:autoSpaceDN w:val="0"/>
-        <w:adjustRightInd w:val="0"/>
-        <w:spacing w:after="0" w:line="240" w:lineRule="auto"/>
-        <w:contextualSpacing w:val="0"/>
-        <w:rPr>
-          <w:rFonts w:cs="Arial"/>
-          <w:szCs w:val="21"/>
-          <w:lang w:val="en-US"/>
-        </w:rPr>
-      </w:pPr>
-      <w:r>
-        <w:rPr>
-          <w:rFonts w:cs="Arial"/>
-          <w:szCs w:val="21"/>
-          <w:lang w:val="en-US"/>
-        </w:rPr>
-        <w:t>add methods initForNextGame() and initForNextGame(StateObservation startSO) to interface PlayAgent (see remarks in XArenaFuncs.compete()</w:t>
-      </w:r>
-      <w:r>
-        <w:rPr>
-          <w:rFonts w:cs="Arial"/>
-          <w:szCs w:val="21"/>
-          <w:lang w:val="en-US"/>
-        </w:rPr>
-        <w:t>, to make the Edax-specific code lines there obsolete</w:t>
-      </w:r>
-      <w:r>
-        <w:rPr>
-          <w:rFonts w:cs="Arial"/>
-          <w:szCs w:val="21"/>
-          <w:lang w:val="en-US"/>
-        </w:rPr>
-        <w:t>)</w:t>
-      </w:r>
-    </w:p>
-    <w:p>
-      <w:pPr>
-        <w:pStyle w:val="Listenabsatz"/>
-        <w:numPr>
-          <w:ilvl w:val="1"/>
-          <w:numId w:val="1"/>
-        </w:numPr>
-        <w:autoSpaceDE w:val="0"/>
-        <w:autoSpaceDN w:val="0"/>
-        <w:adjustRightInd w:val="0"/>
-        <w:spacing w:after="0" w:line="240" w:lineRule="auto"/>
-        <w:contextualSpacing w:val="0"/>
-        <w:rPr>
-          <w:rFonts w:cs="Arial"/>
-          <w:szCs w:val="21"/>
-          <w:lang w:val="en-US"/>
-        </w:rPr>
-      </w:pPr>
-      <w:r>
-        <w:rPr>
-          <w:rFonts w:cs="Arial"/>
-          <w:szCs w:val="21"/>
-          <w:lang w:val="en-US"/>
-        </w:rPr>
-        <w:t>add method reset() to interface StateObservation() (for lastMoves, see remarks in XArenaFuncs.compete())</w:t>
-      </w:r>
-      <w:r>
-        <w:rPr>
-          <w:rFonts w:cs="Arial"/>
-          <w:szCs w:val="21"/>
-          <w:lang w:val="en-US"/>
-        </w:rPr>
-        <w:t xml:space="preserve"> – or, if the problem with lastMoves is solved by the corrected </w:t>
-      </w:r>
-      <w:r>
-        <w:rPr>
-          <w:rFonts w:cs="Arial"/>
-          <w:szCs w:val="21"/>
-          <w:lang w:val="en-US"/>
-        </w:rPr>
-        <w:t xml:space="preserve">lastMoves.clone() in StateObserverOthello‘s </w:t>
-      </w:r>
-      <w:r>
-        <w:rPr>
-          <w:rFonts w:cs="Arial"/>
-          <w:szCs w:val="21"/>
-          <w:lang w:val="en-US"/>
-        </w:rPr>
-        <w:t>constructor</w:t>
-      </w:r>
-      <w:r>
-        <w:rPr>
-          <w:rFonts w:cs="Arial"/>
-          <w:szCs w:val="21"/>
-          <w:lang w:val="en-US"/>
-        </w:rPr>
-        <w:t>,</w:t>
-      </w:r>
-      <w:r>
-        <w:rPr>
-          <w:rFonts w:cs="Arial"/>
-          <w:szCs w:val="21"/>
-          <w:lang w:val="en-US"/>
-        </w:rPr>
-        <w:t xml:space="preserve"> add </w:t>
-      </w:r>
-      <w:r>
-        <w:rPr>
-          <w:rFonts w:cs="Arial"/>
-          <w:szCs w:val="21"/>
-          <w:lang w:val="en-US"/>
-        </w:rPr>
-        <w:t xml:space="preserve">just </w:t>
-      </w:r>
-      <w:r>
-        <w:rPr>
-          <w:rFonts w:cs="Arial"/>
-          <w:szCs w:val="21"/>
-          <w:lang w:val="en-US"/>
-        </w:rPr>
-        <w:t>an assertion at the start of for-k-loop to ensure that startSO.lastMoves is always empty.</w:t>
-      </w:r>
-    </w:p>
-    <w:p>
-      <w:pPr>
-        <w:pStyle w:val="Listenabsatz"/>
-        <w:numPr>
-          <w:ilvl w:val="1"/>
-          <w:numId w:val="1"/>
-        </w:numPr>
-        <w:autoSpaceDE w:val="0"/>
-        <w:autoSpaceDN w:val="0"/>
-        <w:adjustRightInd w:val="0"/>
-        <w:spacing w:after="0" w:line="240" w:lineRule="auto"/>
-        <w:contextualSpacing w:val="0"/>
-        <w:rPr>
-          <w:rFonts w:cs="Arial"/>
-          <w:szCs w:val="21"/>
-          <w:lang w:val="en-US"/>
-        </w:rPr>
-      </w:pPr>
-      <w:r>
-        <w:rPr>
-          <w:rFonts w:cs="Arial"/>
-          <w:szCs w:val="21"/>
-          <w:lang w:val="en-US"/>
-        </w:rPr>
-        <w:lastRenderedPageBreak/>
-        <w:t>make Edax working for Arena.InspectGame(). This might need a new interface function PlayAgent.forceNextAction() or a change in interface getNextAction</w:t>
-      </w:r>
-      <w:r>
-        <w:rPr>
-          <w:rFonts w:cs="Arial"/>
-          <w:szCs w:val="21"/>
-          <w:lang w:val="en-US"/>
-        </w:rPr>
-        <w:t>2</w:t>
-      </w:r>
-      <w:r>
-        <w:rPr>
-          <w:rFonts w:cs="Arial"/>
-          <w:szCs w:val="21"/>
-          <w:lang w:val="en-US"/>
-        </w:rPr>
-        <w:t>()</w:t>
-      </w:r>
-    </w:p>
-    <w:p>
-      <w:pPr>
-        <w:pStyle w:val="Listenabsatz"/>
-        <w:numPr>
-          <w:ilvl w:val="1"/>
-          <w:numId w:val="1"/>
-        </w:numPr>
-        <w:autoSpaceDE w:val="0"/>
-        <w:autoSpaceDN w:val="0"/>
-        <w:adjustRightInd w:val="0"/>
-        <w:spacing w:after="0" w:line="240" w:lineRule="auto"/>
-        <w:contextualSpacing w:val="0"/>
-        <w:rPr>
-          <w:rFonts w:cs="Arial"/>
-          <w:szCs w:val="21"/>
-          <w:lang w:val="en-US"/>
-        </w:rPr>
-      </w:pPr>
-      <w:r>
-        <w:rPr>
-          <w:rFonts w:cs="Arial"/>
-          <w:szCs w:val="21"/>
-          <w:lang w:val="en-US"/>
-        </w:rPr>
-        <w:t>add an assertion in Edax.getNextAction2() that the action return is among the current available actions (a discrepancy might occur if Edax is in another state than the current state).</w:t>
-      </w:r>
-    </w:p>
-    <w:p>
-      <w:pPr>
-        <w:pStyle w:val="Listenabsatz"/>
-        <w:numPr>
-          <w:ilvl w:val="0"/>
-          <w:numId w:val="1"/>
-        </w:numPr>
-        <w:autoSpaceDE w:val="0"/>
-        <w:autoSpaceDN w:val="0"/>
-        <w:adjustRightInd w:val="0"/>
-        <w:spacing w:after="0" w:line="240" w:lineRule="auto"/>
-        <w:contextualSpacing w:val="0"/>
-        <w:rPr>
-          <w:rFonts w:cs="Arial"/>
-          <w:szCs w:val="21"/>
-          <w:lang w:val="en-US"/>
-        </w:rPr>
-      </w:pPr>
-      <w:r>
-        <w:rPr>
-          <w:lang w:val="en-US"/>
-        </w:rPr>
-        <w:t>XNTupleFuncs::</w:t>
-      </w:r>
-      <w:bookmarkStart w:id="3" w:name="_GoBack"/>
-      <w:bookmarkEnd w:id="3"/>
-      <w:r>
-        <w:rPr>
-          <w:lang w:val="en-US"/>
-        </w:rPr>
-        <w:t xml:space="preserve">makeBoardVectorEachCellDifferent()? – see </w:t>
-      </w:r>
-      <w:hyperlink r:id="rId14" w:anchor="makeBoardVectorEachCellDifferent" w:history="1">
-        <w:r>
-          <w:rPr>
-            <w:rStyle w:val="Hyperlink"/>
-            <w:lang w:val="en-US"/>
-          </w:rPr>
-          <w:t>he</w:t>
-        </w:r>
-        <w:r>
-          <w:rPr>
-            <w:rStyle w:val="Hyperlink"/>
-            <w:lang w:val="en-US"/>
-          </w:rPr>
-          <w:t>r</w:t>
-        </w:r>
-        <w:r>
-          <w:rPr>
-            <w:rStyle w:val="Hyperlink"/>
-            <w:lang w:val="en-US"/>
-          </w:rPr>
-          <w:t>e</w:t>
-        </w:r>
-      </w:hyperlink>
-      <w:r>
-        <w:rPr>
-          <w:lang w:val="en-US"/>
-        </w:rPr>
-        <w:t xml:space="preserve"> for reasons.</w:t>
       </w:r>
     </w:p>
     <w:p>
@@ -7160,25 +7467,7 @@
             <w:szCs w:val="21"/>
             <w:lang w:val="en-US"/>
           </w:rPr>
-          <w:t>discu</w:t>
-        </w:r>
-        <w:r>
-          <w:rPr>
-            <w:rStyle w:val="Hyperlink"/>
-            <w:rFonts w:cs="Arial"/>
-            <w:szCs w:val="21"/>
-            <w:lang w:val="en-US"/>
-          </w:rPr>
-          <w:t>s</w:t>
-        </w:r>
-        <w:r>
-          <w:rPr>
-            <w:rStyle w:val="Hyperlink"/>
-            <w:rFonts w:cs="Arial"/>
-            <w:szCs w:val="21"/>
-            <w:lang w:val="en-US"/>
-          </w:rPr>
-          <w:t>sion here</w:t>
+          <w:t>discussion here</w:t>
         </w:r>
       </w:hyperlink>
       <w:r>
@@ -7774,7 +8063,39 @@
           <w:szCs w:val="21"/>
           <w:lang w:val="en-US"/>
         </w:rPr>
-        <w:t>AlphaBetaAgent in C4 is not serializable. Thus it cannot be included in tournaments.</w:t>
+        <w:t>Think ab</w:t>
+      </w:r>
+      <w:r>
+        <w:rPr>
+          <w:rFonts w:cs="Arial"/>
+          <w:szCs w:val="21"/>
+          <w:lang w:val="en-US"/>
+        </w:rPr>
+        <w:t xml:space="preserve">out the else-branch </w:t>
+      </w:r>
+      <w:r>
+        <w:rPr>
+          <w:rFonts w:cs="Arial"/>
+          <w:szCs w:val="21"/>
+          <w:lang w:val="en-US"/>
+        </w:rPr>
+        <w:t>(!so.isGameOver())</w:t>
+      </w:r>
+      <w:r>
+        <w:rPr>
+          <w:rFonts w:cs="Arial"/>
+          <w:szCs w:val="21"/>
+          <w:lang w:val="en-US"/>
+        </w:rPr>
+        <w:t xml:space="preserve"> </w:t>
+      </w:r>
+      <w:r>
+        <w:rPr>
+          <w:rFonts w:cs="Arial"/>
+          <w:szCs w:val="21"/>
+          <w:lang w:val="en-US"/>
+        </w:rPr>
+        <w:t>in TDAgent::trainAgent (!!)</w:t>
       </w:r>
     </w:p>
     <w:p>
@@ -7801,46 +8122,14 @@
           <w:szCs w:val="21"/>
           <w:lang w:val="en-US"/>
         </w:rPr>
-        <w:t>Think ab</w:t>
-      </w:r>
-      <w:r>
-        <w:rPr>
-          <w:rFonts w:cs="Arial"/>
-          <w:szCs w:val="21"/>
-          <w:lang w:val="en-US"/>
-        </w:rPr>
-        <w:t xml:space="preserve">out the else-branch </w:t>
-      </w:r>
-      <w:r>
-        <w:rPr>
-          <w:rFonts w:cs="Arial"/>
-          <w:szCs w:val="21"/>
-          <w:lang w:val="en-US"/>
-        </w:rPr>
-        <w:t>(!so.isGameOver())</w:t>
-      </w:r>
-      <w:r>
-        <w:rPr>
-          <w:rFonts w:cs="Arial"/>
-          <w:szCs w:val="21"/>
-          <w:lang w:val="en-US"/>
-        </w:rPr>
-        <w:t xml:space="preserve"> </w:t>
-      </w:r>
-      <w:r>
-        <w:rPr>
-          <w:rFonts w:cs="Arial"/>
-          <w:szCs w:val="21"/>
-          <w:lang w:val="en-US"/>
-        </w:rPr>
-        <w:t>in TDAgent::trainAgent (!!)</w:t>
-      </w:r>
-    </w:p>
-    <w:p>
-      <w:pPr>
-        <w:pStyle w:val="Listenabsatz"/>
-        <w:numPr>
-          <w:ilvl w:val="0"/>
+        <w:t>Simplify the interface PlayAgent w.r.t. getScore, getScoreTuple, estimateGameValue, estimateGameValueTuple</w:t>
+      </w:r>
+    </w:p>
+    <w:p>
+      <w:pPr>
+        <w:pStyle w:val="Listenabsatz"/>
+        <w:numPr>
+          <w:ilvl w:val="1"/>
           <w:numId w:val="1"/>
         </w:numPr>
         <w:autoSpaceDE w:val="0"/>
@@ -7860,7 +8149,15 @@
           <w:szCs w:val="21"/>
           <w:lang w:val="en-US"/>
         </w:rPr>
-        <w:t>Simplify the interface PlayAgent w.r.t. getScore, getScoreTuple, estimateGameValue, estimateGameValueTuple</w:t>
+        <w:t>Should we rename PlayAgent::getScore to PlayAgent::getValue?</w:t>
+      </w:r>
+      <w:r>
+        <w:rPr>
+          <w:rFonts w:cs="Arial"/>
+          <w:szCs w:val="21"/>
+          <w:lang w:val="en-US"/>
+        </w:rPr>
+        <w:t xml:space="preserve"> – No.</w:t>
       </w:r>
     </w:p>
     <w:p>
@@ -7887,15 +8184,7 @@
           <w:szCs w:val="21"/>
           <w:lang w:val="en-US"/>
         </w:rPr>
-        <w:t>Should we rename PlayAgent::getScore to PlayAgent::getValue?</w:t>
-      </w:r>
-      <w:r>
-        <w:rPr>
-          <w:rFonts w:cs="Arial"/>
-          <w:szCs w:val="21"/>
-          <w:lang w:val="en-US"/>
-        </w:rPr>
-        <w:t xml:space="preserve"> – No.</w:t>
+        <w:t>Can we eliminate estimateGameValue() in favor of estimateGameValueTuple()?</w:t>
       </w:r>
     </w:p>
     <w:p>
@@ -7922,14 +8211,14 @@
           <w:szCs w:val="21"/>
           <w:lang w:val="en-US"/>
         </w:rPr>
-        <w:t>Can we eliminate estimateGameValue() in favor of estimateGameValueTuple()?</w:t>
-      </w:r>
-    </w:p>
-    <w:p>
-      <w:pPr>
-        <w:pStyle w:val="Listenabsatz"/>
-        <w:numPr>
-          <w:ilvl w:val="1"/>
+        <w:t>Check if estimateGameValue() is correctly implemented for all agents (some, e.g. TDNTuple3Agt, use the default implementation from AgentBase).</w:t>
+      </w:r>
+    </w:p>
+    <w:p>
+      <w:pPr>
+        <w:pStyle w:val="Listenabsatz"/>
+        <w:numPr>
+          <w:ilvl w:val="0"/>
           <w:numId w:val="1"/>
         </w:numPr>
         <w:autoSpaceDE w:val="0"/>
@@ -7949,7 +8238,7 @@
           <w:szCs w:val="21"/>
           <w:lang w:val="en-US"/>
         </w:rPr>
-        <w:t>Check if estimateGameValue() is correctly implemented for all agents (some, e.g. TDNTuple3Agt, use the default implementation from AgentBase).</w:t>
+        <w:t>Check if the tree depth parameter is used consistently in all places (MaxN, ExpectimaxN, MCTS, MCTSE, wrappers)</w:t>
       </w:r>
     </w:p>
     <w:p>
@@ -7972,35 +8261,9 @@
       </w:pPr>
       <w:r>
         <w:rPr>
-          <w:rFonts w:cs="Arial"/>
-          <w:szCs w:val="21"/>
-          <w:lang w:val="en-US"/>
-        </w:rPr>
-        <w:t>Check if the tree depth parameter is used consistently in all places (MaxN, ExpectimaxN, MCTS, MCTSE, wrappers)</w:t>
-      </w:r>
-    </w:p>
-    <w:p>
-      <w:pPr>
-        <w:pStyle w:val="Listenabsatz"/>
-        <w:numPr>
-          <w:ilvl w:val="0"/>
-          <w:numId w:val="1"/>
-        </w:numPr>
-        <w:autoSpaceDE w:val="0"/>
-        <w:autoSpaceDN w:val="0"/>
-        <w:adjustRightInd w:val="0"/>
-        <w:spacing w:after="0" w:line="240" w:lineRule="auto"/>
-        <w:contextualSpacing w:val="0"/>
-        <w:rPr>
-          <w:rFonts w:cs="Arial"/>
-          <w:szCs w:val="21"/>
-          <w:lang w:val="en-US"/>
-        </w:rPr>
-      </w:pPr>
-      <w:r>
-        <w:rPr>
-          <w:lang w:val="en-US"/>
-        </w:rPr>
+          <w:lang w:val="en-US"/>
+        </w:rPr>
+        <w:lastRenderedPageBreak/>
         <w:t>Add a tutorial lessson „My first GBG framework“.</w:t>
       </w:r>
     </w:p>
@@ -8406,7 +8669,6 @@
           <w:szCs w:val="21"/>
           <w:lang w:val="en-US"/>
         </w:rPr>
-        <w:lastRenderedPageBreak/>
         <w:t xml:space="preserve">If MCTS has several actions with the same value (all are a ‘Win’), then it does not take the shortest path to victory. Instead it takes a random among all winning moves. </w:t>
       </w:r>
       <w:r>
@@ -9265,6 +9527,7 @@
         <w:rPr>
           <w:lang w:val="en-US"/>
         </w:rPr>
+        <w:lastRenderedPageBreak/>
         <w:t xml:space="preserve">(OK) </w:t>
       </w:r>
       <w:r>
@@ -9367,14 +9630,7 @@
         <w:rPr>
           <w:lang w:val="en-US"/>
         </w:rPr>
-        <w:t xml:space="preserve">. – This can be, exactly due to the parallel evaluation </w:t>
-      </w:r>
-      <w:r>
-        <w:rPr>
-          <w:lang w:val="en-US"/>
-        </w:rPr>
-        <w:lastRenderedPageBreak/>
-        <w:t>on 6 cores. The time measurement is wall clock, but 6 cores are calculating moves in parallel</w:t>
+        <w:t>. – This can be, exactly due to the parallel evaluation on 6 cores. The time measurement is wall clock, but 6 cores are calculating moves in parallel</w:t>
       </w:r>
       <w:r>
         <w:rPr>
@@ -12985,7 +13241,37 @@
         <w:rPr>
           <w:lang w:val="en-US"/>
         </w:rPr>
-        <w:t>Edax</w:t>
+        <w:t>Ed</w:t>
+      </w:r>
+      <w:bookmarkStart w:id="9" w:name="Edax"/>
+      <w:bookmarkEnd w:id="9"/>
+      <w:r>
+        <w:rPr>
+          <w:lang w:val="en-US"/>
+        </w:rPr>
+        <w:t>ax</w:t>
+      </w:r>
+    </w:p>
+    <w:p>
+      <w:pPr>
+        <w:rPr>
+          <w:lang w:val="en-US"/>
+        </w:rPr>
+      </w:pPr>
+      <w:hyperlink r:id="rId16" w:history="1">
+        <w:r>
+          <w:rPr>
+            <w:rStyle w:val="Hyperlink"/>
+            <w:lang w:val="en-US"/>
+          </w:rPr>
+          <w:t>https://github.com/abulmo/edax-reversi</w:t>
+        </w:r>
+      </w:hyperlink>
+      <w:r>
+        <w:rPr>
+          <w:lang w:val="en-US"/>
+        </w:rPr>
+        <w:t xml:space="preserve"> </w:t>
       </w:r>
     </w:p>
     <w:p>
@@ -13677,7 +13963,7 @@
         </w:rPr>
         <w:t xml:space="preserve">Guessed from reading </w:t>
       </w:r>
-      <w:hyperlink r:id="rId16" w:history="1">
+      <w:hyperlink r:id="rId17" w:history="1">
         <w:r>
           <w:rPr>
             <w:rStyle w:val="Hyperlink"/>
@@ -13692,60 +13978,37 @@
         </w:rPr>
         <w:t xml:space="preserve"> in board.c. </w:t>
       </w:r>
-      <w:r>
-        <w:rPr>
-          <w:lang w:val="en-US"/>
-        </w:rPr>
-        <w:t>[</w:t>
-      </w:r>
-      <w:r>
-        <w:rPr>
-          <w:lang w:val="en-US"/>
-        </w:rPr>
-        <w:t xml:space="preserve">Not yet found how to enter the ‘\0’ that separates the board from the player to move. But Edax seems to infer the player to move from the number of pieces: even </w:t>
-      </w:r>
-      <w:r>
-        <w:rPr>
-          <w:lang w:val="en-US"/>
-        </w:rPr>
-        <w:sym w:font="Wingdings" w:char="F0E0"/>
-      </w:r>
-      <w:r>
-        <w:rPr>
-          <w:lang w:val="en-US"/>
-        </w:rPr>
-        <w:t xml:space="preserve"> Black’s (x) turn, odd </w:t>
-      </w:r>
-      <w:r>
-        <w:rPr>
-          <w:lang w:val="en-US"/>
-        </w:rPr>
-        <w:sym w:font="Wingdings" w:char="F0E0"/>
-      </w:r>
-      <w:r>
-        <w:rPr>
-          <w:lang w:val="en-US"/>
-        </w:rPr>
-        <w:t xml:space="preserve"> </w:t>
-      </w:r>
+    </w:p>
+    <w:p>
+      <w:pPr>
+        <w:pStyle w:val="Listenabsatz"/>
+        <w:numPr>
+          <w:ilvl w:val="0"/>
+          <w:numId w:val="12"/>
+        </w:numPr>
+        <w:rPr>
+          <w:lang w:val="en-US"/>
+        </w:rPr>
+      </w:pPr>
       <w:r>
         <w:rPr>
           <w:lang w:val="en-US"/>
         </w:rPr>
         <w:lastRenderedPageBreak/>
-        <w:t>White’s (o) turn.</w:t>
-      </w:r>
-      <w:r>
-        <w:rPr>
-          <w:lang w:val="en-US"/>
-        </w:rPr>
-        <w:t xml:space="preserve"> This is OK in most begin to mid-game states, but might be wrong in states where a ‘pass’ has occurred previously. We ignore this for the moment.</w:t>
-      </w:r>
-      <w:r>
-        <w:rPr>
-          <w:lang w:val="en-US"/>
-        </w:rPr>
-        <w:t>]</w:t>
+        <w:t>To enter with setboard also the player to move next: Have after ‘setboard ’ a string of exactly 65 chars. The first 64 are the pieces on the board, the 65</w:t>
+      </w:r>
+      <w:r>
+        <w:rPr>
+          <w:vertAlign w:val="superscript"/>
+          <w:lang w:val="en-US"/>
+        </w:rPr>
+        <w:t>th</w:t>
+      </w:r>
+      <w:r>
+        <w:rPr>
+          <w:lang w:val="en-US"/>
+        </w:rPr>
+        <w:t xml:space="preserve"> char is the player. Then enter ‘go’ and wait for Edax’ move.</w:t>
       </w:r>
     </w:p>
     <w:p>
@@ -14034,7 +14297,7 @@
         <w:rPr>
           <w:lang w:val="en-US"/>
         </w:rPr>
-        <w:t>Open questions Edax</w:t>
+        <w:t>Solved questions Edax</w:t>
       </w:r>
     </w:p>
     <w:p>
@@ -14042,23 +14305,23 @@
         <w:pStyle w:val="Listenabsatz"/>
         <w:numPr>
           <w:ilvl w:val="0"/>
-          <w:numId w:val="11"/>
-        </w:numPr>
-        <w:rPr>
-          <w:lang w:val="en-US"/>
-        </w:rPr>
-      </w:pPr>
-      <w:r>
-        <w:rPr>
-          <w:lang w:val="en-US"/>
-        </w:rPr>
-        <w:t>How do we set the n-ply depth level? Via command “level 1”</w:t>
-      </w:r>
-      <w:r>
-        <w:rPr>
-          <w:lang w:val="en-US"/>
-        </w:rPr>
-        <w:t>?</w:t>
+          <w:numId w:val="12"/>
+        </w:numPr>
+        <w:rPr>
+          <w:lang w:val="en-US"/>
+        </w:rPr>
+      </w:pPr>
+      <w:r>
+        <w:rPr>
+          <w:lang w:val="en-US"/>
+        </w:rPr>
+        <w:t>How do we set the n-ply depth level? Via command “level 1”? – Yes, also “level 0” is possible. The default seems to be 21</w:t>
+      </w:r>
+      <w:r>
+        <w:rPr>
+          <w:lang w:val="en-US"/>
+        </w:rPr>
+        <w:t>.</w:t>
       </w:r>
     </w:p>
     <w:p>
@@ -14066,73 +14329,7 @@
         <w:pStyle w:val="Listenabsatz"/>
         <w:numPr>
           <w:ilvl w:val="0"/>
-          <w:numId w:val="11"/>
-        </w:numPr>
-        <w:rPr>
-          <w:lang w:val="en-US"/>
-        </w:rPr>
-      </w:pPr>
-      <w:r>
-        <w:rPr>
-          <w:lang w:val="en-US"/>
-        </w:rPr>
-        <w:t>What is the logic / the design principle behind TimeOut?? What should GBG do if Edax returns with a TimeOut-Exception?</w:t>
-      </w:r>
-    </w:p>
-    <w:p>
-      <w:pPr>
-        <w:pStyle w:val="Listenabsatz"/>
-        <w:numPr>
-          <w:ilvl w:val="0"/>
-          <w:numId w:val="11"/>
-        </w:numPr>
-        <w:rPr>
-          <w:lang w:val="en-US"/>
-        </w:rPr>
-      </w:pPr>
-      <w:r>
-        <w:rPr>
-          <w:lang w:val="en-US"/>
-        </w:rPr>
-        <w:t xml:space="preserve">When playing Edax vs Edax, </w:t>
-      </w:r>
-      <w:r>
-        <w:rPr>
-          <w:lang w:val="en-US"/>
-        </w:rPr>
-        <w:t>a TimeOut will regularly occur</w:t>
-      </w:r>
-      <w:r>
-        <w:rPr>
-          <w:lang w:val="en-US"/>
-        </w:rPr>
-        <w:t xml:space="preserve">. We can avoid if, if we send command “move-time 10” to Edax in the Edax constructor. </w:t>
-      </w:r>
-    </w:p>
-    <w:p>
-      <w:pPr>
-        <w:pStyle w:val="Listenabsatz"/>
-        <w:numPr>
-          <w:ilvl w:val="0"/>
-          <w:numId w:val="11"/>
-        </w:numPr>
-        <w:rPr>
-          <w:lang w:val="en-US"/>
-        </w:rPr>
-      </w:pPr>
-      <w:r>
-        <w:rPr>
-          <w:lang w:val="en-US"/>
-        </w:rPr>
-        <w:t>Why should we need then TimeOut at all??</w:t>
-      </w:r>
-    </w:p>
-    <w:p>
-      <w:pPr>
-        <w:pStyle w:val="Listenabsatz"/>
-        <w:numPr>
-          <w:ilvl w:val="0"/>
-          <w:numId w:val="11"/>
+          <w:numId w:val="12"/>
         </w:numPr>
         <w:rPr>
           <w:lang w:val="en-US"/>
@@ -14263,19 +14460,46 @@
     <w:p>
       <w:pPr>
         <w:pStyle w:val="Listenabsatz"/>
+        <w:rPr>
+          <w:lang w:val="en-US"/>
+        </w:rPr>
+      </w:pPr>
+      <w:r>
+        <w:rPr>
+          <w:lang w:val="en-US"/>
+        </w:rPr>
+        <w:t xml:space="preserve">We redesigned with </w:t>
+      </w:r>
+      <w:r>
+        <w:rPr>
+          <w:b/>
+          <w:lang w:val="en-US"/>
+        </w:rPr>
+        <w:t>Edax2</w:t>
+      </w:r>
+      <w:r>
+        <w:rPr>
+          <w:lang w:val="en-US"/>
+        </w:rPr>
+        <w:t xml:space="preserve"> a new Edax agent that has a much simpler interface, since it always sets the Edax board according to the actual state &amp; player and then issues a “go”. </w:t>
+      </w:r>
+    </w:p>
+    <w:p>
+      <w:pPr>
+        <w:pStyle w:val="Listenabsatz"/>
         <w:numPr>
           <w:ilvl w:val="0"/>
-          <w:numId w:val="11"/>
-        </w:numPr>
-        <w:rPr>
-          <w:lang w:val="en-US"/>
-        </w:rPr>
-      </w:pPr>
-      <w:r>
-        <w:rPr>
-          <w:lang w:val="en-US"/>
-        </w:rPr>
-        <w:t xml:space="preserve">We need also the possibility to initialize Edax for a new game with a start state different from the default start state, i.e. </w:t>
+          <w:numId w:val="12"/>
+        </w:numPr>
+        <w:rPr>
+          <w:lang w:val="en-US"/>
+        </w:rPr>
+      </w:pPr>
+      <w:r>
+        <w:rPr>
+          <w:lang w:val="en-US"/>
+        </w:rPr>
+        <w:t xml:space="preserve">For compete() we need the possibility to initialize Edax for a new game with a start state different from the default start state, i.e. </w:t>
       </w:r>
     </w:p>
     <w:p>
@@ -14420,6 +14644,52 @@
     <w:p>
       <w:pPr>
         <w:pStyle w:val="Listenabsatz"/>
+        <w:rPr>
+          <w:lang w:val="en-US"/>
+        </w:rPr>
+      </w:pPr>
+      <w:r>
+        <w:rPr>
+          <w:lang w:val="en-US"/>
+        </w:rPr>
+        <w:t xml:space="preserve">With the new Edax2 this is no longer necessary: we initialize Edax with every getNextAction2(). No special logic is required for compete, inspect and even not for starting play out of inspect (which was impossible for old Edax) </w:t>
+      </w:r>
+    </w:p>
+    <w:p>
+      <w:pPr>
+        <w:pStyle w:val="Listenabsatz"/>
+        <w:numPr>
+          <w:ilvl w:val="0"/>
+          <w:numId w:val="12"/>
+        </w:numPr>
+        <w:rPr>
+          <w:lang w:val="en-US"/>
+        </w:rPr>
+      </w:pPr>
+      <w:r>
+        <w:rPr>
+          <w:lang w:val="en-US"/>
+        </w:rPr>
+        <w:t>Edax2 is now serializable, so it can be part of Tournaments (Edax cannot be saved)</w:t>
+      </w:r>
+    </w:p>
+    <w:p>
+      <w:pPr>
+        <w:pStyle w:val="berschrift3"/>
+        <w:rPr>
+          <w:lang w:val="en-US"/>
+        </w:rPr>
+      </w:pPr>
+      <w:r>
+        <w:rPr>
+          <w:lang w:val="en-US"/>
+        </w:rPr>
+        <w:t>Open questions Edax</w:t>
+      </w:r>
+    </w:p>
+    <w:p>
+      <w:pPr>
+        <w:pStyle w:val="Listenabsatz"/>
         <w:numPr>
           <w:ilvl w:val="0"/>
           <w:numId w:val="11"/>
@@ -14428,6 +14698,108 @@
           <w:lang w:val="en-US"/>
         </w:rPr>
       </w:pPr>
+      <w:r>
+        <w:rPr>
+          <w:lang w:val="en-US"/>
+        </w:rPr>
+        <w:t>What is the logic / the design principle behind TimeOut?? What should GBG do if Edax returns with a TimeOut-Exception?</w:t>
+      </w:r>
+    </w:p>
+    <w:p>
+      <w:pPr>
+        <w:pStyle w:val="Listenabsatz"/>
+        <w:numPr>
+          <w:ilvl w:val="0"/>
+          <w:numId w:val="11"/>
+        </w:numPr>
+        <w:rPr>
+          <w:lang w:val="en-US"/>
+        </w:rPr>
+      </w:pPr>
+      <w:r>
+        <w:rPr>
+          <w:lang w:val="en-US"/>
+        </w:rPr>
+        <w:t xml:space="preserve">When playing Edax vs Edax, </w:t>
+      </w:r>
+      <w:r>
+        <w:rPr>
+          <w:lang w:val="en-US"/>
+        </w:rPr>
+        <w:t>a TimeOut will regularly occur</w:t>
+      </w:r>
+      <w:r>
+        <w:rPr>
+          <w:lang w:val="en-US"/>
+        </w:rPr>
+        <w:t xml:space="preserve">. We can avoid if, if we send command “move-time 10” to Edax in the Edax constructor. </w:t>
+      </w:r>
+    </w:p>
+    <w:p>
+      <w:pPr>
+        <w:pStyle w:val="Listenabsatz"/>
+        <w:numPr>
+          <w:ilvl w:val="0"/>
+          <w:numId w:val="11"/>
+        </w:numPr>
+        <w:rPr>
+          <w:lang w:val="en-US"/>
+        </w:rPr>
+      </w:pPr>
+      <w:r>
+        <w:rPr>
+          <w:lang w:val="en-US"/>
+        </w:rPr>
+        <w:t>Why should we need then TimeOut at all??</w:t>
+      </w:r>
+    </w:p>
+    <w:p>
+      <w:pPr>
+        <w:pStyle w:val="Listenabsatz"/>
+        <w:numPr>
+          <w:ilvl w:val="0"/>
+          <w:numId w:val="11"/>
+        </w:numPr>
+        <w:rPr>
+          <w:lang w:val="en-US"/>
+        </w:rPr>
+      </w:pPr>
+      <w:r>
+        <w:rPr>
+          <w:lang w:val="en-US"/>
+        </w:rPr>
+        <w:t>There occur still from time to time TimeOuts (Edax &amp; Edax2)</w:t>
+      </w:r>
+    </w:p>
+    <w:p>
+      <w:pPr>
+        <w:pStyle w:val="Listenabsatz"/>
+        <w:numPr>
+          <w:ilvl w:val="0"/>
+          <w:numId w:val="11"/>
+        </w:numPr>
+        <w:rPr>
+          <w:lang w:val="en-US"/>
+        </w:rPr>
+      </w:pPr>
+      <w:r>
+        <w:rPr>
+          <w:lang w:val="en-US"/>
+        </w:rPr>
+        <w:t xml:space="preserve">It would be nicer, if level and move-time were adjustable from within GBG </w:t>
+      </w:r>
+      <w:r>
+        <w:rPr>
+          <w:lang w:val="en-US"/>
+        </w:rPr>
+        <w:sym w:font="Wingdings" w:char="F0E0"/>
+      </w:r>
+      <w:r>
+        <w:rPr>
+          <w:lang w:val="en-US"/>
+        </w:rPr>
+        <w:t xml:space="preserve"> needs an Edax param tab.</w:t>
+      </w:r>
     </w:p>
     <w:p>
       <w:pPr>
@@ -14576,6 +14948,7 @@
         <w:rPr>
           <w:lang w:val="en-US"/>
         </w:rPr>
+        <w:lastRenderedPageBreak/>
         <w:t xml:space="preserve">If the button “Load Agent from Disk” is pressed, then </w:t>
       </w:r>
       <w:r>
@@ -14716,7 +15089,6 @@
         <w:rPr>
           <w:lang w:val="en-US"/>
         </w:rPr>
-        <w:lastRenderedPageBreak/>
         <w:t>Some diagnostic info is printed, then mTSAgentManager is handed over to mArena.tournamentAgentManager and mArena.taskState is set to TRNEMNT</w:t>
       </w:r>
     </w:p>
@@ -14797,8 +15169,8 @@
         <w:tab/>
         <w:t>re</w:t>
       </w:r>
-      <w:bookmarkStart w:id="9" w:name="resultsTimeStorage"/>
-      <w:bookmarkEnd w:id="9"/>
+      <w:bookmarkStart w:id="10" w:name="resultsTimeStorage"/>
+      <w:bookmarkEnd w:id="10"/>
       <w:r>
         <w:rPr>
           <w:sz w:val="20"/>
@@ -14819,14 +15191,14 @@
         </w:rPr>
         <w:t xml:space="preserve">where gamePlan.length is M*(M-1) if </w:t>
       </w:r>
-      <w:bookmarkStart w:id="10" w:name="M_numAgents"/>
+      <w:bookmarkStart w:id="11" w:name="M_numAgents"/>
       <w:r>
         <w:rPr>
           <w:lang w:val="en-US"/>
         </w:rPr>
         <w:t>M = #agents</w:t>
       </w:r>
-      <w:bookmarkEnd w:id="10"/>
+      <w:bookmarkEnd w:id="11"/>
       <w:r>
         <w:rPr>
           <w:lang w:val="en-US"/>
@@ -15212,8 +15584,8 @@
         </w:rPr>
         <w:t>mak</w:t>
       </w:r>
-      <w:bookmarkStart w:id="11" w:name="makeStatsIssue"/>
-      <w:bookmarkEnd w:id="11"/>
+      <w:bookmarkStart w:id="12" w:name="makeStatsIssue"/>
+      <w:bookmarkEnd w:id="12"/>
       <w:r>
         <w:rPr>
           <w:lang w:val="en-US"/>
@@ -15934,7 +16306,6 @@
         <w:rPr>
           <w:lang w:val="en-US"/>
         </w:rPr>
-        <w:lastRenderedPageBreak/>
         <w:t xml:space="preserve">Each time an agent makes a move, the </w:t>
       </w:r>
       <w:r>
@@ -16286,6 +16657,7 @@
         <w:rPr>
           <w:lang w:val="en-US"/>
         </w:rPr>
+        <w:lastRenderedPageBreak/>
         <w:t>here and in similar places</w:t>
       </w:r>
       <w:r>
@@ -16394,7 +16766,6 @@
         <w:rPr>
           <w:lang w:val="en-US"/>
         </w:rPr>
-        <w:lastRenderedPageBreak/>
         <w:t>Solution: When pressing “Load Agents from Disk”, then LoadSaveGBG.</w:t>
       </w:r>
       <w:r>
@@ -16920,7 +17291,7 @@
         </w:rPr>
         <w:t xml:space="preserve"> – Yes, we found a way via </w:t>
       </w:r>
-      <w:hyperlink r:id="rId17" w:anchor="headertooltip" w:history="1">
+      <w:hyperlink r:id="rId18" w:anchor="headertooltip" w:history="1">
         <w:r>
           <w:rPr>
             <w:rStyle w:val="Hyperlink"/>
@@ -17061,6 +17432,7 @@
           <w:sz w:val="18"/>
           <w:lang w:val="en-US"/>
         </w:rPr>
+        <w:lastRenderedPageBreak/>
         <w:tab/>
         <w:t>tableTimeDetail = new JTable(){</w:t>
       </w:r>
@@ -17184,14 +17556,7 @@
         <w:rPr>
           <w:lang w:val="en-US"/>
         </w:rPr>
-        <w:t xml:space="preserve">XArenaFuncs.compete and competeTS seem not very different. Compare carefully and see if we can integrate the new functionality of compteTS (mainly the </w:t>
-      </w:r>
-      <w:r>
-        <w:rPr>
-          <w:lang w:val="en-US"/>
-        </w:rPr>
-        <w:lastRenderedPageBreak/>
-        <w:t xml:space="preserve">TSTimeStorage stuff) can be added to compete, so that we have only one method to store and to maintain. </w:t>
+        <w:t xml:space="preserve">XArenaFuncs.compete and competeTS seem not very different. Compare carefully and see if we can integrate the new functionality of compteTS (mainly the TSTimeStorage stuff) can be added to compete, so that we have only one method to store and to maintain. </w:t>
       </w:r>
       <w:r>
         <w:rPr>
@@ -19335,7 +19700,7 @@
   <w:abstractNum w:abstractNumId="11" w15:restartNumberingAfterBreak="0">
     <w:nsid w:val="7E7A6E60"/>
     <w:multiLevelType w:val="hybridMultilevel"/>
-    <w:tmpl w:val="6FD6C8A0"/>
+    <w:tmpl w:val="E4E609F4"/>
     <w:lvl w:ilvl="0" w:tplc="04070001">
       <w:start w:val="1"/>
       <w:numFmt w:val="bullet"/>
@@ -20439,7 +20804,7 @@
 </file>
 
 <file path=customXml/itemProps1.xml><?xml version="1.0" encoding="utf-8"?>
-<ds:datastoreItem xmlns:ds="http://schemas.openxmlformats.org/officeDocument/2006/customXml" ds:itemID="{CD7F0804-E8E8-43DC-B4CB-4E6D4038F646}">
+<ds:datastoreItem xmlns:ds="http://schemas.openxmlformats.org/officeDocument/2006/customXml" ds:itemID="{3B5D8F42-C353-44CA-9FA1-16525F3F717B}">
   <ds:schemaRefs>
     <ds:schemaRef ds:uri="http://schemas.openxmlformats.org/officeDocument/2006/bibliography"/>
   </ds:schemaRefs>

</xml_diff>

<commit_message>
small changes multiTrain, XNTupleBase
</commit_message>
<xml_diff>
--- a/TODO.docx
+++ b/TODO.docx
@@ -236,6 +236,78 @@
           <w:ilvl w:val="0"/>
           <w:numId w:val="1"/>
         </w:numPr>
+        <w:rPr>
+          <w:lang w:val="en-US"/>
+        </w:rPr>
+      </w:pPr>
+      <w:r>
+        <w:rPr>
+          <w:lang w:val="en-US"/>
+        </w:rPr>
+        <w:t>OK Timing aspects in GBG:</w:t>
+      </w:r>
+    </w:p>
+    <w:p>
+      <w:pPr>
+        <w:pStyle w:val="Listenabsatz"/>
+        <w:numPr>
+          <w:ilvl w:val="1"/>
+          <w:numId w:val="1"/>
+        </w:numPr>
+        <w:rPr>
+          <w:lang w:val="en-US"/>
+        </w:rPr>
+      </w:pPr>
+      <w:r>
+        <w:rPr>
+          <w:lang w:val="en-US"/>
+        </w:rPr>
+        <w:t>OK Bug in QuickEval and 2048: The moves/second are 100.000 when nPly = 0, but reportedly 500.000 when nPly = 1. This cannot be, although nPly=1 uses parallel evaluation. – This can be, exactly due to the parallel evaluation on 6 cores. The time measurement is wall clock, but 6 cores are calculating moves in parallel.</w:t>
+      </w:r>
+    </w:p>
+    <w:p>
+      <w:pPr>
+        <w:pStyle w:val="Listenabsatz"/>
+        <w:numPr>
+          <w:ilvl w:val="1"/>
+          <w:numId w:val="1"/>
+        </w:numPr>
+        <w:rPr>
+          <w:lang w:val="en-US"/>
+        </w:rPr>
+      </w:pPr>
+      <w:r>
+        <w:rPr>
+          <w:lang w:val="en-US"/>
+        </w:rPr>
+        <w:t xml:space="preserve">OK Make a concept how to measure times for agent play &amp; agent training. – Moves/second, i.e. time for agent play, is measured each time a quick evaluation is started </w:t>
+      </w:r>
+      <w:r>
+        <w:rPr>
+          <w:lang w:val="en-US"/>
+        </w:rPr>
+        <w:t>in XArenaMenu.evaluate()</w:t>
+      </w:r>
+      <w:r>
+        <w:rPr>
+          <w:lang w:val="en-US"/>
+        </w:rPr>
+        <w:t>. Times for training are measured in AgentBase.durationTrainingMs. Times for evaluation during training are measured in AgentBase.durationEvaluationMs.</w:t>
+      </w:r>
+      <w:r>
+        <w:rPr>
+          <w:lang w:val="en-US"/>
+        </w:rPr>
+        <w:t xml:space="preserve"> </w:t>
+      </w:r>
+    </w:p>
+    <w:p>
+      <w:pPr>
+        <w:pStyle w:val="Listenabsatz"/>
+        <w:numPr>
+          <w:ilvl w:val="0"/>
+          <w:numId w:val="1"/>
+        </w:numPr>
         <w:autoSpaceDE w:val="0"/>
         <w:autoSpaceDN w:val="0"/>
         <w:adjustRightInd w:val="0"/>
@@ -295,17 +367,7 @@
           <w:szCs w:val="21"/>
           <w:lang w:val="en-US"/>
         </w:rPr>
-        <w:t>OK AlphaBetaAgent in C4 is now serializabl</w:t>
-      </w:r>
-      <w:bookmarkStart w:id="0" w:name="_GoBack"/>
-      <w:bookmarkEnd w:id="0"/>
-      <w:r>
-        <w:rPr>
-          <w:rFonts w:cs="Arial"/>
-          <w:szCs w:val="21"/>
-          <w:lang w:val="en-US"/>
-        </w:rPr>
-        <w:t xml:space="preserve">e, thus it can be included in tournaments: </w:t>
+        <w:t xml:space="preserve">OK AlphaBetaAgent in C4 is now serializable, thus it can be included in tournaments: </w:t>
       </w:r>
     </w:p>
     <w:p>
@@ -857,8 +919,8 @@
         </w:rPr>
         <w:t xml:space="preserve"> Sar</w:t>
       </w:r>
-      <w:bookmarkStart w:id="1" w:name="SarsaOthelloBug"/>
-      <w:bookmarkEnd w:id="1"/>
+      <w:bookmarkStart w:id="0" w:name="SarsaOthelloBug"/>
+      <w:bookmarkEnd w:id="0"/>
       <w:r>
         <w:rPr>
           <w:rFonts w:cs="Arial"/>
@@ -960,7 +1022,6 @@
           <w:szCs w:val="21"/>
           <w:lang w:val="en-US"/>
         </w:rPr>
-        <w:lastRenderedPageBreak/>
         <w:t>2</w:t>
       </w:r>
       <w:r>
@@ -1933,7 +1994,6 @@
           <w:szCs w:val="21"/>
           <w:lang w:val="en-US"/>
         </w:rPr>
-        <w:lastRenderedPageBreak/>
         <w:t>OK Classes derived from ObserverBase need not to implement any of the getReward(…) functions. ObserverBase implements default versions which just return the game score as reward. (This is for the case rgs==true. If rgs==false, a warning is issued.)</w:t>
       </w:r>
     </w:p>
@@ -2459,8 +2519,8 @@
         </w:rPr>
         <w:t>hasTra</w:t>
       </w:r>
-      <w:bookmarkStart w:id="2" w:name="hasTrainRights"/>
-      <w:bookmarkEnd w:id="2"/>
+      <w:bookmarkStart w:id="1" w:name="hasTrainRights"/>
+      <w:bookmarkEnd w:id="1"/>
       <w:r>
         <w:rPr>
           <w:rFonts w:cs="Arial"/>
@@ -2528,16 +2588,7 @@
           <w:szCs w:val="21"/>
           <w:lang w:val="en-US"/>
         </w:rPr>
-        <w:t xml:space="preserve">OK: Arena should have ‘Params X’ and ‘Params O’ enabled, in order to select the evaluator mode for QuickEval and to set wrapper nPly. Also, all agent parameters should be at least readable. However, only parameter for non-trainable agents (e.g. tree depth for MaxN or MCTS) are enabled, all </w:t>
-      </w:r>
-      <w:r>
-        <w:rPr>
-          <w:rFonts w:cs="Arial"/>
-          <w:szCs w:val="21"/>
-          <w:lang w:val="en-US"/>
-        </w:rPr>
-        <w:lastRenderedPageBreak/>
-        <w:t xml:space="preserve">parameter referring to training are disabled. Use </w:t>
+        <w:t xml:space="preserve">OK: Arena should have ‘Params X’ and ‘Params O’ enabled, in order to select the evaluator mode for QuickEval and to set wrapper nPly. Also, all agent parameters should be at least readable. However, only parameter for non-trainable agents (e.g. tree depth for MaxN or MCTS) are enabled, all parameter referring to training are disabled. Use </w:t>
       </w:r>
       <w:hyperlink w:anchor="hasTrainRights" w:history="1">
         <w:r>
@@ -3295,7 +3346,6 @@
           <w:szCs w:val="21"/>
           <w:lang w:val="en-US"/>
         </w:rPr>
-        <w:lastRenderedPageBreak/>
         <w:t>OK Why has XArenaFuncs::multiCompete the evaluator part excluded in case of agent MCTS? – This was due to a wrong (incomplete) implementation of MCTSAgentT::getScore (the part with nextActionScore, same as in MCAgent, was missing). -- Additionally, there was another bug in both MCAgent and MCTSAgentT: Both would have problems when getScore(sob) was called with an already game-over sob (as it regularly happens inside Evaluator9). Then MCTSAgentT resulted in a NullpointerException, since the tree of a root state with game-over condition is never expanded in treePolicy. The fix is to check in getScore(sob) for sob.isGameOver(). If true, return directly sob.getGameScore(sob). Now both bugs are fixed and MCTS is correctly evaluated in multiCompete.</w:t>
       </w:r>
     </w:p>
@@ -3742,8 +3792,8 @@
         </w:rPr>
         <w:t>serial</w:t>
       </w:r>
-      <w:bookmarkStart w:id="3" w:name="serialVersionUID"/>
-      <w:bookmarkEnd w:id="3"/>
+      <w:bookmarkStart w:id="2" w:name="serialVersionUID"/>
+      <w:bookmarkEnd w:id="2"/>
       <w:r>
         <w:rPr>
           <w:rFonts w:ascii="Courier New" w:hAnsi="Courier New" w:cs="Courier New"/>
@@ -4124,16 +4174,7 @@
           <w:szCs w:val="21"/>
           <w:lang w:val="en-US"/>
         </w:rPr>
-        <w:t xml:space="preserve">is currently constructed in several places (multiCompete, multiTrain, train, and taskState TRAIN, menu item ‘Quick Evaluation’ (fct evaluate)), often with different objects (different evaluator modes), and with </w:t>
-      </w:r>
-      <w:r>
-        <w:rPr>
-          <w:rFonts w:cs="Arial"/>
-          <w:szCs w:val="21"/>
-          <w:lang w:val="en-US"/>
-        </w:rPr>
-        <w:lastRenderedPageBreak/>
-        <w:t xml:space="preserve">modes tied to game TicTacToe. Make the modes as simple as possible, then generalize it in such a way that it is for arbitrary games. Perhaps with user-adjustable mode selectors in the ‘Other pars’ tab, perhaps with sensible defaults set in the files defining constants. </w:t>
+        <w:t xml:space="preserve">is currently constructed in several places (multiCompete, multiTrain, train, and taskState TRAIN, menu item ‘Quick Evaluation’ (fct evaluate)), often with different objects (different evaluator modes), and with modes tied to game TicTacToe. Make the modes as simple as possible, then generalize it in such a way that it is for arbitrary games. Perhaps with user-adjustable mode selectors in the ‘Other pars’ tab, perhaps with sensible defaults set in the files defining constants. </w:t>
       </w:r>
       <w:r>
         <w:rPr>
@@ -4777,7 +4818,6 @@
         <w:rPr>
           <w:lang w:val="en-US"/>
         </w:rPr>
-        <w:lastRenderedPageBreak/>
         <w:t>Solved items March 2019: MCTS and MCTSE</w:t>
       </w:r>
     </w:p>
@@ -5861,7 +5901,6 @@
         <w:rPr>
           <w:lang w:val="en-US"/>
         </w:rPr>
-        <w:lastRenderedPageBreak/>
         <w:t>OK Switch Normalize and Selector UCT/</w:t>
       </w:r>
       <w:r>
@@ -6565,14 +6604,7 @@
         <w:rPr>
           <w:lang w:val="en-US"/>
         </w:rPr>
-        <w:t xml:space="preserve">OK Finish MCAgentN. Worked in principle for numberAgents=1, quantitative testing (should have same results as MCAgent). Bug fix for {numberAgents&gt;1 &amp;&amp; Wrapper nPly&gt;0 } (ArrayOutOfBoundsException, resolved). Two parallel versions (_PAR and </w:t>
-      </w:r>
-      <w:r>
-        <w:rPr>
-          <w:lang w:val="en-US"/>
-        </w:rPr>
-        <w:lastRenderedPageBreak/>
-        <w:t>_MassivePAR), the default is _PAR, but _MassivePAR may be selected in source code for games like 2048.</w:t>
+        <w:t>OK Finish MCAgentN. Worked in principle for numberAgents=1, quantitative testing (should have same results as MCAgent). Bug fix for {numberAgents&gt;1 &amp;&amp; Wrapper nPly&gt;0 } (ArrayOutOfBoundsException, resolved). Two parallel versions (_PAR and _MassivePAR), the default is _PAR, but _MassivePAR may be selected in source code for games like 2048.</w:t>
       </w:r>
     </w:p>
     <w:p>
@@ -7132,7 +7164,6 @@
         <w:rPr>
           <w:lang w:val="en-US"/>
         </w:rPr>
-        <w:lastRenderedPageBreak/>
         <w:t>OK Extend docu: interaction InspectV &amp; Play, different values displayed when in InspectV or in Play mode.</w:t>
       </w:r>
     </w:p>
@@ -7325,6 +7356,41 @@
           <w:lang w:val="en-US"/>
         </w:rPr>
         <w:t>Open items</w:t>
+      </w:r>
+    </w:p>
+    <w:p>
+      <w:pPr>
+        <w:pStyle w:val="Listenabsatz"/>
+        <w:numPr>
+          <w:ilvl w:val="0"/>
+          <w:numId w:val="1"/>
+        </w:numPr>
+        <w:autoSpaceDE w:val="0"/>
+        <w:autoSpaceDN w:val="0"/>
+        <w:adjustRightInd w:val="0"/>
+        <w:spacing w:after="0" w:line="240" w:lineRule="auto"/>
+        <w:contextualSpacing w:val="0"/>
+        <w:rPr>
+          <w:rFonts w:cs="Arial"/>
+          <w:szCs w:val="21"/>
+          <w:lang w:val="en-US"/>
+        </w:rPr>
+      </w:pPr>
+      <w:r>
+        <w:rPr>
+          <w:rFonts w:cs="Arial"/>
+          <w:szCs w:val="21"/>
+          <w:lang w:val="en-US"/>
+        </w:rPr>
+        <w:t>Should we make GameBoard an abstract class (and not an interface) to bundle some functionality and members (m_so, actionReq)?</w:t>
+      </w:r>
+      <w:r>
+        <w:rPr>
+          <w:rFonts w:cs="Arial"/>
+          <w:szCs w:val="21"/>
+          <w:lang w:val="en-US"/>
+        </w:rPr>
+        <w:t xml:space="preserve"> Or, alternatively, add an abstract class GameBoardBase?</w:t>
       </w:r>
     </w:p>
     <w:p>
@@ -8263,7 +8329,6 @@
         <w:rPr>
           <w:lang w:val="en-US"/>
         </w:rPr>
-        <w:lastRenderedPageBreak/>
         <w:t>Add a tutorial lessson „My first GBG framework“.</w:t>
       </w:r>
     </w:p>
@@ -8485,6 +8550,32 @@
           <w:lang w:val="en-US"/>
         </w:rPr>
         <w:t xml:space="preserve"> in TR-GBG</w:t>
+      </w:r>
+    </w:p>
+    <w:p>
+      <w:pPr>
+        <w:pStyle w:val="Listenabsatz"/>
+        <w:numPr>
+          <w:ilvl w:val="1"/>
+          <w:numId w:val="1"/>
+        </w:numPr>
+        <w:autoSpaceDE w:val="0"/>
+        <w:autoSpaceDN w:val="0"/>
+        <w:adjustRightInd w:val="0"/>
+        <w:spacing w:after="0" w:line="240" w:lineRule="auto"/>
+        <w:rPr>
+          <w:rFonts w:cs="Arial"/>
+          <w:szCs w:val="21"/>
+          <w:lang w:val="en-US"/>
+        </w:rPr>
+      </w:pPr>
+      <w:r>
+        <w:rPr>
+          <w:rFonts w:cs="Arial"/>
+          <w:szCs w:val="21"/>
+          <w:lang w:val="en-US"/>
+        </w:rPr>
+        <w:t>Class diagrams</w:t>
       </w:r>
     </w:p>
     <w:p>
@@ -8988,8 +9079,8 @@
         </w:rPr>
         <w:t>G</w:t>
       </w:r>
-      <w:bookmarkStart w:id="4" w:name="GUI_hangs"/>
-      <w:bookmarkEnd w:id="4"/>
+      <w:bookmarkStart w:id="3" w:name="GUI_hangs"/>
+      <w:bookmarkEnd w:id="3"/>
       <w:r>
         <w:rPr>
           <w:rFonts w:cs="Arial"/>
@@ -9013,7 +9104,23 @@
           <w:szCs w:val="21"/>
           <w:lang w:val="en-US"/>
         </w:rPr>
-        <w:t>loading with Hex several time a</w:t>
+        <w:t>loading with Hex several time</w:t>
+      </w:r>
+      <w:r>
+        <w:rPr>
+          <w:rFonts w:cs="Arial"/>
+          <w:szCs w:val="21"/>
+          <w:lang w:val="en-US"/>
+        </w:rPr>
+        <w:t>s</w:t>
+      </w:r>
+      <w:r>
+        <w:rPr>
+          <w:rFonts w:cs="Arial"/>
+          <w:szCs w:val="21"/>
+          <w:lang w:val="en-US"/>
+        </w:rPr>
+        <w:t xml:space="preserve"> a</w:t>
       </w:r>
       <w:r>
         <w:rPr>
@@ -9527,7 +9634,6 @@
         <w:rPr>
           <w:lang w:val="en-US"/>
         </w:rPr>
-        <w:lastRenderedPageBreak/>
         <w:t xml:space="preserve">(OK) </w:t>
       </w:r>
       <w:r>
@@ -9577,102 +9683,6 @@
           <w:lang w:val="en-US"/>
         </w:rPr>
         <w:t>.</w:t>
-      </w:r>
-    </w:p>
-    <w:p>
-      <w:pPr>
-        <w:pStyle w:val="Listenabsatz"/>
-        <w:numPr>
-          <w:ilvl w:val="0"/>
-          <w:numId w:val="6"/>
-        </w:numPr>
-        <w:rPr>
-          <w:lang w:val="en-US"/>
-        </w:rPr>
-      </w:pPr>
-      <w:r>
-        <w:rPr>
-          <w:lang w:val="en-US"/>
-        </w:rPr>
-        <w:t>Timing aspects in GBG</w:t>
-      </w:r>
-      <w:r>
-        <w:rPr>
-          <w:lang w:val="en-US"/>
-        </w:rPr>
-        <w:t>:</w:t>
-      </w:r>
-    </w:p>
-    <w:p>
-      <w:pPr>
-        <w:pStyle w:val="Listenabsatz"/>
-        <w:numPr>
-          <w:ilvl w:val="1"/>
-          <w:numId w:val="6"/>
-        </w:numPr>
-        <w:rPr>
-          <w:lang w:val="en-US"/>
-        </w:rPr>
-      </w:pPr>
-      <w:r>
-        <w:rPr>
-          <w:lang w:val="en-US"/>
-        </w:rPr>
-        <w:t xml:space="preserve">OK </w:t>
-      </w:r>
-      <w:r>
-        <w:rPr>
-          <w:lang w:val="en-US"/>
-        </w:rPr>
-        <w:t>Bug in QuickEval and 2048: The moves/second are 100.000 when nPly = 0, but reportedly 500.000 when nPly = 1. This cannot be, although nPly=1 uses parallel evaluation</w:t>
-      </w:r>
-      <w:r>
-        <w:rPr>
-          <w:lang w:val="en-US"/>
-        </w:rPr>
-        <w:t>. – This can be, exactly due to the parallel evaluation on 6 cores. The time measurement is wall clock, but 6 cores are calculating moves in parallel</w:t>
-      </w:r>
-      <w:r>
-        <w:rPr>
-          <w:lang w:val="en-US"/>
-        </w:rPr>
-        <w:t>.</w:t>
-      </w:r>
-    </w:p>
-    <w:p>
-      <w:pPr>
-        <w:pStyle w:val="Listenabsatz"/>
-        <w:numPr>
-          <w:ilvl w:val="1"/>
-          <w:numId w:val="6"/>
-        </w:numPr>
-        <w:rPr>
-          <w:lang w:val="en-US"/>
-        </w:rPr>
-      </w:pPr>
-      <w:r>
-        <w:rPr>
-          <w:lang w:val="en-US"/>
-        </w:rPr>
-        <w:t xml:space="preserve">Make a concept how to measure times for agent play &amp; agent training. Should it be part of PlayAgent </w:t>
-      </w:r>
-      <w:r>
-        <w:rPr>
-          <w:lang w:val="en-US"/>
-        </w:rPr>
-        <w:t xml:space="preserve">(AgentBase) </w:t>
-      </w:r>
-      <w:r>
-        <w:rPr>
-          <w:lang w:val="en-US"/>
-        </w:rPr>
-        <w:t>or part of Arena?</w:t>
-      </w:r>
-      <w:r>
-        <w:rPr>
-          <w:lang w:val="en-US"/>
-        </w:rPr>
-        <w:t xml:space="preserve"> </w:t>
       </w:r>
     </w:p>
     <w:p>
@@ -9809,7 +9819,6 @@
         <w:rPr>
           <w:lang w:val="en-US"/>
         </w:rPr>
-        <w:lastRenderedPageBreak/>
         <w:t>equals() or hasEqualState()?</w:t>
       </w:r>
     </w:p>
@@ -10243,8 +10252,8 @@
           <w:lang w:val="en-US"/>
         </w:rPr>
       </w:pPr>
-      <w:bookmarkStart w:id="5" w:name="_Evaluator_concept"/>
-      <w:bookmarkEnd w:id="5"/>
+      <w:bookmarkStart w:id="4" w:name="_Evaluator_concept"/>
+      <w:bookmarkEnd w:id="4"/>
       <w:r>
         <w:rPr>
           <w:lang w:val="en-US"/>
@@ -10743,7 +10752,6 @@
         <w:rPr>
           <w:lang w:val="en-US"/>
         </w:rPr>
-        <w:lastRenderedPageBreak/>
         <w:t xml:space="preserve">Nicer design: </w:t>
       </w:r>
       <w:r>
@@ -11536,7 +11544,6 @@
         <w:rPr>
           <w:lang w:val="en-US"/>
         </w:rPr>
-        <w:lastRenderedPageBreak/>
         <w:t>A possible later add-on: Let eval() return an object of class EvalResult which has getters getSuccess(),goalReached(), getLastResult(), getMsg(). Why? Consistent object,</w:t>
       </w:r>
       <w:r>
@@ -11832,7 +11839,6 @@
         <w:rPr>
           <w:lang w:val="en-US"/>
         </w:rPr>
-        <w:lastRenderedPageBreak/>
         <w:t>Eliminate all calls to MCTSParams</w:t>
       </w:r>
       <w:r>
@@ -11867,228 +11873,228 @@
         </w:rPr>
         <w:t>OK D</w:t>
       </w:r>
-      <w:bookmarkStart w:id="6" w:name="MCTSParams_vs_ParMCTS_fixes"/>
+      <w:bookmarkStart w:id="5" w:name="MCTSParams_vs_ParMCTS_fixes"/>
+      <w:bookmarkEnd w:id="5"/>
+      <w:r>
+        <w:rPr>
+          <w:lang w:val="en-US"/>
+        </w:rPr>
+        <w:t xml:space="preserve">one for MCTSAgentT, MCTSParams </w:t>
+      </w:r>
+      <w:r>
+        <w:rPr>
+          <w:lang w:val="en-US"/>
+        </w:rPr>
+        <w:sym w:font="Wingdings" w:char="F0E0"/>
+      </w:r>
+      <w:r>
+        <w:rPr>
+          <w:lang w:val="en-US"/>
+        </w:rPr>
+        <w:t xml:space="preserve"> ParMCTS.</w:t>
+      </w:r>
+    </w:p>
+    <w:p>
+      <w:pPr>
+        <w:rPr>
+          <w:lang w:val="en-US"/>
+        </w:rPr>
+      </w:pPr>
+      <w:r>
+        <w:rPr>
+          <w:lang w:val="en-US"/>
+        </w:rPr>
+        <w:t>OK Done for TDNTuple</w:t>
+      </w:r>
+      <w:r>
+        <w:rPr>
+          <w:lang w:val="en-US"/>
+        </w:rPr>
+        <w:t>[2]</w:t>
+      </w:r>
+      <w:r>
+        <w:rPr>
+          <w:lang w:val="en-US"/>
+        </w:rPr>
+        <w:t>Agt (TDParams, NTParams). In addition, with the help of TransformTdAgents and TDNTupleAgt_v12 and a one-time call from LaunchTrainTTT constructor: all TDNTupleAgt’s saved to disk are transformed to the new version with serialVersionUID=13L. For safety, the old version v12 of TDNTupleAgt and all agent files v12 are stored in GBG-backup/v12</w:t>
+      </w:r>
+      <w:r>
+        <w:rPr>
+          <w:lang w:val="en-US"/>
+        </w:rPr>
+        <w:t xml:space="preserve"> (can be deleted later)</w:t>
+      </w:r>
+      <w:r>
+        <w:rPr>
+          <w:lang w:val="en-US"/>
+        </w:rPr>
+        <w:t>.</w:t>
+      </w:r>
+    </w:p>
+    <w:p>
+      <w:pPr>
+        <w:rPr>
+          <w:lang w:val="en-US"/>
+        </w:rPr>
+      </w:pPr>
+      <w:r>
+        <w:rPr>
+          <w:lang w:val="en-US"/>
+        </w:rPr>
+        <w:t xml:space="preserve">OK </w:t>
+      </w:r>
+      <w:r>
+        <w:rPr>
+          <w:lang w:val="en-US"/>
+        </w:rPr>
+        <w:t xml:space="preserve">There was a bug in the transformed </w:t>
+      </w:r>
+      <w:r>
+        <w:rPr>
+          <w:lang w:val="en-US"/>
+        </w:rPr>
+        <w:t xml:space="preserve">TDNTupleAgt </w:t>
+      </w:r>
+      <w:r>
+        <w:rPr>
+          <w:lang w:val="en-US"/>
+        </w:rPr>
+        <w:t>agents</w:t>
+      </w:r>
+      <w:r>
+        <w:rPr>
+          <w:lang w:val="en-US"/>
+        </w:rPr>
+        <w:t>:</w:t>
+      </w:r>
+      <w:r>
+        <w:rPr>
+          <w:lang w:val="en-US"/>
+        </w:rPr>
+        <w:t xml:space="preserve"> </w:t>
+      </w:r>
+      <w:r>
+        <w:rPr>
+          <w:lang w:val="en-US"/>
+        </w:rPr>
+        <w:t>T</w:t>
+      </w:r>
+      <w:r>
+        <w:rPr>
+          <w:lang w:val="en-US"/>
+        </w:rPr>
+        <w:t xml:space="preserve">he members m_MaxGameNum, m_NumEval and epochMax from AgentBase were not transformed properly to the new agents. </w:t>
+      </w:r>
+      <w:r>
+        <w:rPr>
+          <w:lang w:val="en-US"/>
+        </w:rPr>
+        <w:t xml:space="preserve">Now the constructors TDNTupleAgent(TDNTupleAgent_v12) and TDNTupleAgent_v12(TDNTupleAgent) are extended </w:t>
+      </w:r>
+      <w:r>
+        <w:rPr>
+          <w:lang w:val="en-US"/>
+        </w:rPr>
+        <w:t>accordingly</w:t>
+      </w:r>
+      <w:r>
+        <w:rPr>
+          <w:lang w:val="en-US"/>
+        </w:rPr>
+        <w:t xml:space="preserve"> and the whole transformation was re</w:t>
+      </w:r>
+      <w:r>
+        <w:rPr>
+          <w:lang w:val="en-US"/>
+        </w:rPr>
+        <w:t>peated</w:t>
+      </w:r>
+      <w:r>
+        <w:rPr>
+          <w:lang w:val="en-US"/>
+        </w:rPr>
+        <w:t>.</w:t>
+      </w:r>
+    </w:p>
+    <w:p>
+      <w:pPr>
+        <w:rPr>
+          <w:lang w:val="en-US"/>
+        </w:rPr>
+      </w:pPr>
+      <w:r>
+        <w:rPr>
+          <w:lang w:val="en-US"/>
+        </w:rPr>
+        <w:t>OK Done for MCAgent</w:t>
+      </w:r>
+      <w:r>
+        <w:rPr>
+          <w:lang w:val="en-US"/>
+        </w:rPr>
+        <w:t xml:space="preserve"> and TDAgent</w:t>
+      </w:r>
+      <w:r>
+        <w:rPr>
+          <w:lang w:val="en-US"/>
+        </w:rPr>
+        <w:t xml:space="preserve">. In addition, </w:t>
+      </w:r>
+      <w:r>
+        <w:rPr>
+          <w:lang w:val="en-US"/>
+        </w:rPr>
+        <w:t xml:space="preserve">TDAgent, </w:t>
+      </w:r>
+      <w:r>
+        <w:rPr>
+          <w:lang w:val="en-US"/>
+        </w:rPr>
+        <w:t xml:space="preserve">MCAgent and MCTSAgentT get new parameter m_oPar, for the sake of completeness </w:t>
+      </w:r>
+    </w:p>
+    <w:p>
+      <w:pPr>
+        <w:rPr>
+          <w:lang w:val="en-US"/>
+        </w:rPr>
+      </w:pPr>
+      <w:r>
+        <w:rPr>
+          <w:lang w:val="en-US"/>
+        </w:rPr>
+        <w:t>OK</w:t>
+      </w:r>
+      <w:r>
+        <w:rPr>
+          <w:lang w:val="en-US"/>
+        </w:rPr>
+        <w:t>: MCTSExpectimaxParams and associated agents. Minimize the calls and functions using still NTParams and TDParams to only the places directly connected with the GUI. In other places we may substitute</w:t>
+      </w:r>
+      <w:r>
+        <w:rPr>
+          <w:lang w:val="en-US"/>
+        </w:rPr>
+        <w:t xml:space="preserve"> ParTD.</w:t>
+      </w:r>
+    </w:p>
+    <w:p>
+      <w:pPr>
+        <w:pStyle w:val="berschrift2"/>
+        <w:rPr>
+          <w:lang w:val="en-US"/>
+        </w:rPr>
+      </w:pPr>
+      <w:bookmarkStart w:id="6" w:name="_Debugging_TDS_(TDAgent)"/>
       <w:bookmarkEnd w:id="6"/>
       <w:r>
         <w:rPr>
           <w:lang w:val="en-US"/>
         </w:rPr>
-        <w:t xml:space="preserve">one for MCTSAgentT, MCTSParams </w:t>
-      </w:r>
-      <w:r>
-        <w:rPr>
-          <w:lang w:val="en-US"/>
-        </w:rPr>
-        <w:sym w:font="Wingdings" w:char="F0E0"/>
-      </w:r>
-      <w:r>
-        <w:rPr>
-          <w:lang w:val="en-US"/>
-        </w:rPr>
-        <w:t xml:space="preserve"> ParMCTS.</w:t>
-      </w:r>
-    </w:p>
-    <w:p>
-      <w:pPr>
-        <w:rPr>
-          <w:lang w:val="en-US"/>
-        </w:rPr>
-      </w:pPr>
-      <w:r>
-        <w:rPr>
-          <w:lang w:val="en-US"/>
-        </w:rPr>
-        <w:t>OK Done for TDNTuple</w:t>
-      </w:r>
-      <w:r>
-        <w:rPr>
-          <w:lang w:val="en-US"/>
-        </w:rPr>
-        <w:t>[2]</w:t>
-      </w:r>
-      <w:r>
-        <w:rPr>
-          <w:lang w:val="en-US"/>
-        </w:rPr>
-        <w:t>Agt (TDParams, NTParams). In addition, with the help of TransformTdAgents and TDNTupleAgt_v12 and a one-time call from LaunchTrainTTT constructor: all TDNTupleAgt’s saved to disk are transformed to the new version with serialVersionUID=13L. For safety, the old version v12 of TDNTupleAgt and all agent files v12 are stored in GBG-backup/v12</w:t>
-      </w:r>
-      <w:r>
-        <w:rPr>
-          <w:lang w:val="en-US"/>
-        </w:rPr>
-        <w:t xml:space="preserve"> (can be deleted later)</w:t>
-      </w:r>
-      <w:r>
-        <w:rPr>
-          <w:lang w:val="en-US"/>
-        </w:rPr>
-        <w:t>.</w:t>
-      </w:r>
-    </w:p>
-    <w:p>
-      <w:pPr>
-        <w:rPr>
-          <w:lang w:val="en-US"/>
-        </w:rPr>
-      </w:pPr>
-      <w:r>
-        <w:rPr>
-          <w:lang w:val="en-US"/>
-        </w:rPr>
-        <w:t xml:space="preserve">OK </w:t>
-      </w:r>
-      <w:r>
-        <w:rPr>
-          <w:lang w:val="en-US"/>
-        </w:rPr>
-        <w:t xml:space="preserve">There was a bug in the transformed </w:t>
-      </w:r>
-      <w:r>
-        <w:rPr>
-          <w:lang w:val="en-US"/>
-        </w:rPr>
-        <w:t xml:space="preserve">TDNTupleAgt </w:t>
-      </w:r>
-      <w:r>
-        <w:rPr>
-          <w:lang w:val="en-US"/>
-        </w:rPr>
-        <w:t>agents</w:t>
-      </w:r>
-      <w:r>
-        <w:rPr>
-          <w:lang w:val="en-US"/>
-        </w:rPr>
-        <w:t>:</w:t>
-      </w:r>
-      <w:r>
-        <w:rPr>
-          <w:lang w:val="en-US"/>
-        </w:rPr>
-        <w:t xml:space="preserve"> </w:t>
-      </w:r>
-      <w:r>
-        <w:rPr>
-          <w:lang w:val="en-US"/>
-        </w:rPr>
-        <w:t>T</w:t>
-      </w:r>
-      <w:r>
-        <w:rPr>
-          <w:lang w:val="en-US"/>
-        </w:rPr>
-        <w:t xml:space="preserve">he members m_MaxGameNum, m_NumEval and epochMax from AgentBase were not transformed properly to the new agents. </w:t>
-      </w:r>
-      <w:r>
-        <w:rPr>
-          <w:lang w:val="en-US"/>
-        </w:rPr>
-        <w:t xml:space="preserve">Now the constructors TDNTupleAgent(TDNTupleAgent_v12) and TDNTupleAgent_v12(TDNTupleAgent) are extended </w:t>
-      </w:r>
-      <w:r>
-        <w:rPr>
-          <w:lang w:val="en-US"/>
-        </w:rPr>
-        <w:t>accordingly</w:t>
-      </w:r>
-      <w:r>
-        <w:rPr>
-          <w:lang w:val="en-US"/>
-        </w:rPr>
-        <w:t xml:space="preserve"> and the whole transformation was re</w:t>
-      </w:r>
-      <w:r>
-        <w:rPr>
-          <w:lang w:val="en-US"/>
-        </w:rPr>
-        <w:t>peated</w:t>
-      </w:r>
-      <w:r>
-        <w:rPr>
-          <w:lang w:val="en-US"/>
-        </w:rPr>
-        <w:t>.</w:t>
-      </w:r>
-    </w:p>
-    <w:p>
-      <w:pPr>
-        <w:rPr>
-          <w:lang w:val="en-US"/>
-        </w:rPr>
-      </w:pPr>
-      <w:r>
-        <w:rPr>
-          <w:lang w:val="en-US"/>
-        </w:rPr>
-        <w:t>OK Done for MCAgent</w:t>
-      </w:r>
-      <w:r>
-        <w:rPr>
-          <w:lang w:val="en-US"/>
-        </w:rPr>
-        <w:t xml:space="preserve"> and TDAgent</w:t>
-      </w:r>
-      <w:r>
-        <w:rPr>
-          <w:lang w:val="en-US"/>
-        </w:rPr>
-        <w:t xml:space="preserve">. In addition, </w:t>
-      </w:r>
-      <w:r>
-        <w:rPr>
-          <w:lang w:val="en-US"/>
-        </w:rPr>
-        <w:t xml:space="preserve">TDAgent, </w:t>
-      </w:r>
-      <w:r>
-        <w:rPr>
-          <w:lang w:val="en-US"/>
-        </w:rPr>
-        <w:t xml:space="preserve">MCAgent and MCTSAgentT get new parameter m_oPar, for the sake of completeness </w:t>
-      </w:r>
-    </w:p>
-    <w:p>
-      <w:pPr>
-        <w:rPr>
-          <w:lang w:val="en-US"/>
-        </w:rPr>
-      </w:pPr>
-      <w:r>
-        <w:rPr>
-          <w:lang w:val="en-US"/>
-        </w:rPr>
-        <w:t>OK</w:t>
-      </w:r>
-      <w:r>
-        <w:rPr>
-          <w:lang w:val="en-US"/>
-        </w:rPr>
-        <w:t>: MCTSExpectimaxParams and associated agents. Minimize the calls and functions using still NTParams and TDParams to only the places directly connected with the GUI. In other places we may substitute</w:t>
-      </w:r>
-      <w:r>
-        <w:rPr>
-          <w:lang w:val="en-US"/>
-        </w:rPr>
-        <w:t xml:space="preserve"> ParTD.</w:t>
-      </w:r>
-    </w:p>
-    <w:p>
-      <w:pPr>
-        <w:pStyle w:val="berschrift2"/>
-        <w:rPr>
-          <w:lang w:val="en-US"/>
-        </w:rPr>
-      </w:pPr>
-      <w:bookmarkStart w:id="7" w:name="_Debugging_TDS_(TDAgent)"/>
+        <w:t>Deb</w:t>
+      </w:r>
+      <w:bookmarkStart w:id="7" w:name="Debugging_TDS"/>
       <w:bookmarkEnd w:id="7"/>
-      <w:r>
-        <w:rPr>
-          <w:lang w:val="en-US"/>
-        </w:rPr>
-        <w:t>Deb</w:t>
-      </w:r>
-      <w:bookmarkStart w:id="8" w:name="Debugging_TDS"/>
-      <w:bookmarkEnd w:id="8"/>
       <w:r>
         <w:rPr>
           <w:lang w:val="en-US"/>
@@ -12397,14 +12403,7 @@
         <w:rPr>
           <w:lang w:val="en-US"/>
         </w:rPr>
-        <w:t xml:space="preserve">are the same if we activate NORMALIZE. No wonder, since </w:t>
-      </w:r>
-      <w:r>
-        <w:rPr>
-          <w:lang w:val="en-US"/>
-        </w:rPr>
-        <w:lastRenderedPageBreak/>
-        <w:t xml:space="preserve">NORMALIZE does not change anything here (min and max of game score </w:t>
+        <w:t xml:space="preserve">are the same if we activate NORMALIZE. No wonder, since NORMALIZE does not change anything here (min and max of game score </w:t>
       </w:r>
       <w:r>
         <w:rPr>
@@ -12932,7 +12931,6 @@
         <w:rPr>
           <w:lang w:val="en-US"/>
         </w:rPr>
-        <w:lastRenderedPageBreak/>
         <w:t xml:space="preserve">Secondly, we need much larger ALPHA, if input feature vector is long (81 values in case of feature mode 99)!! If we multiply the standard alpha values by about 100, i.e. ALPHA_INIT=10, ALPHA_FINAL=0.1, </w:t>
       </w:r>
       <w:r>
@@ -13243,8 +13241,8 @@
         </w:rPr>
         <w:t>Ed</w:t>
       </w:r>
-      <w:bookmarkStart w:id="9" w:name="Edax"/>
-      <w:bookmarkEnd w:id="9"/>
+      <w:bookmarkStart w:id="8" w:name="Edax"/>
+      <w:bookmarkEnd w:id="8"/>
       <w:r>
         <w:rPr>
           <w:lang w:val="en-US"/>
@@ -13264,7 +13262,23 @@
             <w:rStyle w:val="Hyperlink"/>
             <w:lang w:val="en-US"/>
           </w:rPr>
-          <w:t>https://github.com/abulmo/edax-reversi</w:t>
+          <w:t>https://github.com/abu</w:t>
+        </w:r>
+        <w:bookmarkStart w:id="9" w:name="_GoBack"/>
+        <w:bookmarkEnd w:id="9"/>
+        <w:r>
+          <w:rPr>
+            <w:rStyle w:val="Hyperlink"/>
+            <w:lang w:val="en-US"/>
+          </w:rPr>
+          <w:t>l</w:t>
+        </w:r>
+        <w:r>
+          <w:rPr>
+            <w:rStyle w:val="Hyperlink"/>
+            <w:lang w:val="en-US"/>
+          </w:rPr>
+          <w:t>mo/edax-reversi</w:t>
         </w:r>
       </w:hyperlink>
       <w:r>
@@ -13272,6 +13286,54 @@
           <w:lang w:val="en-US"/>
         </w:rPr>
         <w:t xml:space="preserve"> </w:t>
+      </w:r>
+      <w:r>
+        <w:rPr>
+          <w:lang w:val="en-US"/>
+        </w:rPr>
+        <w:t>by Richard Delorme, 1998-2017</w:t>
+      </w:r>
+    </w:p>
+    <w:p>
+      <w:pPr>
+        <w:pStyle w:val="berschrift3"/>
+        <w:rPr>
+          <w:lang w:val="en-US"/>
+        </w:rPr>
+      </w:pPr>
+      <w:r>
+        <w:rPr>
+          <w:lang w:val="en-US"/>
+        </w:rPr>
+        <w:t>Download</w:t>
+      </w:r>
+    </w:p>
+    <w:p>
+      <w:pPr>
+        <w:rPr>
+          <w:lang w:val="en-US"/>
+        </w:rPr>
+      </w:pPr>
+      <w:r>
+        <w:rPr>
+          <w:lang w:val="en-US"/>
+        </w:rPr>
+        <w:t xml:space="preserve">Go to </w:t>
+      </w:r>
+      <w:hyperlink r:id="rId17" w:history="1">
+        <w:r>
+          <w:rPr>
+            <w:rStyle w:val="Hyperlink"/>
+            <w:lang w:val="en-US"/>
+          </w:rPr>
+          <w:t>1 release</w:t>
+        </w:r>
+      </w:hyperlink>
+      <w:r>
+        <w:rPr>
+          <w:lang w:val="en-US"/>
+        </w:rPr>
+        <w:t xml:space="preserve"> (!) in GitHub (version 4.4) and download for windows edax-ms-windows.7z and eval.7z (7 MB), unpack, rename edax-4.4 to edax-4.4.exe and put data/eval.dat into the same directory. </w:t>
       </w:r>
     </w:p>
     <w:p>
@@ -13963,7 +14025,7 @@
         </w:rPr>
         <w:t xml:space="preserve">Guessed from reading </w:t>
       </w:r>
-      <w:hyperlink r:id="rId17" w:history="1">
+      <w:hyperlink r:id="rId18" w:history="1">
         <w:r>
           <w:rPr>
             <w:rStyle w:val="Hyperlink"/>
@@ -13994,7 +14056,6 @@
         <w:rPr>
           <w:lang w:val="en-US"/>
         </w:rPr>
-        <w:lastRenderedPageBreak/>
         <w:t>To enter with setboard also the player to move next: Have after ‘setboard ’ a string of exactly 65 chars. The first 64 are the pieces on the board, the 65</w:t>
       </w:r>
       <w:r>
@@ -14652,7 +14713,43 @@
         <w:rPr>
           <w:lang w:val="en-US"/>
         </w:rPr>
-        <w:t xml:space="preserve">With the new Edax2 this is no longer necessary: we initialize Edax with every getNextAction2(). No special logic is required for compete, inspect and even not for starting play out of inspect (which was impossible for old Edax) </w:t>
+        <w:t xml:space="preserve">With the new Edax2 this is no longer necessary: we </w:t>
+      </w:r>
+      <w:r>
+        <w:rPr>
+          <w:lang w:val="en-US"/>
+        </w:rPr>
+        <w:t>set the</w:t>
+      </w:r>
+      <w:r>
+        <w:rPr>
+          <w:lang w:val="en-US"/>
+        </w:rPr>
+        <w:t xml:space="preserve"> Edax </w:t>
+      </w:r>
+      <w:r>
+        <w:rPr>
+          <w:lang w:val="en-US"/>
+        </w:rPr>
+        <w:t xml:space="preserve">board </w:t>
+      </w:r>
+      <w:r>
+        <w:rPr>
+          <w:lang w:val="en-US"/>
+        </w:rPr>
+        <w:t>with</w:t>
+      </w:r>
+      <w:r>
+        <w:rPr>
+          <w:lang w:val="en-US"/>
+        </w:rPr>
+        <w:t>in</w:t>
+      </w:r>
+      <w:r>
+        <w:rPr>
+          <w:lang w:val="en-US"/>
+        </w:rPr>
+        <w:t xml:space="preserve"> every getNextAction2(). No special logic is required for compete, inspect and even not for starting play out of inspect (which was impossible for old Edax) </w:t>
       </w:r>
     </w:p>
     <w:p>
@@ -14675,6 +14772,36 @@
     </w:p>
     <w:p>
       <w:pPr>
+        <w:pStyle w:val="Listenabsatz"/>
+        <w:numPr>
+          <w:ilvl w:val="0"/>
+          <w:numId w:val="12"/>
+        </w:numPr>
+        <w:rPr>
+          <w:lang w:val="en-US"/>
+        </w:rPr>
+      </w:pPr>
+      <w:r>
+        <w:rPr>
+          <w:lang w:val="en-US"/>
+        </w:rPr>
+        <w:t xml:space="preserve">It would be nicer, if level and move-time were adjustable from within GBG </w:t>
+      </w:r>
+      <w:r>
+        <w:rPr>
+          <w:lang w:val="en-US"/>
+        </w:rPr>
+        <w:sym w:font="Wingdings" w:char="F0E0"/>
+      </w:r>
+      <w:r>
+        <w:rPr>
+          <w:lang w:val="en-US"/>
+        </w:rPr>
+        <w:t xml:space="preserve"> Edax2, utilizes the Edax param tab.</w:t>
+      </w:r>
+    </w:p>
+    <w:p>
+      <w:pPr>
         <w:pStyle w:val="berschrift3"/>
         <w:rPr>
           <w:lang w:val="en-US"/>
@@ -14773,20 +14900,62 @@
     </w:p>
     <w:p>
       <w:pPr>
-        <w:pStyle w:val="Listenabsatz"/>
-        <w:numPr>
-          <w:ilvl w:val="0"/>
-          <w:numId w:val="11"/>
-        </w:numPr>
-        <w:rPr>
-          <w:lang w:val="en-US"/>
-        </w:rPr>
-      </w:pPr>
-      <w:r>
-        <w:rPr>
-          <w:lang w:val="en-US"/>
-        </w:rPr>
-        <w:t xml:space="preserve">It would be nicer, if level and move-time were adjustable from within GBG </w:t>
+        <w:rPr>
+          <w:lang w:val="en-US"/>
+        </w:rPr>
+      </w:pPr>
+    </w:p>
+    <w:p>
+      <w:pPr>
+        <w:pStyle w:val="berschrift2"/>
+        <w:rPr>
+          <w:lang w:val="en-US"/>
+        </w:rPr>
+      </w:pPr>
+      <w:r>
+        <w:rPr>
+          <w:lang w:val="en-US"/>
+        </w:rPr>
+        <w:t>Tournament System</w:t>
+      </w:r>
+    </w:p>
+    <w:p>
+      <w:pPr>
+        <w:pStyle w:val="berschrift3"/>
+        <w:rPr>
+          <w:lang w:val="en-US"/>
+        </w:rPr>
+      </w:pPr>
+      <w:r>
+        <w:rPr>
+          <w:lang w:val="en-US"/>
+        </w:rPr>
+        <w:t>Workflow and associated code elements</w:t>
+      </w:r>
+    </w:p>
+    <w:p>
+      <w:pPr>
+        <w:rPr>
+          <w:lang w:val="en-US"/>
+        </w:rPr>
+      </w:pPr>
+      <w:r>
+        <w:rPr>
+          <w:lang w:val="en-US"/>
+        </w:rPr>
+        <w:t>XArenaMenu “Start Tournament System</w:t>
+      </w:r>
+      <w:r>
+        <w:rPr>
+          <w:lang w:val="en-US"/>
+        </w:rPr>
+        <w:t>”</w:t>
+      </w:r>
+      <w:r>
+        <w:rPr>
+          <w:lang w:val="en-US"/>
+        </w:rPr>
+        <w:t xml:space="preserve"> </w:t>
       </w:r>
       <w:r>
         <w:rPr>
@@ -14794,65 +14963,55 @@
         </w:rPr>
         <w:sym w:font="Wingdings" w:char="F0E0"/>
       </w:r>
-      <w:r>
-        <w:rPr>
-          <w:lang w:val="en-US"/>
-        </w:rPr>
-        <w:t xml:space="preserve"> needs an Edax param tab.</w:t>
-      </w:r>
-    </w:p>
-    <w:p>
-      <w:pPr>
-        <w:rPr>
-          <w:lang w:val="en-US"/>
-        </w:rPr>
-      </w:pPr>
-    </w:p>
-    <w:p>
-      <w:pPr>
-        <w:pStyle w:val="berschrift2"/>
-        <w:rPr>
-          <w:lang w:val="en-US"/>
-        </w:rPr>
-      </w:pPr>
-      <w:r>
-        <w:rPr>
-          <w:lang w:val="en-US"/>
-        </w:rPr>
-        <w:t>Tournament System</w:t>
-      </w:r>
-    </w:p>
-    <w:p>
-      <w:pPr>
-        <w:pStyle w:val="berschrift3"/>
-        <w:rPr>
-          <w:lang w:val="en-US"/>
-        </w:rPr>
-      </w:pPr>
-      <w:r>
-        <w:rPr>
-          <w:lang w:val="en-US"/>
-        </w:rPr>
-        <w:t>Workflow and associated code elements</w:t>
-      </w:r>
-    </w:p>
-    <w:p>
-      <w:pPr>
-        <w:rPr>
-          <w:lang w:val="en-US"/>
-        </w:rPr>
-      </w:pPr>
-      <w:r>
-        <w:rPr>
-          <w:lang w:val="en-US"/>
-        </w:rPr>
-        <w:t>XArenaMenu “Start Tournament System</w:t>
-      </w:r>
-      <w:r>
-        <w:rPr>
-          <w:lang w:val="en-US"/>
-        </w:rPr>
-        <w:t>”</w:t>
+    </w:p>
+    <w:p>
+      <w:pPr>
+        <w:ind w:left="708"/>
+        <w:rPr>
+          <w:lang w:val="en-US"/>
+        </w:rPr>
+      </w:pPr>
+      <w:r>
+        <w:rPr>
+          <w:lang w:val="en-US"/>
+        </w:rPr>
+        <w:t xml:space="preserve">constructor TSSettingsGUI2 </w:t>
+      </w:r>
+      <w:r>
+        <w:rPr>
+          <w:lang w:val="en-US"/>
+        </w:rPr>
+        <w:sym w:font="Wingdings" w:char="F0E0"/>
+      </w:r>
+      <w:r>
+        <w:rPr>
+          <w:lang w:val="en-US"/>
+        </w:rPr>
+        <w:t xml:space="preserve"> constructor TSAgentManager </w:t>
+      </w:r>
+      <w:r>
+        <w:rPr>
+          <w:lang w:val="en-US"/>
+        </w:rPr>
+        <w:sym w:font="Wingdings" w:char="F0E0"/>
+      </w:r>
+      <w:r>
+        <w:rPr>
+          <w:lang w:val="en-US"/>
+        </w:rPr>
+        <w:t xml:space="preserve"> various TSAgentManager.addAgent, but with PlayAgen</w:t>
+      </w:r>
+      <w:r>
+        <w:rPr>
+          <w:lang w:val="en-US"/>
+        </w:rPr>
+        <w:t>t</w:t>
+      </w:r>
+      <w:r>
+        <w:rPr>
+          <w:lang w:val="en-US"/>
+        </w:rPr>
+        <w:t xml:space="preserve"> = null</w:t>
       </w:r>
       <w:r>
         <w:rPr>
@@ -14860,12 +15019,6 @@
         </w:rPr>
         <w:t xml:space="preserve"> </w:t>
       </w:r>
-      <w:r>
-        <w:rPr>
-          <w:lang w:val="en-US"/>
-        </w:rPr>
-        <w:sym w:font="Wingdings" w:char="F0E0"/>
-      </w:r>
     </w:p>
     <w:p>
       <w:pPr>
@@ -14878,49 +15031,7 @@
         <w:rPr>
           <w:lang w:val="en-US"/>
         </w:rPr>
-        <w:t xml:space="preserve">constructor TSSettingsGUI2 </w:t>
-      </w:r>
-      <w:r>
-        <w:rPr>
-          <w:lang w:val="en-US"/>
-        </w:rPr>
-        <w:sym w:font="Wingdings" w:char="F0E0"/>
-      </w:r>
-      <w:r>
-        <w:rPr>
-          <w:lang w:val="en-US"/>
-        </w:rPr>
-        <w:t xml:space="preserve"> constructor TSAgentManager </w:t>
-      </w:r>
-      <w:r>
-        <w:rPr>
-          <w:lang w:val="en-US"/>
-        </w:rPr>
-        <w:sym w:font="Wingdings" w:char="F0E0"/>
-      </w:r>
-      <w:r>
-        <w:rPr>
-          <w:lang w:val="en-US"/>
-        </w:rPr>
-        <w:t xml:space="preserve"> various TSAgentManager.addAgent, but with PlayAgen</w:t>
-      </w:r>
-      <w:r>
-        <w:rPr>
-          <w:lang w:val="en-US"/>
-        </w:rPr>
-        <w:t>t</w:t>
-      </w:r>
-      <w:r>
-        <w:rPr>
-          <w:lang w:val="en-US"/>
-        </w:rPr>
-        <w:t xml:space="preserve"> = null</w:t>
-      </w:r>
-      <w:r>
-        <w:rPr>
-          <w:lang w:val="en-US"/>
-        </w:rPr>
-        <w:t xml:space="preserve"> </w:t>
+        <w:t xml:space="preserve">finally the GUI TSSettingsGUI2 comes up and agents for tournament may be selected. </w:t>
       </w:r>
     </w:p>
     <w:p>
@@ -14934,21 +15045,6 @@
         <w:rPr>
           <w:lang w:val="en-US"/>
         </w:rPr>
-        <w:t xml:space="preserve">finally the GUI TSSettingsGUI2 comes up and agents for tournament may be selected. </w:t>
-      </w:r>
-    </w:p>
-    <w:p>
-      <w:pPr>
-        <w:ind w:left="708"/>
-        <w:rPr>
-          <w:lang w:val="en-US"/>
-        </w:rPr>
-      </w:pPr>
-      <w:r>
-        <w:rPr>
-          <w:lang w:val="en-US"/>
-        </w:rPr>
-        <w:lastRenderedPageBreak/>
         <w:t xml:space="preserve">If the button “Load Agent from Disk” is pressed, then </w:t>
       </w:r>
       <w:r>
@@ -16657,7 +16753,6 @@
         <w:rPr>
           <w:lang w:val="en-US"/>
         </w:rPr>
-        <w:lastRenderedPageBreak/>
         <w:t>here and in similar places</w:t>
       </w:r>
       <w:r>
@@ -17291,7 +17386,7 @@
         </w:rPr>
         <w:t xml:space="preserve"> – Yes, we found a way via </w:t>
       </w:r>
-      <w:hyperlink r:id="rId18" w:anchor="headertooltip" w:history="1">
+      <w:hyperlink r:id="rId19" w:anchor="headertooltip" w:history="1">
         <w:r>
           <w:rPr>
             <w:rStyle w:val="Hyperlink"/>
@@ -17432,7 +17527,6 @@
           <w:sz w:val="18"/>
           <w:lang w:val="en-US"/>
         </w:rPr>
-        <w:lastRenderedPageBreak/>
         <w:tab/>
         <w:t>tableTimeDetail = new JTable(){</w:t>
       </w:r>
@@ -20804,7 +20898,7 @@
 </file>
 
 <file path=customXml/itemProps1.xml><?xml version="1.0" encoding="utf-8"?>
-<ds:datastoreItem xmlns:ds="http://schemas.openxmlformats.org/officeDocument/2006/customXml" ds:itemID="{3B5D8F42-C353-44CA-9FA1-16525F3F717B}">
+<ds:datastoreItem xmlns:ds="http://schemas.openxmlformats.org/officeDocument/2006/customXml" ds:itemID="{DCB1AF63-E8C1-4CDD-B7AD-239C013275C2}">
   <ds:schemaRefs>
     <ds:schemaRef ds:uri="http://schemas.openxmlformats.org/officeDocument/2006/bibliography"/>
   </ds:schemaRefs>

</xml_diff>

<commit_message>
N-player unification SingleTreeNode ...
... see mctsSearch() and method called / no longer called from there
</commit_message>
<xml_diff>
--- a/TODO.docx
+++ b/TODO.docx
@@ -314,8 +314,80 @@
         </w:rPr>
         <w:t>)</w:t>
       </w:r>
-      <w:bookmarkStart w:id="0" w:name="_GoBack"/>
-      <w:bookmarkEnd w:id="0"/>
+      <w:r>
+        <w:rPr>
+          <w:rFonts w:cs="Arial"/>
+          <w:szCs w:val="21"/>
+          <w:lang w:val="en-US"/>
+        </w:rPr>
+        <w:t xml:space="preserve"> StateObservation::</w:t>
+      </w:r>
+      <w:r>
+        <w:rPr>
+          <w:rFonts w:cs="Arial"/>
+          <w:b/>
+          <w:szCs w:val="21"/>
+          <w:lang w:val="en-US"/>
+        </w:rPr>
+        <w:t>getGameWinner</w:t>
+      </w:r>
+      <w:r>
+        <w:rPr>
+          <w:rFonts w:cs="Arial"/>
+          <w:szCs w:val="21"/>
+          <w:lang w:val="en-US"/>
+        </w:rPr>
+        <w:t>() does not generalize well to games with N&gt;2. The implementation ObserverBase::getGameWinner3player() is a not-so-nice implementation (why in ObserverBase? why int? why does it return 0?)</w:t>
+      </w:r>
+      <w:r>
+        <w:rPr>
+          <w:rFonts w:cs="Arial"/>
+          <w:szCs w:val="21"/>
+          <w:lang w:val="en-US"/>
+        </w:rPr>
+        <w:br/>
+        <w:t>Analyze for what we really need getGameWinner() and if we can code thi</w:t>
+      </w:r>
+      <w:r>
+        <w:rPr>
+          <w:rFonts w:cs="Arial"/>
+          <w:szCs w:val="21"/>
+          <w:lang w:val="en-US"/>
+        </w:rPr>
+        <w:t xml:space="preserve">s differently, in a way that </w:t>
+      </w:r>
+      <w:r>
+        <w:rPr>
+          <w:rFonts w:cs="Arial"/>
+          <w:szCs w:val="21"/>
+          <w:lang w:val="en-US"/>
+        </w:rPr>
+        <w:t xml:space="preserve">generalizes better to different numbers N of players. – We eliminated </w:t>
+      </w:r>
+      <w:r>
+        <w:rPr>
+          <w:rFonts w:cs="Arial"/>
+          <w:szCs w:val="21"/>
+          <w:lang w:val="en-US"/>
+        </w:rPr>
+        <w:t xml:space="preserve">calls to </w:t>
+      </w:r>
+      <w:r>
+        <w:rPr>
+          <w:rFonts w:cs="Arial"/>
+          <w:szCs w:val="21"/>
+          <w:lang w:val="en-US"/>
+        </w:rPr>
+        <w:t>getGameWinner3p</w:t>
+      </w:r>
+      <w:r>
+        <w:rPr>
+          <w:rFonts w:cs="Arial"/>
+          <w:szCs w:val="21"/>
+          <w:lang w:val="en-US"/>
+        </w:rPr>
+        <w:t>layer()</w:t>
+      </w:r>
       <w:r>
         <w:rPr>
           <w:rFonts w:cs="Arial"/>
@@ -330,49 +402,15 @@
           <w:szCs w:val="21"/>
           <w:lang w:val="en-US"/>
         </w:rPr>
-        <w:t>StateObservation::</w:t>
-      </w:r>
-      <w:r>
-        <w:rPr>
-          <w:rFonts w:cs="Arial"/>
-          <w:b/>
-          <w:szCs w:val="21"/>
-          <w:lang w:val="en-US"/>
-        </w:rPr>
-        <w:t>getGameWinner</w:t>
-      </w:r>
-      <w:r>
-        <w:rPr>
-          <w:rFonts w:cs="Arial"/>
-          <w:szCs w:val="21"/>
-          <w:lang w:val="en-US"/>
-        </w:rPr>
-        <w:t>() does not generalize well to games with N&gt;2. The implementation ObserverBase::getGameWinner3player() is a not-so-nice implementation (why in ObserverBase? why int? why does it return 0?)</w:t>
-      </w:r>
-      <w:r>
-        <w:rPr>
-          <w:rFonts w:cs="Arial"/>
-          <w:szCs w:val="21"/>
-          <w:lang w:val="en-US"/>
-        </w:rPr>
-        <w:br/>
-        <w:t>Analyze for what we really need getGameWinner() and if we can code this differently, in a way that it generalizes better to different numbers N of players.</w:t>
-      </w:r>
-      <w:r>
-        <w:rPr>
-          <w:rFonts w:cs="Arial"/>
-          <w:szCs w:val="21"/>
-          <w:lang w:val="en-US"/>
-        </w:rPr>
-        <w:t xml:space="preserve"> – We eliminated </w:t>
-      </w:r>
-      <w:r>
-        <w:rPr>
-          <w:rFonts w:cs="Arial"/>
-          <w:szCs w:val="21"/>
-          <w:lang w:val="en-US"/>
-        </w:rPr>
-        <w:t xml:space="preserve">getGameWinner3Player()-calls completely and </w:t>
+        <w:t xml:space="preserve">completely and </w:t>
+      </w:r>
+      <w:r>
+        <w:rPr>
+          <w:rFonts w:cs="Arial"/>
+          <w:szCs w:val="21"/>
+          <w:lang w:val="en-US"/>
+        </w:rPr>
+        <w:t xml:space="preserve">calls to </w:t>
       </w:r>
       <w:r>
         <w:rPr>
@@ -388,15 +426,31 @@
           <w:szCs w:val="21"/>
           <w:lang w:val="en-US"/>
         </w:rPr>
-        <w:t>-calls</w:t>
-      </w:r>
-      <w:r>
-        <w:rPr>
-          <w:rFonts w:cs="Arial"/>
-          <w:szCs w:val="21"/>
-          <w:lang w:val="en-US"/>
-        </w:rPr>
-        <w:t xml:space="preserve"> from most occasions and replaced it with better-to-maintain and sometimes simpler code. Two exceptions remain currently </w:t>
+        <w:t xml:space="preserve"> </w:t>
+      </w:r>
+      <w:r>
+        <w:rPr>
+          <w:rFonts w:cs="Arial"/>
+          <w:szCs w:val="21"/>
+          <w:lang w:val="en-US"/>
+        </w:rPr>
+        <w:t xml:space="preserve">from most occasions and replaced it with better-to-maintain and sometimes simpler code. Two exceptions currently </w:t>
+      </w:r>
+      <w:r>
+        <w:rPr>
+          <w:rFonts w:cs="Arial"/>
+          <w:szCs w:val="21"/>
+          <w:lang w:val="en-US"/>
+        </w:rPr>
+        <w:t>remain</w:t>
+      </w:r>
+      <w:r>
+        <w:rPr>
+          <w:rFonts w:cs="Arial"/>
+          <w:szCs w:val="21"/>
+          <w:lang w:val="en-US"/>
+        </w:rPr>
+        <w:t>:</w:t>
       </w:r>
     </w:p>
     <w:p>
@@ -423,7 +477,31 @@
           <w:szCs w:val="21"/>
           <w:lang w:val="en-US"/>
         </w:rPr>
-        <w:t>StateObserverOthello.getGameWinner(), where the function is useful, needed and clear to understand. It could be an Othello-specific function, is needed only for StateObserverOthello objects</w:t>
+        <w:t xml:space="preserve">StateObserverOthello.getGameWinner(), where the function is useful, needed and clear to understand. It could be an Othello-specific function, </w:t>
+      </w:r>
+      <w:r>
+        <w:rPr>
+          <w:rFonts w:cs="Arial"/>
+          <w:szCs w:val="21"/>
+          <w:lang w:val="en-US"/>
+        </w:rPr>
+        <w:t xml:space="preserve">since it </w:t>
+      </w:r>
+      <w:r>
+        <w:rPr>
+          <w:rFonts w:cs="Arial"/>
+          <w:szCs w:val="21"/>
+          <w:lang w:val="en-US"/>
+        </w:rPr>
+        <w:t>is needed only for StateObserverOthello objects</w:t>
+      </w:r>
+      <w:r>
+        <w:rPr>
+          <w:rFonts w:cs="Arial"/>
+          <w:szCs w:val="21"/>
+          <w:lang w:val="en-US"/>
+        </w:rPr>
+        <w:t>.</w:t>
       </w:r>
     </w:p>
     <w:p>
@@ -505,15 +583,7 @@
           <w:szCs w:val="21"/>
           <w:lang w:val="en-US"/>
         </w:rPr>
-        <w:t xml:space="preserve">: If all is tested and works well, eliminate the methods </w:t>
-      </w:r>
-      <w:r>
-        <w:rPr>
-          <w:rFonts w:cs="Arial"/>
-          <w:szCs w:val="21"/>
-          <w:lang w:val="en-US"/>
-        </w:rPr>
-        <w:t>getGameWinner() and getGameWinner3Player()</w:t>
+        <w:t>: If all is tested and works well, eliminate the methods getGameWinner() and getGameWinner3Player()</w:t>
       </w:r>
       <w:r>
         <w:rPr>
@@ -588,25 +658,31 @@
         <w:rPr>
           <w:lang w:val="en-US"/>
         </w:rPr>
-        <w:t>(</w:t>
-      </w:r>
-      <w:r>
-        <w:rPr>
-          <w:lang w:val="en-US"/>
-        </w:rPr>
-        <w:t>OK</w:t>
-      </w:r>
-      <w:r>
-        <w:rPr>
-          <w:lang w:val="en-US"/>
-        </w:rPr>
-        <w:t>)</w:t>
-      </w:r>
-      <w:r>
-        <w:rPr>
-          <w:lang w:val="en-US"/>
-        </w:rPr>
-        <w:t xml:space="preserve"> 2019-09-28: </w:t>
+        <w:t>OK 2019-</w:t>
+      </w:r>
+      <w:r>
+        <w:rPr>
+          <w:lang w:val="en-US"/>
+        </w:rPr>
+        <w:t>10</w:t>
+      </w:r>
+      <w:r>
+        <w:rPr>
+          <w:lang w:val="en-US"/>
+        </w:rPr>
+        <w:t>-</w:t>
+      </w:r>
+      <w:r>
+        <w:rPr>
+          <w:lang w:val="en-US"/>
+        </w:rPr>
+        <w:t>01</w:t>
+      </w:r>
+      <w:r>
+        <w:rPr>
+          <w:lang w:val="en-US"/>
+        </w:rPr>
+        <w:t xml:space="preserve">: </w:t>
       </w:r>
       <w:r>
         <w:rPr>
@@ -741,16 +817,29 @@
       </w:pPr>
       <w:r>
         <w:rPr>
-          <w:highlight w:val="yellow"/>
-          <w:lang w:val="en-US"/>
-        </w:rPr>
-        <w:t>TODO</w:t>
-      </w:r>
-      <w:r>
-        <w:rPr>
-          <w:lang w:val="en-US"/>
-        </w:rPr>
-        <w:t>: The design</w:t>
+          <w:lang w:val="en-US"/>
+        </w:rPr>
+        <w:t xml:space="preserve">OK </w:t>
+      </w:r>
+      <w:r>
+        <w:rPr>
+          <w:lang w:val="en-US"/>
+        </w:rPr>
+        <w:t xml:space="preserve"> 2010-10-01</w:t>
+      </w:r>
+      <w:r>
+        <w:rPr>
+          <w:lang w:val="en-US"/>
+        </w:rPr>
+        <w:t xml:space="preserve">: </w:t>
+      </w:r>
+      <w:bookmarkStart w:id="0" w:name="_GoBack"/>
+      <w:bookmarkEnd w:id="0"/>
+      <w:r>
+        <w:rPr>
+          <w:lang w:val="en-US"/>
+        </w:rPr>
+        <w:t>The design</w:t>
       </w:r>
       <w:r>
         <w:rPr>
@@ -762,7 +851,31 @@
         <w:rPr>
           <w:lang w:val="en-US"/>
         </w:rPr>
-        <w:t xml:space="preserve"> is currently not so nice, because we have a clutter of method</w:t>
+        <w:t xml:space="preserve"> </w:t>
+      </w:r>
+      <w:r>
+        <w:rPr>
+          <w:lang w:val="en-US"/>
+        </w:rPr>
+        <w:t>was</w:t>
+      </w:r>
+      <w:r>
+        <w:rPr>
+          <w:lang w:val="en-US"/>
+        </w:rPr>
+        <w:t xml:space="preserve"> not so nice, because we ha</w:t>
+      </w:r>
+      <w:r>
+        <w:rPr>
+          <w:lang w:val="en-US"/>
+        </w:rPr>
+        <w:t>d</w:t>
+      </w:r>
+      <w:r>
+        <w:rPr>
+          <w:lang w:val="en-US"/>
+        </w:rPr>
+        <w:t xml:space="preserve"> a clutter of method</w:t>
       </w:r>
       <w:r>
         <w:rPr>
@@ -792,7 +905,19 @@
         <w:rPr>
           <w:lang w:val="en-US"/>
         </w:rPr>
-        <w:t>Use ScoreTuple and the way we do it for 3 players in a generic way for all N.</w:t>
+        <w:t xml:space="preserve">Use ScoreTuple and </w:t>
+      </w:r>
+      <w:r>
+        <w:rPr>
+          <w:lang w:val="en-US"/>
+        </w:rPr>
+        <w:t xml:space="preserve">new functions backUp(), rollOut(), value() which are </w:t>
+      </w:r>
+      <w:r>
+        <w:rPr>
+          <w:lang w:val="en-US"/>
+        </w:rPr>
+        <w:t>generic for all N.</w:t>
       </w:r>
     </w:p>
     <w:p>
@@ -8285,6 +8410,49 @@
           <w:szCs w:val="21"/>
           <w:lang w:val="en-US"/>
         </w:rPr>
+        <w:t xml:space="preserve">Max-N: Observed in game Sim: If Max-N cannot win, then it takes often an early loss, where a later loss would be better (if it is assumed that the opponent makes sometimes errors). How to fix: add to loss positions a term </w:t>
+      </w:r>
+      <w:r>
+        <w:rPr>
+          <w:rFonts w:cs="Arial"/>
+          <w:szCs w:val="21"/>
+          <w:lang w:val="en-US"/>
+        </w:rPr>
+        <w:sym w:font="Symbol" w:char="F065"/>
+      </w:r>
+      <w:r>
+        <w:rPr>
+          <w:rFonts w:cs="Arial"/>
+          <w:szCs w:val="21"/>
+          <w:lang w:val="en-US"/>
+        </w:rPr>
+        <w:t>*depth where depth is the length of the resulting episode.</w:t>
+      </w:r>
+    </w:p>
+    <w:p>
+      <w:pPr>
+        <w:pStyle w:val="Listenabsatz"/>
+        <w:numPr>
+          <w:ilvl w:val="0"/>
+          <w:numId w:val="1"/>
+        </w:numPr>
+        <w:autoSpaceDE w:val="0"/>
+        <w:autoSpaceDN w:val="0"/>
+        <w:adjustRightInd w:val="0"/>
+        <w:spacing w:after="0" w:line="240" w:lineRule="auto"/>
+        <w:contextualSpacing w:val="0"/>
+        <w:rPr>
+          <w:rFonts w:cs="Arial"/>
+          <w:szCs w:val="21"/>
+          <w:lang w:val="en-US"/>
+        </w:rPr>
+      </w:pPr>
+      <w:r>
+        <w:rPr>
+          <w:rFonts w:cs="Arial"/>
+          <w:szCs w:val="21"/>
+          <w:lang w:val="en-US"/>
+        </w:rPr>
         <w:t>Eliminate StateObserverSim.allRewards (we have the function ObserverBase.getScoreTuple()!)</w:t>
       </w:r>
     </w:p>
@@ -8358,6 +8526,7 @@
           <w:szCs w:val="21"/>
           <w:lang w:val="en-US"/>
         </w:rPr>
+        <w:lastRenderedPageBreak/>
         <w:t xml:space="preserve">Java-2-Python bridge: It would be nice if we could have an agent that interfaces to Python code. See </w:t>
       </w:r>
       <w:hyperlink r:id="rId16" w:history="1">
@@ -8464,16 +8633,7 @@
           <w:szCs w:val="21"/>
           <w:lang w:val="en-US"/>
         </w:rPr>
-        <w:t xml:space="preserve">-graph, it will get too complex with </w:t>
-      </w:r>
-      <w:r>
-        <w:rPr>
-          <w:rFonts w:cs="Arial"/>
-          <w:szCs w:val="21"/>
-          <w:lang w:val="en-US"/>
-        </w:rPr>
-        <w:lastRenderedPageBreak/>
-        <w:t xml:space="preserve">larger graphs where the depth would need further enhancement. But if we switch to a sorted representation, we could cut down hm.size dramatically. </w:t>
+        <w:t xml:space="preserve">-graph, it will get too complex with larger graphs where the depth would need further enhancement. But if we switch to a sorted representation, we could cut down hm.size dramatically. </w:t>
       </w:r>
     </w:p>
     <w:p>
@@ -8949,25 +9109,7 @@
             <w:szCs w:val="21"/>
             <w:lang w:val="en-US"/>
           </w:rPr>
-          <w:t>discuss</w:t>
-        </w:r>
-        <w:r>
-          <w:rPr>
-            <w:rStyle w:val="Hyperlink"/>
-            <w:rFonts w:cs="Arial"/>
-            <w:szCs w:val="21"/>
-            <w:lang w:val="en-US"/>
-          </w:rPr>
-          <w:t>i</w:t>
-        </w:r>
-        <w:r>
-          <w:rPr>
-            <w:rStyle w:val="Hyperlink"/>
-            <w:rFonts w:cs="Arial"/>
-            <w:szCs w:val="21"/>
-            <w:lang w:val="en-US"/>
-          </w:rPr>
-          <w:t>on here</w:t>
+          <w:t>discussion here</w:t>
         </w:r>
       </w:hyperlink>
       <w:r>
@@ -9711,6 +9853,7 @@
           <w:szCs w:val="21"/>
           <w:lang w:val="en-US"/>
         </w:rPr>
+        <w:lastRenderedPageBreak/>
         <w:t>Check if estimateGameValue() is correctly implemented for all agents (some, e.g. TDNTuple3Agt, use the default implementation from AgentBase).</w:t>
       </w:r>
     </w:p>
@@ -9789,7 +9932,6 @@
           <w:szCs w:val="21"/>
           <w:lang w:val="en-US"/>
         </w:rPr>
-        <w:lastRenderedPageBreak/>
         <w:t>Prepare TR-GBG</w:t>
       </w:r>
       <w:r>
@@ -10913,7 +11055,14 @@
         <w:rPr>
           <w:lang w:val="en-US"/>
         </w:rPr>
-        <w:t>But in other games, especially those with imperfect information, it cannot be known exactly and it might require considerable calculation / modeling (with a great deal of uncertainty) to estimate it.</w:t>
+        <w:t xml:space="preserve">But in other games, especially those with imperfect information, </w:t>
+      </w:r>
+      <w:r>
+        <w:rPr>
+          <w:lang w:val="en-US"/>
+        </w:rPr>
+        <w:lastRenderedPageBreak/>
+        <w:t>it cannot be known exactly and it might require considerable calculation / modeling (with a great deal of uncertainty) to estimate it.</w:t>
       </w:r>
     </w:p>
     <w:p>
@@ -11069,7 +11218,6 @@
         <w:rPr>
           <w:lang w:val="en-US"/>
         </w:rPr>
-        <w:lastRenderedPageBreak/>
         <w:t xml:space="preserve">(OK) </w:t>
       </w:r>
       <w:r>
@@ -22348,7 +22496,7 @@
 </file>
 
 <file path=customXml/itemProps1.xml><?xml version="1.0" encoding="utf-8"?>
-<ds:datastoreItem xmlns:ds="http://schemas.openxmlformats.org/officeDocument/2006/customXml" ds:itemID="{91FF4FE4-C986-485A-AC33-CFCDA371AAD6}">
+<ds:datastoreItem xmlns:ds="http://schemas.openxmlformats.org/officeDocument/2006/customXml" ds:itemID="{62027075-867B-466E-9FB0-9EFF665801E9}">
   <ds:schemaRefs>
     <ds:schemaRef ds:uri="http://schemas.openxmlformats.org/officeDocument/2006/bibliography"/>
   </ds:schemaRefs>

</xml_diff>

<commit_message>
Eliminated compete and competeBoth ...
... (from XArenaFuncs) in favor of competeNPlayer and competeNPlayerAllRoles
... replaced all calls to compete and competeBoth accordingly
</commit_message>
<xml_diff>
--- a/TODO.docx
+++ b/TODO.docx
@@ -253,39 +253,7 @@
           <w:szCs w:val="21"/>
           <w:lang w:val="en-US"/>
         </w:rPr>
-        <w:t>OK Arena.PlayGame had a bug for Sim and 2-player game when game is over: The winner displayed in the MessageBox was the wrong one! – This was due to the complicated winner-determine-logic in Arena.PlayGame</w:t>
-      </w:r>
-      <w:r>
-        <w:rPr>
-          <w:rFonts w:cs="Arial"/>
-          <w:szCs w:val="21"/>
-          <w:lang w:val="en-US"/>
-        </w:rPr>
-        <w:t xml:space="preserve"> using getGameWinner(),</w:t>
-      </w:r>
-      <w:r>
-        <w:rPr>
-          <w:rFonts w:cs="Arial"/>
-          <w:szCs w:val="21"/>
-          <w:lang w:val="en-US"/>
-        </w:rPr>
-        <w:t xml:space="preserve"> which was plain wrong for games where the last moving player is the looser. Bug fix: We replaced it with another logic based on ScoreTuple (and </w:t>
-      </w:r>
-      <w:r>
-        <w:rPr>
-          <w:rFonts w:cs="Arial"/>
-          <w:szCs w:val="21"/>
-          <w:lang w:val="en-US"/>
-        </w:rPr>
-        <w:t>the new ScoreTuple methods</w:t>
-      </w:r>
-      <w:r>
-        <w:rPr>
-          <w:rFonts w:cs="Arial"/>
-          <w:szCs w:val="21"/>
-          <w:lang w:val="en-US"/>
-        </w:rPr>
-        <w:t xml:space="preserve"> max + argmax) which generalizes well to 2- and 3-player games of any kind. </w:t>
+        <w:t>Unified the numerous compete functions: one function competeNPlayer and one competeNPlayerAllRoles valid for all N, each returning a ScoreTuple. This will make finally compete, competeBoth, compete3, singleCompete3, compete3Player all obsolete. Eliminated all calls of compete in favor of competeNPlayer. Eliminated all calls of competeBoth in favor of competeNPlayerAllRoles.</w:t>
       </w:r>
     </w:p>
     <w:p>
@@ -306,160 +274,20 @@
           <w:lang w:val="en-US"/>
         </w:rPr>
       </w:pPr>
-      <w:bookmarkStart w:id="0" w:name="_GoBack"/>
-      <w:bookmarkEnd w:id="0"/>
-      <w:r>
-        <w:rPr>
-          <w:rFonts w:cs="Arial"/>
-          <w:szCs w:val="21"/>
-          <w:lang w:val="en-US"/>
-        </w:rPr>
-        <w:t>OK StateObservation::</w:t>
-      </w:r>
-      <w:r>
-        <w:rPr>
-          <w:rFonts w:cs="Arial"/>
-          <w:b/>
-          <w:szCs w:val="21"/>
-          <w:lang w:val="en-US"/>
-        </w:rPr>
-        <w:t>getGameWinner</w:t>
-      </w:r>
-      <w:r>
-        <w:rPr>
-          <w:rFonts w:cs="Arial"/>
-          <w:szCs w:val="21"/>
-          <w:lang w:val="en-US"/>
-        </w:rPr>
-        <w:t>() does not generalize well to games with N&gt;2. The implementation ObserverBase::getGameWinner3player() is a not-so-nice implementation (why in ObserverBase? why int? why does it return 0?)</w:t>
-      </w:r>
-      <w:r>
-        <w:rPr>
-          <w:rFonts w:cs="Arial"/>
-          <w:szCs w:val="21"/>
-          <w:lang w:val="en-US"/>
-        </w:rPr>
-        <w:br/>
-        <w:t>Analyze for what we really need getGameWinner() and if we can</w:t>
-      </w:r>
-      <w:r>
-        <w:rPr>
-          <w:rFonts w:cs="Arial"/>
-          <w:szCs w:val="21"/>
-          <w:lang w:val="en-US"/>
-        </w:rPr>
-        <w:t>,</w:t>
-      </w:r>
-      <w:r>
-        <w:rPr>
-          <w:rFonts w:cs="Arial"/>
-          <w:szCs w:val="21"/>
-          <w:lang w:val="en-US"/>
-        </w:rPr>
-        <w:t xml:space="preserve"> code thi</w:t>
-      </w:r>
-      <w:r>
-        <w:rPr>
-          <w:rFonts w:cs="Arial"/>
-          <w:szCs w:val="21"/>
-          <w:lang w:val="en-US"/>
-        </w:rPr>
-        <w:t xml:space="preserve">s differently, in a way that </w:t>
-      </w:r>
-      <w:r>
-        <w:rPr>
-          <w:rFonts w:cs="Arial"/>
-          <w:szCs w:val="21"/>
-          <w:lang w:val="en-US"/>
-        </w:rPr>
-        <w:t xml:space="preserve">generalizes better to different numbers N of players. – We eliminated </w:t>
-      </w:r>
-      <w:r>
-        <w:rPr>
-          <w:rFonts w:cs="Arial"/>
-          <w:szCs w:val="21"/>
-          <w:lang w:val="en-US"/>
-        </w:rPr>
-        <w:t xml:space="preserve">calls to </w:t>
-      </w:r>
-      <w:r>
-        <w:rPr>
-          <w:rFonts w:cs="Arial"/>
-          <w:szCs w:val="21"/>
-          <w:lang w:val="en-US"/>
-        </w:rPr>
-        <w:t>getGameWinner3p</w:t>
-      </w:r>
-      <w:r>
-        <w:rPr>
-          <w:rFonts w:cs="Arial"/>
-          <w:szCs w:val="21"/>
-          <w:lang w:val="en-US"/>
-        </w:rPr>
-        <w:t>layer()</w:t>
-      </w:r>
-      <w:r>
-        <w:rPr>
-          <w:rFonts w:cs="Arial"/>
-          <w:szCs w:val="21"/>
-          <w:lang w:val="en-US"/>
-        </w:rPr>
-        <w:t xml:space="preserve"> </w:t>
-      </w:r>
-      <w:r>
-        <w:rPr>
-          <w:rFonts w:cs="Arial"/>
-          <w:szCs w:val="21"/>
-          <w:lang w:val="en-US"/>
-        </w:rPr>
-        <w:t xml:space="preserve">completely and </w:t>
-      </w:r>
-      <w:r>
-        <w:rPr>
-          <w:rFonts w:cs="Arial"/>
-          <w:szCs w:val="21"/>
-          <w:lang w:val="en-US"/>
-        </w:rPr>
-        <w:t xml:space="preserve">calls to </w:t>
-      </w:r>
-      <w:r>
-        <w:rPr>
-          <w:rFonts w:cs="Arial"/>
-          <w:szCs w:val="21"/>
-          <w:lang w:val="en-US"/>
-        </w:rPr>
-        <w:t>getGameWinner()</w:t>
-      </w:r>
-      <w:r>
-        <w:rPr>
-          <w:rFonts w:cs="Arial"/>
-          <w:szCs w:val="21"/>
-          <w:lang w:val="en-US"/>
-        </w:rPr>
-        <w:t xml:space="preserve"> </w:t>
-      </w:r>
-      <w:r>
-        <w:rPr>
-          <w:rFonts w:cs="Arial"/>
-          <w:szCs w:val="21"/>
-          <w:lang w:val="en-US"/>
-        </w:rPr>
-        <w:t xml:space="preserve">from most occasions and replaced it with better-to-maintain and sometimes simpler code. Two exceptions currently </w:t>
-      </w:r>
-      <w:r>
-        <w:rPr>
-          <w:rFonts w:cs="Arial"/>
-          <w:szCs w:val="21"/>
-          <w:lang w:val="en-US"/>
-        </w:rPr>
-        <w:t>remain:</w:t>
-      </w:r>
-    </w:p>
-    <w:p>
-      <w:pPr>
-        <w:pStyle w:val="Listenabsatz"/>
-        <w:numPr>
-          <w:ilvl w:val="1"/>
+      <w:r>
+        <w:rPr>
+          <w:rFonts w:cs="Arial"/>
+          <w:szCs w:val="21"/>
+          <w:lang w:val="en-US"/>
+        </w:rPr>
+        <w:t>Evaluators: Where possible, unify the evaluate** member functions. See EvaluatorSim for an example: replaced six evaluate** functions by one new evaluateAgainstOpponents(PlayAgtVector,…)</w:t>
+      </w:r>
+    </w:p>
+    <w:p>
+      <w:pPr>
+        <w:pStyle w:val="Listenabsatz"/>
+        <w:numPr>
+          <w:ilvl w:val="0"/>
           <w:numId w:val="1"/>
         </w:numPr>
         <w:autoSpaceDE w:val="0"/>
@@ -479,62 +307,56 @@
           <w:szCs w:val="21"/>
           <w:lang w:val="en-US"/>
         </w:rPr>
-        <w:t xml:space="preserve">StateObserverOthello.getGameWinner(), where the function is useful, needed and clear to understand. It could be an Othello-specific function, </w:t>
-      </w:r>
-      <w:r>
-        <w:rPr>
-          <w:rFonts w:cs="Arial"/>
-          <w:szCs w:val="21"/>
-          <w:lang w:val="en-US"/>
-        </w:rPr>
-        <w:t xml:space="preserve">since it </w:t>
-      </w:r>
-      <w:r>
-        <w:rPr>
-          <w:rFonts w:cs="Arial"/>
-          <w:szCs w:val="21"/>
-          <w:lang w:val="en-US"/>
-        </w:rPr>
-        <w:t>is needed only for StateObserverOthello objects</w:t>
-      </w:r>
-      <w:r>
-        <w:rPr>
-          <w:rFonts w:cs="Arial"/>
-          <w:szCs w:val="21"/>
-          <w:lang w:val="en-US"/>
-        </w:rPr>
-        <w:t>.</w:t>
-      </w:r>
-      <w:r>
-        <w:rPr>
-          <w:rFonts w:cs="Arial"/>
-          <w:szCs w:val="21"/>
-          <w:lang w:val="en-US"/>
-        </w:rPr>
-        <w:t xml:space="preserve"> </w:t>
-      </w:r>
-      <w:r>
-        <w:rPr>
-          <w:rFonts w:cs="Arial"/>
-          <w:szCs w:val="21"/>
-          <w:lang w:val="en-US"/>
-        </w:rPr>
-        <w:sym w:font="Wingdings" w:char="F0E0"/>
-      </w:r>
-      <w:r>
-        <w:rPr>
-          <w:rFonts w:cs="Arial"/>
-          <w:szCs w:val="21"/>
-          <w:lang w:val="en-US"/>
-        </w:rPr>
-        <w:t xml:space="preserve"> now renamed to Othello-local function winStatus().</w:t>
-      </w:r>
-    </w:p>
-    <w:p>
-      <w:pPr>
-        <w:pStyle w:val="Listenabsatz"/>
-        <w:numPr>
-          <w:ilvl w:val="1"/>
+        <w:t>OK Arena.PlayGame had a bug for Sim and 2-player game when game is over: The winner displayed in the MessageBox was the wrong one! – This was due to the complicated winner-determine-logic in Arena.PlayGame</w:t>
+      </w:r>
+      <w:r>
+        <w:rPr>
+          <w:rFonts w:cs="Arial"/>
+          <w:szCs w:val="21"/>
+          <w:lang w:val="en-US"/>
+        </w:rPr>
+        <w:t xml:space="preserve"> using getGameWinner(),</w:t>
+      </w:r>
+      <w:r>
+        <w:rPr>
+          <w:rFonts w:cs="Arial"/>
+          <w:szCs w:val="21"/>
+          <w:lang w:val="en-US"/>
+        </w:rPr>
+        <w:t xml:space="preserve"> which was plain wrong for g</w:t>
+      </w:r>
+      <w:bookmarkStart w:id="0" w:name="_GoBack"/>
+      <w:bookmarkEnd w:id="0"/>
+      <w:r>
+        <w:rPr>
+          <w:rFonts w:cs="Arial"/>
+          <w:szCs w:val="21"/>
+          <w:lang w:val="en-US"/>
+        </w:rPr>
+        <w:t xml:space="preserve">ames where the last moving player is the looser. Bug fix: We replaced it with another logic based on ScoreTuple (and </w:t>
+      </w:r>
+      <w:r>
+        <w:rPr>
+          <w:rFonts w:cs="Arial"/>
+          <w:szCs w:val="21"/>
+          <w:lang w:val="en-US"/>
+        </w:rPr>
+        <w:t>the new ScoreTuple methods</w:t>
+      </w:r>
+      <w:r>
+        <w:rPr>
+          <w:rFonts w:cs="Arial"/>
+          <w:szCs w:val="21"/>
+          <w:lang w:val="en-US"/>
+        </w:rPr>
+        <w:t xml:space="preserve"> max + argmax) which generalizes well to 2- and 3-player games of any kind. </w:t>
+      </w:r>
+    </w:p>
+    <w:p>
+      <w:pPr>
+        <w:pStyle w:val="Listenabsatz"/>
+        <w:numPr>
+          <w:ilvl w:val="0"/>
           <w:numId w:val="1"/>
         </w:numPr>
         <w:autoSpaceDE w:val="0"/>
@@ -554,6 +376,246 @@
           <w:szCs w:val="21"/>
           <w:lang w:val="en-US"/>
         </w:rPr>
+        <w:t>OK StateObservation::</w:t>
+      </w:r>
+      <w:r>
+        <w:rPr>
+          <w:rFonts w:cs="Arial"/>
+          <w:b/>
+          <w:szCs w:val="21"/>
+          <w:lang w:val="en-US"/>
+        </w:rPr>
+        <w:t>getGameWinner</w:t>
+      </w:r>
+      <w:r>
+        <w:rPr>
+          <w:rFonts w:cs="Arial"/>
+          <w:szCs w:val="21"/>
+          <w:lang w:val="en-US"/>
+        </w:rPr>
+        <w:t>() does not generalize well to games with N&gt;2. The implementation ObserverBase::getGameWinner3player() is a not-so-nice implementation (why in ObserverBase? why int? why does it return 0?)</w:t>
+      </w:r>
+      <w:r>
+        <w:rPr>
+          <w:rFonts w:cs="Arial"/>
+          <w:szCs w:val="21"/>
+          <w:lang w:val="en-US"/>
+        </w:rPr>
+        <w:br/>
+        <w:t>Analyze for what we really need getGameWinner() and if we can</w:t>
+      </w:r>
+      <w:r>
+        <w:rPr>
+          <w:rFonts w:cs="Arial"/>
+          <w:szCs w:val="21"/>
+          <w:lang w:val="en-US"/>
+        </w:rPr>
+        <w:t>,</w:t>
+      </w:r>
+      <w:r>
+        <w:rPr>
+          <w:rFonts w:cs="Arial"/>
+          <w:szCs w:val="21"/>
+          <w:lang w:val="en-US"/>
+        </w:rPr>
+        <w:t xml:space="preserve"> code thi</w:t>
+      </w:r>
+      <w:r>
+        <w:rPr>
+          <w:rFonts w:cs="Arial"/>
+          <w:szCs w:val="21"/>
+          <w:lang w:val="en-US"/>
+        </w:rPr>
+        <w:t xml:space="preserve">s differently, in a way that </w:t>
+      </w:r>
+      <w:r>
+        <w:rPr>
+          <w:rFonts w:cs="Arial"/>
+          <w:szCs w:val="21"/>
+          <w:lang w:val="en-US"/>
+        </w:rPr>
+        <w:t xml:space="preserve">generalizes better to different numbers N of players. – We eliminated </w:t>
+      </w:r>
+      <w:r>
+        <w:rPr>
+          <w:rFonts w:cs="Arial"/>
+          <w:szCs w:val="21"/>
+          <w:lang w:val="en-US"/>
+        </w:rPr>
+        <w:t xml:space="preserve">calls to </w:t>
+      </w:r>
+      <w:r>
+        <w:rPr>
+          <w:rFonts w:cs="Arial"/>
+          <w:szCs w:val="21"/>
+          <w:lang w:val="en-US"/>
+        </w:rPr>
+        <w:t>getGameWinner3p</w:t>
+      </w:r>
+      <w:r>
+        <w:rPr>
+          <w:rFonts w:cs="Arial"/>
+          <w:szCs w:val="21"/>
+          <w:lang w:val="en-US"/>
+        </w:rPr>
+        <w:t>layer()</w:t>
+      </w:r>
+      <w:r>
+        <w:rPr>
+          <w:rFonts w:cs="Arial"/>
+          <w:szCs w:val="21"/>
+          <w:lang w:val="en-US"/>
+        </w:rPr>
+        <w:t xml:space="preserve"> </w:t>
+      </w:r>
+      <w:r>
+        <w:rPr>
+          <w:rFonts w:cs="Arial"/>
+          <w:szCs w:val="21"/>
+          <w:lang w:val="en-US"/>
+        </w:rPr>
+        <w:t xml:space="preserve">completely and </w:t>
+      </w:r>
+      <w:r>
+        <w:rPr>
+          <w:rFonts w:cs="Arial"/>
+          <w:szCs w:val="21"/>
+          <w:lang w:val="en-US"/>
+        </w:rPr>
+        <w:t xml:space="preserve">calls to </w:t>
+      </w:r>
+      <w:r>
+        <w:rPr>
+          <w:rFonts w:cs="Arial"/>
+          <w:szCs w:val="21"/>
+          <w:lang w:val="en-US"/>
+        </w:rPr>
+        <w:t>getGameWinner()</w:t>
+      </w:r>
+      <w:r>
+        <w:rPr>
+          <w:rFonts w:cs="Arial"/>
+          <w:szCs w:val="21"/>
+          <w:lang w:val="en-US"/>
+        </w:rPr>
+        <w:t xml:space="preserve"> </w:t>
+      </w:r>
+      <w:r>
+        <w:rPr>
+          <w:rFonts w:cs="Arial"/>
+          <w:szCs w:val="21"/>
+          <w:lang w:val="en-US"/>
+        </w:rPr>
+        <w:t xml:space="preserve">from most occasions and replaced it with better-to-maintain and sometimes simpler code. Two exceptions currently </w:t>
+      </w:r>
+      <w:r>
+        <w:rPr>
+          <w:rFonts w:cs="Arial"/>
+          <w:szCs w:val="21"/>
+          <w:lang w:val="en-US"/>
+        </w:rPr>
+        <w:t>remain:</w:t>
+      </w:r>
+    </w:p>
+    <w:p>
+      <w:pPr>
+        <w:pStyle w:val="Listenabsatz"/>
+        <w:numPr>
+          <w:ilvl w:val="1"/>
+          <w:numId w:val="1"/>
+        </w:numPr>
+        <w:autoSpaceDE w:val="0"/>
+        <w:autoSpaceDN w:val="0"/>
+        <w:adjustRightInd w:val="0"/>
+        <w:spacing w:after="0" w:line="240" w:lineRule="auto"/>
+        <w:contextualSpacing w:val="0"/>
+        <w:rPr>
+          <w:rFonts w:cs="Arial"/>
+          <w:szCs w:val="21"/>
+          <w:lang w:val="en-US"/>
+        </w:rPr>
+      </w:pPr>
+      <w:r>
+        <w:rPr>
+          <w:rFonts w:cs="Arial"/>
+          <w:szCs w:val="21"/>
+          <w:lang w:val="en-US"/>
+        </w:rPr>
+        <w:t xml:space="preserve">StateObserverOthello.getGameWinner(), where the function is useful, needed and clear to understand. It could be an Othello-specific function, </w:t>
+      </w:r>
+      <w:r>
+        <w:rPr>
+          <w:rFonts w:cs="Arial"/>
+          <w:szCs w:val="21"/>
+          <w:lang w:val="en-US"/>
+        </w:rPr>
+        <w:t xml:space="preserve">since it </w:t>
+      </w:r>
+      <w:r>
+        <w:rPr>
+          <w:rFonts w:cs="Arial"/>
+          <w:szCs w:val="21"/>
+          <w:lang w:val="en-US"/>
+        </w:rPr>
+        <w:t>is needed only for StateObserverOthello objects</w:t>
+      </w:r>
+      <w:r>
+        <w:rPr>
+          <w:rFonts w:cs="Arial"/>
+          <w:szCs w:val="21"/>
+          <w:lang w:val="en-US"/>
+        </w:rPr>
+        <w:t>.</w:t>
+      </w:r>
+      <w:r>
+        <w:rPr>
+          <w:rFonts w:cs="Arial"/>
+          <w:szCs w:val="21"/>
+          <w:lang w:val="en-US"/>
+        </w:rPr>
+        <w:t xml:space="preserve"> </w:t>
+      </w:r>
+      <w:r>
+        <w:rPr>
+          <w:rFonts w:cs="Arial"/>
+          <w:szCs w:val="21"/>
+          <w:lang w:val="en-US"/>
+        </w:rPr>
+        <w:sym w:font="Wingdings" w:char="F0E0"/>
+      </w:r>
+      <w:r>
+        <w:rPr>
+          <w:rFonts w:cs="Arial"/>
+          <w:szCs w:val="21"/>
+          <w:lang w:val="en-US"/>
+        </w:rPr>
+        <w:t xml:space="preserve"> now renamed to Othello-local function winStatus().</w:t>
+      </w:r>
+    </w:p>
+    <w:p>
+      <w:pPr>
+        <w:pStyle w:val="Listenabsatz"/>
+        <w:numPr>
+          <w:ilvl w:val="1"/>
+          <w:numId w:val="1"/>
+        </w:numPr>
+        <w:autoSpaceDE w:val="0"/>
+        <w:autoSpaceDN w:val="0"/>
+        <w:adjustRightInd w:val="0"/>
+        <w:spacing w:after="0" w:line="240" w:lineRule="auto"/>
+        <w:contextualSpacing w:val="0"/>
+        <w:rPr>
+          <w:rFonts w:cs="Arial"/>
+          <w:szCs w:val="21"/>
+          <w:lang w:val="en-US"/>
+        </w:rPr>
+      </w:pPr>
+      <w:r>
+        <w:rPr>
+          <w:rFonts w:cs="Arial"/>
+          <w:szCs w:val="21"/>
+          <w:lang w:val="en-US"/>
+        </w:rPr>
         <w:t>XArenaFuncs.compete3Player</w:t>
       </w:r>
       <w:r>
@@ -811,6 +873,7 @@
         <w:rPr>
           <w:lang w:val="en-US"/>
         </w:rPr>
+        <w:lastRenderedPageBreak/>
         <w:t xml:space="preserve">OK </w:t>
       </w:r>
       <w:r>
@@ -859,14 +922,7 @@
         <w:rPr>
           <w:lang w:val="en-US"/>
         </w:rPr>
-        <w:t xml:space="preserve">OK WK: Still there was a remaining problem: When MCTS is wrapped with MaxNWrapper, then it needs the method MCTSAgentT.getScoreTuple(). This method will for N&gt;2 return all values = 0 if the game is not over. That means that MaxNWrapper will get for intermediate states only 0’s, i. e. no information from the wrapped agent.  Way out: MCTSAgentT.getScoreTuple() inserts now </w:t>
-      </w:r>
-      <w:r>
-        <w:rPr>
-          <w:lang w:val="en-US"/>
-        </w:rPr>
-        <w:lastRenderedPageBreak/>
-        <w:t>into the ScoreTuple for so.getPlayer() the correct estimated score that MCTS has for this player. Only this value of the tuple is needed by MaxNWrapper, so it does not hurt that the values for the other players are 0.</w:t>
+        <w:t>OK WK: Still there was a remaining problem: When MCTS is wrapped with MaxNWrapper, then it needs the method MCTSAgentT.getScoreTuple(). This method will for N&gt;2 return all values = 0 if the game is not over. That means that MaxNWrapper will get for intermediate states only 0’s, i. e. no information from the wrapped agent.  Way out: MCTSAgentT.getScoreTuple() inserts now into the ScoreTuple for so.getPlayer() the correct estimated score that MCTS has for this player. Only this value of the tuple is needed by MaxNWrapper, so it does not hurt that the values for the other players are 0.</w:t>
       </w:r>
     </w:p>
     <w:p>
@@ -1449,6 +1505,7 @@
           <w:szCs w:val="21"/>
           <w:lang w:val="en-US"/>
         </w:rPr>
+        <w:lastRenderedPageBreak/>
         <w:t xml:space="preserve">OK AlphaBetaAgent in C4 is now serializable, thus it can be included in tournaments: </w:t>
       </w:r>
     </w:p>
@@ -1717,7 +1774,6 @@
           <w:szCs w:val="21"/>
           <w:lang w:val="en-US"/>
         </w:rPr>
-        <w:lastRenderedPageBreak/>
         <w:t>OK Make Edax in Othello fully working:</w:t>
       </w:r>
     </w:p>
@@ -1974,50 +2030,17 @@
         <w:rPr>
           <w:rFonts w:cs="Arial"/>
           <w:szCs w:val="21"/>
-          <w:lang w:val="en-US"/>
-        </w:rPr>
-        <w:t>(</w:t>
-      </w:r>
-      <w:r>
-        <w:rPr>
-          <w:rFonts w:cs="Arial"/>
-          <w:szCs w:val="21"/>
-          <w:lang w:val="en-US"/>
-        </w:rPr>
-        <w:t>OK</w:t>
-      </w:r>
-      <w:r>
-        <w:rPr>
-          <w:rFonts w:cs="Arial"/>
-          <w:szCs w:val="21"/>
-          <w:lang w:val="en-US"/>
-        </w:rPr>
-        <w:t>)</w:t>
-      </w:r>
-      <w:r>
-        <w:rPr>
-          <w:rFonts w:cs="Arial"/>
-          <w:szCs w:val="21"/>
-          <w:lang w:val="en-US"/>
-        </w:rPr>
-        <w:t xml:space="preserve"> Sar</w:t>
-      </w:r>
-      <w:bookmarkStart w:id="2" w:name="SarsaOthelloBug"/>
-      <w:bookmarkEnd w:id="2"/>
-      <w:r>
-        <w:rPr>
-          <w:rFonts w:cs="Arial"/>
-          <w:szCs w:val="21"/>
-          <w:lang w:val="en-US"/>
-        </w:rPr>
-        <w:t xml:space="preserve">saAgt-Othello bug: When training SarsaAgt in Othello, an OutOfBound exception would occur. Reason: nTuples in NTuple2ValueFunc had length 60, but 64 was required (0,…,63 is the range of possible actions). </w:t>
-      </w:r>
-    </w:p>
-    <w:p>
-      <w:pPr>
-        <w:pStyle w:val="Listenabsatz"/>
-        <w:numPr>
-          <w:ilvl w:val="1"/>
+          <w:highlight w:val="yellow"/>
+          <w:lang w:val="en-US"/>
+        </w:rPr>
+        <w:t>Do we need Edax any longer if we have Edax2?</w:t>
+      </w:r>
+    </w:p>
+    <w:p>
+      <w:pPr>
+        <w:pStyle w:val="Listenabsatz"/>
+        <w:numPr>
+          <w:ilvl w:val="0"/>
           <w:numId w:val="1"/>
         </w:numPr>
         <w:autoSpaceDE w:val="0"/>
@@ -2037,48 +2060,41 @@
           <w:szCs w:val="21"/>
           <w:lang w:val="en-US"/>
         </w:rPr>
-        <w:t>1</w:t>
-      </w:r>
-      <w:r>
-        <w:rPr>
-          <w:rFonts w:cs="Arial"/>
-          <w:szCs w:val="21"/>
-          <w:vertAlign w:val="superscript"/>
-          <w:lang w:val="en-US"/>
-        </w:rPr>
-        <w:t>st</w:t>
-      </w:r>
-      <w:r>
-        <w:rPr>
-          <w:rFonts w:cs="Arial"/>
-          <w:szCs w:val="21"/>
-          <w:lang w:val="en-US"/>
-        </w:rPr>
-        <w:t xml:space="preserve"> fix: </w:t>
-      </w:r>
-      <w:r>
-        <w:rPr>
-          <w:rFonts w:cs="Arial"/>
-          <w:szCs w:val="21"/>
-          <w:lang w:val="en-US"/>
-        </w:rPr>
-        <w:t xml:space="preserve">Fixed by letting StateObserverOthello::getAllAvailableActions() return a list of size 64 (and not 60, as before). </w:t>
-      </w:r>
-      <w:r>
-        <w:rPr>
-          <w:rFonts w:cs="Arial"/>
-          <w:szCs w:val="21"/>
-          <w:lang w:val="en-US"/>
-        </w:rPr>
-        <w:t>But this is only a partial fix: If the 64 actions had numbers</w:t>
-      </w:r>
-      <w:r>
-        <w:rPr>
-          <w:rFonts w:cs="Arial"/>
-          <w:szCs w:val="21"/>
-          <w:lang w:val="en-US"/>
-        </w:rPr>
-        <w:t xml:space="preserve"> 10,…,73 (instead of 0,…,63), there would be still an out ofBoundException.</w:t>
+        <w:t>(</w:t>
+      </w:r>
+      <w:r>
+        <w:rPr>
+          <w:rFonts w:cs="Arial"/>
+          <w:szCs w:val="21"/>
+          <w:lang w:val="en-US"/>
+        </w:rPr>
+        <w:t>OK</w:t>
+      </w:r>
+      <w:r>
+        <w:rPr>
+          <w:rFonts w:cs="Arial"/>
+          <w:szCs w:val="21"/>
+          <w:lang w:val="en-US"/>
+        </w:rPr>
+        <w:t>)</w:t>
+      </w:r>
+      <w:r>
+        <w:rPr>
+          <w:rFonts w:cs="Arial"/>
+          <w:szCs w:val="21"/>
+          <w:lang w:val="en-US"/>
+        </w:rPr>
+        <w:t xml:space="preserve"> Sar</w:t>
+      </w:r>
+      <w:bookmarkStart w:id="2" w:name="SarsaOthelloBug"/>
+      <w:bookmarkEnd w:id="2"/>
+      <w:r>
+        <w:rPr>
+          <w:rFonts w:cs="Arial"/>
+          <w:szCs w:val="21"/>
+          <w:lang w:val="en-US"/>
+        </w:rPr>
+        <w:t xml:space="preserve">saAgt-Othello bug: When training SarsaAgt in Othello, an OutOfBound exception would occur. Reason: nTuples in NTuple2ValueFunc had length 60, but 64 was required (0,…,63 is the range of possible actions). </w:t>
       </w:r>
     </w:p>
     <w:p>
@@ -2105,7 +2121,7 @@
           <w:szCs w:val="21"/>
           <w:lang w:val="en-US"/>
         </w:rPr>
-        <w:t>2</w:t>
+        <w:t>1</w:t>
       </w:r>
       <w:r>
         <w:rPr>
@@ -2114,71 +2130,39 @@
           <w:vertAlign w:val="superscript"/>
           <w:lang w:val="en-US"/>
         </w:rPr>
-        <w:t>nd</w:t>
-      </w:r>
-      <w:r>
-        <w:rPr>
-          <w:rFonts w:cs="Arial"/>
-          <w:szCs w:val="21"/>
-          <w:lang w:val="en-US"/>
-        </w:rPr>
-        <w:t xml:space="preserve"> fix: Pass the list allAvailActions into the SarsaAgt constructor. SarsaAgt has private member function processAvailActions()</w:t>
-      </w:r>
-      <w:r>
-        <w:rPr>
-          <w:rFonts w:cs="Arial"/>
-          <w:szCs w:val="21"/>
-          <w:lang w:val="en-US"/>
-        </w:rPr>
-        <w:t xml:space="preserve">, which finds min and max of allAvailActions and sets the </w:t>
-      </w:r>
-      <w:r>
-        <w:rPr>
-          <w:rFonts w:cs="Arial"/>
-          <w:szCs w:val="21"/>
-          <w:lang w:val="en-US"/>
-        </w:rPr>
-        <w:t xml:space="preserve">Sarsa-numOutputs </w:t>
-      </w:r>
-      <w:r>
-        <w:rPr>
-          <w:rFonts w:cs="Arial"/>
-          <w:szCs w:val="21"/>
-          <w:lang w:val="en-US"/>
-        </w:rPr>
-        <w:t xml:space="preserve">to max(allAvailActions)+1. This allows to pass in the available 60 Othello actions 0,…, 26,30,…,63 and </w:t>
-      </w:r>
-      <w:r>
-        <w:rPr>
-          <w:rFonts w:cs="Arial"/>
-          <w:szCs w:val="21"/>
-          <w:lang w:val="en-US"/>
-        </w:rPr>
-        <w:t xml:space="preserve">still have Sarsa-numOutputs=64. </w:t>
-      </w:r>
-      <w:r>
-        <w:rPr>
-          <w:rFonts w:cs="Arial"/>
-          <w:szCs w:val="21"/>
-          <w:lang w:val="en-US"/>
-        </w:rPr>
-        <w:t>But this does only work, if min(allAvailActions)</w:t>
-      </w:r>
-      <w:r>
-        <w:rPr>
-          <w:rFonts w:cs="Arial"/>
-          <w:szCs w:val="21"/>
-          <w:lang w:val="en-US"/>
-        </w:rPr>
-        <w:sym w:font="Symbol" w:char="F0B3"/>
-      </w:r>
-      <w:r>
-        <w:rPr>
-          <w:rFonts w:cs="Arial"/>
-          <w:szCs w:val="21"/>
-          <w:lang w:val="en-US"/>
-        </w:rPr>
-        <w:t>0 and it would be a terrible waste if the int numbers of allAvailActions were 0,10,20, …, 630.</w:t>
+        <w:t>st</w:t>
+      </w:r>
+      <w:r>
+        <w:rPr>
+          <w:rFonts w:cs="Arial"/>
+          <w:szCs w:val="21"/>
+          <w:lang w:val="en-US"/>
+        </w:rPr>
+        <w:t xml:space="preserve"> fix: </w:t>
+      </w:r>
+      <w:r>
+        <w:rPr>
+          <w:rFonts w:cs="Arial"/>
+          <w:szCs w:val="21"/>
+          <w:lang w:val="en-US"/>
+        </w:rPr>
+        <w:t xml:space="preserve">Fixed by letting StateObserverOthello::getAllAvailableActions() return a list of size 64 (and not 60, as before). </w:t>
+      </w:r>
+      <w:r>
+        <w:rPr>
+          <w:rFonts w:cs="Arial"/>
+          <w:szCs w:val="21"/>
+          <w:lang w:val="en-US"/>
+        </w:rPr>
+        <w:t>But this is only a partial fix: If the 64 actions had numbers</w:t>
+      </w:r>
+      <w:r>
+        <w:rPr>
+          <w:rFonts w:cs="Arial"/>
+          <w:szCs w:val="21"/>
+          <w:lang w:val="en-US"/>
+        </w:rPr>
+        <w:t xml:space="preserve"> 10,…,73 (instead of 0,…,63), there would be still an out ofBoundException.</w:t>
       </w:r>
     </w:p>
     <w:p>
@@ -2205,7 +2189,7 @@
           <w:szCs w:val="21"/>
           <w:lang w:val="en-US"/>
         </w:rPr>
-        <w:t>3</w:t>
+        <w:t>2</w:t>
       </w:r>
       <w:r>
         <w:rPr>
@@ -2214,128 +2198,78 @@
           <w:vertAlign w:val="superscript"/>
           <w:lang w:val="en-US"/>
         </w:rPr>
-        <w:t>rd</w:t>
-      </w:r>
-      <w:r>
-        <w:rPr>
-          <w:rFonts w:cs="Arial"/>
-          <w:szCs w:val="21"/>
-          <w:lang w:val="en-US"/>
-        </w:rPr>
-        <w:t xml:space="preserve"> fix </w:t>
-      </w:r>
-      <w:r>
-        <w:rPr>
-          <w:rFonts w:cs="Arial"/>
-          <w:szCs w:val="21"/>
-          <w:highlight w:val="yellow"/>
-          <w:lang w:val="en-US"/>
-        </w:rPr>
-        <w:t>&lt;&lt;TODO&gt;&gt;</w:t>
-      </w:r>
-      <w:r>
-        <w:rPr>
-          <w:rFonts w:cs="Arial"/>
-          <w:szCs w:val="21"/>
-          <w:lang w:val="en-US"/>
-        </w:rPr>
-        <w:t xml:space="preserve">: The only safe way </w:t>
-      </w:r>
-      <w:r>
-        <w:rPr>
-          <w:rFonts w:cs="Arial"/>
-          <w:szCs w:val="21"/>
-          <w:lang w:val="en-US"/>
-        </w:rPr>
-        <w:t>is</w:t>
-      </w:r>
-      <w:r>
-        <w:rPr>
-          <w:rFonts w:cs="Arial"/>
-          <w:szCs w:val="21"/>
-          <w:lang w:val="en-US"/>
-        </w:rPr>
-        <w:t xml:space="preserve"> to use another indirection: The Sarsa-numOutputs are =allAvailActions.size and the i</w:t>
-      </w:r>
-      <w:r>
-        <w:rPr>
-          <w:rFonts w:cs="Arial"/>
-          <w:szCs w:val="21"/>
-          <w:vertAlign w:val="superscript"/>
-          <w:lang w:val="en-US"/>
-        </w:rPr>
-        <w:t>th</w:t>
-      </w:r>
-      <w:r>
-        <w:rPr>
-          <w:rFonts w:cs="Arial"/>
-          <w:szCs w:val="21"/>
-          <w:lang w:val="en-US"/>
-        </w:rPr>
-        <w:t xml:space="preserve"> output of the net stands for action allAvailActions[i]. This needs a redesign of the relevant SarsaAgt methods and of course it will invalidate all older SarsaAgt’s stored on disk </w:t>
-      </w:r>
-      <w:r>
-        <w:rPr>
-          <w:rFonts w:cs="Arial"/>
-          <w:szCs w:val="21"/>
-          <w:lang w:val="en-US"/>
-        </w:rPr>
-        <w:sym w:font="Wingdings" w:char="F0E0"/>
-      </w:r>
-      <w:r>
-        <w:rPr>
-          <w:rFonts w:cs="Arial"/>
-          <w:szCs w:val="21"/>
-          <w:lang w:val="en-US"/>
-        </w:rPr>
-        <w:t xml:space="preserve"> change serialVersionUID. But it is ultimately worth the effort to have a safe design which works, irrespective of the action </w:t>
-      </w:r>
-      <w:r>
-        <w:rPr>
-          <w:rFonts w:cs="Arial"/>
-          <w:szCs w:val="21"/>
-          <w:lang w:val="en-US"/>
-        </w:rPr>
-        <w:t xml:space="preserve">set of ints: I. e. it is not bug-prone if a user tomorrow </w:t>
-      </w:r>
-      <w:r>
-        <w:rPr>
-          <w:rFonts w:cs="Arial"/>
-          <w:szCs w:val="21"/>
-          <w:lang w:val="en-US"/>
-        </w:rPr>
-        <w:t>adds a game where</w:t>
-      </w:r>
-      <w:r>
-        <w:rPr>
-          <w:rFonts w:cs="Arial"/>
-          <w:szCs w:val="21"/>
-          <w:lang w:val="en-US"/>
-        </w:rPr>
-        <w:t xml:space="preserve"> the set of all available actions has the int set {-10, 0, 3, 75} </w:t>
-      </w:r>
-      <w:r>
-        <w:rPr>
-          <w:rFonts w:cs="Arial"/>
-          <w:szCs w:val="21"/>
-          <w:lang w:val="en-US"/>
-        </w:rPr>
-        <w:sym w:font="Wingdings" w:char="F0E0"/>
-      </w:r>
-      <w:r>
-        <w:rPr>
-          <w:rFonts w:cs="Arial"/>
-          <w:szCs w:val="21"/>
-          <w:lang w:val="en-US"/>
-        </w:rPr>
-        <w:t xml:space="preserve"> the Sarsa-numOutputs would be exactly 4.</w:t>
-      </w:r>
-    </w:p>
-    <w:p>
-      <w:pPr>
-        <w:pStyle w:val="Listenabsatz"/>
-        <w:numPr>
-          <w:ilvl w:val="0"/>
+        <w:t>nd</w:t>
+      </w:r>
+      <w:r>
+        <w:rPr>
+          <w:rFonts w:cs="Arial"/>
+          <w:szCs w:val="21"/>
+          <w:lang w:val="en-US"/>
+        </w:rPr>
+        <w:t xml:space="preserve"> fix: Pass the list allAvailActions into the SarsaAgt constructor. SarsaAgt has private member function processAvailActions()</w:t>
+      </w:r>
+      <w:r>
+        <w:rPr>
+          <w:rFonts w:cs="Arial"/>
+          <w:szCs w:val="21"/>
+          <w:lang w:val="en-US"/>
+        </w:rPr>
+        <w:t xml:space="preserve">, which finds min and max of allAvailActions and sets the </w:t>
+      </w:r>
+      <w:r>
+        <w:rPr>
+          <w:rFonts w:cs="Arial"/>
+          <w:szCs w:val="21"/>
+          <w:lang w:val="en-US"/>
+        </w:rPr>
+        <w:t xml:space="preserve">Sarsa-numOutputs </w:t>
+      </w:r>
+      <w:r>
+        <w:rPr>
+          <w:rFonts w:cs="Arial"/>
+          <w:szCs w:val="21"/>
+          <w:lang w:val="en-US"/>
+        </w:rPr>
+        <w:t xml:space="preserve">to max(allAvailActions)+1. This allows to pass in the available 60 Othello actions 0,…, 26,30,…,63 and </w:t>
+      </w:r>
+      <w:r>
+        <w:rPr>
+          <w:rFonts w:cs="Arial"/>
+          <w:szCs w:val="21"/>
+          <w:lang w:val="en-US"/>
+        </w:rPr>
+        <w:t xml:space="preserve">still have Sarsa-numOutputs=64. </w:t>
+      </w:r>
+      <w:r>
+        <w:rPr>
+          <w:rFonts w:cs="Arial"/>
+          <w:szCs w:val="21"/>
+          <w:lang w:val="en-US"/>
+        </w:rPr>
+        <w:t>But this does only work, if min(allAvailActions)</w:t>
+      </w:r>
+      <w:r>
+        <w:rPr>
+          <w:rFonts w:cs="Arial"/>
+          <w:szCs w:val="21"/>
+          <w:lang w:val="en-US"/>
+        </w:rPr>
+        <w:sym w:font="Symbol" w:char="F0B3"/>
+      </w:r>
+      <w:r>
+        <w:rPr>
+          <w:rFonts w:cs="Arial"/>
+          <w:szCs w:val="21"/>
+          <w:lang w:val="en-US"/>
+        </w:rPr>
+        <w:t>0 and it would be a terrible waste if the int numbers of allAvailActions were 0,10,20, …, 630.</w:t>
+      </w:r>
+    </w:p>
+    <w:p>
+      <w:pPr>
+        <w:pStyle w:val="Listenabsatz"/>
+        <w:numPr>
+          <w:ilvl w:val="1"/>
           <w:numId w:val="1"/>
         </w:numPr>
         <w:autoSpaceDE w:val="0"/>
@@ -2355,31 +2289,74 @@
           <w:szCs w:val="21"/>
           <w:lang w:val="en-US"/>
         </w:rPr>
-        <w:t xml:space="preserve">OK </w:t>
-      </w:r>
-      <w:r>
-        <w:rPr>
-          <w:rFonts w:cs="Arial"/>
-          <w:szCs w:val="21"/>
-          <w:lang w:val="en-US"/>
-        </w:rPr>
-        <w:t xml:space="preserve">RubiksCube: </w:t>
-      </w:r>
-      <w:r>
-        <w:rPr>
-          <w:rFonts w:cs="Arial"/>
-          <w:szCs w:val="21"/>
-          <w:lang w:val="en-US"/>
-        </w:rPr>
-        <w:t>TDNTuple3Agt</w:t>
-      </w:r>
-      <w:r>
-        <w:rPr>
-          <w:rFonts w:cs="Arial"/>
-          <w:szCs w:val="21"/>
-          <w:lang w:val="en-US"/>
-        </w:rPr>
-        <w:t xml:space="preserve"> had several bugs which hindered it from learning at all in the RubiksCube case: m_finished not considered as break in while-loop, m_counter not reset to 0 prior to while loop, sLast[n] not set for the very first move in a training episode </w:t>
+        <w:t>3</w:t>
+      </w:r>
+      <w:r>
+        <w:rPr>
+          <w:rFonts w:cs="Arial"/>
+          <w:szCs w:val="21"/>
+          <w:vertAlign w:val="superscript"/>
+          <w:lang w:val="en-US"/>
+        </w:rPr>
+        <w:t>rd</w:t>
+      </w:r>
+      <w:r>
+        <w:rPr>
+          <w:rFonts w:cs="Arial"/>
+          <w:szCs w:val="21"/>
+          <w:lang w:val="en-US"/>
+        </w:rPr>
+        <w:t xml:space="preserve"> fix </w:t>
+      </w:r>
+      <w:r>
+        <w:rPr>
+          <w:rFonts w:cs="Arial"/>
+          <w:szCs w:val="21"/>
+          <w:highlight w:val="yellow"/>
+          <w:lang w:val="en-US"/>
+        </w:rPr>
+        <w:t>&lt;&lt;TODO&gt;&gt;</w:t>
+      </w:r>
+      <w:r>
+        <w:rPr>
+          <w:rFonts w:cs="Arial"/>
+          <w:szCs w:val="21"/>
+          <w:lang w:val="en-US"/>
+        </w:rPr>
+        <w:t xml:space="preserve">: The only safe way </w:t>
+      </w:r>
+      <w:r>
+        <w:rPr>
+          <w:rFonts w:cs="Arial"/>
+          <w:szCs w:val="21"/>
+          <w:lang w:val="en-US"/>
+        </w:rPr>
+        <w:t>is</w:t>
+      </w:r>
+      <w:r>
+        <w:rPr>
+          <w:rFonts w:cs="Arial"/>
+          <w:szCs w:val="21"/>
+          <w:lang w:val="en-US"/>
+        </w:rPr>
+        <w:t xml:space="preserve"> to use another indirection: The Sarsa-numOutputs are =allAvailActions.size and the i</w:t>
+      </w:r>
+      <w:r>
+        <w:rPr>
+          <w:rFonts w:cs="Arial"/>
+          <w:szCs w:val="21"/>
+          <w:vertAlign w:val="superscript"/>
+          <w:lang w:val="en-US"/>
+        </w:rPr>
+        <w:t>th</w:t>
+      </w:r>
+      <w:r>
+        <w:rPr>
+          <w:rFonts w:cs="Arial"/>
+          <w:szCs w:val="21"/>
+          <w:lang w:val="en-US"/>
+        </w:rPr>
+        <w:t xml:space="preserve"> output of the net stands for action allAvailActions[i]. This needs a redesign of the relevant SarsaAgt methods and of course it will invalidate all older SarsaAgt’s stored on disk </w:t>
       </w:r>
       <w:r>
         <w:rPr>
@@ -2395,23 +2372,47 @@
           <w:szCs w:val="21"/>
           <w:lang w:val="en-US"/>
         </w:rPr>
-        <w:t xml:space="preserve"> now all three items are fixed</w:t>
-      </w:r>
-      <w:r>
-        <w:rPr>
-          <w:rFonts w:cs="Arial"/>
-          <w:szCs w:val="21"/>
-          <w:lang w:val="en-US"/>
-        </w:rPr>
-        <w:t>.</w:t>
-      </w:r>
-      <w:r>
-        <w:rPr>
-          <w:rFonts w:cs="Arial"/>
-          <w:szCs w:val="21"/>
-          <w:lang w:val="en-US"/>
-        </w:rPr>
-        <w:t xml:space="preserve"> </w:t>
+        <w:t xml:space="preserve"> change serialVersionUID. But it is ultimately worth the effort to have a safe design which works, irrespective of the action </w:t>
+      </w:r>
+      <w:r>
+        <w:rPr>
+          <w:rFonts w:cs="Arial"/>
+          <w:szCs w:val="21"/>
+          <w:lang w:val="en-US"/>
+        </w:rPr>
+        <w:t xml:space="preserve">set of ints: I. e. it is not bug-prone if a user tomorrow </w:t>
+      </w:r>
+      <w:r>
+        <w:rPr>
+          <w:rFonts w:cs="Arial"/>
+          <w:szCs w:val="21"/>
+          <w:lang w:val="en-US"/>
+        </w:rPr>
+        <w:t>adds a game where</w:t>
+      </w:r>
+      <w:r>
+        <w:rPr>
+          <w:rFonts w:cs="Arial"/>
+          <w:szCs w:val="21"/>
+          <w:lang w:val="en-US"/>
+        </w:rPr>
+        <w:t xml:space="preserve"> the set of all available actions has the int set {-10, 0, 3, 75} </w:t>
+      </w:r>
+      <w:r>
+        <w:rPr>
+          <w:rFonts w:cs="Arial"/>
+          <w:szCs w:val="21"/>
+          <w:lang w:val="en-US"/>
+        </w:rPr>
+        <w:sym w:font="Wingdings" w:char="F0E0"/>
+      </w:r>
+      <w:r>
+        <w:rPr>
+          <w:rFonts w:cs="Arial"/>
+          <w:szCs w:val="21"/>
+          <w:lang w:val="en-US"/>
+        </w:rPr>
+        <w:t xml:space="preserve"> the Sarsa-numOutputs would be exactly 4.</w:t>
       </w:r>
     </w:p>
     <w:p>
@@ -2438,7 +2439,72 @@
           <w:szCs w:val="21"/>
           <w:lang w:val="en-US"/>
         </w:rPr>
-        <w:t>OK StateObserver2048: we have member moves, but also m_counter in ObserverBase. – We removed the obsolete ‘moves’.</w:t>
+        <w:t xml:space="preserve">OK </w:t>
+      </w:r>
+      <w:r>
+        <w:rPr>
+          <w:rFonts w:cs="Arial"/>
+          <w:szCs w:val="21"/>
+          <w:lang w:val="en-US"/>
+        </w:rPr>
+        <w:t xml:space="preserve">RubiksCube: </w:t>
+      </w:r>
+      <w:r>
+        <w:rPr>
+          <w:rFonts w:cs="Arial"/>
+          <w:szCs w:val="21"/>
+          <w:lang w:val="en-US"/>
+        </w:rPr>
+        <w:t>TDNTuple3Agt</w:t>
+      </w:r>
+      <w:r>
+        <w:rPr>
+          <w:rFonts w:cs="Arial"/>
+          <w:szCs w:val="21"/>
+          <w:lang w:val="en-US"/>
+        </w:rPr>
+        <w:t xml:space="preserve"> had several bugs which hindered it from learning at all in the RubiksCube case: m_finished not considered as break in while-loop, </w:t>
+      </w:r>
+      <w:r>
+        <w:rPr>
+          <w:rFonts w:cs="Arial"/>
+          <w:szCs w:val="21"/>
+          <w:lang w:val="en-US"/>
+        </w:rPr>
+        <w:lastRenderedPageBreak/>
+        <w:t xml:space="preserve">m_counter not reset to 0 prior to while loop, sLast[n] not set for the very first move in a training episode </w:t>
+      </w:r>
+      <w:r>
+        <w:rPr>
+          <w:rFonts w:cs="Arial"/>
+          <w:szCs w:val="21"/>
+          <w:lang w:val="en-US"/>
+        </w:rPr>
+        <w:sym w:font="Wingdings" w:char="F0E0"/>
+      </w:r>
+      <w:r>
+        <w:rPr>
+          <w:rFonts w:cs="Arial"/>
+          <w:szCs w:val="21"/>
+          <w:lang w:val="en-US"/>
+        </w:rPr>
+        <w:t xml:space="preserve"> now all three items are fixed</w:t>
+      </w:r>
+      <w:r>
+        <w:rPr>
+          <w:rFonts w:cs="Arial"/>
+          <w:szCs w:val="21"/>
+          <w:lang w:val="en-US"/>
+        </w:rPr>
+        <w:t>.</w:t>
+      </w:r>
+      <w:r>
+        <w:rPr>
+          <w:rFonts w:cs="Arial"/>
+          <w:szCs w:val="21"/>
+          <w:lang w:val="en-US"/>
+        </w:rPr>
+        <w:t xml:space="preserve"> </w:t>
       </w:r>
     </w:p>
     <w:p>
@@ -2465,24 +2531,7 @@
           <w:szCs w:val="21"/>
           <w:lang w:val="en-US"/>
         </w:rPr>
-        <w:t xml:space="preserve">OK StateObserver2048: It is probably wrong that incrememtMoveCounter is called in </w:t>
-      </w:r>
-      <w:r>
-        <w:rPr>
-          <w:rFonts w:cs="Arial"/>
-          <w:b/>
-          <w:szCs w:val="21"/>
-          <w:lang w:val="en-US"/>
-        </w:rPr>
-        <w:t>both</w:t>
-      </w:r>
-      <w:r>
-        <w:rPr>
-          <w:rFonts w:cs="Arial"/>
-          <w:szCs w:val="21"/>
-          <w:lang w:val="en-US"/>
-        </w:rPr>
-        <w:t xml:space="preserve"> methods advanceDeterministic and advanceNondeterministic. – Now we call incrementMoveCounter only in method move(), which is called by both advance and advanceDeterministic.</w:t>
+        <w:t>OK StateObserver2048: we have member moves, but also m_counter in ObserverBase. – We removed the obsolete ‘moves’.</w:t>
       </w:r>
     </w:p>
     <w:p>
@@ -2509,95 +2558,24 @@
           <w:szCs w:val="21"/>
           <w:lang w:val="en-US"/>
         </w:rPr>
-        <w:t>OK Fixed playStats.csv (class PStats): now correct for N-player games as well (N stringDescr for players, player</w:t>
-      </w:r>
-      <w:r>
-        <w:rPr>
-          <w:rFonts w:cs="Arial"/>
-          <w:szCs w:val="21"/>
-          <w:lang w:val="en-US"/>
-        </w:rPr>
-        <w:t xml:space="preserve"> +action added to</w:t>
-      </w:r>
-      <w:r>
-        <w:rPr>
-          <w:rFonts w:cs="Arial"/>
-          <w:szCs w:val="21"/>
-          <w:lang w:val="en-US"/>
-        </w:rPr>
-        <w:t xml:space="preserve"> list</w:t>
-      </w:r>
-      <w:r>
-        <w:rPr>
-          <w:rFonts w:cs="Arial"/>
-          <w:szCs w:val="21"/>
-          <w:lang w:val="en-US"/>
-        </w:rPr>
-        <w:t>)</w:t>
-      </w:r>
-      <w:r>
-        <w:rPr>
-          <w:rFonts w:cs="Arial"/>
-          <w:szCs w:val="21"/>
-          <w:lang w:val="en-US"/>
-        </w:rPr>
-        <w:t>, start state be</w:t>
-      </w:r>
-      <w:r>
-        <w:rPr>
-          <w:rFonts w:cs="Arial"/>
-          <w:szCs w:val="21"/>
-          <w:lang w:val="en-US"/>
-        </w:rPr>
-        <w:t>fore list</w:t>
-      </w:r>
-      <w:r>
-        <w:rPr>
-          <w:rFonts w:cs="Arial"/>
-          <w:szCs w:val="21"/>
-          <w:lang w:val="en-US"/>
-        </w:rPr>
-        <w:t>. Fixed a</w:t>
-      </w:r>
-      <w:r>
-        <w:rPr>
-          <w:rFonts w:cs="Arial"/>
-          <w:szCs w:val="21"/>
-          <w:lang w:val="en-US"/>
-        </w:rPr>
-        <w:t xml:space="preserve"> bug </w:t>
-      </w:r>
-      <w:r>
-        <w:rPr>
-          <w:rFonts w:cs="Arial"/>
-          <w:szCs w:val="21"/>
-          <w:lang w:val="en-US"/>
-        </w:rPr>
-        <w:t xml:space="preserve">w.r.t. </w:t>
-      </w:r>
-      <w:r>
-        <w:rPr>
-          <w:rFonts w:cs="Arial"/>
-          <w:szCs w:val="21"/>
-          <w:lang w:val="en-US"/>
-        </w:rPr>
-        <w:t>gameScore printout.</w:t>
-      </w:r>
-      <w:r>
-        <w:rPr>
-          <w:rFonts w:cs="Arial"/>
-          <w:szCs w:val="21"/>
-          <w:lang w:val="en-US"/>
-        </w:rPr>
-        <w:t xml:space="preserve"> Fixed a bug w.r.t. move counter in case 2048.</w:t>
-      </w:r>
-      <w:r>
-        <w:rPr>
-          <w:rFonts w:cs="Arial"/>
-          <w:szCs w:val="21"/>
-          <w:lang w:val="en-US"/>
-        </w:rPr>
-        <w:t xml:space="preserve"> </w:t>
+        <w:t xml:space="preserve">OK StateObserver2048: It is probably wrong that incrememtMoveCounter is called in </w:t>
+      </w:r>
+      <w:r>
+        <w:rPr>
+          <w:rFonts w:cs="Arial"/>
+          <w:b/>
+          <w:szCs w:val="21"/>
+          <w:lang w:val="en-US"/>
+        </w:rPr>
+        <w:t>both</w:t>
+      </w:r>
+      <w:r>
+        <w:rPr>
+          <w:rFonts w:cs="Arial"/>
+          <w:szCs w:val="21"/>
+          <w:lang w:val="en-US"/>
+        </w:rPr>
+        <w:t xml:space="preserve"> methods advanceDeterministic and advanceNondeterministic. – Now we call incrementMoveCounter only in method move(), which is called by both advance and advanceDeterministic.</w:t>
       </w:r>
     </w:p>
     <w:p>
@@ -2624,24 +2602,95 @@
           <w:szCs w:val="21"/>
           <w:lang w:val="en-US"/>
         </w:rPr>
-        <w:lastRenderedPageBreak/>
-        <w:t xml:space="preserve">OK Removed Multi Compete from menu and from the sources (multiCompete </w:t>
-      </w:r>
-      <w:r>
-        <w:rPr>
-          <w:rFonts w:cs="Arial"/>
-          <w:szCs w:val="21"/>
-          <w:lang w:val="en-US"/>
-        </w:rPr>
-        <w:t xml:space="preserve">now </w:t>
-      </w:r>
-      <w:r>
-        <w:rPr>
-          <w:rFonts w:cs="Arial"/>
-          <w:szCs w:val="21"/>
-          <w:lang w:val="en-US"/>
-        </w:rPr>
-        <w:t>deprecated). It is mainly obsolete, we have the tournament system now. (And the repeated training generates for most use cases a too complicated workflow.)</w:t>
+        <w:t>OK Fixed playStats.csv (class PStats): now correct for N-player games as well (N stringDescr for players, player</w:t>
+      </w:r>
+      <w:r>
+        <w:rPr>
+          <w:rFonts w:cs="Arial"/>
+          <w:szCs w:val="21"/>
+          <w:lang w:val="en-US"/>
+        </w:rPr>
+        <w:t xml:space="preserve"> +action added to</w:t>
+      </w:r>
+      <w:r>
+        <w:rPr>
+          <w:rFonts w:cs="Arial"/>
+          <w:szCs w:val="21"/>
+          <w:lang w:val="en-US"/>
+        </w:rPr>
+        <w:t xml:space="preserve"> list</w:t>
+      </w:r>
+      <w:r>
+        <w:rPr>
+          <w:rFonts w:cs="Arial"/>
+          <w:szCs w:val="21"/>
+          <w:lang w:val="en-US"/>
+        </w:rPr>
+        <w:t>)</w:t>
+      </w:r>
+      <w:r>
+        <w:rPr>
+          <w:rFonts w:cs="Arial"/>
+          <w:szCs w:val="21"/>
+          <w:lang w:val="en-US"/>
+        </w:rPr>
+        <w:t>, start state be</w:t>
+      </w:r>
+      <w:r>
+        <w:rPr>
+          <w:rFonts w:cs="Arial"/>
+          <w:szCs w:val="21"/>
+          <w:lang w:val="en-US"/>
+        </w:rPr>
+        <w:t>fore list</w:t>
+      </w:r>
+      <w:r>
+        <w:rPr>
+          <w:rFonts w:cs="Arial"/>
+          <w:szCs w:val="21"/>
+          <w:lang w:val="en-US"/>
+        </w:rPr>
+        <w:t>. Fixed a</w:t>
+      </w:r>
+      <w:r>
+        <w:rPr>
+          <w:rFonts w:cs="Arial"/>
+          <w:szCs w:val="21"/>
+          <w:lang w:val="en-US"/>
+        </w:rPr>
+        <w:t xml:space="preserve"> bug </w:t>
+      </w:r>
+      <w:r>
+        <w:rPr>
+          <w:rFonts w:cs="Arial"/>
+          <w:szCs w:val="21"/>
+          <w:lang w:val="en-US"/>
+        </w:rPr>
+        <w:t xml:space="preserve">w.r.t. </w:t>
+      </w:r>
+      <w:r>
+        <w:rPr>
+          <w:rFonts w:cs="Arial"/>
+          <w:szCs w:val="21"/>
+          <w:lang w:val="en-US"/>
+        </w:rPr>
+        <w:t>gameScore printout.</w:t>
+      </w:r>
+      <w:r>
+        <w:rPr>
+          <w:rFonts w:cs="Arial"/>
+          <w:szCs w:val="21"/>
+          <w:lang w:val="en-US"/>
+        </w:rPr>
+        <w:t xml:space="preserve"> Fixed a bug w.r.t. move counter in case 2048.</w:t>
+      </w:r>
+      <w:r>
+        <w:rPr>
+          <w:rFonts w:cs="Arial"/>
+          <w:szCs w:val="21"/>
+          <w:lang w:val="en-US"/>
+        </w:rPr>
+        <w:t xml:space="preserve"> </w:t>
       </w:r>
     </w:p>
     <w:p>
@@ -2668,23 +2717,23 @@
           <w:szCs w:val="21"/>
           <w:lang w:val="en-US"/>
         </w:rPr>
-        <w:t>OK Removed</w:t>
-      </w:r>
-      <w:r>
-        <w:rPr>
-          <w:rFonts w:cs="Arial"/>
-          <w:szCs w:val="21"/>
-          <w:lang w:val="en-US"/>
-        </w:rPr>
-        <w:t xml:space="preserve"> Multi</w:t>
-      </w:r>
-      <w:r>
-        <w:rPr>
-          <w:rFonts w:cs="Arial"/>
-          <w:szCs w:val="21"/>
-          <w:lang w:val="en-US"/>
-        </w:rPr>
-        <w:t>Train from the Compete menu (we have the MultiTrain button).</w:t>
+        <w:t xml:space="preserve">OK Removed Multi Compete from menu and from the sources (multiCompete </w:t>
+      </w:r>
+      <w:r>
+        <w:rPr>
+          <w:rFonts w:cs="Arial"/>
+          <w:szCs w:val="21"/>
+          <w:lang w:val="en-US"/>
+        </w:rPr>
+        <w:t xml:space="preserve">now </w:t>
+      </w:r>
+      <w:r>
+        <w:rPr>
+          <w:rFonts w:cs="Arial"/>
+          <w:szCs w:val="21"/>
+          <w:lang w:val="en-US"/>
+        </w:rPr>
+        <w:t>deprecated). It is mainly obsolete, we have the tournament system now. (And the repeated training generates for most use cases a too complicated workflow.)</w:t>
       </w:r>
     </w:p>
     <w:p>
@@ -2711,15 +2760,23 @@
           <w:szCs w:val="21"/>
           <w:lang w:val="en-US"/>
         </w:rPr>
-        <w:t>OK Fixed a bug in multiTrain: if mEvaluatorT.m_mode == -1, an assertion would fire, because Measure oT did not receive any evaluation results.</w:t>
-      </w:r>
-      <w:r>
-        <w:rPr>
-          <w:rFonts w:cs="Arial"/>
-          <w:szCs w:val="21"/>
-          <w:lang w:val="en-US"/>
-        </w:rPr>
-        <w:t xml:space="preserve"> Similar for mEvaluatorQ.m_mode==-1.</w:t>
+        <w:t>OK Removed</w:t>
+      </w:r>
+      <w:r>
+        <w:rPr>
+          <w:rFonts w:cs="Arial"/>
+          <w:szCs w:val="21"/>
+          <w:lang w:val="en-US"/>
+        </w:rPr>
+        <w:t xml:space="preserve"> Multi</w:t>
+      </w:r>
+      <w:r>
+        <w:rPr>
+          <w:rFonts w:cs="Arial"/>
+          <w:szCs w:val="21"/>
+          <w:lang w:val="en-US"/>
+        </w:rPr>
+        <w:t>Train from the Compete menu (we have the MultiTrain button).</w:t>
       </w:r>
     </w:p>
     <w:p>
@@ -2746,14 +2803,22 @@
           <w:szCs w:val="21"/>
           <w:lang w:val="en-US"/>
         </w:rPr>
-        <w:t xml:space="preserve">OK Update GBG Help File to the new situation V2.0. </w:t>
-      </w:r>
-    </w:p>
-    <w:p>
-      <w:pPr>
-        <w:pStyle w:val="Listenabsatz"/>
-        <w:numPr>
-          <w:ilvl w:val="1"/>
+        <w:t>OK Fixed a bug in multiTrain: if mEvaluatorT.m_mode == -1, an assertion would fire, because Measure oT did not receive any evaluation results.</w:t>
+      </w:r>
+      <w:r>
+        <w:rPr>
+          <w:rFonts w:cs="Arial"/>
+          <w:szCs w:val="21"/>
+          <w:lang w:val="en-US"/>
+        </w:rPr>
+        <w:t xml:space="preserve"> Similar for mEvaluatorQ.m_mode==-1.</w:t>
+      </w:r>
+    </w:p>
+    <w:p>
+      <w:pPr>
+        <w:pStyle w:val="Listenabsatz"/>
+        <w:numPr>
+          <w:ilvl w:val="0"/>
           <w:numId w:val="1"/>
         </w:numPr>
         <w:autoSpaceDE w:val="0"/>
@@ -2773,23 +2838,7 @@
           <w:szCs w:val="21"/>
           <w:lang w:val="en-US"/>
         </w:rPr>
-        <w:t xml:space="preserve">Hint to install tipps on GitHub </w:t>
-      </w:r>
-      <w:r>
-        <w:rPr>
-          <w:rFonts w:cs="Arial"/>
-          <w:szCs w:val="21"/>
-          <w:lang w:val="en-US"/>
-        </w:rPr>
-        <w:sym w:font="Wingdings" w:char="F0E0"/>
-      </w:r>
-      <w:r>
-        <w:rPr>
-          <w:rFonts w:cs="Arial"/>
-          <w:szCs w:val="21"/>
-          <w:lang w:val="en-US"/>
-        </w:rPr>
-        <w:t xml:space="preserve"> Help</w:t>
+        <w:t xml:space="preserve">OK Update GBG Help File to the new situation V2.0. </w:t>
       </w:r>
     </w:p>
     <w:p>
@@ -2816,7 +2865,23 @@
           <w:szCs w:val="21"/>
           <w:lang w:val="en-US"/>
         </w:rPr>
-        <w:t>Update Param tabs (with pics)</w:t>
+        <w:t xml:space="preserve">Hint to install tipps on GitHub </w:t>
+      </w:r>
+      <w:r>
+        <w:rPr>
+          <w:rFonts w:cs="Arial"/>
+          <w:szCs w:val="21"/>
+          <w:lang w:val="en-US"/>
+        </w:rPr>
+        <w:sym w:font="Wingdings" w:char="F0E0"/>
+      </w:r>
+      <w:r>
+        <w:rPr>
+          <w:rFonts w:cs="Arial"/>
+          <w:szCs w:val="21"/>
+          <w:lang w:val="en-US"/>
+        </w:rPr>
+        <w:t xml:space="preserve"> Help</w:t>
       </w:r>
     </w:p>
     <w:p>
@@ -2843,14 +2908,14 @@
           <w:szCs w:val="21"/>
           <w:lang w:val="en-US"/>
         </w:rPr>
-        <w:t>Add Tournament System help</w:t>
-      </w:r>
-    </w:p>
-    <w:p>
-      <w:pPr>
-        <w:pStyle w:val="Listenabsatz"/>
-        <w:numPr>
-          <w:ilvl w:val="0"/>
+        <w:t>Update Param tabs (with pics)</w:t>
+      </w:r>
+    </w:p>
+    <w:p>
+      <w:pPr>
+        <w:pStyle w:val="Listenabsatz"/>
+        <w:numPr>
+          <w:ilvl w:val="1"/>
           <w:numId w:val="1"/>
         </w:numPr>
         <w:autoSpaceDE w:val="0"/>
@@ -2870,7 +2935,7 @@
           <w:szCs w:val="21"/>
           <w:lang w:val="en-US"/>
         </w:rPr>
-        <w:t>OK Evaluator2048: Check whether m_mode is really used in eval_agent. – m_mode is set via Arena[Train]2048::makeEvaluator(…)</w:t>
+        <w:t>Add Tournament System help</w:t>
       </w:r>
     </w:p>
     <w:p>
@@ -2897,7 +2962,7 @@
           <w:szCs w:val="21"/>
           <w:lang w:val="en-US"/>
         </w:rPr>
-        <w:t>OK Fixed a tiny bug concerning EvaluatorNim.getTooltipString()</w:t>
+        <w:t>OK Evaluator2048: Check whether m_mode is really used in eval_agent. – m_mode is set via Arena[Train]2048::makeEvaluator(…)</w:t>
       </w:r>
     </w:p>
     <w:p>
@@ -2924,213 +2989,7 @@
           <w:szCs w:val="21"/>
           <w:lang w:val="en-US"/>
         </w:rPr>
-        <w:t xml:space="preserve">OK Simplify the Evaluator-classes: put more functionality </w:t>
-      </w:r>
-      <w:r>
-        <w:rPr>
-          <w:rFonts w:cs="Arial"/>
-          <w:szCs w:val="21"/>
-          <w:lang w:val="en-US"/>
-        </w:rPr>
-        <w:t xml:space="preserve">and protected members centrally </w:t>
-      </w:r>
-      <w:r>
-        <w:rPr>
-          <w:rFonts w:cs="Arial"/>
-          <w:szCs w:val="21"/>
-          <w:lang w:val="en-US"/>
-        </w:rPr>
-        <w:t>in abstract class Evaluator</w:t>
-      </w:r>
-      <w:r>
-        <w:rPr>
-          <w:rFonts w:cs="Arial"/>
-          <w:szCs w:val="21"/>
-          <w:lang w:val="en-US"/>
-        </w:rPr>
-        <w:t>.</w:t>
-      </w:r>
-    </w:p>
-    <w:p>
-      <w:pPr>
-        <w:pStyle w:val="Listenabsatz"/>
-        <w:numPr>
-          <w:ilvl w:val="0"/>
-          <w:numId w:val="1"/>
-        </w:numPr>
-        <w:autoSpaceDE w:val="0"/>
-        <w:autoSpaceDN w:val="0"/>
-        <w:adjustRightInd w:val="0"/>
-        <w:spacing w:after="0" w:line="240" w:lineRule="auto"/>
-        <w:rPr>
-          <w:rFonts w:cs="Arial"/>
-          <w:szCs w:val="21"/>
-          <w:lang w:val="en-US"/>
-        </w:rPr>
-      </w:pPr>
-      <w:r>
-        <w:rPr>
-          <w:rFonts w:cs="Arial"/>
-          <w:szCs w:val="21"/>
-          <w:lang w:val="en-US"/>
-        </w:rPr>
-        <w:t xml:space="preserve">OK Simplify the interface concerning the various getGameScore- and getReward-functions in StateObservation. Do we need all of them? </w:t>
-      </w:r>
-    </w:p>
-    <w:p>
-      <w:pPr>
-        <w:pStyle w:val="Listenabsatz"/>
-        <w:numPr>
-          <w:ilvl w:val="1"/>
-          <w:numId w:val="1"/>
-        </w:numPr>
-        <w:autoSpaceDE w:val="0"/>
-        <w:autoSpaceDN w:val="0"/>
-        <w:adjustRightInd w:val="0"/>
-        <w:spacing w:after="0" w:line="240" w:lineRule="auto"/>
-        <w:rPr>
-          <w:rFonts w:cs="Arial"/>
-          <w:szCs w:val="21"/>
-          <w:lang w:val="en-US"/>
-        </w:rPr>
-      </w:pPr>
-      <w:r>
-        <w:rPr>
-          <w:rFonts w:cs="Arial"/>
-          <w:szCs w:val="21"/>
-          <w:lang w:val="en-US"/>
-        </w:rPr>
-        <w:t>OK Classes derived from ObserverBase need only to implement so.getGameScore(StateObservation refer). The other two, so.getGameScore() and so.getGameScore(int), are implemented by ObserverBase.</w:t>
-      </w:r>
-    </w:p>
-    <w:p>
-      <w:pPr>
-        <w:pStyle w:val="Listenabsatz"/>
-        <w:numPr>
-          <w:ilvl w:val="1"/>
-          <w:numId w:val="1"/>
-        </w:numPr>
-        <w:autoSpaceDE w:val="0"/>
-        <w:autoSpaceDN w:val="0"/>
-        <w:adjustRightInd w:val="0"/>
-        <w:spacing w:after="0" w:line="240" w:lineRule="auto"/>
-        <w:rPr>
-          <w:rFonts w:cs="Arial"/>
-          <w:szCs w:val="21"/>
-          <w:lang w:val="en-US"/>
-        </w:rPr>
-      </w:pPr>
-      <w:r>
-        <w:rPr>
-          <w:rFonts w:cs="Arial"/>
-          <w:szCs w:val="21"/>
-          <w:lang w:val="en-US"/>
-        </w:rPr>
-        <w:t>OK so.getGameScore() is now deprecated, use so.getGameScore(so) instead.</w:t>
-      </w:r>
-    </w:p>
-    <w:p>
-      <w:pPr>
-        <w:pStyle w:val="Listenabsatz"/>
-        <w:numPr>
-          <w:ilvl w:val="1"/>
-          <w:numId w:val="1"/>
-        </w:numPr>
-        <w:autoSpaceDE w:val="0"/>
-        <w:autoSpaceDN w:val="0"/>
-        <w:adjustRightInd w:val="0"/>
-        <w:spacing w:after="0" w:line="240" w:lineRule="auto"/>
-        <w:rPr>
-          <w:rFonts w:cs="Arial"/>
-          <w:szCs w:val="21"/>
-          <w:lang w:val="en-US"/>
-        </w:rPr>
-      </w:pPr>
-      <w:r>
-        <w:rPr>
-          <w:rFonts w:cs="Arial"/>
-          <w:szCs w:val="21"/>
-          <w:lang w:val="en-US"/>
-        </w:rPr>
-        <w:t>[Should we abandon so.getScore(…) in favor of so.getReward(…,rgs)? – No, instead do the following:]</w:t>
-      </w:r>
-    </w:p>
-    <w:p>
-      <w:pPr>
-        <w:pStyle w:val="Listenabsatz"/>
-        <w:numPr>
-          <w:ilvl w:val="1"/>
-          <w:numId w:val="1"/>
-        </w:numPr>
-        <w:autoSpaceDE w:val="0"/>
-        <w:autoSpaceDN w:val="0"/>
-        <w:adjustRightInd w:val="0"/>
-        <w:spacing w:after="0" w:line="240" w:lineRule="auto"/>
-        <w:rPr>
-          <w:rFonts w:cs="Arial"/>
-          <w:szCs w:val="21"/>
-          <w:lang w:val="en-US"/>
-        </w:rPr>
-      </w:pPr>
-      <w:r>
-        <w:rPr>
-          <w:rFonts w:cs="Arial"/>
-          <w:szCs w:val="21"/>
-          <w:lang w:val="en-US"/>
-        </w:rPr>
-        <w:t>OK Classes derived from ObserverBase need not to implement any of the getReward(…) functions. ObserverBase implements default versions which just return the game score as reward. (This is for the case rgs==true. If rgs==false, a warning is issued.)</w:t>
-      </w:r>
-    </w:p>
-    <w:p>
-      <w:pPr>
-        <w:pStyle w:val="Listenabsatz"/>
-        <w:numPr>
-          <w:ilvl w:val="1"/>
-          <w:numId w:val="1"/>
-        </w:numPr>
-        <w:autoSpaceDE w:val="0"/>
-        <w:autoSpaceDN w:val="0"/>
-        <w:adjustRightInd w:val="0"/>
-        <w:spacing w:after="0" w:line="240" w:lineRule="auto"/>
-        <w:rPr>
-          <w:rFonts w:cs="Arial"/>
-          <w:szCs w:val="21"/>
-          <w:lang w:val="en-US"/>
-        </w:rPr>
-      </w:pPr>
-      <w:r>
-        <w:rPr>
-          <w:rFonts w:cs="Arial"/>
-          <w:szCs w:val="21"/>
-          <w:lang w:val="en-US"/>
-        </w:rPr>
-        <w:t>OK Only if the derived classes want something else to happen in case rgs==false, they need to implement getReward(StateObservation refer, boolean rgs). See StateObserver2048 for an example.</w:t>
-      </w:r>
-    </w:p>
-    <w:p>
-      <w:pPr>
-        <w:pStyle w:val="Listenabsatz"/>
-        <w:numPr>
-          <w:ilvl w:val="1"/>
-          <w:numId w:val="1"/>
-        </w:numPr>
-        <w:autoSpaceDE w:val="0"/>
-        <w:autoSpaceDN w:val="0"/>
-        <w:adjustRightInd w:val="0"/>
-        <w:spacing w:after="0" w:line="240" w:lineRule="auto"/>
-        <w:rPr>
-          <w:rFonts w:cs="Arial"/>
-          <w:szCs w:val="21"/>
-          <w:lang w:val="en-US"/>
-        </w:rPr>
-      </w:pPr>
-      <w:r>
-        <w:rPr>
-          <w:rFonts w:cs="Arial"/>
-          <w:szCs w:val="21"/>
-          <w:lang w:val="en-US"/>
-        </w:rPr>
-        <w:t>[Rename pa.getScore(…) to pa.getValue(…). – Not yet.]</w:t>
+        <w:t>OK Fixed a tiny bug concerning EvaluatorNim.getTooltipString()</w:t>
       </w:r>
     </w:p>
     <w:p>
@@ -3153,9 +3012,217 @@
       </w:pPr>
       <w:r>
         <w:rPr>
-          <w:lang w:val="en-US"/>
-        </w:rPr>
-        <w:t>OK Add game-specific agents (AlphaBeta for C4, Bouton for Nim) to the agent list of certain games in order to run competitions with them (use the game-specific agents also outside QuickEval)</w:t>
+          <w:rFonts w:cs="Arial"/>
+          <w:szCs w:val="21"/>
+          <w:lang w:val="en-US"/>
+        </w:rPr>
+        <w:t xml:space="preserve">OK Simplify the Evaluator-classes: put more functionality </w:t>
+      </w:r>
+      <w:r>
+        <w:rPr>
+          <w:rFonts w:cs="Arial"/>
+          <w:szCs w:val="21"/>
+          <w:lang w:val="en-US"/>
+        </w:rPr>
+        <w:t xml:space="preserve">and protected members centrally </w:t>
+      </w:r>
+      <w:r>
+        <w:rPr>
+          <w:rFonts w:cs="Arial"/>
+          <w:szCs w:val="21"/>
+          <w:lang w:val="en-US"/>
+        </w:rPr>
+        <w:t>in abstract class Evaluator</w:t>
+      </w:r>
+      <w:r>
+        <w:rPr>
+          <w:rFonts w:cs="Arial"/>
+          <w:szCs w:val="21"/>
+          <w:lang w:val="en-US"/>
+        </w:rPr>
+        <w:t>.</w:t>
+      </w:r>
+    </w:p>
+    <w:p>
+      <w:pPr>
+        <w:pStyle w:val="Listenabsatz"/>
+        <w:numPr>
+          <w:ilvl w:val="0"/>
+          <w:numId w:val="1"/>
+        </w:numPr>
+        <w:autoSpaceDE w:val="0"/>
+        <w:autoSpaceDN w:val="0"/>
+        <w:adjustRightInd w:val="0"/>
+        <w:spacing w:after="0" w:line="240" w:lineRule="auto"/>
+        <w:rPr>
+          <w:rFonts w:cs="Arial"/>
+          <w:szCs w:val="21"/>
+          <w:lang w:val="en-US"/>
+        </w:rPr>
+      </w:pPr>
+      <w:r>
+        <w:rPr>
+          <w:rFonts w:cs="Arial"/>
+          <w:szCs w:val="21"/>
+          <w:lang w:val="en-US"/>
+        </w:rPr>
+        <w:t xml:space="preserve">OK Simplify the interface concerning the various getGameScore- and getReward-functions in StateObservation. Do we need all of them? </w:t>
+      </w:r>
+    </w:p>
+    <w:p>
+      <w:pPr>
+        <w:pStyle w:val="Listenabsatz"/>
+        <w:numPr>
+          <w:ilvl w:val="1"/>
+          <w:numId w:val="1"/>
+        </w:numPr>
+        <w:autoSpaceDE w:val="0"/>
+        <w:autoSpaceDN w:val="0"/>
+        <w:adjustRightInd w:val="0"/>
+        <w:spacing w:after="0" w:line="240" w:lineRule="auto"/>
+        <w:rPr>
+          <w:rFonts w:cs="Arial"/>
+          <w:szCs w:val="21"/>
+          <w:lang w:val="en-US"/>
+        </w:rPr>
+      </w:pPr>
+      <w:r>
+        <w:rPr>
+          <w:rFonts w:cs="Arial"/>
+          <w:szCs w:val="21"/>
+          <w:lang w:val="en-US"/>
+        </w:rPr>
+        <w:t>OK Classes derived from ObserverBase need only to implement so.getGameScore(StateObservation refer). The other two, so.getGameScore() and so.getGameScore(int), are implemented by ObserverBase.</w:t>
+      </w:r>
+    </w:p>
+    <w:p>
+      <w:pPr>
+        <w:pStyle w:val="Listenabsatz"/>
+        <w:numPr>
+          <w:ilvl w:val="1"/>
+          <w:numId w:val="1"/>
+        </w:numPr>
+        <w:autoSpaceDE w:val="0"/>
+        <w:autoSpaceDN w:val="0"/>
+        <w:adjustRightInd w:val="0"/>
+        <w:spacing w:after="0" w:line="240" w:lineRule="auto"/>
+        <w:rPr>
+          <w:rFonts w:cs="Arial"/>
+          <w:szCs w:val="21"/>
+          <w:lang w:val="en-US"/>
+        </w:rPr>
+      </w:pPr>
+      <w:r>
+        <w:rPr>
+          <w:rFonts w:cs="Arial"/>
+          <w:szCs w:val="21"/>
+          <w:lang w:val="en-US"/>
+        </w:rPr>
+        <w:t>OK so.getGameScore() is now deprecated, use so.getGameScore(so) instead.</w:t>
+      </w:r>
+    </w:p>
+    <w:p>
+      <w:pPr>
+        <w:pStyle w:val="Listenabsatz"/>
+        <w:numPr>
+          <w:ilvl w:val="1"/>
+          <w:numId w:val="1"/>
+        </w:numPr>
+        <w:autoSpaceDE w:val="0"/>
+        <w:autoSpaceDN w:val="0"/>
+        <w:adjustRightInd w:val="0"/>
+        <w:spacing w:after="0" w:line="240" w:lineRule="auto"/>
+        <w:rPr>
+          <w:rFonts w:cs="Arial"/>
+          <w:szCs w:val="21"/>
+          <w:lang w:val="en-US"/>
+        </w:rPr>
+      </w:pPr>
+      <w:r>
+        <w:rPr>
+          <w:rFonts w:cs="Arial"/>
+          <w:szCs w:val="21"/>
+          <w:lang w:val="en-US"/>
+        </w:rPr>
+        <w:t>[Should we abandon so.getScore(…) in favor of so.getReward(…,rgs)? – No, instead do the following:]</w:t>
+      </w:r>
+    </w:p>
+    <w:p>
+      <w:pPr>
+        <w:pStyle w:val="Listenabsatz"/>
+        <w:numPr>
+          <w:ilvl w:val="1"/>
+          <w:numId w:val="1"/>
+        </w:numPr>
+        <w:autoSpaceDE w:val="0"/>
+        <w:autoSpaceDN w:val="0"/>
+        <w:adjustRightInd w:val="0"/>
+        <w:spacing w:after="0" w:line="240" w:lineRule="auto"/>
+        <w:rPr>
+          <w:rFonts w:cs="Arial"/>
+          <w:szCs w:val="21"/>
+          <w:lang w:val="en-US"/>
+        </w:rPr>
+      </w:pPr>
+      <w:r>
+        <w:rPr>
+          <w:rFonts w:cs="Arial"/>
+          <w:szCs w:val="21"/>
+          <w:lang w:val="en-US"/>
+        </w:rPr>
+        <w:t>OK Classes derived from ObserverBase need not to implement any of the getReward(…) functions. ObserverBase implements default versions which just return the game score as reward. (This is for the case rgs==true. If rgs==false, a warning is issued.)</w:t>
+      </w:r>
+    </w:p>
+    <w:p>
+      <w:pPr>
+        <w:pStyle w:val="Listenabsatz"/>
+        <w:numPr>
+          <w:ilvl w:val="1"/>
+          <w:numId w:val="1"/>
+        </w:numPr>
+        <w:autoSpaceDE w:val="0"/>
+        <w:autoSpaceDN w:val="0"/>
+        <w:adjustRightInd w:val="0"/>
+        <w:spacing w:after="0" w:line="240" w:lineRule="auto"/>
+        <w:rPr>
+          <w:rFonts w:cs="Arial"/>
+          <w:szCs w:val="21"/>
+          <w:lang w:val="en-US"/>
+        </w:rPr>
+      </w:pPr>
+      <w:r>
+        <w:rPr>
+          <w:rFonts w:cs="Arial"/>
+          <w:szCs w:val="21"/>
+          <w:lang w:val="en-US"/>
+        </w:rPr>
+        <w:t>OK Only if the derived classes want something else to happen in case rgs==false, they need to implement getReward(StateObservation refer, boolean rgs). See StateObserver2048 for an example.</w:t>
+      </w:r>
+    </w:p>
+    <w:p>
+      <w:pPr>
+        <w:pStyle w:val="Listenabsatz"/>
+        <w:numPr>
+          <w:ilvl w:val="1"/>
+          <w:numId w:val="1"/>
+        </w:numPr>
+        <w:autoSpaceDE w:val="0"/>
+        <w:autoSpaceDN w:val="0"/>
+        <w:adjustRightInd w:val="0"/>
+        <w:spacing w:after="0" w:line="240" w:lineRule="auto"/>
+        <w:rPr>
+          <w:rFonts w:cs="Arial"/>
+          <w:szCs w:val="21"/>
+          <w:lang w:val="en-US"/>
+        </w:rPr>
+      </w:pPr>
+      <w:r>
+        <w:rPr>
+          <w:rFonts w:cs="Arial"/>
+          <w:szCs w:val="21"/>
+          <w:lang w:val="en-US"/>
+        </w:rPr>
+        <w:t>[Rename pa.getScore(…) to pa.getValue(…). – Not yet.]</w:t>
       </w:r>
     </w:p>
     <w:p>
@@ -3178,11 +3245,9 @@
       </w:pPr>
       <w:r>
         <w:rPr>
-          <w:rFonts w:cs="Arial"/>
-          <w:szCs w:val="21"/>
-          <w:lang w:val="en-US"/>
-        </w:rPr>
-        <w:t>OK Bug Max-N &amp; Nim: When “use hashmap” is activated, the calculated scores are wrong. When deactivated, everything is o.k. (but it takes longer) ((5,5,5)-Nim with MAX_MINUS=3, TreeDepth=10). If we set however TreeDepth=15, it is with “use hashmap” o.k. as well. – It is not a bug, it is a feature: For (5,5,5)-Nim the longest lasting episodes have 15 ply (each player takes 1 piece per move), so we need TreeDepth=15 for proper operation. It is just ‘luck’ that w/o “use hashmap” it works for TreeDepth=9 or 10 as well.</w:t>
+          <w:lang w:val="en-US"/>
+        </w:rPr>
+        <w:t>OK Add game-specific agents (AlphaBeta for C4, Bouton for Nim) to the agent list of certain games in order to run competitions with them (use the game-specific agents also outside QuickEval)</w:t>
       </w:r>
     </w:p>
     <w:p>
@@ -3209,123 +3274,7 @@
           <w:szCs w:val="21"/>
           <w:lang w:val="en-US"/>
         </w:rPr>
-        <w:t>OK numDescendants() has in SingleTreeNode “</w:t>
-      </w:r>
-      <w:r>
-        <w:rPr>
-          <w:rFonts w:cs="Arial"/>
-          <w:szCs w:val="21"/>
-          <w:lang w:val="en-US"/>
-        </w:rPr>
-        <w:t>N += 1 +</w:t>
-      </w:r>
-      <w:r>
-        <w:rPr>
-          <w:rFonts w:cs="Arial"/>
-          <w:szCs w:val="21"/>
-          <w:lang w:val="en-US"/>
-        </w:rPr>
-        <w:t xml:space="preserve"> …</w:t>
-      </w:r>
-      <w:r>
-        <w:rPr>
-          <w:rFonts w:cs="Arial"/>
-          <w:szCs w:val="21"/>
-          <w:lang w:val="en-US"/>
-        </w:rPr>
-        <w:t>”</w:t>
-      </w:r>
-      <w:r>
-        <w:rPr>
-          <w:rFonts w:cs="Arial"/>
-          <w:szCs w:val="21"/>
-          <w:lang w:val="en-US"/>
-        </w:rPr>
-        <w:t>, but in MCTSEChanceNode “N += …”. – Clarified, SingleTreeNode was wrong. Now fixed.</w:t>
-      </w:r>
-    </w:p>
-    <w:p>
-      <w:pPr>
-        <w:pStyle w:val="Listenabsatz"/>
-        <w:numPr>
-          <w:ilvl w:val="0"/>
-          <w:numId w:val="1"/>
-        </w:numPr>
-        <w:rPr>
-          <w:lang w:val="en-US"/>
-        </w:rPr>
-      </w:pPr>
-      <w:r>
-        <w:rPr>
-          <w:lang w:val="en-US"/>
-        </w:rPr>
-        <w:t xml:space="preserve">OK Distinguish somewhere in docu the different string representations an agent can have: getName, getSimpleName, stringDescr, stringDescr2, … </w:t>
-      </w:r>
-      <w:r>
-        <w:rPr>
-          <w:lang w:val="en-US"/>
-        </w:rPr>
-        <w:sym w:font="Wingdings" w:char="F0E0"/>
-      </w:r>
-      <w:r>
-        <w:rPr>
-          <w:lang w:val="en-US"/>
-        </w:rPr>
-        <w:t xml:space="preserve"> Table </w:t>
-      </w:r>
-      <w:r>
-        <w:rPr>
-          <w:lang w:val="en-US"/>
-        </w:rPr>
-        <w:t>at</w:t>
-      </w:r>
-      <w:r>
-        <w:rPr>
-          <w:lang w:val="en-US"/>
-        </w:rPr>
-        <w:t xml:space="preserve"> the end of TR-GBG</w:t>
-      </w:r>
-      <w:r>
-        <w:rPr>
-          <w:lang w:val="en-US"/>
-        </w:rPr>
-        <w:t>.pdf</w:t>
-      </w:r>
-      <w:r>
-        <w:rPr>
-          <w:lang w:val="en-US"/>
-        </w:rPr>
-        <w:t>.</w:t>
-      </w:r>
-    </w:p>
-    <w:p>
-      <w:pPr>
-        <w:pStyle w:val="Listenabsatz"/>
-        <w:numPr>
-          <w:ilvl w:val="0"/>
-          <w:numId w:val="1"/>
-        </w:numPr>
-        <w:rPr>
-          <w:lang w:val="en-US"/>
-        </w:rPr>
-      </w:pPr>
-      <w:r>
-        <w:rPr>
-          <w:lang w:val="en-US"/>
-        </w:rPr>
-        <w:t>OK Clarify whether we want to use HashMap in MaxNAgent  (or only in Minimax) – We use HashMap in MaxNAgent (</w:t>
-      </w:r>
-      <w:r>
-        <w:rPr>
-          <w:lang w:val="en-US"/>
-        </w:rPr>
-        <w:t xml:space="preserve">optionally, </w:t>
-      </w:r>
-      <w:r>
-        <w:rPr>
-          <w:lang w:val="en-US"/>
-        </w:rPr>
-        <w:t>if set in MaxNParams), but we do not use it in ExpectimaxNAgent. We also do not use HashMap in MaxNWrapper or ExpectimaxNWrapper (HashMap could become way too big, if the wrappers are called with different StateObservation objects).</w:t>
+        <w:t>OK Bug Max-N &amp; Nim: When “use hashmap” is activated, the calculated scores are wrong. When deactivated, everything is o.k. (but it takes longer) ((5,5,5)-Nim with MAX_MINUS=3, TreeDepth=10). If we set however TreeDepth=15, it is with “use hashmap” o.k. as well. – It is not a bug, it is a feature: For (5,5,5)-Nim the longest lasting episodes have 15 ply (each player takes 1 piece per move), so we need TreeDepth=15 for proper operation. It is just ‘luck’ that w/o “use hashmap” it works for TreeDepth=9 or 10 as well.</w:t>
       </w:r>
     </w:p>
     <w:p>
@@ -3339,6 +3288,7 @@
         <w:autoSpaceDN w:val="0"/>
         <w:adjustRightInd w:val="0"/>
         <w:spacing w:after="0" w:line="240" w:lineRule="auto"/>
+        <w:contextualSpacing w:val="0"/>
         <w:rPr>
           <w:rFonts w:cs="Arial"/>
           <w:szCs w:val="21"/>
@@ -3352,6 +3302,148 @@
           <w:lang w:val="en-US"/>
         </w:rPr>
         <w:lastRenderedPageBreak/>
+        <w:t>OK numDescendants() has in SingleTreeNode “</w:t>
+      </w:r>
+      <w:r>
+        <w:rPr>
+          <w:rFonts w:cs="Arial"/>
+          <w:szCs w:val="21"/>
+          <w:lang w:val="en-US"/>
+        </w:rPr>
+        <w:t>N += 1 +</w:t>
+      </w:r>
+      <w:r>
+        <w:rPr>
+          <w:rFonts w:cs="Arial"/>
+          <w:szCs w:val="21"/>
+          <w:lang w:val="en-US"/>
+        </w:rPr>
+        <w:t xml:space="preserve"> …</w:t>
+      </w:r>
+      <w:r>
+        <w:rPr>
+          <w:rFonts w:cs="Arial"/>
+          <w:szCs w:val="21"/>
+          <w:lang w:val="en-US"/>
+        </w:rPr>
+        <w:t>”</w:t>
+      </w:r>
+      <w:r>
+        <w:rPr>
+          <w:rFonts w:cs="Arial"/>
+          <w:szCs w:val="21"/>
+          <w:lang w:val="en-US"/>
+        </w:rPr>
+        <w:t>, but in MCTSEChanceNode “N += …”. – Clarified, SingleTreeNode was wrong. Now fixed.</w:t>
+      </w:r>
+    </w:p>
+    <w:p>
+      <w:pPr>
+        <w:pStyle w:val="Listenabsatz"/>
+        <w:numPr>
+          <w:ilvl w:val="0"/>
+          <w:numId w:val="1"/>
+        </w:numPr>
+        <w:rPr>
+          <w:lang w:val="en-US"/>
+        </w:rPr>
+      </w:pPr>
+      <w:r>
+        <w:rPr>
+          <w:lang w:val="en-US"/>
+        </w:rPr>
+        <w:t xml:space="preserve">OK Distinguish somewhere in docu the different string representations an agent can have: getName, getSimpleName, stringDescr, stringDescr2, … </w:t>
+      </w:r>
+      <w:r>
+        <w:rPr>
+          <w:lang w:val="en-US"/>
+        </w:rPr>
+        <w:sym w:font="Wingdings" w:char="F0E0"/>
+      </w:r>
+      <w:r>
+        <w:rPr>
+          <w:lang w:val="en-US"/>
+        </w:rPr>
+        <w:t xml:space="preserve"> Table </w:t>
+      </w:r>
+      <w:r>
+        <w:rPr>
+          <w:lang w:val="en-US"/>
+        </w:rPr>
+        <w:t>at</w:t>
+      </w:r>
+      <w:r>
+        <w:rPr>
+          <w:lang w:val="en-US"/>
+        </w:rPr>
+        <w:t xml:space="preserve"> the end of TR-GBG</w:t>
+      </w:r>
+      <w:r>
+        <w:rPr>
+          <w:lang w:val="en-US"/>
+        </w:rPr>
+        <w:t>.pdf</w:t>
+      </w:r>
+      <w:r>
+        <w:rPr>
+          <w:lang w:val="en-US"/>
+        </w:rPr>
+        <w:t>.</w:t>
+      </w:r>
+    </w:p>
+    <w:p>
+      <w:pPr>
+        <w:pStyle w:val="Listenabsatz"/>
+        <w:numPr>
+          <w:ilvl w:val="0"/>
+          <w:numId w:val="1"/>
+        </w:numPr>
+        <w:rPr>
+          <w:lang w:val="en-US"/>
+        </w:rPr>
+      </w:pPr>
+      <w:r>
+        <w:rPr>
+          <w:lang w:val="en-US"/>
+        </w:rPr>
+        <w:t>OK Clarify whether we want to use HashMap in MaxNAgent  (or only in Minimax) – We use HashMap in MaxNAgent (</w:t>
+      </w:r>
+      <w:r>
+        <w:rPr>
+          <w:lang w:val="en-US"/>
+        </w:rPr>
+        <w:t xml:space="preserve">optionally, </w:t>
+      </w:r>
+      <w:r>
+        <w:rPr>
+          <w:lang w:val="en-US"/>
+        </w:rPr>
+        <w:t>if set in MaxNParams), but we do not use it in ExpectimaxNAgent. We also do not use HashMap in MaxNWrapper or ExpectimaxNWrapper (HashMap could become way too big, if the wrappers are called with different StateObservation objects).</w:t>
+      </w:r>
+    </w:p>
+    <w:p>
+      <w:pPr>
+        <w:pStyle w:val="Listenabsatz"/>
+        <w:numPr>
+          <w:ilvl w:val="0"/>
+          <w:numId w:val="1"/>
+        </w:numPr>
+        <w:autoSpaceDE w:val="0"/>
+        <w:autoSpaceDN w:val="0"/>
+        <w:adjustRightInd w:val="0"/>
+        <w:spacing w:after="0" w:line="240" w:lineRule="auto"/>
+        <w:rPr>
+          <w:rFonts w:cs="Arial"/>
+          <w:szCs w:val="21"/>
+          <w:lang w:val="en-US"/>
+        </w:rPr>
+      </w:pPr>
+      <w:r>
+        <w:rPr>
+          <w:rFonts w:cs="Arial"/>
+          <w:szCs w:val="21"/>
+          <w:lang w:val="en-US"/>
+        </w:rPr>
         <w:t xml:space="preserve">OK Bug fix in MaxNWrapper: Since HashMap is </w:t>
       </w:r>
       <w:r>
@@ -3945,6 +4037,7 @@
           <w:szCs w:val="21"/>
           <w:lang w:val="en-US"/>
         </w:rPr>
+        <w:lastRenderedPageBreak/>
         <w:t>OK Source folder cmaes now in library lib/cmaes.jar in order not to clutter too much the automatically generated Javadoc</w:t>
       </w:r>
       <w:r>
@@ -4140,7 +4233,6 @@
           <w:szCs w:val="21"/>
           <w:lang w:val="en-US"/>
         </w:rPr>
-        <w:lastRenderedPageBreak/>
         <w:t>OK TD-pars tab: Constrain ‘Feature set’ (= value for featmode) to the set of allowed featmode values for the current game (m_feature.</w:t>
       </w:r>
       <w:r>
@@ -4570,6 +4662,7 @@
           <w:szCs w:val="21"/>
           <w:lang w:val="en-US"/>
         </w:rPr>
+        <w:lastRenderedPageBreak/>
         <w:t>we delete fromString, fromVector, they are never used in GBG</w:t>
       </w:r>
     </w:p>
@@ -4750,16 +4843,7 @@
           <w:szCs w:val="21"/>
           <w:lang w:val="en-US"/>
         </w:rPr>
-        <w:t xml:space="preserve">OK Saving (serializing) of things (logs, agents) was not safe, if something changes in the classes being serialized. Is it possible (with minimal effort) to read older versions </w:t>
-      </w:r>
-      <w:r>
-        <w:rPr>
-          <w:rFonts w:cs="Arial"/>
-          <w:szCs w:val="21"/>
-          <w:lang w:val="en-US"/>
-        </w:rPr>
-        <w:lastRenderedPageBreak/>
-        <w:t xml:space="preserve">of serialized objects as well? – It has become better with the proper definition of </w:t>
+        <w:t xml:space="preserve">OK Saving (serializing) of things (logs, agents) was not safe, if something changes in the classes being serialized. Is it possible (with minimal effort) to read older versions of serialized objects as well? – It has become better with the proper definition of </w:t>
       </w:r>
       <w:hyperlink w:anchor="serialVersionUID" w:history="1">
         <w:r>
@@ -5565,6 +5649,7 @@
           <w:szCs w:val="21"/>
           <w:lang w:val="en-US"/>
         </w:rPr>
+        <w:lastRenderedPageBreak/>
         <w:t>OK Extend all classes derived from XNTupleFuncs by a new member serialVersionUID. Use this serialVersionUID which is stored in the saved agents. (We need this serialVersionUID, otherwise the tiniest change in XNTupleFuncsXX will invalidate all saved agents.)</w:t>
       </w:r>
     </w:p>
@@ -5608,16 +5693,7 @@
           <w:szCs w:val="21"/>
           <w:lang w:val="en-US"/>
         </w:rPr>
-        <w:t xml:space="preserve"> When replaying an agent-agent game, it is correctly only one ply per ADVANCE. – This was a bug in the logging implementation: logManager.add(…) was only part of the if(gb.isActionReq())-part in the play-while-loop. It was missing in the human-move-part. Now solved: Added a </w:t>
-      </w:r>
-      <w:r>
-        <w:rPr>
-          <w:rFonts w:cs="Arial"/>
-          <w:szCs w:val="21"/>
-          <w:lang w:val="en-US"/>
-        </w:rPr>
-        <w:lastRenderedPageBreak/>
-        <w:t xml:space="preserve">proper statement logManager.add(…) to all GameBoard implementations in function HGameMove (or similar). This required two new getter-functions in Arena: </w:t>
+        <w:t xml:space="preserve"> When replaying an agent-agent game, it is correctly only one ply per ADVANCE. – This was a bug in the logging implementation: logManager.add(…) was only part of the if(gb.isActionReq())-part in the play-while-loop. It was missing in the human-move-part. Now solved: Added a proper statement logManager.add(…) to all GameBoard implementations in function HGameMove (or similar). This required two new getter-functions in Arena: </w:t>
       </w:r>
       <w:r>
         <w:rPr>
@@ -6316,6 +6392,7 @@
           <w:szCs w:val="21"/>
           <w:lang w:val="en-US"/>
         </w:rPr>
+        <w:lastRenderedPageBreak/>
         <w:t>We found a slight bug in treePolicy(), but this was not the main reason</w:t>
       </w:r>
     </w:p>
@@ -6554,17 +6631,7 @@
           <w:szCs w:val="21"/>
           <w:lang w:val="en-US"/>
         </w:rPr>
-        <w:t xml:space="preserve">is again </w:t>
-      </w:r>
-      <w:r>
-        <w:rPr>
-          <w:rFonts w:cs="Arial"/>
-          <w:color w:val="00B050"/>
-          <w:szCs w:val="21"/>
-          <w:lang w:val="en-US"/>
-        </w:rPr>
-        <w:lastRenderedPageBreak/>
-        <w:t>100%</w:t>
+        <w:t>is again 100%</w:t>
       </w:r>
       <w:r>
         <w:rPr>
@@ -7285,6 +7352,7 @@
         <w:rPr>
           <w:lang w:val="en-US"/>
         </w:rPr>
+        <w:lastRenderedPageBreak/>
         <w:t>Solved items December 2017</w:t>
       </w:r>
     </w:p>
@@ -7354,7 +7422,6 @@
         <w:rPr>
           <w:lang w:val="en-US"/>
         </w:rPr>
-        <w:lastRenderedPageBreak/>
         <w:t xml:space="preserve">Distinguish somewhere in docu the different score-getting methods </w:t>
       </w:r>
       <w:r>
@@ -7839,6 +7906,7 @@
         <w:rPr>
           <w:lang w:val="en-US"/>
         </w:rPr>
+        <w:lastRenderedPageBreak/>
         <w:t xml:space="preserve">OK </w:t>
       </w:r>
       <w:r>
@@ -7924,7 +7992,6 @@
         <w:rPr>
           <w:lang w:val="en-US"/>
         </w:rPr>
-        <w:lastRenderedPageBreak/>
         <w:t>in constructor, set the lists in the param tabs (feature, eval) for every tdPar[n], oPar[n]</w:t>
       </w:r>
     </w:p>
@@ -8471,6 +8538,7 @@
         <w:rPr>
           <w:lang w:val="en-US"/>
         </w:rPr>
+        <w:lastRenderedPageBreak/>
         <w:t>Open items</w:t>
       </w:r>
     </w:p>
@@ -8576,16 +8644,7 @@
           <w:szCs w:val="21"/>
           <w:lang w:val="en-US"/>
         </w:rPr>
-        <w:t xml:space="preserve">mistakes </w:t>
-      </w:r>
-      <w:r>
-        <w:rPr>
-          <w:rFonts w:cs="Arial"/>
-          <w:szCs w:val="21"/>
-          <w:lang w:val="en-US"/>
-        </w:rPr>
-        <w:lastRenderedPageBreak/>
-        <w:t>from time to time</w:t>
+        <w:t>mistakes from time to time</w:t>
       </w:r>
       <w:r>
         <w:rPr>
@@ -9791,6 +9850,7 @@
                 <w:szCs w:val="21"/>
                 <w:lang w:val="en-US"/>
               </w:rPr>
+              <w:lastRenderedPageBreak/>
               <w:t>TDNTuple3</w:t>
             </w:r>
           </w:p>
@@ -9956,16 +10016,7 @@
           <w:szCs w:val="21"/>
           <w:lang w:val="en-US"/>
         </w:rPr>
-        <w:t xml:space="preserve">It is counterintuitive and bad code design, that Evaluator.evalAgent not only returns a boolean predicate, but that it writes also on the protected members lastResult and m_msg of Evaluator. A safer and clearer to read design would be that evalAgent returns an Object EvaluationResult, which has all the relevant data (predicate, double </w:t>
-      </w:r>
-      <w:r>
-        <w:rPr>
-          <w:rFonts w:cs="Arial"/>
-          <w:szCs w:val="21"/>
-          <w:lang w:val="en-US"/>
-        </w:rPr>
-        <w:lastRenderedPageBreak/>
-        <w:t>result, String msg) and. Such an object can be saved in mEvalResult and the getters access its members.</w:t>
+        <w:t>It is counterintuitive and bad code design, that Evaluator.evalAgent not only returns a boolean predicate, but that it writes also on the protected members lastResult and m_msg of Evaluator. A safer and clearer to read design would be that evalAgent returns an Object EvaluationResult, which has all the relevant data (predicate, double result, String msg) and. Such an object can be saved in mEvalResult and the getters access its members.</w:t>
       </w:r>
     </w:p>
     <w:p>
@@ -11109,6 +11160,7 @@
           <w:szCs w:val="21"/>
           <w:lang w:val="en-US"/>
         </w:rPr>
+        <w:lastRenderedPageBreak/>
         <w:t xml:space="preserve">It seems to be related to the GameBoard realization in Hex, since it does never (or only seldom) happen in 2048 or TTT. </w:t>
       </w:r>
     </w:p>
@@ -11162,7 +11214,6 @@
         <w:rPr>
           <w:lang w:val="en-US"/>
         </w:rPr>
-        <w:lastRenderedPageBreak/>
         <w:t>Open items December 2017</w:t>
       </w:r>
     </w:p>
@@ -22776,7 +22827,7 @@
 </file>
 
 <file path=customXml/itemProps1.xml><?xml version="1.0" encoding="utf-8"?>
-<ds:datastoreItem xmlns:ds="http://schemas.openxmlformats.org/officeDocument/2006/customXml" ds:itemID="{C1E219B9-14BD-42A4-9C9A-F5A012D641E2}">
+<ds:datastoreItem xmlns:ds="http://schemas.openxmlformats.org/officeDocument/2006/customXml" ds:itemID="{F70B265A-1F92-400B-947F-C1C5673C3C5E}">
   <ds:schemaRefs>
     <ds:schemaRef ds:uri="http://schemas.openxmlformats.org/officeDocument/2006/bibliography"/>
   </ds:schemaRefs>

</xml_diff>

<commit_message>
Bug fixes for 3 Player K12...K17 Sim
- set DBG_SIM=false in TDNTuple3Agt, avoid lengthy MaxN construction
- commented out setPermutations() in XNTupleFuncsSim.instantiateAfterLoading()

--> now load and play works for TD-NTuple-3  and Sim with K12 and larger
</commit_message>
<xml_diff>
--- a/TODO.docx
+++ b/TODO.docx
@@ -65,14 +65,7 @@
           <w:sz w:val="52"/>
           <w:lang w:val="en-US"/>
         </w:rPr>
-        <w:t>0</w:t>
-      </w:r>
-      <w:r>
-        <w:rPr>
-          <w:sz w:val="52"/>
-          <w:lang w:val="en-US"/>
-        </w:rPr>
-        <w:t>3</w:t>
+        <w:t>10</w:t>
       </w:r>
       <w:r>
         <w:rPr>
@@ -253,6 +246,14 @@
           <w:szCs w:val="21"/>
           <w:lang w:val="en-US"/>
         </w:rPr>
+        <w:t xml:space="preserve">OK </w:t>
+      </w:r>
+      <w:r>
+        <w:rPr>
+          <w:rFonts w:cs="Arial"/>
+          <w:szCs w:val="21"/>
+          <w:lang w:val="en-US"/>
+        </w:rPr>
         <w:t>Unified the numerous compete functions: one function competeNPlayer and one competeNPlayerAllRoles valid for all N, each returning a ScoreTuple. This will make finally compete, competeBoth, compete3, singleCompete3, compete3Player all obsolete. Eliminated all calls of compete in favor of competeNPlayer. Eliminated all calls of competeBoth in favor of competeNPlayerAllRoles.</w:t>
       </w:r>
     </w:p>
@@ -280,6 +281,14 @@
           <w:szCs w:val="21"/>
           <w:lang w:val="en-US"/>
         </w:rPr>
+        <w:t xml:space="preserve">OK </w:t>
+      </w:r>
+      <w:r>
+        <w:rPr>
+          <w:rFonts w:cs="Arial"/>
+          <w:szCs w:val="21"/>
+          <w:lang w:val="en-US"/>
+        </w:rPr>
         <w:t>Evaluators: Where possible, unify the evaluate** member functions. See EvaluatorSim for an example: replaced six evaluate** functions by one new evaluateAgainstOpponents(PlayAgtVector,…)</w:t>
       </w:r>
     </w:p>
@@ -323,17 +332,7 @@
           <w:szCs w:val="21"/>
           <w:lang w:val="en-US"/>
         </w:rPr>
-        <w:t xml:space="preserve"> which was plain wrong for g</w:t>
-      </w:r>
-      <w:bookmarkStart w:id="0" w:name="_GoBack"/>
-      <w:bookmarkEnd w:id="0"/>
-      <w:r>
-        <w:rPr>
-          <w:rFonts w:cs="Arial"/>
-          <w:szCs w:val="21"/>
-          <w:lang w:val="en-US"/>
-        </w:rPr>
-        <w:t xml:space="preserve">ames where the last moving player is the looser. Bug fix: We replaced it with another logic based on ScoreTuple (and </w:t>
+        <w:t xml:space="preserve"> which was plain wrong for games where the last moving player is the looser. Bug fix: We replaced it with another logic based on ScoreTuple (and </w:t>
       </w:r>
       <w:r>
         <w:rPr>
@@ -1069,8 +1068,8 @@
         </w:rPr>
         <w:t>tw</w:t>
       </w:r>
-      <w:bookmarkStart w:id="1" w:name="twoBugsRandomMoveAdaptation"/>
-      <w:bookmarkEnd w:id="1"/>
+      <w:bookmarkStart w:id="0" w:name="twoBugsRandomMoveAdaptation"/>
+      <w:bookmarkEnd w:id="0"/>
       <w:r>
         <w:rPr>
           <w:b/>
@@ -2086,8 +2085,8 @@
         </w:rPr>
         <w:t xml:space="preserve"> Sar</w:t>
       </w:r>
-      <w:bookmarkStart w:id="2" w:name="SarsaOthelloBug"/>
-      <w:bookmarkEnd w:id="2"/>
+      <w:bookmarkStart w:id="1" w:name="SarsaOthelloBug"/>
+      <w:bookmarkEnd w:id="1"/>
       <w:r>
         <w:rPr>
           <w:rFonts w:cs="Arial"/>
@@ -3696,8 +3695,8 @@
         </w:rPr>
         <w:t>hasTra</w:t>
       </w:r>
-      <w:bookmarkStart w:id="3" w:name="hasTrainRights"/>
-      <w:bookmarkEnd w:id="3"/>
+      <w:bookmarkStart w:id="2" w:name="hasTrainRights"/>
+      <w:bookmarkEnd w:id="2"/>
       <w:r>
         <w:rPr>
           <w:rFonts w:cs="Arial"/>
@@ -4971,8 +4970,8 @@
         </w:rPr>
         <w:t>serial</w:t>
       </w:r>
-      <w:bookmarkStart w:id="4" w:name="serialVersionUID"/>
-      <w:bookmarkEnd w:id="4"/>
+      <w:bookmarkStart w:id="3" w:name="serialVersionUID"/>
+      <w:bookmarkEnd w:id="3"/>
       <w:r>
         <w:rPr>
           <w:rFonts w:ascii="Courier New" w:hAnsi="Courier New" w:cs="Courier New"/>
@@ -8566,6 +8565,67 @@
           <w:szCs w:val="21"/>
           <w:lang w:val="en-US"/>
         </w:rPr>
+        <w:t xml:space="preserve">If during a training TDReferee.agt.zip is used in one of the evaluator modes, but not found on disk, then an error message is </w:t>
+      </w:r>
+      <w:r>
+        <w:rPr>
+          <w:rFonts w:cs="Arial"/>
+          <w:szCs w:val="21"/>
+          <w:lang w:val="en-US"/>
+        </w:rPr>
+        <w:t xml:space="preserve">correctly </w:t>
+      </w:r>
+      <w:bookmarkStart w:id="4" w:name="_GoBack"/>
+      <w:bookmarkEnd w:id="4"/>
+      <w:r>
+        <w:rPr>
+          <w:rFonts w:cs="Arial"/>
+          <w:szCs w:val="21"/>
+          <w:lang w:val="en-US"/>
+        </w:rPr>
+        <w:t xml:space="preserve">displayed. But the program does not leave the train loop </w:t>
+      </w:r>
+      <w:r>
+        <w:rPr>
+          <w:rFonts w:cs="Arial"/>
+          <w:szCs w:val="21"/>
+          <w:lang w:val="en-US"/>
+        </w:rPr>
+        <w:sym w:font="Wingdings" w:char="F0E0"/>
+      </w:r>
+      <w:r>
+        <w:rPr>
+          <w:rFonts w:cs="Arial"/>
+          <w:szCs w:val="21"/>
+          <w:lang w:val="en-US"/>
+        </w:rPr>
+        <w:t xml:space="preserve"> the message appears again and again. </w:t>
+      </w:r>
+    </w:p>
+    <w:p>
+      <w:pPr>
+        <w:pStyle w:val="Listenabsatz"/>
+        <w:numPr>
+          <w:ilvl w:val="0"/>
+          <w:numId w:val="1"/>
+        </w:numPr>
+        <w:autoSpaceDE w:val="0"/>
+        <w:autoSpaceDN w:val="0"/>
+        <w:adjustRightInd w:val="0"/>
+        <w:spacing w:after="0" w:line="240" w:lineRule="auto"/>
+        <w:contextualSpacing w:val="0"/>
+        <w:rPr>
+          <w:rFonts w:cs="Arial"/>
+          <w:szCs w:val="21"/>
+          <w:lang w:val="en-US"/>
+        </w:rPr>
+      </w:pPr>
+      <w:r>
+        <w:rPr>
+          <w:rFonts w:cs="Arial"/>
+          <w:szCs w:val="21"/>
+          <w:lang w:val="en-US"/>
+        </w:rPr>
         <w:t xml:space="preserve">setPermutations() in XNTupleFuncsSim is problematic: leads to program crash for K17 (out of memory) </w:t>
       </w:r>
       <w:r>
@@ -9507,7 +9567,16 @@
           <w:szCs w:val="21"/>
           <w:lang w:val="en-US"/>
         </w:rPr>
-        <w:t xml:space="preserve">77% and 60% for TDNTuple2 and TDNTuple3, resp.), but if we increase ‘Wrapper nply’ to 2,3, or 4, it decreases for nPly=2 or 3. </w:t>
+        <w:t xml:space="preserve">77% and 60% for TDNTuple2 and </w:t>
+      </w:r>
+      <w:r>
+        <w:rPr>
+          <w:rFonts w:cs="Arial"/>
+          <w:szCs w:val="21"/>
+          <w:lang w:val="en-US"/>
+        </w:rPr>
+        <w:lastRenderedPageBreak/>
+        <w:t xml:space="preserve">TDNTuple3, resp.), but if we increase ‘Wrapper nply’ to 2,3, or 4, it decreases for nPly=2 or 3. </w:t>
       </w:r>
       <w:r>
         <w:rPr>
@@ -9850,7 +9919,6 @@
                 <w:szCs w:val="21"/>
                 <w:lang w:val="en-US"/>
               </w:rPr>
-              <w:lastRenderedPageBreak/>
               <w:t>TDNTuple3</w:t>
             </w:r>
           </w:p>
@@ -11118,6 +11186,7 @@
           <w:szCs w:val="21"/>
           <w:lang w:val="en-US"/>
         </w:rPr>
+        <w:lastRenderedPageBreak/>
         <w:t xml:space="preserve">It seems to be related to a resource of Windows handles: If the computer has just been booted, it does not happen (or not often). If the program </w:t>
       </w:r>
       <w:r>
@@ -11160,7 +11229,6 @@
           <w:szCs w:val="21"/>
           <w:lang w:val="en-US"/>
         </w:rPr>
-        <w:lastRenderedPageBreak/>
         <w:t xml:space="preserve">It seems to be related to the GameBoard realization in Hex, since it does never (or only seldom) happen in 2048 or TTT. </w:t>
       </w:r>
     </w:p>
@@ -22827,7 +22895,7 @@
 </file>
 
 <file path=customXml/itemProps1.xml><?xml version="1.0" encoding="utf-8"?>
-<ds:datastoreItem xmlns:ds="http://schemas.openxmlformats.org/officeDocument/2006/customXml" ds:itemID="{F70B265A-1F92-400B-947F-C1C5673C3C5E}">
+<ds:datastoreItem xmlns:ds="http://schemas.openxmlformats.org/officeDocument/2006/customXml" ds:itemID="{1D53B830-FB2E-4B2C-B8A2-4E91731FDE87}">
   <ds:schemaRefs>
     <ds:schemaRef ds:uri="http://schemas.openxmlformats.org/officeDocument/2006/bibliography"/>
   </ds:schemaRefs>

</xml_diff>

<commit_message>
Separation of GUI, part 3
Preparations to let GBGBatch run on a X11-free OS (i.e. not calling any GUI elements from javax.swing or java.awt)
- XArenaButtons is not extending JPanel anymore
- ParNT and ParOther 'renovated'
- method aligned in NTParams and OtherParams
- some changes to GameBoardC4
</commit_message>
<xml_diff>
--- a/TODO.docx
+++ b/TODO.docx
@@ -8861,7 +8861,19 @@
           <w:lang w:val="en-US"/>
         </w:rPr>
         <w:br/>
-        <w:t>[GH] means: is on GitHub now.</w:t>
+        <w:t xml:space="preserve">[GH] means: </w:t>
+      </w:r>
+      <w:r>
+        <w:rPr>
+          <w:lang w:val="en-US"/>
+        </w:rPr>
+        <w:t xml:space="preserve">Issue </w:t>
+      </w:r>
+      <w:r>
+        <w:rPr>
+          <w:lang w:val="en-US"/>
+        </w:rPr>
+        <w:t>is on GitHub now.</w:t>
       </w:r>
     </w:p>
     <w:p>
@@ -9429,6 +9441,14 @@
           <w:szCs w:val="21"/>
           <w:lang w:val="en-US"/>
         </w:rPr>
+        <w:t xml:space="preserve">OK </w:t>
+      </w:r>
+      <w:r>
+        <w:rPr>
+          <w:rFonts w:cs="Arial"/>
+          <w:szCs w:val="21"/>
+          <w:lang w:val="en-US"/>
+        </w:rPr>
         <w:t xml:space="preserve">Parameter tabs and classes: </w:t>
       </w:r>
     </w:p>
@@ -9483,7 +9503,17 @@
           <w:szCs w:val="21"/>
           <w:lang w:val="en-US"/>
         </w:rPr>
-        <w:t>two constructors, either withUI =</w:t>
+        <w:t>two constr</w:t>
+      </w:r>
+      <w:bookmarkStart w:id="5" w:name="_GoBack"/>
+      <w:bookmarkEnd w:id="5"/>
+      <w:r>
+        <w:rPr>
+          <w:rFonts w:cs="Arial"/>
+          <w:szCs w:val="21"/>
+          <w:lang w:val="en-US"/>
+        </w:rPr>
+        <w:t>uctors, either withUI =</w:t>
       </w:r>
       <w:r>
         <w:rPr>
@@ -9515,7 +9545,23 @@
           <w:szCs w:val="21"/>
           <w:lang w:val="en-US"/>
         </w:rPr>
-        <w:t>false. If true, then ParTD constructs inner member TDParams, which is otherwise null.</w:t>
+        <w:t>false. If true, then ParTD constructs inner member TDParams</w:t>
+      </w:r>
+      <w:r>
+        <w:rPr>
+          <w:rFonts w:cs="Arial"/>
+          <w:szCs w:val="21"/>
+          <w:lang w:val="en-US"/>
+        </w:rPr>
+        <w:t xml:space="preserve"> tdparams</w:t>
+      </w:r>
+      <w:r>
+        <w:rPr>
+          <w:rFonts w:cs="Arial"/>
+          <w:szCs w:val="21"/>
+          <w:lang w:val="en-US"/>
+        </w:rPr>
+        <w:t>, which is otherwise null.</w:t>
       </w:r>
     </w:p>
     <w:p>
@@ -9542,7 +9588,23 @@
           <w:szCs w:val="21"/>
           <w:lang w:val="en-US"/>
         </w:rPr>
-        <w:t>The UI-related methods are empty stubs if withUI=false, otherwise they do something with member TDParams.</w:t>
+        <w:t>The UI-related methods are empty stubs if withUI=false, otherwise they do something with member TDParams</w:t>
+      </w:r>
+      <w:r>
+        <w:rPr>
+          <w:rFonts w:cs="Arial"/>
+          <w:szCs w:val="21"/>
+          <w:lang w:val="en-US"/>
+        </w:rPr>
+        <w:t xml:space="preserve"> tdparams</w:t>
+      </w:r>
+      <w:r>
+        <w:rPr>
+          <w:rFonts w:cs="Arial"/>
+          <w:szCs w:val="21"/>
+          <w:lang w:val="en-US"/>
+        </w:rPr>
+        <w:t>.</w:t>
       </w:r>
     </w:p>
     <w:p>
@@ -9569,7 +9631,7 @@
           <w:szCs w:val="21"/>
           <w:lang w:val="en-US"/>
         </w:rPr>
-        <w:t>Move TDParams.setParamDefaults to ParTD.setParamDefaults.</w:t>
+        <w:t>The getters in ParTD remain the same, the setters set additionally tdparams’ member, if tdparams!=null.</w:t>
       </w:r>
     </w:p>
     <w:p>
@@ -9596,23 +9658,7 @@
           <w:szCs w:val="21"/>
           <w:lang w:val="en-US"/>
         </w:rPr>
-        <w:t>T</w:t>
-      </w:r>
-      <w:r>
-        <w:rPr>
-          <w:rFonts w:cs="Arial"/>
-          <w:szCs w:val="21"/>
-          <w:lang w:val="en-US"/>
-        </w:rPr>
-        <w:t>hen exchange in XArenaButtons: TDParams[] tpar with ParTD[] tpar</w:t>
-      </w:r>
-      <w:r>
-        <w:rPr>
-          <w:rFonts w:cs="Arial"/>
-          <w:szCs w:val="21"/>
-          <w:lang w:val="en-US"/>
-        </w:rPr>
-        <w:t xml:space="preserve"> and call TDParams-constructor with m_arena.withUI.</w:t>
+        <w:t>Add a new function pushFromTdParams() and call it in constructAgent and fetchAgent (to be sure to get the latest changes from GUI, we do not have event handlers for all elements)</w:t>
       </w:r>
     </w:p>
     <w:p>
@@ -9639,14 +9685,14 @@
           <w:szCs w:val="21"/>
           <w:lang w:val="en-US"/>
         </w:rPr>
-        <w:t>If done, TDParams.setParamDefaults should be obsolete and can be deleted (don’t keep the game- and agent-specific settings twice)</w:t>
-      </w:r>
-    </w:p>
-    <w:p>
-      <w:pPr>
-        <w:pStyle w:val="Listenabsatz"/>
-        <w:numPr>
-          <w:ilvl w:val="1"/>
+        <w:t>Move TDParams.setParamDefaults to ParTD.setParamDefaults.</w:t>
+      </w:r>
+    </w:p>
+    <w:p>
+      <w:pPr>
+        <w:pStyle w:val="Listenabsatz"/>
+        <w:numPr>
+          <w:ilvl w:val="2"/>
           <w:numId w:val="1"/>
         </w:numPr>
         <w:autoSpaceDE w:val="0"/>
@@ -9666,14 +9712,165 @@
           <w:szCs w:val="21"/>
           <w:lang w:val="en-US"/>
         </w:rPr>
-        <w:t>XArenaTabs: separate in class and GUI (similar to Arena) OR act on m_tabs only if not null</w:t>
-      </w:r>
-    </w:p>
-    <w:p>
-      <w:pPr>
-        <w:pStyle w:val="Listenabsatz"/>
-        <w:numPr>
-          <w:ilvl w:val="1"/>
+        <w:t>Add at the end of each ParTD.setFrom(…):</w:t>
+      </w:r>
+    </w:p>
+    <w:p>
+      <w:pPr>
+        <w:autoSpaceDE w:val="0"/>
+        <w:autoSpaceDN w:val="0"/>
+        <w:adjustRightInd w:val="0"/>
+        <w:spacing w:after="0" w:line="240" w:lineRule="auto"/>
+        <w:ind w:left="1416"/>
+        <w:rPr>
+          <w:rFonts w:ascii="Consolas" w:hAnsi="Consolas" w:cs="Consolas"/>
+          <w:sz w:val="20"/>
+          <w:szCs w:val="20"/>
+          <w:lang w:val="en-US"/>
+        </w:rPr>
+      </w:pPr>
+      <w:r>
+        <w:rPr>
+          <w:rFonts w:ascii="Consolas" w:hAnsi="Consolas" w:cs="Consolas"/>
+          <w:color w:val="000000"/>
+          <w:sz w:val="20"/>
+          <w:szCs w:val="20"/>
+          <w:lang w:val="en-US"/>
+        </w:rPr>
+        <w:tab/>
+      </w:r>
+      <w:r>
+        <w:rPr>
+          <w:rFonts w:ascii="Consolas" w:hAnsi="Consolas" w:cs="Consolas"/>
+          <w:color w:val="000000"/>
+          <w:sz w:val="20"/>
+          <w:szCs w:val="20"/>
+          <w:lang w:val="en-US"/>
+        </w:rPr>
+        <w:tab/>
+      </w:r>
+      <w:r>
+        <w:rPr>
+          <w:rFonts w:ascii="Consolas" w:hAnsi="Consolas" w:cs="Consolas"/>
+          <w:b/>
+          <w:bCs/>
+          <w:color w:val="7F0055"/>
+          <w:sz w:val="20"/>
+          <w:szCs w:val="20"/>
+          <w:lang w:val="en-US"/>
+        </w:rPr>
+        <w:t>if</w:t>
+      </w:r>
+      <w:r>
+        <w:rPr>
+          <w:rFonts w:ascii="Consolas" w:hAnsi="Consolas" w:cs="Consolas"/>
+          <w:color w:val="000000"/>
+          <w:sz w:val="20"/>
+          <w:szCs w:val="20"/>
+          <w:lang w:val="en-US"/>
+        </w:rPr>
+        <w:t xml:space="preserve"> (</w:t>
+      </w:r>
+      <w:r>
+        <w:rPr>
+          <w:rFonts w:ascii="Consolas" w:hAnsi="Consolas" w:cs="Consolas"/>
+          <w:color w:val="0000C0"/>
+          <w:sz w:val="20"/>
+          <w:szCs w:val="20"/>
+          <w:lang w:val="en-US"/>
+        </w:rPr>
+        <w:t>tdparams</w:t>
+      </w:r>
+      <w:r>
+        <w:rPr>
+          <w:rFonts w:ascii="Consolas" w:hAnsi="Consolas" w:cs="Consolas"/>
+          <w:color w:val="000000"/>
+          <w:sz w:val="20"/>
+          <w:szCs w:val="20"/>
+          <w:lang w:val="en-US"/>
+        </w:rPr>
+        <w:t>!=</w:t>
+      </w:r>
+      <w:r>
+        <w:rPr>
+          <w:rFonts w:ascii="Consolas" w:hAnsi="Consolas" w:cs="Consolas"/>
+          <w:b/>
+          <w:bCs/>
+          <w:color w:val="7F0055"/>
+          <w:sz w:val="20"/>
+          <w:szCs w:val="20"/>
+          <w:lang w:val="en-US"/>
+        </w:rPr>
+        <w:t>null</w:t>
+      </w:r>
+      <w:r>
+        <w:rPr>
+          <w:rFonts w:ascii="Consolas" w:hAnsi="Consolas" w:cs="Consolas"/>
+          <w:color w:val="000000"/>
+          <w:sz w:val="20"/>
+          <w:szCs w:val="20"/>
+          <w:lang w:val="en-US"/>
+        </w:rPr>
+        <w:t>)</w:t>
+      </w:r>
+      <w:r>
+        <w:rPr>
+          <w:rFonts w:ascii="Consolas" w:hAnsi="Consolas" w:cs="Consolas"/>
+          <w:color w:val="000000"/>
+          <w:sz w:val="20"/>
+          <w:szCs w:val="20"/>
+          <w:lang w:val="en-US"/>
+        </w:rPr>
+        <w:t xml:space="preserve"> </w:t>
+      </w:r>
+      <w:r>
+        <w:rPr>
+          <w:rFonts w:ascii="Consolas" w:hAnsi="Consolas" w:cs="Consolas"/>
+          <w:color w:val="0000C0"/>
+          <w:sz w:val="20"/>
+          <w:szCs w:val="20"/>
+          <w:lang w:val="en-US"/>
+        </w:rPr>
+        <w:t>tdparams</w:t>
+      </w:r>
+      <w:r>
+        <w:rPr>
+          <w:rFonts w:ascii="Consolas" w:hAnsi="Consolas" w:cs="Consolas"/>
+          <w:color w:val="000000"/>
+          <w:sz w:val="20"/>
+          <w:szCs w:val="20"/>
+          <w:lang w:val="en-US"/>
+        </w:rPr>
+        <w:t>.setFrom(</w:t>
+      </w:r>
+      <w:r>
+        <w:rPr>
+          <w:rFonts w:ascii="Consolas" w:hAnsi="Consolas" w:cs="Consolas"/>
+          <w:b/>
+          <w:bCs/>
+          <w:color w:val="7F0055"/>
+          <w:sz w:val="20"/>
+          <w:szCs w:val="20"/>
+          <w:lang w:val="en-US"/>
+        </w:rPr>
+        <w:t>this</w:t>
+      </w:r>
+      <w:r>
+        <w:rPr>
+          <w:rFonts w:ascii="Consolas" w:hAnsi="Consolas" w:cs="Consolas"/>
+          <w:color w:val="000000"/>
+          <w:sz w:val="20"/>
+          <w:szCs w:val="20"/>
+          <w:lang w:val="en-US"/>
+        </w:rPr>
+        <w:t>);</w:t>
+      </w:r>
+    </w:p>
+    <w:p>
+      <w:pPr>
+        <w:pStyle w:val="Listenabsatz"/>
+        <w:numPr>
+          <w:ilvl w:val="2"/>
           <w:numId w:val="1"/>
         </w:numPr>
         <w:autoSpaceDE w:val="0"/>
@@ -9693,7 +9890,405 @@
           <w:szCs w:val="21"/>
           <w:lang w:val="en-US"/>
         </w:rPr>
-        <w:t>open for GameBoard(s), Tournament system, …</w:t>
+        <w:t>T</w:t>
+      </w:r>
+      <w:r>
+        <w:rPr>
+          <w:rFonts w:cs="Arial"/>
+          <w:szCs w:val="21"/>
+          <w:lang w:val="en-US"/>
+        </w:rPr>
+        <w:t>hen exchange in XArenaButtons: TDParams[] tpar with ParTD[] tpar</w:t>
+      </w:r>
+      <w:r>
+        <w:rPr>
+          <w:rFonts w:cs="Arial"/>
+          <w:szCs w:val="21"/>
+          <w:lang w:val="en-US"/>
+        </w:rPr>
+        <w:t xml:space="preserve"> and call </w:t>
+      </w:r>
+      <w:r>
+        <w:rPr>
+          <w:rFonts w:cs="Arial"/>
+          <w:szCs w:val="21"/>
+          <w:lang w:val="en-US"/>
+        </w:rPr>
+        <w:t xml:space="preserve">ParTD </w:t>
+      </w:r>
+      <w:r>
+        <w:rPr>
+          <w:rFonts w:cs="Arial"/>
+          <w:szCs w:val="21"/>
+          <w:lang w:val="en-US"/>
+        </w:rPr>
+        <w:t>-constructor with m_arena.withUI.</w:t>
+      </w:r>
+    </w:p>
+    <w:p>
+      <w:pPr>
+        <w:pStyle w:val="Listenabsatz"/>
+        <w:numPr>
+          <w:ilvl w:val="2"/>
+          <w:numId w:val="1"/>
+        </w:numPr>
+        <w:autoSpaceDE w:val="0"/>
+        <w:autoSpaceDN w:val="0"/>
+        <w:adjustRightInd w:val="0"/>
+        <w:spacing w:after="0" w:line="240" w:lineRule="auto"/>
+        <w:contextualSpacing w:val="0"/>
+        <w:rPr>
+          <w:rFonts w:cs="Arial"/>
+          <w:szCs w:val="21"/>
+          <w:lang w:val="en-US"/>
+        </w:rPr>
+      </w:pPr>
+      <w:r>
+        <w:rPr>
+          <w:rFonts w:cs="Arial"/>
+          <w:szCs w:val="21"/>
+          <w:lang w:val="en-US"/>
+        </w:rPr>
+        <w:t>If done, TDParams.setParamDefaults should be obsolete and can be deleted (don’t keep the game- and agent-specific settings twice)</w:t>
+      </w:r>
+    </w:p>
+    <w:p>
+      <w:pPr>
+        <w:pStyle w:val="Listenabsatz"/>
+        <w:numPr>
+          <w:ilvl w:val="1"/>
+          <w:numId w:val="1"/>
+        </w:numPr>
+        <w:autoSpaceDE w:val="0"/>
+        <w:autoSpaceDN w:val="0"/>
+        <w:adjustRightInd w:val="0"/>
+        <w:spacing w:after="0" w:line="240" w:lineRule="auto"/>
+        <w:contextualSpacing w:val="0"/>
+        <w:rPr>
+          <w:rFonts w:cs="Arial"/>
+          <w:szCs w:val="21"/>
+          <w:lang w:val="en-US"/>
+        </w:rPr>
+      </w:pPr>
+      <w:r>
+        <w:rPr>
+          <w:rFonts w:cs="Arial"/>
+          <w:szCs w:val="21"/>
+          <w:lang w:val="en-US"/>
+        </w:rPr>
+        <w:t>OK Done similarly for ParNT</w:t>
+      </w:r>
+      <w:r>
+        <w:rPr>
+          <w:rFonts w:cs="Arial"/>
+          <w:szCs w:val="21"/>
+          <w:lang w:val="en-US"/>
+        </w:rPr>
+        <w:t>, ParOther</w:t>
+      </w:r>
+    </w:p>
+    <w:p>
+      <w:pPr>
+        <w:pStyle w:val="Listenabsatz"/>
+        <w:numPr>
+          <w:ilvl w:val="1"/>
+          <w:numId w:val="1"/>
+        </w:numPr>
+        <w:autoSpaceDE w:val="0"/>
+        <w:autoSpaceDN w:val="0"/>
+        <w:adjustRightInd w:val="0"/>
+        <w:spacing w:after="0" w:line="240" w:lineRule="auto"/>
+        <w:contextualSpacing w:val="0"/>
+        <w:rPr>
+          <w:rFonts w:cs="Arial"/>
+          <w:szCs w:val="21"/>
+          <w:lang w:val="en-US"/>
+        </w:rPr>
+      </w:pPr>
+      <w:r>
+        <w:rPr>
+          <w:rFonts w:cs="Arial"/>
+          <w:szCs w:val="21"/>
+          <w:lang w:val="en-US"/>
+        </w:rPr>
+        <w:t>TODO</w:t>
+      </w:r>
+      <w:r>
+        <w:rPr>
+          <w:rFonts w:cs="Arial"/>
+          <w:szCs w:val="21"/>
+          <w:lang w:val="en-US"/>
+        </w:rPr>
+        <w:t xml:space="preserve"> </w:t>
+      </w:r>
+      <w:r>
+        <w:rPr>
+          <w:rFonts w:cs="Arial"/>
+          <w:szCs w:val="21"/>
+          <w:lang w:val="en-US"/>
+        </w:rPr>
+        <w:t>open</w:t>
+      </w:r>
+      <w:r>
+        <w:rPr>
+          <w:rFonts w:cs="Arial"/>
+          <w:szCs w:val="21"/>
+          <w:lang w:val="en-US"/>
+        </w:rPr>
+        <w:t xml:space="preserve"> for other ParXX</w:t>
+      </w:r>
+    </w:p>
+    <w:p>
+      <w:pPr>
+        <w:pStyle w:val="Listenabsatz"/>
+        <w:numPr>
+          <w:ilvl w:val="1"/>
+          <w:numId w:val="1"/>
+        </w:numPr>
+        <w:autoSpaceDE w:val="0"/>
+        <w:autoSpaceDN w:val="0"/>
+        <w:adjustRightInd w:val="0"/>
+        <w:spacing w:after="0" w:line="240" w:lineRule="auto"/>
+        <w:contextualSpacing w:val="0"/>
+        <w:rPr>
+          <w:rFonts w:cs="Arial"/>
+          <w:szCs w:val="21"/>
+          <w:lang w:val="en-US"/>
+        </w:rPr>
+      </w:pPr>
+      <w:r>
+        <w:rPr>
+          <w:rFonts w:cs="Arial"/>
+          <w:szCs w:val="21"/>
+          <w:lang w:val="en-US"/>
+        </w:rPr>
+        <w:t>XArenaTabs: separate in class and GUI (similar to Arena) OR act on m_tabs only if not null</w:t>
+      </w:r>
+    </w:p>
+    <w:p>
+      <w:pPr>
+        <w:pStyle w:val="Listenabsatz"/>
+        <w:numPr>
+          <w:ilvl w:val="1"/>
+          <w:numId w:val="1"/>
+        </w:numPr>
+        <w:autoSpaceDE w:val="0"/>
+        <w:autoSpaceDN w:val="0"/>
+        <w:adjustRightInd w:val="0"/>
+        <w:spacing w:after="0" w:line="240" w:lineRule="auto"/>
+        <w:contextualSpacing w:val="0"/>
+        <w:rPr>
+          <w:rFonts w:cs="Arial"/>
+          <w:szCs w:val="21"/>
+          <w:lang w:val="en-US"/>
+        </w:rPr>
+      </w:pPr>
+      <w:r>
+        <w:rPr>
+          <w:rFonts w:cs="Arial"/>
+          <w:szCs w:val="21"/>
+          <w:lang w:val="en-US"/>
+        </w:rPr>
+        <w:t>OK d</w:t>
+      </w:r>
+      <w:r>
+        <w:rPr>
+          <w:rFonts w:cs="Arial"/>
+          <w:szCs w:val="21"/>
+          <w:lang w:val="en-US"/>
+        </w:rPr>
+        <w:t>one for LineChartSucces</w:t>
+      </w:r>
+      <w:r>
+        <w:rPr>
+          <w:rFonts w:cs="Arial"/>
+          <w:szCs w:val="21"/>
+          <w:lang w:val="en-US"/>
+        </w:rPr>
+        <w:t>s</w:t>
+      </w:r>
+      <w:r>
+        <w:rPr>
+          <w:rFonts w:cs="Arial"/>
+          <w:szCs w:val="21"/>
+          <w:lang w:val="en-US"/>
+        </w:rPr>
+        <w:t>, DeviationWeightsChart</w:t>
+      </w:r>
+    </w:p>
+    <w:p>
+      <w:pPr>
+        <w:pStyle w:val="Listenabsatz"/>
+        <w:numPr>
+          <w:ilvl w:val="1"/>
+          <w:numId w:val="1"/>
+        </w:numPr>
+        <w:autoSpaceDE w:val="0"/>
+        <w:autoSpaceDN w:val="0"/>
+        <w:adjustRightInd w:val="0"/>
+        <w:spacing w:after="0" w:line="240" w:lineRule="auto"/>
+        <w:contextualSpacing w:val="0"/>
+        <w:rPr>
+          <w:rFonts w:cs="Arial"/>
+          <w:szCs w:val="21"/>
+          <w:lang w:val="en-US"/>
+        </w:rPr>
+      </w:pPr>
+      <w:r>
+        <w:rPr>
+          <w:rFonts w:cs="Arial"/>
+          <w:szCs w:val="21"/>
+          <w:lang w:val="en-US"/>
+        </w:rPr>
+        <w:t>OK done for GameBoardC4</w:t>
+      </w:r>
+    </w:p>
+    <w:p>
+      <w:pPr>
+        <w:pStyle w:val="Listenabsatz"/>
+        <w:numPr>
+          <w:ilvl w:val="2"/>
+          <w:numId w:val="1"/>
+        </w:numPr>
+        <w:autoSpaceDE w:val="0"/>
+        <w:autoSpaceDN w:val="0"/>
+        <w:adjustRightInd w:val="0"/>
+        <w:spacing w:after="0" w:line="240" w:lineRule="auto"/>
+        <w:contextualSpacing w:val="0"/>
+        <w:rPr>
+          <w:rFonts w:cs="Arial"/>
+          <w:szCs w:val="21"/>
+          <w:lang w:val="en-US"/>
+        </w:rPr>
+      </w:pPr>
+      <w:r>
+        <w:rPr>
+          <w:rFonts w:cs="Arial"/>
+          <w:szCs w:val="21"/>
+          <w:lang w:val="en-US"/>
+        </w:rPr>
+        <w:t xml:space="preserve">separated most functionality to GameBoardC4Gui (but some functions like storing the state, choosing a (default/random) start state and so on are kept in GameBoardC4, they may be needed in batch runs as well. </w:t>
+      </w:r>
+    </w:p>
+    <w:p>
+      <w:pPr>
+        <w:pStyle w:val="Listenabsatz"/>
+        <w:numPr>
+          <w:ilvl w:val="2"/>
+          <w:numId w:val="1"/>
+        </w:numPr>
+        <w:autoSpaceDE w:val="0"/>
+        <w:autoSpaceDN w:val="0"/>
+        <w:adjustRightInd w:val="0"/>
+        <w:spacing w:after="0" w:line="240" w:lineRule="auto"/>
+        <w:contextualSpacing w:val="0"/>
+        <w:rPr>
+          <w:rFonts w:cs="Arial"/>
+          <w:szCs w:val="21"/>
+          <w:lang w:val="en-US"/>
+        </w:rPr>
+      </w:pPr>
+      <w:r>
+        <w:rPr>
+          <w:rFonts w:cs="Arial"/>
+          <w:szCs w:val="21"/>
+          <w:lang w:val="en-US"/>
+        </w:rPr>
+        <w:t>added destroy()</w:t>
+      </w:r>
+    </w:p>
+    <w:p>
+      <w:pPr>
+        <w:pStyle w:val="Listenabsatz"/>
+        <w:numPr>
+          <w:ilvl w:val="2"/>
+          <w:numId w:val="1"/>
+        </w:numPr>
+        <w:autoSpaceDE w:val="0"/>
+        <w:autoSpaceDN w:val="0"/>
+        <w:adjustRightInd w:val="0"/>
+        <w:spacing w:after="0" w:line="240" w:lineRule="auto"/>
+        <w:contextualSpacing w:val="0"/>
+        <w:rPr>
+          <w:rFonts w:cs="Arial"/>
+          <w:szCs w:val="21"/>
+          <w:lang w:val="en-US"/>
+        </w:rPr>
+      </w:pPr>
+      <w:r>
+        <w:rPr>
+          <w:rFonts w:cs="Arial"/>
+          <w:szCs w:val="21"/>
+          <w:lang w:val="en-US"/>
+        </w:rPr>
+        <w:t xml:space="preserve">found out that InspectMove is not needed </w:t>
+      </w:r>
+      <w:r>
+        <w:rPr>
+          <w:rFonts w:cs="Arial"/>
+          <w:szCs w:val="21"/>
+          <w:lang w:val="en-US"/>
+        </w:rPr>
+        <w:sym w:font="Wingdings" w:char="F0E0"/>
+      </w:r>
+      <w:r>
+        <w:rPr>
+          <w:rFonts w:cs="Arial"/>
+          <w:szCs w:val="21"/>
+          <w:lang w:val="en-US"/>
+        </w:rPr>
+        <w:t xml:space="preserve"> commented out</w:t>
+      </w:r>
+    </w:p>
+    <w:p>
+      <w:pPr>
+        <w:pStyle w:val="Listenabsatz"/>
+        <w:numPr>
+          <w:ilvl w:val="1"/>
+          <w:numId w:val="1"/>
+        </w:numPr>
+        <w:autoSpaceDE w:val="0"/>
+        <w:autoSpaceDN w:val="0"/>
+        <w:adjustRightInd w:val="0"/>
+        <w:spacing w:after="0" w:line="240" w:lineRule="auto"/>
+        <w:contextualSpacing w:val="0"/>
+        <w:rPr>
+          <w:rFonts w:cs="Arial"/>
+          <w:szCs w:val="21"/>
+          <w:lang w:val="en-US"/>
+        </w:rPr>
+      </w:pPr>
+      <w:r>
+        <w:rPr>
+          <w:rFonts w:cs="Arial"/>
+          <w:szCs w:val="21"/>
+          <w:lang w:val="en-US"/>
+        </w:rPr>
+        <w:t xml:space="preserve">TODO </w:t>
+      </w:r>
+      <w:r>
+        <w:rPr>
+          <w:rFonts w:cs="Arial"/>
+          <w:szCs w:val="21"/>
+          <w:lang w:val="en-US"/>
+        </w:rPr>
+        <w:t xml:space="preserve">open for </w:t>
+      </w:r>
+      <w:r>
+        <w:rPr>
+          <w:rFonts w:cs="Arial"/>
+          <w:szCs w:val="21"/>
+          <w:lang w:val="en-US"/>
+        </w:rPr>
+        <w:t>other GameBoardsXX</w:t>
+      </w:r>
+      <w:r>
+        <w:rPr>
+          <w:rFonts w:cs="Arial"/>
+          <w:szCs w:val="21"/>
+          <w:lang w:val="en-US"/>
+        </w:rPr>
+        <w:t>, Tournament system, …</w:t>
       </w:r>
     </w:p>
     <w:p>
@@ -9769,17 +10364,7 @@
           <w:szCs w:val="21"/>
           <w:lang w:val="en-US"/>
         </w:rPr>
-        <w:t xml:space="preserve">Extend GBGLaunch such that the configurable parameters of games (e.g. board size in Hex, number of nodes/players in Sim, number of heaps in Nim and so on) are configurable in the launcher and then the right </w:t>
-      </w:r>
-      <w:bookmarkStart w:id="5" w:name="_GoBack"/>
-      <w:bookmarkEnd w:id="5"/>
-      <w:r>
-        <w:rPr>
-          <w:rFonts w:cs="Arial"/>
-          <w:szCs w:val="21"/>
-          <w:lang w:val="en-US"/>
-        </w:rPr>
-        <w:t xml:space="preserve">version of a game is started on ‘Start Game’. Requires some parameters which are static final now to become modifiable.  </w:t>
+        <w:t xml:space="preserve">Extend GBGLaunch such that the configurable parameters of games (e.g. board size in Hex, number of nodes/players in Sim, number of heaps in Nim and so on) are configurable in the launcher and then the right version of a game is started on ‘Start Game’. Requires some parameters which are static final now to become modifiable.  </w:t>
       </w:r>
     </w:p>
     <w:p>
@@ -9827,7 +10412,15 @@
           <w:szCs w:val="21"/>
           <w:lang w:val="en-US"/>
         </w:rPr>
-        <w:t>extend GBG-docu for : GBGBatch and GBGLaunch</w:t>
+        <w:t>Bug in GameBoardC4: the GUI displays sometimes wrong constellations when first doing a few move via Inspect, then starting Play: It ends e.g. with a state that O wins (and the state printed on System.out is an O-win), but the displayed state is not an O-win at all,</w:t>
+      </w:r>
+      <w:r>
+        <w:rPr>
+          <w:rFonts w:cs="Arial"/>
+          <w:szCs w:val="21"/>
+          <w:lang w:val="en-US"/>
+        </w:rPr>
+        <w:t xml:space="preserve"> some pegs have the wrong color (!)</w:t>
       </w:r>
     </w:p>
     <w:p>
@@ -9851,19 +10444,10 @@
       <w:r>
         <w:rPr>
           <w:rFonts w:cs="Arial"/>
-          <w:b/>
-          <w:szCs w:val="21"/>
-          <w:lang w:val="en-US"/>
-        </w:rPr>
-        <w:t>validTrainedAgent(s)</w:t>
-      </w:r>
-      <w:r>
-        <w:rPr>
-          <w:rFonts w:cs="Arial"/>
-          <w:szCs w:val="21"/>
-          <w:lang w:val="en-US"/>
-        </w:rPr>
-        <w:t>: clarify what we need in AgentBase, validTrainedAgent or validTrainedAgents, how potential errors should be displayed and how should be reacted (boolean or RuntimeException)</w:t>
+          <w:szCs w:val="21"/>
+          <w:lang w:val="en-US"/>
+        </w:rPr>
+        <w:t>extend GBG-docu for : GBGBatch and GBGLaunch</w:t>
       </w:r>
     </w:p>
     <w:p>
@@ -9891,38 +10475,22 @@
           <w:szCs w:val="21"/>
           <w:lang w:val="en-US"/>
         </w:rPr>
-        <w:t>TD-NTuple training</w:t>
-      </w:r>
-      <w:r>
-        <w:rPr>
-          <w:rFonts w:cs="Arial"/>
-          <w:szCs w:val="21"/>
-          <w:lang w:val="en-US"/>
-        </w:rPr>
-        <w:t>:</w:t>
-      </w:r>
-      <w:r>
-        <w:rPr>
-          <w:rFonts w:cs="Arial"/>
-          <w:szCs w:val="21"/>
-          <w:lang w:val="en-US"/>
-        </w:rPr>
-        <w:t xml:space="preserve"> </w:t>
-      </w:r>
-      <w:r>
-        <w:rPr>
-          <w:rFonts w:cs="Arial"/>
-          <w:szCs w:val="21"/>
-          <w:lang w:val="en-US"/>
-        </w:rPr>
-        <w:t xml:space="preserve">Re-think the TD self-play training strategy. </w:t>
-      </w:r>
-    </w:p>
-    <w:p>
-      <w:pPr>
-        <w:pStyle w:val="Listenabsatz"/>
-        <w:numPr>
-          <w:ilvl w:val="1"/>
+        <w:t>validTrainedAgent(s)</w:t>
+      </w:r>
+      <w:r>
+        <w:rPr>
+          <w:rFonts w:cs="Arial"/>
+          <w:szCs w:val="21"/>
+          <w:lang w:val="en-US"/>
+        </w:rPr>
+        <w:t>: clarify what we need in AgentBase, validTrainedAgent or validTrainedAgents, how potential errors should be displayed and how should be reacted (boolean or RuntimeException)</w:t>
+      </w:r>
+    </w:p>
+    <w:p>
+      <w:pPr>
+        <w:pStyle w:val="Listenabsatz"/>
+        <w:numPr>
+          <w:ilvl w:val="0"/>
           <w:numId w:val="1"/>
         </w:numPr>
         <w:autoSpaceDE w:val="0"/>
@@ -9939,9 +10507,62 @@
       <w:r>
         <w:rPr>
           <w:rFonts w:cs="Arial"/>
-          <w:szCs w:val="21"/>
-          <w:lang w:val="en-US"/>
-        </w:rPr>
+          <w:b/>
+          <w:szCs w:val="21"/>
+          <w:lang w:val="en-US"/>
+        </w:rPr>
+        <w:t>TD-NTuple training</w:t>
+      </w:r>
+      <w:r>
+        <w:rPr>
+          <w:rFonts w:cs="Arial"/>
+          <w:szCs w:val="21"/>
+          <w:lang w:val="en-US"/>
+        </w:rPr>
+        <w:t>:</w:t>
+      </w:r>
+      <w:r>
+        <w:rPr>
+          <w:rFonts w:cs="Arial"/>
+          <w:szCs w:val="21"/>
+          <w:lang w:val="en-US"/>
+        </w:rPr>
+        <w:t xml:space="preserve"> </w:t>
+      </w:r>
+      <w:r>
+        <w:rPr>
+          <w:rFonts w:cs="Arial"/>
+          <w:szCs w:val="21"/>
+          <w:lang w:val="en-US"/>
+        </w:rPr>
+        <w:t xml:space="preserve">Re-think the TD self-play training strategy. </w:t>
+      </w:r>
+    </w:p>
+    <w:p>
+      <w:pPr>
+        <w:pStyle w:val="Listenabsatz"/>
+        <w:numPr>
+          <w:ilvl w:val="1"/>
+          <w:numId w:val="1"/>
+        </w:numPr>
+        <w:autoSpaceDE w:val="0"/>
+        <w:autoSpaceDN w:val="0"/>
+        <w:adjustRightInd w:val="0"/>
+        <w:spacing w:after="0" w:line="240" w:lineRule="auto"/>
+        <w:contextualSpacing w:val="0"/>
+        <w:rPr>
+          <w:rFonts w:cs="Arial"/>
+          <w:szCs w:val="21"/>
+          <w:lang w:val="en-US"/>
+        </w:rPr>
+      </w:pPr>
+      <w:r>
+        <w:rPr>
+          <w:rFonts w:cs="Arial"/>
+          <w:szCs w:val="21"/>
+          <w:lang w:val="en-US"/>
+        </w:rPr>
+        <w:lastRenderedPageBreak/>
         <w:t>At the moment, we have the loop which steps from s</w:t>
       </w:r>
       <w:r>
@@ -10354,7 +10975,6 @@
           <w:szCs w:val="21"/>
           <w:lang w:val="en-US"/>
         </w:rPr>
-        <w:lastRenderedPageBreak/>
         <w:t>Then</w:t>
       </w:r>
       <w:r>
@@ -11161,7 +11781,16 @@
           <w:szCs w:val="21"/>
           <w:lang w:val="en-US"/>
         </w:rPr>
-        <w:t xml:space="preserve">A drawback: A depth-2 wrapper will then for a 3-player game not be better than no wrapper at all, since it uses the score value passed for player 0 </w:t>
+        <w:t xml:space="preserve">A drawback: A depth-2 wrapper will then for a 3-player game not be better than no wrapper at all, since it uses </w:t>
+      </w:r>
+      <w:r>
+        <w:rPr>
+          <w:rFonts w:cs="Arial"/>
+          <w:szCs w:val="21"/>
+          <w:lang w:val="en-US"/>
+        </w:rPr>
+        <w:lastRenderedPageBreak/>
+        <w:t xml:space="preserve">the score value passed for player 0 </w:t>
       </w:r>
       <w:r>
         <w:rPr>
@@ -11619,7 +12248,6 @@
           <w:szCs w:val="21"/>
           <w:lang w:val="en-US"/>
         </w:rPr>
-        <w:lastRenderedPageBreak/>
         <w:t>Eliminate StateObserverSim.allRewards (we have the function ObserverBase.getScoreTuple()!)</w:t>
       </w:r>
     </w:p>
@@ -12280,6 +12908,7 @@
           <w:szCs w:val="21"/>
           <w:lang w:val="en-US"/>
         </w:rPr>
+        <w:lastRenderedPageBreak/>
         <w:t>RubiksCube: First tests (only 10.000 training episodes) with TD-agents reveal: Both agents have a reasonable quick-eval accuracy (</w:t>
       </w:r>
       <w:r>
@@ -13003,7 +13632,6 @@
           <w:szCs w:val="21"/>
           <w:lang w:val="en-US"/>
         </w:rPr>
-        <w:lastRenderedPageBreak/>
         <w:t>Check if estimateGameValue() is correctly implemented for all agents (some, e.g. TDNTuple3Agt, use the default implementation from AgentBase).</w:t>
       </w:r>
     </w:p>
@@ -13883,6 +14511,7 @@
           <w:szCs w:val="21"/>
           <w:lang w:val="en-US"/>
         </w:rPr>
+        <w:lastRenderedPageBreak/>
         <w:t xml:space="preserve">It seems to be related to a resource of Windows handles: If the computer has just been booted, it does not happen (or not often). If the program </w:t>
       </w:r>
       <w:r>
@@ -14183,7 +14812,6 @@
         <w:rPr>
           <w:lang w:val="en-US"/>
         </w:rPr>
-        <w:lastRenderedPageBreak/>
         <w:t>(</w:t>
       </w:r>
       <w:r>
@@ -25899,7 +26527,7 @@
 </file>
 
 <file path=customXml/itemProps1.xml><?xml version="1.0" encoding="utf-8"?>
-<ds:datastoreItem xmlns:ds="http://schemas.openxmlformats.org/officeDocument/2006/customXml" ds:itemID="{B1944579-99A4-4059-8EDE-C8EBF1443A27}">
+<ds:datastoreItem xmlns:ds="http://schemas.openxmlformats.org/officeDocument/2006/customXml" ds:itemID="{A4A6277F-97D5-4D30-8899-CBD346A0EB76}">
   <ds:schemaRefs>
     <ds:schemaRef ds:uri="http://schemas.openxmlformats.org/officeDocument/2006/bibliography"/>
   </ds:schemaRefs>

</xml_diff>

<commit_message>
Separation of GUI, part 4
- Now GBGBatch.jar runs on Unix w/o xvfb for ConnectFour
- The other GameBoard realizations need still to be adapted as well
</commit_message>
<xml_diff>
--- a/TODO.docx
+++ b/TODO.docx
@@ -9503,17 +9503,7 @@
           <w:szCs w:val="21"/>
           <w:lang w:val="en-US"/>
         </w:rPr>
-        <w:t>two constr</w:t>
-      </w:r>
-      <w:bookmarkStart w:id="5" w:name="_GoBack"/>
-      <w:bookmarkEnd w:id="5"/>
-      <w:r>
-        <w:rPr>
-          <w:rFonts w:cs="Arial"/>
-          <w:szCs w:val="21"/>
-          <w:lang w:val="en-US"/>
-        </w:rPr>
-        <w:t>uctors, either withUI =</w:t>
+        <w:t>two constructors, either withUI =</w:t>
       </w:r>
       <w:r>
         <w:rPr>
@@ -9631,123 +9621,7 @@
           <w:szCs w:val="21"/>
           <w:lang w:val="en-US"/>
         </w:rPr>
-        <w:t>The getters in ParTD remain the same, the setters set additionally tdparams’ member, if tdparams!=null.</w:t>
-      </w:r>
-    </w:p>
-    <w:p>
-      <w:pPr>
-        <w:pStyle w:val="Listenabsatz"/>
-        <w:numPr>
-          <w:ilvl w:val="2"/>
-          <w:numId w:val="1"/>
-        </w:numPr>
-        <w:autoSpaceDE w:val="0"/>
-        <w:autoSpaceDN w:val="0"/>
-        <w:adjustRightInd w:val="0"/>
-        <w:spacing w:after="0" w:line="240" w:lineRule="auto"/>
-        <w:contextualSpacing w:val="0"/>
-        <w:rPr>
-          <w:rFonts w:cs="Arial"/>
-          <w:szCs w:val="21"/>
-          <w:lang w:val="en-US"/>
-        </w:rPr>
-      </w:pPr>
-      <w:r>
-        <w:rPr>
-          <w:rFonts w:cs="Arial"/>
-          <w:szCs w:val="21"/>
-          <w:lang w:val="en-US"/>
-        </w:rPr>
-        <w:t>Add a new function pushFromTdParams() and call it in constructAgent and fetchAgent (to be sure to get the latest changes from GUI, we do not have event handlers for all elements)</w:t>
-      </w:r>
-    </w:p>
-    <w:p>
-      <w:pPr>
-        <w:pStyle w:val="Listenabsatz"/>
-        <w:numPr>
-          <w:ilvl w:val="2"/>
-          <w:numId w:val="1"/>
-        </w:numPr>
-        <w:autoSpaceDE w:val="0"/>
-        <w:autoSpaceDN w:val="0"/>
-        <w:adjustRightInd w:val="0"/>
-        <w:spacing w:after="0" w:line="240" w:lineRule="auto"/>
-        <w:contextualSpacing w:val="0"/>
-        <w:rPr>
-          <w:rFonts w:cs="Arial"/>
-          <w:szCs w:val="21"/>
-          <w:lang w:val="en-US"/>
-        </w:rPr>
-      </w:pPr>
-      <w:r>
-        <w:rPr>
-          <w:rFonts w:cs="Arial"/>
-          <w:szCs w:val="21"/>
-          <w:lang w:val="en-US"/>
-        </w:rPr>
-        <w:t>Move TDParams.setParamDefaults to ParTD.setParamDefaults.</w:t>
-      </w:r>
-    </w:p>
-    <w:p>
-      <w:pPr>
-        <w:pStyle w:val="Listenabsatz"/>
-        <w:numPr>
-          <w:ilvl w:val="2"/>
-          <w:numId w:val="1"/>
-        </w:numPr>
-        <w:autoSpaceDE w:val="0"/>
-        <w:autoSpaceDN w:val="0"/>
-        <w:adjustRightInd w:val="0"/>
-        <w:spacing w:after="0" w:line="240" w:lineRule="auto"/>
-        <w:contextualSpacing w:val="0"/>
-        <w:rPr>
-          <w:rFonts w:cs="Arial"/>
-          <w:szCs w:val="21"/>
-          <w:lang w:val="en-US"/>
-        </w:rPr>
-      </w:pPr>
-      <w:r>
-        <w:rPr>
-          <w:rFonts w:cs="Arial"/>
-          <w:szCs w:val="21"/>
-          <w:lang w:val="en-US"/>
-        </w:rPr>
-        <w:t>Add at the end of each ParTD.setFrom(…):</w:t>
-      </w:r>
-    </w:p>
-    <w:p>
-      <w:pPr>
-        <w:autoSpaceDE w:val="0"/>
-        <w:autoSpaceDN w:val="0"/>
-        <w:adjustRightInd w:val="0"/>
-        <w:spacing w:after="0" w:line="240" w:lineRule="auto"/>
-        <w:ind w:left="1416"/>
-        <w:rPr>
-          <w:rFonts w:ascii="Consolas" w:hAnsi="Consolas" w:cs="Consolas"/>
-          <w:sz w:val="20"/>
-          <w:szCs w:val="20"/>
-          <w:lang w:val="en-US"/>
-        </w:rPr>
-      </w:pPr>
-      <w:r>
-        <w:rPr>
-          <w:rFonts w:ascii="Consolas" w:hAnsi="Consolas" w:cs="Consolas"/>
-          <w:color w:val="000000"/>
-          <w:sz w:val="20"/>
-          <w:szCs w:val="20"/>
-          <w:lang w:val="en-US"/>
-        </w:rPr>
-        <w:tab/>
-      </w:r>
-      <w:r>
-        <w:rPr>
-          <w:rFonts w:ascii="Consolas" w:hAnsi="Consolas" w:cs="Consolas"/>
-          <w:color w:val="000000"/>
-          <w:sz w:val="20"/>
-          <w:szCs w:val="20"/>
-          <w:lang w:val="en-US"/>
-        </w:rPr>
-        <w:tab/>
+        <w:t xml:space="preserve">The getters in ParTD remain the same, the setters set additionally tdparams’ member, </w:t>
       </w:r>
       <w:r>
         <w:rPr>
@@ -9815,23 +9689,117 @@
       </w:r>
       <w:r>
         <w:rPr>
+          <w:rFonts w:cs="Arial"/>
+          <w:szCs w:val="21"/>
+          <w:lang w:val="en-US"/>
+        </w:rPr>
+        <w:t>.</w:t>
+      </w:r>
+    </w:p>
+    <w:p>
+      <w:pPr>
+        <w:pStyle w:val="Listenabsatz"/>
+        <w:numPr>
+          <w:ilvl w:val="2"/>
+          <w:numId w:val="1"/>
+        </w:numPr>
+        <w:autoSpaceDE w:val="0"/>
+        <w:autoSpaceDN w:val="0"/>
+        <w:adjustRightInd w:val="0"/>
+        <w:spacing w:after="0" w:line="240" w:lineRule="auto"/>
+        <w:contextualSpacing w:val="0"/>
+        <w:rPr>
+          <w:rFonts w:cs="Arial"/>
+          <w:szCs w:val="21"/>
+          <w:lang w:val="en-US"/>
+        </w:rPr>
+      </w:pPr>
+      <w:r>
+        <w:rPr>
+          <w:rFonts w:cs="Arial"/>
+          <w:szCs w:val="21"/>
+          <w:lang w:val="en-US"/>
+        </w:rPr>
+        <w:t>Add a new function pushFromTdParams() and call it in constructAgent and fetchAgent (to be sure to get the latest changes from GUI, we do not have event handlers for all elements)</w:t>
+      </w:r>
+    </w:p>
+    <w:p>
+      <w:pPr>
+        <w:pStyle w:val="Listenabsatz"/>
+        <w:numPr>
+          <w:ilvl w:val="2"/>
+          <w:numId w:val="1"/>
+        </w:numPr>
+        <w:autoSpaceDE w:val="0"/>
+        <w:autoSpaceDN w:val="0"/>
+        <w:adjustRightInd w:val="0"/>
+        <w:spacing w:after="0" w:line="240" w:lineRule="auto"/>
+        <w:contextualSpacing w:val="0"/>
+        <w:rPr>
+          <w:rFonts w:cs="Arial"/>
+          <w:szCs w:val="21"/>
+          <w:lang w:val="en-US"/>
+        </w:rPr>
+      </w:pPr>
+      <w:r>
+        <w:rPr>
+          <w:rFonts w:cs="Arial"/>
+          <w:szCs w:val="21"/>
+          <w:lang w:val="en-US"/>
+        </w:rPr>
+        <w:t>Move TDParams.setParamDefaults to ParTD.setParamDefaults.</w:t>
+      </w:r>
+    </w:p>
+    <w:p>
+      <w:pPr>
+        <w:pStyle w:val="Listenabsatz"/>
+        <w:numPr>
+          <w:ilvl w:val="2"/>
+          <w:numId w:val="1"/>
+        </w:numPr>
+        <w:autoSpaceDE w:val="0"/>
+        <w:autoSpaceDN w:val="0"/>
+        <w:adjustRightInd w:val="0"/>
+        <w:spacing w:after="0" w:line="240" w:lineRule="auto"/>
+        <w:contextualSpacing w:val="0"/>
+        <w:rPr>
+          <w:rFonts w:cs="Arial"/>
+          <w:szCs w:val="21"/>
+          <w:lang w:val="en-US"/>
+        </w:rPr>
+      </w:pPr>
+      <w:r>
+        <w:rPr>
+          <w:rFonts w:cs="Arial"/>
+          <w:szCs w:val="21"/>
+          <w:lang w:val="en-US"/>
+        </w:rPr>
+        <w:t>Add at the end of each ParTD.setFrom(…):</w:t>
+      </w:r>
+    </w:p>
+    <w:p>
+      <w:pPr>
+        <w:autoSpaceDE w:val="0"/>
+        <w:autoSpaceDN w:val="0"/>
+        <w:adjustRightInd w:val="0"/>
+        <w:spacing w:after="0" w:line="240" w:lineRule="auto"/>
+        <w:ind w:left="1416"/>
+        <w:rPr>
+          <w:rFonts w:ascii="Consolas" w:hAnsi="Consolas" w:cs="Consolas"/>
+          <w:sz w:val="20"/>
+          <w:szCs w:val="20"/>
+          <w:lang w:val="en-US"/>
+        </w:rPr>
+      </w:pPr>
+      <w:r>
+        <w:rPr>
           <w:rFonts w:ascii="Consolas" w:hAnsi="Consolas" w:cs="Consolas"/>
           <w:color w:val="000000"/>
           <w:sz w:val="20"/>
           <w:szCs w:val="20"/>
           <w:lang w:val="en-US"/>
         </w:rPr>
-        <w:t xml:space="preserve"> </w:t>
-      </w:r>
-      <w:r>
-        <w:rPr>
-          <w:rFonts w:ascii="Consolas" w:hAnsi="Consolas" w:cs="Consolas"/>
-          <w:color w:val="0000C0"/>
-          <w:sz w:val="20"/>
-          <w:szCs w:val="20"/>
-          <w:lang w:val="en-US"/>
-        </w:rPr>
-        <w:t>tdparams</w:t>
+        <w:tab/>
       </w:r>
       <w:r>
         <w:rPr>
@@ -9841,7 +9809,7 @@
           <w:szCs w:val="20"/>
           <w:lang w:val="en-US"/>
         </w:rPr>
-        <w:t>.setFrom(</w:t>
+        <w:tab/>
       </w:r>
       <w:r>
         <w:rPr>
@@ -9853,6 +9821,100 @@
           <w:szCs w:val="20"/>
           <w:lang w:val="en-US"/>
         </w:rPr>
+        <w:t>if</w:t>
+      </w:r>
+      <w:r>
+        <w:rPr>
+          <w:rFonts w:ascii="Consolas" w:hAnsi="Consolas" w:cs="Consolas"/>
+          <w:color w:val="000000"/>
+          <w:sz w:val="20"/>
+          <w:szCs w:val="20"/>
+          <w:lang w:val="en-US"/>
+        </w:rPr>
+        <w:t xml:space="preserve"> (</w:t>
+      </w:r>
+      <w:r>
+        <w:rPr>
+          <w:rFonts w:ascii="Consolas" w:hAnsi="Consolas" w:cs="Consolas"/>
+          <w:color w:val="0000C0"/>
+          <w:sz w:val="20"/>
+          <w:szCs w:val="20"/>
+          <w:lang w:val="en-US"/>
+        </w:rPr>
+        <w:t>tdparams</w:t>
+      </w:r>
+      <w:r>
+        <w:rPr>
+          <w:rFonts w:ascii="Consolas" w:hAnsi="Consolas" w:cs="Consolas"/>
+          <w:color w:val="000000"/>
+          <w:sz w:val="20"/>
+          <w:szCs w:val="20"/>
+          <w:lang w:val="en-US"/>
+        </w:rPr>
+        <w:t>!=</w:t>
+      </w:r>
+      <w:r>
+        <w:rPr>
+          <w:rFonts w:ascii="Consolas" w:hAnsi="Consolas" w:cs="Consolas"/>
+          <w:b/>
+          <w:bCs/>
+          <w:color w:val="7F0055"/>
+          <w:sz w:val="20"/>
+          <w:szCs w:val="20"/>
+          <w:lang w:val="en-US"/>
+        </w:rPr>
+        <w:t>null</w:t>
+      </w:r>
+      <w:r>
+        <w:rPr>
+          <w:rFonts w:ascii="Consolas" w:hAnsi="Consolas" w:cs="Consolas"/>
+          <w:color w:val="000000"/>
+          <w:sz w:val="20"/>
+          <w:szCs w:val="20"/>
+          <w:lang w:val="en-US"/>
+        </w:rPr>
+        <w:t>)</w:t>
+      </w:r>
+      <w:r>
+        <w:rPr>
+          <w:rFonts w:ascii="Consolas" w:hAnsi="Consolas" w:cs="Consolas"/>
+          <w:color w:val="000000"/>
+          <w:sz w:val="20"/>
+          <w:szCs w:val="20"/>
+          <w:lang w:val="en-US"/>
+        </w:rPr>
+        <w:t xml:space="preserve"> </w:t>
+      </w:r>
+      <w:r>
+        <w:rPr>
+          <w:rFonts w:ascii="Consolas" w:hAnsi="Consolas" w:cs="Consolas"/>
+          <w:color w:val="0000C0"/>
+          <w:sz w:val="20"/>
+          <w:szCs w:val="20"/>
+          <w:lang w:val="en-US"/>
+        </w:rPr>
+        <w:t>tdparams</w:t>
+      </w:r>
+      <w:r>
+        <w:rPr>
+          <w:rFonts w:ascii="Consolas" w:hAnsi="Consolas" w:cs="Consolas"/>
+          <w:color w:val="000000"/>
+          <w:sz w:val="20"/>
+          <w:szCs w:val="20"/>
+          <w:lang w:val="en-US"/>
+        </w:rPr>
+        <w:t>.setFrom(</w:t>
+      </w:r>
+      <w:r>
+        <w:rPr>
+          <w:rFonts w:ascii="Consolas" w:hAnsi="Consolas" w:cs="Consolas"/>
+          <w:b/>
+          <w:bCs/>
+          <w:color w:val="7F0055"/>
+          <w:sz w:val="20"/>
+          <w:szCs w:val="20"/>
+          <w:lang w:val="en-US"/>
+        </w:rPr>
         <w:t>this</w:t>
       </w:r>
       <w:r>
@@ -9986,6 +10048,38 @@
         </w:rPr>
         <w:t>, ParOther</w:t>
       </w:r>
+      <w:r>
+        <w:rPr>
+          <w:rFonts w:cs="Arial"/>
+          <w:szCs w:val="21"/>
+          <w:lang w:val="en-US"/>
+        </w:rPr>
+        <w:t>, ParMaxN, ParMCTS</w:t>
+      </w:r>
+      <w:r>
+        <w:rPr>
+          <w:rFonts w:cs="Arial"/>
+          <w:szCs w:val="21"/>
+          <w:lang w:val="en-US"/>
+        </w:rPr>
+        <w:t>(E)</w:t>
+      </w:r>
+      <w:r>
+        <w:rPr>
+          <w:rFonts w:cs="Arial"/>
+          <w:szCs w:val="21"/>
+          <w:lang w:val="en-US"/>
+        </w:rPr>
+        <w:t>,</w:t>
+      </w:r>
+      <w:r>
+        <w:rPr>
+          <w:rFonts w:cs="Arial"/>
+          <w:szCs w:val="21"/>
+          <w:lang w:val="en-US"/>
+        </w:rPr>
+        <w:t xml:space="preserve"> ParMC, ParEdax</w:t>
+      </w:r>
     </w:p>
     <w:p>
       <w:pPr>
@@ -10011,31 +10105,7 @@
           <w:szCs w:val="21"/>
           <w:lang w:val="en-US"/>
         </w:rPr>
-        <w:t>TODO</w:t>
-      </w:r>
-      <w:r>
-        <w:rPr>
-          <w:rFonts w:cs="Arial"/>
-          <w:szCs w:val="21"/>
-          <w:lang w:val="en-US"/>
-        </w:rPr>
-        <w:t xml:space="preserve"> </w:t>
-      </w:r>
-      <w:r>
-        <w:rPr>
-          <w:rFonts w:cs="Arial"/>
-          <w:szCs w:val="21"/>
-          <w:lang w:val="en-US"/>
-        </w:rPr>
-        <w:t>open</w:t>
-      </w:r>
-      <w:r>
-        <w:rPr>
-          <w:rFonts w:cs="Arial"/>
-          <w:szCs w:val="21"/>
-          <w:lang w:val="en-US"/>
-        </w:rPr>
-        <w:t xml:space="preserve"> for other ParXX</w:t>
+        <w:t>XArenaTabs: separate in class and GUI (similar to Arena) OR act on m_tabs only if not null</w:t>
       </w:r>
     </w:p>
     <w:p>
@@ -10062,7 +10132,31 @@
           <w:szCs w:val="21"/>
           <w:lang w:val="en-US"/>
         </w:rPr>
-        <w:t>XArenaTabs: separate in class and GUI (similar to Arena) OR act on m_tabs only if not null</w:t>
+        <w:t>OK d</w:t>
+      </w:r>
+      <w:r>
+        <w:rPr>
+          <w:rFonts w:cs="Arial"/>
+          <w:szCs w:val="21"/>
+          <w:lang w:val="en-US"/>
+        </w:rPr>
+        <w:t>one for LineChartSucces</w:t>
+      </w:r>
+      <w:r>
+        <w:rPr>
+          <w:rFonts w:cs="Arial"/>
+          <w:szCs w:val="21"/>
+          <w:lang w:val="en-US"/>
+        </w:rPr>
+        <w:t>s</w:t>
+      </w:r>
+      <w:r>
+        <w:rPr>
+          <w:rFonts w:cs="Arial"/>
+          <w:szCs w:val="21"/>
+          <w:lang w:val="en-US"/>
+        </w:rPr>
+        <w:t>, DeviationWeightsChart</w:t>
       </w:r>
     </w:p>
     <w:p>
@@ -10089,38 +10183,14 @@
           <w:szCs w:val="21"/>
           <w:lang w:val="en-US"/>
         </w:rPr>
-        <w:t>OK d</w:t>
-      </w:r>
-      <w:r>
-        <w:rPr>
-          <w:rFonts w:cs="Arial"/>
-          <w:szCs w:val="21"/>
-          <w:lang w:val="en-US"/>
-        </w:rPr>
-        <w:t>one for LineChartSucces</w:t>
-      </w:r>
-      <w:r>
-        <w:rPr>
-          <w:rFonts w:cs="Arial"/>
-          <w:szCs w:val="21"/>
-          <w:lang w:val="en-US"/>
-        </w:rPr>
-        <w:t>s</w:t>
-      </w:r>
-      <w:r>
-        <w:rPr>
-          <w:rFonts w:cs="Arial"/>
-          <w:szCs w:val="21"/>
-          <w:lang w:val="en-US"/>
-        </w:rPr>
-        <w:t>, DeviationWeightsChart</w:t>
-      </w:r>
-    </w:p>
-    <w:p>
-      <w:pPr>
-        <w:pStyle w:val="Listenabsatz"/>
-        <w:numPr>
-          <w:ilvl w:val="1"/>
+        <w:t>OK done for GameBoardC4</w:t>
+      </w:r>
+    </w:p>
+    <w:p>
+      <w:pPr>
+        <w:pStyle w:val="Listenabsatz"/>
+        <w:numPr>
+          <w:ilvl w:val="2"/>
           <w:numId w:val="1"/>
         </w:numPr>
         <w:autoSpaceDE w:val="0"/>
@@ -10140,7 +10210,23 @@
           <w:szCs w:val="21"/>
           <w:lang w:val="en-US"/>
         </w:rPr>
-        <w:t>OK done for GameBoardC4</w:t>
+        <w:t xml:space="preserve">separated most functionality to GameBoardC4Gui (but some functions like storing the state, choosing a (default/random) start state and so on are kept in GameBoardC4, they </w:t>
+      </w:r>
+      <w:r>
+        <w:rPr>
+          <w:rFonts w:cs="Arial"/>
+          <w:szCs w:val="21"/>
+          <w:lang w:val="en-US"/>
+        </w:rPr>
+        <w:t>are</w:t>
+      </w:r>
+      <w:r>
+        <w:rPr>
+          <w:rFonts w:cs="Arial"/>
+          <w:szCs w:val="21"/>
+          <w:lang w:val="en-US"/>
+        </w:rPr>
+        <w:t xml:space="preserve"> needed in batch runs as well. </w:t>
       </w:r>
     </w:p>
     <w:p>
@@ -10167,7 +10253,7 @@
           <w:szCs w:val="21"/>
           <w:lang w:val="en-US"/>
         </w:rPr>
-        <w:t xml:space="preserve">separated most functionality to GameBoardC4Gui (but some functions like storing the state, choosing a (default/random) start state and so on are kept in GameBoardC4, they may be needed in batch runs as well. </w:t>
+        <w:t>added destroy()</w:t>
       </w:r>
     </w:p>
     <w:p>
@@ -10194,14 +10280,30 @@
           <w:szCs w:val="21"/>
           <w:lang w:val="en-US"/>
         </w:rPr>
-        <w:t>added destroy()</w:t>
-      </w:r>
-    </w:p>
-    <w:p>
-      <w:pPr>
-        <w:pStyle w:val="Listenabsatz"/>
-        <w:numPr>
-          <w:ilvl w:val="2"/>
+        <w:t xml:space="preserve">found out that InspectMove is not needed </w:t>
+      </w:r>
+      <w:r>
+        <w:rPr>
+          <w:rFonts w:cs="Arial"/>
+          <w:szCs w:val="21"/>
+          <w:lang w:val="en-US"/>
+        </w:rPr>
+        <w:sym w:font="Wingdings" w:char="F0E0"/>
+      </w:r>
+      <w:r>
+        <w:rPr>
+          <w:rFonts w:cs="Arial"/>
+          <w:szCs w:val="21"/>
+          <w:lang w:val="en-US"/>
+        </w:rPr>
+        <w:t xml:space="preserve"> commented out</w:t>
+      </w:r>
+    </w:p>
+    <w:p>
+      <w:pPr>
+        <w:pStyle w:val="Listenabsatz"/>
+        <w:numPr>
+          <w:ilvl w:val="1"/>
           <w:numId w:val="1"/>
         </w:numPr>
         <w:autoSpaceDE w:val="0"/>
@@ -10221,23 +10323,31 @@
           <w:szCs w:val="21"/>
           <w:lang w:val="en-US"/>
         </w:rPr>
-        <w:t xml:space="preserve">found out that InspectMove is not needed </w:t>
-      </w:r>
-      <w:r>
-        <w:rPr>
-          <w:rFonts w:cs="Arial"/>
-          <w:szCs w:val="21"/>
-          <w:lang w:val="en-US"/>
-        </w:rPr>
-        <w:sym w:font="Wingdings" w:char="F0E0"/>
-      </w:r>
-      <w:r>
-        <w:rPr>
-          <w:rFonts w:cs="Arial"/>
-          <w:szCs w:val="21"/>
-          <w:lang w:val="en-US"/>
-        </w:rPr>
-        <w:t xml:space="preserve"> commented out</w:t>
+        <w:t xml:space="preserve">TODO </w:t>
+      </w:r>
+      <w:r>
+        <w:rPr>
+          <w:rFonts w:cs="Arial"/>
+          <w:szCs w:val="21"/>
+          <w:lang w:val="en-US"/>
+        </w:rPr>
+        <w:t xml:space="preserve">open for </w:t>
+      </w:r>
+      <w:r>
+        <w:rPr>
+          <w:rFonts w:cs="Arial"/>
+          <w:szCs w:val="21"/>
+          <w:lang w:val="en-US"/>
+        </w:rPr>
+        <w:t>other GameBoardsXX</w:t>
+      </w:r>
+      <w:r>
+        <w:rPr>
+          <w:rFonts w:cs="Arial"/>
+          <w:szCs w:val="21"/>
+          <w:lang w:val="en-US"/>
+        </w:rPr>
+        <w:t>, Tournament system, …</w:t>
       </w:r>
     </w:p>
     <w:p>
@@ -10264,32 +10374,112 @@
           <w:szCs w:val="21"/>
           <w:lang w:val="en-US"/>
         </w:rPr>
-        <w:t xml:space="preserve">TODO </w:t>
-      </w:r>
-      <w:r>
-        <w:rPr>
-          <w:rFonts w:cs="Arial"/>
-          <w:szCs w:val="21"/>
-          <w:lang w:val="en-US"/>
-        </w:rPr>
-        <w:t xml:space="preserve">open for </w:t>
-      </w:r>
-      <w:r>
-        <w:rPr>
-          <w:rFonts w:cs="Arial"/>
-          <w:szCs w:val="21"/>
-          <w:lang w:val="en-US"/>
-        </w:rPr>
-        <w:t>other GameBoardsXX</w:t>
-      </w:r>
-      <w:r>
-        <w:rPr>
-          <w:rFonts w:cs="Arial"/>
-          <w:szCs w:val="21"/>
-          <w:lang w:val="en-US"/>
-        </w:rPr>
-        <w:t>, Tournament system, …</w:t>
-      </w:r>
+        <w:t>OK</w:t>
+      </w:r>
+      <w:r>
+        <w:rPr>
+          <w:rFonts w:cs="Arial"/>
+          <w:szCs w:val="21"/>
+          <w:lang w:val="en-US"/>
+        </w:rPr>
+        <w:t xml:space="preserve"> Arena:114 calls new LoadSaveGBG, which has in line 57</w:t>
+      </w:r>
+    </w:p>
+    <w:p>
+      <w:pPr>
+        <w:autoSpaceDE w:val="0"/>
+        <w:autoSpaceDN w:val="0"/>
+        <w:adjustRightInd w:val="0"/>
+        <w:spacing w:after="0" w:line="240" w:lineRule="auto"/>
+        <w:ind w:left="1416" w:firstLine="708"/>
+        <w:rPr>
+          <w:rFonts w:ascii="Consolas" w:hAnsi="Consolas" w:cs="Consolas"/>
+          <w:sz w:val="20"/>
+          <w:szCs w:val="20"/>
+          <w:lang w:val="en-US"/>
+        </w:rPr>
+      </w:pPr>
+      <w:r>
+        <w:rPr>
+          <w:rFonts w:ascii="Consolas" w:hAnsi="Consolas" w:cs="Consolas"/>
+          <w:color w:val="0000C0"/>
+          <w:sz w:val="20"/>
+          <w:szCs w:val="20"/>
+          <w:lang w:val="en-US"/>
+        </w:rPr>
+        <w:t>fc</w:t>
+      </w:r>
+      <w:r>
+        <w:rPr>
+          <w:rFonts w:ascii="Consolas" w:hAnsi="Consolas" w:cs="Consolas"/>
+          <w:color w:val="000000"/>
+          <w:sz w:val="20"/>
+          <w:szCs w:val="20"/>
+          <w:lang w:val="en-US"/>
+        </w:rPr>
+        <w:t xml:space="preserve"> = </w:t>
+      </w:r>
+      <w:r>
+        <w:rPr>
+          <w:rFonts w:ascii="Consolas" w:hAnsi="Consolas" w:cs="Consolas"/>
+          <w:b/>
+          <w:bCs/>
+          <w:color w:val="7F0055"/>
+          <w:sz w:val="20"/>
+          <w:szCs w:val="20"/>
+          <w:lang w:val="en-US"/>
+        </w:rPr>
+        <w:t>new</w:t>
+      </w:r>
+      <w:r>
+        <w:rPr>
+          <w:rFonts w:ascii="Consolas" w:hAnsi="Consolas" w:cs="Consolas"/>
+          <w:color w:val="000000"/>
+          <w:sz w:val="20"/>
+          <w:szCs w:val="20"/>
+          <w:lang w:val="en-US"/>
+        </w:rPr>
+        <w:t xml:space="preserve"> JFileChooserApprove();</w:t>
+      </w:r>
+      <w:r>
+        <w:rPr>
+          <w:rFonts w:ascii="Consolas" w:hAnsi="Consolas" w:cs="Consolas"/>
+          <w:color w:val="000000"/>
+          <w:sz w:val="20"/>
+          <w:szCs w:val="20"/>
+          <w:lang w:val="en-US"/>
+        </w:rPr>
+        <w:br/>
+      </w:r>
+      <w:r>
+        <w:rPr>
+          <w:rFonts w:cs="Arial"/>
+          <w:szCs w:val="21"/>
+          <w:lang w:val="en-US"/>
+        </w:rPr>
+        <w:t>Now fc is only constructed if m_arena.withUI==true</w:t>
+      </w:r>
+      <w:bookmarkStart w:id="5" w:name="_GoBack"/>
+      <w:bookmarkEnd w:id="5"/>
+    </w:p>
+    <w:p>
+      <w:pPr>
+        <w:pStyle w:val="Listenabsatz"/>
+        <w:numPr>
+          <w:ilvl w:val="1"/>
+          <w:numId w:val="1"/>
+        </w:numPr>
+        <w:autoSpaceDE w:val="0"/>
+        <w:autoSpaceDN w:val="0"/>
+        <w:adjustRightInd w:val="0"/>
+        <w:spacing w:after="0" w:line="240" w:lineRule="auto"/>
+        <w:contextualSpacing w:val="0"/>
+        <w:rPr>
+          <w:rFonts w:cs="Arial"/>
+          <w:szCs w:val="21"/>
+          <w:lang w:val="en-US"/>
+        </w:rPr>
+      </w:pPr>
     </w:p>
     <w:p>
       <w:pPr>
@@ -10475,6 +10665,7 @@
           <w:szCs w:val="21"/>
           <w:lang w:val="en-US"/>
         </w:rPr>
+        <w:lastRenderedPageBreak/>
         <w:t>validTrainedAgent(s)</w:t>
       </w:r>
       <w:r>
@@ -10562,7 +10753,6 @@
           <w:szCs w:val="21"/>
           <w:lang w:val="en-US"/>
         </w:rPr>
-        <w:lastRenderedPageBreak/>
         <w:t>At the moment, we have the loop which steps from s</w:t>
       </w:r>
       <w:r>
@@ -11749,6 +11939,7 @@
           <w:szCs w:val="21"/>
           <w:lang w:val="en-US"/>
         </w:rPr>
+        <w:lastRenderedPageBreak/>
         <w:t xml:space="preserve">OK </w:t>
       </w:r>
       <w:r>
@@ -11781,16 +11972,7 @@
           <w:szCs w:val="21"/>
           <w:lang w:val="en-US"/>
         </w:rPr>
-        <w:t xml:space="preserve">A drawback: A depth-2 wrapper will then for a 3-player game not be better than no wrapper at all, since it uses </w:t>
-      </w:r>
-      <w:r>
-        <w:rPr>
-          <w:rFonts w:cs="Arial"/>
-          <w:szCs w:val="21"/>
-          <w:lang w:val="en-US"/>
-        </w:rPr>
-        <w:lastRenderedPageBreak/>
-        <w:t xml:space="preserve">the score value passed for player 0 </w:t>
+        <w:t xml:space="preserve">A drawback: A depth-2 wrapper will then for a 3-player game not be better than no wrapper at all, since it uses the score value passed for player 0 </w:t>
       </w:r>
       <w:r>
         <w:rPr>
@@ -12837,7 +13019,16 @@
           <w:szCs w:val="21"/>
           <w:lang w:val="en-US"/>
         </w:rPr>
-        <w:t xml:space="preserve">, we needed to let StateObserverOthello.getAllAvailableActions() return a list with size()=64 (although only 60 actions are available). Think about a safer design that the implementer cannot make this kind of mistake. Clarify which assumptions all action-consuming elements of the code have about ACTIONS: Do they expect non-negative int’s? </w:t>
+        <w:t xml:space="preserve">, we needed to let StateObserverOthello.getAllAvailableActions() return a list with size()=64 (although only 60 actions are available). Think about a safer design that the implementer cannot make this kind of mistake. Clarify which assumptions all action-consuming </w:t>
+      </w:r>
+      <w:r>
+        <w:rPr>
+          <w:rFonts w:cs="Arial"/>
+          <w:szCs w:val="21"/>
+          <w:lang w:val="en-US"/>
+        </w:rPr>
+        <w:lastRenderedPageBreak/>
+        <w:t xml:space="preserve">elements of the code have about ACTIONS: Do they expect non-negative int’s? </w:t>
       </w:r>
       <w:r>
         <w:rPr>
@@ -12908,7 +13099,6 @@
           <w:szCs w:val="21"/>
           <w:lang w:val="en-US"/>
         </w:rPr>
-        <w:lastRenderedPageBreak/>
         <w:t>RubiksCube: First tests (only 10.000 training episodes) with TD-agents reveal: Both agents have a reasonable quick-eval accuracy (</w:t>
       </w:r>
       <w:r>
@@ -14461,6 +14651,7 @@
           <w:szCs w:val="21"/>
           <w:lang w:val="en-US"/>
         </w:rPr>
+        <w:lastRenderedPageBreak/>
         <w:t>It passes the [LoadAgent] status message, but then it returns from the action listener in such a way that the GUI does no longer respond to any events</w:t>
       </w:r>
       <w:r>
@@ -14511,7 +14702,6 @@
           <w:szCs w:val="21"/>
           <w:lang w:val="en-US"/>
         </w:rPr>
-        <w:lastRenderedPageBreak/>
         <w:t xml:space="preserve">It seems to be related to a resource of Windows handles: If the computer has just been booted, it does not happen (or not often). If the program </w:t>
       </w:r>
       <w:r>
@@ -26527,7 +26717,7 @@
 </file>
 
 <file path=customXml/itemProps1.xml><?xml version="1.0" encoding="utf-8"?>
-<ds:datastoreItem xmlns:ds="http://schemas.openxmlformats.org/officeDocument/2006/customXml" ds:itemID="{A4A6277F-97D5-4D30-8899-CBD346A0EB76}">
+<ds:datastoreItem xmlns:ds="http://schemas.openxmlformats.org/officeDocument/2006/customXml" ds:itemID="{E140401C-BBFA-4AD7-984A-F122FB7C8F32}">
   <ds:schemaRefs>
     <ds:schemaRef ds:uri="http://schemas.openxmlformats.org/officeDocument/2006/bibliography"/>
   </ds:schemaRefs>

</xml_diff>

<commit_message>
Separation of GUI, part 5
- Arena.hasGui()
- separated GUI of GameBoardTTT to GameBoardTTTGui
</commit_message>
<xml_diff>
--- a/TODO.docx
+++ b/TODO.docx
@@ -10105,7 +10105,47 @@
           <w:szCs w:val="21"/>
           <w:lang w:val="en-US"/>
         </w:rPr>
-        <w:t>XArenaTabs: separate in class and GUI (similar to Arena) OR act on m_tabs only if not null</w:t>
+        <w:t xml:space="preserve">XArenaTabs: </w:t>
+      </w:r>
+      <w:r>
+        <w:rPr>
+          <w:rFonts w:cs="Arial"/>
+          <w:szCs w:val="21"/>
+          <w:lang w:val="en-US"/>
+        </w:rPr>
+        <w:t>construct</w:t>
+      </w:r>
+      <w:r>
+        <w:rPr>
+          <w:rFonts w:cs="Arial"/>
+          <w:szCs w:val="21"/>
+          <w:lang w:val="en-US"/>
+        </w:rPr>
+        <w:t xml:space="preserve"> </w:t>
+      </w:r>
+      <w:r>
+        <w:rPr>
+          <w:rFonts w:cs="Arial"/>
+          <w:szCs w:val="21"/>
+          <w:lang w:val="en-US"/>
+        </w:rPr>
+        <w:t>Arena.</w:t>
+      </w:r>
+      <w:r>
+        <w:rPr>
+          <w:rFonts w:cs="Arial"/>
+          <w:szCs w:val="21"/>
+          <w:lang w:val="en-US"/>
+        </w:rPr>
+        <w:t xml:space="preserve">m_tabs only if </w:t>
+      </w:r>
+      <w:r>
+        <w:rPr>
+          <w:rFonts w:cs="Arial"/>
+          <w:szCs w:val="21"/>
+          <w:lang w:val="en-US"/>
+        </w:rPr>
+        <w:t>m_arena.hasGui()</w:t>
       </w:r>
     </w:p>
     <w:p>
@@ -10288,6 +10328,14 @@
           <w:szCs w:val="21"/>
           <w:lang w:val="en-US"/>
         </w:rPr>
+        <w:t xml:space="preserve">(in C4) </w:t>
+      </w:r>
+      <w:r>
+        <w:rPr>
+          <w:rFonts w:cs="Arial"/>
+          <w:szCs w:val="21"/>
+          <w:lang w:val="en-US"/>
+        </w:rPr>
         <w:sym w:font="Wingdings" w:char="F0E0"/>
       </w:r>
       <w:r>
@@ -10323,31 +10371,17 @@
           <w:szCs w:val="21"/>
           <w:lang w:val="en-US"/>
         </w:rPr>
-        <w:t xml:space="preserve">TODO </w:t>
-      </w:r>
-      <w:r>
-        <w:rPr>
-          <w:rFonts w:cs="Arial"/>
-          <w:szCs w:val="21"/>
-          <w:lang w:val="en-US"/>
-        </w:rPr>
-        <w:t xml:space="preserve">open for </w:t>
-      </w:r>
-      <w:r>
-        <w:rPr>
-          <w:rFonts w:cs="Arial"/>
-          <w:szCs w:val="21"/>
-          <w:lang w:val="en-US"/>
-        </w:rPr>
-        <w:t>other GameBoardsXX</w:t>
-      </w:r>
-      <w:r>
-        <w:rPr>
-          <w:rFonts w:cs="Arial"/>
-          <w:szCs w:val="21"/>
-          <w:lang w:val="en-US"/>
-        </w:rPr>
-        <w:t>, Tournament system, …</w:t>
+        <w:t>O</w:t>
+      </w:r>
+      <w:bookmarkStart w:id="5" w:name="_GoBack"/>
+      <w:bookmarkEnd w:id="5"/>
+      <w:r>
+        <w:rPr>
+          <w:rFonts w:cs="Arial"/>
+          <w:szCs w:val="21"/>
+          <w:lang w:val="en-US"/>
+        </w:rPr>
+        <w:t>K Done similarly for GameBoardTTT</w:t>
       </w:r>
     </w:p>
     <w:p>
@@ -10374,6 +10408,57 @@
           <w:szCs w:val="21"/>
           <w:lang w:val="en-US"/>
         </w:rPr>
+        <w:t xml:space="preserve">TODO </w:t>
+      </w:r>
+      <w:r>
+        <w:rPr>
+          <w:rFonts w:cs="Arial"/>
+          <w:szCs w:val="21"/>
+          <w:lang w:val="en-US"/>
+        </w:rPr>
+        <w:t xml:space="preserve">open for </w:t>
+      </w:r>
+      <w:r>
+        <w:rPr>
+          <w:rFonts w:cs="Arial"/>
+          <w:szCs w:val="21"/>
+          <w:lang w:val="en-US"/>
+        </w:rPr>
+        <w:t>other GameBoardsXX</w:t>
+      </w:r>
+      <w:r>
+        <w:rPr>
+          <w:rFonts w:cs="Arial"/>
+          <w:szCs w:val="21"/>
+          <w:lang w:val="en-US"/>
+        </w:rPr>
+        <w:t>, Tournament system, …</w:t>
+      </w:r>
+    </w:p>
+    <w:p>
+      <w:pPr>
+        <w:pStyle w:val="Listenabsatz"/>
+        <w:numPr>
+          <w:ilvl w:val="1"/>
+          <w:numId w:val="1"/>
+        </w:numPr>
+        <w:autoSpaceDE w:val="0"/>
+        <w:autoSpaceDN w:val="0"/>
+        <w:adjustRightInd w:val="0"/>
+        <w:spacing w:after="0" w:line="240" w:lineRule="auto"/>
+        <w:contextualSpacing w:val="0"/>
+        <w:rPr>
+          <w:rFonts w:cs="Arial"/>
+          <w:szCs w:val="21"/>
+          <w:lang w:val="en-US"/>
+        </w:rPr>
+      </w:pPr>
+      <w:r>
+        <w:rPr>
+          <w:rFonts w:cs="Arial"/>
+          <w:szCs w:val="21"/>
+          <w:lang w:val="en-US"/>
+        </w:rPr>
         <w:t>OK</w:t>
       </w:r>
       <w:r>
@@ -10382,7 +10467,15 @@
           <w:szCs w:val="21"/>
           <w:lang w:val="en-US"/>
         </w:rPr>
-        <w:t xml:space="preserve"> Arena:114 calls new LoadSaveGBG, which has in line 57</w:t>
+        <w:t xml:space="preserve"> Arena, line </w:t>
+      </w:r>
+      <w:r>
+        <w:rPr>
+          <w:rFonts w:cs="Arial"/>
+          <w:szCs w:val="21"/>
+          <w:lang w:val="en-US"/>
+        </w:rPr>
+        <w:t>114 calls new LoadSaveGBG, which has in line 57</w:t>
       </w:r>
     </w:p>
     <w:p>
@@ -10457,10 +10550,24 @@
           <w:szCs w:val="21"/>
           <w:lang w:val="en-US"/>
         </w:rPr>
-        <w:t>Now fc is only constructed if m_arena.withUI==true</w:t>
-      </w:r>
-      <w:bookmarkStart w:id="5" w:name="_GoBack"/>
-      <w:bookmarkEnd w:id="5"/>
+        <w:t>Now fc is only constructed if m_arena.</w:t>
+      </w:r>
+      <w:r>
+        <w:rPr>
+          <w:rFonts w:cs="Arial"/>
+          <w:szCs w:val="21"/>
+          <w:lang w:val="en-US"/>
+        </w:rPr>
+        <w:t>hasGui()</w:t>
+      </w:r>
+      <w:r>
+        <w:rPr>
+          <w:rFonts w:cs="Arial"/>
+          <w:szCs w:val="21"/>
+          <w:lang w:val="en-US"/>
+        </w:rPr>
+        <w:t>==true</w:t>
+      </w:r>
     </w:p>
     <w:p>
       <w:pPr>
@@ -26717,7 +26824,7 @@
 </file>
 
 <file path=customXml/itemProps1.xml><?xml version="1.0" encoding="utf-8"?>
-<ds:datastoreItem xmlns:ds="http://schemas.openxmlformats.org/officeDocument/2006/customXml" ds:itemID="{E140401C-BBFA-4AD7-984A-F122FB7C8F32}">
+<ds:datastoreItem xmlns:ds="http://schemas.openxmlformats.org/officeDocument/2006/customXml" ds:itemID="{DBCBFD78-A803-4672-B409-815ED55C184E}">
   <ds:schemaRefs>
     <ds:schemaRef ds:uri="http://schemas.openxmlformats.org/officeDocument/2006/bibliography"/>
   </ds:schemaRefs>

</xml_diff>

<commit_message>
Extended GBGLaunch + separation of GUI, part 6
- now for the scalable games (Hex,Nim,Sim) the scalable parameters can be set in the launcher and for example Hex will come up with appropriate board size
- fixed a bug which showed up for ParMaxN (the wrapper depth nply would overwrite the MaxN depth)
- separation of GUI, part 6: for GameBoardHex, GameBoardNim, GameBoardOthello, GameBoardSim
</commit_message>
<xml_diff>
--- a/TODO.docx
+++ b/TODO.docx
@@ -10293,7 +10293,17 @@
           <w:szCs w:val="21"/>
           <w:lang w:val="en-US"/>
         </w:rPr>
-        <w:t>added destroy()</w:t>
+        <w:t>adde</w:t>
+      </w:r>
+      <w:bookmarkStart w:id="5" w:name="_GoBack"/>
+      <w:bookmarkEnd w:id="5"/>
+      <w:r>
+        <w:rPr>
+          <w:rFonts w:cs="Arial"/>
+          <w:szCs w:val="21"/>
+          <w:lang w:val="en-US"/>
+        </w:rPr>
+        <w:t>d destroy()</w:t>
       </w:r>
     </w:p>
     <w:p>
@@ -10371,17 +10381,23 @@
           <w:szCs w:val="21"/>
           <w:lang w:val="en-US"/>
         </w:rPr>
-        <w:t>O</w:t>
-      </w:r>
-      <w:bookmarkStart w:id="5" w:name="_GoBack"/>
-      <w:bookmarkEnd w:id="5"/>
-      <w:r>
-        <w:rPr>
-          <w:rFonts w:cs="Arial"/>
-          <w:szCs w:val="21"/>
-          <w:lang w:val="en-US"/>
-        </w:rPr>
-        <w:t>K Done similarly for GameBoardTTT</w:t>
+        <w:t>OK Done similarly for GameBoardTTT</w:t>
+      </w:r>
+      <w:r>
+        <w:rPr>
+          <w:rFonts w:cs="Arial"/>
+          <w:szCs w:val="21"/>
+          <w:lang w:val="en-US"/>
+        </w:rPr>
+        <w:t>, GameBoardNim</w:t>
+      </w:r>
+      <w:r>
+        <w:rPr>
+          <w:rFonts w:cs="Arial"/>
+          <w:szCs w:val="21"/>
+          <w:lang w:val="en-US"/>
+        </w:rPr>
+        <w:t>, GameBoardOthello, GameBoardHex</w:t>
       </w:r>
     </w:p>
     <w:p>
@@ -26824,7 +26840,7 @@
 </file>
 
 <file path=customXml/itemProps1.xml><?xml version="1.0" encoding="utf-8"?>
-<ds:datastoreItem xmlns:ds="http://schemas.openxmlformats.org/officeDocument/2006/customXml" ds:itemID="{DBCBFD78-A803-4672-B409-815ED55C184E}">
+<ds:datastoreItem xmlns:ds="http://schemas.openxmlformats.org/officeDocument/2006/customXml" ds:itemID="{89F1ADCE-5E7C-4197-9934-9096F2CD51DB}">
   <ds:schemaRefs>
     <ds:schemaRef ds:uri="http://schemas.openxmlformats.org/officeDocument/2006/bibliography"/>
   </ds:schemaRefs>

</xml_diff>